<commit_message>
PGC/Introducción - Planteamiento de la problemática
</commit_message>
<xml_diff>
--- a/Documentos/PGC.docx
+++ b/Documentos/PGC.docx
@@ -1,6 +1,6 @@
 
 <file path=word/document.xml><?xml version="1.0" encoding="utf-8"?>
-<w:document xmlns:wpc="http://schemas.microsoft.com/office/word/2010/wordprocessingCanvas" xmlns:cx="http://schemas.microsoft.com/office/drawing/2014/chartex" xmlns:mc="http://schemas.openxmlformats.org/markup-compatibility/2006" xmlns:o="urn:schemas-microsoft-com:office:office" xmlns:r="http://schemas.openxmlformats.org/officeDocument/2006/relationships" xmlns:m="http://schemas.openxmlformats.org/officeDocument/2006/math" xmlns:v="urn:schemas-microsoft-com:vml" xmlns:wp14="http://schemas.microsoft.com/office/word/2010/wordprocessingDrawing" xmlns:wp="http://schemas.openxmlformats.org/drawingml/2006/wordprocessingDrawing" xmlns:w10="urn:schemas-microsoft-com:office:word" xmlns:w="http://schemas.openxmlformats.org/wordprocessingml/2006/main" xmlns:w14="http://schemas.microsoft.com/office/word/2010/wordml" xmlns:w15="http://schemas.microsoft.com/office/word/2012/wordml" xmlns:w16se="http://schemas.microsoft.com/office/word/2015/wordml/symex" xmlns:wpg="http://schemas.microsoft.com/office/word/2010/wordprocessingGroup" xmlns:wpi="http://schemas.microsoft.com/office/word/2010/wordprocessingInk" xmlns:wne="http://schemas.microsoft.com/office/word/2006/wordml" xmlns:wps="http://schemas.microsoft.com/office/word/2010/wordprocessingShape" mc:Ignorable="w14 w15 w16se wp14">
+<w:document xmlns:wpc="http://schemas.microsoft.com/office/word/2010/wordprocessingCanvas" xmlns:mc="http://schemas.openxmlformats.org/markup-compatibility/2006" xmlns:o="urn:schemas-microsoft-com:office:office" xmlns:r="http://schemas.openxmlformats.org/officeDocument/2006/relationships" xmlns:m="http://schemas.openxmlformats.org/officeDocument/2006/math" xmlns:v="urn:schemas-microsoft-com:vml" xmlns:wp14="http://schemas.microsoft.com/office/word/2010/wordprocessingDrawing" xmlns:wp="http://schemas.openxmlformats.org/drawingml/2006/wordprocessingDrawing" xmlns:w10="urn:schemas-microsoft-com:office:word" xmlns:w="http://schemas.openxmlformats.org/wordprocessingml/2006/main" xmlns:w14="http://schemas.microsoft.com/office/word/2010/wordml" xmlns:w15="http://schemas.microsoft.com/office/word/2012/wordml" xmlns:wpg="http://schemas.microsoft.com/office/word/2010/wordprocessingGroup" xmlns:wpi="http://schemas.microsoft.com/office/word/2010/wordprocessingInk" xmlns:wne="http://schemas.microsoft.com/office/word/2006/wordml" xmlns:wps="http://schemas.microsoft.com/office/word/2010/wordprocessingShape" mc:Ignorable="w14 w15 wp14">
   <w:body>
     <w:p>
       <w:pPr>
@@ -106,7 +106,7 @@
           <w:sz w:val="44"/>
           <w:szCs w:val="44"/>
         </w:rPr>
-        <w:t>Versión 1.0</w:t>
+        <w:t>Versión 1.2</w:t>
       </w:r>
     </w:p>
     <w:p>
@@ -138,8 +138,8 @@
           <w:szCs w:val="32"/>
         </w:rPr>
         <w:sectPr>
-          <w:headerReference w:type="default" r:id="rId7"/>
-          <w:footerReference w:type="default" r:id="rId8"/>
+          <w:headerReference w:type="default" r:id="rId8"/>
+          <w:footerReference w:type="default" r:id="rId9"/>
           <w:pgSz w:w="11906" w:h="16838"/>
           <w:pgMar w:top="1417" w:right="1701" w:bottom="1417" w:left="1701" w:header="708" w:footer="708" w:gutter="0"/>
           <w:pgNumType w:start="1"/>
@@ -539,7 +539,16 @@
                 <w:sz w:val="20"/>
                 <w:szCs w:val="20"/>
               </w:rPr>
-              <w:t>Introducción del Plan de Gestión de Configuración - Definir Propósito</w:t>
+              <w:t>Introducción del Plan de Gestión de Configuración - De</w:t>
+            </w:r>
+            <w:bookmarkStart w:id="2" w:name="_GoBack"/>
+            <w:bookmarkEnd w:id="2"/>
+            <w:r>
+              <w:rPr>
+                <w:sz w:val="20"/>
+                <w:szCs w:val="20"/>
+              </w:rPr>
+              <w:t>finir Propósito</w:t>
             </w:r>
           </w:p>
         </w:tc>
@@ -576,21 +585,12 @@
                 <w:szCs w:val="20"/>
               </w:rPr>
             </w:pPr>
-            <w:proofErr w:type="spellStart"/>
             <w:r>
               <w:rPr>
                 <w:sz w:val="20"/>
                 <w:szCs w:val="20"/>
               </w:rPr>
-              <w:t>Thalia</w:t>
-            </w:r>
-            <w:proofErr w:type="spellEnd"/>
-            <w:r>
-              <w:rPr>
-                <w:sz w:val="20"/>
-                <w:szCs w:val="20"/>
-              </w:rPr>
-              <w:t xml:space="preserve"> Quiroz Guzmán</w:t>
+              <w:t>Thalia Quiroz Guzmán</w:t>
             </w:r>
           </w:p>
         </w:tc>
@@ -633,6 +633,14 @@
                 <w:szCs w:val="20"/>
               </w:rPr>
             </w:pPr>
+            <w:r>
+              <w:rPr>
+                <w:color w:val="000000"/>
+                <w:sz w:val="20"/>
+                <w:szCs w:val="20"/>
+              </w:rPr>
+              <w:t>14/09/2018</w:t>
+            </w:r>
           </w:p>
         </w:tc>
         <w:tc>
@@ -669,6 +677,14 @@
                 <w:szCs w:val="20"/>
               </w:rPr>
             </w:pPr>
+            <w:r>
+              <w:rPr>
+                <w:color w:val="000000"/>
+                <w:sz w:val="20"/>
+                <w:szCs w:val="20"/>
+              </w:rPr>
+              <w:t>1.1</w:t>
+            </w:r>
           </w:p>
         </w:tc>
         <w:tc>
@@ -705,6 +721,13 @@
                 <w:szCs w:val="20"/>
               </w:rPr>
             </w:pPr>
+            <w:r>
+              <w:rPr>
+                <w:sz w:val="20"/>
+                <w:szCs w:val="20"/>
+              </w:rPr>
+              <w:t>Introducción del Plan de Gestión de Configuración - Problemática</w:t>
+            </w:r>
           </w:p>
         </w:tc>
         <w:tc>
@@ -740,6 +763,30 @@
                 <w:szCs w:val="20"/>
               </w:rPr>
             </w:pPr>
+            <w:r>
+              <w:rPr>
+                <w:color w:val="000000"/>
+                <w:sz w:val="20"/>
+                <w:szCs w:val="20"/>
+              </w:rPr>
+              <w:t>Alex</w:t>
+            </w:r>
+            <w:r>
+              <w:rPr>
+                <w:color w:val="000000"/>
+                <w:sz w:val="20"/>
+                <w:szCs w:val="20"/>
+              </w:rPr>
+              <w:t xml:space="preserve"> Quino</w:t>
+            </w:r>
+            <w:r>
+              <w:rPr>
+                <w:color w:val="000000"/>
+                <w:sz w:val="20"/>
+                <w:szCs w:val="20"/>
+              </w:rPr>
+              <w:t xml:space="preserve"> Crispin</w:t>
+            </w:r>
           </w:p>
         </w:tc>
       </w:tr>
@@ -781,6 +828,14 @@
                 <w:szCs w:val="20"/>
               </w:rPr>
             </w:pPr>
+            <w:r>
+              <w:rPr>
+                <w:color w:val="000000"/>
+                <w:sz w:val="20"/>
+                <w:szCs w:val="20"/>
+              </w:rPr>
+              <w:t>14/09/2018</w:t>
+            </w:r>
           </w:p>
         </w:tc>
         <w:tc>
@@ -817,6 +872,14 @@
                 <w:szCs w:val="20"/>
               </w:rPr>
             </w:pPr>
+            <w:r>
+              <w:rPr>
+                <w:color w:val="000000"/>
+                <w:sz w:val="20"/>
+                <w:szCs w:val="20"/>
+              </w:rPr>
+              <w:t>1.2</w:t>
+            </w:r>
           </w:p>
         </w:tc>
         <w:tc>
@@ -853,6 +916,13 @@
                 <w:szCs w:val="20"/>
               </w:rPr>
             </w:pPr>
+            <w:r>
+              <w:rPr>
+                <w:sz w:val="20"/>
+                <w:szCs w:val="20"/>
+              </w:rPr>
+              <w:t>Introducción del Plan de Gestión de Configuración – Problemática</w:t>
+            </w:r>
           </w:p>
         </w:tc>
         <w:tc>
@@ -888,6 +958,14 @@
                 <w:szCs w:val="20"/>
               </w:rPr>
             </w:pPr>
+            <w:r>
+              <w:rPr>
+                <w:color w:val="000000"/>
+                <w:sz w:val="20"/>
+                <w:szCs w:val="20"/>
+              </w:rPr>
+              <w:t>Javier Quintana Taipe</w:t>
+            </w:r>
           </w:p>
         </w:tc>
       </w:tr>
@@ -1658,8 +1736,8 @@
           <w:szCs w:val="26"/>
         </w:rPr>
       </w:pPr>
-      <w:bookmarkStart w:id="2" w:name="_1fob9te" w:colFirst="0" w:colLast="0"/>
-      <w:bookmarkEnd w:id="2"/>
+      <w:bookmarkStart w:id="3" w:name="_1fob9te" w:colFirst="0" w:colLast="0"/>
+      <w:bookmarkEnd w:id="3"/>
       <w:r>
         <w:rPr>
           <w:b/>
@@ -1682,10 +1760,12 @@
         <w:rPr>
           <w:b/>
           <w:color w:val="000000"/>
-        </w:rPr>
-      </w:pPr>
-      <w:bookmarkStart w:id="3" w:name="_3znysh7" w:colFirst="0" w:colLast="0"/>
-      <w:bookmarkEnd w:id="3"/>
+          <w:sz w:val="24"/>
+          <w:szCs w:val="24"/>
+        </w:rPr>
+      </w:pPr>
+      <w:bookmarkStart w:id="4" w:name="_3znysh7" w:colFirst="0" w:colLast="0"/>
+      <w:bookmarkEnd w:id="4"/>
       <w:r>
         <w:rPr>
           <w:b/>
@@ -1694,6 +1774,16 @@
           <w:szCs w:val="24"/>
         </w:rPr>
         <w:t>Problemática</w:t>
+      </w:r>
+    </w:p>
+    <w:p>
+      <w:pPr>
+        <w:spacing w:line="360" w:lineRule="auto"/>
+        <w:ind w:left="352"/>
+        <w:jc w:val="both"/>
+      </w:pPr>
+      <w:r>
+        <w:t>CineSkype es una empresa nueva de desarrollo de software, tiene un equipo consolidado por integrantes lo suficientemente capaces de crear aplicaciones robustas, los cuales suelen practicar el mal hábito de no organizar sus documentos y por consiguiente realizar actualizaciones directo del mismo código. Los pocos inconvenientes que tienen es que debe hacerse de forma secuencial, por ende, un integrante realiza la acción mientras los otros están sin hacer nada referente al mismo código. Otro punto a considerar en este apartado es que descuidan el aspecto de la seguridad del producto usando software prefabricado, librerías de fuente abierta, entre otras acciones que pueden afectar la vulnerabilidad del software en producción. Como las acciones se realizan secuencialmente, se tiene un registro a mano de quienes fueron los que ingresaron a modificar el código.</w:t>
       </w:r>
     </w:p>
     <w:p>
@@ -1716,15 +1806,7 @@
         <w:rPr>
           <w:color w:val="000000"/>
         </w:rPr>
-        <w:t xml:space="preserve">               La problemática actual de cineskype es no poder llegar más a sus clientes, esto quiere decir que los todos los cines que existen en el Perú, luchan para llegar más a su público ya sea por diferentes medios publicitarios. Tomando esta guerra de políticas publicitarias, cineskype está invirtiendo un porcentaje de sus ganancias para crear una página web y así poder llegar a sus clientes con promociones, carteleras actualizadas, etc</w:t>
-      </w:r>
-      <w:bookmarkStart w:id="4" w:name="_GoBack"/>
-      <w:bookmarkEnd w:id="4"/>
-      <w:r>
-        <w:rPr>
-          <w:color w:val="000000"/>
-        </w:rPr>
-        <w:t>. Teniendo como finalidad posicionarse como los líderes en el mercado de este rubro.</w:t>
+        <w:t xml:space="preserve">               La problemática actual de cineskype es no poder llegar más a sus clientes, esto quiere decir que los todos los cines que existen en el Perú, luchan para llegar más a su público ya sea por diferentes medios publicitarios. Tomando esta guerra de políticas publicitarias, cineskype está invirtiendo un porcentaje de sus ganancias para crear una página web y así poder llegar a sus clientes con promociones, carteleras actualizadas, etc. </w:t>
       </w:r>
     </w:p>
     <w:p>
@@ -1763,7 +1845,7 @@
           <w:between w:val="nil"/>
         </w:pBdr>
         <w:spacing w:after="240" w:line="360" w:lineRule="auto"/>
-        <w:ind w:left="426" w:hanging="720"/>
+        <w:ind w:left="426"/>
         <w:jc w:val="both"/>
       </w:pPr>
       <w:r>
@@ -1780,17 +1862,11 @@
           <w:between w:val="nil"/>
         </w:pBdr>
         <w:spacing w:after="240" w:line="360" w:lineRule="auto"/>
-        <w:ind w:left="426" w:hanging="720"/>
+        <w:ind w:left="426"/>
         <w:jc w:val="both"/>
       </w:pPr>
       <w:r>
-        <w:t>Esto nos ayudará a resolver la problemática de la empresa, dar</w:t>
-      </w:r>
-      <w:r>
-        <w:t>á importancia a la seguridad durante el desarrollo de software y capacitará a los empleados para que puedan realizar la gestión de cambios solicitados frente a los problemas planteados. Así mismo permitirá llevar un mejor control de todos los cambios que s</w:t>
-      </w:r>
-      <w:r>
-        <w:t>e realicen en los productos de software.</w:t>
+        <w:t>Esto nos ayudará a resolver la problemática de la empresa, dará importancia a la seguridad durante el desarrollo de software y capacitará a los empleados para que puedan realizar la gestión de cambios solicitados frente a los problemas planteados. Así mismo permitirá llevar un mejor control de todos los cambios que se realicen en los productos de software.</w:t>
       </w:r>
     </w:p>
     <w:p>
@@ -1801,6 +1877,7 @@
           <w:numId w:val="1"/>
         </w:numPr>
         <w:ind w:left="709"/>
+        <w:jc w:val="both"/>
         <w:rPr>
           <w:b/>
           <w:color w:val="000000"/>
@@ -1817,23 +1894,6 @@
         </w:rPr>
         <w:t>Finalidad</w:t>
       </w:r>
-    </w:p>
-    <w:p>
-      <w:pPr>
-        <w:pBdr>
-          <w:top w:val="nil"/>
-          <w:left w:val="nil"/>
-          <w:bottom w:val="nil"/>
-          <w:right w:val="nil"/>
-          <w:between w:val="nil"/>
-        </w:pBdr>
-        <w:spacing w:before="200" w:after="240" w:line="360" w:lineRule="auto"/>
-        <w:ind w:left="426" w:hanging="720"/>
-        <w:jc w:val="both"/>
-        <w:rPr>
-          <w:color w:val="000000"/>
-        </w:rPr>
-      </w:pPr>
     </w:p>
     <w:p>
       <w:pPr>
@@ -1845,6 +1905,7 @@
           <w:right w:val="nil"/>
           <w:between w:val="nil"/>
         </w:pBdr>
+        <w:jc w:val="both"/>
         <w:rPr>
           <w:b/>
           <w:sz w:val="28"/>
@@ -1865,7 +1926,7 @@
 </file>
 
 <file path=word/endnotes.xml><?xml version="1.0" encoding="utf-8"?>
-<w:endnotes xmlns:wpc="http://schemas.microsoft.com/office/word/2010/wordprocessingCanvas" xmlns:cx="http://schemas.microsoft.com/office/drawing/2014/chartex" xmlns:mc="http://schemas.openxmlformats.org/markup-compatibility/2006" xmlns:o="urn:schemas-microsoft-com:office:office" xmlns:r="http://schemas.openxmlformats.org/officeDocument/2006/relationships" xmlns:m="http://schemas.openxmlformats.org/officeDocument/2006/math" xmlns:v="urn:schemas-microsoft-com:vml" xmlns:wp14="http://schemas.microsoft.com/office/word/2010/wordprocessingDrawing" xmlns:wp="http://schemas.openxmlformats.org/drawingml/2006/wordprocessingDrawing" xmlns:w10="urn:schemas-microsoft-com:office:word" xmlns:w="http://schemas.openxmlformats.org/wordprocessingml/2006/main" xmlns:w14="http://schemas.microsoft.com/office/word/2010/wordml" xmlns:w15="http://schemas.microsoft.com/office/word/2012/wordml" xmlns:w16se="http://schemas.microsoft.com/office/word/2015/wordml/symex" xmlns:wpg="http://schemas.microsoft.com/office/word/2010/wordprocessingGroup" xmlns:wpi="http://schemas.microsoft.com/office/word/2010/wordprocessingInk" xmlns:wne="http://schemas.microsoft.com/office/word/2006/wordml" xmlns:wps="http://schemas.microsoft.com/office/word/2010/wordprocessingShape" mc:Ignorable="w14 w15 w16se wp14">
+<w:endnotes xmlns:wpc="http://schemas.microsoft.com/office/word/2010/wordprocessingCanvas" xmlns:mc="http://schemas.openxmlformats.org/markup-compatibility/2006" xmlns:o="urn:schemas-microsoft-com:office:office" xmlns:r="http://schemas.openxmlformats.org/officeDocument/2006/relationships" xmlns:m="http://schemas.openxmlformats.org/officeDocument/2006/math" xmlns:v="urn:schemas-microsoft-com:vml" xmlns:wp14="http://schemas.microsoft.com/office/word/2010/wordprocessingDrawing" xmlns:wp="http://schemas.openxmlformats.org/drawingml/2006/wordprocessingDrawing" xmlns:w10="urn:schemas-microsoft-com:office:word" xmlns:w="http://schemas.openxmlformats.org/wordprocessingml/2006/main" xmlns:w14="http://schemas.microsoft.com/office/word/2010/wordml" xmlns:w15="http://schemas.microsoft.com/office/word/2012/wordml" xmlns:wpg="http://schemas.microsoft.com/office/word/2010/wordprocessingGroup" xmlns:wpi="http://schemas.microsoft.com/office/word/2010/wordprocessingInk" xmlns:wne="http://schemas.microsoft.com/office/word/2006/wordml" xmlns:wps="http://schemas.microsoft.com/office/word/2010/wordprocessingShape" mc:Ignorable="w14 w15 wp14">
   <w:endnote w:type="separator" w:id="-1">
     <w:p>
       <w:pPr>
@@ -1890,7 +1951,7 @@
 </file>
 
 <file path=word/footer1.xml><?xml version="1.0" encoding="utf-8"?>
-<w:ftr xmlns:wpc="http://schemas.microsoft.com/office/word/2010/wordprocessingCanvas" xmlns:cx="http://schemas.microsoft.com/office/drawing/2014/chartex" xmlns:mc="http://schemas.openxmlformats.org/markup-compatibility/2006" xmlns:o="urn:schemas-microsoft-com:office:office" xmlns:r="http://schemas.openxmlformats.org/officeDocument/2006/relationships" xmlns:m="http://schemas.openxmlformats.org/officeDocument/2006/math" xmlns:v="urn:schemas-microsoft-com:vml" xmlns:wp14="http://schemas.microsoft.com/office/word/2010/wordprocessingDrawing" xmlns:wp="http://schemas.openxmlformats.org/drawingml/2006/wordprocessingDrawing" xmlns:w10="urn:schemas-microsoft-com:office:word" xmlns:w="http://schemas.openxmlformats.org/wordprocessingml/2006/main" xmlns:w14="http://schemas.microsoft.com/office/word/2010/wordml" xmlns:w15="http://schemas.microsoft.com/office/word/2012/wordml" xmlns:w16se="http://schemas.microsoft.com/office/word/2015/wordml/symex" xmlns:wpg="http://schemas.microsoft.com/office/word/2010/wordprocessingGroup" xmlns:wpi="http://schemas.microsoft.com/office/word/2010/wordprocessingInk" xmlns:wne="http://schemas.microsoft.com/office/word/2006/wordml" xmlns:wps="http://schemas.microsoft.com/office/word/2010/wordprocessingShape" mc:Ignorable="w14 w15 w16se wp14">
+<w:ftr xmlns:wpc="http://schemas.microsoft.com/office/word/2010/wordprocessingCanvas" xmlns:mc="http://schemas.openxmlformats.org/markup-compatibility/2006" xmlns:o="urn:schemas-microsoft-com:office:office" xmlns:r="http://schemas.openxmlformats.org/officeDocument/2006/relationships" xmlns:m="http://schemas.openxmlformats.org/officeDocument/2006/math" xmlns:v="urn:schemas-microsoft-com:vml" xmlns:wp14="http://schemas.microsoft.com/office/word/2010/wordprocessingDrawing" xmlns:wp="http://schemas.openxmlformats.org/drawingml/2006/wordprocessingDrawing" xmlns:w10="urn:schemas-microsoft-com:office:word" xmlns:w="http://schemas.openxmlformats.org/wordprocessingml/2006/main" xmlns:w14="http://schemas.microsoft.com/office/word/2010/wordml" xmlns:w15="http://schemas.microsoft.com/office/word/2012/wordml" xmlns:wpg="http://schemas.microsoft.com/office/word/2010/wordprocessingGroup" xmlns:wpi="http://schemas.microsoft.com/office/word/2010/wordprocessingInk" xmlns:wne="http://schemas.microsoft.com/office/word/2006/wordml" xmlns:wps="http://schemas.microsoft.com/office/word/2010/wordprocessingShape" mc:Ignorable="w14 w15 wp14">
   <w:p>
     <w:pPr>
       <w:pBdr>
@@ -1934,7 +1995,7 @@
 </file>
 
 <file path=word/footnotes.xml><?xml version="1.0" encoding="utf-8"?>
-<w:footnotes xmlns:wpc="http://schemas.microsoft.com/office/word/2010/wordprocessingCanvas" xmlns:cx="http://schemas.microsoft.com/office/drawing/2014/chartex" xmlns:mc="http://schemas.openxmlformats.org/markup-compatibility/2006" xmlns:o="urn:schemas-microsoft-com:office:office" xmlns:r="http://schemas.openxmlformats.org/officeDocument/2006/relationships" xmlns:m="http://schemas.openxmlformats.org/officeDocument/2006/math" xmlns:v="urn:schemas-microsoft-com:vml" xmlns:wp14="http://schemas.microsoft.com/office/word/2010/wordprocessingDrawing" xmlns:wp="http://schemas.openxmlformats.org/drawingml/2006/wordprocessingDrawing" xmlns:w10="urn:schemas-microsoft-com:office:word" xmlns:w="http://schemas.openxmlformats.org/wordprocessingml/2006/main" xmlns:w14="http://schemas.microsoft.com/office/word/2010/wordml" xmlns:w15="http://schemas.microsoft.com/office/word/2012/wordml" xmlns:w16se="http://schemas.microsoft.com/office/word/2015/wordml/symex" xmlns:wpg="http://schemas.microsoft.com/office/word/2010/wordprocessingGroup" xmlns:wpi="http://schemas.microsoft.com/office/word/2010/wordprocessingInk" xmlns:wne="http://schemas.microsoft.com/office/word/2006/wordml" xmlns:wps="http://schemas.microsoft.com/office/word/2010/wordprocessingShape" mc:Ignorable="w14 w15 w16se wp14">
+<w:footnotes xmlns:wpc="http://schemas.microsoft.com/office/word/2010/wordprocessingCanvas" xmlns:mc="http://schemas.openxmlformats.org/markup-compatibility/2006" xmlns:o="urn:schemas-microsoft-com:office:office" xmlns:r="http://schemas.openxmlformats.org/officeDocument/2006/relationships" xmlns:m="http://schemas.openxmlformats.org/officeDocument/2006/math" xmlns:v="urn:schemas-microsoft-com:vml" xmlns:wp14="http://schemas.microsoft.com/office/word/2010/wordprocessingDrawing" xmlns:wp="http://schemas.openxmlformats.org/drawingml/2006/wordprocessingDrawing" xmlns:w10="urn:schemas-microsoft-com:office:word" xmlns:w="http://schemas.openxmlformats.org/wordprocessingml/2006/main" xmlns:w14="http://schemas.microsoft.com/office/word/2010/wordml" xmlns:w15="http://schemas.microsoft.com/office/word/2012/wordml" xmlns:wpg="http://schemas.microsoft.com/office/word/2010/wordprocessingGroup" xmlns:wpi="http://schemas.microsoft.com/office/word/2010/wordprocessingInk" xmlns:wne="http://schemas.microsoft.com/office/word/2006/wordml" xmlns:wps="http://schemas.microsoft.com/office/word/2010/wordprocessingShape" mc:Ignorable="w14 w15 wp14">
   <w:footnote w:type="separator" w:id="-1">
     <w:p>
       <w:pPr>
@@ -1959,7 +2020,7 @@
 </file>
 
 <file path=word/header1.xml><?xml version="1.0" encoding="utf-8"?>
-<w:hdr xmlns:wpc="http://schemas.microsoft.com/office/word/2010/wordprocessingCanvas" xmlns:cx="http://schemas.microsoft.com/office/drawing/2014/chartex" xmlns:mc="http://schemas.openxmlformats.org/markup-compatibility/2006" xmlns:o="urn:schemas-microsoft-com:office:office" xmlns:r="http://schemas.openxmlformats.org/officeDocument/2006/relationships" xmlns:m="http://schemas.openxmlformats.org/officeDocument/2006/math" xmlns:v="urn:schemas-microsoft-com:vml" xmlns:wp14="http://schemas.microsoft.com/office/word/2010/wordprocessingDrawing" xmlns:wp="http://schemas.openxmlformats.org/drawingml/2006/wordprocessingDrawing" xmlns:w10="urn:schemas-microsoft-com:office:word" xmlns:w="http://schemas.openxmlformats.org/wordprocessingml/2006/main" xmlns:w14="http://schemas.microsoft.com/office/word/2010/wordml" xmlns:w15="http://schemas.microsoft.com/office/word/2012/wordml" xmlns:w16se="http://schemas.microsoft.com/office/word/2015/wordml/symex" xmlns:wpg="http://schemas.microsoft.com/office/word/2010/wordprocessingGroup" xmlns:wpi="http://schemas.microsoft.com/office/word/2010/wordprocessingInk" xmlns:wne="http://schemas.microsoft.com/office/word/2006/wordml" xmlns:wps="http://schemas.microsoft.com/office/word/2010/wordprocessingShape" mc:Ignorable="w14 w15 w16se wp14">
+<w:hdr xmlns:wpc="http://schemas.microsoft.com/office/word/2010/wordprocessingCanvas" xmlns:mc="http://schemas.openxmlformats.org/markup-compatibility/2006" xmlns:o="urn:schemas-microsoft-com:office:office" xmlns:r="http://schemas.openxmlformats.org/officeDocument/2006/relationships" xmlns:m="http://schemas.openxmlformats.org/officeDocument/2006/math" xmlns:v="urn:schemas-microsoft-com:vml" xmlns:wp14="http://schemas.microsoft.com/office/word/2010/wordprocessingDrawing" xmlns:wp="http://schemas.openxmlformats.org/drawingml/2006/wordprocessingDrawing" xmlns:w10="urn:schemas-microsoft-com:office:word" xmlns:w="http://schemas.openxmlformats.org/wordprocessingml/2006/main" xmlns:w14="http://schemas.microsoft.com/office/word/2010/wordml" xmlns:w15="http://schemas.microsoft.com/office/word/2012/wordml" xmlns:wpg="http://schemas.microsoft.com/office/word/2010/wordprocessingGroup" xmlns:wpi="http://schemas.microsoft.com/office/word/2010/wordprocessingInk" xmlns:wne="http://schemas.microsoft.com/office/word/2006/wordml" xmlns:wps="http://schemas.microsoft.com/office/word/2010/wordprocessingShape" mc:Ignorable="w14 w15 wp14">
   <w:p>
     <w:pPr>
       <w:pBdr>
@@ -1983,7 +2044,7 @@
 </file>
 
 <file path=word/numbering.xml><?xml version="1.0" encoding="utf-8"?>
-<w:numbering xmlns:wpc="http://schemas.microsoft.com/office/word/2010/wordprocessingCanvas" xmlns:cx="http://schemas.microsoft.com/office/drawing/2014/chartex" xmlns:mc="http://schemas.openxmlformats.org/markup-compatibility/2006" xmlns:o="urn:schemas-microsoft-com:office:office" xmlns:r="http://schemas.openxmlformats.org/officeDocument/2006/relationships" xmlns:m="http://schemas.openxmlformats.org/officeDocument/2006/math" xmlns:v="urn:schemas-microsoft-com:vml" xmlns:wp14="http://schemas.microsoft.com/office/word/2010/wordprocessingDrawing" xmlns:wp="http://schemas.openxmlformats.org/drawingml/2006/wordprocessingDrawing" xmlns:w10="urn:schemas-microsoft-com:office:word" xmlns:w="http://schemas.openxmlformats.org/wordprocessingml/2006/main" xmlns:w14="http://schemas.microsoft.com/office/word/2010/wordml" xmlns:w15="http://schemas.microsoft.com/office/word/2012/wordml" xmlns:w16se="http://schemas.microsoft.com/office/word/2015/wordml/symex" xmlns:wpg="http://schemas.microsoft.com/office/word/2010/wordprocessingGroup" xmlns:wpi="http://schemas.microsoft.com/office/word/2010/wordprocessingInk" xmlns:wne="http://schemas.microsoft.com/office/word/2006/wordml" xmlns:wps="http://schemas.microsoft.com/office/word/2010/wordprocessingShape" mc:Ignorable="w14 w15 w16se wp14">
+<w:numbering xmlns:wpc="http://schemas.microsoft.com/office/word/2010/wordprocessingCanvas" xmlns:mc="http://schemas.openxmlformats.org/markup-compatibility/2006" xmlns:o="urn:schemas-microsoft-com:office:office" xmlns:r="http://schemas.openxmlformats.org/officeDocument/2006/relationships" xmlns:m="http://schemas.openxmlformats.org/officeDocument/2006/math" xmlns:v="urn:schemas-microsoft-com:vml" xmlns:wp14="http://schemas.microsoft.com/office/word/2010/wordprocessingDrawing" xmlns:wp="http://schemas.openxmlformats.org/drawingml/2006/wordprocessingDrawing" xmlns:w10="urn:schemas-microsoft-com:office:word" xmlns:w="http://schemas.openxmlformats.org/wordprocessingml/2006/main" xmlns:w14="http://schemas.microsoft.com/office/word/2010/wordml" xmlns:w15="http://schemas.microsoft.com/office/word/2012/wordml" xmlns:wpg="http://schemas.microsoft.com/office/word/2010/wordprocessingGroup" xmlns:wpi="http://schemas.microsoft.com/office/word/2010/wordprocessingInk" xmlns:wne="http://schemas.microsoft.com/office/word/2006/wordml" xmlns:wps="http://schemas.microsoft.com/office/word/2010/wordprocessingShape" mc:Ignorable="w14 w15 wp14">
   <w:abstractNum w:abstractNumId="0" w15:restartNumberingAfterBreak="0">
     <w:nsid w:val="069F2EAF"/>
     <w:multiLevelType w:val="multilevel"/>
@@ -2081,7 +2142,7 @@
 </file>
 
 <file path=word/styles.xml><?xml version="1.0" encoding="utf-8"?>
-<w:styles xmlns:mc="http://schemas.openxmlformats.org/markup-compatibility/2006" xmlns:r="http://schemas.openxmlformats.org/officeDocument/2006/relationships" xmlns:w="http://schemas.openxmlformats.org/wordprocessingml/2006/main" xmlns:w14="http://schemas.microsoft.com/office/word/2010/wordml" xmlns:w15="http://schemas.microsoft.com/office/word/2012/wordml" xmlns:w16se="http://schemas.microsoft.com/office/word/2015/wordml/symex" mc:Ignorable="w14 w15 w16se">
+<w:styles xmlns:mc="http://schemas.openxmlformats.org/markup-compatibility/2006" xmlns:r="http://schemas.openxmlformats.org/officeDocument/2006/relationships" xmlns:w="http://schemas.openxmlformats.org/wordprocessingml/2006/main" xmlns:w14="http://schemas.microsoft.com/office/word/2010/wordml" xmlns:w15="http://schemas.microsoft.com/office/word/2012/wordml" mc:Ignorable="w14 w15">
   <w:docDefaults>
     <w:rPrDefault>
       <w:rPr>
@@ -2605,7 +2666,7 @@
       </w:tblCellMar>
     </w:tblPr>
   </w:style>
-  <w:style w:type="paragraph" w:styleId="Ttulo">
+  <w:style w:type="paragraph" w:styleId="Puesto">
     <w:name w:val="Title"/>
     <w:basedOn w:val="Normal"/>
     <w:next w:val="Normal"/>
@@ -2643,12 +2704,54 @@
       <w:tblStyleRowBandSize w:val="1"/>
       <w:tblStyleColBandSize w:val="1"/>
       <w:tblCellMar>
-        <w:top w:w="0" w:type="dxa"/>
         <w:left w:w="107" w:type="dxa"/>
-        <w:bottom w:w="0" w:type="dxa"/>
         <w:right w:w="115" w:type="dxa"/>
       </w:tblCellMar>
     </w:tblPr>
+  </w:style>
+  <w:style w:type="paragraph" w:styleId="Encabezado">
+    <w:name w:val="header"/>
+    <w:basedOn w:val="Normal"/>
+    <w:link w:val="EncabezadoCar"/>
+    <w:uiPriority w:val="99"/>
+    <w:unhideWhenUsed/>
+    <w:rsid w:val="0073356E"/>
+    <w:pPr>
+      <w:tabs>
+        <w:tab w:val="center" w:pos="4252"/>
+        <w:tab w:val="right" w:pos="8504"/>
+      </w:tabs>
+      <w:spacing w:after="0" w:line="240" w:lineRule="auto"/>
+    </w:pPr>
+  </w:style>
+  <w:style w:type="character" w:customStyle="1" w:styleId="EncabezadoCar">
+    <w:name w:val="Encabezado Car"/>
+    <w:basedOn w:val="Fuentedeprrafopredeter"/>
+    <w:link w:val="Encabezado"/>
+    <w:uiPriority w:val="99"/>
+    <w:rsid w:val="0073356E"/>
+  </w:style>
+  <w:style w:type="paragraph" w:styleId="Piedepgina">
+    <w:name w:val="footer"/>
+    <w:basedOn w:val="Normal"/>
+    <w:link w:val="PiedepginaCar"/>
+    <w:uiPriority w:val="99"/>
+    <w:unhideWhenUsed/>
+    <w:rsid w:val="0073356E"/>
+    <w:pPr>
+      <w:tabs>
+        <w:tab w:val="center" w:pos="4252"/>
+        <w:tab w:val="right" w:pos="8504"/>
+      </w:tabs>
+      <w:spacing w:after="0" w:line="240" w:lineRule="auto"/>
+    </w:pPr>
+  </w:style>
+  <w:style w:type="character" w:customStyle="1" w:styleId="PiedepginaCar">
+    <w:name w:val="Pie de página Car"/>
+    <w:basedOn w:val="Fuentedeprrafopredeter"/>
+    <w:link w:val="Piedepgina"/>
+    <w:uiPriority w:val="99"/>
+    <w:rsid w:val="0073356E"/>
   </w:style>
 </w:styles>
 </file>
@@ -2971,4 +3074,16 @@
   </a:objectDefaults>
   <a:extraClrSchemeLst/>
 </a:theme>
+</file>
+
+<file path=customXml/item1.xml><?xml version="1.0" encoding="utf-8"?>
+<b:Sources xmlns:b="http://schemas.openxmlformats.org/officeDocument/2006/bibliography" xmlns="http://schemas.openxmlformats.org/officeDocument/2006/bibliography" SelectedStyle="\APASixthEditionOfficeOnline.xsl" StyleName="APA" Version="6"/>
+</file>
+
+<file path=customXml/itemProps1.xml><?xml version="1.0" encoding="utf-8"?>
+<ds:datastoreItem xmlns:ds="http://schemas.openxmlformats.org/officeDocument/2006/customXml" ds:itemID="{BB718930-1FB6-47F2-9765-0B834E438AF5}">
+  <ds:schemaRefs>
+    <ds:schemaRef ds:uri="http://schemas.openxmlformats.org/officeDocument/2006/bibliography"/>
+  </ds:schemaRefs>
+</ds:datastoreItem>
 </file>
</xml_diff>

<commit_message>
Planteamiento de la problemática
</commit_message>
<xml_diff>
--- a/Documentos/PGC.docx
+++ b/Documentos/PGC.docx
@@ -1,6 +1,6 @@
 
 <file path=word/document.xml><?xml version="1.0" encoding="utf-8"?>
-<w:document xmlns:wpc="http://schemas.microsoft.com/office/word/2010/wordprocessingCanvas" xmlns:mc="http://schemas.openxmlformats.org/markup-compatibility/2006" xmlns:o="urn:schemas-microsoft-com:office:office" xmlns:r="http://schemas.openxmlformats.org/officeDocument/2006/relationships" xmlns:m="http://schemas.openxmlformats.org/officeDocument/2006/math" xmlns:v="urn:schemas-microsoft-com:vml" xmlns:wp14="http://schemas.microsoft.com/office/word/2010/wordprocessingDrawing" xmlns:wp="http://schemas.openxmlformats.org/drawingml/2006/wordprocessingDrawing" xmlns:w10="urn:schemas-microsoft-com:office:word" xmlns:w="http://schemas.openxmlformats.org/wordprocessingml/2006/main" xmlns:w14="http://schemas.microsoft.com/office/word/2010/wordml" xmlns:w15="http://schemas.microsoft.com/office/word/2012/wordml" xmlns:wpg="http://schemas.microsoft.com/office/word/2010/wordprocessingGroup" xmlns:wpi="http://schemas.microsoft.com/office/word/2010/wordprocessingInk" xmlns:wne="http://schemas.microsoft.com/office/word/2006/wordml" xmlns:wps="http://schemas.microsoft.com/office/word/2010/wordprocessingShape" mc:Ignorable="w14 w15 wp14">
+<w:document xmlns:wpc="http://schemas.microsoft.com/office/word/2010/wordprocessingCanvas" xmlns:cx="http://schemas.microsoft.com/office/drawing/2014/chartex" xmlns:cx1="http://schemas.microsoft.com/office/drawing/2015/9/8/chartex" xmlns:cx2="http://schemas.microsoft.com/office/drawing/2015/10/21/chartex" xmlns:cx3="http://schemas.microsoft.com/office/drawing/2016/5/9/chartex" xmlns:cx4="http://schemas.microsoft.com/office/drawing/2016/5/10/chartex" xmlns:cx5="http://schemas.microsoft.com/office/drawing/2016/5/11/chartex" xmlns:cx6="http://schemas.microsoft.com/office/drawing/2016/5/12/chartex" xmlns:cx7="http://schemas.microsoft.com/office/drawing/2016/5/13/chartex" xmlns:cx8="http://schemas.microsoft.com/office/drawing/2016/5/14/chartex" xmlns:mc="http://schemas.openxmlformats.org/markup-compatibility/2006" xmlns:aink="http://schemas.microsoft.com/office/drawing/2016/ink" xmlns:am3d="http://schemas.microsoft.com/office/drawing/2017/model3d" xmlns:o="urn:schemas-microsoft-com:office:office" xmlns:r="http://schemas.openxmlformats.org/officeDocument/2006/relationships" xmlns:m="http://schemas.openxmlformats.org/officeDocument/2006/math" xmlns:v="urn:schemas-microsoft-com:vml" xmlns:wp14="http://schemas.microsoft.com/office/word/2010/wordprocessingDrawing" xmlns:wp="http://schemas.openxmlformats.org/drawingml/2006/wordprocessingDrawing" xmlns:w10="urn:schemas-microsoft-com:office:word" xmlns:w="http://schemas.openxmlformats.org/wordprocessingml/2006/main" xmlns:w14="http://schemas.microsoft.com/office/word/2010/wordml" xmlns:w15="http://schemas.microsoft.com/office/word/2012/wordml" xmlns:w16cid="http://schemas.microsoft.com/office/word/2016/wordml/cid" xmlns:w16se="http://schemas.microsoft.com/office/word/2015/wordml/symex" xmlns:wpg="http://schemas.microsoft.com/office/word/2010/wordprocessingGroup" xmlns:wpi="http://schemas.microsoft.com/office/word/2010/wordprocessingInk" xmlns:wne="http://schemas.microsoft.com/office/word/2006/wordml" xmlns:wps="http://schemas.microsoft.com/office/word/2010/wordprocessingShape" mc:Ignorable="w14 w15 w16se w16cid wp14">
   <w:body>
     <w:p>
       <w:pPr>
@@ -106,8 +106,18 @@
           <w:sz w:val="44"/>
           <w:szCs w:val="44"/>
         </w:rPr>
-        <w:t>Versión 1.2</w:t>
-      </w:r>
+        <w:t>Versión 1.</w:t>
+      </w:r>
+      <w:r>
+        <w:rPr>
+          <w:b/>
+          <w:sz w:val="44"/>
+          <w:szCs w:val="44"/>
+        </w:rPr>
+        <w:t>3</w:t>
+      </w:r>
+      <w:bookmarkStart w:id="1" w:name="_GoBack"/>
+      <w:bookmarkEnd w:id="1"/>
     </w:p>
     <w:p>
       <w:pPr>
@@ -156,8 +166,8 @@
           <w:szCs w:val="28"/>
         </w:rPr>
       </w:pPr>
-      <w:bookmarkStart w:id="1" w:name="_30j0zll" w:colFirst="0" w:colLast="0"/>
-      <w:bookmarkEnd w:id="1"/>
+      <w:bookmarkStart w:id="2" w:name="_30j0zll" w:colFirst="0" w:colLast="0"/>
+      <w:bookmarkEnd w:id="2"/>
       <w:r>
         <w:rPr>
           <w:b/>
@@ -539,16 +549,7 @@
                 <w:sz w:val="20"/>
                 <w:szCs w:val="20"/>
               </w:rPr>
-              <w:t>Introducción del Plan de Gestión de Configuración - De</w:t>
-            </w:r>
-            <w:bookmarkStart w:id="2" w:name="_GoBack"/>
-            <w:bookmarkEnd w:id="2"/>
-            <w:r>
-              <w:rPr>
-                <w:sz w:val="20"/>
-                <w:szCs w:val="20"/>
-              </w:rPr>
-              <w:t>finir Propósito</w:t>
+              <w:t>Introducción del Plan de Gestión de Configuración - Definir Propósito</w:t>
             </w:r>
           </w:p>
         </w:tc>
@@ -585,12 +586,21 @@
                 <w:szCs w:val="20"/>
               </w:rPr>
             </w:pPr>
-            <w:r>
-              <w:rPr>
-                <w:sz w:val="20"/>
-                <w:szCs w:val="20"/>
-              </w:rPr>
-              <w:t>Thalia Quiroz Guzmán</w:t>
+            <w:proofErr w:type="spellStart"/>
+            <w:r>
+              <w:rPr>
+                <w:sz w:val="20"/>
+                <w:szCs w:val="20"/>
+              </w:rPr>
+              <w:t>Thalia</w:t>
+            </w:r>
+            <w:proofErr w:type="spellEnd"/>
+            <w:r>
+              <w:rPr>
+                <w:sz w:val="20"/>
+                <w:szCs w:val="20"/>
+              </w:rPr>
+              <w:t xml:space="preserve"> Quiroz Guzmán</w:t>
             </w:r>
           </w:p>
         </w:tc>
@@ -785,8 +795,18 @@
                 <w:sz w:val="20"/>
                 <w:szCs w:val="20"/>
               </w:rPr>
-              <w:t xml:space="preserve"> Crispin</w:t>
-            </w:r>
+              <w:t xml:space="preserve"> </w:t>
+            </w:r>
+            <w:proofErr w:type="spellStart"/>
+            <w:r>
+              <w:rPr>
+                <w:color w:val="000000"/>
+                <w:sz w:val="20"/>
+                <w:szCs w:val="20"/>
+              </w:rPr>
+              <w:t>Crispin</w:t>
+            </w:r>
+            <w:proofErr w:type="spellEnd"/>
           </w:p>
         </w:tc>
       </w:tr>
@@ -964,8 +984,18 @@
                 <w:sz w:val="20"/>
                 <w:szCs w:val="20"/>
               </w:rPr>
-              <w:t>Javier Quintana Taipe</w:t>
-            </w:r>
+              <w:t xml:space="preserve">Javier Quintana </w:t>
+            </w:r>
+            <w:proofErr w:type="spellStart"/>
+            <w:r>
+              <w:rPr>
+                <w:color w:val="000000"/>
+                <w:sz w:val="20"/>
+                <w:szCs w:val="20"/>
+              </w:rPr>
+              <w:t>Taipe</w:t>
+            </w:r>
+            <w:proofErr w:type="spellEnd"/>
           </w:p>
         </w:tc>
       </w:tr>
@@ -1007,6 +1037,14 @@
                 <w:szCs w:val="20"/>
               </w:rPr>
             </w:pPr>
+            <w:r>
+              <w:rPr>
+                <w:color w:val="000000"/>
+                <w:sz w:val="20"/>
+                <w:szCs w:val="20"/>
+              </w:rPr>
+              <w:t>14/09/2018</w:t>
+            </w:r>
           </w:p>
         </w:tc>
         <w:tc>
@@ -1043,6 +1081,22 @@
                 <w:szCs w:val="20"/>
               </w:rPr>
             </w:pPr>
+            <w:r>
+              <w:rPr>
+                <w:color w:val="000000"/>
+                <w:sz w:val="20"/>
+                <w:szCs w:val="20"/>
+              </w:rPr>
+              <w:t>1</w:t>
+            </w:r>
+            <w:r>
+              <w:rPr>
+                <w:color w:val="000000"/>
+                <w:sz w:val="20"/>
+                <w:szCs w:val="20"/>
+              </w:rPr>
+              <w:t>.3</w:t>
+            </w:r>
           </w:p>
         </w:tc>
         <w:tc>
@@ -1079,6 +1133,13 @@
                 <w:szCs w:val="20"/>
               </w:rPr>
             </w:pPr>
+            <w:r>
+              <w:rPr>
+                <w:sz w:val="20"/>
+                <w:szCs w:val="20"/>
+              </w:rPr>
+              <w:t>Introducción del Plan de Gestión de Configuración – Problemática</w:t>
+            </w:r>
           </w:p>
         </w:tc>
         <w:tc>
@@ -1114,6 +1175,14 @@
                 <w:szCs w:val="20"/>
               </w:rPr>
             </w:pPr>
+            <w:r>
+              <w:rPr>
+                <w:color w:val="000000"/>
+                <w:sz w:val="20"/>
+                <w:szCs w:val="20"/>
+              </w:rPr>
+              <w:t>Juan Jhair Rodriguez Davila</w:t>
+            </w:r>
           </w:p>
         </w:tc>
       </w:tr>
@@ -1782,8 +1851,58 @@
         <w:ind w:left="352"/>
         <w:jc w:val="both"/>
       </w:pPr>
-      <w:r>
-        <w:t>CineSkype es una empresa nueva de desarrollo de software, tiene un equipo consolidado por integrantes lo suficientemente capaces de crear aplicaciones robustas, los cuales suelen practicar el mal hábito de no organizar sus documentos y por consiguiente realizar actualizaciones directo del mismo código. Los pocos inconvenientes que tienen es que debe hacerse de forma secuencial, por ende, un integrante realiza la acción mientras los otros están sin hacer nada referente al mismo código. Otro punto a considerar en este apartado es que descuidan el aspecto de la seguridad del producto usando software prefabricado, librerías de fuente abierta, entre otras acciones que pueden afectar la vulnerabilidad del software en producción. Como las acciones se realizan secuencialmente, se tiene un registro a mano de quienes fueron los que ingresaron a modificar el código.</w:t>
+      <w:proofErr w:type="spellStart"/>
+      <w:r>
+        <w:t>CineSkype</w:t>
+      </w:r>
+      <w:proofErr w:type="spellEnd"/>
+      <w:r>
+        <w:t xml:space="preserve"> es una empresa nueva de desarrollo de software, tiene un equipo consolidado por integrantes lo suficientemente capaces de crear aplicaciones robustas, los cuales suelen practicar el mal hábito de no organizar sus documentos y por consiguiente realizar actualizaciones directo del mismo código. Los pocos inconvenientes que tienen es que debe hacerse de forma secuencial, por ende, un integrante realiza la acción mientras los otros están sin hacer nada referente al mismo código. Otro punto a considerar en este apartado es que descuidan el aspecto de la seguridad del producto usando software prefabricado, librerías de fuente abierta, entre otras acciones que pueden afectar la vulnerabilidad del software en producción. Como las acciones se realizan secuencialmente, se tiene un registro a mano de quienes fueron los que ingresaron a modificar el código.</w:t>
+      </w:r>
+    </w:p>
+    <w:p>
+      <w:pPr>
+        <w:spacing w:line="360" w:lineRule="auto"/>
+        <w:ind w:left="352"/>
+        <w:jc w:val="both"/>
+      </w:pPr>
+      <w:r>
+        <w:t>Esto ha ocasionado muchos problemas puesto que se ha perdido ya varias veces esos registros, lo que ha generado pérdidas en parte a la empresa, puesto que se generan errores seguidos y retrasa los proyectos.</w:t>
+      </w:r>
+    </w:p>
+    <w:p>
+      <w:pPr>
+        <w:spacing w:line="360" w:lineRule="auto"/>
+        <w:ind w:left="352"/>
+        <w:jc w:val="both"/>
+      </w:pPr>
+      <w:r>
+        <w:t xml:space="preserve">La falta de capacitación en uso de herramientas de control de versiones y gestión de la configuración es el principal problema por parte de esta empresa </w:t>
+      </w:r>
+      <w:r>
+        <w:t>desarrolladora. De</w:t>
+      </w:r>
+      <w:r>
+        <w:t xml:space="preserve"> igual manera el uso de software prefabricado que afecta la seguridad de sus productos seguiría complicando su situación en un buen </w:t>
+      </w:r>
+      <w:r>
+        <w:t>desarrollo.</w:t>
+      </w:r>
+    </w:p>
+    <w:p>
+      <w:pPr>
+        <w:spacing w:line="360" w:lineRule="auto"/>
+        <w:ind w:left="352"/>
+        <w:jc w:val="both"/>
+      </w:pPr>
+      <w:r>
+        <w:t xml:space="preserve">Posteriormente la empresa busca mejorar en ese aspecto, por </w:t>
+      </w:r>
+      <w:r>
+        <w:t>ende,</w:t>
+      </w:r>
+      <w:r>
+        <w:t xml:space="preserve"> este documento le servirá de utilidad para llevar un mejor manejo de las acciones que realice el equipo con el que cuenta.</w:t>
       </w:r>
     </w:p>
     <w:p>
@@ -1806,7 +1925,47 @@
         <w:rPr>
           <w:color w:val="000000"/>
         </w:rPr>
-        <w:t xml:space="preserve">               La problemática actual de cineskype es no poder llegar más a sus clientes, esto quiere decir que los todos los cines que existen en el Perú, luchan para llegar más a su público ya sea por diferentes medios publicitarios. Tomando esta guerra de políticas publicitarias, cineskype está invirtiendo un porcentaje de sus ganancias para crear una página web y así poder llegar a sus clientes con promociones, carteleras actualizadas, etc. </w:t>
+        <w:t xml:space="preserve">               La problemática actual de </w:t>
+      </w:r>
+      <w:proofErr w:type="spellStart"/>
+      <w:r>
+        <w:rPr>
+          <w:color w:val="000000"/>
+        </w:rPr>
+        <w:t>C</w:t>
+      </w:r>
+      <w:r>
+        <w:rPr>
+          <w:color w:val="000000"/>
+        </w:rPr>
+        <w:t>ineskype</w:t>
+      </w:r>
+      <w:proofErr w:type="spellEnd"/>
+      <w:r>
+        <w:rPr>
+          <w:color w:val="000000"/>
+        </w:rPr>
+        <w:t xml:space="preserve"> es no poder llegar más a sus clientes, esto quiere decir que los todos los cines que existen en el Perú, luchan para llegar más a su público ya sea por diferentes medios publicitarios. Tomando esta guerra de políticas publicitarias, </w:t>
+      </w:r>
+      <w:proofErr w:type="spellStart"/>
+      <w:r>
+        <w:rPr>
+          <w:color w:val="000000"/>
+        </w:rPr>
+        <w:t>C</w:t>
+      </w:r>
+      <w:r>
+        <w:rPr>
+          <w:color w:val="000000"/>
+        </w:rPr>
+        <w:t>ineskype</w:t>
+      </w:r>
+      <w:proofErr w:type="spellEnd"/>
+      <w:r>
+        <w:rPr>
+          <w:color w:val="000000"/>
+        </w:rPr>
+        <w:t xml:space="preserve"> está invirtiendo un porcentaje de sus ganancias para crear una página web y así poder llegar a sus clientes con promociones, carteleras actualizadas, etc. </w:t>
       </w:r>
     </w:p>
     <w:p>
@@ -1849,6 +2008,7 @@
         <w:jc w:val="both"/>
       </w:pPr>
       <w:r>
+        <w:lastRenderedPageBreak/>
         <w:t xml:space="preserve">El propósito de este documento es detallar los puntos para planificar y ejecutar las actividades relacionadas a la gestión de control de cambios y configuración de los proyectos de la empresa. </w:t>
       </w:r>
     </w:p>
@@ -1926,7 +2086,7 @@
 </file>
 
 <file path=word/endnotes.xml><?xml version="1.0" encoding="utf-8"?>
-<w:endnotes xmlns:wpc="http://schemas.microsoft.com/office/word/2010/wordprocessingCanvas" xmlns:mc="http://schemas.openxmlformats.org/markup-compatibility/2006" xmlns:o="urn:schemas-microsoft-com:office:office" xmlns:r="http://schemas.openxmlformats.org/officeDocument/2006/relationships" xmlns:m="http://schemas.openxmlformats.org/officeDocument/2006/math" xmlns:v="urn:schemas-microsoft-com:vml" xmlns:wp14="http://schemas.microsoft.com/office/word/2010/wordprocessingDrawing" xmlns:wp="http://schemas.openxmlformats.org/drawingml/2006/wordprocessingDrawing" xmlns:w10="urn:schemas-microsoft-com:office:word" xmlns:w="http://schemas.openxmlformats.org/wordprocessingml/2006/main" xmlns:w14="http://schemas.microsoft.com/office/word/2010/wordml" xmlns:w15="http://schemas.microsoft.com/office/word/2012/wordml" xmlns:wpg="http://schemas.microsoft.com/office/word/2010/wordprocessingGroup" xmlns:wpi="http://schemas.microsoft.com/office/word/2010/wordprocessingInk" xmlns:wne="http://schemas.microsoft.com/office/word/2006/wordml" xmlns:wps="http://schemas.microsoft.com/office/word/2010/wordprocessingShape" mc:Ignorable="w14 w15 wp14">
+<w:endnotes xmlns:wpc="http://schemas.microsoft.com/office/word/2010/wordprocessingCanvas" xmlns:cx="http://schemas.microsoft.com/office/drawing/2014/chartex" xmlns:cx1="http://schemas.microsoft.com/office/drawing/2015/9/8/chartex" xmlns:cx2="http://schemas.microsoft.com/office/drawing/2015/10/21/chartex" xmlns:cx3="http://schemas.microsoft.com/office/drawing/2016/5/9/chartex" xmlns:cx4="http://schemas.microsoft.com/office/drawing/2016/5/10/chartex" xmlns:cx5="http://schemas.microsoft.com/office/drawing/2016/5/11/chartex" xmlns:cx6="http://schemas.microsoft.com/office/drawing/2016/5/12/chartex" xmlns:cx7="http://schemas.microsoft.com/office/drawing/2016/5/13/chartex" xmlns:cx8="http://schemas.microsoft.com/office/drawing/2016/5/14/chartex" xmlns:mc="http://schemas.openxmlformats.org/markup-compatibility/2006" xmlns:aink="http://schemas.microsoft.com/office/drawing/2016/ink" xmlns:am3d="http://schemas.microsoft.com/office/drawing/2017/model3d" xmlns:o="urn:schemas-microsoft-com:office:office" xmlns:r="http://schemas.openxmlformats.org/officeDocument/2006/relationships" xmlns:m="http://schemas.openxmlformats.org/officeDocument/2006/math" xmlns:v="urn:schemas-microsoft-com:vml" xmlns:wp14="http://schemas.microsoft.com/office/word/2010/wordprocessingDrawing" xmlns:wp="http://schemas.openxmlformats.org/drawingml/2006/wordprocessingDrawing" xmlns:w10="urn:schemas-microsoft-com:office:word" xmlns:w="http://schemas.openxmlformats.org/wordprocessingml/2006/main" xmlns:w14="http://schemas.microsoft.com/office/word/2010/wordml" xmlns:w15="http://schemas.microsoft.com/office/word/2012/wordml" xmlns:w16cid="http://schemas.microsoft.com/office/word/2016/wordml/cid" xmlns:w16se="http://schemas.microsoft.com/office/word/2015/wordml/symex" xmlns:wpg="http://schemas.microsoft.com/office/word/2010/wordprocessingGroup" xmlns:wpi="http://schemas.microsoft.com/office/word/2010/wordprocessingInk" xmlns:wne="http://schemas.microsoft.com/office/word/2006/wordml" xmlns:wps="http://schemas.microsoft.com/office/word/2010/wordprocessingShape" mc:Ignorable="w14 w15 w16se w16cid wp14">
   <w:endnote w:type="separator" w:id="-1">
     <w:p>
       <w:pPr>
@@ -1951,7 +2111,7 @@
 </file>
 
 <file path=word/footer1.xml><?xml version="1.0" encoding="utf-8"?>
-<w:ftr xmlns:wpc="http://schemas.microsoft.com/office/word/2010/wordprocessingCanvas" xmlns:mc="http://schemas.openxmlformats.org/markup-compatibility/2006" xmlns:o="urn:schemas-microsoft-com:office:office" xmlns:r="http://schemas.openxmlformats.org/officeDocument/2006/relationships" xmlns:m="http://schemas.openxmlformats.org/officeDocument/2006/math" xmlns:v="urn:schemas-microsoft-com:vml" xmlns:wp14="http://schemas.microsoft.com/office/word/2010/wordprocessingDrawing" xmlns:wp="http://schemas.openxmlformats.org/drawingml/2006/wordprocessingDrawing" xmlns:w10="urn:schemas-microsoft-com:office:word" xmlns:w="http://schemas.openxmlformats.org/wordprocessingml/2006/main" xmlns:w14="http://schemas.microsoft.com/office/word/2010/wordml" xmlns:w15="http://schemas.microsoft.com/office/word/2012/wordml" xmlns:wpg="http://schemas.microsoft.com/office/word/2010/wordprocessingGroup" xmlns:wpi="http://schemas.microsoft.com/office/word/2010/wordprocessingInk" xmlns:wne="http://schemas.microsoft.com/office/word/2006/wordml" xmlns:wps="http://schemas.microsoft.com/office/word/2010/wordprocessingShape" mc:Ignorable="w14 w15 wp14">
+<w:ftr xmlns:wpc="http://schemas.microsoft.com/office/word/2010/wordprocessingCanvas" xmlns:cx="http://schemas.microsoft.com/office/drawing/2014/chartex" xmlns:cx1="http://schemas.microsoft.com/office/drawing/2015/9/8/chartex" xmlns:cx2="http://schemas.microsoft.com/office/drawing/2015/10/21/chartex" xmlns:cx3="http://schemas.microsoft.com/office/drawing/2016/5/9/chartex" xmlns:cx4="http://schemas.microsoft.com/office/drawing/2016/5/10/chartex" xmlns:cx5="http://schemas.microsoft.com/office/drawing/2016/5/11/chartex" xmlns:cx6="http://schemas.microsoft.com/office/drawing/2016/5/12/chartex" xmlns:cx7="http://schemas.microsoft.com/office/drawing/2016/5/13/chartex" xmlns:cx8="http://schemas.microsoft.com/office/drawing/2016/5/14/chartex" xmlns:mc="http://schemas.openxmlformats.org/markup-compatibility/2006" xmlns:aink="http://schemas.microsoft.com/office/drawing/2016/ink" xmlns:am3d="http://schemas.microsoft.com/office/drawing/2017/model3d" xmlns:o="urn:schemas-microsoft-com:office:office" xmlns:r="http://schemas.openxmlformats.org/officeDocument/2006/relationships" xmlns:m="http://schemas.openxmlformats.org/officeDocument/2006/math" xmlns:v="urn:schemas-microsoft-com:vml" xmlns:wp14="http://schemas.microsoft.com/office/word/2010/wordprocessingDrawing" xmlns:wp="http://schemas.openxmlformats.org/drawingml/2006/wordprocessingDrawing" xmlns:w10="urn:schemas-microsoft-com:office:word" xmlns:w="http://schemas.openxmlformats.org/wordprocessingml/2006/main" xmlns:w14="http://schemas.microsoft.com/office/word/2010/wordml" xmlns:w15="http://schemas.microsoft.com/office/word/2012/wordml" xmlns:w16cid="http://schemas.microsoft.com/office/word/2016/wordml/cid" xmlns:w16se="http://schemas.microsoft.com/office/word/2015/wordml/symex" xmlns:wpg="http://schemas.microsoft.com/office/word/2010/wordprocessingGroup" xmlns:wpi="http://schemas.microsoft.com/office/word/2010/wordprocessingInk" xmlns:wne="http://schemas.microsoft.com/office/word/2006/wordml" xmlns:wps="http://schemas.microsoft.com/office/word/2010/wordprocessingShape" mc:Ignorable="w14 w15 w16se w16cid wp14">
   <w:p>
     <w:pPr>
       <w:pBdr>
@@ -1995,7 +2155,7 @@
 </file>
 
 <file path=word/footnotes.xml><?xml version="1.0" encoding="utf-8"?>
-<w:footnotes xmlns:wpc="http://schemas.microsoft.com/office/word/2010/wordprocessingCanvas" xmlns:mc="http://schemas.openxmlformats.org/markup-compatibility/2006" xmlns:o="urn:schemas-microsoft-com:office:office" xmlns:r="http://schemas.openxmlformats.org/officeDocument/2006/relationships" xmlns:m="http://schemas.openxmlformats.org/officeDocument/2006/math" xmlns:v="urn:schemas-microsoft-com:vml" xmlns:wp14="http://schemas.microsoft.com/office/word/2010/wordprocessingDrawing" xmlns:wp="http://schemas.openxmlformats.org/drawingml/2006/wordprocessingDrawing" xmlns:w10="urn:schemas-microsoft-com:office:word" xmlns:w="http://schemas.openxmlformats.org/wordprocessingml/2006/main" xmlns:w14="http://schemas.microsoft.com/office/word/2010/wordml" xmlns:w15="http://schemas.microsoft.com/office/word/2012/wordml" xmlns:wpg="http://schemas.microsoft.com/office/word/2010/wordprocessingGroup" xmlns:wpi="http://schemas.microsoft.com/office/word/2010/wordprocessingInk" xmlns:wne="http://schemas.microsoft.com/office/word/2006/wordml" xmlns:wps="http://schemas.microsoft.com/office/word/2010/wordprocessingShape" mc:Ignorable="w14 w15 wp14">
+<w:footnotes xmlns:wpc="http://schemas.microsoft.com/office/word/2010/wordprocessingCanvas" xmlns:cx="http://schemas.microsoft.com/office/drawing/2014/chartex" xmlns:cx1="http://schemas.microsoft.com/office/drawing/2015/9/8/chartex" xmlns:cx2="http://schemas.microsoft.com/office/drawing/2015/10/21/chartex" xmlns:cx3="http://schemas.microsoft.com/office/drawing/2016/5/9/chartex" xmlns:cx4="http://schemas.microsoft.com/office/drawing/2016/5/10/chartex" xmlns:cx5="http://schemas.microsoft.com/office/drawing/2016/5/11/chartex" xmlns:cx6="http://schemas.microsoft.com/office/drawing/2016/5/12/chartex" xmlns:cx7="http://schemas.microsoft.com/office/drawing/2016/5/13/chartex" xmlns:cx8="http://schemas.microsoft.com/office/drawing/2016/5/14/chartex" xmlns:mc="http://schemas.openxmlformats.org/markup-compatibility/2006" xmlns:aink="http://schemas.microsoft.com/office/drawing/2016/ink" xmlns:am3d="http://schemas.microsoft.com/office/drawing/2017/model3d" xmlns:o="urn:schemas-microsoft-com:office:office" xmlns:r="http://schemas.openxmlformats.org/officeDocument/2006/relationships" xmlns:m="http://schemas.openxmlformats.org/officeDocument/2006/math" xmlns:v="urn:schemas-microsoft-com:vml" xmlns:wp14="http://schemas.microsoft.com/office/word/2010/wordprocessingDrawing" xmlns:wp="http://schemas.openxmlformats.org/drawingml/2006/wordprocessingDrawing" xmlns:w10="urn:schemas-microsoft-com:office:word" xmlns:w="http://schemas.openxmlformats.org/wordprocessingml/2006/main" xmlns:w14="http://schemas.microsoft.com/office/word/2010/wordml" xmlns:w15="http://schemas.microsoft.com/office/word/2012/wordml" xmlns:w16cid="http://schemas.microsoft.com/office/word/2016/wordml/cid" xmlns:w16se="http://schemas.microsoft.com/office/word/2015/wordml/symex" xmlns:wpg="http://schemas.microsoft.com/office/word/2010/wordprocessingGroup" xmlns:wpi="http://schemas.microsoft.com/office/word/2010/wordprocessingInk" xmlns:wne="http://schemas.microsoft.com/office/word/2006/wordml" xmlns:wps="http://schemas.microsoft.com/office/word/2010/wordprocessingShape" mc:Ignorable="w14 w15 w16se w16cid wp14">
   <w:footnote w:type="separator" w:id="-1">
     <w:p>
       <w:pPr>
@@ -2020,7 +2180,7 @@
 </file>
 
 <file path=word/header1.xml><?xml version="1.0" encoding="utf-8"?>
-<w:hdr xmlns:wpc="http://schemas.microsoft.com/office/word/2010/wordprocessingCanvas" xmlns:mc="http://schemas.openxmlformats.org/markup-compatibility/2006" xmlns:o="urn:schemas-microsoft-com:office:office" xmlns:r="http://schemas.openxmlformats.org/officeDocument/2006/relationships" xmlns:m="http://schemas.openxmlformats.org/officeDocument/2006/math" xmlns:v="urn:schemas-microsoft-com:vml" xmlns:wp14="http://schemas.microsoft.com/office/word/2010/wordprocessingDrawing" xmlns:wp="http://schemas.openxmlformats.org/drawingml/2006/wordprocessingDrawing" xmlns:w10="urn:schemas-microsoft-com:office:word" xmlns:w="http://schemas.openxmlformats.org/wordprocessingml/2006/main" xmlns:w14="http://schemas.microsoft.com/office/word/2010/wordml" xmlns:w15="http://schemas.microsoft.com/office/word/2012/wordml" xmlns:wpg="http://schemas.microsoft.com/office/word/2010/wordprocessingGroup" xmlns:wpi="http://schemas.microsoft.com/office/word/2010/wordprocessingInk" xmlns:wne="http://schemas.microsoft.com/office/word/2006/wordml" xmlns:wps="http://schemas.microsoft.com/office/word/2010/wordprocessingShape" mc:Ignorable="w14 w15 wp14">
+<w:hdr xmlns:wpc="http://schemas.microsoft.com/office/word/2010/wordprocessingCanvas" xmlns:cx="http://schemas.microsoft.com/office/drawing/2014/chartex" xmlns:cx1="http://schemas.microsoft.com/office/drawing/2015/9/8/chartex" xmlns:cx2="http://schemas.microsoft.com/office/drawing/2015/10/21/chartex" xmlns:cx3="http://schemas.microsoft.com/office/drawing/2016/5/9/chartex" xmlns:cx4="http://schemas.microsoft.com/office/drawing/2016/5/10/chartex" xmlns:cx5="http://schemas.microsoft.com/office/drawing/2016/5/11/chartex" xmlns:cx6="http://schemas.microsoft.com/office/drawing/2016/5/12/chartex" xmlns:cx7="http://schemas.microsoft.com/office/drawing/2016/5/13/chartex" xmlns:cx8="http://schemas.microsoft.com/office/drawing/2016/5/14/chartex" xmlns:mc="http://schemas.openxmlformats.org/markup-compatibility/2006" xmlns:aink="http://schemas.microsoft.com/office/drawing/2016/ink" xmlns:am3d="http://schemas.microsoft.com/office/drawing/2017/model3d" xmlns:o="urn:schemas-microsoft-com:office:office" xmlns:r="http://schemas.openxmlformats.org/officeDocument/2006/relationships" xmlns:m="http://schemas.openxmlformats.org/officeDocument/2006/math" xmlns:v="urn:schemas-microsoft-com:vml" xmlns:wp14="http://schemas.microsoft.com/office/word/2010/wordprocessingDrawing" xmlns:wp="http://schemas.openxmlformats.org/drawingml/2006/wordprocessingDrawing" xmlns:w10="urn:schemas-microsoft-com:office:word" xmlns:w="http://schemas.openxmlformats.org/wordprocessingml/2006/main" xmlns:w14="http://schemas.microsoft.com/office/word/2010/wordml" xmlns:w15="http://schemas.microsoft.com/office/word/2012/wordml" xmlns:w16cid="http://schemas.microsoft.com/office/word/2016/wordml/cid" xmlns:w16se="http://schemas.microsoft.com/office/word/2015/wordml/symex" xmlns:wpg="http://schemas.microsoft.com/office/word/2010/wordprocessingGroup" xmlns:wpi="http://schemas.microsoft.com/office/word/2010/wordprocessingInk" xmlns:wne="http://schemas.microsoft.com/office/word/2006/wordml" xmlns:wps="http://schemas.microsoft.com/office/word/2010/wordprocessingShape" mc:Ignorable="w14 w15 w16se w16cid wp14">
   <w:p>
     <w:pPr>
       <w:pBdr>
@@ -2044,7 +2204,7 @@
 </file>
 
 <file path=word/numbering.xml><?xml version="1.0" encoding="utf-8"?>
-<w:numbering xmlns:wpc="http://schemas.microsoft.com/office/word/2010/wordprocessingCanvas" xmlns:mc="http://schemas.openxmlformats.org/markup-compatibility/2006" xmlns:o="urn:schemas-microsoft-com:office:office" xmlns:r="http://schemas.openxmlformats.org/officeDocument/2006/relationships" xmlns:m="http://schemas.openxmlformats.org/officeDocument/2006/math" xmlns:v="urn:schemas-microsoft-com:vml" xmlns:wp14="http://schemas.microsoft.com/office/word/2010/wordprocessingDrawing" xmlns:wp="http://schemas.openxmlformats.org/drawingml/2006/wordprocessingDrawing" xmlns:w10="urn:schemas-microsoft-com:office:word" xmlns:w="http://schemas.openxmlformats.org/wordprocessingml/2006/main" xmlns:w14="http://schemas.microsoft.com/office/word/2010/wordml" xmlns:w15="http://schemas.microsoft.com/office/word/2012/wordml" xmlns:wpg="http://schemas.microsoft.com/office/word/2010/wordprocessingGroup" xmlns:wpi="http://schemas.microsoft.com/office/word/2010/wordprocessingInk" xmlns:wne="http://schemas.microsoft.com/office/word/2006/wordml" xmlns:wps="http://schemas.microsoft.com/office/word/2010/wordprocessingShape" mc:Ignorable="w14 w15 wp14">
+<w:numbering xmlns:wpc="http://schemas.microsoft.com/office/word/2010/wordprocessingCanvas" xmlns:cx="http://schemas.microsoft.com/office/drawing/2014/chartex" xmlns:cx1="http://schemas.microsoft.com/office/drawing/2015/9/8/chartex" xmlns:cx2="http://schemas.microsoft.com/office/drawing/2015/10/21/chartex" xmlns:cx3="http://schemas.microsoft.com/office/drawing/2016/5/9/chartex" xmlns:cx4="http://schemas.microsoft.com/office/drawing/2016/5/10/chartex" xmlns:cx5="http://schemas.microsoft.com/office/drawing/2016/5/11/chartex" xmlns:cx6="http://schemas.microsoft.com/office/drawing/2016/5/12/chartex" xmlns:cx7="http://schemas.microsoft.com/office/drawing/2016/5/13/chartex" xmlns:cx8="http://schemas.microsoft.com/office/drawing/2016/5/14/chartex" xmlns:mc="http://schemas.openxmlformats.org/markup-compatibility/2006" xmlns:aink="http://schemas.microsoft.com/office/drawing/2016/ink" xmlns:am3d="http://schemas.microsoft.com/office/drawing/2017/model3d" xmlns:o="urn:schemas-microsoft-com:office:office" xmlns:r="http://schemas.openxmlformats.org/officeDocument/2006/relationships" xmlns:m="http://schemas.openxmlformats.org/officeDocument/2006/math" xmlns:v="urn:schemas-microsoft-com:vml" xmlns:wp14="http://schemas.microsoft.com/office/word/2010/wordprocessingDrawing" xmlns:wp="http://schemas.openxmlformats.org/drawingml/2006/wordprocessingDrawing" xmlns:w10="urn:schemas-microsoft-com:office:word" xmlns:w="http://schemas.openxmlformats.org/wordprocessingml/2006/main" xmlns:w14="http://schemas.microsoft.com/office/word/2010/wordml" xmlns:w15="http://schemas.microsoft.com/office/word/2012/wordml" xmlns:w16cid="http://schemas.microsoft.com/office/word/2016/wordml/cid" xmlns:w16se="http://schemas.microsoft.com/office/word/2015/wordml/symex" xmlns:wpg="http://schemas.microsoft.com/office/word/2010/wordprocessingGroup" xmlns:wpi="http://schemas.microsoft.com/office/word/2010/wordprocessingInk" xmlns:wne="http://schemas.microsoft.com/office/word/2006/wordml" xmlns:wps="http://schemas.microsoft.com/office/word/2010/wordprocessingShape" mc:Ignorable="w14 w15 w16se w16cid wp14">
   <w:abstractNum w:abstractNumId="0" w15:restartNumberingAfterBreak="0">
     <w:nsid w:val="069F2EAF"/>
     <w:multiLevelType w:val="multilevel"/>
@@ -2142,7 +2302,7 @@
 </file>
 
 <file path=word/styles.xml><?xml version="1.0" encoding="utf-8"?>
-<w:styles xmlns:mc="http://schemas.openxmlformats.org/markup-compatibility/2006" xmlns:r="http://schemas.openxmlformats.org/officeDocument/2006/relationships" xmlns:w="http://schemas.openxmlformats.org/wordprocessingml/2006/main" xmlns:w14="http://schemas.microsoft.com/office/word/2010/wordml" xmlns:w15="http://schemas.microsoft.com/office/word/2012/wordml" mc:Ignorable="w14 w15">
+<w:styles xmlns:mc="http://schemas.openxmlformats.org/markup-compatibility/2006" xmlns:r="http://schemas.openxmlformats.org/officeDocument/2006/relationships" xmlns:w="http://schemas.openxmlformats.org/wordprocessingml/2006/main" xmlns:w14="http://schemas.microsoft.com/office/word/2010/wordml" xmlns:w15="http://schemas.microsoft.com/office/word/2012/wordml" xmlns:w16cid="http://schemas.microsoft.com/office/word/2016/wordml/cid" xmlns:w16se="http://schemas.microsoft.com/office/word/2015/wordml/symex" mc:Ignorable="w14 w15 w16se w16cid">
   <w:docDefaults>
     <w:rPrDefault>
       <w:rPr>
@@ -2158,7 +2318,7 @@
       </w:pPr>
     </w:pPrDefault>
   </w:docDefaults>
-  <w:latentStyles w:defLockedState="0" w:defUIPriority="99" w:defSemiHidden="0" w:defUnhideWhenUsed="0" w:defQFormat="0" w:count="371">
+  <w:latentStyles w:defLockedState="0" w:defUIPriority="99" w:defSemiHidden="0" w:defUnhideWhenUsed="0" w:defQFormat="0" w:count="375">
     <w:lsdException w:name="Normal" w:uiPriority="0" w:qFormat="1"/>
     <w:lsdException w:name="heading 1" w:uiPriority="9" w:qFormat="1"/>
     <w:lsdException w:name="heading 2" w:semiHidden="1" w:uiPriority="9" w:unhideWhenUsed="1" w:qFormat="1"/>
@@ -2264,7 +2424,6 @@
     <w:lsdException w:name="HTML Sample" w:semiHidden="1" w:unhideWhenUsed="1"/>
     <w:lsdException w:name="HTML Typewriter" w:semiHidden="1" w:unhideWhenUsed="1"/>
     <w:lsdException w:name="HTML Variable" w:semiHidden="1" w:unhideWhenUsed="1"/>
-    <w:lsdException w:name="Normal Table" w:semiHidden="1" w:unhideWhenUsed="1"/>
     <w:lsdException w:name="annotation subject" w:semiHidden="1" w:unhideWhenUsed="1"/>
     <w:lsdException w:name="No List" w:semiHidden="1" w:unhideWhenUsed="1"/>
     <w:lsdException w:name="Outline List 1" w:semiHidden="1" w:unhideWhenUsed="1"/>
@@ -2308,10 +2467,8 @@
     <w:lsdException w:name="Table Elegant" w:semiHidden="1" w:unhideWhenUsed="1"/>
     <w:lsdException w:name="Table Professional" w:semiHidden="1" w:unhideWhenUsed="1"/>
     <w:lsdException w:name="Table Subtle 1" w:semiHidden="1" w:unhideWhenUsed="1"/>
-    <w:lsdException w:name="Table Subtle 2" w:semiHidden="1" w:unhideWhenUsed="1"/>
     <w:lsdException w:name="Table Web 1" w:semiHidden="1" w:unhideWhenUsed="1"/>
     <w:lsdException w:name="Table Web 2" w:semiHidden="1" w:unhideWhenUsed="1"/>
-    <w:lsdException w:name="Table Web 3" w:semiHidden="1" w:unhideWhenUsed="1"/>
     <w:lsdException w:name="Balloon Text" w:semiHidden="1" w:unhideWhenUsed="1"/>
     <w:lsdException w:name="Table Grid" w:uiPriority="39"/>
     <w:lsdException w:name="Table Theme" w:semiHidden="1" w:unhideWhenUsed="1"/>
@@ -2530,6 +2687,10 @@
     <w:lsdException w:name="List Table 5 Dark Accent 6" w:uiPriority="50"/>
     <w:lsdException w:name="List Table 6 Colorful Accent 6" w:uiPriority="51"/>
     <w:lsdException w:name="List Table 7 Colorful Accent 6" w:uiPriority="52"/>
+    <w:lsdException w:name="Mention" w:semiHidden="1" w:unhideWhenUsed="1"/>
+    <w:lsdException w:name="Smart Hyperlink" w:semiHidden="1" w:unhideWhenUsed="1"/>
+    <w:lsdException w:name="Hashtag" w:semiHidden="1" w:unhideWhenUsed="1"/>
+    <w:lsdException w:name="Unresolved Mention" w:semiHidden="1" w:unhideWhenUsed="1"/>
   </w:latentStyles>
   <w:style w:type="paragraph" w:default="1" w:styleId="Normal">
     <w:name w:val="Normal"/>
@@ -2666,7 +2827,7 @@
       </w:tblCellMar>
     </w:tblPr>
   </w:style>
-  <w:style w:type="paragraph" w:styleId="Puesto">
+  <w:style w:type="paragraph" w:styleId="Ttulo">
     <w:name w:val="Title"/>
     <w:basedOn w:val="Normal"/>
     <w:next w:val="Normal"/>
@@ -3081,7 +3242,7 @@
 </file>
 
 <file path=customXml/itemProps1.xml><?xml version="1.0" encoding="utf-8"?>
-<ds:datastoreItem xmlns:ds="http://schemas.openxmlformats.org/officeDocument/2006/customXml" ds:itemID="{BB718930-1FB6-47F2-9765-0B834E438AF5}">
+<ds:datastoreItem xmlns:ds="http://schemas.openxmlformats.org/officeDocument/2006/customXml" ds:itemID="{DDCE2ADD-76A5-483C-B484-B61632227A9A}">
   <ds:schemaRefs>
     <ds:schemaRef ds:uri="http://schemas.openxmlformats.org/officeDocument/2006/bibliography"/>
   </ds:schemaRefs>

</xml_diff>

<commit_message>
PGC/Introducción - Roles, responsabilidades y cantidad
</commit_message>
<xml_diff>
--- a/Documentos/PGC.docx
+++ b/Documentos/PGC.docx
@@ -1,6 +1,6 @@
 
 <file path=word/document.xml><?xml version="1.0" encoding="utf-8"?>
-<w:document xmlns:wpc="http://schemas.microsoft.com/office/word/2010/wordprocessingCanvas" xmlns:cx="http://schemas.microsoft.com/office/drawing/2014/chartex" xmlns:mc="http://schemas.openxmlformats.org/markup-compatibility/2006" xmlns:o="urn:schemas-microsoft-com:office:office" xmlns:r="http://schemas.openxmlformats.org/officeDocument/2006/relationships" xmlns:m="http://schemas.openxmlformats.org/officeDocument/2006/math" xmlns:v="urn:schemas-microsoft-com:vml" xmlns:wp14="http://schemas.microsoft.com/office/word/2010/wordprocessingDrawing" xmlns:wp="http://schemas.openxmlformats.org/drawingml/2006/wordprocessingDrawing" xmlns:w10="urn:schemas-microsoft-com:office:word" xmlns:w="http://schemas.openxmlformats.org/wordprocessingml/2006/main" xmlns:w14="http://schemas.microsoft.com/office/word/2010/wordml" xmlns:w15="http://schemas.microsoft.com/office/word/2012/wordml" xmlns:w16se="http://schemas.microsoft.com/office/word/2015/wordml/symex" xmlns:wpg="http://schemas.microsoft.com/office/word/2010/wordprocessingGroup" xmlns:wpi="http://schemas.microsoft.com/office/word/2010/wordprocessingInk" xmlns:wne="http://schemas.microsoft.com/office/word/2006/wordml" xmlns:wps="http://schemas.microsoft.com/office/word/2010/wordprocessingShape" mc:Ignorable="w14 w15 w16se wp14">
+<w:document xmlns:wpc="http://schemas.microsoft.com/office/word/2010/wordprocessingCanvas" xmlns:mc="http://schemas.openxmlformats.org/markup-compatibility/2006" xmlns:o="urn:schemas-microsoft-com:office:office" xmlns:r="http://schemas.openxmlformats.org/officeDocument/2006/relationships" xmlns:m="http://schemas.openxmlformats.org/officeDocument/2006/math" xmlns:v="urn:schemas-microsoft-com:vml" xmlns:wp14="http://schemas.microsoft.com/office/word/2010/wordprocessingDrawing" xmlns:wp="http://schemas.openxmlformats.org/drawingml/2006/wordprocessingDrawing" xmlns:w10="urn:schemas-microsoft-com:office:word" xmlns:w="http://schemas.openxmlformats.org/wordprocessingml/2006/main" xmlns:w14="http://schemas.microsoft.com/office/word/2010/wordml" xmlns:w15="http://schemas.microsoft.com/office/word/2012/wordml" xmlns:wpg="http://schemas.microsoft.com/office/word/2010/wordprocessingGroup" xmlns:wpi="http://schemas.microsoft.com/office/word/2010/wordprocessingInk" xmlns:wne="http://schemas.microsoft.com/office/word/2006/wordml" xmlns:wps="http://schemas.microsoft.com/office/word/2010/wordprocessingShape" mc:Ignorable="w14 w15 wp14">
   <w:body>
     <w:p>
       <w:pPr>
@@ -114,7 +114,7 @@
           <w:sz w:val="44"/>
           <w:szCs w:val="44"/>
         </w:rPr>
-        <w:t>3</w:t>
+        <w:t>5</w:t>
       </w:r>
     </w:p>
     <w:p>
@@ -982,18 +982,8 @@
                 <w:sz w:val="20"/>
                 <w:szCs w:val="20"/>
               </w:rPr>
-              <w:t xml:space="preserve">Javier Quintana </w:t>
-            </w:r>
-            <w:proofErr w:type="spellStart"/>
-            <w:r>
-              <w:rPr>
-                <w:color w:val="000000"/>
-                <w:sz w:val="20"/>
-                <w:szCs w:val="20"/>
-              </w:rPr>
-              <w:t>Taipe</w:t>
-            </w:r>
-            <w:proofErr w:type="spellEnd"/>
+              <w:t>Javier Quintana Taipe</w:t>
+            </w:r>
           </w:p>
         </w:tc>
       </w:tr>
@@ -1214,6 +1204,14 @@
                 <w:szCs w:val="20"/>
               </w:rPr>
             </w:pPr>
+            <w:r>
+              <w:rPr>
+                <w:color w:val="000000"/>
+                <w:sz w:val="20"/>
+                <w:szCs w:val="20"/>
+              </w:rPr>
+              <w:t>14/09/2018</w:t>
+            </w:r>
           </w:p>
         </w:tc>
         <w:tc>
@@ -1250,6 +1248,14 @@
                 <w:szCs w:val="20"/>
               </w:rPr>
             </w:pPr>
+            <w:r>
+              <w:rPr>
+                <w:color w:val="000000"/>
+                <w:sz w:val="20"/>
+                <w:szCs w:val="20"/>
+              </w:rPr>
+              <w:t>1.4</w:t>
+            </w:r>
           </w:p>
         </w:tc>
         <w:tc>
@@ -1286,6 +1292,20 @@
                 <w:szCs w:val="20"/>
               </w:rPr>
             </w:pPr>
+            <w:r>
+              <w:rPr>
+                <w:sz w:val="20"/>
+                <w:szCs w:val="20"/>
+              </w:rPr>
+              <w:t xml:space="preserve">Introducción del Plan de Gestión de Configuración – </w:t>
+            </w:r>
+            <w:r>
+              <w:rPr>
+                <w:sz w:val="20"/>
+                <w:szCs w:val="20"/>
+              </w:rPr>
+              <w:t>Finalidad</w:t>
+            </w:r>
           </w:p>
         </w:tc>
         <w:tc>
@@ -1321,6 +1341,24 @@
                 <w:szCs w:val="20"/>
               </w:rPr>
             </w:pPr>
+            <w:proofErr w:type="spellStart"/>
+            <w:r>
+              <w:rPr>
+                <w:color w:val="000000"/>
+                <w:sz w:val="20"/>
+                <w:szCs w:val="20"/>
+              </w:rPr>
+              <w:t>Angelo</w:t>
+            </w:r>
+            <w:proofErr w:type="spellEnd"/>
+            <w:r>
+              <w:rPr>
+                <w:color w:val="000000"/>
+                <w:sz w:val="20"/>
+                <w:szCs w:val="20"/>
+              </w:rPr>
+              <w:t xml:space="preserve"> Rodas</w:t>
+            </w:r>
           </w:p>
         </w:tc>
       </w:tr>
@@ -1362,6 +1400,14 @@
                 <w:szCs w:val="20"/>
               </w:rPr>
             </w:pPr>
+            <w:r>
+              <w:rPr>
+                <w:color w:val="000000"/>
+                <w:sz w:val="20"/>
+                <w:szCs w:val="20"/>
+              </w:rPr>
+              <w:t>20/09/2018</w:t>
+            </w:r>
           </w:p>
         </w:tc>
         <w:tc>
@@ -1398,6 +1444,14 @@
                 <w:szCs w:val="20"/>
               </w:rPr>
             </w:pPr>
+            <w:r>
+              <w:rPr>
+                <w:color w:val="000000"/>
+                <w:sz w:val="20"/>
+                <w:szCs w:val="20"/>
+              </w:rPr>
+              <w:t>1.5</w:t>
+            </w:r>
           </w:p>
         </w:tc>
         <w:tc>
@@ -1434,6 +1488,14 @@
                 <w:szCs w:val="20"/>
               </w:rPr>
             </w:pPr>
+            <w:r>
+              <w:rPr>
+                <w:color w:val="000000"/>
+                <w:sz w:val="20"/>
+                <w:szCs w:val="20"/>
+              </w:rPr>
+              <w:t>Roles, responsabilidades y cantidad</w:t>
+            </w:r>
           </w:p>
         </w:tc>
         <w:tc>
@@ -1469,6 +1531,14 @@
                 <w:szCs w:val="20"/>
               </w:rPr>
             </w:pPr>
+            <w:r>
+              <w:rPr>
+                <w:color w:val="000000"/>
+                <w:sz w:val="20"/>
+                <w:szCs w:val="20"/>
+              </w:rPr>
+              <w:t>Javier Quintana Taipe</w:t>
+            </w:r>
           </w:p>
         </w:tc>
       </w:tr>
@@ -1544,12 +1614,15 @@
       <w:sdtContent>
         <w:p>
           <w:pPr>
+            <w:pStyle w:val="TDC1"/>
             <w:tabs>
-              <w:tab w:val="right" w:pos="8503"/>
+              <w:tab w:val="left" w:pos="660"/>
+              <w:tab w:val="right" w:pos="8494"/>
             </w:tabs>
-            <w:spacing w:before="80" w:line="240" w:lineRule="auto"/>
             <w:rPr>
-              <w:b/>
+              <w:rFonts w:asciiTheme="minorHAnsi" w:eastAsiaTheme="minorEastAsia" w:hAnsiTheme="minorHAnsi" w:cstheme="minorBidi"/>
+              <w:noProof/>
+              <w:lang w:eastAsia="es-PE"/>
             </w:rPr>
           </w:pPr>
           <w:r>
@@ -1561,126 +1634,645 @@
           <w:r>
             <w:fldChar w:fldCharType="separate"/>
           </w:r>
-          <w:hyperlink w:anchor="_1fob9te">
-            <w:r>
-              <w:rPr>
+          <w:hyperlink w:anchor="_Toc525251747" w:history="1">
+            <w:r>
+              <w:rPr>
+                <w:rStyle w:val="Hipervnculo"/>
                 <w:b/>
+                <w:noProof/>
+              </w:rPr>
+              <w:t>1.1</w:t>
+            </w:r>
+            <w:r>
+              <w:rPr>
+                <w:rFonts w:asciiTheme="minorHAnsi" w:eastAsiaTheme="minorEastAsia" w:hAnsiTheme="minorHAnsi" w:cstheme="minorBidi"/>
+                <w:noProof/>
+                <w:lang w:eastAsia="es-PE"/>
+              </w:rPr>
+              <w:tab/>
+            </w:r>
+            <w:r>
+              <w:rPr>
+                <w:rStyle w:val="Hipervnculo"/>
+                <w:b/>
+                <w:noProof/>
               </w:rPr>
               <w:t>Introducción</w:t>
             </w:r>
+            <w:r>
+              <w:rPr>
+                <w:noProof/>
+                <w:webHidden/>
+              </w:rPr>
+              <w:tab/>
+            </w:r>
+            <w:r>
+              <w:rPr>
+                <w:noProof/>
+                <w:webHidden/>
+              </w:rPr>
+              <w:fldChar w:fldCharType="begin"/>
+            </w:r>
+            <w:r>
+              <w:rPr>
+                <w:noProof/>
+                <w:webHidden/>
+              </w:rPr>
+              <w:instrText xml:space="preserve"> PAGEREF _Toc525251747 \h </w:instrText>
+            </w:r>
+            <w:r>
+              <w:rPr>
+                <w:noProof/>
+                <w:webHidden/>
+              </w:rPr>
+            </w:r>
+            <w:r>
+              <w:rPr>
+                <w:noProof/>
+                <w:webHidden/>
+              </w:rPr>
+              <w:fldChar w:fldCharType="separate"/>
+            </w:r>
+            <w:r>
+              <w:rPr>
+                <w:noProof/>
+                <w:webHidden/>
+              </w:rPr>
+              <w:t>4</w:t>
+            </w:r>
+            <w:r>
+              <w:rPr>
+                <w:noProof/>
+                <w:webHidden/>
+              </w:rPr>
+              <w:fldChar w:fldCharType="end"/>
+            </w:r>
           </w:hyperlink>
-          <w:r>
-            <w:rPr>
-              <w:b/>
-            </w:rPr>
-            <w:tab/>
-          </w:r>
-          <w:r>
-            <w:fldChar w:fldCharType="begin"/>
-          </w:r>
-          <w:r>
-            <w:instrText xml:space="preserve"> PAGEREF _1fob9te \h </w:instrText>
-          </w:r>
-          <w:r>
-            <w:fldChar w:fldCharType="separate"/>
-          </w:r>
-          <w:r>
-            <w:rPr>
-              <w:b/>
-            </w:rPr>
-            <w:t>6</w:t>
-          </w:r>
-          <w:r>
-            <w:fldChar w:fldCharType="end"/>
-          </w:r>
         </w:p>
         <w:p>
           <w:pPr>
+            <w:pStyle w:val="TDC2"/>
             <w:tabs>
-              <w:tab w:val="right" w:pos="8503"/>
+              <w:tab w:val="right" w:pos="8494"/>
             </w:tabs>
-            <w:spacing w:before="60" w:line="240" w:lineRule="auto"/>
-            <w:ind w:left="360"/>
             <w:rPr>
-              <w:b/>
+              <w:rFonts w:asciiTheme="minorHAnsi" w:eastAsiaTheme="minorEastAsia" w:hAnsiTheme="minorHAnsi" w:cstheme="minorBidi"/>
+              <w:noProof/>
+              <w:lang w:eastAsia="es-PE"/>
             </w:rPr>
           </w:pPr>
-          <w:hyperlink w:anchor="_3znysh7">
-            <w:r>
-              <w:rPr>
+          <w:hyperlink w:anchor="_Toc525251748" w:history="1">
+            <w:r>
+              <w:rPr>
+                <w:rStyle w:val="Hipervnculo"/>
                 <w:b/>
+                <w:noProof/>
               </w:rPr>
               <w:t>Problemática</w:t>
             </w:r>
+            <w:r>
+              <w:rPr>
+                <w:noProof/>
+                <w:webHidden/>
+              </w:rPr>
+              <w:tab/>
+            </w:r>
+            <w:r>
+              <w:rPr>
+                <w:noProof/>
+                <w:webHidden/>
+              </w:rPr>
+              <w:fldChar w:fldCharType="begin"/>
+            </w:r>
+            <w:r>
+              <w:rPr>
+                <w:noProof/>
+                <w:webHidden/>
+              </w:rPr>
+              <w:instrText xml:space="preserve"> PAGEREF _Toc525251748 \h </w:instrText>
+            </w:r>
+            <w:r>
+              <w:rPr>
+                <w:noProof/>
+                <w:webHidden/>
+              </w:rPr>
+            </w:r>
+            <w:r>
+              <w:rPr>
+                <w:noProof/>
+                <w:webHidden/>
+              </w:rPr>
+              <w:fldChar w:fldCharType="separate"/>
+            </w:r>
+            <w:r>
+              <w:rPr>
+                <w:noProof/>
+                <w:webHidden/>
+              </w:rPr>
+              <w:t>4</w:t>
+            </w:r>
+            <w:r>
+              <w:rPr>
+                <w:noProof/>
+                <w:webHidden/>
+              </w:rPr>
+              <w:fldChar w:fldCharType="end"/>
+            </w:r>
           </w:hyperlink>
-          <w:r>
-            <w:rPr>
-              <w:b/>
-            </w:rPr>
-            <w:tab/>
-          </w:r>
-          <w:r>
-            <w:fldChar w:fldCharType="begin"/>
-          </w:r>
-          <w:r>
-            <w:instrText xml:space="preserve"> PAGEREF _3znysh7 \h </w:instrText>
-          </w:r>
-          <w:r>
-            <w:fldChar w:fldCharType="separate"/>
-          </w:r>
-          <w:r>
-            <w:rPr>
-              <w:b/>
-            </w:rPr>
-            <w:t>6</w:t>
-          </w:r>
-          <w:r>
-            <w:fldChar w:fldCharType="end"/>
-          </w:r>
         </w:p>
         <w:p>
           <w:pPr>
+            <w:pStyle w:val="TDC2"/>
             <w:tabs>
-              <w:tab w:val="right" w:pos="8503"/>
+              <w:tab w:val="right" w:pos="8494"/>
             </w:tabs>
-            <w:spacing w:before="60" w:line="240" w:lineRule="auto"/>
-            <w:ind w:left="360"/>
             <w:rPr>
-              <w:b/>
+              <w:rFonts w:asciiTheme="minorHAnsi" w:eastAsiaTheme="minorEastAsia" w:hAnsiTheme="minorHAnsi" w:cstheme="minorBidi"/>
+              <w:noProof/>
+              <w:lang w:eastAsia="es-PE"/>
             </w:rPr>
           </w:pPr>
-          <w:hyperlink w:anchor="_tyjcwt">
-            <w:r>
-              <w:rPr>
+          <w:hyperlink w:anchor="_Toc525251749" w:history="1">
+            <w:r>
+              <w:rPr>
+                <w:rStyle w:val="Hipervnculo"/>
                 <w:b/>
+                <w:noProof/>
               </w:rPr>
               <w:t>Propósito</w:t>
             </w:r>
+            <w:r>
+              <w:rPr>
+                <w:noProof/>
+                <w:webHidden/>
+              </w:rPr>
+              <w:tab/>
+            </w:r>
+            <w:r>
+              <w:rPr>
+                <w:noProof/>
+                <w:webHidden/>
+              </w:rPr>
+              <w:fldChar w:fldCharType="begin"/>
+            </w:r>
+            <w:r>
+              <w:rPr>
+                <w:noProof/>
+                <w:webHidden/>
+              </w:rPr>
+              <w:instrText xml:space="preserve"> PAGEREF _Toc525251749 \h </w:instrText>
+            </w:r>
+            <w:r>
+              <w:rPr>
+                <w:noProof/>
+                <w:webHidden/>
+              </w:rPr>
+            </w:r>
+            <w:r>
+              <w:rPr>
+                <w:noProof/>
+                <w:webHidden/>
+              </w:rPr>
+              <w:fldChar w:fldCharType="separate"/>
+            </w:r>
+            <w:r>
+              <w:rPr>
+                <w:noProof/>
+                <w:webHidden/>
+              </w:rPr>
+              <w:t>4</w:t>
+            </w:r>
+            <w:r>
+              <w:rPr>
+                <w:noProof/>
+                <w:webHidden/>
+              </w:rPr>
+              <w:fldChar w:fldCharType="end"/>
+            </w:r>
           </w:hyperlink>
-          <w:r>
+        </w:p>
+        <w:p>
+          <w:pPr>
+            <w:pStyle w:val="TDC2"/>
+            <w:tabs>
+              <w:tab w:val="right" w:pos="8494"/>
+            </w:tabs>
             <w:rPr>
-              <w:b/>
+              <w:rFonts w:asciiTheme="minorHAnsi" w:eastAsiaTheme="minorEastAsia" w:hAnsiTheme="minorHAnsi" w:cstheme="minorBidi"/>
+              <w:noProof/>
+              <w:lang w:eastAsia="es-PE"/>
             </w:rPr>
-            <w:tab/>
-          </w:r>
-          <w:r>
-            <w:fldChar w:fldCharType="begin"/>
-          </w:r>
-          <w:r>
-            <w:instrText xml:space="preserve"> PAGEREF _tyjcwt \h </w:instrText>
-          </w:r>
-          <w:r>
-            <w:fldChar w:fldCharType="separate"/>
-          </w:r>
-          <w:r>
+          </w:pPr>
+          <w:hyperlink w:anchor="_Toc525251750" w:history="1">
+            <w:r>
+              <w:rPr>
+                <w:rStyle w:val="Hipervnculo"/>
+                <w:b/>
+                <w:noProof/>
+              </w:rPr>
+              <w:t>Finalidad</w:t>
+            </w:r>
+            <w:r>
+              <w:rPr>
+                <w:noProof/>
+                <w:webHidden/>
+              </w:rPr>
+              <w:tab/>
+            </w:r>
+            <w:r>
+              <w:rPr>
+                <w:noProof/>
+                <w:webHidden/>
+              </w:rPr>
+              <w:fldChar w:fldCharType="begin"/>
+            </w:r>
+            <w:r>
+              <w:rPr>
+                <w:noProof/>
+                <w:webHidden/>
+              </w:rPr>
+              <w:instrText xml:space="preserve"> PAGEREF _Toc525251750 \h </w:instrText>
+            </w:r>
+            <w:r>
+              <w:rPr>
+                <w:noProof/>
+                <w:webHidden/>
+              </w:rPr>
+            </w:r>
+            <w:r>
+              <w:rPr>
+                <w:noProof/>
+                <w:webHidden/>
+              </w:rPr>
+              <w:fldChar w:fldCharType="separate"/>
+            </w:r>
+            <w:r>
+              <w:rPr>
+                <w:noProof/>
+                <w:webHidden/>
+              </w:rPr>
+              <w:t>5</w:t>
+            </w:r>
+            <w:r>
+              <w:rPr>
+                <w:noProof/>
+                <w:webHidden/>
+              </w:rPr>
+              <w:fldChar w:fldCharType="end"/>
+            </w:r>
+          </w:hyperlink>
+        </w:p>
+        <w:p>
+          <w:pPr>
+            <w:pStyle w:val="TDC1"/>
+            <w:tabs>
+              <w:tab w:val="left" w:pos="660"/>
+              <w:tab w:val="right" w:pos="8494"/>
+            </w:tabs>
             <w:rPr>
-              <w:b/>
+              <w:rFonts w:asciiTheme="minorHAnsi" w:eastAsiaTheme="minorEastAsia" w:hAnsiTheme="minorHAnsi" w:cstheme="minorBidi"/>
+              <w:noProof/>
+              <w:lang w:eastAsia="es-PE"/>
             </w:rPr>
-            <w:t>6</w:t>
-          </w:r>
-          <w:r>
-            <w:fldChar w:fldCharType="end"/>
-          </w:r>
+          </w:pPr>
+          <w:hyperlink w:anchor="_Toc525251751" w:history="1">
+            <w:r>
+              <w:rPr>
+                <w:rStyle w:val="Hipervnculo"/>
+                <w:b/>
+                <w:noProof/>
+              </w:rPr>
+              <w:t>1.2</w:t>
+            </w:r>
+            <w:r>
+              <w:rPr>
+                <w:rFonts w:asciiTheme="minorHAnsi" w:eastAsiaTheme="minorEastAsia" w:hAnsiTheme="minorHAnsi" w:cstheme="minorBidi"/>
+                <w:noProof/>
+                <w:lang w:eastAsia="es-PE"/>
+              </w:rPr>
+              <w:tab/>
+            </w:r>
+            <w:r>
+              <w:rPr>
+                <w:rStyle w:val="Hipervnculo"/>
+                <w:b/>
+                <w:noProof/>
+              </w:rPr>
+              <w:t>Roles, responsabilidades y cantidad</w:t>
+            </w:r>
+            <w:r>
+              <w:rPr>
+                <w:noProof/>
+                <w:webHidden/>
+              </w:rPr>
+              <w:tab/>
+            </w:r>
+            <w:r>
+              <w:rPr>
+                <w:noProof/>
+                <w:webHidden/>
+              </w:rPr>
+              <w:fldChar w:fldCharType="begin"/>
+            </w:r>
+            <w:r>
+              <w:rPr>
+                <w:noProof/>
+                <w:webHidden/>
+              </w:rPr>
+              <w:instrText xml:space="preserve"> PAGEREF _Toc525251751 \h </w:instrText>
+            </w:r>
+            <w:r>
+              <w:rPr>
+                <w:noProof/>
+                <w:webHidden/>
+              </w:rPr>
+            </w:r>
+            <w:r>
+              <w:rPr>
+                <w:noProof/>
+                <w:webHidden/>
+              </w:rPr>
+              <w:fldChar w:fldCharType="separate"/>
+            </w:r>
+            <w:r>
+              <w:rPr>
+                <w:noProof/>
+                <w:webHidden/>
+              </w:rPr>
+              <w:t>5</w:t>
+            </w:r>
+            <w:r>
+              <w:rPr>
+                <w:noProof/>
+                <w:webHidden/>
+              </w:rPr>
+              <w:fldChar w:fldCharType="end"/>
+            </w:r>
+          </w:hyperlink>
+        </w:p>
+        <w:p>
+          <w:pPr>
+            <w:pStyle w:val="TDC1"/>
+            <w:tabs>
+              <w:tab w:val="left" w:pos="660"/>
+              <w:tab w:val="right" w:pos="8494"/>
+            </w:tabs>
+            <w:rPr>
+              <w:rFonts w:asciiTheme="minorHAnsi" w:eastAsiaTheme="minorEastAsia" w:hAnsiTheme="minorHAnsi" w:cstheme="minorBidi"/>
+              <w:noProof/>
+              <w:lang w:eastAsia="es-PE"/>
+            </w:rPr>
+          </w:pPr>
+          <w:hyperlink w:anchor="_Toc525251752" w:history="1">
+            <w:r>
+              <w:rPr>
+                <w:rStyle w:val="Hipervnculo"/>
+                <w:b/>
+                <w:noProof/>
+              </w:rPr>
+              <w:t>1.3</w:t>
+            </w:r>
+            <w:r>
+              <w:rPr>
+                <w:rFonts w:asciiTheme="minorHAnsi" w:eastAsiaTheme="minorEastAsia" w:hAnsiTheme="minorHAnsi" w:cstheme="minorBidi"/>
+                <w:noProof/>
+                <w:lang w:eastAsia="es-PE"/>
+              </w:rPr>
+              <w:tab/>
+            </w:r>
+            <w:r>
+              <w:rPr>
+                <w:rStyle w:val="Hipervnculo"/>
+                <w:b/>
+                <w:noProof/>
+              </w:rPr>
+              <w:t>Políticas, directrices y procedimientos</w:t>
+            </w:r>
+            <w:r>
+              <w:rPr>
+                <w:noProof/>
+                <w:webHidden/>
+              </w:rPr>
+              <w:tab/>
+            </w:r>
+            <w:r>
+              <w:rPr>
+                <w:noProof/>
+                <w:webHidden/>
+              </w:rPr>
+              <w:fldChar w:fldCharType="begin"/>
+            </w:r>
+            <w:r>
+              <w:rPr>
+                <w:noProof/>
+                <w:webHidden/>
+              </w:rPr>
+              <w:instrText xml:space="preserve"> PAGEREF _Toc525251752 \h </w:instrText>
+            </w:r>
+            <w:r>
+              <w:rPr>
+                <w:noProof/>
+                <w:webHidden/>
+              </w:rPr>
+            </w:r>
+            <w:r>
+              <w:rPr>
+                <w:noProof/>
+                <w:webHidden/>
+              </w:rPr>
+              <w:fldChar w:fldCharType="separate"/>
+            </w:r>
+            <w:r>
+              <w:rPr>
+                <w:noProof/>
+                <w:webHidden/>
+              </w:rPr>
+              <w:t>5</w:t>
+            </w:r>
+            <w:r>
+              <w:rPr>
+                <w:noProof/>
+                <w:webHidden/>
+              </w:rPr>
+              <w:fldChar w:fldCharType="end"/>
+            </w:r>
+          </w:hyperlink>
+        </w:p>
+        <w:p>
+          <w:pPr>
+            <w:pStyle w:val="TDC1"/>
+            <w:tabs>
+              <w:tab w:val="left" w:pos="660"/>
+              <w:tab w:val="right" w:pos="8494"/>
+            </w:tabs>
+            <w:rPr>
+              <w:rFonts w:asciiTheme="minorHAnsi" w:eastAsiaTheme="minorEastAsia" w:hAnsiTheme="minorHAnsi" w:cstheme="minorBidi"/>
+              <w:noProof/>
+              <w:lang w:eastAsia="es-PE"/>
+            </w:rPr>
+          </w:pPr>
+          <w:hyperlink w:anchor="_Toc525251753" w:history="1">
+            <w:r>
+              <w:rPr>
+                <w:rStyle w:val="Hipervnculo"/>
+                <w:b/>
+                <w:noProof/>
+              </w:rPr>
+              <w:t>1.4</w:t>
+            </w:r>
+            <w:r>
+              <w:rPr>
+                <w:rFonts w:asciiTheme="minorHAnsi" w:eastAsiaTheme="minorEastAsia" w:hAnsiTheme="minorHAnsi" w:cstheme="minorBidi"/>
+                <w:noProof/>
+                <w:lang w:eastAsia="es-PE"/>
+              </w:rPr>
+              <w:tab/>
+            </w:r>
+            <w:r>
+              <w:rPr>
+                <w:rStyle w:val="Hipervnculo"/>
+                <w:b/>
+                <w:noProof/>
+              </w:rPr>
+              <w:t>Herramientas, entorno e infraestructura</w:t>
+            </w:r>
+            <w:r>
+              <w:rPr>
+                <w:noProof/>
+                <w:webHidden/>
+              </w:rPr>
+              <w:tab/>
+            </w:r>
+            <w:r>
+              <w:rPr>
+                <w:noProof/>
+                <w:webHidden/>
+              </w:rPr>
+              <w:fldChar w:fldCharType="begin"/>
+            </w:r>
+            <w:r>
+              <w:rPr>
+                <w:noProof/>
+                <w:webHidden/>
+              </w:rPr>
+              <w:instrText xml:space="preserve"> PAGEREF _Toc525251753 \h </w:instrText>
+            </w:r>
+            <w:r>
+              <w:rPr>
+                <w:noProof/>
+                <w:webHidden/>
+              </w:rPr>
+            </w:r>
+            <w:r>
+              <w:rPr>
+                <w:noProof/>
+                <w:webHidden/>
+              </w:rPr>
+              <w:fldChar w:fldCharType="separate"/>
+            </w:r>
+            <w:r>
+              <w:rPr>
+                <w:noProof/>
+                <w:webHidden/>
+              </w:rPr>
+              <w:t>5</w:t>
+            </w:r>
+            <w:r>
+              <w:rPr>
+                <w:noProof/>
+                <w:webHidden/>
+              </w:rPr>
+              <w:fldChar w:fldCharType="end"/>
+            </w:r>
+          </w:hyperlink>
+        </w:p>
+        <w:p>
+          <w:pPr>
+            <w:pStyle w:val="TDC1"/>
+            <w:tabs>
+              <w:tab w:val="left" w:pos="660"/>
+              <w:tab w:val="right" w:pos="8494"/>
+            </w:tabs>
+            <w:rPr>
+              <w:rFonts w:asciiTheme="minorHAnsi" w:eastAsiaTheme="minorEastAsia" w:hAnsiTheme="minorHAnsi" w:cstheme="minorBidi"/>
+              <w:noProof/>
+              <w:lang w:eastAsia="es-PE"/>
+            </w:rPr>
+          </w:pPr>
+          <w:hyperlink w:anchor="_Toc525251754" w:history="1">
+            <w:r>
+              <w:rPr>
+                <w:rStyle w:val="Hipervnculo"/>
+                <w:b/>
+                <w:noProof/>
+              </w:rPr>
+              <w:t>1.5</w:t>
+            </w:r>
+            <w:r>
+              <w:rPr>
+                <w:rFonts w:asciiTheme="minorHAnsi" w:eastAsiaTheme="minorEastAsia" w:hAnsiTheme="minorHAnsi" w:cstheme="minorBidi"/>
+                <w:noProof/>
+                <w:lang w:eastAsia="es-PE"/>
+              </w:rPr>
+              <w:tab/>
+            </w:r>
+            <w:r>
+              <w:rPr>
+                <w:rStyle w:val="Hipervnculo"/>
+                <w:b/>
+                <w:noProof/>
+              </w:rPr>
+              <w:t>Calendario</w:t>
+            </w:r>
+            <w:r>
+              <w:rPr>
+                <w:noProof/>
+                <w:webHidden/>
+              </w:rPr>
+              <w:tab/>
+            </w:r>
+            <w:r>
+              <w:rPr>
+                <w:noProof/>
+                <w:webHidden/>
+              </w:rPr>
+              <w:fldChar w:fldCharType="begin"/>
+            </w:r>
+            <w:r>
+              <w:rPr>
+                <w:noProof/>
+                <w:webHidden/>
+              </w:rPr>
+              <w:instrText xml:space="preserve"> PAGEREF _Toc525251754 \h </w:instrText>
+            </w:r>
+            <w:r>
+              <w:rPr>
+                <w:noProof/>
+                <w:webHidden/>
+              </w:rPr>
+            </w:r>
+            <w:r>
+              <w:rPr>
+                <w:noProof/>
+                <w:webHidden/>
+              </w:rPr>
+              <w:fldChar w:fldCharType="separate"/>
+            </w:r>
+            <w:r>
+              <w:rPr>
+                <w:noProof/>
+                <w:webHidden/>
+              </w:rPr>
+              <w:t>5</w:t>
+            </w:r>
+            <w:r>
+              <w:rPr>
+                <w:noProof/>
+                <w:webHidden/>
+              </w:rPr>
+              <w:fldChar w:fldCharType="end"/>
+            </w:r>
+          </w:hyperlink>
         </w:p>
         <w:p>
           <w:pPr>
@@ -1693,38 +2285,6 @@
               <w:b/>
             </w:rPr>
           </w:pPr>
-          <w:hyperlink w:anchor="_3dy6vkm">
-            <w:r>
-              <w:rPr>
-                <w:b/>
-              </w:rPr>
-              <w:t>Finalidad</w:t>
-            </w:r>
-          </w:hyperlink>
-          <w:r>
-            <w:rPr>
-              <w:b/>
-            </w:rPr>
-            <w:tab/>
-          </w:r>
-          <w:r>
-            <w:fldChar w:fldCharType="begin"/>
-          </w:r>
-          <w:r>
-            <w:instrText xml:space="preserve"> PAGEREF _3dy6vkm \h </w:instrText>
-          </w:r>
-          <w:r>
-            <w:fldChar w:fldCharType="separate"/>
-          </w:r>
-          <w:r>
-            <w:rPr>
-              <w:b/>
-            </w:rPr>
-            <w:t>6</w:t>
-          </w:r>
-          <w:r>
-            <w:fldChar w:fldCharType="end"/>
-          </w:r>
           <w:r>
             <w:fldChar w:fldCharType="end"/>
           </w:r>
@@ -1762,17 +2322,22 @@
     </w:p>
     <w:p>
       <w:pPr>
-        <w:jc w:val="center"/>
+        <w:pStyle w:val="Prrafodelista"/>
+        <w:numPr>
+          <w:ilvl w:val="0"/>
+          <w:numId w:val="1"/>
+        </w:numPr>
+        <w:ind w:left="284" w:hanging="284"/>
         <w:rPr>
           <w:b/>
-          <w:sz w:val="28"/>
+          <w:sz w:val="32"/>
           <w:szCs w:val="32"/>
         </w:rPr>
       </w:pPr>
       <w:r>
         <w:rPr>
           <w:b/>
-          <w:sz w:val="28"/>
+          <w:sz w:val="32"/>
           <w:szCs w:val="32"/>
         </w:rPr>
         <w:lastRenderedPageBreak/>
@@ -1783,128 +2348,161 @@
       <w:pPr>
         <w:pStyle w:val="Ttulo1"/>
         <w:numPr>
-          <w:ilvl w:val="0"/>
+          <w:ilvl w:val="1"/>
           <w:numId w:val="1"/>
         </w:numPr>
         <w:spacing w:after="200"/>
-        <w:ind w:left="426" w:hanging="284"/>
+        <w:ind w:left="567" w:hanging="283"/>
         <w:rPr>
           <w:b/>
           <w:color w:val="000000"/>
-          <w:sz w:val="22"/>
+          <w:sz w:val="28"/>
           <w:szCs w:val="26"/>
         </w:rPr>
       </w:pPr>
-      <w:bookmarkStart w:id="2" w:name="_1fob9te" w:colFirst="0" w:colLast="0"/>
-      <w:bookmarkEnd w:id="2"/>
+      <w:bookmarkStart w:id="2" w:name="_Toc525251747"/>
       <w:r>
         <w:rPr>
           <w:b/>
           <w:color w:val="000000"/>
-          <w:sz w:val="22"/>
+          <w:sz w:val="28"/>
           <w:szCs w:val="26"/>
         </w:rPr>
         <w:t>Introducción</w:t>
       </w:r>
+      <w:bookmarkStart w:id="3" w:name="_GoBack"/>
+      <w:bookmarkEnd w:id="2"/>
+      <w:bookmarkEnd w:id="3"/>
     </w:p>
     <w:p>
       <w:pPr>
         <w:pStyle w:val="Ttulo2"/>
-        <w:numPr>
-          <w:ilvl w:val="1"/>
-          <w:numId w:val="1"/>
-        </w:numPr>
         <w:spacing w:after="160"/>
-        <w:ind w:left="709" w:hanging="357"/>
+        <w:ind w:firstLine="633"/>
         <w:rPr>
           <w:b/>
           <w:color w:val="000000"/>
-          <w:sz w:val="20"/>
+          <w:sz w:val="24"/>
           <w:szCs w:val="24"/>
         </w:rPr>
       </w:pPr>
-      <w:bookmarkStart w:id="3" w:name="_3znysh7" w:colFirst="0" w:colLast="0"/>
-      <w:bookmarkEnd w:id="3"/>
+      <w:bookmarkStart w:id="4" w:name="_3znysh7" w:colFirst="0" w:colLast="0"/>
+      <w:bookmarkStart w:id="5" w:name="_Toc525251748"/>
+      <w:bookmarkEnd w:id="4"/>
       <w:r>
         <w:rPr>
           <w:b/>
           <w:color w:val="000000"/>
-          <w:sz w:val="20"/>
+          <w:sz w:val="24"/>
           <w:szCs w:val="24"/>
         </w:rPr>
         <w:t>Problemática</w:t>
       </w:r>
+      <w:bookmarkEnd w:id="5"/>
     </w:p>
     <w:p>
       <w:pPr>
-        <w:spacing w:line="360" w:lineRule="auto"/>
-        <w:ind w:left="352"/>
+        <w:spacing w:line="276" w:lineRule="auto"/>
+        <w:ind w:left="633"/>
         <w:jc w:val="both"/>
-        <w:rPr>
-          <w:sz w:val="18"/>
-        </w:rPr>
       </w:pPr>
       <w:proofErr w:type="spellStart"/>
       <w:r>
-        <w:rPr>
-          <w:sz w:val="18"/>
-        </w:rPr>
         <w:t>CineSkype</w:t>
       </w:r>
       <w:proofErr w:type="spellEnd"/>
       <w:r>
-        <w:rPr>
-          <w:sz w:val="18"/>
-        </w:rPr>
         <w:t xml:space="preserve"> es una empresa nueva de desarrollo de software, tiene un equipo consolidado por integrantes lo suficientemente capaces de crear aplicaciones robustas, los cuales suelen practicar el mal hábito de no organizar sus documentos y por consiguiente realizar actualizaciones directo del mismo código. Los pocos inconvenientes que tienen es que debe hacerse de forma secuencial, por ende, un integrante realiza la acción mientras los otros están sin hacer nada referente al mismo código. Otro punto a considerar en este apartado es que descuidan el aspecto de la seguridad del producto usando software prefabricado, librerías de fuente abierta, entre otras acciones que pueden afectar la vulnerabilidad del software en producción. Como las acciones se realizan secuencialmente, se tiene un registro a mano de quienes fueron los que ingresaron a modificar el código.</w:t>
       </w:r>
     </w:p>
     <w:p>
       <w:pPr>
-        <w:spacing w:line="360" w:lineRule="auto"/>
-        <w:ind w:left="352"/>
+        <w:spacing w:line="276" w:lineRule="auto"/>
+        <w:ind w:left="633"/>
         <w:jc w:val="both"/>
-        <w:rPr>
-          <w:sz w:val="18"/>
-        </w:rPr>
       </w:pPr>
       <w:r>
-        <w:rPr>
-          <w:sz w:val="18"/>
-        </w:rPr>
         <w:t>Esto ha ocasionado muchos problemas puesto que se ha perdido ya varias veces esos registros, lo que ha generado pérdidas en parte a la empresa, puesto que se generan errores seguidos y retrasa los proyectos.</w:t>
       </w:r>
     </w:p>
     <w:p>
       <w:pPr>
-        <w:spacing w:line="360" w:lineRule="auto"/>
-        <w:ind w:left="352"/>
+        <w:spacing w:line="276" w:lineRule="auto"/>
+        <w:ind w:left="633"/>
         <w:jc w:val="both"/>
-        <w:rPr>
-          <w:sz w:val="18"/>
-        </w:rPr>
       </w:pPr>
       <w:r>
-        <w:rPr>
-          <w:sz w:val="18"/>
-        </w:rPr>
         <w:t>La falta de capacitación en uso de herramientas de control de versiones y gestión de la configuración es el principal problema por parte de esta empresa desarrolladora. De igual manera el uso de software prefabricado que afecta la seguridad de sus productos seguiría complicando su situación en un buen desarrollo.</w:t>
       </w:r>
     </w:p>
     <w:p>
       <w:pPr>
-        <w:spacing w:line="360" w:lineRule="auto"/>
-        <w:ind w:left="352"/>
+        <w:spacing w:line="276" w:lineRule="auto"/>
+        <w:ind w:left="633"/>
         <w:jc w:val="both"/>
+      </w:pPr>
+      <w:r>
+        <w:t>Posteriormente la empresa busca mejorar en ese aspecto, por ende, este documento le servirá de utilidad para llevar un mejor manejo de las acciones que realice el equipo con el que cuenta.</w:t>
+      </w:r>
+    </w:p>
+    <w:p>
+      <w:pPr>
+        <w:spacing w:line="276" w:lineRule="auto"/>
+        <w:ind w:left="633"/>
+        <w:jc w:val="both"/>
+      </w:pPr>
+      <w:r>
+        <w:t xml:space="preserve">La problemática actual de </w:t>
+      </w:r>
+      <w:proofErr w:type="spellStart"/>
+      <w:r>
+        <w:t>Cineskype</w:t>
+      </w:r>
+      <w:proofErr w:type="spellEnd"/>
+      <w:r>
+        <w:t xml:space="preserve"> es no poder llegar más a sus clientes, esto quiere decir que los todos los cines que existen en el Perú, luchan para llegar más a su público ya sea por diferentes medios publicitarios. Tomando esta guerra de políticas publicitarias, </w:t>
+      </w:r>
+      <w:proofErr w:type="spellStart"/>
+      <w:r>
+        <w:t>Cineskype</w:t>
+      </w:r>
+      <w:proofErr w:type="spellEnd"/>
+      <w:r>
+        <w:t xml:space="preserve"> está invirtiendo un porcentaje de sus ganancias para crear una página web y así poder llegar a sus clientes con promociones, carteleras actualizadas, etc. </w:t>
+      </w:r>
+    </w:p>
+    <w:p>
+      <w:pPr>
+        <w:pStyle w:val="Ttulo2"/>
+        <w:ind w:firstLine="567"/>
         <w:rPr>
-          <w:sz w:val="18"/>
+          <w:b/>
+          <w:color w:val="auto"/>
+          <w:sz w:val="24"/>
+          <w:szCs w:val="22"/>
         </w:rPr>
       </w:pPr>
+      <w:bookmarkStart w:id="6" w:name="_tyjcwt" w:colFirst="0" w:colLast="0"/>
+      <w:bookmarkStart w:id="7" w:name="_Toc525251749"/>
+      <w:bookmarkEnd w:id="6"/>
       <w:r>
         <w:rPr>
-          <w:sz w:val="18"/>
+          <w:b/>
+          <w:color w:val="auto"/>
+          <w:sz w:val="24"/>
+          <w:szCs w:val="22"/>
         </w:rPr>
-        <w:t>Posteriormente la empresa busca mejorar en ese aspecto, por ende, este documento le servirá de utilidad para llevar un mejor manejo de las acciones que realice el equipo con el que cuenta.</w:t>
+        <w:t>Propósito</w:t>
+      </w:r>
+      <w:bookmarkEnd w:id="7"/>
+      <w:r>
+        <w:rPr>
+          <w:b/>
+          <w:color w:val="auto"/>
+          <w:sz w:val="24"/>
+          <w:szCs w:val="22"/>
+        </w:rPr>
+        <w:t xml:space="preserve"> </w:t>
       </w:r>
     </w:p>
     <w:p>
@@ -1916,92 +2514,12 @@
           <w:right w:val="nil"/>
           <w:between w:val="nil"/>
         </w:pBdr>
-        <w:spacing w:before="200" w:after="240" w:line="360" w:lineRule="auto"/>
-        <w:ind w:left="426" w:hanging="720"/>
+        <w:spacing w:after="240" w:line="276" w:lineRule="auto"/>
+        <w:ind w:left="567"/>
         <w:jc w:val="both"/>
-        <w:rPr>
-          <w:color w:val="000000"/>
-          <w:sz w:val="18"/>
-        </w:rPr>
       </w:pPr>
       <w:r>
-        <w:rPr>
-          <w:color w:val="000000"/>
-          <w:sz w:val="18"/>
-        </w:rPr>
-        <w:t xml:space="preserve">               La problemática actual de </w:t>
-      </w:r>
-      <w:proofErr w:type="spellStart"/>
-      <w:r>
-        <w:rPr>
-          <w:color w:val="000000"/>
-          <w:sz w:val="18"/>
-        </w:rPr>
-        <w:t>C</w:t>
-      </w:r>
-      <w:r>
-        <w:rPr>
-          <w:color w:val="000000"/>
-          <w:sz w:val="18"/>
-        </w:rPr>
-        <w:t>ineskype</w:t>
-      </w:r>
-      <w:proofErr w:type="spellEnd"/>
-      <w:r>
-        <w:rPr>
-          <w:color w:val="000000"/>
-          <w:sz w:val="18"/>
-        </w:rPr>
-        <w:t xml:space="preserve"> es no poder llegar más a sus clientes, esto quiere decir que los todos los cines que existen en el Perú, luchan para llegar más a su público ya sea por diferentes medios publicitarios. Tomando esta guerra de políticas publicitarias, </w:t>
-      </w:r>
-      <w:proofErr w:type="spellStart"/>
-      <w:r>
-        <w:rPr>
-          <w:color w:val="000000"/>
-          <w:sz w:val="18"/>
-        </w:rPr>
-        <w:t>C</w:t>
-      </w:r>
-      <w:r>
-        <w:rPr>
-          <w:color w:val="000000"/>
-          <w:sz w:val="18"/>
-        </w:rPr>
-        <w:t>ineskype</w:t>
-      </w:r>
-      <w:proofErr w:type="spellEnd"/>
-      <w:r>
-        <w:rPr>
-          <w:color w:val="000000"/>
-          <w:sz w:val="18"/>
-        </w:rPr>
-        <w:t xml:space="preserve"> está invirtiendo un porcentaje de sus ganancias para crear una página web y así poder llegar a sus clientes con promociones, carteleras actualizadas, etc. </w:t>
-      </w:r>
-    </w:p>
-    <w:p>
-      <w:pPr>
-        <w:pStyle w:val="Ttulo2"/>
-        <w:numPr>
-          <w:ilvl w:val="1"/>
-          <w:numId w:val="1"/>
-        </w:numPr>
-        <w:ind w:left="709"/>
-        <w:rPr>
-          <w:b/>
-          <w:color w:val="000000"/>
-          <w:sz w:val="22"/>
-        </w:rPr>
-      </w:pPr>
-      <w:bookmarkStart w:id="4" w:name="_tyjcwt" w:colFirst="0" w:colLast="0"/>
-      <w:bookmarkEnd w:id="4"/>
-      <w:r>
-        <w:rPr>
-          <w:b/>
-          <w:color w:val="000000"/>
-          <w:sz w:val="20"/>
-          <w:szCs w:val="24"/>
-        </w:rPr>
-        <w:t xml:space="preserve">Propósito </w:t>
+        <w:t xml:space="preserve">El propósito de este documento es detallar los puntos para planificar y ejecutar las actividades relacionadas a la gestión de control de cambios y configuración de los proyectos de la empresa. </w:t>
       </w:r>
     </w:p>
     <w:p>
@@ -2013,92 +2531,999 @@
           <w:right w:val="nil"/>
           <w:between w:val="nil"/>
         </w:pBdr>
-        <w:spacing w:after="240" w:line="360" w:lineRule="auto"/>
-        <w:ind w:left="426"/>
+        <w:spacing w:after="240" w:line="276" w:lineRule="auto"/>
+        <w:ind w:left="567"/>
         <w:jc w:val="both"/>
-        <w:rPr>
-          <w:sz w:val="18"/>
-        </w:rPr>
       </w:pPr>
       <w:r>
-        <w:rPr>
-          <w:sz w:val="18"/>
-        </w:rPr>
-        <w:t xml:space="preserve">El propósito de este documento es detallar los puntos para planificar y ejecutar las actividades relacionadas a la gestión de control de cambios y configuración de los proyectos de la empresa. </w:t>
-      </w:r>
-    </w:p>
-    <w:p>
-      <w:pPr>
-        <w:pBdr>
-          <w:top w:val="nil"/>
-          <w:left w:val="nil"/>
-          <w:bottom w:val="nil"/>
-          <w:right w:val="nil"/>
-          <w:between w:val="nil"/>
-        </w:pBdr>
-        <w:spacing w:after="240" w:line="360" w:lineRule="auto"/>
-        <w:ind w:left="426"/>
-        <w:jc w:val="both"/>
-        <w:rPr>
-          <w:sz w:val="18"/>
-        </w:rPr>
-      </w:pPr>
-      <w:r>
-        <w:rPr>
-          <w:sz w:val="18"/>
-        </w:rPr>
         <w:t>Esto nos ayudará a resolver la problemática de la empresa, dará importancia a la seguridad durante el desarrollo de software y capacitará a los empleados para que puedan realizar la gestión de cambios solicitados frente a los problemas planteados. Así mismo permitirá llevar un mejor control de todos los cambios que se realicen en los productos de software.</w:t>
       </w:r>
     </w:p>
     <w:p>
       <w:pPr>
         <w:pStyle w:val="Ttulo2"/>
+        <w:ind w:firstLine="567"/>
+        <w:jc w:val="both"/>
+        <w:rPr>
+          <w:b/>
+          <w:color w:val="auto"/>
+          <w:sz w:val="24"/>
+          <w:szCs w:val="22"/>
+        </w:rPr>
+      </w:pPr>
+      <w:bookmarkStart w:id="8" w:name="_3dy6vkm" w:colFirst="0" w:colLast="0"/>
+      <w:bookmarkStart w:id="9" w:name="_Toc525251750"/>
+      <w:bookmarkEnd w:id="8"/>
+      <w:r>
+        <w:rPr>
+          <w:b/>
+          <w:color w:val="auto"/>
+          <w:sz w:val="24"/>
+          <w:szCs w:val="22"/>
+        </w:rPr>
+        <w:lastRenderedPageBreak/>
+        <w:t>Finalidad</w:t>
+      </w:r>
+      <w:bookmarkEnd w:id="9"/>
+    </w:p>
+    <w:p>
+      <w:pPr>
+        <w:ind w:left="567"/>
+      </w:pPr>
+      <w:r>
+        <w:t xml:space="preserve"> Se tiene como fin mejorar la seguridad del sistema durante su desarrollo y tener mapeados los cambios que sucedan en el proceso para así poder actuar con respecto a ellos.</w:t>
+      </w:r>
+    </w:p>
+    <w:p>
+      <w:pPr>
+        <w:pStyle w:val="Ttulo1"/>
         <w:numPr>
           <w:ilvl w:val="1"/>
           <w:numId w:val="1"/>
         </w:numPr>
-        <w:ind w:left="709"/>
-        <w:jc w:val="both"/>
+        <w:spacing w:after="200"/>
+        <w:ind w:left="567" w:hanging="283"/>
         <w:rPr>
           <w:b/>
           <w:color w:val="000000"/>
-          <w:sz w:val="20"/>
-          <w:szCs w:val="24"/>
+          <w:sz w:val="28"/>
+          <w:szCs w:val="26"/>
         </w:rPr>
       </w:pPr>
-      <w:bookmarkStart w:id="5" w:name="_3dy6vkm" w:colFirst="0" w:colLast="0"/>
-      <w:bookmarkEnd w:id="5"/>
+      <w:bookmarkStart w:id="10" w:name="_Toc525251751"/>
       <w:r>
         <w:rPr>
           <w:b/>
           <w:color w:val="000000"/>
-          <w:sz w:val="20"/>
-          <w:szCs w:val="24"/>
+          <w:sz w:val="28"/>
+          <w:szCs w:val="26"/>
         </w:rPr>
-        <w:t>Finalidad</w:t>
+        <w:t>Roles, responsabilidades y cantidad</w:t>
       </w:r>
+      <w:bookmarkEnd w:id="10"/>
+    </w:p>
+    <w:tbl>
+      <w:tblPr>
+        <w:tblW w:w="9026" w:type="dxa"/>
+        <w:tblCellMar>
+          <w:top w:w="15" w:type="dxa"/>
+          <w:left w:w="15" w:type="dxa"/>
+          <w:bottom w:w="15" w:type="dxa"/>
+          <w:right w:w="15" w:type="dxa"/>
+        </w:tblCellMar>
+        <w:tblLook w:val="04A0" w:firstRow="1" w:lastRow="0" w:firstColumn="1" w:lastColumn="0" w:noHBand="0" w:noVBand="1"/>
+      </w:tblPr>
+      <w:tblGrid>
+        <w:gridCol w:w="2374"/>
+        <w:gridCol w:w="5510"/>
+        <w:gridCol w:w="1142"/>
+      </w:tblGrid>
+      <w:tr>
+        <w:tc>
+          <w:tcPr>
+            <w:tcW w:w="0" w:type="auto"/>
+            <w:tcBorders>
+              <w:top w:val="single" w:sz="8" w:space="0" w:color="000000"/>
+              <w:left w:val="single" w:sz="8" w:space="0" w:color="000000"/>
+              <w:bottom w:val="single" w:sz="8" w:space="0" w:color="000000"/>
+              <w:right w:val="single" w:sz="8" w:space="0" w:color="000000"/>
+            </w:tcBorders>
+            <w:shd w:val="clear" w:color="auto" w:fill="4A86E8"/>
+            <w:tcMar>
+              <w:top w:w="100" w:type="dxa"/>
+              <w:left w:w="100" w:type="dxa"/>
+              <w:bottom w:w="100" w:type="dxa"/>
+              <w:right w:w="100" w:type="dxa"/>
+            </w:tcMar>
+            <w:hideMark/>
+          </w:tcPr>
+          <w:p>
+            <w:pPr>
+              <w:spacing w:after="0" w:line="240" w:lineRule="auto"/>
+              <w:rPr>
+                <w:rFonts w:ascii="Times New Roman" w:eastAsia="Times New Roman" w:hAnsi="Times New Roman" w:cs="Times New Roman"/>
+                <w:sz w:val="24"/>
+                <w:szCs w:val="24"/>
+                <w:lang w:eastAsia="es-PE"/>
+              </w:rPr>
+            </w:pPr>
+            <w:r>
+              <w:rPr>
+                <w:rFonts w:ascii="Arial" w:eastAsia="Times New Roman" w:hAnsi="Arial" w:cs="Arial"/>
+                <w:b/>
+                <w:bCs/>
+                <w:color w:val="000000"/>
+                <w:lang w:eastAsia="es-PE"/>
+              </w:rPr>
+              <w:t>Roles</w:t>
+            </w:r>
+          </w:p>
+        </w:tc>
+        <w:tc>
+          <w:tcPr>
+            <w:tcW w:w="0" w:type="auto"/>
+            <w:tcBorders>
+              <w:top w:val="single" w:sz="8" w:space="0" w:color="000000"/>
+              <w:left w:val="single" w:sz="8" w:space="0" w:color="000000"/>
+              <w:bottom w:val="single" w:sz="8" w:space="0" w:color="000000"/>
+              <w:right w:val="single" w:sz="8" w:space="0" w:color="000000"/>
+            </w:tcBorders>
+            <w:shd w:val="clear" w:color="auto" w:fill="4A86E8"/>
+            <w:tcMar>
+              <w:top w:w="100" w:type="dxa"/>
+              <w:left w:w="100" w:type="dxa"/>
+              <w:bottom w:w="100" w:type="dxa"/>
+              <w:right w:w="100" w:type="dxa"/>
+            </w:tcMar>
+            <w:hideMark/>
+          </w:tcPr>
+          <w:p>
+            <w:pPr>
+              <w:spacing w:after="0" w:line="240" w:lineRule="auto"/>
+              <w:rPr>
+                <w:rFonts w:ascii="Times New Roman" w:eastAsia="Times New Roman" w:hAnsi="Times New Roman" w:cs="Times New Roman"/>
+                <w:sz w:val="24"/>
+                <w:szCs w:val="24"/>
+                <w:lang w:eastAsia="es-PE"/>
+              </w:rPr>
+            </w:pPr>
+            <w:r>
+              <w:rPr>
+                <w:rFonts w:ascii="Arial" w:eastAsia="Times New Roman" w:hAnsi="Arial" w:cs="Arial"/>
+                <w:b/>
+                <w:bCs/>
+                <w:color w:val="000000"/>
+                <w:lang w:eastAsia="es-PE"/>
+              </w:rPr>
+              <w:t>Responsabilidades</w:t>
+            </w:r>
+          </w:p>
+        </w:tc>
+        <w:tc>
+          <w:tcPr>
+            <w:tcW w:w="0" w:type="auto"/>
+            <w:tcBorders>
+              <w:top w:val="single" w:sz="8" w:space="0" w:color="000000"/>
+              <w:left w:val="single" w:sz="8" w:space="0" w:color="000000"/>
+              <w:bottom w:val="single" w:sz="8" w:space="0" w:color="000000"/>
+              <w:right w:val="single" w:sz="8" w:space="0" w:color="000000"/>
+            </w:tcBorders>
+            <w:shd w:val="clear" w:color="auto" w:fill="4A86E8"/>
+            <w:tcMar>
+              <w:top w:w="100" w:type="dxa"/>
+              <w:left w:w="100" w:type="dxa"/>
+              <w:bottom w:w="100" w:type="dxa"/>
+              <w:right w:w="100" w:type="dxa"/>
+            </w:tcMar>
+            <w:hideMark/>
+          </w:tcPr>
+          <w:p>
+            <w:pPr>
+              <w:spacing w:after="0" w:line="240" w:lineRule="auto"/>
+              <w:rPr>
+                <w:rFonts w:ascii="Times New Roman" w:eastAsia="Times New Roman" w:hAnsi="Times New Roman" w:cs="Times New Roman"/>
+                <w:sz w:val="24"/>
+                <w:szCs w:val="24"/>
+                <w:lang w:eastAsia="es-PE"/>
+              </w:rPr>
+            </w:pPr>
+            <w:r>
+              <w:rPr>
+                <w:rFonts w:ascii="Arial" w:eastAsia="Times New Roman" w:hAnsi="Arial" w:cs="Arial"/>
+                <w:b/>
+                <w:bCs/>
+                <w:color w:val="000000"/>
+                <w:lang w:eastAsia="es-PE"/>
+              </w:rPr>
+              <w:t>Cantidad</w:t>
+            </w:r>
+          </w:p>
+        </w:tc>
+      </w:tr>
+      <w:tr>
+        <w:tc>
+          <w:tcPr>
+            <w:tcW w:w="0" w:type="auto"/>
+            <w:tcBorders>
+              <w:top w:val="single" w:sz="8" w:space="0" w:color="000000"/>
+              <w:left w:val="single" w:sz="8" w:space="0" w:color="000000"/>
+              <w:bottom w:val="single" w:sz="8" w:space="0" w:color="000000"/>
+              <w:right w:val="single" w:sz="8" w:space="0" w:color="000000"/>
+            </w:tcBorders>
+            <w:tcMar>
+              <w:top w:w="100" w:type="dxa"/>
+              <w:left w:w="100" w:type="dxa"/>
+              <w:bottom w:w="100" w:type="dxa"/>
+              <w:right w:w="100" w:type="dxa"/>
+            </w:tcMar>
+            <w:hideMark/>
+          </w:tcPr>
+          <w:p>
+            <w:pPr>
+              <w:spacing w:after="0" w:line="240" w:lineRule="auto"/>
+              <w:rPr>
+                <w:rFonts w:ascii="Times New Roman" w:eastAsia="Times New Roman" w:hAnsi="Times New Roman" w:cs="Times New Roman"/>
+                <w:sz w:val="24"/>
+                <w:szCs w:val="24"/>
+                <w:lang w:eastAsia="es-PE"/>
+              </w:rPr>
+            </w:pPr>
+            <w:r>
+              <w:rPr>
+                <w:rFonts w:ascii="Arial" w:eastAsia="Times New Roman" w:hAnsi="Arial" w:cs="Arial"/>
+                <w:color w:val="000000"/>
+                <w:lang w:eastAsia="es-PE"/>
+              </w:rPr>
+              <w:t>Jefe de proyecto</w:t>
+            </w:r>
+          </w:p>
+        </w:tc>
+        <w:tc>
+          <w:tcPr>
+            <w:tcW w:w="0" w:type="auto"/>
+            <w:tcBorders>
+              <w:top w:val="single" w:sz="8" w:space="0" w:color="000000"/>
+              <w:left w:val="single" w:sz="8" w:space="0" w:color="000000"/>
+              <w:bottom w:val="single" w:sz="8" w:space="0" w:color="000000"/>
+              <w:right w:val="single" w:sz="8" w:space="0" w:color="000000"/>
+            </w:tcBorders>
+            <w:tcMar>
+              <w:top w:w="100" w:type="dxa"/>
+              <w:left w:w="100" w:type="dxa"/>
+              <w:bottom w:w="100" w:type="dxa"/>
+              <w:right w:w="100" w:type="dxa"/>
+            </w:tcMar>
+            <w:hideMark/>
+          </w:tcPr>
+          <w:p>
+            <w:pPr>
+              <w:spacing w:after="0" w:line="240" w:lineRule="auto"/>
+              <w:rPr>
+                <w:rFonts w:ascii="Times New Roman" w:eastAsia="Times New Roman" w:hAnsi="Times New Roman" w:cs="Times New Roman"/>
+                <w:sz w:val="24"/>
+                <w:szCs w:val="24"/>
+                <w:lang w:eastAsia="es-PE"/>
+              </w:rPr>
+            </w:pPr>
+            <w:r>
+              <w:rPr>
+                <w:rFonts w:ascii="Arial" w:eastAsia="Times New Roman" w:hAnsi="Arial" w:cs="Arial"/>
+                <w:color w:val="000000"/>
+                <w:lang w:eastAsia="es-PE"/>
+              </w:rPr>
+              <w:t>Inspeccionar el funcionamiento de la Gestión de la calidad</w:t>
+            </w:r>
+          </w:p>
+        </w:tc>
+        <w:tc>
+          <w:tcPr>
+            <w:tcW w:w="0" w:type="auto"/>
+            <w:tcBorders>
+              <w:top w:val="single" w:sz="8" w:space="0" w:color="000000"/>
+              <w:left w:val="single" w:sz="8" w:space="0" w:color="000000"/>
+              <w:bottom w:val="single" w:sz="8" w:space="0" w:color="000000"/>
+              <w:right w:val="single" w:sz="8" w:space="0" w:color="000000"/>
+            </w:tcBorders>
+            <w:tcMar>
+              <w:top w:w="100" w:type="dxa"/>
+              <w:left w:w="100" w:type="dxa"/>
+              <w:bottom w:w="100" w:type="dxa"/>
+              <w:right w:w="100" w:type="dxa"/>
+            </w:tcMar>
+            <w:hideMark/>
+          </w:tcPr>
+          <w:p>
+            <w:pPr>
+              <w:spacing w:after="0" w:line="240" w:lineRule="auto"/>
+              <w:jc w:val="center"/>
+              <w:rPr>
+                <w:rFonts w:ascii="Times New Roman" w:eastAsia="Times New Roman" w:hAnsi="Times New Roman" w:cs="Times New Roman"/>
+                <w:sz w:val="24"/>
+                <w:szCs w:val="24"/>
+                <w:lang w:eastAsia="es-PE"/>
+              </w:rPr>
+            </w:pPr>
+            <w:r>
+              <w:rPr>
+                <w:rFonts w:ascii="Arial" w:eastAsia="Times New Roman" w:hAnsi="Arial" w:cs="Arial"/>
+                <w:color w:val="000000"/>
+                <w:lang w:eastAsia="es-PE"/>
+              </w:rPr>
+              <w:t>1</w:t>
+            </w:r>
+          </w:p>
+        </w:tc>
+      </w:tr>
+      <w:tr>
+        <w:tc>
+          <w:tcPr>
+            <w:tcW w:w="0" w:type="auto"/>
+            <w:tcBorders>
+              <w:top w:val="single" w:sz="8" w:space="0" w:color="000000"/>
+              <w:left w:val="single" w:sz="8" w:space="0" w:color="000000"/>
+              <w:bottom w:val="single" w:sz="8" w:space="0" w:color="000000"/>
+              <w:right w:val="single" w:sz="8" w:space="0" w:color="000000"/>
+            </w:tcBorders>
+            <w:tcMar>
+              <w:top w:w="100" w:type="dxa"/>
+              <w:left w:w="100" w:type="dxa"/>
+              <w:bottom w:w="100" w:type="dxa"/>
+              <w:right w:w="100" w:type="dxa"/>
+            </w:tcMar>
+            <w:hideMark/>
+          </w:tcPr>
+          <w:p>
+            <w:pPr>
+              <w:spacing w:after="0" w:line="240" w:lineRule="auto"/>
+              <w:rPr>
+                <w:rFonts w:ascii="Times New Roman" w:eastAsia="Times New Roman" w:hAnsi="Times New Roman" w:cs="Times New Roman"/>
+                <w:sz w:val="24"/>
+                <w:szCs w:val="24"/>
+                <w:lang w:eastAsia="es-PE"/>
+              </w:rPr>
+            </w:pPr>
+            <w:r>
+              <w:rPr>
+                <w:rFonts w:ascii="Arial" w:eastAsia="Times New Roman" w:hAnsi="Arial" w:cs="Arial"/>
+                <w:color w:val="000000"/>
+                <w:lang w:eastAsia="es-PE"/>
+              </w:rPr>
+              <w:t>Gestor de la configuración</w:t>
+            </w:r>
+          </w:p>
+        </w:tc>
+        <w:tc>
+          <w:tcPr>
+            <w:tcW w:w="0" w:type="auto"/>
+            <w:tcBorders>
+              <w:top w:val="single" w:sz="8" w:space="0" w:color="000000"/>
+              <w:left w:val="single" w:sz="8" w:space="0" w:color="000000"/>
+              <w:bottom w:val="single" w:sz="8" w:space="0" w:color="000000"/>
+              <w:right w:val="single" w:sz="8" w:space="0" w:color="000000"/>
+            </w:tcBorders>
+            <w:tcMar>
+              <w:top w:w="100" w:type="dxa"/>
+              <w:left w:w="100" w:type="dxa"/>
+              <w:bottom w:w="100" w:type="dxa"/>
+              <w:right w:w="100" w:type="dxa"/>
+            </w:tcMar>
+            <w:hideMark/>
+          </w:tcPr>
+          <w:p>
+            <w:pPr>
+              <w:spacing w:after="0" w:line="240" w:lineRule="auto"/>
+              <w:rPr>
+                <w:rFonts w:ascii="Times New Roman" w:eastAsia="Times New Roman" w:hAnsi="Times New Roman" w:cs="Times New Roman"/>
+                <w:sz w:val="24"/>
+                <w:szCs w:val="24"/>
+                <w:lang w:eastAsia="es-PE"/>
+              </w:rPr>
+            </w:pPr>
+            <w:r>
+              <w:rPr>
+                <w:rFonts w:ascii="Arial" w:eastAsia="Times New Roman" w:hAnsi="Arial" w:cs="Arial"/>
+                <w:color w:val="000000"/>
+                <w:lang w:eastAsia="es-PE"/>
+              </w:rPr>
+              <w:t>Realizar las tareas relacionadas con la Gestión de la Configuración</w:t>
+            </w:r>
+          </w:p>
+        </w:tc>
+        <w:tc>
+          <w:tcPr>
+            <w:tcW w:w="0" w:type="auto"/>
+            <w:tcBorders>
+              <w:top w:val="single" w:sz="8" w:space="0" w:color="000000"/>
+              <w:left w:val="single" w:sz="8" w:space="0" w:color="000000"/>
+              <w:bottom w:val="single" w:sz="8" w:space="0" w:color="000000"/>
+              <w:right w:val="single" w:sz="8" w:space="0" w:color="000000"/>
+            </w:tcBorders>
+            <w:tcMar>
+              <w:top w:w="100" w:type="dxa"/>
+              <w:left w:w="100" w:type="dxa"/>
+              <w:bottom w:w="100" w:type="dxa"/>
+              <w:right w:w="100" w:type="dxa"/>
+            </w:tcMar>
+            <w:hideMark/>
+          </w:tcPr>
+          <w:p>
+            <w:pPr>
+              <w:spacing w:after="0" w:line="240" w:lineRule="auto"/>
+              <w:jc w:val="center"/>
+              <w:rPr>
+                <w:rFonts w:ascii="Times New Roman" w:eastAsia="Times New Roman" w:hAnsi="Times New Roman" w:cs="Times New Roman"/>
+                <w:sz w:val="24"/>
+                <w:szCs w:val="24"/>
+                <w:lang w:eastAsia="es-PE"/>
+              </w:rPr>
+            </w:pPr>
+            <w:r>
+              <w:rPr>
+                <w:rFonts w:ascii="Arial" w:eastAsia="Times New Roman" w:hAnsi="Arial" w:cs="Arial"/>
+                <w:color w:val="000000"/>
+                <w:lang w:eastAsia="es-PE"/>
+              </w:rPr>
+              <w:t>2</w:t>
+            </w:r>
+          </w:p>
+        </w:tc>
+      </w:tr>
+      <w:tr>
+        <w:tc>
+          <w:tcPr>
+            <w:tcW w:w="0" w:type="auto"/>
+            <w:tcBorders>
+              <w:top w:val="single" w:sz="8" w:space="0" w:color="000000"/>
+              <w:left w:val="single" w:sz="8" w:space="0" w:color="000000"/>
+              <w:bottom w:val="single" w:sz="8" w:space="0" w:color="000000"/>
+              <w:right w:val="single" w:sz="8" w:space="0" w:color="000000"/>
+            </w:tcBorders>
+            <w:tcMar>
+              <w:top w:w="100" w:type="dxa"/>
+              <w:left w:w="100" w:type="dxa"/>
+              <w:bottom w:w="100" w:type="dxa"/>
+              <w:right w:w="100" w:type="dxa"/>
+            </w:tcMar>
+            <w:hideMark/>
+          </w:tcPr>
+          <w:p>
+            <w:pPr>
+              <w:spacing w:after="0" w:line="240" w:lineRule="auto"/>
+              <w:rPr>
+                <w:rFonts w:ascii="Times New Roman" w:eastAsia="Times New Roman" w:hAnsi="Times New Roman" w:cs="Times New Roman"/>
+                <w:sz w:val="24"/>
+                <w:szCs w:val="24"/>
+                <w:lang w:eastAsia="es-PE"/>
+              </w:rPr>
+            </w:pPr>
+            <w:r>
+              <w:rPr>
+                <w:rFonts w:ascii="Arial" w:eastAsia="Times New Roman" w:hAnsi="Arial" w:cs="Arial"/>
+                <w:color w:val="000000"/>
+                <w:lang w:eastAsia="es-PE"/>
+              </w:rPr>
+              <w:t>Inspector del aseguramiento de la calidad</w:t>
+            </w:r>
+          </w:p>
+        </w:tc>
+        <w:tc>
+          <w:tcPr>
+            <w:tcW w:w="0" w:type="auto"/>
+            <w:tcBorders>
+              <w:top w:val="single" w:sz="8" w:space="0" w:color="000000"/>
+              <w:left w:val="single" w:sz="8" w:space="0" w:color="000000"/>
+              <w:bottom w:val="single" w:sz="8" w:space="0" w:color="000000"/>
+              <w:right w:val="single" w:sz="8" w:space="0" w:color="000000"/>
+            </w:tcBorders>
+            <w:tcMar>
+              <w:top w:w="100" w:type="dxa"/>
+              <w:left w:w="100" w:type="dxa"/>
+              <w:bottom w:w="100" w:type="dxa"/>
+              <w:right w:w="100" w:type="dxa"/>
+            </w:tcMar>
+            <w:hideMark/>
+          </w:tcPr>
+          <w:p>
+            <w:pPr>
+              <w:spacing w:after="0" w:line="240" w:lineRule="auto"/>
+              <w:rPr>
+                <w:rFonts w:ascii="Times New Roman" w:eastAsia="Times New Roman" w:hAnsi="Times New Roman" w:cs="Times New Roman"/>
+                <w:sz w:val="24"/>
+                <w:szCs w:val="24"/>
+                <w:lang w:eastAsia="es-PE"/>
+              </w:rPr>
+            </w:pPr>
+            <w:r>
+              <w:rPr>
+                <w:rFonts w:ascii="Arial" w:eastAsia="Times New Roman" w:hAnsi="Arial" w:cs="Arial"/>
+                <w:color w:val="000000"/>
+                <w:lang w:eastAsia="es-PE"/>
+              </w:rPr>
+              <w:t>Auditar la Gestión de la Configuración</w:t>
+            </w:r>
+          </w:p>
+        </w:tc>
+        <w:tc>
+          <w:tcPr>
+            <w:tcW w:w="0" w:type="auto"/>
+            <w:tcBorders>
+              <w:top w:val="single" w:sz="8" w:space="0" w:color="000000"/>
+              <w:left w:val="single" w:sz="8" w:space="0" w:color="000000"/>
+              <w:bottom w:val="single" w:sz="8" w:space="0" w:color="000000"/>
+              <w:right w:val="single" w:sz="8" w:space="0" w:color="000000"/>
+            </w:tcBorders>
+            <w:tcMar>
+              <w:top w:w="100" w:type="dxa"/>
+              <w:left w:w="100" w:type="dxa"/>
+              <w:bottom w:w="100" w:type="dxa"/>
+              <w:right w:w="100" w:type="dxa"/>
+            </w:tcMar>
+            <w:hideMark/>
+          </w:tcPr>
+          <w:p>
+            <w:pPr>
+              <w:spacing w:after="0" w:line="240" w:lineRule="auto"/>
+              <w:jc w:val="center"/>
+              <w:rPr>
+                <w:rFonts w:ascii="Times New Roman" w:eastAsia="Times New Roman" w:hAnsi="Times New Roman" w:cs="Times New Roman"/>
+                <w:sz w:val="24"/>
+                <w:szCs w:val="24"/>
+                <w:lang w:eastAsia="es-PE"/>
+              </w:rPr>
+            </w:pPr>
+            <w:r>
+              <w:rPr>
+                <w:rFonts w:ascii="Arial" w:eastAsia="Times New Roman" w:hAnsi="Arial" w:cs="Arial"/>
+                <w:color w:val="000000"/>
+                <w:lang w:eastAsia="es-PE"/>
+              </w:rPr>
+              <w:t>2</w:t>
+            </w:r>
+          </w:p>
+        </w:tc>
+      </w:tr>
+      <w:tr>
+        <w:tc>
+          <w:tcPr>
+            <w:tcW w:w="0" w:type="auto"/>
+            <w:tcBorders>
+              <w:top w:val="single" w:sz="8" w:space="0" w:color="000000"/>
+              <w:left w:val="single" w:sz="8" w:space="0" w:color="000000"/>
+              <w:bottom w:val="single" w:sz="8" w:space="0" w:color="000000"/>
+              <w:right w:val="single" w:sz="8" w:space="0" w:color="000000"/>
+            </w:tcBorders>
+            <w:tcMar>
+              <w:top w:w="100" w:type="dxa"/>
+              <w:left w:w="100" w:type="dxa"/>
+              <w:bottom w:w="100" w:type="dxa"/>
+              <w:right w:w="100" w:type="dxa"/>
+            </w:tcMar>
+            <w:hideMark/>
+          </w:tcPr>
+          <w:p>
+            <w:pPr>
+              <w:spacing w:after="0" w:line="240" w:lineRule="auto"/>
+              <w:rPr>
+                <w:rFonts w:ascii="Times New Roman" w:eastAsia="Times New Roman" w:hAnsi="Times New Roman" w:cs="Times New Roman"/>
+                <w:sz w:val="24"/>
+                <w:szCs w:val="24"/>
+                <w:lang w:eastAsia="es-PE"/>
+              </w:rPr>
+            </w:pPr>
+            <w:r>
+              <w:rPr>
+                <w:rFonts w:ascii="Arial" w:eastAsia="Times New Roman" w:hAnsi="Arial" w:cs="Arial"/>
+                <w:color w:val="000000"/>
+                <w:lang w:eastAsia="es-PE"/>
+              </w:rPr>
+              <w:t>Miembros del equipo de proyecto</w:t>
+            </w:r>
+          </w:p>
+        </w:tc>
+        <w:tc>
+          <w:tcPr>
+            <w:tcW w:w="0" w:type="auto"/>
+            <w:tcBorders>
+              <w:top w:val="single" w:sz="8" w:space="0" w:color="000000"/>
+              <w:left w:val="single" w:sz="8" w:space="0" w:color="000000"/>
+              <w:bottom w:val="single" w:sz="8" w:space="0" w:color="000000"/>
+              <w:right w:val="single" w:sz="8" w:space="0" w:color="000000"/>
+            </w:tcBorders>
+            <w:tcMar>
+              <w:top w:w="100" w:type="dxa"/>
+              <w:left w:w="100" w:type="dxa"/>
+              <w:bottom w:w="100" w:type="dxa"/>
+              <w:right w:w="100" w:type="dxa"/>
+            </w:tcMar>
+            <w:hideMark/>
+          </w:tcPr>
+          <w:p>
+            <w:pPr>
+              <w:spacing w:after="0" w:line="240" w:lineRule="auto"/>
+              <w:rPr>
+                <w:rFonts w:ascii="Times New Roman" w:eastAsia="Times New Roman" w:hAnsi="Times New Roman" w:cs="Times New Roman"/>
+                <w:sz w:val="24"/>
+                <w:szCs w:val="24"/>
+                <w:lang w:eastAsia="es-PE"/>
+              </w:rPr>
+            </w:pPr>
+            <w:r>
+              <w:rPr>
+                <w:rFonts w:ascii="Arial" w:eastAsia="Times New Roman" w:hAnsi="Arial" w:cs="Arial"/>
+                <w:color w:val="000000"/>
+                <w:lang w:eastAsia="es-PE"/>
+              </w:rPr>
+              <w:t>Consultar la información de Gestión de la Configuración según su nivel de autoridad</w:t>
+            </w:r>
+          </w:p>
+        </w:tc>
+        <w:tc>
+          <w:tcPr>
+            <w:tcW w:w="0" w:type="auto"/>
+            <w:tcBorders>
+              <w:top w:val="single" w:sz="8" w:space="0" w:color="000000"/>
+              <w:left w:val="single" w:sz="8" w:space="0" w:color="000000"/>
+              <w:bottom w:val="single" w:sz="8" w:space="0" w:color="000000"/>
+              <w:right w:val="single" w:sz="8" w:space="0" w:color="000000"/>
+            </w:tcBorders>
+            <w:tcMar>
+              <w:top w:w="100" w:type="dxa"/>
+              <w:left w:w="100" w:type="dxa"/>
+              <w:bottom w:w="100" w:type="dxa"/>
+              <w:right w:w="100" w:type="dxa"/>
+            </w:tcMar>
+            <w:hideMark/>
+          </w:tcPr>
+          <w:p>
+            <w:pPr>
+              <w:spacing w:after="0" w:line="240" w:lineRule="auto"/>
+              <w:jc w:val="center"/>
+              <w:rPr>
+                <w:rFonts w:ascii="Times New Roman" w:eastAsia="Times New Roman" w:hAnsi="Times New Roman" w:cs="Times New Roman"/>
+                <w:sz w:val="24"/>
+                <w:szCs w:val="24"/>
+                <w:lang w:eastAsia="es-PE"/>
+              </w:rPr>
+            </w:pPr>
+            <w:r>
+              <w:rPr>
+                <w:rFonts w:ascii="Arial" w:eastAsia="Times New Roman" w:hAnsi="Arial" w:cs="Arial"/>
+                <w:color w:val="000000"/>
+                <w:lang w:eastAsia="es-PE"/>
+              </w:rPr>
+              <w:t>5</w:t>
+            </w:r>
+          </w:p>
+        </w:tc>
+      </w:tr>
+      <w:tr>
+        <w:tc>
+          <w:tcPr>
+            <w:tcW w:w="0" w:type="auto"/>
+            <w:tcBorders>
+              <w:top w:val="single" w:sz="8" w:space="0" w:color="000000"/>
+              <w:left w:val="single" w:sz="8" w:space="0" w:color="000000"/>
+              <w:bottom w:val="single" w:sz="8" w:space="0" w:color="000000"/>
+              <w:right w:val="single" w:sz="8" w:space="0" w:color="000000"/>
+            </w:tcBorders>
+            <w:tcMar>
+              <w:top w:w="100" w:type="dxa"/>
+              <w:left w:w="100" w:type="dxa"/>
+              <w:bottom w:w="100" w:type="dxa"/>
+              <w:right w:w="100" w:type="dxa"/>
+            </w:tcMar>
+            <w:hideMark/>
+          </w:tcPr>
+          <w:p>
+            <w:pPr>
+              <w:spacing w:after="0" w:line="240" w:lineRule="auto"/>
+              <w:rPr>
+                <w:rFonts w:ascii="Times New Roman" w:eastAsia="Times New Roman" w:hAnsi="Times New Roman" w:cs="Times New Roman"/>
+                <w:sz w:val="24"/>
+                <w:szCs w:val="24"/>
+                <w:lang w:eastAsia="es-PE"/>
+              </w:rPr>
+            </w:pPr>
+            <w:r>
+              <w:rPr>
+                <w:rFonts w:ascii="Arial" w:eastAsia="Times New Roman" w:hAnsi="Arial" w:cs="Arial"/>
+                <w:color w:val="000000"/>
+                <w:lang w:eastAsia="es-PE"/>
+              </w:rPr>
+              <w:t>Coordinador de configuración</w:t>
+            </w:r>
+          </w:p>
+        </w:tc>
+        <w:tc>
+          <w:tcPr>
+            <w:tcW w:w="0" w:type="auto"/>
+            <w:tcBorders>
+              <w:top w:val="single" w:sz="8" w:space="0" w:color="000000"/>
+              <w:left w:val="single" w:sz="8" w:space="0" w:color="000000"/>
+              <w:bottom w:val="single" w:sz="8" w:space="0" w:color="000000"/>
+              <w:right w:val="single" w:sz="8" w:space="0" w:color="000000"/>
+            </w:tcBorders>
+            <w:tcMar>
+              <w:top w:w="100" w:type="dxa"/>
+              <w:left w:w="100" w:type="dxa"/>
+              <w:bottom w:w="100" w:type="dxa"/>
+              <w:right w:w="100" w:type="dxa"/>
+            </w:tcMar>
+            <w:hideMark/>
+          </w:tcPr>
+          <w:p>
+            <w:pPr>
+              <w:spacing w:after="0" w:line="240" w:lineRule="auto"/>
+              <w:rPr>
+                <w:rFonts w:ascii="Times New Roman" w:eastAsia="Times New Roman" w:hAnsi="Times New Roman" w:cs="Times New Roman"/>
+                <w:sz w:val="24"/>
+                <w:szCs w:val="24"/>
+                <w:lang w:eastAsia="es-PE"/>
+              </w:rPr>
+            </w:pPr>
+            <w:r>
+              <w:rPr>
+                <w:rFonts w:ascii="Arial" w:eastAsia="Times New Roman" w:hAnsi="Arial" w:cs="Arial"/>
+                <w:color w:val="000000"/>
+                <w:lang w:eastAsia="es-PE"/>
+              </w:rPr>
+              <w:t>Reportar cualquier discrepancia o no conformidad en los elementos de configuración al gestor de configuración.</w:t>
+            </w:r>
+          </w:p>
+        </w:tc>
+        <w:tc>
+          <w:tcPr>
+            <w:tcW w:w="0" w:type="auto"/>
+            <w:tcBorders>
+              <w:top w:val="single" w:sz="8" w:space="0" w:color="000000"/>
+              <w:left w:val="single" w:sz="8" w:space="0" w:color="000000"/>
+              <w:bottom w:val="single" w:sz="8" w:space="0" w:color="000000"/>
+              <w:right w:val="single" w:sz="8" w:space="0" w:color="000000"/>
+            </w:tcBorders>
+            <w:tcMar>
+              <w:top w:w="100" w:type="dxa"/>
+              <w:left w:w="100" w:type="dxa"/>
+              <w:bottom w:w="100" w:type="dxa"/>
+              <w:right w:w="100" w:type="dxa"/>
+            </w:tcMar>
+            <w:hideMark/>
+          </w:tcPr>
+          <w:p>
+            <w:pPr>
+              <w:spacing w:after="0" w:line="240" w:lineRule="auto"/>
+              <w:jc w:val="center"/>
+              <w:rPr>
+                <w:rFonts w:ascii="Times New Roman" w:eastAsia="Times New Roman" w:hAnsi="Times New Roman" w:cs="Times New Roman"/>
+                <w:sz w:val="24"/>
+                <w:szCs w:val="24"/>
+                <w:lang w:eastAsia="es-PE"/>
+              </w:rPr>
+            </w:pPr>
+            <w:r>
+              <w:rPr>
+                <w:rFonts w:ascii="Arial" w:eastAsia="Times New Roman" w:hAnsi="Arial" w:cs="Arial"/>
+                <w:color w:val="000000"/>
+                <w:lang w:eastAsia="es-PE"/>
+              </w:rPr>
+              <w:t>1</w:t>
+            </w:r>
+          </w:p>
+        </w:tc>
+      </w:tr>
+      <w:tr>
+        <w:tc>
+          <w:tcPr>
+            <w:tcW w:w="0" w:type="auto"/>
+            <w:tcBorders>
+              <w:top w:val="single" w:sz="8" w:space="0" w:color="000000"/>
+              <w:left w:val="single" w:sz="8" w:space="0" w:color="000000"/>
+              <w:bottom w:val="single" w:sz="8" w:space="0" w:color="000000"/>
+              <w:right w:val="single" w:sz="8" w:space="0" w:color="000000"/>
+            </w:tcBorders>
+            <w:tcMar>
+              <w:top w:w="100" w:type="dxa"/>
+              <w:left w:w="100" w:type="dxa"/>
+              <w:bottom w:w="100" w:type="dxa"/>
+              <w:right w:w="100" w:type="dxa"/>
+            </w:tcMar>
+            <w:hideMark/>
+          </w:tcPr>
+          <w:p>
+            <w:pPr>
+              <w:spacing w:after="0" w:line="240" w:lineRule="auto"/>
+              <w:rPr>
+                <w:rFonts w:ascii="Times New Roman" w:eastAsia="Times New Roman" w:hAnsi="Times New Roman" w:cs="Times New Roman"/>
+                <w:sz w:val="24"/>
+                <w:szCs w:val="24"/>
+                <w:lang w:eastAsia="es-PE"/>
+              </w:rPr>
+            </w:pPr>
+            <w:r>
+              <w:rPr>
+                <w:rFonts w:ascii="Arial" w:eastAsia="Times New Roman" w:hAnsi="Arial" w:cs="Arial"/>
+                <w:color w:val="000000"/>
+                <w:lang w:eastAsia="es-PE"/>
+              </w:rPr>
+              <w:t>Gestor de cambio</w:t>
+            </w:r>
+          </w:p>
+        </w:tc>
+        <w:tc>
+          <w:tcPr>
+            <w:tcW w:w="0" w:type="auto"/>
+            <w:tcBorders>
+              <w:top w:val="single" w:sz="8" w:space="0" w:color="000000"/>
+              <w:left w:val="single" w:sz="8" w:space="0" w:color="000000"/>
+              <w:bottom w:val="single" w:sz="8" w:space="0" w:color="000000"/>
+              <w:right w:val="single" w:sz="8" w:space="0" w:color="000000"/>
+            </w:tcBorders>
+            <w:tcMar>
+              <w:top w:w="100" w:type="dxa"/>
+              <w:left w:w="100" w:type="dxa"/>
+              <w:bottom w:w="100" w:type="dxa"/>
+              <w:right w:w="100" w:type="dxa"/>
+            </w:tcMar>
+            <w:hideMark/>
+          </w:tcPr>
+          <w:p>
+            <w:pPr>
+              <w:spacing w:after="0" w:line="240" w:lineRule="auto"/>
+              <w:rPr>
+                <w:rFonts w:ascii="Times New Roman" w:eastAsia="Times New Roman" w:hAnsi="Times New Roman" w:cs="Times New Roman"/>
+                <w:sz w:val="24"/>
+                <w:szCs w:val="24"/>
+                <w:lang w:eastAsia="es-PE"/>
+              </w:rPr>
+            </w:pPr>
+            <w:r>
+              <w:rPr>
+                <w:rFonts w:ascii="Arial" w:eastAsia="Times New Roman" w:hAnsi="Arial" w:cs="Arial"/>
+                <w:color w:val="000000"/>
+                <w:lang w:eastAsia="es-PE"/>
+              </w:rPr>
+              <w:t>Asegurar que los responsables de los elementos de configuración actualizan los históricos de estos elementos con los cambios implementados.</w:t>
+            </w:r>
+          </w:p>
+        </w:tc>
+        <w:tc>
+          <w:tcPr>
+            <w:tcW w:w="0" w:type="auto"/>
+            <w:tcBorders>
+              <w:top w:val="single" w:sz="8" w:space="0" w:color="000000"/>
+              <w:left w:val="single" w:sz="8" w:space="0" w:color="000000"/>
+              <w:bottom w:val="single" w:sz="8" w:space="0" w:color="000000"/>
+              <w:right w:val="single" w:sz="8" w:space="0" w:color="000000"/>
+            </w:tcBorders>
+            <w:tcMar>
+              <w:top w:w="100" w:type="dxa"/>
+              <w:left w:w="100" w:type="dxa"/>
+              <w:bottom w:w="100" w:type="dxa"/>
+              <w:right w:w="100" w:type="dxa"/>
+            </w:tcMar>
+            <w:hideMark/>
+          </w:tcPr>
+          <w:p>
+            <w:pPr>
+              <w:spacing w:after="0" w:line="240" w:lineRule="auto"/>
+              <w:jc w:val="center"/>
+              <w:rPr>
+                <w:rFonts w:ascii="Times New Roman" w:eastAsia="Times New Roman" w:hAnsi="Times New Roman" w:cs="Times New Roman"/>
+                <w:sz w:val="24"/>
+                <w:szCs w:val="24"/>
+                <w:lang w:eastAsia="es-PE"/>
+              </w:rPr>
+            </w:pPr>
+            <w:r>
+              <w:rPr>
+                <w:rFonts w:ascii="Arial" w:eastAsia="Times New Roman" w:hAnsi="Arial" w:cs="Arial"/>
+                <w:color w:val="000000"/>
+                <w:lang w:eastAsia="es-PE"/>
+              </w:rPr>
+              <w:t>1</w:t>
+            </w:r>
+          </w:p>
+        </w:tc>
+      </w:tr>
+    </w:tbl>
+    <w:p/>
+    <w:p>
+      <w:pPr>
+        <w:pStyle w:val="Ttulo1"/>
+        <w:numPr>
+          <w:ilvl w:val="1"/>
+          <w:numId w:val="1"/>
+        </w:numPr>
+        <w:spacing w:after="200"/>
+        <w:ind w:left="567" w:hanging="283"/>
+        <w:rPr>
+          <w:b/>
+          <w:color w:val="000000"/>
+          <w:sz w:val="28"/>
+          <w:szCs w:val="26"/>
+        </w:rPr>
+      </w:pPr>
+      <w:bookmarkStart w:id="11" w:name="_Toc525251752"/>
+      <w:r>
+        <w:rPr>
+          <w:b/>
+          <w:color w:val="000000"/>
+          <w:sz w:val="28"/>
+          <w:szCs w:val="26"/>
+        </w:rPr>
+        <w:t>Políticas, directrices y procedimientos</w:t>
+      </w:r>
+      <w:bookmarkEnd w:id="11"/>
+    </w:p>
+    <w:p/>
+    <w:p>
+      <w:pPr>
+        <w:pStyle w:val="Ttulo1"/>
+        <w:numPr>
+          <w:ilvl w:val="1"/>
+          <w:numId w:val="1"/>
+        </w:numPr>
+        <w:spacing w:after="200"/>
+        <w:ind w:left="567" w:hanging="283"/>
+        <w:rPr>
+          <w:b/>
+          <w:color w:val="000000"/>
+          <w:sz w:val="28"/>
+          <w:szCs w:val="26"/>
+        </w:rPr>
+      </w:pPr>
+      <w:bookmarkStart w:id="12" w:name="_Toc525251753"/>
+      <w:r>
+        <w:rPr>
+          <w:b/>
+          <w:color w:val="000000"/>
+          <w:sz w:val="28"/>
+          <w:szCs w:val="26"/>
+        </w:rPr>
+        <w:t>Herramientas, entorno e infraestructura</w:t>
+      </w:r>
+      <w:bookmarkEnd w:id="12"/>
+    </w:p>
+    <w:p/>
+    <w:p>
+      <w:pPr>
+        <w:pStyle w:val="Ttulo1"/>
+        <w:numPr>
+          <w:ilvl w:val="1"/>
+          <w:numId w:val="1"/>
+        </w:numPr>
+        <w:spacing w:after="200"/>
+        <w:ind w:left="567" w:hanging="283"/>
+        <w:rPr>
+          <w:b/>
+          <w:color w:val="000000"/>
+          <w:sz w:val="28"/>
+          <w:szCs w:val="26"/>
+        </w:rPr>
+      </w:pPr>
+      <w:bookmarkStart w:id="13" w:name="_Toc525251754"/>
+      <w:r>
+        <w:rPr>
+          <w:b/>
+          <w:color w:val="000000"/>
+          <w:sz w:val="28"/>
+          <w:szCs w:val="26"/>
+        </w:rPr>
+        <w:t>Calendario</w:t>
+      </w:r>
+      <w:bookmarkEnd w:id="13"/>
     </w:p>
     <w:p>
       <w:pPr>
-        <w:ind w:left="349"/>
+        <w:spacing w:after="0" w:line="240" w:lineRule="auto"/>
         <w:rPr>
-          <w:sz w:val="18"/>
+          <w:rFonts w:ascii="Times New Roman" w:eastAsia="Times New Roman" w:hAnsi="Times New Roman" w:cs="Times New Roman"/>
+          <w:sz w:val="24"/>
+          <w:szCs w:val="24"/>
+          <w:lang w:eastAsia="es-PE"/>
         </w:rPr>
       </w:pPr>
-      <w:r>
-        <w:rPr>
-          <w:sz w:val="18"/>
-        </w:rPr>
-        <w:t xml:space="preserve"> </w:t>
-      </w:r>
-      <w:bookmarkStart w:id="6" w:name="_GoBack"/>
-      <w:r>
-        <w:rPr>
-          <w:sz w:val="18"/>
-        </w:rPr>
-        <w:t>Se tiene como fin mejorar la seguridad del sistema durante su desarrollo y tener mapeados los cambios que sucedan en el proceso para así poder actuar con respecto a ellos.</w:t>
-      </w:r>
-      <w:bookmarkEnd w:id="6"/>
+      <w:bookmarkStart w:id="14" w:name="_1t3h5sf" w:colFirst="0" w:colLast="0"/>
+      <w:bookmarkEnd w:id="14"/>
     </w:p>
     <w:p>
       <w:pPr>
@@ -2110,7 +3535,6 @@
           <w:right w:val="nil"/>
           <w:between w:val="nil"/>
         </w:pBdr>
-        <w:ind w:left="349"/>
         <w:jc w:val="both"/>
         <w:rPr>
           <w:b/>
@@ -2118,8 +3542,6 @@
           <w:szCs w:val="28"/>
         </w:rPr>
       </w:pPr>
-      <w:bookmarkStart w:id="7" w:name="_1t3h5sf" w:colFirst="0" w:colLast="0"/>
-      <w:bookmarkEnd w:id="7"/>
     </w:p>
     <w:sectPr>
       <w:type w:val="continuous"/>
@@ -2132,7 +3554,7 @@
 </file>
 
 <file path=word/endnotes.xml><?xml version="1.0" encoding="utf-8"?>
-<w:endnotes xmlns:wpc="http://schemas.microsoft.com/office/word/2010/wordprocessingCanvas" xmlns:cx="http://schemas.microsoft.com/office/drawing/2014/chartex" xmlns:mc="http://schemas.openxmlformats.org/markup-compatibility/2006" xmlns:o="urn:schemas-microsoft-com:office:office" xmlns:r="http://schemas.openxmlformats.org/officeDocument/2006/relationships" xmlns:m="http://schemas.openxmlformats.org/officeDocument/2006/math" xmlns:v="urn:schemas-microsoft-com:vml" xmlns:wp14="http://schemas.microsoft.com/office/word/2010/wordprocessingDrawing" xmlns:wp="http://schemas.openxmlformats.org/drawingml/2006/wordprocessingDrawing" xmlns:w10="urn:schemas-microsoft-com:office:word" xmlns:w="http://schemas.openxmlformats.org/wordprocessingml/2006/main" xmlns:w14="http://schemas.microsoft.com/office/word/2010/wordml" xmlns:w15="http://schemas.microsoft.com/office/word/2012/wordml" xmlns:w16se="http://schemas.microsoft.com/office/word/2015/wordml/symex" xmlns:wpg="http://schemas.microsoft.com/office/word/2010/wordprocessingGroup" xmlns:wpi="http://schemas.microsoft.com/office/word/2010/wordprocessingInk" xmlns:wne="http://schemas.microsoft.com/office/word/2006/wordml" xmlns:wps="http://schemas.microsoft.com/office/word/2010/wordprocessingShape" mc:Ignorable="w14 w15 w16se wp14">
+<w:endnotes xmlns:wpc="http://schemas.microsoft.com/office/word/2010/wordprocessingCanvas" xmlns:mc="http://schemas.openxmlformats.org/markup-compatibility/2006" xmlns:o="urn:schemas-microsoft-com:office:office" xmlns:r="http://schemas.openxmlformats.org/officeDocument/2006/relationships" xmlns:m="http://schemas.openxmlformats.org/officeDocument/2006/math" xmlns:v="urn:schemas-microsoft-com:vml" xmlns:wp14="http://schemas.microsoft.com/office/word/2010/wordprocessingDrawing" xmlns:wp="http://schemas.openxmlformats.org/drawingml/2006/wordprocessingDrawing" xmlns:w10="urn:schemas-microsoft-com:office:word" xmlns:w="http://schemas.openxmlformats.org/wordprocessingml/2006/main" xmlns:w14="http://schemas.microsoft.com/office/word/2010/wordml" xmlns:w15="http://schemas.microsoft.com/office/word/2012/wordml" xmlns:wpg="http://schemas.microsoft.com/office/word/2010/wordprocessingGroup" xmlns:wpi="http://schemas.microsoft.com/office/word/2010/wordprocessingInk" xmlns:wne="http://schemas.microsoft.com/office/word/2006/wordml" xmlns:wps="http://schemas.microsoft.com/office/word/2010/wordprocessingShape" mc:Ignorable="w14 w15 wp14">
   <w:endnote w:type="separator" w:id="-1">
     <w:p>
       <w:pPr>
@@ -2157,7 +3579,7 @@
 </file>
 
 <file path=word/footer1.xml><?xml version="1.0" encoding="utf-8"?>
-<w:ftr xmlns:wpc="http://schemas.microsoft.com/office/word/2010/wordprocessingCanvas" xmlns:cx="http://schemas.microsoft.com/office/drawing/2014/chartex" xmlns:mc="http://schemas.openxmlformats.org/markup-compatibility/2006" xmlns:o="urn:schemas-microsoft-com:office:office" xmlns:r="http://schemas.openxmlformats.org/officeDocument/2006/relationships" xmlns:m="http://schemas.openxmlformats.org/officeDocument/2006/math" xmlns:v="urn:schemas-microsoft-com:vml" xmlns:wp14="http://schemas.microsoft.com/office/word/2010/wordprocessingDrawing" xmlns:wp="http://schemas.openxmlformats.org/drawingml/2006/wordprocessingDrawing" xmlns:w10="urn:schemas-microsoft-com:office:word" xmlns:w="http://schemas.openxmlformats.org/wordprocessingml/2006/main" xmlns:w14="http://schemas.microsoft.com/office/word/2010/wordml" xmlns:w15="http://schemas.microsoft.com/office/word/2012/wordml" xmlns:w16se="http://schemas.microsoft.com/office/word/2015/wordml/symex" xmlns:wpg="http://schemas.microsoft.com/office/word/2010/wordprocessingGroup" xmlns:wpi="http://schemas.microsoft.com/office/word/2010/wordprocessingInk" xmlns:wne="http://schemas.microsoft.com/office/word/2006/wordml" xmlns:wps="http://schemas.microsoft.com/office/word/2010/wordprocessingShape" mc:Ignorable="w14 w15 w16se wp14">
+<w:ftr xmlns:wpc="http://schemas.microsoft.com/office/word/2010/wordprocessingCanvas" xmlns:mc="http://schemas.openxmlformats.org/markup-compatibility/2006" xmlns:o="urn:schemas-microsoft-com:office:office" xmlns:r="http://schemas.openxmlformats.org/officeDocument/2006/relationships" xmlns:m="http://schemas.openxmlformats.org/officeDocument/2006/math" xmlns:v="urn:schemas-microsoft-com:vml" xmlns:wp14="http://schemas.microsoft.com/office/word/2010/wordprocessingDrawing" xmlns:wp="http://schemas.openxmlformats.org/drawingml/2006/wordprocessingDrawing" xmlns:w10="urn:schemas-microsoft-com:office:word" xmlns:w="http://schemas.openxmlformats.org/wordprocessingml/2006/main" xmlns:w14="http://schemas.microsoft.com/office/word/2010/wordml" xmlns:w15="http://schemas.microsoft.com/office/word/2012/wordml" xmlns:wpg="http://schemas.microsoft.com/office/word/2010/wordprocessingGroup" xmlns:wpi="http://schemas.microsoft.com/office/word/2010/wordprocessingInk" xmlns:wne="http://schemas.microsoft.com/office/word/2006/wordml" xmlns:wps="http://schemas.microsoft.com/office/word/2010/wordprocessingShape" mc:Ignorable="w14 w15 wp14">
   <w:p>
     <w:pPr>
       <w:pBdr>
@@ -2201,7 +3623,7 @@
 </file>
 
 <file path=word/footnotes.xml><?xml version="1.0" encoding="utf-8"?>
-<w:footnotes xmlns:wpc="http://schemas.microsoft.com/office/word/2010/wordprocessingCanvas" xmlns:cx="http://schemas.microsoft.com/office/drawing/2014/chartex" xmlns:mc="http://schemas.openxmlformats.org/markup-compatibility/2006" xmlns:o="urn:schemas-microsoft-com:office:office" xmlns:r="http://schemas.openxmlformats.org/officeDocument/2006/relationships" xmlns:m="http://schemas.openxmlformats.org/officeDocument/2006/math" xmlns:v="urn:schemas-microsoft-com:vml" xmlns:wp14="http://schemas.microsoft.com/office/word/2010/wordprocessingDrawing" xmlns:wp="http://schemas.openxmlformats.org/drawingml/2006/wordprocessingDrawing" xmlns:w10="urn:schemas-microsoft-com:office:word" xmlns:w="http://schemas.openxmlformats.org/wordprocessingml/2006/main" xmlns:w14="http://schemas.microsoft.com/office/word/2010/wordml" xmlns:w15="http://schemas.microsoft.com/office/word/2012/wordml" xmlns:w16se="http://schemas.microsoft.com/office/word/2015/wordml/symex" xmlns:wpg="http://schemas.microsoft.com/office/word/2010/wordprocessingGroup" xmlns:wpi="http://schemas.microsoft.com/office/word/2010/wordprocessingInk" xmlns:wne="http://schemas.microsoft.com/office/word/2006/wordml" xmlns:wps="http://schemas.microsoft.com/office/word/2010/wordprocessingShape" mc:Ignorable="w14 w15 w16se wp14">
+<w:footnotes xmlns:wpc="http://schemas.microsoft.com/office/word/2010/wordprocessingCanvas" xmlns:mc="http://schemas.openxmlformats.org/markup-compatibility/2006" xmlns:o="urn:schemas-microsoft-com:office:office" xmlns:r="http://schemas.openxmlformats.org/officeDocument/2006/relationships" xmlns:m="http://schemas.openxmlformats.org/officeDocument/2006/math" xmlns:v="urn:schemas-microsoft-com:vml" xmlns:wp14="http://schemas.microsoft.com/office/word/2010/wordprocessingDrawing" xmlns:wp="http://schemas.openxmlformats.org/drawingml/2006/wordprocessingDrawing" xmlns:w10="urn:schemas-microsoft-com:office:word" xmlns:w="http://schemas.openxmlformats.org/wordprocessingml/2006/main" xmlns:w14="http://schemas.microsoft.com/office/word/2010/wordml" xmlns:w15="http://schemas.microsoft.com/office/word/2012/wordml" xmlns:wpg="http://schemas.microsoft.com/office/word/2010/wordprocessingGroup" xmlns:wpi="http://schemas.microsoft.com/office/word/2010/wordprocessingInk" xmlns:wne="http://schemas.microsoft.com/office/word/2006/wordml" xmlns:wps="http://schemas.microsoft.com/office/word/2010/wordprocessingShape" mc:Ignorable="w14 w15 wp14">
   <w:footnote w:type="separator" w:id="-1">
     <w:p>
       <w:pPr>
@@ -2226,7 +3648,7 @@
 </file>
 
 <file path=word/header1.xml><?xml version="1.0" encoding="utf-8"?>
-<w:hdr xmlns:wpc="http://schemas.microsoft.com/office/word/2010/wordprocessingCanvas" xmlns:cx="http://schemas.microsoft.com/office/drawing/2014/chartex" xmlns:mc="http://schemas.openxmlformats.org/markup-compatibility/2006" xmlns:o="urn:schemas-microsoft-com:office:office" xmlns:r="http://schemas.openxmlformats.org/officeDocument/2006/relationships" xmlns:m="http://schemas.openxmlformats.org/officeDocument/2006/math" xmlns:v="urn:schemas-microsoft-com:vml" xmlns:wp14="http://schemas.microsoft.com/office/word/2010/wordprocessingDrawing" xmlns:wp="http://schemas.openxmlformats.org/drawingml/2006/wordprocessingDrawing" xmlns:w10="urn:schemas-microsoft-com:office:word" xmlns:w="http://schemas.openxmlformats.org/wordprocessingml/2006/main" xmlns:w14="http://schemas.microsoft.com/office/word/2010/wordml" xmlns:w15="http://schemas.microsoft.com/office/word/2012/wordml" xmlns:w16se="http://schemas.microsoft.com/office/word/2015/wordml/symex" xmlns:wpg="http://schemas.microsoft.com/office/word/2010/wordprocessingGroup" xmlns:wpi="http://schemas.microsoft.com/office/word/2010/wordprocessingInk" xmlns:wne="http://schemas.microsoft.com/office/word/2006/wordml" xmlns:wps="http://schemas.microsoft.com/office/word/2010/wordprocessingShape" mc:Ignorable="w14 w15 w16se wp14">
+<w:hdr xmlns:wpc="http://schemas.microsoft.com/office/word/2010/wordprocessingCanvas" xmlns:mc="http://schemas.openxmlformats.org/markup-compatibility/2006" xmlns:o="urn:schemas-microsoft-com:office:office" xmlns:r="http://schemas.openxmlformats.org/officeDocument/2006/relationships" xmlns:m="http://schemas.openxmlformats.org/officeDocument/2006/math" xmlns:v="urn:schemas-microsoft-com:vml" xmlns:wp14="http://schemas.microsoft.com/office/word/2010/wordprocessingDrawing" xmlns:wp="http://schemas.openxmlformats.org/drawingml/2006/wordprocessingDrawing" xmlns:w10="urn:schemas-microsoft-com:office:word" xmlns:w="http://schemas.openxmlformats.org/wordprocessingml/2006/main" xmlns:w14="http://schemas.microsoft.com/office/word/2010/wordml" xmlns:w15="http://schemas.microsoft.com/office/word/2012/wordml" xmlns:wpg="http://schemas.microsoft.com/office/word/2010/wordprocessingGroup" xmlns:wpi="http://schemas.microsoft.com/office/word/2010/wordprocessingInk" xmlns:wne="http://schemas.microsoft.com/office/word/2006/wordml" xmlns:wps="http://schemas.microsoft.com/office/word/2010/wordprocessingShape" mc:Ignorable="w14 w15 wp14">
   <w:p>
     <w:pPr>
       <w:pBdr>
@@ -2250,7 +3672,7 @@
 </file>
 
 <file path=word/numbering.xml><?xml version="1.0" encoding="utf-8"?>
-<w:numbering xmlns:wpc="http://schemas.microsoft.com/office/word/2010/wordprocessingCanvas" xmlns:cx="http://schemas.microsoft.com/office/drawing/2014/chartex" xmlns:mc="http://schemas.openxmlformats.org/markup-compatibility/2006" xmlns:o="urn:schemas-microsoft-com:office:office" xmlns:r="http://schemas.openxmlformats.org/officeDocument/2006/relationships" xmlns:m="http://schemas.openxmlformats.org/officeDocument/2006/math" xmlns:v="urn:schemas-microsoft-com:vml" xmlns:wp14="http://schemas.microsoft.com/office/word/2010/wordprocessingDrawing" xmlns:wp="http://schemas.openxmlformats.org/drawingml/2006/wordprocessingDrawing" xmlns:w10="urn:schemas-microsoft-com:office:word" xmlns:w="http://schemas.openxmlformats.org/wordprocessingml/2006/main" xmlns:w14="http://schemas.microsoft.com/office/word/2010/wordml" xmlns:w15="http://schemas.microsoft.com/office/word/2012/wordml" xmlns:w16se="http://schemas.microsoft.com/office/word/2015/wordml/symex" xmlns:wpg="http://schemas.microsoft.com/office/word/2010/wordprocessingGroup" xmlns:wpi="http://schemas.microsoft.com/office/word/2010/wordprocessingInk" xmlns:wne="http://schemas.microsoft.com/office/word/2006/wordml" xmlns:wps="http://schemas.microsoft.com/office/word/2010/wordprocessingShape" mc:Ignorable="w14 w15 w16se wp14">
+<w:numbering xmlns:wpc="http://schemas.microsoft.com/office/word/2010/wordprocessingCanvas" xmlns:mc="http://schemas.openxmlformats.org/markup-compatibility/2006" xmlns:o="urn:schemas-microsoft-com:office:office" xmlns:r="http://schemas.openxmlformats.org/officeDocument/2006/relationships" xmlns:m="http://schemas.openxmlformats.org/officeDocument/2006/math" xmlns:v="urn:schemas-microsoft-com:vml" xmlns:wp14="http://schemas.microsoft.com/office/word/2010/wordprocessingDrawing" xmlns:wp="http://schemas.openxmlformats.org/drawingml/2006/wordprocessingDrawing" xmlns:w10="urn:schemas-microsoft-com:office:word" xmlns:w="http://schemas.openxmlformats.org/wordprocessingml/2006/main" xmlns:w14="http://schemas.microsoft.com/office/word/2010/wordml" xmlns:w15="http://schemas.microsoft.com/office/word/2012/wordml" xmlns:wpg="http://schemas.microsoft.com/office/word/2010/wordprocessingGroup" xmlns:wpi="http://schemas.microsoft.com/office/word/2010/wordprocessingInk" xmlns:wne="http://schemas.microsoft.com/office/word/2006/wordml" xmlns:wps="http://schemas.microsoft.com/office/word/2010/wordprocessingShape" mc:Ignorable="w14 w15 wp14">
   <w:abstractNum w:abstractNumId="0" w15:restartNumberingAfterBreak="0">
     <w:nsid w:val="069F2EAF"/>
     <w:multiLevelType w:val="multilevel"/>
@@ -2261,7 +3683,7 @@
       <w:lvlText w:val="%1."/>
       <w:lvlJc w:val="left"/>
       <w:pPr>
-        <w:ind w:left="720" w:hanging="360"/>
+        <w:ind w:left="3196" w:hanging="360"/>
       </w:pPr>
     </w:lvl>
     <w:lvl w:ilvl="1">
@@ -2270,7 +3692,7 @@
       <w:lvlText w:val="%1.%2"/>
       <w:lvlJc w:val="left"/>
       <w:pPr>
-        <w:ind w:left="2769" w:hanging="360"/>
+        <w:ind w:left="5245" w:hanging="360"/>
       </w:pPr>
       <w:rPr>
         <w:sz w:val="24"/>
@@ -2283,7 +3705,7 @@
       <w:lvlText w:val="%1.%2.%3"/>
       <w:lvlJc w:val="left"/>
       <w:pPr>
-        <w:ind w:left="1080" w:hanging="720"/>
+        <w:ind w:left="3556" w:hanging="720"/>
       </w:pPr>
     </w:lvl>
     <w:lvl w:ilvl="3">
@@ -2292,7 +3714,7 @@
       <w:lvlText w:val="%1.%2.%3.%4"/>
       <w:lvlJc w:val="left"/>
       <w:pPr>
-        <w:ind w:left="1080" w:hanging="720"/>
+        <w:ind w:left="3556" w:hanging="720"/>
       </w:pPr>
     </w:lvl>
     <w:lvl w:ilvl="4">
@@ -2301,7 +3723,7 @@
       <w:lvlText w:val="%1.%2.%3.%4.%5"/>
       <w:lvlJc w:val="left"/>
       <w:pPr>
-        <w:ind w:left="1440" w:hanging="1080"/>
+        <w:ind w:left="3916" w:hanging="1080"/>
       </w:pPr>
     </w:lvl>
     <w:lvl w:ilvl="5">
@@ -2310,7 +3732,7 @@
       <w:lvlText w:val="%1.%2.%3.%4.%5.%6"/>
       <w:lvlJc w:val="left"/>
       <w:pPr>
-        <w:ind w:left="1800" w:hanging="1440"/>
+        <w:ind w:left="4276" w:hanging="1440"/>
       </w:pPr>
     </w:lvl>
     <w:lvl w:ilvl="6">
@@ -2319,7 +3741,7 @@
       <w:lvlText w:val="%1.%2.%3.%4.%5.%6.%7"/>
       <w:lvlJc w:val="left"/>
       <w:pPr>
-        <w:ind w:left="1800" w:hanging="1440"/>
+        <w:ind w:left="4276" w:hanging="1440"/>
       </w:pPr>
     </w:lvl>
     <w:lvl w:ilvl="7">
@@ -2328,7 +3750,7 @@
       <w:lvlText w:val="%1.%2.%3.%4.%5.%6.%7.%8"/>
       <w:lvlJc w:val="left"/>
       <w:pPr>
-        <w:ind w:left="2160" w:hanging="1800"/>
+        <w:ind w:left="4636" w:hanging="1800"/>
       </w:pPr>
     </w:lvl>
     <w:lvl w:ilvl="8">
@@ -2337,6 +3759,186 @@
       <w:lvlText w:val="%1.%2.%3.%4.%5.%6.%7.%8.%9"/>
       <w:lvlJc w:val="left"/>
       <w:pPr>
+        <w:ind w:left="4636" w:hanging="1800"/>
+      </w:pPr>
+    </w:lvl>
+  </w:abstractNum>
+  <w:abstractNum w:abstractNumId="1" w15:restartNumberingAfterBreak="0">
+    <w:nsid w:val="36B8729D"/>
+    <w:multiLevelType w:val="multilevel"/>
+    <w:tmpl w:val="4F341450"/>
+    <w:lvl w:ilvl="0">
+      <w:start w:val="1"/>
+      <w:numFmt w:val="decimal"/>
+      <w:lvlText w:val="%1."/>
+      <w:lvlJc w:val="left"/>
+      <w:pPr>
+        <w:ind w:left="720" w:hanging="360"/>
+      </w:pPr>
+    </w:lvl>
+    <w:lvl w:ilvl="1">
+      <w:start w:val="1"/>
+      <w:numFmt w:val="decimal"/>
+      <w:lvlText w:val="%1.%2"/>
+      <w:lvlJc w:val="left"/>
+      <w:pPr>
+        <w:ind w:left="2769" w:hanging="360"/>
+      </w:pPr>
+      <w:rPr>
+        <w:sz w:val="24"/>
+        <w:szCs w:val="24"/>
+      </w:rPr>
+    </w:lvl>
+    <w:lvl w:ilvl="2">
+      <w:start w:val="1"/>
+      <w:numFmt w:val="decimal"/>
+      <w:lvlText w:val="%1.%2.%3"/>
+      <w:lvlJc w:val="left"/>
+      <w:pPr>
+        <w:ind w:left="1080" w:hanging="720"/>
+      </w:pPr>
+    </w:lvl>
+    <w:lvl w:ilvl="3">
+      <w:start w:val="1"/>
+      <w:numFmt w:val="decimal"/>
+      <w:lvlText w:val="%1.%2.%3.%4"/>
+      <w:lvlJc w:val="left"/>
+      <w:pPr>
+        <w:ind w:left="1080" w:hanging="720"/>
+      </w:pPr>
+    </w:lvl>
+    <w:lvl w:ilvl="4">
+      <w:start w:val="1"/>
+      <w:numFmt w:val="decimal"/>
+      <w:lvlText w:val="%1.%2.%3.%4.%5"/>
+      <w:lvlJc w:val="left"/>
+      <w:pPr>
+        <w:ind w:left="1440" w:hanging="1080"/>
+      </w:pPr>
+    </w:lvl>
+    <w:lvl w:ilvl="5">
+      <w:start w:val="1"/>
+      <w:numFmt w:val="decimal"/>
+      <w:lvlText w:val="%1.%2.%3.%4.%5.%6"/>
+      <w:lvlJc w:val="left"/>
+      <w:pPr>
+        <w:ind w:left="1800" w:hanging="1440"/>
+      </w:pPr>
+    </w:lvl>
+    <w:lvl w:ilvl="6">
+      <w:start w:val="1"/>
+      <w:numFmt w:val="decimal"/>
+      <w:lvlText w:val="%1.%2.%3.%4.%5.%6.%7"/>
+      <w:lvlJc w:val="left"/>
+      <w:pPr>
+        <w:ind w:left="1800" w:hanging="1440"/>
+      </w:pPr>
+    </w:lvl>
+    <w:lvl w:ilvl="7">
+      <w:start w:val="1"/>
+      <w:numFmt w:val="decimal"/>
+      <w:lvlText w:val="%1.%2.%3.%4.%5.%6.%7.%8"/>
+      <w:lvlJc w:val="left"/>
+      <w:pPr>
+        <w:ind w:left="2160" w:hanging="1800"/>
+      </w:pPr>
+    </w:lvl>
+    <w:lvl w:ilvl="8">
+      <w:start w:val="1"/>
+      <w:numFmt w:val="decimal"/>
+      <w:lvlText w:val="%1.%2.%3.%4.%5.%6.%7.%8.%9"/>
+      <w:lvlJc w:val="left"/>
+      <w:pPr>
+        <w:ind w:left="2160" w:hanging="1800"/>
+      </w:pPr>
+    </w:lvl>
+  </w:abstractNum>
+  <w:abstractNum w:abstractNumId="2" w15:restartNumberingAfterBreak="0">
+    <w:nsid w:val="4B9F546F"/>
+    <w:multiLevelType w:val="multilevel"/>
+    <w:tmpl w:val="4F341450"/>
+    <w:lvl w:ilvl="0">
+      <w:start w:val="1"/>
+      <w:numFmt w:val="decimal"/>
+      <w:lvlText w:val="%1."/>
+      <w:lvlJc w:val="left"/>
+      <w:pPr>
+        <w:ind w:left="720" w:hanging="360"/>
+      </w:pPr>
+    </w:lvl>
+    <w:lvl w:ilvl="1">
+      <w:start w:val="1"/>
+      <w:numFmt w:val="decimal"/>
+      <w:lvlText w:val="%1.%2"/>
+      <w:lvlJc w:val="left"/>
+      <w:pPr>
+        <w:ind w:left="2769" w:hanging="360"/>
+      </w:pPr>
+      <w:rPr>
+        <w:sz w:val="24"/>
+        <w:szCs w:val="24"/>
+      </w:rPr>
+    </w:lvl>
+    <w:lvl w:ilvl="2">
+      <w:start w:val="1"/>
+      <w:numFmt w:val="decimal"/>
+      <w:lvlText w:val="%1.%2.%3"/>
+      <w:lvlJc w:val="left"/>
+      <w:pPr>
+        <w:ind w:left="1080" w:hanging="720"/>
+      </w:pPr>
+    </w:lvl>
+    <w:lvl w:ilvl="3">
+      <w:start w:val="1"/>
+      <w:numFmt w:val="decimal"/>
+      <w:lvlText w:val="%1.%2.%3.%4"/>
+      <w:lvlJc w:val="left"/>
+      <w:pPr>
+        <w:ind w:left="1080" w:hanging="720"/>
+      </w:pPr>
+    </w:lvl>
+    <w:lvl w:ilvl="4">
+      <w:start w:val="1"/>
+      <w:numFmt w:val="decimal"/>
+      <w:lvlText w:val="%1.%2.%3.%4.%5"/>
+      <w:lvlJc w:val="left"/>
+      <w:pPr>
+        <w:ind w:left="1440" w:hanging="1080"/>
+      </w:pPr>
+    </w:lvl>
+    <w:lvl w:ilvl="5">
+      <w:start w:val="1"/>
+      <w:numFmt w:val="decimal"/>
+      <w:lvlText w:val="%1.%2.%3.%4.%5.%6"/>
+      <w:lvlJc w:val="left"/>
+      <w:pPr>
+        <w:ind w:left="1800" w:hanging="1440"/>
+      </w:pPr>
+    </w:lvl>
+    <w:lvl w:ilvl="6">
+      <w:start w:val="1"/>
+      <w:numFmt w:val="decimal"/>
+      <w:lvlText w:val="%1.%2.%3.%4.%5.%6.%7"/>
+      <w:lvlJc w:val="left"/>
+      <w:pPr>
+        <w:ind w:left="1800" w:hanging="1440"/>
+      </w:pPr>
+    </w:lvl>
+    <w:lvl w:ilvl="7">
+      <w:start w:val="1"/>
+      <w:numFmt w:val="decimal"/>
+      <w:lvlText w:val="%1.%2.%3.%4.%5.%6.%7.%8"/>
+      <w:lvlJc w:val="left"/>
+      <w:pPr>
+        <w:ind w:left="2160" w:hanging="1800"/>
+      </w:pPr>
+    </w:lvl>
+    <w:lvl w:ilvl="8">
+      <w:start w:val="1"/>
+      <w:numFmt w:val="decimal"/>
+      <w:lvlText w:val="%1.%2.%3.%4.%5.%6.%7.%8.%9"/>
+      <w:lvlJc w:val="left"/>
+      <w:pPr>
         <w:ind w:left="2160" w:hanging="1800"/>
       </w:pPr>
     </w:lvl>
@@ -2344,11 +3946,17 @@
   <w:num w:numId="1">
     <w:abstractNumId w:val="0"/>
   </w:num>
+  <w:num w:numId="2">
+    <w:abstractNumId w:val="2"/>
+  </w:num>
+  <w:num w:numId="3">
+    <w:abstractNumId w:val="1"/>
+  </w:num>
 </w:numbering>
 </file>
 
 <file path=word/styles.xml><?xml version="1.0" encoding="utf-8"?>
-<w:styles xmlns:mc="http://schemas.openxmlformats.org/markup-compatibility/2006" xmlns:r="http://schemas.openxmlformats.org/officeDocument/2006/relationships" xmlns:w="http://schemas.openxmlformats.org/wordprocessingml/2006/main" xmlns:w14="http://schemas.microsoft.com/office/word/2010/wordml" xmlns:w15="http://schemas.microsoft.com/office/word/2012/wordml" xmlns:w16se="http://schemas.microsoft.com/office/word/2015/wordml/symex" mc:Ignorable="w14 w15 w16se">
+<w:styles xmlns:mc="http://schemas.openxmlformats.org/markup-compatibility/2006" xmlns:r="http://schemas.openxmlformats.org/officeDocument/2006/relationships" xmlns:w="http://schemas.openxmlformats.org/wordprocessingml/2006/main" xmlns:w14="http://schemas.microsoft.com/office/word/2010/wordml" xmlns:w15="http://schemas.microsoft.com/office/word/2012/wordml" mc:Ignorable="w14 w15">
   <w:docDefaults>
     <w:rPrDefault>
       <w:rPr>
@@ -2366,8 +3974,8 @@
   </w:docDefaults>
   <w:latentStyles w:defLockedState="0" w:defUIPriority="99" w:defSemiHidden="0" w:defUnhideWhenUsed="0" w:defQFormat="0" w:count="371">
     <w:lsdException w:name="Normal" w:uiPriority="0" w:qFormat="1"/>
-    <w:lsdException w:name="heading 1" w:uiPriority="9" w:qFormat="1"/>
-    <w:lsdException w:name="heading 2" w:semiHidden="1" w:uiPriority="9" w:unhideWhenUsed="1" w:qFormat="1"/>
+    <w:lsdException w:name="heading 1" w:uiPriority="0" w:qFormat="1"/>
+    <w:lsdException w:name="heading 2" w:semiHidden="1" w:uiPriority="0" w:unhideWhenUsed="1" w:qFormat="1"/>
     <w:lsdException w:name="heading 3" w:semiHidden="1" w:uiPriority="9" w:unhideWhenUsed="1" w:qFormat="1"/>
     <w:lsdException w:name="heading 4" w:semiHidden="1" w:uiPriority="9" w:unhideWhenUsed="1" w:qFormat="1"/>
     <w:lsdException w:name="heading 5" w:semiHidden="1" w:uiPriority="9" w:unhideWhenUsed="1" w:qFormat="1"/>
@@ -2744,6 +4352,7 @@
     <w:name w:val="heading 1"/>
     <w:basedOn w:val="Normal"/>
     <w:next w:val="Normal"/>
+    <w:link w:val="Ttulo1Car"/>
     <w:pPr>
       <w:keepNext/>
       <w:keepLines/>
@@ -2760,6 +4369,7 @@
     <w:name w:val="heading 2"/>
     <w:basedOn w:val="Normal"/>
     <w:next w:val="Normal"/>
+    <w:link w:val="Ttulo2Car"/>
     <w:pPr>
       <w:keepNext/>
       <w:keepLines/>
@@ -2872,7 +4482,7 @@
       </w:tblCellMar>
     </w:tblPr>
   </w:style>
-  <w:style w:type="paragraph" w:styleId="Ttulo">
+  <w:style w:type="paragraph" w:styleId="Puesto">
     <w:name w:val="Title"/>
     <w:basedOn w:val="Normal"/>
     <w:next w:val="Normal"/>
@@ -2958,6 +4568,92 @@
     <w:link w:val="Piedepgina"/>
     <w:uiPriority w:val="99"/>
     <w:rsid w:val="0073356E"/>
+  </w:style>
+  <w:style w:type="paragraph" w:styleId="Prrafodelista">
+    <w:name w:val="List Paragraph"/>
+    <w:basedOn w:val="Normal"/>
+    <w:uiPriority w:val="34"/>
+    <w:qFormat/>
+    <w:rsid w:val="003B7483"/>
+    <w:pPr>
+      <w:ind w:left="720"/>
+      <w:contextualSpacing/>
+    </w:pPr>
+  </w:style>
+  <w:style w:type="paragraph" w:styleId="NormalWeb">
+    <w:name w:val="Normal (Web)"/>
+    <w:basedOn w:val="Normal"/>
+    <w:uiPriority w:val="99"/>
+    <w:semiHidden/>
+    <w:unhideWhenUsed/>
+    <w:rsid w:val="0030438B"/>
+    <w:pPr>
+      <w:spacing w:before="100" w:beforeAutospacing="1" w:after="100" w:afterAutospacing="1" w:line="240" w:lineRule="auto"/>
+    </w:pPr>
+    <w:rPr>
+      <w:rFonts w:ascii="Times New Roman" w:eastAsia="Times New Roman" w:hAnsi="Times New Roman" w:cs="Times New Roman"/>
+      <w:sz w:val="24"/>
+      <w:szCs w:val="24"/>
+      <w:lang w:eastAsia="es-PE"/>
+    </w:rPr>
+  </w:style>
+  <w:style w:type="paragraph" w:styleId="TDC1">
+    <w:name w:val="toc 1"/>
+    <w:basedOn w:val="Normal"/>
+    <w:next w:val="Normal"/>
+    <w:autoRedefine/>
+    <w:uiPriority w:val="39"/>
+    <w:unhideWhenUsed/>
+    <w:rsid w:val="008F646D"/>
+    <w:pPr>
+      <w:spacing w:after="100"/>
+    </w:pPr>
+  </w:style>
+  <w:style w:type="character" w:styleId="Hipervnculo">
+    <w:name w:val="Hyperlink"/>
+    <w:basedOn w:val="Fuentedeprrafopredeter"/>
+    <w:uiPriority w:val="99"/>
+    <w:unhideWhenUsed/>
+    <w:rsid w:val="008F646D"/>
+    <w:rPr>
+      <w:color w:val="0000FF" w:themeColor="hyperlink"/>
+      <w:u w:val="single"/>
+    </w:rPr>
+  </w:style>
+  <w:style w:type="character" w:customStyle="1" w:styleId="Ttulo1Car">
+    <w:name w:val="Título 1 Car"/>
+    <w:basedOn w:val="Fuentedeprrafopredeter"/>
+    <w:link w:val="Ttulo1"/>
+    <w:rsid w:val="00870B30"/>
+    <w:rPr>
+      <w:color w:val="2E75B5"/>
+      <w:sz w:val="32"/>
+      <w:szCs w:val="32"/>
+    </w:rPr>
+  </w:style>
+  <w:style w:type="character" w:customStyle="1" w:styleId="Ttulo2Car">
+    <w:name w:val="Título 2 Car"/>
+    <w:basedOn w:val="Fuentedeprrafopredeter"/>
+    <w:link w:val="Ttulo2"/>
+    <w:rsid w:val="00870B30"/>
+    <w:rPr>
+      <w:color w:val="2E75B5"/>
+      <w:sz w:val="26"/>
+      <w:szCs w:val="26"/>
+    </w:rPr>
+  </w:style>
+  <w:style w:type="paragraph" w:styleId="TDC2">
+    <w:name w:val="toc 2"/>
+    <w:basedOn w:val="Normal"/>
+    <w:next w:val="Normal"/>
+    <w:autoRedefine/>
+    <w:uiPriority w:val="39"/>
+    <w:unhideWhenUsed/>
+    <w:rsid w:val="00870B30"/>
+    <w:pPr>
+      <w:spacing w:after="100"/>
+      <w:ind w:left="220"/>
+    </w:pPr>
   </w:style>
 </w:styles>
 </file>
@@ -3287,7 +4983,7 @@
 </file>
 
 <file path=customXml/itemProps1.xml><?xml version="1.0" encoding="utf-8"?>
-<ds:datastoreItem xmlns:ds="http://schemas.openxmlformats.org/officeDocument/2006/customXml" ds:itemID="{4A9B9B04-8816-4E45-96B8-9E080D8F9430}">
+<ds:datastoreItem xmlns:ds="http://schemas.openxmlformats.org/officeDocument/2006/customXml" ds:itemID="{950E1D81-61D1-48C0-9EAC-5426765C754D}">
   <ds:schemaRefs>
     <ds:schemaRef ds:uri="http://schemas.openxmlformats.org/officeDocument/2006/bibliography"/>
   </ds:schemaRefs>

</xml_diff>

<commit_message>
Tabla de lista de clasificación de CI
</commit_message>
<xml_diff>
--- a/Documentos/PGC.docx
+++ b/Documentos/PGC.docx
@@ -4246,10 +4246,7 @@
         </w:rPr>
       </w:pPr>
       <w:r>
-        <w:t>Política de Desarrollo Organizaciona</w:t>
-      </w:r>
-      <w:r>
-        <w:t>l</w:t>
+        <w:t>Política de Desarrollo Organizacional</w:t>
       </w:r>
     </w:p>
     <w:p>
@@ -4551,14 +4548,7 @@
           <w:rFonts w:asciiTheme="majorHAnsi" w:eastAsia="Arial" w:hAnsiTheme="majorHAnsi" w:cstheme="majorHAnsi"/>
           <w:b/>
         </w:rPr>
-        <w:t>D</w:t>
-      </w:r>
-      <w:r>
-        <w:rPr>
-          <w:rFonts w:asciiTheme="majorHAnsi" w:eastAsia="Arial" w:hAnsiTheme="majorHAnsi" w:cstheme="majorHAnsi"/>
-          <w:b/>
-        </w:rPr>
-        <w:t xml:space="preserve">ocumento de </w:t>
+        <w:t xml:space="preserve">Documento de </w:t>
       </w:r>
       <w:r>
         <w:rPr>
@@ -4572,21 +4562,7 @@
           <w:rFonts w:asciiTheme="majorHAnsi" w:eastAsia="Arial" w:hAnsiTheme="majorHAnsi" w:cstheme="majorHAnsi"/>
           <w:b/>
         </w:rPr>
-        <w:t xml:space="preserve">de </w:t>
-      </w:r>
-      <w:r>
-        <w:rPr>
-          <w:rFonts w:asciiTheme="majorHAnsi" w:eastAsia="Arial" w:hAnsiTheme="majorHAnsi" w:cstheme="majorHAnsi"/>
-          <w:b/>
-        </w:rPr>
-        <w:t>jurídicas</w:t>
-      </w:r>
-      <w:r>
-        <w:rPr>
-          <w:rFonts w:asciiTheme="majorHAnsi" w:eastAsia="Arial" w:hAnsiTheme="majorHAnsi" w:cstheme="majorHAnsi"/>
-          <w:b/>
-        </w:rPr>
-        <w:t xml:space="preserve"> </w:t>
+        <w:t xml:space="preserve">de jurídicas </w:t>
       </w:r>
     </w:p>
     <w:p>
@@ -5297,8 +5273,6 @@
           <w:color w:val="000000"/>
         </w:rPr>
       </w:pPr>
-      <w:bookmarkStart w:id="15" w:name="_GoBack"/>
-      <w:bookmarkEnd w:id="15"/>
       <w:r>
         <w:rPr>
           <w:rFonts w:asciiTheme="majorHAnsi" w:hAnsiTheme="majorHAnsi" w:cstheme="majorHAnsi"/>
@@ -5321,8 +5295,8 @@
           <w:szCs w:val="24"/>
         </w:rPr>
       </w:pPr>
-      <w:bookmarkStart w:id="16" w:name="_17dp8vu" w:colFirst="0" w:colLast="0"/>
-      <w:bookmarkEnd w:id="16"/>
+      <w:bookmarkStart w:id="15" w:name="_17dp8vu" w:colFirst="0" w:colLast="0"/>
+      <w:bookmarkEnd w:id="15"/>
     </w:p>
     <w:p>
       <w:pPr>
@@ -7736,6 +7710,899 @@
       <w:pPr>
         <w:rPr>
           <w:rFonts w:asciiTheme="majorHAnsi" w:hAnsiTheme="majorHAnsi" w:cstheme="majorHAnsi"/>
+        </w:rPr>
+      </w:pPr>
+      <w:r>
+        <w:rPr>
+          <w:rFonts w:asciiTheme="majorHAnsi" w:hAnsiTheme="majorHAnsi" w:cstheme="majorHAnsi"/>
+        </w:rPr>
+        <w:br w:type="page"/>
+      </w:r>
+    </w:p>
+    <w:p>
+      <w:pPr>
+        <w:pStyle w:val="Prrafodelista"/>
+        <w:numPr>
+          <w:ilvl w:val="0"/>
+          <w:numId w:val="3"/>
+        </w:numPr>
+        <w:ind w:left="284" w:hanging="284"/>
+        <w:rPr>
+          <w:rFonts w:asciiTheme="majorHAnsi" w:hAnsiTheme="majorHAnsi" w:cstheme="majorHAnsi"/>
+          <w:b/>
+          <w:sz w:val="28"/>
+        </w:rPr>
+      </w:pPr>
+      <w:r>
+        <w:rPr>
+          <w:rFonts w:asciiTheme="majorHAnsi" w:hAnsiTheme="majorHAnsi" w:cstheme="majorHAnsi"/>
+          <w:b/>
+          <w:sz w:val="28"/>
+        </w:rPr>
+        <w:lastRenderedPageBreak/>
+        <w:t>Identificación:</w:t>
+      </w:r>
+    </w:p>
+    <w:p>
+      <w:pPr>
+        <w:pStyle w:val="Prrafodelista"/>
+        <w:numPr>
+          <w:ilvl w:val="1"/>
+          <w:numId w:val="3"/>
+        </w:numPr>
+        <w:ind w:left="851" w:hanging="567"/>
+        <w:rPr>
+          <w:rFonts w:asciiTheme="majorHAnsi" w:hAnsiTheme="majorHAnsi" w:cstheme="majorHAnsi"/>
+          <w:b/>
+          <w:sz w:val="28"/>
+        </w:rPr>
+      </w:pPr>
+      <w:r>
+        <w:rPr>
+          <w:rFonts w:asciiTheme="majorHAnsi" w:hAnsiTheme="majorHAnsi" w:cstheme="majorHAnsi"/>
+          <w:b/>
+          <w:sz w:val="28"/>
+        </w:rPr>
+        <w:t>Lista de la clasificación del CI:</w:t>
+      </w:r>
+    </w:p>
+    <w:p>
+      <w:pPr>
+        <w:pStyle w:val="Prrafodelista"/>
+        <w:ind w:left="851"/>
+        <w:rPr>
+          <w:rFonts w:asciiTheme="majorHAnsi" w:hAnsiTheme="majorHAnsi" w:cstheme="majorHAnsi"/>
+          <w:b/>
+          <w:sz w:val="28"/>
+        </w:rPr>
+      </w:pPr>
+    </w:p>
+    <w:tbl>
+      <w:tblPr>
+        <w:tblStyle w:val="Tabladecuadrcula4-nfasis1"/>
+        <w:tblW w:w="0" w:type="auto"/>
+        <w:tblLook w:val="04A0" w:firstRow="1" w:lastRow="0" w:firstColumn="1" w:lastColumn="0" w:noHBand="0" w:noVBand="1"/>
+      </w:tblPr>
+      <w:tblGrid>
+        <w:gridCol w:w="2058"/>
+        <w:gridCol w:w="1910"/>
+        <w:gridCol w:w="1911"/>
+        <w:gridCol w:w="2338"/>
+      </w:tblGrid>
+      <w:tr>
+        <w:trPr>
+          <w:cnfStyle w:val="100000000000" w:firstRow="1" w:lastRow="0" w:firstColumn="0" w:lastColumn="0" w:oddVBand="0" w:evenVBand="0" w:oddHBand="0" w:evenHBand="0" w:firstRowFirstColumn="0" w:firstRowLastColumn="0" w:lastRowFirstColumn="0" w:lastRowLastColumn="0"/>
+          <w:trHeight w:val="371"/>
+        </w:trPr>
+        <w:tc>
+          <w:tcPr>
+            <w:cnfStyle w:val="001000000000" w:firstRow="0" w:lastRow="0" w:firstColumn="1" w:lastColumn="0" w:oddVBand="0" w:evenVBand="0" w:oddHBand="0" w:evenHBand="0" w:firstRowFirstColumn="0" w:firstRowLastColumn="0" w:lastRowFirstColumn="0" w:lastRowLastColumn="0"/>
+            <w:tcW w:w="2058" w:type="dxa"/>
+          </w:tcPr>
+          <w:p>
+            <w:pPr>
+              <w:pStyle w:val="Prrafodelista"/>
+              <w:pBdr>
+                <w:top w:val="none" w:sz="0" w:space="0" w:color="auto"/>
+                <w:left w:val="none" w:sz="0" w:space="0" w:color="auto"/>
+                <w:bottom w:val="none" w:sz="0" w:space="0" w:color="auto"/>
+                <w:right w:val="none" w:sz="0" w:space="0" w:color="auto"/>
+                <w:between w:val="none" w:sz="0" w:space="0" w:color="auto"/>
+              </w:pBdr>
+              <w:tabs>
+                <w:tab w:val="center" w:pos="921"/>
+                <w:tab w:val="right" w:pos="1842"/>
+              </w:tabs>
+              <w:ind w:left="0"/>
+            </w:pPr>
+            <w:r>
+              <w:tab/>
+              <w:t>TIPO</w:t>
+            </w:r>
+            <w:r>
+              <w:tab/>
+            </w:r>
+          </w:p>
+        </w:tc>
+        <w:tc>
+          <w:tcPr>
+            <w:tcW w:w="1910" w:type="dxa"/>
+          </w:tcPr>
+          <w:p>
+            <w:pPr>
+              <w:pStyle w:val="Prrafodelista"/>
+              <w:pBdr>
+                <w:top w:val="none" w:sz="0" w:space="0" w:color="auto"/>
+                <w:left w:val="none" w:sz="0" w:space="0" w:color="auto"/>
+                <w:bottom w:val="none" w:sz="0" w:space="0" w:color="auto"/>
+                <w:right w:val="none" w:sz="0" w:space="0" w:color="auto"/>
+                <w:between w:val="none" w:sz="0" w:space="0" w:color="auto"/>
+              </w:pBdr>
+              <w:ind w:left="0"/>
+              <w:jc w:val="center"/>
+              <w:cnfStyle w:val="100000000000" w:firstRow="1" w:lastRow="0" w:firstColumn="0" w:lastColumn="0" w:oddVBand="0" w:evenVBand="0" w:oddHBand="0" w:evenHBand="0" w:firstRowFirstColumn="0" w:firstRowLastColumn="0" w:lastRowFirstColumn="0" w:lastRowLastColumn="0"/>
+            </w:pPr>
+            <w:r>
+              <w:t>NOMBRE</w:t>
+            </w:r>
+          </w:p>
+        </w:tc>
+        <w:tc>
+          <w:tcPr>
+            <w:tcW w:w="1911" w:type="dxa"/>
+          </w:tcPr>
+          <w:p>
+            <w:pPr>
+              <w:pStyle w:val="Prrafodelista"/>
+              <w:pBdr>
+                <w:top w:val="none" w:sz="0" w:space="0" w:color="auto"/>
+                <w:left w:val="none" w:sz="0" w:space="0" w:color="auto"/>
+                <w:bottom w:val="none" w:sz="0" w:space="0" w:color="auto"/>
+                <w:right w:val="none" w:sz="0" w:space="0" w:color="auto"/>
+                <w:between w:val="none" w:sz="0" w:space="0" w:color="auto"/>
+              </w:pBdr>
+              <w:ind w:left="0"/>
+              <w:jc w:val="center"/>
+              <w:cnfStyle w:val="100000000000" w:firstRow="1" w:lastRow="0" w:firstColumn="0" w:lastColumn="0" w:oddVBand="0" w:evenVBand="0" w:oddHBand="0" w:evenHBand="0" w:firstRowFirstColumn="0" w:firstRowLastColumn="0" w:lastRowFirstColumn="0" w:lastRowLastColumn="0"/>
+            </w:pPr>
+            <w:r>
+              <w:t>ORIGEN</w:t>
+            </w:r>
+          </w:p>
+        </w:tc>
+        <w:tc>
+          <w:tcPr>
+            <w:tcW w:w="2338" w:type="dxa"/>
+          </w:tcPr>
+          <w:p>
+            <w:pPr>
+              <w:pStyle w:val="Prrafodelista"/>
+              <w:pBdr>
+                <w:top w:val="none" w:sz="0" w:space="0" w:color="auto"/>
+                <w:left w:val="none" w:sz="0" w:space="0" w:color="auto"/>
+                <w:bottom w:val="none" w:sz="0" w:space="0" w:color="auto"/>
+                <w:right w:val="none" w:sz="0" w:space="0" w:color="auto"/>
+                <w:between w:val="none" w:sz="0" w:space="0" w:color="auto"/>
+              </w:pBdr>
+              <w:ind w:left="0"/>
+              <w:jc w:val="center"/>
+              <w:cnfStyle w:val="100000000000" w:firstRow="1" w:lastRow="0" w:firstColumn="0" w:lastColumn="0" w:oddVBand="0" w:evenVBand="0" w:oddHBand="0" w:evenHBand="0" w:firstRowFirstColumn="0" w:firstRowLastColumn="0" w:lastRowFirstColumn="0" w:lastRowLastColumn="0"/>
+            </w:pPr>
+            <w:r>
+              <w:t>PROYECTO</w:t>
+            </w:r>
+          </w:p>
+        </w:tc>
+      </w:tr>
+      <w:tr>
+        <w:trPr>
+          <w:cnfStyle w:val="000000100000" w:firstRow="0" w:lastRow="0" w:firstColumn="0" w:lastColumn="0" w:oddVBand="0" w:evenVBand="0" w:oddHBand="1" w:evenHBand="0" w:firstRowFirstColumn="0" w:firstRowLastColumn="0" w:lastRowFirstColumn="0" w:lastRowLastColumn="0"/>
+        </w:trPr>
+        <w:tc>
+          <w:tcPr>
+            <w:cnfStyle w:val="001000000000" w:firstRow="0" w:lastRow="0" w:firstColumn="1" w:lastColumn="0" w:oddVBand="0" w:evenVBand="0" w:oddHBand="0" w:evenHBand="0" w:firstRowFirstColumn="0" w:firstRowLastColumn="0" w:lastRowFirstColumn="0" w:lastRowLastColumn="0"/>
+            <w:tcW w:w="2058" w:type="dxa"/>
+          </w:tcPr>
+          <w:p>
+            <w:pPr>
+              <w:pStyle w:val="Prrafodelista"/>
+              <w:pBdr>
+                <w:top w:val="none" w:sz="0" w:space="0" w:color="auto"/>
+                <w:left w:val="none" w:sz="0" w:space="0" w:color="auto"/>
+                <w:bottom w:val="none" w:sz="0" w:space="0" w:color="auto"/>
+                <w:right w:val="none" w:sz="0" w:space="0" w:color="auto"/>
+                <w:between w:val="none" w:sz="0" w:space="0" w:color="auto"/>
+              </w:pBdr>
+              <w:ind w:left="0"/>
+              <w:rPr>
+                <w:rFonts w:asciiTheme="majorHAnsi" w:hAnsiTheme="majorHAnsi" w:cstheme="majorHAnsi"/>
+                <w:b w:val="0"/>
+                <w:sz w:val="28"/>
+              </w:rPr>
+            </w:pPr>
+            <w:bookmarkStart w:id="16" w:name="_GoBack"/>
+            <w:bookmarkEnd w:id="16"/>
+          </w:p>
+        </w:tc>
+        <w:tc>
+          <w:tcPr>
+            <w:tcW w:w="1910" w:type="dxa"/>
+          </w:tcPr>
+          <w:p>
+            <w:pPr>
+              <w:pStyle w:val="Prrafodelista"/>
+              <w:pBdr>
+                <w:top w:val="none" w:sz="0" w:space="0" w:color="auto"/>
+                <w:left w:val="none" w:sz="0" w:space="0" w:color="auto"/>
+                <w:bottom w:val="none" w:sz="0" w:space="0" w:color="auto"/>
+                <w:right w:val="none" w:sz="0" w:space="0" w:color="auto"/>
+                <w:between w:val="none" w:sz="0" w:space="0" w:color="auto"/>
+              </w:pBdr>
+              <w:ind w:left="0"/>
+              <w:cnfStyle w:val="000000100000" w:firstRow="0" w:lastRow="0" w:firstColumn="0" w:lastColumn="0" w:oddVBand="0" w:evenVBand="0" w:oddHBand="1" w:evenHBand="0" w:firstRowFirstColumn="0" w:firstRowLastColumn="0" w:lastRowFirstColumn="0" w:lastRowLastColumn="0"/>
+              <w:rPr>
+                <w:rFonts w:asciiTheme="majorHAnsi" w:hAnsiTheme="majorHAnsi" w:cstheme="majorHAnsi"/>
+                <w:b/>
+                <w:sz w:val="28"/>
+              </w:rPr>
+            </w:pPr>
+          </w:p>
+        </w:tc>
+        <w:tc>
+          <w:tcPr>
+            <w:tcW w:w="1911" w:type="dxa"/>
+          </w:tcPr>
+          <w:p>
+            <w:pPr>
+              <w:pStyle w:val="Prrafodelista"/>
+              <w:pBdr>
+                <w:top w:val="none" w:sz="0" w:space="0" w:color="auto"/>
+                <w:left w:val="none" w:sz="0" w:space="0" w:color="auto"/>
+                <w:bottom w:val="none" w:sz="0" w:space="0" w:color="auto"/>
+                <w:right w:val="none" w:sz="0" w:space="0" w:color="auto"/>
+                <w:between w:val="none" w:sz="0" w:space="0" w:color="auto"/>
+              </w:pBdr>
+              <w:ind w:left="0"/>
+              <w:cnfStyle w:val="000000100000" w:firstRow="0" w:lastRow="0" w:firstColumn="0" w:lastColumn="0" w:oddVBand="0" w:evenVBand="0" w:oddHBand="1" w:evenHBand="0" w:firstRowFirstColumn="0" w:firstRowLastColumn="0" w:lastRowFirstColumn="0" w:lastRowLastColumn="0"/>
+              <w:rPr>
+                <w:rFonts w:asciiTheme="majorHAnsi" w:hAnsiTheme="majorHAnsi" w:cstheme="majorHAnsi"/>
+                <w:b/>
+                <w:sz w:val="28"/>
+              </w:rPr>
+            </w:pPr>
+          </w:p>
+        </w:tc>
+        <w:tc>
+          <w:tcPr>
+            <w:tcW w:w="2338" w:type="dxa"/>
+          </w:tcPr>
+          <w:p>
+            <w:pPr>
+              <w:pStyle w:val="Prrafodelista"/>
+              <w:pBdr>
+                <w:top w:val="none" w:sz="0" w:space="0" w:color="auto"/>
+                <w:left w:val="none" w:sz="0" w:space="0" w:color="auto"/>
+                <w:bottom w:val="none" w:sz="0" w:space="0" w:color="auto"/>
+                <w:right w:val="none" w:sz="0" w:space="0" w:color="auto"/>
+                <w:between w:val="none" w:sz="0" w:space="0" w:color="auto"/>
+              </w:pBdr>
+              <w:ind w:left="0"/>
+              <w:cnfStyle w:val="000000100000" w:firstRow="0" w:lastRow="0" w:firstColumn="0" w:lastColumn="0" w:oddVBand="0" w:evenVBand="0" w:oddHBand="1" w:evenHBand="0" w:firstRowFirstColumn="0" w:firstRowLastColumn="0" w:lastRowFirstColumn="0" w:lastRowLastColumn="0"/>
+              <w:rPr>
+                <w:rFonts w:asciiTheme="majorHAnsi" w:hAnsiTheme="majorHAnsi" w:cstheme="majorHAnsi"/>
+                <w:b/>
+                <w:sz w:val="28"/>
+              </w:rPr>
+            </w:pPr>
+          </w:p>
+        </w:tc>
+      </w:tr>
+      <w:tr>
+        <w:tc>
+          <w:tcPr>
+            <w:cnfStyle w:val="001000000000" w:firstRow="0" w:lastRow="0" w:firstColumn="1" w:lastColumn="0" w:oddVBand="0" w:evenVBand="0" w:oddHBand="0" w:evenHBand="0" w:firstRowFirstColumn="0" w:firstRowLastColumn="0" w:lastRowFirstColumn="0" w:lastRowLastColumn="0"/>
+            <w:tcW w:w="2058" w:type="dxa"/>
+          </w:tcPr>
+          <w:p>
+            <w:pPr>
+              <w:pStyle w:val="Prrafodelista"/>
+              <w:pBdr>
+                <w:top w:val="none" w:sz="0" w:space="0" w:color="auto"/>
+                <w:left w:val="none" w:sz="0" w:space="0" w:color="auto"/>
+                <w:bottom w:val="none" w:sz="0" w:space="0" w:color="auto"/>
+                <w:right w:val="none" w:sz="0" w:space="0" w:color="auto"/>
+                <w:between w:val="none" w:sz="0" w:space="0" w:color="auto"/>
+              </w:pBdr>
+              <w:ind w:left="0"/>
+              <w:rPr>
+                <w:rFonts w:asciiTheme="majorHAnsi" w:hAnsiTheme="majorHAnsi" w:cstheme="majorHAnsi"/>
+                <w:b w:val="0"/>
+                <w:sz w:val="28"/>
+              </w:rPr>
+            </w:pPr>
+          </w:p>
+        </w:tc>
+        <w:tc>
+          <w:tcPr>
+            <w:tcW w:w="1910" w:type="dxa"/>
+          </w:tcPr>
+          <w:p>
+            <w:pPr>
+              <w:pStyle w:val="Prrafodelista"/>
+              <w:pBdr>
+                <w:top w:val="none" w:sz="0" w:space="0" w:color="auto"/>
+                <w:left w:val="none" w:sz="0" w:space="0" w:color="auto"/>
+                <w:bottom w:val="none" w:sz="0" w:space="0" w:color="auto"/>
+                <w:right w:val="none" w:sz="0" w:space="0" w:color="auto"/>
+                <w:between w:val="none" w:sz="0" w:space="0" w:color="auto"/>
+              </w:pBdr>
+              <w:ind w:left="0"/>
+              <w:cnfStyle w:val="000000000000" w:firstRow="0" w:lastRow="0" w:firstColumn="0" w:lastColumn="0" w:oddVBand="0" w:evenVBand="0" w:oddHBand="0" w:evenHBand="0" w:firstRowFirstColumn="0" w:firstRowLastColumn="0" w:lastRowFirstColumn="0" w:lastRowLastColumn="0"/>
+              <w:rPr>
+                <w:rFonts w:asciiTheme="majorHAnsi" w:hAnsiTheme="majorHAnsi" w:cstheme="majorHAnsi"/>
+                <w:b/>
+                <w:sz w:val="28"/>
+              </w:rPr>
+            </w:pPr>
+          </w:p>
+        </w:tc>
+        <w:tc>
+          <w:tcPr>
+            <w:tcW w:w="1911" w:type="dxa"/>
+          </w:tcPr>
+          <w:p>
+            <w:pPr>
+              <w:pStyle w:val="Prrafodelista"/>
+              <w:pBdr>
+                <w:top w:val="none" w:sz="0" w:space="0" w:color="auto"/>
+                <w:left w:val="none" w:sz="0" w:space="0" w:color="auto"/>
+                <w:bottom w:val="none" w:sz="0" w:space="0" w:color="auto"/>
+                <w:right w:val="none" w:sz="0" w:space="0" w:color="auto"/>
+                <w:between w:val="none" w:sz="0" w:space="0" w:color="auto"/>
+              </w:pBdr>
+              <w:ind w:left="0"/>
+              <w:cnfStyle w:val="000000000000" w:firstRow="0" w:lastRow="0" w:firstColumn="0" w:lastColumn="0" w:oddVBand="0" w:evenVBand="0" w:oddHBand="0" w:evenHBand="0" w:firstRowFirstColumn="0" w:firstRowLastColumn="0" w:lastRowFirstColumn="0" w:lastRowLastColumn="0"/>
+              <w:rPr>
+                <w:rFonts w:asciiTheme="majorHAnsi" w:hAnsiTheme="majorHAnsi" w:cstheme="majorHAnsi"/>
+                <w:b/>
+                <w:sz w:val="28"/>
+              </w:rPr>
+            </w:pPr>
+          </w:p>
+        </w:tc>
+        <w:tc>
+          <w:tcPr>
+            <w:tcW w:w="2338" w:type="dxa"/>
+          </w:tcPr>
+          <w:p>
+            <w:pPr>
+              <w:pStyle w:val="Prrafodelista"/>
+              <w:pBdr>
+                <w:top w:val="none" w:sz="0" w:space="0" w:color="auto"/>
+                <w:left w:val="none" w:sz="0" w:space="0" w:color="auto"/>
+                <w:bottom w:val="none" w:sz="0" w:space="0" w:color="auto"/>
+                <w:right w:val="none" w:sz="0" w:space="0" w:color="auto"/>
+                <w:between w:val="none" w:sz="0" w:space="0" w:color="auto"/>
+              </w:pBdr>
+              <w:ind w:left="0"/>
+              <w:cnfStyle w:val="000000000000" w:firstRow="0" w:lastRow="0" w:firstColumn="0" w:lastColumn="0" w:oddVBand="0" w:evenVBand="0" w:oddHBand="0" w:evenHBand="0" w:firstRowFirstColumn="0" w:firstRowLastColumn="0" w:lastRowFirstColumn="0" w:lastRowLastColumn="0"/>
+              <w:rPr>
+                <w:rFonts w:asciiTheme="majorHAnsi" w:hAnsiTheme="majorHAnsi" w:cstheme="majorHAnsi"/>
+                <w:b/>
+                <w:sz w:val="28"/>
+              </w:rPr>
+            </w:pPr>
+          </w:p>
+        </w:tc>
+      </w:tr>
+      <w:tr>
+        <w:trPr>
+          <w:cnfStyle w:val="000000100000" w:firstRow="0" w:lastRow="0" w:firstColumn="0" w:lastColumn="0" w:oddVBand="0" w:evenVBand="0" w:oddHBand="1" w:evenHBand="0" w:firstRowFirstColumn="0" w:firstRowLastColumn="0" w:lastRowFirstColumn="0" w:lastRowLastColumn="0"/>
+        </w:trPr>
+        <w:tc>
+          <w:tcPr>
+            <w:cnfStyle w:val="001000000000" w:firstRow="0" w:lastRow="0" w:firstColumn="1" w:lastColumn="0" w:oddVBand="0" w:evenVBand="0" w:oddHBand="0" w:evenHBand="0" w:firstRowFirstColumn="0" w:firstRowLastColumn="0" w:lastRowFirstColumn="0" w:lastRowLastColumn="0"/>
+            <w:tcW w:w="2058" w:type="dxa"/>
+          </w:tcPr>
+          <w:p>
+            <w:pPr>
+              <w:pStyle w:val="Prrafodelista"/>
+              <w:pBdr>
+                <w:top w:val="none" w:sz="0" w:space="0" w:color="auto"/>
+                <w:left w:val="none" w:sz="0" w:space="0" w:color="auto"/>
+                <w:bottom w:val="none" w:sz="0" w:space="0" w:color="auto"/>
+                <w:right w:val="none" w:sz="0" w:space="0" w:color="auto"/>
+                <w:between w:val="none" w:sz="0" w:space="0" w:color="auto"/>
+              </w:pBdr>
+              <w:ind w:left="0"/>
+              <w:rPr>
+                <w:rFonts w:asciiTheme="majorHAnsi" w:hAnsiTheme="majorHAnsi" w:cstheme="majorHAnsi"/>
+                <w:b w:val="0"/>
+                <w:sz w:val="28"/>
+              </w:rPr>
+            </w:pPr>
+          </w:p>
+        </w:tc>
+        <w:tc>
+          <w:tcPr>
+            <w:tcW w:w="1910" w:type="dxa"/>
+          </w:tcPr>
+          <w:p>
+            <w:pPr>
+              <w:pStyle w:val="Prrafodelista"/>
+              <w:pBdr>
+                <w:top w:val="none" w:sz="0" w:space="0" w:color="auto"/>
+                <w:left w:val="none" w:sz="0" w:space="0" w:color="auto"/>
+                <w:bottom w:val="none" w:sz="0" w:space="0" w:color="auto"/>
+                <w:right w:val="none" w:sz="0" w:space="0" w:color="auto"/>
+                <w:between w:val="none" w:sz="0" w:space="0" w:color="auto"/>
+              </w:pBdr>
+              <w:ind w:left="0"/>
+              <w:cnfStyle w:val="000000100000" w:firstRow="0" w:lastRow="0" w:firstColumn="0" w:lastColumn="0" w:oddVBand="0" w:evenVBand="0" w:oddHBand="1" w:evenHBand="0" w:firstRowFirstColumn="0" w:firstRowLastColumn="0" w:lastRowFirstColumn="0" w:lastRowLastColumn="0"/>
+              <w:rPr>
+                <w:rFonts w:asciiTheme="majorHAnsi" w:hAnsiTheme="majorHAnsi" w:cstheme="majorHAnsi"/>
+                <w:b/>
+                <w:sz w:val="28"/>
+              </w:rPr>
+            </w:pPr>
+          </w:p>
+        </w:tc>
+        <w:tc>
+          <w:tcPr>
+            <w:tcW w:w="1911" w:type="dxa"/>
+          </w:tcPr>
+          <w:p>
+            <w:pPr>
+              <w:pStyle w:val="Prrafodelista"/>
+              <w:pBdr>
+                <w:top w:val="none" w:sz="0" w:space="0" w:color="auto"/>
+                <w:left w:val="none" w:sz="0" w:space="0" w:color="auto"/>
+                <w:bottom w:val="none" w:sz="0" w:space="0" w:color="auto"/>
+                <w:right w:val="none" w:sz="0" w:space="0" w:color="auto"/>
+                <w:between w:val="none" w:sz="0" w:space="0" w:color="auto"/>
+              </w:pBdr>
+              <w:ind w:left="0"/>
+              <w:cnfStyle w:val="000000100000" w:firstRow="0" w:lastRow="0" w:firstColumn="0" w:lastColumn="0" w:oddVBand="0" w:evenVBand="0" w:oddHBand="1" w:evenHBand="0" w:firstRowFirstColumn="0" w:firstRowLastColumn="0" w:lastRowFirstColumn="0" w:lastRowLastColumn="0"/>
+              <w:rPr>
+                <w:rFonts w:asciiTheme="majorHAnsi" w:hAnsiTheme="majorHAnsi" w:cstheme="majorHAnsi"/>
+                <w:b/>
+                <w:sz w:val="28"/>
+              </w:rPr>
+            </w:pPr>
+          </w:p>
+        </w:tc>
+        <w:tc>
+          <w:tcPr>
+            <w:tcW w:w="2338" w:type="dxa"/>
+          </w:tcPr>
+          <w:p>
+            <w:pPr>
+              <w:pStyle w:val="Prrafodelista"/>
+              <w:pBdr>
+                <w:top w:val="none" w:sz="0" w:space="0" w:color="auto"/>
+                <w:left w:val="none" w:sz="0" w:space="0" w:color="auto"/>
+                <w:bottom w:val="none" w:sz="0" w:space="0" w:color="auto"/>
+                <w:right w:val="none" w:sz="0" w:space="0" w:color="auto"/>
+                <w:between w:val="none" w:sz="0" w:space="0" w:color="auto"/>
+              </w:pBdr>
+              <w:ind w:left="0"/>
+              <w:cnfStyle w:val="000000100000" w:firstRow="0" w:lastRow="0" w:firstColumn="0" w:lastColumn="0" w:oddVBand="0" w:evenVBand="0" w:oddHBand="1" w:evenHBand="0" w:firstRowFirstColumn="0" w:firstRowLastColumn="0" w:lastRowFirstColumn="0" w:lastRowLastColumn="0"/>
+              <w:rPr>
+                <w:rFonts w:asciiTheme="majorHAnsi" w:hAnsiTheme="majorHAnsi" w:cstheme="majorHAnsi"/>
+                <w:b/>
+                <w:sz w:val="28"/>
+              </w:rPr>
+            </w:pPr>
+          </w:p>
+        </w:tc>
+      </w:tr>
+      <w:tr>
+        <w:tc>
+          <w:tcPr>
+            <w:cnfStyle w:val="001000000000" w:firstRow="0" w:lastRow="0" w:firstColumn="1" w:lastColumn="0" w:oddVBand="0" w:evenVBand="0" w:oddHBand="0" w:evenHBand="0" w:firstRowFirstColumn="0" w:firstRowLastColumn="0" w:lastRowFirstColumn="0" w:lastRowLastColumn="0"/>
+            <w:tcW w:w="2058" w:type="dxa"/>
+          </w:tcPr>
+          <w:p>
+            <w:pPr>
+              <w:pStyle w:val="Prrafodelista"/>
+              <w:pBdr>
+                <w:top w:val="none" w:sz="0" w:space="0" w:color="auto"/>
+                <w:left w:val="none" w:sz="0" w:space="0" w:color="auto"/>
+                <w:bottom w:val="none" w:sz="0" w:space="0" w:color="auto"/>
+                <w:right w:val="none" w:sz="0" w:space="0" w:color="auto"/>
+                <w:between w:val="none" w:sz="0" w:space="0" w:color="auto"/>
+              </w:pBdr>
+              <w:ind w:left="0"/>
+              <w:rPr>
+                <w:rFonts w:asciiTheme="majorHAnsi" w:hAnsiTheme="majorHAnsi" w:cstheme="majorHAnsi"/>
+                <w:b w:val="0"/>
+                <w:sz w:val="28"/>
+              </w:rPr>
+            </w:pPr>
+          </w:p>
+        </w:tc>
+        <w:tc>
+          <w:tcPr>
+            <w:tcW w:w="1910" w:type="dxa"/>
+          </w:tcPr>
+          <w:p>
+            <w:pPr>
+              <w:pStyle w:val="Prrafodelista"/>
+              <w:pBdr>
+                <w:top w:val="none" w:sz="0" w:space="0" w:color="auto"/>
+                <w:left w:val="none" w:sz="0" w:space="0" w:color="auto"/>
+                <w:bottom w:val="none" w:sz="0" w:space="0" w:color="auto"/>
+                <w:right w:val="none" w:sz="0" w:space="0" w:color="auto"/>
+                <w:between w:val="none" w:sz="0" w:space="0" w:color="auto"/>
+              </w:pBdr>
+              <w:ind w:left="0"/>
+              <w:cnfStyle w:val="000000000000" w:firstRow="0" w:lastRow="0" w:firstColumn="0" w:lastColumn="0" w:oddVBand="0" w:evenVBand="0" w:oddHBand="0" w:evenHBand="0" w:firstRowFirstColumn="0" w:firstRowLastColumn="0" w:lastRowFirstColumn="0" w:lastRowLastColumn="0"/>
+              <w:rPr>
+                <w:rFonts w:asciiTheme="majorHAnsi" w:hAnsiTheme="majorHAnsi" w:cstheme="majorHAnsi"/>
+                <w:b/>
+                <w:sz w:val="28"/>
+              </w:rPr>
+            </w:pPr>
+          </w:p>
+        </w:tc>
+        <w:tc>
+          <w:tcPr>
+            <w:tcW w:w="1911" w:type="dxa"/>
+          </w:tcPr>
+          <w:p>
+            <w:pPr>
+              <w:pStyle w:val="Prrafodelista"/>
+              <w:pBdr>
+                <w:top w:val="none" w:sz="0" w:space="0" w:color="auto"/>
+                <w:left w:val="none" w:sz="0" w:space="0" w:color="auto"/>
+                <w:bottom w:val="none" w:sz="0" w:space="0" w:color="auto"/>
+                <w:right w:val="none" w:sz="0" w:space="0" w:color="auto"/>
+                <w:between w:val="none" w:sz="0" w:space="0" w:color="auto"/>
+              </w:pBdr>
+              <w:ind w:left="0"/>
+              <w:cnfStyle w:val="000000000000" w:firstRow="0" w:lastRow="0" w:firstColumn="0" w:lastColumn="0" w:oddVBand="0" w:evenVBand="0" w:oddHBand="0" w:evenHBand="0" w:firstRowFirstColumn="0" w:firstRowLastColumn="0" w:lastRowFirstColumn="0" w:lastRowLastColumn="0"/>
+              <w:rPr>
+                <w:rFonts w:asciiTheme="majorHAnsi" w:hAnsiTheme="majorHAnsi" w:cstheme="majorHAnsi"/>
+                <w:b/>
+                <w:sz w:val="28"/>
+              </w:rPr>
+            </w:pPr>
+          </w:p>
+        </w:tc>
+        <w:tc>
+          <w:tcPr>
+            <w:tcW w:w="2338" w:type="dxa"/>
+          </w:tcPr>
+          <w:p>
+            <w:pPr>
+              <w:pStyle w:val="Prrafodelista"/>
+              <w:pBdr>
+                <w:top w:val="none" w:sz="0" w:space="0" w:color="auto"/>
+                <w:left w:val="none" w:sz="0" w:space="0" w:color="auto"/>
+                <w:bottom w:val="none" w:sz="0" w:space="0" w:color="auto"/>
+                <w:right w:val="none" w:sz="0" w:space="0" w:color="auto"/>
+                <w:between w:val="none" w:sz="0" w:space="0" w:color="auto"/>
+              </w:pBdr>
+              <w:ind w:left="0"/>
+              <w:cnfStyle w:val="000000000000" w:firstRow="0" w:lastRow="0" w:firstColumn="0" w:lastColumn="0" w:oddVBand="0" w:evenVBand="0" w:oddHBand="0" w:evenHBand="0" w:firstRowFirstColumn="0" w:firstRowLastColumn="0" w:lastRowFirstColumn="0" w:lastRowLastColumn="0"/>
+              <w:rPr>
+                <w:rFonts w:asciiTheme="majorHAnsi" w:hAnsiTheme="majorHAnsi" w:cstheme="majorHAnsi"/>
+                <w:b/>
+                <w:sz w:val="28"/>
+              </w:rPr>
+            </w:pPr>
+          </w:p>
+        </w:tc>
+      </w:tr>
+      <w:tr>
+        <w:trPr>
+          <w:cnfStyle w:val="000000100000" w:firstRow="0" w:lastRow="0" w:firstColumn="0" w:lastColumn="0" w:oddVBand="0" w:evenVBand="0" w:oddHBand="1" w:evenHBand="0" w:firstRowFirstColumn="0" w:firstRowLastColumn="0" w:lastRowFirstColumn="0" w:lastRowLastColumn="0"/>
+        </w:trPr>
+        <w:tc>
+          <w:tcPr>
+            <w:cnfStyle w:val="001000000000" w:firstRow="0" w:lastRow="0" w:firstColumn="1" w:lastColumn="0" w:oddVBand="0" w:evenVBand="0" w:oddHBand="0" w:evenHBand="0" w:firstRowFirstColumn="0" w:firstRowLastColumn="0" w:lastRowFirstColumn="0" w:lastRowLastColumn="0"/>
+            <w:tcW w:w="2058" w:type="dxa"/>
+          </w:tcPr>
+          <w:p>
+            <w:pPr>
+              <w:pStyle w:val="Prrafodelista"/>
+              <w:pBdr>
+                <w:top w:val="none" w:sz="0" w:space="0" w:color="auto"/>
+                <w:left w:val="none" w:sz="0" w:space="0" w:color="auto"/>
+                <w:bottom w:val="none" w:sz="0" w:space="0" w:color="auto"/>
+                <w:right w:val="none" w:sz="0" w:space="0" w:color="auto"/>
+                <w:between w:val="none" w:sz="0" w:space="0" w:color="auto"/>
+              </w:pBdr>
+              <w:ind w:left="0"/>
+              <w:rPr>
+                <w:rFonts w:asciiTheme="majorHAnsi" w:hAnsiTheme="majorHAnsi" w:cstheme="majorHAnsi"/>
+                <w:b w:val="0"/>
+                <w:sz w:val="28"/>
+              </w:rPr>
+            </w:pPr>
+          </w:p>
+        </w:tc>
+        <w:tc>
+          <w:tcPr>
+            <w:tcW w:w="1910" w:type="dxa"/>
+          </w:tcPr>
+          <w:p>
+            <w:pPr>
+              <w:pStyle w:val="Prrafodelista"/>
+              <w:pBdr>
+                <w:top w:val="none" w:sz="0" w:space="0" w:color="auto"/>
+                <w:left w:val="none" w:sz="0" w:space="0" w:color="auto"/>
+                <w:bottom w:val="none" w:sz="0" w:space="0" w:color="auto"/>
+                <w:right w:val="none" w:sz="0" w:space="0" w:color="auto"/>
+                <w:between w:val="none" w:sz="0" w:space="0" w:color="auto"/>
+              </w:pBdr>
+              <w:ind w:left="0"/>
+              <w:cnfStyle w:val="000000100000" w:firstRow="0" w:lastRow="0" w:firstColumn="0" w:lastColumn="0" w:oddVBand="0" w:evenVBand="0" w:oddHBand="1" w:evenHBand="0" w:firstRowFirstColumn="0" w:firstRowLastColumn="0" w:lastRowFirstColumn="0" w:lastRowLastColumn="0"/>
+              <w:rPr>
+                <w:rFonts w:asciiTheme="majorHAnsi" w:hAnsiTheme="majorHAnsi" w:cstheme="majorHAnsi"/>
+                <w:b/>
+                <w:sz w:val="28"/>
+              </w:rPr>
+            </w:pPr>
+          </w:p>
+        </w:tc>
+        <w:tc>
+          <w:tcPr>
+            <w:tcW w:w="1911" w:type="dxa"/>
+          </w:tcPr>
+          <w:p>
+            <w:pPr>
+              <w:pStyle w:val="Prrafodelista"/>
+              <w:pBdr>
+                <w:top w:val="none" w:sz="0" w:space="0" w:color="auto"/>
+                <w:left w:val="none" w:sz="0" w:space="0" w:color="auto"/>
+                <w:bottom w:val="none" w:sz="0" w:space="0" w:color="auto"/>
+                <w:right w:val="none" w:sz="0" w:space="0" w:color="auto"/>
+                <w:between w:val="none" w:sz="0" w:space="0" w:color="auto"/>
+              </w:pBdr>
+              <w:ind w:left="0"/>
+              <w:cnfStyle w:val="000000100000" w:firstRow="0" w:lastRow="0" w:firstColumn="0" w:lastColumn="0" w:oddVBand="0" w:evenVBand="0" w:oddHBand="1" w:evenHBand="0" w:firstRowFirstColumn="0" w:firstRowLastColumn="0" w:lastRowFirstColumn="0" w:lastRowLastColumn="0"/>
+              <w:rPr>
+                <w:rFonts w:asciiTheme="majorHAnsi" w:hAnsiTheme="majorHAnsi" w:cstheme="majorHAnsi"/>
+                <w:b/>
+                <w:sz w:val="28"/>
+              </w:rPr>
+            </w:pPr>
+          </w:p>
+        </w:tc>
+        <w:tc>
+          <w:tcPr>
+            <w:tcW w:w="2338" w:type="dxa"/>
+          </w:tcPr>
+          <w:p>
+            <w:pPr>
+              <w:pStyle w:val="Prrafodelista"/>
+              <w:pBdr>
+                <w:top w:val="none" w:sz="0" w:space="0" w:color="auto"/>
+                <w:left w:val="none" w:sz="0" w:space="0" w:color="auto"/>
+                <w:bottom w:val="none" w:sz="0" w:space="0" w:color="auto"/>
+                <w:right w:val="none" w:sz="0" w:space="0" w:color="auto"/>
+                <w:between w:val="none" w:sz="0" w:space="0" w:color="auto"/>
+              </w:pBdr>
+              <w:ind w:left="0"/>
+              <w:cnfStyle w:val="000000100000" w:firstRow="0" w:lastRow="0" w:firstColumn="0" w:lastColumn="0" w:oddVBand="0" w:evenVBand="0" w:oddHBand="1" w:evenHBand="0" w:firstRowFirstColumn="0" w:firstRowLastColumn="0" w:lastRowFirstColumn="0" w:lastRowLastColumn="0"/>
+              <w:rPr>
+                <w:rFonts w:asciiTheme="majorHAnsi" w:hAnsiTheme="majorHAnsi" w:cstheme="majorHAnsi"/>
+                <w:b/>
+                <w:sz w:val="28"/>
+              </w:rPr>
+            </w:pPr>
+          </w:p>
+        </w:tc>
+      </w:tr>
+      <w:tr>
+        <w:tc>
+          <w:tcPr>
+            <w:cnfStyle w:val="001000000000" w:firstRow="0" w:lastRow="0" w:firstColumn="1" w:lastColumn="0" w:oddVBand="0" w:evenVBand="0" w:oddHBand="0" w:evenHBand="0" w:firstRowFirstColumn="0" w:firstRowLastColumn="0" w:lastRowFirstColumn="0" w:lastRowLastColumn="0"/>
+            <w:tcW w:w="2058" w:type="dxa"/>
+          </w:tcPr>
+          <w:p>
+            <w:pPr>
+              <w:pStyle w:val="Prrafodelista"/>
+              <w:pBdr>
+                <w:top w:val="none" w:sz="0" w:space="0" w:color="auto"/>
+                <w:left w:val="none" w:sz="0" w:space="0" w:color="auto"/>
+                <w:bottom w:val="none" w:sz="0" w:space="0" w:color="auto"/>
+                <w:right w:val="none" w:sz="0" w:space="0" w:color="auto"/>
+                <w:between w:val="none" w:sz="0" w:space="0" w:color="auto"/>
+              </w:pBdr>
+              <w:ind w:left="0"/>
+              <w:rPr>
+                <w:rFonts w:asciiTheme="majorHAnsi" w:hAnsiTheme="majorHAnsi" w:cstheme="majorHAnsi"/>
+                <w:b w:val="0"/>
+                <w:sz w:val="28"/>
+              </w:rPr>
+            </w:pPr>
+          </w:p>
+        </w:tc>
+        <w:tc>
+          <w:tcPr>
+            <w:tcW w:w="1910" w:type="dxa"/>
+          </w:tcPr>
+          <w:p>
+            <w:pPr>
+              <w:pStyle w:val="Prrafodelista"/>
+              <w:pBdr>
+                <w:top w:val="none" w:sz="0" w:space="0" w:color="auto"/>
+                <w:left w:val="none" w:sz="0" w:space="0" w:color="auto"/>
+                <w:bottom w:val="none" w:sz="0" w:space="0" w:color="auto"/>
+                <w:right w:val="none" w:sz="0" w:space="0" w:color="auto"/>
+                <w:between w:val="none" w:sz="0" w:space="0" w:color="auto"/>
+              </w:pBdr>
+              <w:ind w:left="0"/>
+              <w:cnfStyle w:val="000000000000" w:firstRow="0" w:lastRow="0" w:firstColumn="0" w:lastColumn="0" w:oddVBand="0" w:evenVBand="0" w:oddHBand="0" w:evenHBand="0" w:firstRowFirstColumn="0" w:firstRowLastColumn="0" w:lastRowFirstColumn="0" w:lastRowLastColumn="0"/>
+              <w:rPr>
+                <w:rFonts w:asciiTheme="majorHAnsi" w:hAnsiTheme="majorHAnsi" w:cstheme="majorHAnsi"/>
+                <w:b/>
+                <w:sz w:val="28"/>
+              </w:rPr>
+            </w:pPr>
+          </w:p>
+        </w:tc>
+        <w:tc>
+          <w:tcPr>
+            <w:tcW w:w="1911" w:type="dxa"/>
+          </w:tcPr>
+          <w:p>
+            <w:pPr>
+              <w:pStyle w:val="Prrafodelista"/>
+              <w:pBdr>
+                <w:top w:val="none" w:sz="0" w:space="0" w:color="auto"/>
+                <w:left w:val="none" w:sz="0" w:space="0" w:color="auto"/>
+                <w:bottom w:val="none" w:sz="0" w:space="0" w:color="auto"/>
+                <w:right w:val="none" w:sz="0" w:space="0" w:color="auto"/>
+                <w:between w:val="none" w:sz="0" w:space="0" w:color="auto"/>
+              </w:pBdr>
+              <w:ind w:left="0"/>
+              <w:cnfStyle w:val="000000000000" w:firstRow="0" w:lastRow="0" w:firstColumn="0" w:lastColumn="0" w:oddVBand="0" w:evenVBand="0" w:oddHBand="0" w:evenHBand="0" w:firstRowFirstColumn="0" w:firstRowLastColumn="0" w:lastRowFirstColumn="0" w:lastRowLastColumn="0"/>
+              <w:rPr>
+                <w:rFonts w:asciiTheme="majorHAnsi" w:hAnsiTheme="majorHAnsi" w:cstheme="majorHAnsi"/>
+                <w:b/>
+                <w:sz w:val="28"/>
+              </w:rPr>
+            </w:pPr>
+          </w:p>
+        </w:tc>
+        <w:tc>
+          <w:tcPr>
+            <w:tcW w:w="2338" w:type="dxa"/>
+          </w:tcPr>
+          <w:p>
+            <w:pPr>
+              <w:pStyle w:val="Prrafodelista"/>
+              <w:pBdr>
+                <w:top w:val="none" w:sz="0" w:space="0" w:color="auto"/>
+                <w:left w:val="none" w:sz="0" w:space="0" w:color="auto"/>
+                <w:bottom w:val="none" w:sz="0" w:space="0" w:color="auto"/>
+                <w:right w:val="none" w:sz="0" w:space="0" w:color="auto"/>
+                <w:between w:val="none" w:sz="0" w:space="0" w:color="auto"/>
+              </w:pBdr>
+              <w:ind w:left="0"/>
+              <w:cnfStyle w:val="000000000000" w:firstRow="0" w:lastRow="0" w:firstColumn="0" w:lastColumn="0" w:oddVBand="0" w:evenVBand="0" w:oddHBand="0" w:evenHBand="0" w:firstRowFirstColumn="0" w:firstRowLastColumn="0" w:lastRowFirstColumn="0" w:lastRowLastColumn="0"/>
+              <w:rPr>
+                <w:rFonts w:asciiTheme="majorHAnsi" w:hAnsiTheme="majorHAnsi" w:cstheme="majorHAnsi"/>
+                <w:b/>
+                <w:sz w:val="28"/>
+              </w:rPr>
+            </w:pPr>
+          </w:p>
+        </w:tc>
+      </w:tr>
+      <w:tr>
+        <w:trPr>
+          <w:cnfStyle w:val="000000100000" w:firstRow="0" w:lastRow="0" w:firstColumn="0" w:lastColumn="0" w:oddVBand="0" w:evenVBand="0" w:oddHBand="1" w:evenHBand="0" w:firstRowFirstColumn="0" w:firstRowLastColumn="0" w:lastRowFirstColumn="0" w:lastRowLastColumn="0"/>
+        </w:trPr>
+        <w:tc>
+          <w:tcPr>
+            <w:cnfStyle w:val="001000000000" w:firstRow="0" w:lastRow="0" w:firstColumn="1" w:lastColumn="0" w:oddVBand="0" w:evenVBand="0" w:oddHBand="0" w:evenHBand="0" w:firstRowFirstColumn="0" w:firstRowLastColumn="0" w:lastRowFirstColumn="0" w:lastRowLastColumn="0"/>
+            <w:tcW w:w="2058" w:type="dxa"/>
+          </w:tcPr>
+          <w:p>
+            <w:pPr>
+              <w:pStyle w:val="Prrafodelista"/>
+              <w:pBdr>
+                <w:top w:val="none" w:sz="0" w:space="0" w:color="auto"/>
+                <w:left w:val="none" w:sz="0" w:space="0" w:color="auto"/>
+                <w:bottom w:val="none" w:sz="0" w:space="0" w:color="auto"/>
+                <w:right w:val="none" w:sz="0" w:space="0" w:color="auto"/>
+                <w:between w:val="none" w:sz="0" w:space="0" w:color="auto"/>
+              </w:pBdr>
+              <w:ind w:left="0"/>
+              <w:rPr>
+                <w:rFonts w:asciiTheme="majorHAnsi" w:hAnsiTheme="majorHAnsi" w:cstheme="majorHAnsi"/>
+                <w:b w:val="0"/>
+                <w:sz w:val="28"/>
+              </w:rPr>
+            </w:pPr>
+          </w:p>
+        </w:tc>
+        <w:tc>
+          <w:tcPr>
+            <w:tcW w:w="1910" w:type="dxa"/>
+          </w:tcPr>
+          <w:p>
+            <w:pPr>
+              <w:pStyle w:val="Prrafodelista"/>
+              <w:pBdr>
+                <w:top w:val="none" w:sz="0" w:space="0" w:color="auto"/>
+                <w:left w:val="none" w:sz="0" w:space="0" w:color="auto"/>
+                <w:bottom w:val="none" w:sz="0" w:space="0" w:color="auto"/>
+                <w:right w:val="none" w:sz="0" w:space="0" w:color="auto"/>
+                <w:between w:val="none" w:sz="0" w:space="0" w:color="auto"/>
+              </w:pBdr>
+              <w:ind w:left="0"/>
+              <w:cnfStyle w:val="000000100000" w:firstRow="0" w:lastRow="0" w:firstColumn="0" w:lastColumn="0" w:oddVBand="0" w:evenVBand="0" w:oddHBand="1" w:evenHBand="0" w:firstRowFirstColumn="0" w:firstRowLastColumn="0" w:lastRowFirstColumn="0" w:lastRowLastColumn="0"/>
+              <w:rPr>
+                <w:rFonts w:asciiTheme="majorHAnsi" w:hAnsiTheme="majorHAnsi" w:cstheme="majorHAnsi"/>
+                <w:b/>
+                <w:sz w:val="28"/>
+              </w:rPr>
+            </w:pPr>
+          </w:p>
+        </w:tc>
+        <w:tc>
+          <w:tcPr>
+            <w:tcW w:w="1911" w:type="dxa"/>
+          </w:tcPr>
+          <w:p>
+            <w:pPr>
+              <w:pStyle w:val="Prrafodelista"/>
+              <w:pBdr>
+                <w:top w:val="none" w:sz="0" w:space="0" w:color="auto"/>
+                <w:left w:val="none" w:sz="0" w:space="0" w:color="auto"/>
+                <w:bottom w:val="none" w:sz="0" w:space="0" w:color="auto"/>
+                <w:right w:val="none" w:sz="0" w:space="0" w:color="auto"/>
+                <w:between w:val="none" w:sz="0" w:space="0" w:color="auto"/>
+              </w:pBdr>
+              <w:ind w:left="0"/>
+              <w:cnfStyle w:val="000000100000" w:firstRow="0" w:lastRow="0" w:firstColumn="0" w:lastColumn="0" w:oddVBand="0" w:evenVBand="0" w:oddHBand="1" w:evenHBand="0" w:firstRowFirstColumn="0" w:firstRowLastColumn="0" w:lastRowFirstColumn="0" w:lastRowLastColumn="0"/>
+              <w:rPr>
+                <w:rFonts w:asciiTheme="majorHAnsi" w:hAnsiTheme="majorHAnsi" w:cstheme="majorHAnsi"/>
+                <w:b/>
+                <w:sz w:val="28"/>
+              </w:rPr>
+            </w:pPr>
+          </w:p>
+        </w:tc>
+        <w:tc>
+          <w:tcPr>
+            <w:tcW w:w="2338" w:type="dxa"/>
+          </w:tcPr>
+          <w:p>
+            <w:pPr>
+              <w:pStyle w:val="Prrafodelista"/>
+              <w:pBdr>
+                <w:top w:val="none" w:sz="0" w:space="0" w:color="auto"/>
+                <w:left w:val="none" w:sz="0" w:space="0" w:color="auto"/>
+                <w:bottom w:val="none" w:sz="0" w:space="0" w:color="auto"/>
+                <w:right w:val="none" w:sz="0" w:space="0" w:color="auto"/>
+                <w:between w:val="none" w:sz="0" w:space="0" w:color="auto"/>
+              </w:pBdr>
+              <w:ind w:left="0"/>
+              <w:cnfStyle w:val="000000100000" w:firstRow="0" w:lastRow="0" w:firstColumn="0" w:lastColumn="0" w:oddVBand="0" w:evenVBand="0" w:oddHBand="1" w:evenHBand="0" w:firstRowFirstColumn="0" w:firstRowLastColumn="0" w:lastRowFirstColumn="0" w:lastRowLastColumn="0"/>
+              <w:rPr>
+                <w:rFonts w:asciiTheme="majorHAnsi" w:hAnsiTheme="majorHAnsi" w:cstheme="majorHAnsi"/>
+                <w:b/>
+                <w:sz w:val="28"/>
+              </w:rPr>
+            </w:pPr>
+          </w:p>
+        </w:tc>
+      </w:tr>
+    </w:tbl>
+    <w:p>
+      <w:pPr>
+        <w:pStyle w:val="Prrafodelista"/>
+        <w:ind w:left="851"/>
+        <w:rPr>
+          <w:rFonts w:asciiTheme="majorHAnsi" w:hAnsiTheme="majorHAnsi" w:cstheme="majorHAnsi"/>
+          <w:b/>
+          <w:sz w:val="28"/>
         </w:rPr>
       </w:pPr>
     </w:p>
@@ -9739,6 +10606,101 @@
       <w:lang w:eastAsia="es-PE"/>
     </w:rPr>
   </w:style>
+  <w:style w:type="table" w:styleId="Tablaconcuadrcula">
+    <w:name w:val="Table Grid"/>
+    <w:basedOn w:val="Tablanormal"/>
+    <w:uiPriority w:val="39"/>
+    <w:rsid w:val="00623F07"/>
+    <w:pPr>
+      <w:spacing w:after="0" w:line="240" w:lineRule="auto"/>
+    </w:pPr>
+    <w:tblPr>
+      <w:tblBorders>
+        <w:top w:val="single" w:sz="4" w:space="0" w:color="auto"/>
+        <w:left w:val="single" w:sz="4" w:space="0" w:color="auto"/>
+        <w:bottom w:val="single" w:sz="4" w:space="0" w:color="auto"/>
+        <w:right w:val="single" w:sz="4" w:space="0" w:color="auto"/>
+        <w:insideH w:val="single" w:sz="4" w:space="0" w:color="auto"/>
+        <w:insideV w:val="single" w:sz="4" w:space="0" w:color="auto"/>
+      </w:tblBorders>
+    </w:tblPr>
+  </w:style>
+  <w:style w:type="table" w:styleId="Tabladecuadrcula4-nfasis1">
+    <w:name w:val="Grid Table 4 Accent 1"/>
+    <w:basedOn w:val="Tablanormal"/>
+    <w:uiPriority w:val="49"/>
+    <w:rsid w:val="00F84350"/>
+    <w:pPr>
+      <w:spacing w:after="0" w:line="240" w:lineRule="auto"/>
+    </w:pPr>
+    <w:tblPr>
+      <w:tblStyleRowBandSize w:val="1"/>
+      <w:tblStyleColBandSize w:val="1"/>
+      <w:tblBorders>
+        <w:top w:val="single" w:sz="4" w:space="0" w:color="95B3D7" w:themeColor="accent1" w:themeTint="99"/>
+        <w:left w:val="single" w:sz="4" w:space="0" w:color="95B3D7" w:themeColor="accent1" w:themeTint="99"/>
+        <w:bottom w:val="single" w:sz="4" w:space="0" w:color="95B3D7" w:themeColor="accent1" w:themeTint="99"/>
+        <w:right w:val="single" w:sz="4" w:space="0" w:color="95B3D7" w:themeColor="accent1" w:themeTint="99"/>
+        <w:insideH w:val="single" w:sz="4" w:space="0" w:color="95B3D7" w:themeColor="accent1" w:themeTint="99"/>
+        <w:insideV w:val="single" w:sz="4" w:space="0" w:color="95B3D7" w:themeColor="accent1" w:themeTint="99"/>
+      </w:tblBorders>
+    </w:tblPr>
+    <w:tblStylePr w:type="firstRow">
+      <w:rPr>
+        <w:b/>
+        <w:bCs/>
+        <w:color w:val="FFFFFF" w:themeColor="background1"/>
+      </w:rPr>
+      <w:tblPr/>
+      <w:tcPr>
+        <w:tcBorders>
+          <w:top w:val="single" w:sz="4" w:space="0" w:color="4F81BD" w:themeColor="accent1"/>
+          <w:left w:val="single" w:sz="4" w:space="0" w:color="4F81BD" w:themeColor="accent1"/>
+          <w:bottom w:val="single" w:sz="4" w:space="0" w:color="4F81BD" w:themeColor="accent1"/>
+          <w:right w:val="single" w:sz="4" w:space="0" w:color="4F81BD" w:themeColor="accent1"/>
+          <w:insideH w:val="nil"/>
+          <w:insideV w:val="nil"/>
+        </w:tcBorders>
+        <w:shd w:val="clear" w:color="auto" w:fill="4F81BD" w:themeFill="accent1"/>
+      </w:tcPr>
+    </w:tblStylePr>
+    <w:tblStylePr w:type="lastRow">
+      <w:rPr>
+        <w:b/>
+        <w:bCs/>
+      </w:rPr>
+      <w:tblPr/>
+      <w:tcPr>
+        <w:tcBorders>
+          <w:top w:val="double" w:sz="4" w:space="0" w:color="4F81BD" w:themeColor="accent1"/>
+        </w:tcBorders>
+      </w:tcPr>
+    </w:tblStylePr>
+    <w:tblStylePr w:type="firstCol">
+      <w:rPr>
+        <w:b/>
+        <w:bCs/>
+      </w:rPr>
+    </w:tblStylePr>
+    <w:tblStylePr w:type="lastCol">
+      <w:rPr>
+        <w:b/>
+        <w:bCs/>
+      </w:rPr>
+    </w:tblStylePr>
+    <w:tblStylePr w:type="band1Vert">
+      <w:tblPr/>
+      <w:tcPr>
+        <w:shd w:val="clear" w:color="auto" w:fill="DBE5F1" w:themeFill="accent1" w:themeFillTint="33"/>
+      </w:tcPr>
+    </w:tblStylePr>
+    <w:tblStylePr w:type="band1Horz">
+      <w:tblPr/>
+      <w:tcPr>
+        <w:shd w:val="clear" w:color="auto" w:fill="DBE5F1" w:themeFill="accent1" w:themeFillTint="33"/>
+      </w:tcPr>
+    </w:tblStylePr>
+  </w:style>
 </w:styles>
 </file>
 
@@ -10067,7 +11029,7 @@
 </file>
 
 <file path=customXml/itemProps1.xml><?xml version="1.0" encoding="utf-8"?>
-<ds:datastoreItem xmlns:ds="http://schemas.openxmlformats.org/officeDocument/2006/customXml" ds:itemID="{38C16448-7B01-45E1-B7F1-08FB83CCC63C}">
+<ds:datastoreItem xmlns:ds="http://schemas.openxmlformats.org/officeDocument/2006/customXml" ds:itemID="{CD2C5062-1699-46D2-B036-C764921B793C}">
   <ds:schemaRefs>
     <ds:schemaRef ds:uri="http://schemas.openxmlformats.org/officeDocument/2006/bibliography"/>
   </ds:schemaRefs>

</xml_diff>

<commit_message>
PGC/Identificación - Lista de la clasificación de CI
</commit_message>
<xml_diff>
--- a/Documentos/PGC.docx
+++ b/Documentos/PGC.docx
@@ -7915,13 +7915,15 @@
               </w:pBdr>
               <w:ind w:left="0"/>
               <w:rPr>
-                <w:rFonts w:asciiTheme="majorHAnsi" w:hAnsiTheme="majorHAnsi" w:cstheme="majorHAnsi"/>
                 <w:b w:val="0"/>
-                <w:sz w:val="28"/>
-              </w:rPr>
-            </w:pPr>
-            <w:bookmarkStart w:id="16" w:name="_GoBack"/>
-            <w:bookmarkEnd w:id="16"/>
+              </w:rPr>
+            </w:pPr>
+            <w:r>
+              <w:rPr>
+                <w:b w:val="0"/>
+              </w:rPr>
+              <w:t>Evolución</w:t>
+            </w:r>
           </w:p>
         </w:tc>
         <w:tc>
@@ -7940,12 +7942,10 @@
               </w:pBdr>
               <w:ind w:left="0"/>
               <w:cnfStyle w:val="000000100000" w:firstRow="0" w:lastRow="0" w:firstColumn="0" w:lastColumn="0" w:oddVBand="0" w:evenVBand="0" w:oddHBand="1" w:evenHBand="0" w:firstRowFirstColumn="0" w:firstRowLastColumn="0" w:lastRowFirstColumn="0" w:lastRowLastColumn="0"/>
-              <w:rPr>
-                <w:rFonts w:asciiTheme="majorHAnsi" w:hAnsiTheme="majorHAnsi" w:cstheme="majorHAnsi"/>
-                <w:b/>
-                <w:sz w:val="28"/>
-              </w:rPr>
-            </w:pPr>
+            </w:pPr>
+            <w:r>
+              <w:t>Plan de gestión de la configuración</w:t>
+            </w:r>
           </w:p>
         </w:tc>
         <w:tc>
@@ -7964,12 +7964,10 @@
               </w:pBdr>
               <w:ind w:left="0"/>
               <w:cnfStyle w:val="000000100000" w:firstRow="0" w:lastRow="0" w:firstColumn="0" w:lastColumn="0" w:oddVBand="0" w:evenVBand="0" w:oddHBand="1" w:evenHBand="0" w:firstRowFirstColumn="0" w:firstRowLastColumn="0" w:lastRowFirstColumn="0" w:lastRowLastColumn="0"/>
-              <w:rPr>
-                <w:rFonts w:asciiTheme="majorHAnsi" w:hAnsiTheme="majorHAnsi" w:cstheme="majorHAnsi"/>
-                <w:b/>
-                <w:sz w:val="28"/>
-              </w:rPr>
-            </w:pPr>
+            </w:pPr>
+            <w:r>
+              <w:t>Empresa</w:t>
+            </w:r>
           </w:p>
         </w:tc>
         <w:tc>
@@ -7988,12 +7986,10 @@
               </w:pBdr>
               <w:ind w:left="0"/>
               <w:cnfStyle w:val="000000100000" w:firstRow="0" w:lastRow="0" w:firstColumn="0" w:lastColumn="0" w:oddVBand="0" w:evenVBand="0" w:oddHBand="1" w:evenHBand="0" w:firstRowFirstColumn="0" w:firstRowLastColumn="0" w:lastRowFirstColumn="0" w:lastRowLastColumn="0"/>
-              <w:rPr>
-                <w:rFonts w:asciiTheme="majorHAnsi" w:hAnsiTheme="majorHAnsi" w:cstheme="majorHAnsi"/>
-                <w:b/>
-                <w:sz w:val="28"/>
-              </w:rPr>
-            </w:pPr>
+            </w:pPr>
+            <w:r>
+              <w:t>Sistema de taquilla</w:t>
+            </w:r>
           </w:p>
         </w:tc>
       </w:tr>
@@ -8015,11 +8011,23 @@
               </w:pBdr>
               <w:ind w:left="0"/>
               <w:rPr>
-                <w:rFonts w:asciiTheme="majorHAnsi" w:hAnsiTheme="majorHAnsi" w:cstheme="majorHAnsi"/>
                 <w:b w:val="0"/>
-                <w:sz w:val="28"/>
-              </w:rPr>
-            </w:pPr>
+              </w:rPr>
+            </w:pPr>
+            <w:r>
+              <w:rPr>
+                <w:b w:val="0"/>
+              </w:rPr>
+              <w:t>Evolució</w:t>
+            </w:r>
+            <w:bookmarkStart w:id="16" w:name="_GoBack"/>
+            <w:bookmarkEnd w:id="16"/>
+            <w:r>
+              <w:rPr>
+                <w:b w:val="0"/>
+              </w:rPr>
+              <w:t>n</w:t>
+            </w:r>
           </w:p>
         </w:tc>
         <w:tc>
@@ -8038,12 +8046,10 @@
               </w:pBdr>
               <w:ind w:left="0"/>
               <w:cnfStyle w:val="000000000000" w:firstRow="0" w:lastRow="0" w:firstColumn="0" w:lastColumn="0" w:oddVBand="0" w:evenVBand="0" w:oddHBand="0" w:evenHBand="0" w:firstRowFirstColumn="0" w:firstRowLastColumn="0" w:lastRowFirstColumn="0" w:lastRowLastColumn="0"/>
-              <w:rPr>
-                <w:rFonts w:asciiTheme="majorHAnsi" w:hAnsiTheme="majorHAnsi" w:cstheme="majorHAnsi"/>
-                <w:b/>
-                <w:sz w:val="28"/>
-              </w:rPr>
-            </w:pPr>
+            </w:pPr>
+            <w:r>
+              <w:t>Especificación de requisitos</w:t>
+            </w:r>
           </w:p>
         </w:tc>
         <w:tc>
@@ -8062,12 +8068,10 @@
               </w:pBdr>
               <w:ind w:left="0"/>
               <w:cnfStyle w:val="000000000000" w:firstRow="0" w:lastRow="0" w:firstColumn="0" w:lastColumn="0" w:oddVBand="0" w:evenVBand="0" w:oddHBand="0" w:evenHBand="0" w:firstRowFirstColumn="0" w:firstRowLastColumn="0" w:lastRowFirstColumn="0" w:lastRowLastColumn="0"/>
-              <w:rPr>
-                <w:rFonts w:asciiTheme="majorHAnsi" w:hAnsiTheme="majorHAnsi" w:cstheme="majorHAnsi"/>
-                <w:b/>
-                <w:sz w:val="28"/>
-              </w:rPr>
-            </w:pPr>
+            </w:pPr>
+            <w:r>
+              <w:t>Cliente</w:t>
+            </w:r>
           </w:p>
         </w:tc>
         <w:tc>
@@ -8086,12 +8090,10 @@
               </w:pBdr>
               <w:ind w:left="0"/>
               <w:cnfStyle w:val="000000000000" w:firstRow="0" w:lastRow="0" w:firstColumn="0" w:lastColumn="0" w:oddVBand="0" w:evenVBand="0" w:oddHBand="0" w:evenHBand="0" w:firstRowFirstColumn="0" w:firstRowLastColumn="0" w:lastRowFirstColumn="0" w:lastRowLastColumn="0"/>
-              <w:rPr>
-                <w:rFonts w:asciiTheme="majorHAnsi" w:hAnsiTheme="majorHAnsi" w:cstheme="majorHAnsi"/>
-                <w:b/>
-                <w:sz w:val="28"/>
-              </w:rPr>
-            </w:pPr>
+            </w:pPr>
+            <w:r>
+              <w:t>Sistema de taquilla</w:t>
+            </w:r>
           </w:p>
         </w:tc>
       </w:tr>
@@ -11029,7 +11031,7 @@
 </file>
 
 <file path=customXml/itemProps1.xml><?xml version="1.0" encoding="utf-8"?>
-<ds:datastoreItem xmlns:ds="http://schemas.openxmlformats.org/officeDocument/2006/customXml" ds:itemID="{CD2C5062-1699-46D2-B036-C764921B793C}">
+<ds:datastoreItem xmlns:ds="http://schemas.openxmlformats.org/officeDocument/2006/customXml" ds:itemID="{58345F55-F783-4992-9705-8E01CAD94894}">
   <ds:schemaRefs>
     <ds:schemaRef ds:uri="http://schemas.openxmlformats.org/officeDocument/2006/bibliography"/>
   </ds:schemaRefs>

</xml_diff>

<commit_message>
PGC/Identificacion - Lista de la clasificacion de CI
</commit_message>
<xml_diff>
--- a/Documentos/PGC.docx
+++ b/Documentos/PGC.docx
@@ -1,6 +1,6 @@
 
 <file path=word/document.xml><?xml version="1.0" encoding="utf-8"?>
-<w:document xmlns:wpc="http://schemas.microsoft.com/office/word/2010/wordprocessingCanvas" xmlns:mc="http://schemas.openxmlformats.org/markup-compatibility/2006" xmlns:o="urn:schemas-microsoft-com:office:office" xmlns:r="http://schemas.openxmlformats.org/officeDocument/2006/relationships" xmlns:m="http://schemas.openxmlformats.org/officeDocument/2006/math" xmlns:v="urn:schemas-microsoft-com:vml" xmlns:wp14="http://schemas.microsoft.com/office/word/2010/wordprocessingDrawing" xmlns:wp="http://schemas.openxmlformats.org/drawingml/2006/wordprocessingDrawing" xmlns:w10="urn:schemas-microsoft-com:office:word" xmlns:w="http://schemas.openxmlformats.org/wordprocessingml/2006/main" xmlns:w14="http://schemas.microsoft.com/office/word/2010/wordml" xmlns:w15="http://schemas.microsoft.com/office/word/2012/wordml" xmlns:wpg="http://schemas.microsoft.com/office/word/2010/wordprocessingGroup" xmlns:wpi="http://schemas.microsoft.com/office/word/2010/wordprocessingInk" xmlns:wne="http://schemas.microsoft.com/office/word/2006/wordml" xmlns:wps="http://schemas.microsoft.com/office/word/2010/wordprocessingShape" mc:Ignorable="w14 w15 wp14">
+<w:document xmlns:wpc="http://schemas.microsoft.com/office/word/2010/wordprocessingCanvas" xmlns:cx="http://schemas.microsoft.com/office/drawing/2014/chartex" xmlns:cx1="http://schemas.microsoft.com/office/drawing/2015/9/8/chartex" xmlns:cx2="http://schemas.microsoft.com/office/drawing/2015/10/21/chartex" xmlns:cx3="http://schemas.microsoft.com/office/drawing/2016/5/9/chartex" xmlns:cx4="http://schemas.microsoft.com/office/drawing/2016/5/10/chartex" xmlns:cx5="http://schemas.microsoft.com/office/drawing/2016/5/11/chartex" xmlns:cx6="http://schemas.microsoft.com/office/drawing/2016/5/12/chartex" xmlns:cx7="http://schemas.microsoft.com/office/drawing/2016/5/13/chartex" xmlns:cx8="http://schemas.microsoft.com/office/drawing/2016/5/14/chartex" xmlns:mc="http://schemas.openxmlformats.org/markup-compatibility/2006" xmlns:aink="http://schemas.microsoft.com/office/drawing/2016/ink" xmlns:am3d="http://schemas.microsoft.com/office/drawing/2017/model3d" xmlns:o="urn:schemas-microsoft-com:office:office" xmlns:r="http://schemas.openxmlformats.org/officeDocument/2006/relationships" xmlns:m="http://schemas.openxmlformats.org/officeDocument/2006/math" xmlns:v="urn:schemas-microsoft-com:vml" xmlns:wp14="http://schemas.microsoft.com/office/word/2010/wordprocessingDrawing" xmlns:wp="http://schemas.openxmlformats.org/drawingml/2006/wordprocessingDrawing" xmlns:w10="urn:schemas-microsoft-com:office:word" xmlns:w="http://schemas.openxmlformats.org/wordprocessingml/2006/main" xmlns:w14="http://schemas.microsoft.com/office/word/2010/wordml" xmlns:w15="http://schemas.microsoft.com/office/word/2012/wordml" xmlns:w16cid="http://schemas.microsoft.com/office/word/2016/wordml/cid" xmlns:w16se="http://schemas.microsoft.com/office/word/2015/wordml/symex" xmlns:wpg="http://schemas.microsoft.com/office/word/2010/wordprocessingGroup" xmlns:wpi="http://schemas.microsoft.com/office/word/2010/wordprocessingInk" xmlns:wne="http://schemas.microsoft.com/office/word/2006/wordml" xmlns:wps="http://schemas.microsoft.com/office/word/2010/wordprocessingShape" mc:Ignorable="w14 w15 w16se w16cid wp14">
   <w:body>
     <w:p>
       <w:pPr>
@@ -4698,35 +4698,7 @@
         <w:rPr>
           <w:rFonts w:asciiTheme="majorHAnsi" w:hAnsiTheme="majorHAnsi" w:cstheme="majorHAnsi"/>
         </w:rPr>
-        <w:t xml:space="preserve"> como herramienta </w:t>
-      </w:r>
-      <w:proofErr w:type="spellStart"/>
-      <w:r>
-        <w:rPr>
-          <w:rFonts w:asciiTheme="majorHAnsi" w:hAnsiTheme="majorHAnsi" w:cstheme="majorHAnsi"/>
-        </w:rPr>
-        <w:t>Git</w:t>
-      </w:r>
-      <w:proofErr w:type="spellEnd"/>
-      <w:r>
-        <w:rPr>
-          <w:rFonts w:asciiTheme="majorHAnsi" w:hAnsiTheme="majorHAnsi" w:cstheme="majorHAnsi"/>
-        </w:rPr>
-        <w:t xml:space="preserve"> con interfaz gráfica y el </w:t>
-      </w:r>
-      <w:proofErr w:type="spellStart"/>
-      <w:r>
-        <w:rPr>
-          <w:rFonts w:asciiTheme="majorHAnsi" w:hAnsiTheme="majorHAnsi" w:cstheme="majorHAnsi"/>
-        </w:rPr>
-        <w:t>Git</w:t>
-      </w:r>
-      <w:proofErr w:type="spellEnd"/>
-      <w:r>
-        <w:rPr>
-          <w:rFonts w:asciiTheme="majorHAnsi" w:hAnsiTheme="majorHAnsi" w:cstheme="majorHAnsi"/>
-        </w:rPr>
-        <w:t xml:space="preserve"> </w:t>
+        <w:t xml:space="preserve"> como herramienta Git con interfaz gráfica y el Git </w:t>
       </w:r>
       <w:proofErr w:type="spellStart"/>
       <w:r>
@@ -5114,21 +5086,7 @@
         <w:rPr>
           <w:rFonts w:asciiTheme="majorHAnsi" w:eastAsia="Times New Roman" w:hAnsiTheme="majorHAnsi" w:cstheme="majorHAnsi"/>
         </w:rPr>
-        <w:t xml:space="preserve">, Android y documentación. </w:t>
-      </w:r>
-      <w:proofErr w:type="spellStart"/>
-      <w:r>
-        <w:rPr>
-          <w:rFonts w:asciiTheme="majorHAnsi" w:eastAsia="Times New Roman" w:hAnsiTheme="majorHAnsi" w:cstheme="majorHAnsi"/>
-        </w:rPr>
-        <w:t>Git</w:t>
-      </w:r>
-      <w:proofErr w:type="spellEnd"/>
-      <w:r>
-        <w:rPr>
-          <w:rFonts w:asciiTheme="majorHAnsi" w:eastAsia="Times New Roman" w:hAnsiTheme="majorHAnsi" w:cstheme="majorHAnsi"/>
-        </w:rPr>
-        <w:t xml:space="preserve"> </w:t>
+        <w:t xml:space="preserve">, Android y documentación. Git </w:t>
       </w:r>
       <w:proofErr w:type="spellStart"/>
       <w:r>
@@ -7779,7 +7737,7 @@
     </w:p>
     <w:tbl>
       <w:tblPr>
-        <w:tblStyle w:val="Tabladecuadrcula4-nfasis1"/>
+        <w:tblStyle w:val="Tablaconcuadrcula4-nfasis1"/>
         <w:tblW w:w="0" w:type="auto"/>
         <w:tblLook w:val="04A0" w:firstRow="1" w:lastRow="0" w:firstColumn="1" w:lastColumn="0" w:noHBand="0" w:noVBand="1"/>
       </w:tblPr>
@@ -7920,8 +7878,6 @@
                 <w:sz w:val="28"/>
               </w:rPr>
             </w:pPr>
-            <w:bookmarkStart w:id="16" w:name="_GoBack"/>
-            <w:bookmarkEnd w:id="16"/>
           </w:p>
         </w:tc>
         <w:tc>
@@ -8105,6 +8061,113 @@
             <w:tcW w:w="2058" w:type="dxa"/>
           </w:tcPr>
           <w:p>
+            <w:r>
+              <w:t>Evolución</w:t>
+            </w:r>
+          </w:p>
+        </w:tc>
+        <w:tc>
+          <w:tcPr>
+            <w:tcW w:w="1910" w:type="dxa"/>
+          </w:tcPr>
+          <w:p>
+            <w:pPr>
+              <w:cnfStyle w:val="000000100000" w:firstRow="0" w:lastRow="0" w:firstColumn="0" w:lastColumn="0" w:oddVBand="0" w:evenVBand="0" w:oddHBand="1" w:evenHBand="0" w:firstRowFirstColumn="0" w:firstRowLastColumn="0" w:lastRowFirstColumn="0" w:lastRowLastColumn="0"/>
+            </w:pPr>
+            <w:r>
+              <w:t>Documentos de diseño</w:t>
+            </w:r>
+          </w:p>
+        </w:tc>
+        <w:tc>
+          <w:tcPr>
+            <w:tcW w:w="1911" w:type="dxa"/>
+          </w:tcPr>
+          <w:p>
+            <w:pPr>
+              <w:cnfStyle w:val="000000100000" w:firstRow="0" w:lastRow="0" w:firstColumn="0" w:lastColumn="0" w:oddVBand="0" w:evenVBand="0" w:oddHBand="1" w:evenHBand="0" w:firstRowFirstColumn="0" w:firstRowLastColumn="0" w:lastRowFirstColumn="0" w:lastRowLastColumn="0"/>
+            </w:pPr>
+            <w:r>
+              <w:t>Proyecto</w:t>
+            </w:r>
+          </w:p>
+        </w:tc>
+        <w:tc>
+          <w:tcPr>
+            <w:tcW w:w="2338" w:type="dxa"/>
+          </w:tcPr>
+          <w:p>
+            <w:pPr>
+              <w:cnfStyle w:val="000000100000" w:firstRow="0" w:lastRow="0" w:firstColumn="0" w:lastColumn="0" w:oddVBand="0" w:evenVBand="0" w:oddHBand="1" w:evenHBand="0" w:firstRowFirstColumn="0" w:firstRowLastColumn="0" w:lastRowFirstColumn="0" w:lastRowLastColumn="0"/>
+            </w:pPr>
+            <w:r>
+              <w:t>Sistema de taquilla Evolución</w:t>
+            </w:r>
+          </w:p>
+        </w:tc>
+      </w:tr>
+      <w:tr>
+        <w:tc>
+          <w:tcPr>
+            <w:cnfStyle w:val="001000000000" w:firstRow="0" w:lastRow="0" w:firstColumn="1" w:lastColumn="0" w:oddVBand="0" w:evenVBand="0" w:oddHBand="0" w:evenHBand="0" w:firstRowFirstColumn="0" w:firstRowLastColumn="0" w:lastRowFirstColumn="0" w:lastRowLastColumn="0"/>
+            <w:tcW w:w="2058" w:type="dxa"/>
+          </w:tcPr>
+          <w:p>
+            <w:r>
+              <w:t>Evolución</w:t>
+            </w:r>
+          </w:p>
+        </w:tc>
+        <w:tc>
+          <w:tcPr>
+            <w:tcW w:w="1910" w:type="dxa"/>
+          </w:tcPr>
+          <w:p>
+            <w:pPr>
+              <w:cnfStyle w:val="000000000000" w:firstRow="0" w:lastRow="0" w:firstColumn="0" w:lastColumn="0" w:oddVBand="0" w:evenVBand="0" w:oddHBand="0" w:evenHBand="0" w:firstRowFirstColumn="0" w:firstRowLastColumn="0" w:lastRowFirstColumn="0" w:lastRowLastColumn="0"/>
+            </w:pPr>
+            <w:r>
+              <w:t>Documentos de diseño</w:t>
+            </w:r>
+          </w:p>
+        </w:tc>
+        <w:tc>
+          <w:tcPr>
+            <w:tcW w:w="1911" w:type="dxa"/>
+          </w:tcPr>
+          <w:p>
+            <w:pPr>
+              <w:cnfStyle w:val="000000000000" w:firstRow="0" w:lastRow="0" w:firstColumn="0" w:lastColumn="0" w:oddVBand="0" w:evenVBand="0" w:oddHBand="0" w:evenHBand="0" w:firstRowFirstColumn="0" w:firstRowLastColumn="0" w:lastRowFirstColumn="0" w:lastRowLastColumn="0"/>
+            </w:pPr>
+            <w:r>
+              <w:t>Proyecto</w:t>
+            </w:r>
+          </w:p>
+        </w:tc>
+        <w:tc>
+          <w:tcPr>
+            <w:tcW w:w="2338" w:type="dxa"/>
+          </w:tcPr>
+          <w:p>
+            <w:pPr>
+              <w:cnfStyle w:val="000000000000" w:firstRow="0" w:lastRow="0" w:firstColumn="0" w:lastColumn="0" w:oddVBand="0" w:evenVBand="0" w:oddHBand="0" w:evenHBand="0" w:firstRowFirstColumn="0" w:firstRowLastColumn="0" w:lastRowFirstColumn="0" w:lastRowLastColumn="0"/>
+            </w:pPr>
+            <w:r>
+              <w:t>Sistema de taquilla Evolución</w:t>
+            </w:r>
+          </w:p>
+        </w:tc>
+      </w:tr>
+      <w:tr>
+        <w:trPr>
+          <w:cnfStyle w:val="000000100000" w:firstRow="0" w:lastRow="0" w:firstColumn="0" w:lastColumn="0" w:oddVBand="0" w:evenVBand="0" w:oddHBand="1" w:evenHBand="0" w:firstRowFirstColumn="0" w:firstRowLastColumn="0" w:lastRowFirstColumn="0" w:lastRowLastColumn="0"/>
+        </w:trPr>
+        <w:tc>
+          <w:tcPr>
+            <w:cnfStyle w:val="001000000000" w:firstRow="0" w:lastRow="0" w:firstColumn="1" w:lastColumn="0" w:oddVBand="0" w:evenVBand="0" w:oddHBand="0" w:evenHBand="0" w:firstRowFirstColumn="0" w:firstRowLastColumn="0" w:lastRowFirstColumn="0" w:lastRowLastColumn="0"/>
+            <w:tcW w:w="2058" w:type="dxa"/>
+          </w:tcPr>
+          <w:p>
             <w:pPr>
               <w:pStyle w:val="Prrafodelista"/>
               <w:pBdr>
@@ -8195,205 +8258,8 @@
             </w:pPr>
           </w:p>
         </w:tc>
-      </w:tr>
-      <w:tr>
-        <w:tc>
-          <w:tcPr>
-            <w:cnfStyle w:val="001000000000" w:firstRow="0" w:lastRow="0" w:firstColumn="1" w:lastColumn="0" w:oddVBand="0" w:evenVBand="0" w:oddHBand="0" w:evenHBand="0" w:firstRowFirstColumn="0" w:firstRowLastColumn="0" w:lastRowFirstColumn="0" w:lastRowLastColumn="0"/>
-            <w:tcW w:w="2058" w:type="dxa"/>
-          </w:tcPr>
-          <w:p>
-            <w:pPr>
-              <w:pStyle w:val="Prrafodelista"/>
-              <w:pBdr>
-                <w:top w:val="none" w:sz="0" w:space="0" w:color="auto"/>
-                <w:left w:val="none" w:sz="0" w:space="0" w:color="auto"/>
-                <w:bottom w:val="none" w:sz="0" w:space="0" w:color="auto"/>
-                <w:right w:val="none" w:sz="0" w:space="0" w:color="auto"/>
-                <w:between w:val="none" w:sz="0" w:space="0" w:color="auto"/>
-              </w:pBdr>
-              <w:ind w:left="0"/>
-              <w:rPr>
-                <w:rFonts w:asciiTheme="majorHAnsi" w:hAnsiTheme="majorHAnsi" w:cstheme="majorHAnsi"/>
-                <w:b w:val="0"/>
-                <w:sz w:val="28"/>
-              </w:rPr>
-            </w:pPr>
-          </w:p>
-        </w:tc>
-        <w:tc>
-          <w:tcPr>
-            <w:tcW w:w="1910" w:type="dxa"/>
-          </w:tcPr>
-          <w:p>
-            <w:pPr>
-              <w:pStyle w:val="Prrafodelista"/>
-              <w:pBdr>
-                <w:top w:val="none" w:sz="0" w:space="0" w:color="auto"/>
-                <w:left w:val="none" w:sz="0" w:space="0" w:color="auto"/>
-                <w:bottom w:val="none" w:sz="0" w:space="0" w:color="auto"/>
-                <w:right w:val="none" w:sz="0" w:space="0" w:color="auto"/>
-                <w:between w:val="none" w:sz="0" w:space="0" w:color="auto"/>
-              </w:pBdr>
-              <w:ind w:left="0"/>
-              <w:cnfStyle w:val="000000000000" w:firstRow="0" w:lastRow="0" w:firstColumn="0" w:lastColumn="0" w:oddVBand="0" w:evenVBand="0" w:oddHBand="0" w:evenHBand="0" w:firstRowFirstColumn="0" w:firstRowLastColumn="0" w:lastRowFirstColumn="0" w:lastRowLastColumn="0"/>
-              <w:rPr>
-                <w:rFonts w:asciiTheme="majorHAnsi" w:hAnsiTheme="majorHAnsi" w:cstheme="majorHAnsi"/>
-                <w:b/>
-                <w:sz w:val="28"/>
-              </w:rPr>
-            </w:pPr>
-          </w:p>
-        </w:tc>
-        <w:tc>
-          <w:tcPr>
-            <w:tcW w:w="1911" w:type="dxa"/>
-          </w:tcPr>
-          <w:p>
-            <w:pPr>
-              <w:pStyle w:val="Prrafodelista"/>
-              <w:pBdr>
-                <w:top w:val="none" w:sz="0" w:space="0" w:color="auto"/>
-                <w:left w:val="none" w:sz="0" w:space="0" w:color="auto"/>
-                <w:bottom w:val="none" w:sz="0" w:space="0" w:color="auto"/>
-                <w:right w:val="none" w:sz="0" w:space="0" w:color="auto"/>
-                <w:between w:val="none" w:sz="0" w:space="0" w:color="auto"/>
-              </w:pBdr>
-              <w:ind w:left="0"/>
-              <w:cnfStyle w:val="000000000000" w:firstRow="0" w:lastRow="0" w:firstColumn="0" w:lastColumn="0" w:oddVBand="0" w:evenVBand="0" w:oddHBand="0" w:evenHBand="0" w:firstRowFirstColumn="0" w:firstRowLastColumn="0" w:lastRowFirstColumn="0" w:lastRowLastColumn="0"/>
-              <w:rPr>
-                <w:rFonts w:asciiTheme="majorHAnsi" w:hAnsiTheme="majorHAnsi" w:cstheme="majorHAnsi"/>
-                <w:b/>
-                <w:sz w:val="28"/>
-              </w:rPr>
-            </w:pPr>
-          </w:p>
-        </w:tc>
-        <w:tc>
-          <w:tcPr>
-            <w:tcW w:w="2338" w:type="dxa"/>
-          </w:tcPr>
-          <w:p>
-            <w:pPr>
-              <w:pStyle w:val="Prrafodelista"/>
-              <w:pBdr>
-                <w:top w:val="none" w:sz="0" w:space="0" w:color="auto"/>
-                <w:left w:val="none" w:sz="0" w:space="0" w:color="auto"/>
-                <w:bottom w:val="none" w:sz="0" w:space="0" w:color="auto"/>
-                <w:right w:val="none" w:sz="0" w:space="0" w:color="auto"/>
-                <w:between w:val="none" w:sz="0" w:space="0" w:color="auto"/>
-              </w:pBdr>
-              <w:ind w:left="0"/>
-              <w:cnfStyle w:val="000000000000" w:firstRow="0" w:lastRow="0" w:firstColumn="0" w:lastColumn="0" w:oddVBand="0" w:evenVBand="0" w:oddHBand="0" w:evenHBand="0" w:firstRowFirstColumn="0" w:firstRowLastColumn="0" w:lastRowFirstColumn="0" w:lastRowLastColumn="0"/>
-              <w:rPr>
-                <w:rFonts w:asciiTheme="majorHAnsi" w:hAnsiTheme="majorHAnsi" w:cstheme="majorHAnsi"/>
-                <w:b/>
-                <w:sz w:val="28"/>
-              </w:rPr>
-            </w:pPr>
-          </w:p>
-        </w:tc>
-      </w:tr>
-      <w:tr>
-        <w:trPr>
-          <w:cnfStyle w:val="000000100000" w:firstRow="0" w:lastRow="0" w:firstColumn="0" w:lastColumn="0" w:oddVBand="0" w:evenVBand="0" w:oddHBand="1" w:evenHBand="0" w:firstRowFirstColumn="0" w:firstRowLastColumn="0" w:lastRowFirstColumn="0" w:lastRowLastColumn="0"/>
-        </w:trPr>
-        <w:tc>
-          <w:tcPr>
-            <w:cnfStyle w:val="001000000000" w:firstRow="0" w:lastRow="0" w:firstColumn="1" w:lastColumn="0" w:oddVBand="0" w:evenVBand="0" w:oddHBand="0" w:evenHBand="0" w:firstRowFirstColumn="0" w:firstRowLastColumn="0" w:lastRowFirstColumn="0" w:lastRowLastColumn="0"/>
-            <w:tcW w:w="2058" w:type="dxa"/>
-          </w:tcPr>
-          <w:p>
-            <w:pPr>
-              <w:pStyle w:val="Prrafodelista"/>
-              <w:pBdr>
-                <w:top w:val="none" w:sz="0" w:space="0" w:color="auto"/>
-                <w:left w:val="none" w:sz="0" w:space="0" w:color="auto"/>
-                <w:bottom w:val="none" w:sz="0" w:space="0" w:color="auto"/>
-                <w:right w:val="none" w:sz="0" w:space="0" w:color="auto"/>
-                <w:between w:val="none" w:sz="0" w:space="0" w:color="auto"/>
-              </w:pBdr>
-              <w:ind w:left="0"/>
-              <w:rPr>
-                <w:rFonts w:asciiTheme="majorHAnsi" w:hAnsiTheme="majorHAnsi" w:cstheme="majorHAnsi"/>
-                <w:b w:val="0"/>
-                <w:sz w:val="28"/>
-              </w:rPr>
-            </w:pPr>
-          </w:p>
-        </w:tc>
-        <w:tc>
-          <w:tcPr>
-            <w:tcW w:w="1910" w:type="dxa"/>
-          </w:tcPr>
-          <w:p>
-            <w:pPr>
-              <w:pStyle w:val="Prrafodelista"/>
-              <w:pBdr>
-                <w:top w:val="none" w:sz="0" w:space="0" w:color="auto"/>
-                <w:left w:val="none" w:sz="0" w:space="0" w:color="auto"/>
-                <w:bottom w:val="none" w:sz="0" w:space="0" w:color="auto"/>
-                <w:right w:val="none" w:sz="0" w:space="0" w:color="auto"/>
-                <w:between w:val="none" w:sz="0" w:space="0" w:color="auto"/>
-              </w:pBdr>
-              <w:ind w:left="0"/>
-              <w:cnfStyle w:val="000000100000" w:firstRow="0" w:lastRow="0" w:firstColumn="0" w:lastColumn="0" w:oddVBand="0" w:evenVBand="0" w:oddHBand="1" w:evenHBand="0" w:firstRowFirstColumn="0" w:firstRowLastColumn="0" w:lastRowFirstColumn="0" w:lastRowLastColumn="0"/>
-              <w:rPr>
-                <w:rFonts w:asciiTheme="majorHAnsi" w:hAnsiTheme="majorHAnsi" w:cstheme="majorHAnsi"/>
-                <w:b/>
-                <w:sz w:val="28"/>
-              </w:rPr>
-            </w:pPr>
-          </w:p>
-        </w:tc>
-        <w:tc>
-          <w:tcPr>
-            <w:tcW w:w="1911" w:type="dxa"/>
-          </w:tcPr>
-          <w:p>
-            <w:pPr>
-              <w:pStyle w:val="Prrafodelista"/>
-              <w:pBdr>
-                <w:top w:val="none" w:sz="0" w:space="0" w:color="auto"/>
-                <w:left w:val="none" w:sz="0" w:space="0" w:color="auto"/>
-                <w:bottom w:val="none" w:sz="0" w:space="0" w:color="auto"/>
-                <w:right w:val="none" w:sz="0" w:space="0" w:color="auto"/>
-                <w:between w:val="none" w:sz="0" w:space="0" w:color="auto"/>
-              </w:pBdr>
-              <w:ind w:left="0"/>
-              <w:cnfStyle w:val="000000100000" w:firstRow="0" w:lastRow="0" w:firstColumn="0" w:lastColumn="0" w:oddVBand="0" w:evenVBand="0" w:oddHBand="1" w:evenHBand="0" w:firstRowFirstColumn="0" w:firstRowLastColumn="0" w:lastRowFirstColumn="0" w:lastRowLastColumn="0"/>
-              <w:rPr>
-                <w:rFonts w:asciiTheme="majorHAnsi" w:hAnsiTheme="majorHAnsi" w:cstheme="majorHAnsi"/>
-                <w:b/>
-                <w:sz w:val="28"/>
-              </w:rPr>
-            </w:pPr>
-          </w:p>
-        </w:tc>
-        <w:tc>
-          <w:tcPr>
-            <w:tcW w:w="2338" w:type="dxa"/>
-          </w:tcPr>
-          <w:p>
-            <w:pPr>
-              <w:pStyle w:val="Prrafodelista"/>
-              <w:pBdr>
-                <w:top w:val="none" w:sz="0" w:space="0" w:color="auto"/>
-                <w:left w:val="none" w:sz="0" w:space="0" w:color="auto"/>
-                <w:bottom w:val="none" w:sz="0" w:space="0" w:color="auto"/>
-                <w:right w:val="none" w:sz="0" w:space="0" w:color="auto"/>
-                <w:between w:val="none" w:sz="0" w:space="0" w:color="auto"/>
-              </w:pBdr>
-              <w:ind w:left="0"/>
-              <w:cnfStyle w:val="000000100000" w:firstRow="0" w:lastRow="0" w:firstColumn="0" w:lastColumn="0" w:oddVBand="0" w:evenVBand="0" w:oddHBand="1" w:evenHBand="0" w:firstRowFirstColumn="0" w:firstRowLastColumn="0" w:lastRowFirstColumn="0" w:lastRowLastColumn="0"/>
-              <w:rPr>
-                <w:rFonts w:asciiTheme="majorHAnsi" w:hAnsiTheme="majorHAnsi" w:cstheme="majorHAnsi"/>
-                <w:b/>
-                <w:sz w:val="28"/>
-              </w:rPr>
-            </w:pPr>
-          </w:p>
-        </w:tc>
+        <w:bookmarkStart w:id="16" w:name="_GoBack"/>
+        <w:bookmarkEnd w:id="16"/>
       </w:tr>
       <w:tr>
         <w:tc>
@@ -8619,7 +8485,7 @@
 </file>
 
 <file path=word/endnotes.xml><?xml version="1.0" encoding="utf-8"?>
-<w:endnotes xmlns:wpc="http://schemas.microsoft.com/office/word/2010/wordprocessingCanvas" xmlns:mc="http://schemas.openxmlformats.org/markup-compatibility/2006" xmlns:o="urn:schemas-microsoft-com:office:office" xmlns:r="http://schemas.openxmlformats.org/officeDocument/2006/relationships" xmlns:m="http://schemas.openxmlformats.org/officeDocument/2006/math" xmlns:v="urn:schemas-microsoft-com:vml" xmlns:wp14="http://schemas.microsoft.com/office/word/2010/wordprocessingDrawing" xmlns:wp="http://schemas.openxmlformats.org/drawingml/2006/wordprocessingDrawing" xmlns:w10="urn:schemas-microsoft-com:office:word" xmlns:w="http://schemas.openxmlformats.org/wordprocessingml/2006/main" xmlns:w14="http://schemas.microsoft.com/office/word/2010/wordml" xmlns:w15="http://schemas.microsoft.com/office/word/2012/wordml" xmlns:wpg="http://schemas.microsoft.com/office/word/2010/wordprocessingGroup" xmlns:wpi="http://schemas.microsoft.com/office/word/2010/wordprocessingInk" xmlns:wne="http://schemas.microsoft.com/office/word/2006/wordml" xmlns:wps="http://schemas.microsoft.com/office/word/2010/wordprocessingShape" mc:Ignorable="w14 w15 wp14">
+<w:endnotes xmlns:wpc="http://schemas.microsoft.com/office/word/2010/wordprocessingCanvas" xmlns:cx="http://schemas.microsoft.com/office/drawing/2014/chartex" xmlns:cx1="http://schemas.microsoft.com/office/drawing/2015/9/8/chartex" xmlns:cx2="http://schemas.microsoft.com/office/drawing/2015/10/21/chartex" xmlns:cx3="http://schemas.microsoft.com/office/drawing/2016/5/9/chartex" xmlns:cx4="http://schemas.microsoft.com/office/drawing/2016/5/10/chartex" xmlns:cx5="http://schemas.microsoft.com/office/drawing/2016/5/11/chartex" xmlns:cx6="http://schemas.microsoft.com/office/drawing/2016/5/12/chartex" xmlns:cx7="http://schemas.microsoft.com/office/drawing/2016/5/13/chartex" xmlns:cx8="http://schemas.microsoft.com/office/drawing/2016/5/14/chartex" xmlns:mc="http://schemas.openxmlformats.org/markup-compatibility/2006" xmlns:aink="http://schemas.microsoft.com/office/drawing/2016/ink" xmlns:am3d="http://schemas.microsoft.com/office/drawing/2017/model3d" xmlns:o="urn:schemas-microsoft-com:office:office" xmlns:r="http://schemas.openxmlformats.org/officeDocument/2006/relationships" xmlns:m="http://schemas.openxmlformats.org/officeDocument/2006/math" xmlns:v="urn:schemas-microsoft-com:vml" xmlns:wp14="http://schemas.microsoft.com/office/word/2010/wordprocessingDrawing" xmlns:wp="http://schemas.openxmlformats.org/drawingml/2006/wordprocessingDrawing" xmlns:w10="urn:schemas-microsoft-com:office:word" xmlns:w="http://schemas.openxmlformats.org/wordprocessingml/2006/main" xmlns:w14="http://schemas.microsoft.com/office/word/2010/wordml" xmlns:w15="http://schemas.microsoft.com/office/word/2012/wordml" xmlns:w16cid="http://schemas.microsoft.com/office/word/2016/wordml/cid" xmlns:w16se="http://schemas.microsoft.com/office/word/2015/wordml/symex" xmlns:wpg="http://schemas.microsoft.com/office/word/2010/wordprocessingGroup" xmlns:wpi="http://schemas.microsoft.com/office/word/2010/wordprocessingInk" xmlns:wne="http://schemas.microsoft.com/office/word/2006/wordml" xmlns:wps="http://schemas.microsoft.com/office/word/2010/wordprocessingShape" mc:Ignorable="w14 w15 w16se w16cid wp14">
   <w:endnote w:type="separator" w:id="-1">
     <w:p>
       <w:pPr>
@@ -8644,7 +8510,7 @@
 </file>
 
 <file path=word/footer1.xml><?xml version="1.0" encoding="utf-8"?>
-<w:ftr xmlns:wpc="http://schemas.microsoft.com/office/word/2010/wordprocessingCanvas" xmlns:mc="http://schemas.openxmlformats.org/markup-compatibility/2006" xmlns:o="urn:schemas-microsoft-com:office:office" xmlns:r="http://schemas.openxmlformats.org/officeDocument/2006/relationships" xmlns:m="http://schemas.openxmlformats.org/officeDocument/2006/math" xmlns:v="urn:schemas-microsoft-com:vml" xmlns:wp14="http://schemas.microsoft.com/office/word/2010/wordprocessingDrawing" xmlns:wp="http://schemas.openxmlformats.org/drawingml/2006/wordprocessingDrawing" xmlns:w10="urn:schemas-microsoft-com:office:word" xmlns:w="http://schemas.openxmlformats.org/wordprocessingml/2006/main" xmlns:w14="http://schemas.microsoft.com/office/word/2010/wordml" xmlns:w15="http://schemas.microsoft.com/office/word/2012/wordml" xmlns:wpg="http://schemas.microsoft.com/office/word/2010/wordprocessingGroup" xmlns:wpi="http://schemas.microsoft.com/office/word/2010/wordprocessingInk" xmlns:wne="http://schemas.microsoft.com/office/word/2006/wordml" xmlns:wps="http://schemas.microsoft.com/office/word/2010/wordprocessingShape" mc:Ignorable="w14 w15 wp14">
+<w:ftr xmlns:wpc="http://schemas.microsoft.com/office/word/2010/wordprocessingCanvas" xmlns:cx="http://schemas.microsoft.com/office/drawing/2014/chartex" xmlns:cx1="http://schemas.microsoft.com/office/drawing/2015/9/8/chartex" xmlns:cx2="http://schemas.microsoft.com/office/drawing/2015/10/21/chartex" xmlns:cx3="http://schemas.microsoft.com/office/drawing/2016/5/9/chartex" xmlns:cx4="http://schemas.microsoft.com/office/drawing/2016/5/10/chartex" xmlns:cx5="http://schemas.microsoft.com/office/drawing/2016/5/11/chartex" xmlns:cx6="http://schemas.microsoft.com/office/drawing/2016/5/12/chartex" xmlns:cx7="http://schemas.microsoft.com/office/drawing/2016/5/13/chartex" xmlns:cx8="http://schemas.microsoft.com/office/drawing/2016/5/14/chartex" xmlns:mc="http://schemas.openxmlformats.org/markup-compatibility/2006" xmlns:aink="http://schemas.microsoft.com/office/drawing/2016/ink" xmlns:am3d="http://schemas.microsoft.com/office/drawing/2017/model3d" xmlns:o="urn:schemas-microsoft-com:office:office" xmlns:r="http://schemas.openxmlformats.org/officeDocument/2006/relationships" xmlns:m="http://schemas.openxmlformats.org/officeDocument/2006/math" xmlns:v="urn:schemas-microsoft-com:vml" xmlns:wp14="http://schemas.microsoft.com/office/word/2010/wordprocessingDrawing" xmlns:wp="http://schemas.openxmlformats.org/drawingml/2006/wordprocessingDrawing" xmlns:w10="urn:schemas-microsoft-com:office:word" xmlns:w="http://schemas.openxmlformats.org/wordprocessingml/2006/main" xmlns:w14="http://schemas.microsoft.com/office/word/2010/wordml" xmlns:w15="http://schemas.microsoft.com/office/word/2012/wordml" xmlns:w16cid="http://schemas.microsoft.com/office/word/2016/wordml/cid" xmlns:w16se="http://schemas.microsoft.com/office/word/2015/wordml/symex" xmlns:wpg="http://schemas.microsoft.com/office/word/2010/wordprocessingGroup" xmlns:wpi="http://schemas.microsoft.com/office/word/2010/wordprocessingInk" xmlns:wne="http://schemas.microsoft.com/office/word/2006/wordml" xmlns:wps="http://schemas.microsoft.com/office/word/2010/wordprocessingShape" mc:Ignorable="w14 w15 w16se w16cid wp14">
   <w:p>
     <w:pPr>
       <w:pBdr>
@@ -8688,7 +8554,7 @@
 </file>
 
 <file path=word/footer2.xml><?xml version="1.0" encoding="utf-8"?>
-<w:ftr xmlns:wpc="http://schemas.microsoft.com/office/word/2010/wordprocessingCanvas" xmlns:mc="http://schemas.openxmlformats.org/markup-compatibility/2006" xmlns:o="urn:schemas-microsoft-com:office:office" xmlns:r="http://schemas.openxmlformats.org/officeDocument/2006/relationships" xmlns:m="http://schemas.openxmlformats.org/officeDocument/2006/math" xmlns:v="urn:schemas-microsoft-com:vml" xmlns:wp14="http://schemas.microsoft.com/office/word/2010/wordprocessingDrawing" xmlns:wp="http://schemas.openxmlformats.org/drawingml/2006/wordprocessingDrawing" xmlns:w10="urn:schemas-microsoft-com:office:word" xmlns:w="http://schemas.openxmlformats.org/wordprocessingml/2006/main" xmlns:w14="http://schemas.microsoft.com/office/word/2010/wordml" xmlns:w15="http://schemas.microsoft.com/office/word/2012/wordml" xmlns:wpg="http://schemas.microsoft.com/office/word/2010/wordprocessingGroup" xmlns:wpi="http://schemas.microsoft.com/office/word/2010/wordprocessingInk" xmlns:wne="http://schemas.microsoft.com/office/word/2006/wordml" xmlns:wps="http://schemas.microsoft.com/office/word/2010/wordprocessingShape" mc:Ignorable="w14 w15 wp14">
+<w:ftr xmlns:wpc="http://schemas.microsoft.com/office/word/2010/wordprocessingCanvas" xmlns:cx="http://schemas.microsoft.com/office/drawing/2014/chartex" xmlns:cx1="http://schemas.microsoft.com/office/drawing/2015/9/8/chartex" xmlns:cx2="http://schemas.microsoft.com/office/drawing/2015/10/21/chartex" xmlns:cx3="http://schemas.microsoft.com/office/drawing/2016/5/9/chartex" xmlns:cx4="http://schemas.microsoft.com/office/drawing/2016/5/10/chartex" xmlns:cx5="http://schemas.microsoft.com/office/drawing/2016/5/11/chartex" xmlns:cx6="http://schemas.microsoft.com/office/drawing/2016/5/12/chartex" xmlns:cx7="http://schemas.microsoft.com/office/drawing/2016/5/13/chartex" xmlns:cx8="http://schemas.microsoft.com/office/drawing/2016/5/14/chartex" xmlns:mc="http://schemas.openxmlformats.org/markup-compatibility/2006" xmlns:aink="http://schemas.microsoft.com/office/drawing/2016/ink" xmlns:am3d="http://schemas.microsoft.com/office/drawing/2017/model3d" xmlns:o="urn:schemas-microsoft-com:office:office" xmlns:r="http://schemas.openxmlformats.org/officeDocument/2006/relationships" xmlns:m="http://schemas.openxmlformats.org/officeDocument/2006/math" xmlns:v="urn:schemas-microsoft-com:vml" xmlns:wp14="http://schemas.microsoft.com/office/word/2010/wordprocessingDrawing" xmlns:wp="http://schemas.openxmlformats.org/drawingml/2006/wordprocessingDrawing" xmlns:w10="urn:schemas-microsoft-com:office:word" xmlns:w="http://schemas.openxmlformats.org/wordprocessingml/2006/main" xmlns:w14="http://schemas.microsoft.com/office/word/2010/wordml" xmlns:w15="http://schemas.microsoft.com/office/word/2012/wordml" xmlns:w16cid="http://schemas.microsoft.com/office/word/2016/wordml/cid" xmlns:w16se="http://schemas.microsoft.com/office/word/2015/wordml/symex" xmlns:wpg="http://schemas.microsoft.com/office/word/2010/wordprocessingGroup" xmlns:wpi="http://schemas.microsoft.com/office/word/2010/wordprocessingInk" xmlns:wne="http://schemas.microsoft.com/office/word/2006/wordml" xmlns:wps="http://schemas.microsoft.com/office/word/2010/wordprocessingShape" mc:Ignorable="w14 w15 w16se w16cid wp14">
   <w:p>
     <w:pPr>
       <w:pBdr>
@@ -8732,7 +8598,7 @@
 </file>
 
 <file path=word/footnotes.xml><?xml version="1.0" encoding="utf-8"?>
-<w:footnotes xmlns:wpc="http://schemas.microsoft.com/office/word/2010/wordprocessingCanvas" xmlns:mc="http://schemas.openxmlformats.org/markup-compatibility/2006" xmlns:o="urn:schemas-microsoft-com:office:office" xmlns:r="http://schemas.openxmlformats.org/officeDocument/2006/relationships" xmlns:m="http://schemas.openxmlformats.org/officeDocument/2006/math" xmlns:v="urn:schemas-microsoft-com:vml" xmlns:wp14="http://schemas.microsoft.com/office/word/2010/wordprocessingDrawing" xmlns:wp="http://schemas.openxmlformats.org/drawingml/2006/wordprocessingDrawing" xmlns:w10="urn:schemas-microsoft-com:office:word" xmlns:w="http://schemas.openxmlformats.org/wordprocessingml/2006/main" xmlns:w14="http://schemas.microsoft.com/office/word/2010/wordml" xmlns:w15="http://schemas.microsoft.com/office/word/2012/wordml" xmlns:wpg="http://schemas.microsoft.com/office/word/2010/wordprocessingGroup" xmlns:wpi="http://schemas.microsoft.com/office/word/2010/wordprocessingInk" xmlns:wne="http://schemas.microsoft.com/office/word/2006/wordml" xmlns:wps="http://schemas.microsoft.com/office/word/2010/wordprocessingShape" mc:Ignorable="w14 w15 wp14">
+<w:footnotes xmlns:wpc="http://schemas.microsoft.com/office/word/2010/wordprocessingCanvas" xmlns:cx="http://schemas.microsoft.com/office/drawing/2014/chartex" xmlns:cx1="http://schemas.microsoft.com/office/drawing/2015/9/8/chartex" xmlns:cx2="http://schemas.microsoft.com/office/drawing/2015/10/21/chartex" xmlns:cx3="http://schemas.microsoft.com/office/drawing/2016/5/9/chartex" xmlns:cx4="http://schemas.microsoft.com/office/drawing/2016/5/10/chartex" xmlns:cx5="http://schemas.microsoft.com/office/drawing/2016/5/11/chartex" xmlns:cx6="http://schemas.microsoft.com/office/drawing/2016/5/12/chartex" xmlns:cx7="http://schemas.microsoft.com/office/drawing/2016/5/13/chartex" xmlns:cx8="http://schemas.microsoft.com/office/drawing/2016/5/14/chartex" xmlns:mc="http://schemas.openxmlformats.org/markup-compatibility/2006" xmlns:aink="http://schemas.microsoft.com/office/drawing/2016/ink" xmlns:am3d="http://schemas.microsoft.com/office/drawing/2017/model3d" xmlns:o="urn:schemas-microsoft-com:office:office" xmlns:r="http://schemas.openxmlformats.org/officeDocument/2006/relationships" xmlns:m="http://schemas.openxmlformats.org/officeDocument/2006/math" xmlns:v="urn:schemas-microsoft-com:vml" xmlns:wp14="http://schemas.microsoft.com/office/word/2010/wordprocessingDrawing" xmlns:wp="http://schemas.openxmlformats.org/drawingml/2006/wordprocessingDrawing" xmlns:w10="urn:schemas-microsoft-com:office:word" xmlns:w="http://schemas.openxmlformats.org/wordprocessingml/2006/main" xmlns:w14="http://schemas.microsoft.com/office/word/2010/wordml" xmlns:w15="http://schemas.microsoft.com/office/word/2012/wordml" xmlns:w16cid="http://schemas.microsoft.com/office/word/2016/wordml/cid" xmlns:w16se="http://schemas.microsoft.com/office/word/2015/wordml/symex" xmlns:wpg="http://schemas.microsoft.com/office/word/2010/wordprocessingGroup" xmlns:wpi="http://schemas.microsoft.com/office/word/2010/wordprocessingInk" xmlns:wne="http://schemas.microsoft.com/office/word/2006/wordml" xmlns:wps="http://schemas.microsoft.com/office/word/2010/wordprocessingShape" mc:Ignorable="w14 w15 w16se w16cid wp14">
   <w:footnote w:type="separator" w:id="-1">
     <w:p>
       <w:pPr>
@@ -8757,7 +8623,7 @@
 </file>
 
 <file path=word/header1.xml><?xml version="1.0" encoding="utf-8"?>
-<w:hdr xmlns:wpc="http://schemas.microsoft.com/office/word/2010/wordprocessingCanvas" xmlns:mc="http://schemas.openxmlformats.org/markup-compatibility/2006" xmlns:o="urn:schemas-microsoft-com:office:office" xmlns:r="http://schemas.openxmlformats.org/officeDocument/2006/relationships" xmlns:m="http://schemas.openxmlformats.org/officeDocument/2006/math" xmlns:v="urn:schemas-microsoft-com:vml" xmlns:wp14="http://schemas.microsoft.com/office/word/2010/wordprocessingDrawing" xmlns:wp="http://schemas.openxmlformats.org/drawingml/2006/wordprocessingDrawing" xmlns:w10="urn:schemas-microsoft-com:office:word" xmlns:w="http://schemas.openxmlformats.org/wordprocessingml/2006/main" xmlns:w14="http://schemas.microsoft.com/office/word/2010/wordml" xmlns:w15="http://schemas.microsoft.com/office/word/2012/wordml" xmlns:wpg="http://schemas.microsoft.com/office/word/2010/wordprocessingGroup" xmlns:wpi="http://schemas.microsoft.com/office/word/2010/wordprocessingInk" xmlns:wne="http://schemas.microsoft.com/office/word/2006/wordml" xmlns:wps="http://schemas.microsoft.com/office/word/2010/wordprocessingShape" mc:Ignorable="w14 w15 wp14">
+<w:hdr xmlns:wpc="http://schemas.microsoft.com/office/word/2010/wordprocessingCanvas" xmlns:cx="http://schemas.microsoft.com/office/drawing/2014/chartex" xmlns:cx1="http://schemas.microsoft.com/office/drawing/2015/9/8/chartex" xmlns:cx2="http://schemas.microsoft.com/office/drawing/2015/10/21/chartex" xmlns:cx3="http://schemas.microsoft.com/office/drawing/2016/5/9/chartex" xmlns:cx4="http://schemas.microsoft.com/office/drawing/2016/5/10/chartex" xmlns:cx5="http://schemas.microsoft.com/office/drawing/2016/5/11/chartex" xmlns:cx6="http://schemas.microsoft.com/office/drawing/2016/5/12/chartex" xmlns:cx7="http://schemas.microsoft.com/office/drawing/2016/5/13/chartex" xmlns:cx8="http://schemas.microsoft.com/office/drawing/2016/5/14/chartex" xmlns:mc="http://schemas.openxmlformats.org/markup-compatibility/2006" xmlns:aink="http://schemas.microsoft.com/office/drawing/2016/ink" xmlns:am3d="http://schemas.microsoft.com/office/drawing/2017/model3d" xmlns:o="urn:schemas-microsoft-com:office:office" xmlns:r="http://schemas.openxmlformats.org/officeDocument/2006/relationships" xmlns:m="http://schemas.openxmlformats.org/officeDocument/2006/math" xmlns:v="urn:schemas-microsoft-com:vml" xmlns:wp14="http://schemas.microsoft.com/office/word/2010/wordprocessingDrawing" xmlns:wp="http://schemas.openxmlformats.org/drawingml/2006/wordprocessingDrawing" xmlns:w10="urn:schemas-microsoft-com:office:word" xmlns:w="http://schemas.openxmlformats.org/wordprocessingml/2006/main" xmlns:w14="http://schemas.microsoft.com/office/word/2010/wordml" xmlns:w15="http://schemas.microsoft.com/office/word/2012/wordml" xmlns:w16cid="http://schemas.microsoft.com/office/word/2016/wordml/cid" xmlns:w16se="http://schemas.microsoft.com/office/word/2015/wordml/symex" xmlns:wpg="http://schemas.microsoft.com/office/word/2010/wordprocessingGroup" xmlns:wpi="http://schemas.microsoft.com/office/word/2010/wordprocessingInk" xmlns:wne="http://schemas.microsoft.com/office/word/2006/wordml" xmlns:wps="http://schemas.microsoft.com/office/word/2010/wordprocessingShape" mc:Ignorable="w14 w15 w16se w16cid wp14">
   <w:p>
     <w:pPr>
       <w:pBdr>
@@ -8781,7 +8647,7 @@
 </file>
 
 <file path=word/header2.xml><?xml version="1.0" encoding="utf-8"?>
-<w:hdr xmlns:wpc="http://schemas.microsoft.com/office/word/2010/wordprocessingCanvas" xmlns:mc="http://schemas.openxmlformats.org/markup-compatibility/2006" xmlns:o="urn:schemas-microsoft-com:office:office" xmlns:r="http://schemas.openxmlformats.org/officeDocument/2006/relationships" xmlns:m="http://schemas.openxmlformats.org/officeDocument/2006/math" xmlns:v="urn:schemas-microsoft-com:vml" xmlns:wp14="http://schemas.microsoft.com/office/word/2010/wordprocessingDrawing" xmlns:wp="http://schemas.openxmlformats.org/drawingml/2006/wordprocessingDrawing" xmlns:w10="urn:schemas-microsoft-com:office:word" xmlns:w="http://schemas.openxmlformats.org/wordprocessingml/2006/main" xmlns:w14="http://schemas.microsoft.com/office/word/2010/wordml" xmlns:w15="http://schemas.microsoft.com/office/word/2012/wordml" xmlns:wpg="http://schemas.microsoft.com/office/word/2010/wordprocessingGroup" xmlns:wpi="http://schemas.microsoft.com/office/word/2010/wordprocessingInk" xmlns:wne="http://schemas.microsoft.com/office/word/2006/wordml" xmlns:wps="http://schemas.microsoft.com/office/word/2010/wordprocessingShape" mc:Ignorable="w14 w15 wp14">
+<w:hdr xmlns:wpc="http://schemas.microsoft.com/office/word/2010/wordprocessingCanvas" xmlns:cx="http://schemas.microsoft.com/office/drawing/2014/chartex" xmlns:cx1="http://schemas.microsoft.com/office/drawing/2015/9/8/chartex" xmlns:cx2="http://schemas.microsoft.com/office/drawing/2015/10/21/chartex" xmlns:cx3="http://schemas.microsoft.com/office/drawing/2016/5/9/chartex" xmlns:cx4="http://schemas.microsoft.com/office/drawing/2016/5/10/chartex" xmlns:cx5="http://schemas.microsoft.com/office/drawing/2016/5/11/chartex" xmlns:cx6="http://schemas.microsoft.com/office/drawing/2016/5/12/chartex" xmlns:cx7="http://schemas.microsoft.com/office/drawing/2016/5/13/chartex" xmlns:cx8="http://schemas.microsoft.com/office/drawing/2016/5/14/chartex" xmlns:mc="http://schemas.openxmlformats.org/markup-compatibility/2006" xmlns:aink="http://schemas.microsoft.com/office/drawing/2016/ink" xmlns:am3d="http://schemas.microsoft.com/office/drawing/2017/model3d" xmlns:o="urn:schemas-microsoft-com:office:office" xmlns:r="http://schemas.openxmlformats.org/officeDocument/2006/relationships" xmlns:m="http://schemas.openxmlformats.org/officeDocument/2006/math" xmlns:v="urn:schemas-microsoft-com:vml" xmlns:wp14="http://schemas.microsoft.com/office/word/2010/wordprocessingDrawing" xmlns:wp="http://schemas.openxmlformats.org/drawingml/2006/wordprocessingDrawing" xmlns:w10="urn:schemas-microsoft-com:office:word" xmlns:w="http://schemas.openxmlformats.org/wordprocessingml/2006/main" xmlns:w14="http://schemas.microsoft.com/office/word/2010/wordml" xmlns:w15="http://schemas.microsoft.com/office/word/2012/wordml" xmlns:w16cid="http://schemas.microsoft.com/office/word/2016/wordml/cid" xmlns:w16se="http://schemas.microsoft.com/office/word/2015/wordml/symex" xmlns:wpg="http://schemas.microsoft.com/office/word/2010/wordprocessingGroup" xmlns:wpi="http://schemas.microsoft.com/office/word/2010/wordprocessingInk" xmlns:wne="http://schemas.microsoft.com/office/word/2006/wordml" xmlns:wps="http://schemas.microsoft.com/office/word/2010/wordprocessingShape" mc:Ignorable="w14 w15 w16se w16cid wp14">
   <w:p>
     <w:pPr>
       <w:pBdr>
@@ -8805,7 +8671,7 @@
 </file>
 
 <file path=word/numbering.xml><?xml version="1.0" encoding="utf-8"?>
-<w:numbering xmlns:wpc="http://schemas.microsoft.com/office/word/2010/wordprocessingCanvas" xmlns:mc="http://schemas.openxmlformats.org/markup-compatibility/2006" xmlns:o="urn:schemas-microsoft-com:office:office" xmlns:r="http://schemas.openxmlformats.org/officeDocument/2006/relationships" xmlns:m="http://schemas.openxmlformats.org/officeDocument/2006/math" xmlns:v="urn:schemas-microsoft-com:vml" xmlns:wp14="http://schemas.microsoft.com/office/word/2010/wordprocessingDrawing" xmlns:wp="http://schemas.openxmlformats.org/drawingml/2006/wordprocessingDrawing" xmlns:w10="urn:schemas-microsoft-com:office:word" xmlns:w="http://schemas.openxmlformats.org/wordprocessingml/2006/main" xmlns:w14="http://schemas.microsoft.com/office/word/2010/wordml" xmlns:w15="http://schemas.microsoft.com/office/word/2012/wordml" xmlns:wpg="http://schemas.microsoft.com/office/word/2010/wordprocessingGroup" xmlns:wpi="http://schemas.microsoft.com/office/word/2010/wordprocessingInk" xmlns:wne="http://schemas.microsoft.com/office/word/2006/wordml" xmlns:wps="http://schemas.microsoft.com/office/word/2010/wordprocessingShape" mc:Ignorable="w14 w15 wp14">
+<w:numbering xmlns:wpc="http://schemas.microsoft.com/office/word/2010/wordprocessingCanvas" xmlns:cx="http://schemas.microsoft.com/office/drawing/2014/chartex" xmlns:cx1="http://schemas.microsoft.com/office/drawing/2015/9/8/chartex" xmlns:cx2="http://schemas.microsoft.com/office/drawing/2015/10/21/chartex" xmlns:cx3="http://schemas.microsoft.com/office/drawing/2016/5/9/chartex" xmlns:cx4="http://schemas.microsoft.com/office/drawing/2016/5/10/chartex" xmlns:cx5="http://schemas.microsoft.com/office/drawing/2016/5/11/chartex" xmlns:cx6="http://schemas.microsoft.com/office/drawing/2016/5/12/chartex" xmlns:cx7="http://schemas.microsoft.com/office/drawing/2016/5/13/chartex" xmlns:cx8="http://schemas.microsoft.com/office/drawing/2016/5/14/chartex" xmlns:mc="http://schemas.openxmlformats.org/markup-compatibility/2006" xmlns:aink="http://schemas.microsoft.com/office/drawing/2016/ink" xmlns:am3d="http://schemas.microsoft.com/office/drawing/2017/model3d" xmlns:o="urn:schemas-microsoft-com:office:office" xmlns:r="http://schemas.openxmlformats.org/officeDocument/2006/relationships" xmlns:m="http://schemas.openxmlformats.org/officeDocument/2006/math" xmlns:v="urn:schemas-microsoft-com:vml" xmlns:wp14="http://schemas.microsoft.com/office/word/2010/wordprocessingDrawing" xmlns:wp="http://schemas.openxmlformats.org/drawingml/2006/wordprocessingDrawing" xmlns:w10="urn:schemas-microsoft-com:office:word" xmlns:w="http://schemas.openxmlformats.org/wordprocessingml/2006/main" xmlns:w14="http://schemas.microsoft.com/office/word/2010/wordml" xmlns:w15="http://schemas.microsoft.com/office/word/2012/wordml" xmlns:w16cid="http://schemas.microsoft.com/office/word/2016/wordml/cid" xmlns:w16se="http://schemas.microsoft.com/office/word/2015/wordml/symex" xmlns:wpg="http://schemas.microsoft.com/office/word/2010/wordprocessingGroup" xmlns:wpi="http://schemas.microsoft.com/office/word/2010/wordprocessingInk" xmlns:wne="http://schemas.microsoft.com/office/word/2006/wordml" xmlns:wps="http://schemas.microsoft.com/office/word/2010/wordprocessingShape" mc:Ignorable="w14 w15 w16se w16cid wp14">
   <w:abstractNum w:abstractNumId="0" w15:restartNumberingAfterBreak="0">
     <w:nsid w:val="06CA1250"/>
     <w:multiLevelType w:val="hybridMultilevel"/>
@@ -9924,7 +9790,7 @@
 </file>
 
 <file path=word/styles.xml><?xml version="1.0" encoding="utf-8"?>
-<w:styles xmlns:mc="http://schemas.openxmlformats.org/markup-compatibility/2006" xmlns:r="http://schemas.openxmlformats.org/officeDocument/2006/relationships" xmlns:w="http://schemas.openxmlformats.org/wordprocessingml/2006/main" xmlns:w14="http://schemas.microsoft.com/office/word/2010/wordml" xmlns:w15="http://schemas.microsoft.com/office/word/2012/wordml" mc:Ignorable="w14 w15">
+<w:styles xmlns:mc="http://schemas.openxmlformats.org/markup-compatibility/2006" xmlns:r="http://schemas.openxmlformats.org/officeDocument/2006/relationships" xmlns:w="http://schemas.openxmlformats.org/wordprocessingml/2006/main" xmlns:w14="http://schemas.microsoft.com/office/word/2010/wordml" xmlns:w15="http://schemas.microsoft.com/office/word/2012/wordml" xmlns:w16cid="http://schemas.microsoft.com/office/word/2016/wordml/cid" xmlns:w16se="http://schemas.microsoft.com/office/word/2015/wordml/symex" mc:Ignorable="w14 w15 w16se w16cid">
   <w:docDefaults>
     <w:rPrDefault>
       <w:rPr>
@@ -9940,7 +9806,7 @@
       </w:pPr>
     </w:pPrDefault>
   </w:docDefaults>
-  <w:latentStyles w:defLockedState="0" w:defUIPriority="99" w:defSemiHidden="0" w:defUnhideWhenUsed="0" w:defQFormat="0" w:count="371">
+  <w:latentStyles w:defLockedState="0" w:defUIPriority="99" w:defSemiHidden="0" w:defUnhideWhenUsed="0" w:defQFormat="0" w:count="375">
     <w:lsdException w:name="Normal" w:uiPriority="0" w:qFormat="1"/>
     <w:lsdException w:name="heading 1" w:uiPriority="9" w:qFormat="1"/>
     <w:lsdException w:name="heading 2" w:semiHidden="1" w:uiPriority="9" w:unhideWhenUsed="1" w:qFormat="1"/>
@@ -10046,7 +9912,6 @@
     <w:lsdException w:name="HTML Sample" w:semiHidden="1" w:unhideWhenUsed="1"/>
     <w:lsdException w:name="HTML Typewriter" w:semiHidden="1" w:unhideWhenUsed="1"/>
     <w:lsdException w:name="HTML Variable" w:semiHidden="1" w:unhideWhenUsed="1"/>
-    <w:lsdException w:name="Normal Table" w:semiHidden="1" w:unhideWhenUsed="1"/>
     <w:lsdException w:name="annotation subject" w:semiHidden="1" w:unhideWhenUsed="1"/>
     <w:lsdException w:name="No List" w:semiHidden="1" w:unhideWhenUsed="1"/>
     <w:lsdException w:name="Outline List 1" w:semiHidden="1" w:unhideWhenUsed="1"/>
@@ -10090,10 +9955,8 @@
     <w:lsdException w:name="Table Elegant" w:semiHidden="1" w:unhideWhenUsed="1"/>
     <w:lsdException w:name="Table Professional" w:semiHidden="1" w:unhideWhenUsed="1"/>
     <w:lsdException w:name="Table Subtle 1" w:semiHidden="1" w:unhideWhenUsed="1"/>
-    <w:lsdException w:name="Table Subtle 2" w:semiHidden="1" w:unhideWhenUsed="1"/>
     <w:lsdException w:name="Table Web 1" w:semiHidden="1" w:unhideWhenUsed="1"/>
     <w:lsdException w:name="Table Web 2" w:semiHidden="1" w:unhideWhenUsed="1"/>
-    <w:lsdException w:name="Table Web 3" w:semiHidden="1" w:unhideWhenUsed="1"/>
     <w:lsdException w:name="Balloon Text" w:semiHidden="1" w:unhideWhenUsed="1"/>
     <w:lsdException w:name="Table Grid" w:uiPriority="39"/>
     <w:lsdException w:name="Table Theme" w:semiHidden="1" w:unhideWhenUsed="1"/>
@@ -10312,6 +10175,10 @@
     <w:lsdException w:name="List Table 5 Dark Accent 6" w:uiPriority="50"/>
     <w:lsdException w:name="List Table 6 Colorful Accent 6" w:uiPriority="51"/>
     <w:lsdException w:name="List Table 7 Colorful Accent 6" w:uiPriority="52"/>
+    <w:lsdException w:name="Mention" w:semiHidden="1" w:unhideWhenUsed="1"/>
+    <w:lsdException w:name="Smart Hyperlink" w:semiHidden="1" w:unhideWhenUsed="1"/>
+    <w:lsdException w:name="Hashtag" w:semiHidden="1" w:unhideWhenUsed="1"/>
+    <w:lsdException w:name="Unresolved Mention" w:semiHidden="1" w:unhideWhenUsed="1"/>
   </w:latentStyles>
   <w:style w:type="paragraph" w:default="1" w:styleId="Normal">
     <w:name w:val="Normal"/>
@@ -10470,7 +10337,7 @@
       </w:tblCellMar>
     </w:tblPr>
   </w:style>
-  <w:style w:type="paragraph" w:styleId="Puesto">
+  <w:style w:type="paragraph" w:styleId="Ttulo">
     <w:name w:val="Title"/>
     <w:basedOn w:val="Normal"/>
     <w:next w:val="Normal"/>
@@ -10589,7 +10456,7 @@
       <w:u w:val="single"/>
     </w:rPr>
   </w:style>
-  <w:style w:type="paragraph" w:styleId="TtulodeTDC">
+  <w:style w:type="paragraph" w:styleId="TtuloTDC">
     <w:name w:val="TOC Heading"/>
     <w:basedOn w:val="Ttulo1"/>
     <w:next w:val="Normal"/>
@@ -10625,7 +10492,7 @@
       </w:tblBorders>
     </w:tblPr>
   </w:style>
-  <w:style w:type="table" w:styleId="Tabladecuadrcula4-nfasis1">
+  <w:style w:type="table" w:styleId="Tablaconcuadrcula4-nfasis1">
     <w:name w:val="Grid Table 4 Accent 1"/>
     <w:basedOn w:val="Tablanormal"/>
     <w:uiPriority w:val="49"/>
@@ -11029,7 +10896,7 @@
 </file>
 
 <file path=customXml/itemProps1.xml><?xml version="1.0" encoding="utf-8"?>
-<ds:datastoreItem xmlns:ds="http://schemas.openxmlformats.org/officeDocument/2006/customXml" ds:itemID="{CD2C5062-1699-46D2-B036-C764921B793C}">
+<ds:datastoreItem xmlns:ds="http://schemas.openxmlformats.org/officeDocument/2006/customXml" ds:itemID="{5033FCD7-FCB2-45BB-A124-6B5A94F64DB1}">
   <ds:schemaRefs>
     <ds:schemaRef ds:uri="http://schemas.openxmlformats.org/officeDocument/2006/bibliography"/>
   </ds:schemaRefs>

</xml_diff>

<commit_message>
PGC/Identificacion - caso1 definicion de nomenclatura de items
</commit_message>
<xml_diff>
--- a/Documentos/PGC.docx
+++ b/Documentos/PGC.docx
@@ -3300,6 +3300,216 @@
               <w:t>Taipe</w:t>
             </w:r>
             <w:proofErr w:type="spellEnd"/>
+          </w:p>
+        </w:tc>
+      </w:tr>
+      <w:tr>
+        <w:trPr>
+          <w:trHeight w:val="400"/>
+        </w:trPr>
+        <w:tc>
+          <w:tcPr>
+            <w:tcW w:w="1285" w:type="dxa"/>
+            <w:tcBorders>
+              <w:top w:val="single" w:sz="4" w:space="0" w:color="000000"/>
+              <w:left w:val="single" w:sz="6" w:space="0" w:color="00000A"/>
+              <w:bottom w:val="single" w:sz="4" w:space="0" w:color="000000"/>
+              <w:right w:val="single" w:sz="6" w:space="0" w:color="00000A"/>
+            </w:tcBorders>
+            <w:shd w:val="clear" w:color="auto" w:fill="auto"/>
+            <w:tcMar>
+              <w:left w:w="107" w:type="dxa"/>
+            </w:tcMar>
+            <w:vAlign w:val="center"/>
+          </w:tcPr>
+          <w:p>
+            <w:pPr>
+              <w:keepLines/>
+              <w:widowControl w:val="0"/>
+              <w:pBdr>
+                <w:top w:val="nil"/>
+                <w:left w:val="nil"/>
+                <w:bottom w:val="nil"/>
+                <w:right w:val="nil"/>
+                <w:between w:val="nil"/>
+              </w:pBdr>
+              <w:spacing w:after="0"/>
+              <w:jc w:val="center"/>
+              <w:rPr>
+                <w:rFonts w:asciiTheme="majorHAnsi" w:hAnsiTheme="majorHAnsi" w:cstheme="majorHAnsi"/>
+                <w:sz w:val="20"/>
+                <w:szCs w:val="20"/>
+              </w:rPr>
+            </w:pPr>
+            <w:r>
+              <w:rPr>
+                <w:rFonts w:asciiTheme="majorHAnsi" w:hAnsiTheme="majorHAnsi" w:cstheme="majorHAnsi"/>
+                <w:sz w:val="20"/>
+                <w:szCs w:val="20"/>
+              </w:rPr>
+              <w:t>12</w:t>
+            </w:r>
+            <w:r>
+              <w:rPr>
+                <w:rFonts w:asciiTheme="majorHAnsi" w:hAnsiTheme="majorHAnsi" w:cstheme="majorHAnsi"/>
+                <w:sz w:val="20"/>
+                <w:szCs w:val="20"/>
+              </w:rPr>
+              <w:t>/</w:t>
+            </w:r>
+            <w:r>
+              <w:rPr>
+                <w:rFonts w:asciiTheme="majorHAnsi" w:hAnsiTheme="majorHAnsi" w:cstheme="majorHAnsi"/>
+                <w:sz w:val="20"/>
+                <w:szCs w:val="20"/>
+              </w:rPr>
+              <w:t>10</w:t>
+            </w:r>
+            <w:r>
+              <w:rPr>
+                <w:rFonts w:asciiTheme="majorHAnsi" w:hAnsiTheme="majorHAnsi" w:cstheme="majorHAnsi"/>
+                <w:sz w:val="20"/>
+                <w:szCs w:val="20"/>
+              </w:rPr>
+              <w:t>/2018</w:t>
+            </w:r>
+          </w:p>
+        </w:tc>
+        <w:tc>
+          <w:tcPr>
+            <w:tcW w:w="966" w:type="dxa"/>
+            <w:tcBorders>
+              <w:top w:val="single" w:sz="4" w:space="0" w:color="000000"/>
+              <w:left w:val="single" w:sz="6" w:space="0" w:color="00000A"/>
+              <w:bottom w:val="single" w:sz="4" w:space="0" w:color="000000"/>
+              <w:right w:val="single" w:sz="6" w:space="0" w:color="00000A"/>
+            </w:tcBorders>
+            <w:shd w:val="clear" w:color="auto" w:fill="auto"/>
+            <w:tcMar>
+              <w:left w:w="107" w:type="dxa"/>
+            </w:tcMar>
+            <w:vAlign w:val="center"/>
+          </w:tcPr>
+          <w:p>
+            <w:pPr>
+              <w:keepLines/>
+              <w:widowControl w:val="0"/>
+              <w:pBdr>
+                <w:top w:val="nil"/>
+                <w:left w:val="nil"/>
+                <w:bottom w:val="nil"/>
+                <w:right w:val="nil"/>
+                <w:between w:val="nil"/>
+              </w:pBdr>
+              <w:spacing w:after="0"/>
+              <w:jc w:val="center"/>
+              <w:rPr>
+                <w:rFonts w:asciiTheme="majorHAnsi" w:hAnsiTheme="majorHAnsi" w:cstheme="majorHAnsi"/>
+                <w:color w:val="000000" w:themeColor="text1"/>
+                <w:sz w:val="20"/>
+                <w:szCs w:val="20"/>
+              </w:rPr>
+            </w:pPr>
+            <w:r>
+              <w:rPr>
+                <w:rFonts w:asciiTheme="majorHAnsi" w:hAnsiTheme="majorHAnsi" w:cstheme="majorHAnsi"/>
+                <w:color w:val="000000" w:themeColor="text1"/>
+                <w:sz w:val="20"/>
+                <w:szCs w:val="20"/>
+              </w:rPr>
+              <w:t>2.</w:t>
+            </w:r>
+            <w:r>
+              <w:rPr>
+                <w:rFonts w:asciiTheme="majorHAnsi" w:hAnsiTheme="majorHAnsi" w:cstheme="majorHAnsi"/>
+                <w:color w:val="000000" w:themeColor="text1"/>
+                <w:sz w:val="20"/>
+                <w:szCs w:val="20"/>
+              </w:rPr>
+              <w:t>5</w:t>
+            </w:r>
+          </w:p>
+        </w:tc>
+        <w:tc>
+          <w:tcPr>
+            <w:tcW w:w="4000" w:type="dxa"/>
+            <w:tcBorders>
+              <w:top w:val="single" w:sz="4" w:space="0" w:color="000000"/>
+              <w:left w:val="single" w:sz="6" w:space="0" w:color="00000A"/>
+              <w:bottom w:val="single" w:sz="4" w:space="0" w:color="000000"/>
+              <w:right w:val="single" w:sz="6" w:space="0" w:color="00000A"/>
+            </w:tcBorders>
+            <w:shd w:val="clear" w:color="auto" w:fill="auto"/>
+            <w:tcMar>
+              <w:left w:w="107" w:type="dxa"/>
+            </w:tcMar>
+            <w:vAlign w:val="center"/>
+          </w:tcPr>
+          <w:p>
+            <w:pPr>
+              <w:pStyle w:val="Ttulo2"/>
+              <w:jc w:val="both"/>
+              <w:rPr>
+                <w:rFonts w:asciiTheme="majorHAnsi" w:hAnsiTheme="majorHAnsi" w:cstheme="majorHAnsi"/>
+                <w:color w:val="auto"/>
+                <w:sz w:val="20"/>
+                <w:szCs w:val="20"/>
+              </w:rPr>
+            </w:pPr>
+            <w:r>
+              <w:rPr>
+                <w:rFonts w:asciiTheme="majorHAnsi" w:hAnsiTheme="majorHAnsi" w:cstheme="majorHAnsi"/>
+                <w:color w:val="auto"/>
+                <w:sz w:val="20"/>
+                <w:szCs w:val="20"/>
+              </w:rPr>
+              <w:t>Definición de la nomenclatura de ítems-caso 1</w:t>
+            </w:r>
+          </w:p>
+        </w:tc>
+        <w:tc>
+          <w:tcPr>
+            <w:tcW w:w="2285" w:type="dxa"/>
+            <w:tcBorders>
+              <w:top w:val="single" w:sz="6" w:space="0" w:color="00000A"/>
+              <w:left w:val="single" w:sz="6" w:space="0" w:color="00000A"/>
+              <w:bottom w:val="single" w:sz="6" w:space="0" w:color="00000A"/>
+              <w:right w:val="single" w:sz="6" w:space="0" w:color="00000A"/>
+            </w:tcBorders>
+            <w:shd w:val="clear" w:color="auto" w:fill="auto"/>
+            <w:tcMar>
+              <w:left w:w="107" w:type="dxa"/>
+            </w:tcMar>
+            <w:vAlign w:val="center"/>
+          </w:tcPr>
+          <w:p>
+            <w:pPr>
+              <w:keepLines/>
+              <w:widowControl w:val="0"/>
+              <w:pBdr>
+                <w:top w:val="nil"/>
+                <w:left w:val="nil"/>
+                <w:bottom w:val="nil"/>
+                <w:right w:val="nil"/>
+                <w:between w:val="nil"/>
+              </w:pBdr>
+              <w:spacing w:after="0"/>
+              <w:rPr>
+                <w:rFonts w:asciiTheme="majorHAnsi" w:hAnsiTheme="majorHAnsi" w:cstheme="majorHAnsi"/>
+                <w:color w:val="000000"/>
+                <w:sz w:val="20"/>
+                <w:szCs w:val="20"/>
+              </w:rPr>
+            </w:pPr>
+            <w:r>
+              <w:rPr>
+                <w:rFonts w:asciiTheme="majorHAnsi" w:hAnsiTheme="majorHAnsi" w:cstheme="majorHAnsi"/>
+                <w:color w:val="000000"/>
+                <w:sz w:val="20"/>
+                <w:szCs w:val="20"/>
+              </w:rPr>
+              <w:t>Juan Jhair Rodriguez Davila</w:t>
+            </w:r>
           </w:p>
         </w:tc>
       </w:tr>
@@ -4171,8 +4381,6 @@
         </w:rPr>
         <w:br w:type="page"/>
       </w:r>
-      <w:bookmarkStart w:id="21" w:name="_GoBack"/>
-      <w:bookmarkEnd w:id="21"/>
     </w:p>
     <w:p>
       <w:pPr>
@@ -4212,7 +4420,7 @@
           <w:b/>
         </w:rPr>
       </w:pPr>
-      <w:bookmarkStart w:id="22" w:name="_Toc527071887"/>
+      <w:bookmarkStart w:id="21" w:name="_Toc527071887"/>
       <w:r>
         <w:rPr>
           <w:rFonts w:asciiTheme="majorHAnsi" w:hAnsiTheme="majorHAnsi" w:cstheme="majorHAnsi"/>
@@ -4223,7 +4431,7 @@
         <w:lastRenderedPageBreak/>
         <w:t>Plan de Gestión de la Configuración</w:t>
       </w:r>
-      <w:bookmarkEnd w:id="22"/>
+      <w:bookmarkEnd w:id="21"/>
     </w:p>
     <w:p/>
     <w:p>
@@ -4248,7 +4456,7 @@
         </w:rPr>
         <w:t xml:space="preserve"> </w:t>
       </w:r>
-      <w:bookmarkStart w:id="23" w:name="_Toc527071888"/>
+      <w:bookmarkStart w:id="22" w:name="_Toc527071888"/>
       <w:r>
         <w:rPr>
           <w:rFonts w:asciiTheme="majorHAnsi" w:hAnsiTheme="majorHAnsi" w:cstheme="majorHAnsi"/>
@@ -4258,7 +4466,7 @@
         </w:rPr>
         <w:t>Introducción</w:t>
       </w:r>
-      <w:bookmarkEnd w:id="23"/>
+      <w:bookmarkEnd w:id="22"/>
     </w:p>
     <w:p>
       <w:pPr>
@@ -4329,7 +4537,7 @@
           <w:rFonts w:asciiTheme="majorHAnsi" w:hAnsiTheme="majorHAnsi" w:cstheme="majorHAnsi"/>
         </w:rPr>
       </w:pPr>
-      <w:bookmarkStart w:id="24" w:name="_Hlk525601805"/>
+      <w:bookmarkStart w:id="23" w:name="_Hlk525601805"/>
       <w:r>
         <w:rPr>
           <w:rFonts w:asciiTheme="majorHAnsi" w:hAnsiTheme="majorHAnsi" w:cstheme="majorHAnsi"/>
@@ -4337,7 +4545,7 @@
         <w:t xml:space="preserve">Este documento tiene como finalidad tener un mapeo de los cambios que sucedan en el desarrollo para así poder actuar con respecto a ellos. </w:t>
       </w:r>
     </w:p>
-    <w:bookmarkEnd w:id="24"/>
+    <w:bookmarkEnd w:id="23"/>
     <w:p>
       <w:pPr>
         <w:ind w:firstLine="567"/>
@@ -4358,7 +4566,7 @@
           <w:szCs w:val="28"/>
         </w:rPr>
       </w:pPr>
-      <w:bookmarkStart w:id="25" w:name="_Toc527071889"/>
+      <w:bookmarkStart w:id="24" w:name="_Toc527071889"/>
       <w:r>
         <w:rPr>
           <w:rFonts w:asciiTheme="majorHAnsi" w:hAnsiTheme="majorHAnsi" w:cstheme="majorHAnsi"/>
@@ -4379,7 +4587,7 @@
         </w:rPr>
         <w:t>Roles, responsabilidades y cantidad</w:t>
       </w:r>
-      <w:bookmarkEnd w:id="25"/>
+      <w:bookmarkEnd w:id="24"/>
     </w:p>
     <w:p/>
     <w:tbl>
@@ -5304,7 +5512,7 @@
         </w:rPr>
         <w:tab/>
       </w:r>
-      <w:bookmarkStart w:id="26" w:name="_Toc527071890"/>
+      <w:bookmarkStart w:id="25" w:name="_Toc527071890"/>
       <w:r>
         <w:rPr>
           <w:rFonts w:asciiTheme="majorHAnsi" w:hAnsiTheme="majorHAnsi" w:cstheme="majorHAnsi"/>
@@ -5325,7 +5533,7 @@
         </w:rPr>
         <w:t>Políticas, directrices y procedimientos</w:t>
       </w:r>
-      <w:bookmarkEnd w:id="26"/>
+      <w:bookmarkEnd w:id="25"/>
     </w:p>
     <w:p>
       <w:pPr>
@@ -5851,7 +6059,7 @@
           <w:color w:val="000000"/>
         </w:rPr>
       </w:pPr>
-      <w:bookmarkStart w:id="27" w:name="_Toc527071891"/>
+      <w:bookmarkStart w:id="26" w:name="_Toc527071891"/>
       <w:r>
         <w:rPr>
           <w:rFonts w:asciiTheme="majorHAnsi" w:hAnsiTheme="majorHAnsi" w:cstheme="majorHAnsi"/>
@@ -5873,7 +6081,7 @@
         </w:rPr>
         <w:t>Herramientas, entorno e infraestructura</w:t>
       </w:r>
-      <w:bookmarkEnd w:id="27"/>
+      <w:bookmarkEnd w:id="26"/>
     </w:p>
     <w:p>
       <w:pPr>
@@ -6036,7 +6244,7 @@
       </w:pPr>
     </w:p>
     <w:p>
-      <w:bookmarkStart w:id="28" w:name="_Toc517873452"/>
+      <w:bookmarkStart w:id="27" w:name="_Toc517873452"/>
     </w:p>
     <w:p>
       <w:pPr>
@@ -6090,7 +6298,7 @@
         <w:lastRenderedPageBreak/>
         <w:t>Herramientas de control de versiones</w:t>
       </w:r>
-      <w:bookmarkEnd w:id="28"/>
+      <w:bookmarkEnd w:id="27"/>
     </w:p>
     <w:p>
       <w:pPr>
@@ -6430,7 +6638,7 @@
           <w:color w:val="000000"/>
         </w:rPr>
       </w:pPr>
-      <w:bookmarkStart w:id="29" w:name="_Toc527071892"/>
+      <w:bookmarkStart w:id="28" w:name="_Toc527071892"/>
       <w:r>
         <w:rPr>
           <w:rFonts w:asciiTheme="majorHAnsi" w:hAnsiTheme="majorHAnsi" w:cstheme="majorHAnsi"/>
@@ -6451,7 +6659,7 @@
         </w:rPr>
         <w:t>Calendario</w:t>
       </w:r>
-      <w:bookmarkEnd w:id="29"/>
+      <w:bookmarkEnd w:id="28"/>
     </w:p>
     <w:p>
       <w:pPr>
@@ -6462,8 +6670,8 @@
           <w:szCs w:val="24"/>
         </w:rPr>
       </w:pPr>
-      <w:bookmarkStart w:id="30" w:name="_17dp8vu" w:colFirst="0" w:colLast="0"/>
-      <w:bookmarkEnd w:id="30"/>
+      <w:bookmarkStart w:id="29" w:name="_17dp8vu" w:colFirst="0" w:colLast="0"/>
+      <w:bookmarkEnd w:id="29"/>
     </w:p>
     <w:p>
       <w:pPr>
@@ -8900,7 +9108,7 @@
           <w:sz w:val="28"/>
         </w:rPr>
       </w:pPr>
-      <w:bookmarkStart w:id="31" w:name="_Toc527071893"/>
+      <w:bookmarkStart w:id="30" w:name="_Toc527071893"/>
       <w:r>
         <w:rPr>
           <w:rFonts w:asciiTheme="majorHAnsi" w:hAnsiTheme="majorHAnsi" w:cstheme="majorHAnsi"/>
@@ -8910,7 +9118,7 @@
         <w:lastRenderedPageBreak/>
         <w:t>Identificación</w:t>
       </w:r>
-      <w:bookmarkEnd w:id="31"/>
+      <w:bookmarkEnd w:id="30"/>
     </w:p>
     <w:p>
       <w:pPr>
@@ -8923,7 +9131,7 @@
           <w:sz w:val="28"/>
         </w:rPr>
       </w:pPr>
-      <w:bookmarkStart w:id="32" w:name="_Toc527071894"/>
+      <w:bookmarkStart w:id="31" w:name="_Toc527071894"/>
       <w:r>
         <w:rPr>
           <w:rFonts w:asciiTheme="majorHAnsi" w:hAnsiTheme="majorHAnsi" w:cstheme="majorHAnsi"/>
@@ -8942,7 +9150,7 @@
         </w:rPr>
         <w:t>Lista de la clasificación del CI:</w:t>
       </w:r>
-      <w:bookmarkEnd w:id="32"/>
+      <w:bookmarkEnd w:id="31"/>
     </w:p>
     <w:p>
       <w:pPr>
@@ -10026,7 +10234,7 @@
           <w:sz w:val="28"/>
         </w:rPr>
       </w:pPr>
-      <w:bookmarkStart w:id="33" w:name="_Toc527071895"/>
+      <w:bookmarkStart w:id="32" w:name="_Toc527071895"/>
       <w:r>
         <w:rPr>
           <w:rFonts w:asciiTheme="majorHAnsi" w:hAnsiTheme="majorHAnsi" w:cstheme="majorHAnsi"/>
@@ -10045,7 +10253,7 @@
         </w:rPr>
         <w:t>Definición de la nomenclatura de los ítems:</w:t>
       </w:r>
-      <w:bookmarkEnd w:id="33"/>
+      <w:bookmarkEnd w:id="32"/>
     </w:p>
     <w:p>
       <w:pPr>
@@ -10088,6 +10296,72 @@
           <w:szCs w:val="28"/>
         </w:rPr>
         <w:t>Caso 1:  </w:t>
+      </w:r>
+    </w:p>
+    <w:p>
+      <w:pPr>
+        <w:pStyle w:val="NormalWeb"/>
+        <w:spacing w:before="0" w:beforeAutospacing="0" w:after="0" w:afterAutospacing="0"/>
+        <w:ind w:left="1440"/>
+        <w:rPr>
+          <w:rFonts w:asciiTheme="majorHAnsi" w:hAnsiTheme="majorHAnsi" w:cstheme="majorHAnsi"/>
+          <w:bCs/>
+          <w:color w:val="000000"/>
+          <w:sz w:val="28"/>
+          <w:szCs w:val="28"/>
+        </w:rPr>
+      </w:pPr>
+      <w:r>
+        <w:rPr>
+          <w:rFonts w:asciiTheme="majorHAnsi" w:hAnsiTheme="majorHAnsi" w:cstheme="majorHAnsi"/>
+          <w:bCs/>
+          <w:color w:val="000000"/>
+          <w:sz w:val="28"/>
+          <w:szCs w:val="28"/>
+        </w:rPr>
+        <w:t>Se define la forma en la que debe representarse la nomenclatura de los elementos como planes y documentos que están sujetos a versionamiento y son de tipo evolutivo.</w:t>
+      </w:r>
+    </w:p>
+    <w:p>
+      <w:pPr>
+        <w:pStyle w:val="NormalWeb"/>
+        <w:spacing w:before="0" w:beforeAutospacing="0" w:after="0" w:afterAutospacing="0"/>
+        <w:ind w:left="720"/>
+        <w:rPr>
+          <w:rFonts w:asciiTheme="majorHAnsi" w:hAnsiTheme="majorHAnsi" w:cstheme="majorHAnsi"/>
+          <w:b/>
+          <w:bCs/>
+          <w:color w:val="000000"/>
+          <w:sz w:val="28"/>
+          <w:szCs w:val="28"/>
+        </w:rPr>
+      </w:pPr>
+      <w:bookmarkStart w:id="33" w:name="_GoBack"/>
+      <w:bookmarkEnd w:id="33"/>
+    </w:p>
+    <w:p>
+      <w:pPr>
+        <w:pStyle w:val="NormalWeb"/>
+        <w:spacing w:before="0" w:beforeAutospacing="0" w:after="0" w:afterAutospacing="0"/>
+        <w:ind w:left="720" w:firstLine="720"/>
+        <w:rPr>
+          <w:rFonts w:asciiTheme="majorHAnsi" w:hAnsiTheme="majorHAnsi" w:cstheme="majorHAnsi"/>
+          <w:b/>
+          <w:bCs/>
+          <w:color w:val="1F497D" w:themeColor="text2"/>
+          <w:sz w:val="28"/>
+          <w:szCs w:val="28"/>
+        </w:rPr>
+      </w:pPr>
+      <w:r>
+        <w:rPr>
+          <w:rFonts w:asciiTheme="majorHAnsi" w:hAnsiTheme="majorHAnsi" w:cstheme="majorHAnsi"/>
+          <w:b/>
+          <w:color w:val="1F497D" w:themeColor="text2"/>
+          <w:sz w:val="28"/>
+          <w:szCs w:val="28"/>
+        </w:rPr>
+        <w:t>Acrónimo del proyecto + “_ “+ Acrónimo del elemento</w:t>
       </w:r>
     </w:p>
     <w:p>
@@ -13451,7 +13725,7 @@
 </file>
 
 <file path=customXml/itemProps1.xml><?xml version="1.0" encoding="utf-8"?>
-<ds:datastoreItem xmlns:ds="http://schemas.openxmlformats.org/officeDocument/2006/customXml" ds:itemID="{FCC52EE8-6BEA-4A7F-BACF-1754D15B6E5B}">
+<ds:datastoreItem xmlns:ds="http://schemas.openxmlformats.org/officeDocument/2006/customXml" ds:itemID="{F44D20C9-CE13-4254-9C25-510008C9FD70}">
   <ds:schemaRefs>
     <ds:schemaRef ds:uri="http://schemas.openxmlformats.org/officeDocument/2006/bibliography"/>
   </ds:schemaRefs>

</xml_diff>

<commit_message>
PGC/Identificacion - caso3 definicion de nomenclatura de items
</commit_message>
<xml_diff>
--- a/Documentos/PGC.docx
+++ b/Documentos/PGC.docx
@@ -3347,31 +3347,7 @@
                 <w:sz w:val="20"/>
                 <w:szCs w:val="20"/>
               </w:rPr>
-              <w:t>12</w:t>
-            </w:r>
-            <w:r>
-              <w:rPr>
-                <w:rFonts w:asciiTheme="majorHAnsi" w:hAnsiTheme="majorHAnsi" w:cstheme="majorHAnsi"/>
-                <w:sz w:val="20"/>
-                <w:szCs w:val="20"/>
-              </w:rPr>
-              <w:t>/</w:t>
-            </w:r>
-            <w:r>
-              <w:rPr>
-                <w:rFonts w:asciiTheme="majorHAnsi" w:hAnsiTheme="majorHAnsi" w:cstheme="majorHAnsi"/>
-                <w:sz w:val="20"/>
-                <w:szCs w:val="20"/>
-              </w:rPr>
-              <w:t>10</w:t>
-            </w:r>
-            <w:r>
-              <w:rPr>
-                <w:rFonts w:asciiTheme="majorHAnsi" w:hAnsiTheme="majorHAnsi" w:cstheme="majorHAnsi"/>
-                <w:sz w:val="20"/>
-                <w:szCs w:val="20"/>
-              </w:rPr>
-              <w:t>/2018</w:t>
+              <w:t>12/10/2018</w:t>
             </w:r>
           </w:p>
         </w:tc>
@@ -3417,16 +3393,7 @@
                 <w:sz w:val="20"/>
                 <w:szCs w:val="20"/>
               </w:rPr>
-              <w:t>2.</w:t>
-            </w:r>
-            <w:r>
-              <w:rPr>
-                <w:rFonts w:asciiTheme="majorHAnsi" w:hAnsiTheme="majorHAnsi" w:cstheme="majorHAnsi"/>
-                <w:color w:val="000000" w:themeColor="text1"/>
-                <w:sz w:val="20"/>
-                <w:szCs w:val="20"/>
-              </w:rPr>
-              <w:t>5</w:t>
+              <w:t>2.5</w:t>
             </w:r>
           </w:p>
         </w:tc>
@@ -10336,8 +10303,6 @@
           <w:szCs w:val="28"/>
         </w:rPr>
       </w:pPr>
-      <w:bookmarkStart w:id="33" w:name="_GoBack"/>
-      <w:bookmarkEnd w:id="33"/>
     </w:p>
     <w:p>
       <w:pPr>
@@ -10427,14 +10392,117 @@
           <w:sz w:val="28"/>
         </w:rPr>
       </w:pPr>
-      <w:r>
+    </w:p>
+    <w:p>
+      <w:pPr>
+        <w:ind w:left="720"/>
         <w:rPr>
           <w:rFonts w:asciiTheme="majorHAnsi" w:hAnsiTheme="majorHAnsi" w:cstheme="majorHAnsi"/>
           <w:b/>
           <w:sz w:val="28"/>
         </w:rPr>
+      </w:pPr>
+    </w:p>
+    <w:p>
+      <w:pPr>
+        <w:ind w:left="720"/>
+        <w:rPr>
+          <w:rFonts w:asciiTheme="majorHAnsi" w:hAnsiTheme="majorHAnsi" w:cstheme="majorHAnsi"/>
+          <w:b/>
+          <w:sz w:val="28"/>
+        </w:rPr>
+      </w:pPr>
+      <w:r>
+        <w:rPr>
+          <w:rFonts w:asciiTheme="majorHAnsi" w:hAnsiTheme="majorHAnsi" w:cstheme="majorHAnsi"/>
+          <w:b/>
+          <w:sz w:val="28"/>
+        </w:rPr>
+        <w:lastRenderedPageBreak/>
         <w:t>Caso 3:</w:t>
       </w:r>
+    </w:p>
+    <w:p>
+      <w:pPr>
+        <w:pStyle w:val="NormalWeb"/>
+        <w:spacing w:before="0" w:beforeAutospacing="0" w:after="0" w:afterAutospacing="0"/>
+        <w:ind w:left="1440"/>
+        <w:rPr>
+          <w:rFonts w:asciiTheme="majorHAnsi" w:hAnsiTheme="majorHAnsi" w:cstheme="majorHAnsi"/>
+          <w:bCs/>
+          <w:color w:val="000000"/>
+          <w:sz w:val="28"/>
+          <w:szCs w:val="28"/>
+        </w:rPr>
+      </w:pPr>
+      <w:r>
+        <w:rPr>
+          <w:rFonts w:asciiTheme="majorHAnsi" w:hAnsiTheme="majorHAnsi" w:cstheme="majorHAnsi"/>
+          <w:bCs/>
+          <w:color w:val="000000"/>
+          <w:sz w:val="28"/>
+          <w:szCs w:val="28"/>
+        </w:rPr>
+        <w:t>Se define la nomenclatura cuando los elementos sean casos de uso pertenecientes a un proyecto.</w:t>
+      </w:r>
+    </w:p>
+    <w:p>
+      <w:pPr>
+        <w:pStyle w:val="NormalWeb"/>
+        <w:spacing w:before="0" w:beforeAutospacing="0" w:after="0" w:afterAutospacing="0"/>
+        <w:ind w:left="1440"/>
+        <w:rPr>
+          <w:rFonts w:asciiTheme="majorHAnsi" w:hAnsiTheme="majorHAnsi" w:cstheme="majorHAnsi"/>
+        </w:rPr>
+      </w:pPr>
+    </w:p>
+    <w:p>
+      <w:pPr>
+        <w:spacing w:after="0" w:line="240" w:lineRule="auto"/>
+        <w:ind w:left="1440"/>
+        <w:rPr>
+          <w:rFonts w:asciiTheme="majorHAnsi" w:eastAsia="Times New Roman" w:hAnsiTheme="majorHAnsi" w:cstheme="majorHAnsi"/>
+          <w:b/>
+          <w:color w:val="1F497D" w:themeColor="text2"/>
+          <w:sz w:val="24"/>
+          <w:szCs w:val="24"/>
+          <w:lang w:eastAsia="es-PE"/>
+        </w:rPr>
+      </w:pPr>
+      <w:r>
+        <w:rPr>
+          <w:rFonts w:asciiTheme="majorHAnsi" w:eastAsia="Times New Roman" w:hAnsiTheme="majorHAnsi" w:cstheme="majorHAnsi"/>
+          <w:b/>
+          <w:color w:val="1F497D" w:themeColor="text2"/>
+          <w:sz w:val="28"/>
+          <w:szCs w:val="28"/>
+          <w:lang w:eastAsia="es-PE"/>
+        </w:rPr>
+        <w:t>Acrónimo del proyecto + “_ “+ “CU” + “_ “+ numerac</w:t>
+      </w:r>
+      <w:bookmarkStart w:id="33" w:name="_GoBack"/>
+      <w:bookmarkEnd w:id="33"/>
+      <w:r>
+        <w:rPr>
+          <w:rFonts w:asciiTheme="majorHAnsi" w:eastAsia="Times New Roman" w:hAnsiTheme="majorHAnsi" w:cstheme="majorHAnsi"/>
+          <w:b/>
+          <w:color w:val="1F497D" w:themeColor="text2"/>
+          <w:sz w:val="28"/>
+          <w:szCs w:val="28"/>
+          <w:lang w:eastAsia="es-PE"/>
+        </w:rPr>
+        <w:t>ión del caso de uso + “_ “+2 primeras letras de las 2 primeras palabras del nombre del caso de uso.</w:t>
+      </w:r>
+    </w:p>
+    <w:p>
+      <w:pPr>
+        <w:ind w:left="720"/>
+        <w:rPr>
+          <w:rFonts w:asciiTheme="majorHAnsi" w:hAnsiTheme="majorHAnsi" w:cstheme="majorHAnsi"/>
+          <w:b/>
+          <w:sz w:val="28"/>
+        </w:rPr>
+      </w:pPr>
     </w:p>
     <w:p>
       <w:pPr>
@@ -13725,7 +13793,7 @@
 </file>
 
 <file path=customXml/itemProps1.xml><?xml version="1.0" encoding="utf-8"?>
-<ds:datastoreItem xmlns:ds="http://schemas.openxmlformats.org/officeDocument/2006/customXml" ds:itemID="{F44D20C9-CE13-4254-9C25-510008C9FD70}">
+<ds:datastoreItem xmlns:ds="http://schemas.openxmlformats.org/officeDocument/2006/customXml" ds:itemID="{EFF686A7-4D49-40B3-97F5-B86A7071FBDB}">
   <ds:schemaRefs>
     <ds:schemaRef ds:uri="http://schemas.openxmlformats.org/officeDocument/2006/bibliography"/>
   </ds:schemaRefs>

</xml_diff>

<commit_message>
PGC/Identificación - caso 4 definición de la nomenclatura de items
</commit_message>
<xml_diff>
--- a/Documentos/PGC.docx
+++ b/Documentos/PGC.docx
@@ -234,8 +234,8 @@
       <w:tblGrid>
         <w:gridCol w:w="1285"/>
         <w:gridCol w:w="966"/>
-        <w:gridCol w:w="4000"/>
-        <w:gridCol w:w="2284"/>
+        <w:gridCol w:w="4001"/>
+        <w:gridCol w:w="2283"/>
       </w:tblGrid>
       <w:tr>
         <w:trPr>
@@ -260,7 +260,6 @@
               <w:pStyle w:val="Normal"/>
               <w:keepLines/>
               <w:widowControl w:val="false"/>
-              <w:pBdr/>
               <w:spacing w:before="0" w:after="0"/>
               <w:jc w:val="center"/>
               <w:rPr>
@@ -303,7 +302,6 @@
               <w:pStyle w:val="Normal"/>
               <w:keepLines/>
               <w:widowControl w:val="false"/>
-              <w:pBdr/>
               <w:spacing w:before="0" w:after="0"/>
               <w:jc w:val="center"/>
               <w:rPr>
@@ -329,7 +327,7 @@
         </w:tc>
         <w:tc>
           <w:tcPr>
-            <w:tcW w:w="4000" w:type="dxa"/>
+            <w:tcW w:w="4001" w:type="dxa"/>
             <w:tcBorders>
               <w:top w:val="single" w:sz="6" w:space="0" w:color="00000A"/>
               <w:left w:val="single" w:sz="6" w:space="0" w:color="00000A"/>
@@ -346,7 +344,6 @@
               <w:pStyle w:val="Normal"/>
               <w:keepLines/>
               <w:widowControl w:val="false"/>
-              <w:pBdr/>
               <w:spacing w:before="0" w:after="0"/>
               <w:jc w:val="center"/>
               <w:rPr>
@@ -372,7 +369,7 @@
         </w:tc>
         <w:tc>
           <w:tcPr>
-            <w:tcW w:w="2284" w:type="dxa"/>
+            <w:tcW w:w="2283" w:type="dxa"/>
             <w:tcBorders>
               <w:top w:val="single" w:sz="6" w:space="0" w:color="00000A"/>
               <w:left w:val="single" w:sz="6" w:space="0" w:color="00000A"/>
@@ -389,7 +386,6 @@
               <w:pStyle w:val="Normal"/>
               <w:keepLines/>
               <w:widowControl w:val="false"/>
-              <w:pBdr/>
               <w:spacing w:before="0" w:after="0"/>
               <w:jc w:val="center"/>
               <w:rPr>
@@ -437,7 +433,6 @@
               <w:pStyle w:val="Normal"/>
               <w:keepLines/>
               <w:widowControl w:val="false"/>
-              <w:pBdr/>
               <w:spacing w:before="0" w:after="0"/>
               <w:jc w:val="center"/>
               <w:rPr>
@@ -510,7 +505,6 @@
               <w:pStyle w:val="Normal"/>
               <w:keepLines/>
               <w:widowControl w:val="false"/>
-              <w:pBdr/>
               <w:spacing w:before="0" w:after="0"/>
               <w:jc w:val="center"/>
               <w:rPr>
@@ -533,7 +527,7 @@
         </w:tc>
         <w:tc>
           <w:tcPr>
-            <w:tcW w:w="4000" w:type="dxa"/>
+            <w:tcW w:w="4001" w:type="dxa"/>
             <w:tcBorders>
               <w:top w:val="single" w:sz="6" w:space="0" w:color="00000A"/>
               <w:left w:val="single" w:sz="6" w:space="0" w:color="00000A"/>
@@ -550,7 +544,6 @@
               <w:pStyle w:val="Normal"/>
               <w:keepLines/>
               <w:widowControl w:val="false"/>
-              <w:pBdr/>
               <w:spacing w:before="40" w:after="40"/>
               <w:jc w:val="both"/>
               <w:rPr>
@@ -572,7 +565,7 @@
         </w:tc>
         <w:tc>
           <w:tcPr>
-            <w:tcW w:w="2284" w:type="dxa"/>
+            <w:tcW w:w="2283" w:type="dxa"/>
             <w:tcBorders>
               <w:top w:val="single" w:sz="6" w:space="0" w:color="00000A"/>
               <w:left w:val="single" w:sz="6" w:space="0" w:color="00000A"/>
@@ -589,7 +582,6 @@
               <w:pStyle w:val="Normal"/>
               <w:keepLines/>
               <w:widowControl w:val="false"/>
-              <w:pBdr/>
               <w:spacing w:before="0" w:after="0"/>
               <w:rPr>
                 <w:rFonts w:ascii="Calibri" w:hAnsi="Calibri" w:cs="Calibri" w:asciiTheme="majorHAnsi" w:cstheme="majorHAnsi" w:hAnsiTheme="majorHAnsi"/>
@@ -632,7 +624,6 @@
               <w:pStyle w:val="Normal"/>
               <w:keepLines/>
               <w:widowControl w:val="false"/>
-              <w:pBdr/>
               <w:spacing w:before="0" w:after="0"/>
               <w:jc w:val="center"/>
               <w:rPr>
@@ -672,7 +663,6 @@
               <w:pStyle w:val="Normal"/>
               <w:keepLines/>
               <w:widowControl w:val="false"/>
-              <w:pBdr/>
               <w:spacing w:before="0" w:after="0"/>
               <w:jc w:val="center"/>
               <w:rPr>
@@ -695,7 +685,7 @@
         </w:tc>
         <w:tc>
           <w:tcPr>
-            <w:tcW w:w="4000" w:type="dxa"/>
+            <w:tcW w:w="4001" w:type="dxa"/>
             <w:tcBorders>
               <w:top w:val="single" w:sz="6" w:space="0" w:color="00000A"/>
               <w:left w:val="single" w:sz="6" w:space="0" w:color="00000A"/>
@@ -712,7 +702,6 @@
               <w:pStyle w:val="Normal"/>
               <w:keepLines/>
               <w:widowControl w:val="false"/>
-              <w:pBdr/>
               <w:spacing w:before="40" w:after="40"/>
               <w:jc w:val="both"/>
               <w:rPr>
@@ -734,7 +723,7 @@
         </w:tc>
         <w:tc>
           <w:tcPr>
-            <w:tcW w:w="2284" w:type="dxa"/>
+            <w:tcW w:w="2283" w:type="dxa"/>
             <w:tcBorders>
               <w:top w:val="single" w:sz="6" w:space="0" w:color="00000A"/>
               <w:left w:val="single" w:sz="6" w:space="0" w:color="00000A"/>
@@ -751,7 +740,6 @@
               <w:pStyle w:val="Normal"/>
               <w:keepLines/>
               <w:widowControl w:val="false"/>
-              <w:pBdr/>
               <w:spacing w:before="0" w:after="0"/>
               <w:rPr>
                 <w:rFonts w:ascii="Calibri" w:hAnsi="Calibri" w:cs="Calibri" w:asciiTheme="majorHAnsi" w:cstheme="majorHAnsi" w:hAnsiTheme="majorHAnsi"/>
@@ -795,7 +783,6 @@
               <w:pStyle w:val="Normal"/>
               <w:keepLines/>
               <w:widowControl w:val="false"/>
-              <w:pBdr/>
               <w:spacing w:before="0" w:after="0"/>
               <w:jc w:val="center"/>
               <w:rPr>
@@ -835,7 +822,6 @@
               <w:pStyle w:val="Normal"/>
               <w:keepLines/>
               <w:widowControl w:val="false"/>
-              <w:pBdr/>
               <w:spacing w:before="0" w:after="0"/>
               <w:jc w:val="center"/>
               <w:rPr>
@@ -858,7 +844,7 @@
         </w:tc>
         <w:tc>
           <w:tcPr>
-            <w:tcW w:w="4000" w:type="dxa"/>
+            <w:tcW w:w="4001" w:type="dxa"/>
             <w:tcBorders>
               <w:top w:val="single" w:sz="6" w:space="0" w:color="00000A"/>
               <w:left w:val="single" w:sz="6" w:space="0" w:color="00000A"/>
@@ -875,7 +861,6 @@
               <w:pStyle w:val="Normal"/>
               <w:keepLines/>
               <w:widowControl w:val="false"/>
-              <w:pBdr/>
               <w:spacing w:before="40" w:after="40"/>
               <w:jc w:val="both"/>
               <w:rPr>
@@ -897,7 +882,7 @@
         </w:tc>
         <w:tc>
           <w:tcPr>
-            <w:tcW w:w="2284" w:type="dxa"/>
+            <w:tcW w:w="2283" w:type="dxa"/>
             <w:tcBorders>
               <w:top w:val="single" w:sz="6" w:space="0" w:color="00000A"/>
               <w:left w:val="single" w:sz="6" w:space="0" w:color="00000A"/>
@@ -914,7 +899,6 @@
               <w:pStyle w:val="Normal"/>
               <w:keepLines/>
               <w:widowControl w:val="false"/>
-              <w:pBdr/>
               <w:spacing w:before="0" w:after="0"/>
               <w:rPr>
                 <w:rFonts w:ascii="Calibri" w:hAnsi="Calibri" w:cs="Calibri" w:asciiTheme="majorHAnsi" w:cstheme="majorHAnsi" w:hAnsiTheme="majorHAnsi"/>
@@ -958,7 +942,6 @@
               <w:pStyle w:val="Normal"/>
               <w:keepLines/>
               <w:widowControl w:val="false"/>
-              <w:pBdr/>
               <w:spacing w:before="0" w:after="0"/>
               <w:jc w:val="center"/>
               <w:rPr>
@@ -998,7 +981,6 @@
               <w:pStyle w:val="Normal"/>
               <w:keepLines/>
               <w:widowControl w:val="false"/>
-              <w:pBdr/>
               <w:spacing w:before="0" w:after="0"/>
               <w:jc w:val="center"/>
               <w:rPr>
@@ -1021,7 +1003,7 @@
         </w:tc>
         <w:tc>
           <w:tcPr>
-            <w:tcW w:w="4000" w:type="dxa"/>
+            <w:tcW w:w="4001" w:type="dxa"/>
             <w:tcBorders>
               <w:top w:val="single" w:sz="4" w:space="0" w:color="000000"/>
               <w:left w:val="single" w:sz="6" w:space="0" w:color="00000A"/>
@@ -1038,7 +1020,6 @@
               <w:pStyle w:val="Normal"/>
               <w:keepLines/>
               <w:widowControl w:val="false"/>
-              <w:pBdr/>
               <w:spacing w:before="40" w:after="40"/>
               <w:jc w:val="both"/>
               <w:rPr>
@@ -1060,7 +1041,7 @@
         </w:tc>
         <w:tc>
           <w:tcPr>
-            <w:tcW w:w="2284" w:type="dxa"/>
+            <w:tcW w:w="2283" w:type="dxa"/>
             <w:tcBorders>
               <w:top w:val="single" w:sz="6" w:space="0" w:color="00000A"/>
               <w:left w:val="single" w:sz="6" w:space="0" w:color="00000A"/>
@@ -1077,7 +1058,6 @@
               <w:pStyle w:val="Normal"/>
               <w:keepLines/>
               <w:widowControl w:val="false"/>
-              <w:pBdr/>
               <w:spacing w:before="0" w:after="0"/>
               <w:rPr>
                 <w:rFonts w:ascii="Calibri" w:hAnsi="Calibri" w:cs="Calibri" w:asciiTheme="majorHAnsi" w:cstheme="majorHAnsi" w:hAnsiTheme="majorHAnsi"/>
@@ -1121,7 +1101,6 @@
               <w:pStyle w:val="Normal"/>
               <w:keepLines/>
               <w:widowControl w:val="false"/>
-              <w:pBdr/>
               <w:spacing w:before="0" w:after="0"/>
               <w:jc w:val="center"/>
               <w:rPr>
@@ -1161,7 +1140,6 @@
               <w:pStyle w:val="Normal"/>
               <w:keepLines/>
               <w:widowControl w:val="false"/>
-              <w:pBdr/>
               <w:spacing w:before="0" w:after="0"/>
               <w:jc w:val="center"/>
               <w:rPr>
@@ -1184,7 +1162,7 @@
         </w:tc>
         <w:tc>
           <w:tcPr>
-            <w:tcW w:w="4000" w:type="dxa"/>
+            <w:tcW w:w="4001" w:type="dxa"/>
             <w:tcBorders>
               <w:top w:val="single" w:sz="6" w:space="0" w:color="00000A"/>
               <w:left w:val="single" w:sz="6" w:space="0" w:color="00000A"/>
@@ -1201,7 +1179,6 @@
               <w:pStyle w:val="Normal"/>
               <w:keepLines/>
               <w:widowControl w:val="false"/>
-              <w:pBdr/>
               <w:spacing w:before="40" w:after="40"/>
               <w:jc w:val="both"/>
               <w:rPr>
@@ -1223,7 +1200,7 @@
         </w:tc>
         <w:tc>
           <w:tcPr>
-            <w:tcW w:w="2284" w:type="dxa"/>
+            <w:tcW w:w="2283" w:type="dxa"/>
             <w:tcBorders>
               <w:top w:val="single" w:sz="6" w:space="0" w:color="00000A"/>
               <w:left w:val="single" w:sz="6" w:space="0" w:color="00000A"/>
@@ -1240,7 +1217,6 @@
               <w:pStyle w:val="Normal"/>
               <w:keepLines/>
               <w:widowControl w:val="false"/>
-              <w:pBdr/>
               <w:spacing w:before="0" w:after="0"/>
               <w:rPr>
                 <w:rFonts w:ascii="Calibri" w:hAnsi="Calibri" w:cs="Calibri" w:asciiTheme="majorHAnsi" w:cstheme="majorHAnsi" w:hAnsiTheme="majorHAnsi"/>
@@ -1284,7 +1260,6 @@
               <w:pStyle w:val="Normal"/>
               <w:keepLines/>
               <w:widowControl w:val="false"/>
-              <w:pBdr/>
               <w:spacing w:before="0" w:after="0"/>
               <w:jc w:val="center"/>
               <w:rPr>
@@ -1324,7 +1299,6 @@
               <w:pStyle w:val="Normal"/>
               <w:keepLines/>
               <w:widowControl w:val="false"/>
-              <w:pBdr/>
               <w:spacing w:before="0" w:after="0"/>
               <w:jc w:val="center"/>
               <w:rPr>
@@ -1347,7 +1321,7 @@
         </w:tc>
         <w:tc>
           <w:tcPr>
-            <w:tcW w:w="4000" w:type="dxa"/>
+            <w:tcW w:w="4001" w:type="dxa"/>
             <w:tcBorders>
               <w:top w:val="single" w:sz="4" w:space="0" w:color="000000"/>
               <w:left w:val="single" w:sz="6" w:space="0" w:color="00000A"/>
@@ -1364,7 +1338,6 @@
               <w:pStyle w:val="Normal"/>
               <w:keepLines/>
               <w:widowControl w:val="false"/>
-              <w:pBdr/>
               <w:spacing w:before="40" w:after="40"/>
               <w:jc w:val="both"/>
               <w:rPr>
@@ -1387,7 +1360,7 @@
         </w:tc>
         <w:tc>
           <w:tcPr>
-            <w:tcW w:w="2284" w:type="dxa"/>
+            <w:tcW w:w="2283" w:type="dxa"/>
             <w:tcBorders>
               <w:top w:val="single" w:sz="6" w:space="0" w:color="00000A"/>
               <w:left w:val="single" w:sz="6" w:space="0" w:color="00000A"/>
@@ -1404,7 +1377,6 @@
               <w:pStyle w:val="Normal"/>
               <w:keepLines/>
               <w:widowControl w:val="false"/>
-              <w:pBdr/>
               <w:spacing w:before="0" w:after="0"/>
               <w:rPr>
                 <w:rFonts w:ascii="Calibri" w:hAnsi="Calibri" w:cs="Calibri" w:asciiTheme="majorHAnsi" w:cstheme="majorHAnsi" w:hAnsiTheme="majorHAnsi"/>
@@ -1448,7 +1420,6 @@
               <w:pStyle w:val="Normal"/>
               <w:keepLines/>
               <w:widowControl w:val="false"/>
-              <w:pBdr/>
               <w:spacing w:before="0" w:after="0"/>
               <w:jc w:val="center"/>
               <w:rPr>
@@ -1488,7 +1459,6 @@
               <w:pStyle w:val="Normal"/>
               <w:keepLines/>
               <w:widowControl w:val="false"/>
-              <w:pBdr/>
               <w:spacing w:before="0" w:after="0"/>
               <w:jc w:val="center"/>
               <w:rPr>
@@ -1511,7 +1481,7 @@
         </w:tc>
         <w:tc>
           <w:tcPr>
-            <w:tcW w:w="4000" w:type="dxa"/>
+            <w:tcW w:w="4001" w:type="dxa"/>
             <w:tcBorders>
               <w:top w:val="single" w:sz="4" w:space="0" w:color="000000"/>
               <w:left w:val="single" w:sz="6" w:space="0" w:color="00000A"/>
@@ -1528,7 +1498,6 @@
               <w:pStyle w:val="Normal"/>
               <w:keepLines/>
               <w:widowControl w:val="false"/>
-              <w:pBdr/>
               <w:spacing w:before="40" w:after="40"/>
               <w:jc w:val="both"/>
               <w:rPr>
@@ -1551,7 +1520,7 @@
         </w:tc>
         <w:tc>
           <w:tcPr>
-            <w:tcW w:w="2284" w:type="dxa"/>
+            <w:tcW w:w="2283" w:type="dxa"/>
             <w:tcBorders>
               <w:top w:val="single" w:sz="6" w:space="0" w:color="00000A"/>
               <w:left w:val="single" w:sz="6" w:space="0" w:color="00000A"/>
@@ -1568,7 +1537,6 @@
               <w:pStyle w:val="Normal"/>
               <w:keepLines/>
               <w:widowControl w:val="false"/>
-              <w:pBdr/>
               <w:spacing w:before="0" w:after="0"/>
               <w:rPr>
                 <w:rFonts w:ascii="Calibri" w:hAnsi="Calibri" w:cs="Calibri" w:asciiTheme="majorHAnsi" w:cstheme="majorHAnsi" w:hAnsiTheme="majorHAnsi"/>
@@ -1612,7 +1580,6 @@
               <w:pStyle w:val="Normal"/>
               <w:keepLines/>
               <w:widowControl w:val="false"/>
-              <w:pBdr/>
               <w:spacing w:before="0" w:after="0"/>
               <w:jc w:val="center"/>
               <w:rPr>
@@ -1651,7 +1618,6 @@
               <w:pStyle w:val="Normal"/>
               <w:keepLines/>
               <w:widowControl w:val="false"/>
-              <w:pBdr/>
               <w:spacing w:before="0" w:after="0"/>
               <w:jc w:val="center"/>
               <w:rPr>
@@ -1673,7 +1639,7 @@
         </w:tc>
         <w:tc>
           <w:tcPr>
-            <w:tcW w:w="4000" w:type="dxa"/>
+            <w:tcW w:w="4001" w:type="dxa"/>
             <w:tcBorders>
               <w:top w:val="single" w:sz="4" w:space="0" w:color="000000"/>
               <w:left w:val="single" w:sz="6" w:space="0" w:color="00000A"/>
@@ -1690,7 +1656,6 @@
               <w:pStyle w:val="Normal"/>
               <w:keepLines/>
               <w:widowControl w:val="false"/>
-              <w:pBdr/>
               <w:spacing w:before="40" w:after="40"/>
               <w:jc w:val="both"/>
               <w:rPr>
@@ -1712,7 +1677,7 @@
         </w:tc>
         <w:tc>
           <w:tcPr>
-            <w:tcW w:w="2284" w:type="dxa"/>
+            <w:tcW w:w="2283" w:type="dxa"/>
             <w:tcBorders>
               <w:top w:val="single" w:sz="6" w:space="0" w:color="00000A"/>
               <w:left w:val="single" w:sz="6" w:space="0" w:color="00000A"/>
@@ -1729,7 +1694,6 @@
               <w:pStyle w:val="Normal"/>
               <w:keepLines/>
               <w:widowControl w:val="false"/>
-              <w:pBdr/>
               <w:spacing w:before="0" w:after="0"/>
               <w:rPr>
                 <w:rFonts w:ascii="Calibri" w:hAnsi="Calibri" w:cs="Calibri" w:asciiTheme="majorHAnsi" w:cstheme="majorHAnsi" w:hAnsiTheme="majorHAnsi"/>
@@ -1772,7 +1736,6 @@
               <w:pStyle w:val="Normal"/>
               <w:keepLines/>
               <w:widowControl w:val="false"/>
-              <w:pBdr/>
               <w:spacing w:before="0" w:after="0"/>
               <w:jc w:val="center"/>
               <w:rPr>
@@ -1810,7 +1773,6 @@
               <w:pStyle w:val="Normal"/>
               <w:keepLines/>
               <w:widowControl w:val="false"/>
-              <w:pBdr/>
               <w:spacing w:before="0" w:after="0"/>
               <w:jc w:val="center"/>
               <w:rPr>
@@ -1833,7 +1795,7 @@
         </w:tc>
         <w:tc>
           <w:tcPr>
-            <w:tcW w:w="4000" w:type="dxa"/>
+            <w:tcW w:w="4001" w:type="dxa"/>
             <w:tcBorders>
               <w:top w:val="single" w:sz="4" w:space="0" w:color="000000"/>
               <w:left w:val="single" w:sz="6" w:space="0" w:color="00000A"/>
@@ -1857,11 +1819,11 @@
                 <w:szCs w:val="20"/>
               </w:rPr>
             </w:pPr>
-            <w:bookmarkStart w:id="2" w:name="_Toc527071880"/>
-            <w:bookmarkStart w:id="3" w:name="_Toc527069770"/>
+            <w:bookmarkStart w:id="2" w:name="_Toc517873451"/>
+            <w:bookmarkStart w:id="3" w:name="_Toc525602505"/>
             <w:bookmarkStart w:id="4" w:name="_Toc525602614"/>
-            <w:bookmarkStart w:id="5" w:name="_Toc525602505"/>
-            <w:bookmarkStart w:id="6" w:name="_Toc517873451"/>
+            <w:bookmarkStart w:id="5" w:name="_Toc527069770"/>
+            <w:bookmarkStart w:id="6" w:name="_Toc527071880"/>
             <w:r>
               <w:rPr>
                 <w:rFonts w:cs="Calibri" w:cstheme="majorHAnsi"/>
@@ -1882,7 +1844,6 @@
               <w:pStyle w:val="Normal"/>
               <w:keepLines/>
               <w:widowControl w:val="false"/>
-              <w:pBdr/>
               <w:spacing w:before="40" w:after="40"/>
               <w:jc w:val="both"/>
               <w:rPr>
@@ -1904,7 +1865,7 @@
         </w:tc>
         <w:tc>
           <w:tcPr>
-            <w:tcW w:w="2284" w:type="dxa"/>
+            <w:tcW w:w="2283" w:type="dxa"/>
             <w:tcBorders>
               <w:top w:val="single" w:sz="6" w:space="0" w:color="00000A"/>
               <w:left w:val="single" w:sz="6" w:space="0" w:color="00000A"/>
@@ -1921,7 +1882,6 @@
               <w:pStyle w:val="Normal"/>
               <w:keepLines/>
               <w:widowControl w:val="false"/>
-              <w:pBdr/>
               <w:spacing w:before="0" w:after="0"/>
               <w:rPr>
                 <w:rFonts w:ascii="Calibri" w:hAnsi="Calibri" w:cs="Calibri" w:asciiTheme="majorHAnsi" w:cstheme="majorHAnsi" w:hAnsiTheme="majorHAnsi"/>
@@ -1963,7 +1923,6 @@
               <w:pStyle w:val="Normal"/>
               <w:keepLines/>
               <w:widowControl w:val="false"/>
-              <w:pBdr/>
               <w:spacing w:before="0" w:after="0"/>
               <w:jc w:val="center"/>
               <w:rPr>
@@ -2001,7 +1960,6 @@
               <w:pStyle w:val="Normal"/>
               <w:keepLines/>
               <w:widowControl w:val="false"/>
-              <w:pBdr/>
               <w:spacing w:before="0" w:after="0"/>
               <w:jc w:val="center"/>
               <w:rPr>
@@ -2024,7 +1982,7 @@
         </w:tc>
         <w:tc>
           <w:tcPr>
-            <w:tcW w:w="4000" w:type="dxa"/>
+            <w:tcW w:w="4001" w:type="dxa"/>
             <w:tcBorders>
               <w:top w:val="single" w:sz="4" w:space="0" w:color="000000"/>
               <w:left w:val="single" w:sz="6" w:space="0" w:color="00000A"/>
@@ -2048,10 +2006,10 @@
                 <w:szCs w:val="20"/>
               </w:rPr>
             </w:pPr>
-            <w:bookmarkStart w:id="7" w:name="_Toc527071881"/>
-            <w:bookmarkStart w:id="8" w:name="_Toc527069771"/>
-            <w:bookmarkStart w:id="9" w:name="_Toc525602615"/>
-            <w:bookmarkStart w:id="10" w:name="_Toc525602506"/>
+            <w:bookmarkStart w:id="7" w:name="_Toc525602506"/>
+            <w:bookmarkStart w:id="8" w:name="_Toc525602615"/>
+            <w:bookmarkStart w:id="9" w:name="_Toc527069771"/>
+            <w:bookmarkStart w:id="10" w:name="_Toc527071881"/>
             <w:r>
               <w:rPr>
                 <w:rFonts w:cs="Calibri" w:cstheme="majorHAnsi"/>
@@ -2069,7 +2027,7 @@
         </w:tc>
         <w:tc>
           <w:tcPr>
-            <w:tcW w:w="2284" w:type="dxa"/>
+            <w:tcW w:w="2283" w:type="dxa"/>
             <w:tcBorders>
               <w:top w:val="single" w:sz="6" w:space="0" w:color="00000A"/>
               <w:left w:val="single" w:sz="6" w:space="0" w:color="00000A"/>
@@ -2086,7 +2044,6 @@
               <w:pStyle w:val="Normal"/>
               <w:keepLines/>
               <w:widowControl w:val="false"/>
-              <w:pBdr/>
               <w:spacing w:before="0" w:after="0"/>
               <w:rPr>
                 <w:rFonts w:ascii="Calibri" w:hAnsi="Calibri" w:cs="Calibri" w:asciiTheme="majorHAnsi" w:cstheme="majorHAnsi" w:hAnsiTheme="majorHAnsi"/>
@@ -2129,7 +2086,6 @@
               <w:pStyle w:val="Normal"/>
               <w:keepLines/>
               <w:widowControl w:val="false"/>
-              <w:pBdr/>
               <w:spacing w:before="0" w:after="0"/>
               <w:jc w:val="center"/>
               <w:rPr>
@@ -2167,7 +2123,6 @@
               <w:pStyle w:val="Normal"/>
               <w:keepLines/>
               <w:widowControl w:val="false"/>
-              <w:pBdr/>
               <w:spacing w:before="0" w:after="0"/>
               <w:jc w:val="center"/>
               <w:rPr>
@@ -2190,7 +2145,7 @@
         </w:tc>
         <w:tc>
           <w:tcPr>
-            <w:tcW w:w="4000" w:type="dxa"/>
+            <w:tcW w:w="4001" w:type="dxa"/>
             <w:tcBorders>
               <w:top w:val="single" w:sz="4" w:space="0" w:color="000000"/>
               <w:left w:val="single" w:sz="6" w:space="0" w:color="00000A"/>
@@ -2214,8 +2169,8 @@
                 <w:szCs w:val="20"/>
               </w:rPr>
             </w:pPr>
-            <w:bookmarkStart w:id="11" w:name="_Toc527071882"/>
-            <w:bookmarkStart w:id="12" w:name="_Toc527069772"/>
+            <w:bookmarkStart w:id="11" w:name="_Toc527069772"/>
+            <w:bookmarkStart w:id="12" w:name="_Toc527071882"/>
             <w:r>
               <w:rPr>
                 <w:rFonts w:cs="Calibri" w:cstheme="majorHAnsi"/>
@@ -2231,7 +2186,7 @@
         </w:tc>
         <w:tc>
           <w:tcPr>
-            <w:tcW w:w="2284" w:type="dxa"/>
+            <w:tcW w:w="2283" w:type="dxa"/>
             <w:tcBorders>
               <w:top w:val="single" w:sz="6" w:space="0" w:color="00000A"/>
               <w:left w:val="single" w:sz="6" w:space="0" w:color="00000A"/>
@@ -2248,7 +2203,6 @@
               <w:pStyle w:val="Normal"/>
               <w:keepLines/>
               <w:widowControl w:val="false"/>
-              <w:pBdr/>
               <w:spacing w:before="0" w:after="0"/>
               <w:rPr>
                 <w:rFonts w:ascii="Calibri" w:hAnsi="Calibri" w:cs="Calibri" w:asciiTheme="majorHAnsi" w:cstheme="majorHAnsi" w:hAnsiTheme="majorHAnsi"/>
@@ -2292,7 +2246,6 @@
               <w:pStyle w:val="Normal"/>
               <w:keepLines/>
               <w:widowControl w:val="false"/>
-              <w:pBdr/>
               <w:spacing w:before="0" w:after="0"/>
               <w:jc w:val="center"/>
               <w:rPr>
@@ -2330,7 +2283,6 @@
               <w:pStyle w:val="Normal"/>
               <w:keepLines/>
               <w:widowControl w:val="false"/>
-              <w:pBdr/>
               <w:spacing w:before="0" w:after="0"/>
               <w:jc w:val="center"/>
               <w:rPr>
@@ -2353,7 +2305,7 @@
         </w:tc>
         <w:tc>
           <w:tcPr>
-            <w:tcW w:w="4000" w:type="dxa"/>
+            <w:tcW w:w="4001" w:type="dxa"/>
             <w:tcBorders>
               <w:top w:val="single" w:sz="4" w:space="0" w:color="000000"/>
               <w:left w:val="single" w:sz="6" w:space="0" w:color="00000A"/>
@@ -2377,8 +2329,8 @@
                 <w:szCs w:val="20"/>
               </w:rPr>
             </w:pPr>
-            <w:bookmarkStart w:id="13" w:name="_Toc527071883"/>
-            <w:bookmarkStart w:id="14" w:name="_Toc527069773"/>
+            <w:bookmarkStart w:id="13" w:name="_Toc527069773"/>
+            <w:bookmarkStart w:id="14" w:name="_Toc527071883"/>
             <w:r>
               <w:rPr>
                 <w:rFonts w:cs="Calibri" w:cstheme="majorHAnsi"/>
@@ -2394,7 +2346,7 @@
         </w:tc>
         <w:tc>
           <w:tcPr>
-            <w:tcW w:w="2284" w:type="dxa"/>
+            <w:tcW w:w="2283" w:type="dxa"/>
             <w:tcBorders>
               <w:top w:val="single" w:sz="6" w:space="0" w:color="00000A"/>
               <w:left w:val="single" w:sz="6" w:space="0" w:color="00000A"/>
@@ -2411,7 +2363,6 @@
               <w:pStyle w:val="Normal"/>
               <w:keepLines/>
               <w:widowControl w:val="false"/>
-              <w:pBdr/>
               <w:spacing w:before="0" w:after="0"/>
               <w:rPr>
                 <w:rFonts w:ascii="Calibri" w:hAnsi="Calibri" w:cs="Calibri" w:asciiTheme="majorHAnsi" w:cstheme="majorHAnsi" w:hAnsiTheme="majorHAnsi"/>
@@ -2455,7 +2406,6 @@
               <w:pStyle w:val="Normal"/>
               <w:keepLines/>
               <w:widowControl w:val="false"/>
-              <w:pBdr/>
               <w:spacing w:before="0" w:after="0"/>
               <w:jc w:val="center"/>
               <w:rPr>
@@ -2493,7 +2443,6 @@
               <w:pStyle w:val="Normal"/>
               <w:keepLines/>
               <w:widowControl w:val="false"/>
-              <w:pBdr/>
               <w:spacing w:before="0" w:after="0"/>
               <w:jc w:val="center"/>
               <w:rPr>
@@ -2516,7 +2465,7 @@
         </w:tc>
         <w:tc>
           <w:tcPr>
-            <w:tcW w:w="4000" w:type="dxa"/>
+            <w:tcW w:w="4001" w:type="dxa"/>
             <w:tcBorders>
               <w:top w:val="single" w:sz="4" w:space="0" w:color="000000"/>
               <w:left w:val="single" w:sz="6" w:space="0" w:color="00000A"/>
@@ -2540,8 +2489,8 @@
                 <w:szCs w:val="20"/>
               </w:rPr>
             </w:pPr>
-            <w:bookmarkStart w:id="15" w:name="_Toc527071884"/>
-            <w:bookmarkStart w:id="16" w:name="_Toc527069774"/>
+            <w:bookmarkStart w:id="15" w:name="_Toc527069774"/>
+            <w:bookmarkStart w:id="16" w:name="_Toc527071884"/>
             <w:r>
               <w:rPr>
                 <w:rFonts w:cs="Calibri" w:cstheme="majorHAnsi"/>
@@ -2557,7 +2506,7 @@
         </w:tc>
         <w:tc>
           <w:tcPr>
-            <w:tcW w:w="2284" w:type="dxa"/>
+            <w:tcW w:w="2283" w:type="dxa"/>
             <w:tcBorders>
               <w:top w:val="single" w:sz="6" w:space="0" w:color="00000A"/>
               <w:left w:val="single" w:sz="6" w:space="0" w:color="00000A"/>
@@ -2574,7 +2523,6 @@
               <w:pStyle w:val="Normal"/>
               <w:keepLines/>
               <w:widowControl w:val="false"/>
-              <w:pBdr/>
               <w:spacing w:before="0" w:after="0"/>
               <w:rPr>
                 <w:rFonts w:ascii="Calibri" w:hAnsi="Calibri" w:cs="Calibri" w:asciiTheme="majorHAnsi" w:cstheme="majorHAnsi" w:hAnsiTheme="majorHAnsi"/>
@@ -2617,7 +2565,6 @@
               <w:pStyle w:val="Normal"/>
               <w:keepLines/>
               <w:widowControl w:val="false"/>
-              <w:pBdr/>
               <w:spacing w:before="0" w:after="0"/>
               <w:jc w:val="center"/>
               <w:rPr>
@@ -2655,7 +2602,6 @@
               <w:pStyle w:val="Normal"/>
               <w:keepLines/>
               <w:widowControl w:val="false"/>
-              <w:pBdr/>
               <w:spacing w:before="0" w:after="0"/>
               <w:jc w:val="center"/>
               <w:rPr>
@@ -2678,7 +2624,7 @@
         </w:tc>
         <w:tc>
           <w:tcPr>
-            <w:tcW w:w="4000" w:type="dxa"/>
+            <w:tcW w:w="4001" w:type="dxa"/>
             <w:tcBorders>
               <w:top w:val="single" w:sz="4" w:space="0" w:color="000000"/>
               <w:left w:val="single" w:sz="6" w:space="0" w:color="00000A"/>
@@ -2719,7 +2665,7 @@
         </w:tc>
         <w:tc>
           <w:tcPr>
-            <w:tcW w:w="2284" w:type="dxa"/>
+            <w:tcW w:w="2283" w:type="dxa"/>
             <w:tcBorders>
               <w:top w:val="single" w:sz="6" w:space="0" w:color="00000A"/>
               <w:left w:val="single" w:sz="6" w:space="0" w:color="00000A"/>
@@ -2736,7 +2682,6 @@
               <w:pStyle w:val="Normal"/>
               <w:keepLines/>
               <w:widowControl w:val="false"/>
-              <w:pBdr/>
               <w:spacing w:before="0" w:after="0"/>
               <w:rPr>
                 <w:rFonts w:ascii="Calibri" w:hAnsi="Calibri" w:cs="Calibri" w:asciiTheme="majorHAnsi" w:cstheme="majorHAnsi" w:hAnsiTheme="majorHAnsi"/>
@@ -2780,7 +2725,6 @@
               <w:pStyle w:val="Normal"/>
               <w:keepLines/>
               <w:widowControl w:val="false"/>
-              <w:pBdr/>
               <w:spacing w:before="0" w:after="0"/>
               <w:jc w:val="center"/>
               <w:rPr>
@@ -2818,7 +2762,6 @@
               <w:pStyle w:val="Normal"/>
               <w:keepLines/>
               <w:widowControl w:val="false"/>
-              <w:pBdr/>
               <w:spacing w:before="0" w:after="0"/>
               <w:jc w:val="center"/>
               <w:rPr>
@@ -2841,7 +2784,7 @@
         </w:tc>
         <w:tc>
           <w:tcPr>
-            <w:tcW w:w="4000" w:type="dxa"/>
+            <w:tcW w:w="4001" w:type="dxa"/>
             <w:tcBorders>
               <w:top w:val="single" w:sz="4" w:space="0" w:color="000000"/>
               <w:left w:val="single" w:sz="6" w:space="0" w:color="00000A"/>
@@ -2865,8 +2808,8 @@
                 <w:szCs w:val="20"/>
               </w:rPr>
             </w:pPr>
-            <w:bookmarkStart w:id="19" w:name="_Toc527071886"/>
-            <w:bookmarkStart w:id="20" w:name="_Toc527069776"/>
+            <w:bookmarkStart w:id="19" w:name="_Toc527069776"/>
+            <w:bookmarkStart w:id="20" w:name="_Toc527071886"/>
             <w:r>
               <w:rPr>
                 <w:rFonts w:cs="Calibri" w:cstheme="majorHAnsi"/>
@@ -2882,7 +2825,7 @@
         </w:tc>
         <w:tc>
           <w:tcPr>
-            <w:tcW w:w="2284" w:type="dxa"/>
+            <w:tcW w:w="2283" w:type="dxa"/>
             <w:tcBorders>
               <w:top w:val="single" w:sz="6" w:space="0" w:color="00000A"/>
               <w:left w:val="single" w:sz="6" w:space="0" w:color="00000A"/>
@@ -2899,7 +2842,6 @@
               <w:pStyle w:val="Normal"/>
               <w:keepLines/>
               <w:widowControl w:val="false"/>
-              <w:pBdr/>
               <w:spacing w:before="0" w:after="0"/>
               <w:rPr>
                 <w:rFonts w:ascii="Calibri" w:hAnsi="Calibri" w:cs="Calibri" w:asciiTheme="majorHAnsi" w:cstheme="majorHAnsi" w:hAnsiTheme="majorHAnsi"/>
@@ -2928,6 +2870,7 @@
           <w:tcPr>
             <w:tcW w:w="1285" w:type="dxa"/>
             <w:tcBorders>
+              <w:top w:val="single" w:sz="4" w:space="0" w:color="000000"/>
               <w:left w:val="single" w:sz="6" w:space="0" w:color="00000A"/>
               <w:bottom w:val="single" w:sz="4" w:space="0" w:color="000000"/>
               <w:right w:val="single" w:sz="6" w:space="0" w:color="00000A"/>
@@ -2942,7 +2885,6 @@
               <w:pStyle w:val="Normal"/>
               <w:keepLines/>
               <w:widowControl w:val="false"/>
-              <w:pBdr/>
               <w:spacing w:before="0" w:after="0"/>
               <w:jc w:val="center"/>
               <w:rPr>
@@ -2965,6 +2907,7 @@
           <w:tcPr>
             <w:tcW w:w="966" w:type="dxa"/>
             <w:tcBorders>
+              <w:top w:val="single" w:sz="4" w:space="0" w:color="000000"/>
               <w:left w:val="single" w:sz="6" w:space="0" w:color="00000A"/>
               <w:bottom w:val="single" w:sz="4" w:space="0" w:color="000000"/>
               <w:right w:val="single" w:sz="6" w:space="0" w:color="00000A"/>
@@ -2979,7 +2922,6 @@
               <w:pStyle w:val="Normal"/>
               <w:keepLines/>
               <w:widowControl w:val="false"/>
-              <w:pBdr/>
               <w:spacing w:before="0" w:after="0"/>
               <w:jc w:val="center"/>
               <w:rPr>
@@ -3002,8 +2944,9 @@
         </w:tc>
         <w:tc>
           <w:tcPr>
-            <w:tcW w:w="4000" w:type="dxa"/>
-            <w:tcBorders>
+            <w:tcW w:w="4001" w:type="dxa"/>
+            <w:tcBorders>
+              <w:top w:val="single" w:sz="4" w:space="0" w:color="000000"/>
               <w:left w:val="single" w:sz="6" w:space="0" w:color="00000A"/>
               <w:bottom w:val="single" w:sz="4" w:space="0" w:color="000000"/>
               <w:right w:val="single" w:sz="6" w:space="0" w:color="00000A"/>
@@ -3038,8 +2981,9 @@
         </w:tc>
         <w:tc>
           <w:tcPr>
-            <w:tcW w:w="2284" w:type="dxa"/>
-            <w:tcBorders>
+            <w:tcW w:w="2283" w:type="dxa"/>
+            <w:tcBorders>
+              <w:top w:val="single" w:sz="6" w:space="0" w:color="00000A"/>
               <w:left w:val="single" w:sz="6" w:space="0" w:color="00000A"/>
               <w:bottom w:val="single" w:sz="6" w:space="0" w:color="00000A"/>
               <w:right w:val="single" w:sz="6" w:space="0" w:color="00000A"/>
@@ -3054,7 +2998,6 @@
               <w:pStyle w:val="Normal"/>
               <w:keepLines/>
               <w:widowControl w:val="false"/>
-              <w:pBdr/>
               <w:spacing w:before="0" w:after="0"/>
               <w:rPr>
                 <w:rFonts w:ascii="Calibri" w:hAnsi="Calibri" w:cs="Calibri" w:asciiTheme="majorHAnsi" w:cstheme="majorHAnsi" w:hAnsiTheme="majorHAnsi"/>
@@ -3094,7 +3037,6 @@
       <w:pPr>
         <w:pStyle w:val="Normal"/>
         <w:widowControl w:val="false"/>
-        <w:pBdr/>
         <w:spacing w:lineRule="auto" w:line="276" w:before="0" w:after="0"/>
         <w:rPr>
           <w:rFonts w:ascii="Calibri" w:hAnsi="Calibri" w:cs="Calibri" w:asciiTheme="majorHAnsi" w:cstheme="majorHAnsi" w:hAnsiTheme="majorHAnsi"/>
@@ -3128,7 +3070,6 @@
         <w:pStyle w:val="Normal"/>
         <w:keepNext w:val="true"/>
         <w:keepLines/>
-        <w:pBdr/>
         <w:spacing w:before="240" w:after="0"/>
         <w:jc w:val="center"/>
         <w:rPr>
@@ -3166,7 +3107,7 @@
           <w:docPartGallery w:val="Table of Contents"/>
           <w:docPartUnique w:val="true"/>
         </w:docPartObj>
-        <w:id w:val="2137797520"/>
+        <w:id w:val="1089719482"/>
       </w:sdtPr>
       <w:sdtContent>
         <w:p>
@@ -3265,15 +3206,42 @@
             </w:r>
             <w:r>
               <w:rPr>
-                <w:rStyle w:val="Enlacedelndice"/>
-                <w:vanish w:val="false"/>
-              </w:rPr>
-              <w:tab/>
+                <w:rStyle w:val="ListLabel105"/>
+                <w:vanish/>
+              </w:rPr>
+              <w:fldChar w:fldCharType="begin"/>
+            </w:r>
+            <w:r>
+              <w:rPr>
+                <w:webHidden/>
+              </w:rPr>
+              <w:fldChar w:fldCharType="end"/>
+            </w:r>
+            <w:r>
+              <w:rPr>
+                <w:rStyle w:val="ListLabel105"/>
+                <w:vanish/>
+              </w:rPr>
+              <w:instrText> PAGEREF _Toc527071887 \h </w:instrText>
+            </w:r>
+            <w:r>
+              <w:rPr>
+                <w:rStyle w:val="ListLabel105"/>
+                <w:vanish/>
+              </w:rPr>
+              <w:fldChar w:fldCharType="separate"/>
+            </w:r>
+            <w:r>
+              <w:rPr>
+                <w:rStyle w:val="ListLabel105"/>
+                <w:vanish/>
+              </w:rPr>
               <w:t>4</w:t>
             </w:r>
             <w:r>
               <w:rPr>
-                <w:webHidden/>
+                <w:rStyle w:val="ListLabel105"/>
+                <w:vanish/>
               </w:rPr>
               <w:fldChar w:fldCharType="end"/>
             </w:r>
@@ -3336,15 +3304,42 @@
             </w:r>
             <w:r>
               <w:rPr>
-                <w:rStyle w:val="Enlacedelndice"/>
-                <w:vanish w:val="false"/>
-              </w:rPr>
-              <w:tab/>
+                <w:rStyle w:val="ListLabel105"/>
+                <w:vanish/>
+              </w:rPr>
+              <w:fldChar w:fldCharType="begin"/>
+            </w:r>
+            <w:r>
+              <w:rPr>
+                <w:webHidden/>
+              </w:rPr>
+              <w:fldChar w:fldCharType="end"/>
+            </w:r>
+            <w:r>
+              <w:rPr>
+                <w:rStyle w:val="ListLabel105"/>
+                <w:vanish/>
+              </w:rPr>
+              <w:instrText> PAGEREF _Toc527071888 \h </w:instrText>
+            </w:r>
+            <w:r>
+              <w:rPr>
+                <w:rStyle w:val="ListLabel105"/>
+                <w:vanish/>
+              </w:rPr>
+              <w:fldChar w:fldCharType="separate"/>
+            </w:r>
+            <w:r>
+              <w:rPr>
+                <w:rStyle w:val="ListLabel105"/>
+                <w:vanish/>
+              </w:rPr>
               <w:t>4</w:t>
             </w:r>
             <w:r>
               <w:rPr>
-                <w:webHidden/>
+                <w:rStyle w:val="ListLabel105"/>
+                <w:vanish/>
               </w:rPr>
               <w:fldChar w:fldCharType="end"/>
             </w:r>
@@ -3390,15 +3385,42 @@
             </w:r>
             <w:r>
               <w:rPr>
-                <w:rStyle w:val="Enlacedelndice"/>
-                <w:vanish w:val="false"/>
-              </w:rPr>
-              <w:tab/>
+                <w:rStyle w:val="ListLabel105"/>
+                <w:vanish/>
+              </w:rPr>
+              <w:fldChar w:fldCharType="begin"/>
+            </w:r>
+            <w:r>
+              <w:rPr>
+                <w:webHidden/>
+              </w:rPr>
+              <w:fldChar w:fldCharType="end"/>
+            </w:r>
+            <w:r>
+              <w:rPr>
+                <w:rStyle w:val="ListLabel105"/>
+                <w:vanish/>
+              </w:rPr>
+              <w:instrText> PAGEREF _Toc527071889 \h </w:instrText>
+            </w:r>
+            <w:r>
+              <w:rPr>
+                <w:rStyle w:val="ListLabel105"/>
+                <w:vanish/>
+              </w:rPr>
+              <w:fldChar w:fldCharType="separate"/>
+            </w:r>
+            <w:r>
+              <w:rPr>
+                <w:rStyle w:val="ListLabel105"/>
+                <w:vanish/>
+              </w:rPr>
               <w:t>4</w:t>
             </w:r>
             <w:r>
               <w:rPr>
-                <w:webHidden/>
+                <w:rStyle w:val="ListLabel105"/>
+                <w:vanish/>
               </w:rPr>
               <w:fldChar w:fldCharType="end"/>
             </w:r>
@@ -3444,15 +3466,42 @@
             </w:r>
             <w:r>
               <w:rPr>
-                <w:rStyle w:val="Enlacedelndice"/>
-                <w:vanish w:val="false"/>
-              </w:rPr>
-              <w:tab/>
+                <w:rStyle w:val="ListLabel105"/>
+                <w:vanish/>
+              </w:rPr>
+              <w:fldChar w:fldCharType="begin"/>
+            </w:r>
+            <w:r>
+              <w:rPr>
+                <w:webHidden/>
+              </w:rPr>
+              <w:fldChar w:fldCharType="end"/>
+            </w:r>
+            <w:r>
+              <w:rPr>
+                <w:rStyle w:val="ListLabel105"/>
+                <w:vanish/>
+              </w:rPr>
+              <w:instrText> PAGEREF _Toc527071890 \h </w:instrText>
+            </w:r>
+            <w:r>
+              <w:rPr>
+                <w:rStyle w:val="ListLabel105"/>
+                <w:vanish/>
+              </w:rPr>
+              <w:fldChar w:fldCharType="separate"/>
+            </w:r>
+            <w:r>
+              <w:rPr>
+                <w:rStyle w:val="ListLabel105"/>
+                <w:vanish/>
+              </w:rPr>
               <w:t>5</w:t>
             </w:r>
             <w:r>
               <w:rPr>
-                <w:webHidden/>
+                <w:rStyle w:val="ListLabel105"/>
+                <w:vanish/>
               </w:rPr>
               <w:fldChar w:fldCharType="end"/>
             </w:r>
@@ -3498,15 +3547,42 @@
             </w:r>
             <w:r>
               <w:rPr>
-                <w:rStyle w:val="Enlacedelndice"/>
-                <w:vanish w:val="false"/>
-              </w:rPr>
-              <w:tab/>
-              <w:t>6</w:t>
+                <w:rStyle w:val="ListLabel105"/>
+                <w:vanish/>
+              </w:rPr>
+              <w:fldChar w:fldCharType="begin"/>
             </w:r>
             <w:r>
               <w:rPr>
                 <w:webHidden/>
+              </w:rPr>
+              <w:fldChar w:fldCharType="end"/>
+            </w:r>
+            <w:r>
+              <w:rPr>
+                <w:rStyle w:val="ListLabel105"/>
+                <w:vanish/>
+              </w:rPr>
+              <w:instrText> PAGEREF _Toc527071891 \h </w:instrText>
+            </w:r>
+            <w:r>
+              <w:rPr>
+                <w:rStyle w:val="ListLabel105"/>
+                <w:vanish/>
+              </w:rPr>
+              <w:fldChar w:fldCharType="separate"/>
+            </w:r>
+            <w:r>
+              <w:rPr>
+                <w:rStyle w:val="ListLabel105"/>
+                <w:vanish/>
+              </w:rPr>
+              <w:t>7</w:t>
+            </w:r>
+            <w:r>
+              <w:rPr>
+                <w:rStyle w:val="ListLabel105"/>
+                <w:vanish/>
               </w:rPr>
               <w:fldChar w:fldCharType="end"/>
             </w:r>
@@ -3552,15 +3628,42 @@
             </w:r>
             <w:r>
               <w:rPr>
-                <w:rStyle w:val="Enlacedelndice"/>
-                <w:vanish w:val="false"/>
-              </w:rPr>
-              <w:tab/>
-              <w:t>8</w:t>
+                <w:rStyle w:val="ListLabel105"/>
+                <w:vanish/>
+              </w:rPr>
+              <w:fldChar w:fldCharType="begin"/>
             </w:r>
             <w:r>
               <w:rPr>
                 <w:webHidden/>
+              </w:rPr>
+              <w:fldChar w:fldCharType="end"/>
+            </w:r>
+            <w:r>
+              <w:rPr>
+                <w:rStyle w:val="ListLabel105"/>
+                <w:vanish/>
+              </w:rPr>
+              <w:instrText> PAGEREF _Toc527071892 \h </w:instrText>
+            </w:r>
+            <w:r>
+              <w:rPr>
+                <w:rStyle w:val="ListLabel105"/>
+                <w:vanish/>
+              </w:rPr>
+              <w:fldChar w:fldCharType="separate"/>
+            </w:r>
+            <w:r>
+              <w:rPr>
+                <w:rStyle w:val="ListLabel105"/>
+                <w:vanish/>
+              </w:rPr>
+              <w:t>9</w:t>
+            </w:r>
+            <w:r>
+              <w:rPr>
+                <w:rStyle w:val="ListLabel105"/>
+                <w:vanish/>
               </w:rPr>
               <w:fldChar w:fldCharType="end"/>
             </w:r>
@@ -3623,15 +3726,42 @@
             </w:r>
             <w:r>
               <w:rPr>
-                <w:rStyle w:val="Enlacedelndice"/>
-                <w:vanish w:val="false"/>
-              </w:rPr>
-              <w:tab/>
-              <w:t>9</w:t>
+                <w:rStyle w:val="ListLabel105"/>
+                <w:vanish/>
+              </w:rPr>
+              <w:fldChar w:fldCharType="begin"/>
             </w:r>
             <w:r>
               <w:rPr>
                 <w:webHidden/>
+              </w:rPr>
+              <w:fldChar w:fldCharType="end"/>
+            </w:r>
+            <w:r>
+              <w:rPr>
+                <w:rStyle w:val="ListLabel105"/>
+                <w:vanish/>
+              </w:rPr>
+              <w:instrText> PAGEREF _Toc527071893 \h </w:instrText>
+            </w:r>
+            <w:r>
+              <w:rPr>
+                <w:rStyle w:val="ListLabel105"/>
+                <w:vanish/>
+              </w:rPr>
+              <w:fldChar w:fldCharType="separate"/>
+            </w:r>
+            <w:r>
+              <w:rPr>
+                <w:rStyle w:val="ListLabel105"/>
+                <w:vanish/>
+              </w:rPr>
+              <w:t>10</w:t>
+            </w:r>
+            <w:r>
+              <w:rPr>
+                <w:rStyle w:val="ListLabel105"/>
+                <w:vanish/>
               </w:rPr>
               <w:fldChar w:fldCharType="end"/>
             </w:r>
@@ -3677,15 +3807,42 @@
             </w:r>
             <w:r>
               <w:rPr>
-                <w:rStyle w:val="Enlacedelndice"/>
-                <w:vanish w:val="false"/>
-              </w:rPr>
-              <w:tab/>
-              <w:t>9</w:t>
+                <w:rStyle w:val="ListLabel105"/>
+                <w:vanish/>
+              </w:rPr>
+              <w:fldChar w:fldCharType="begin"/>
             </w:r>
             <w:r>
               <w:rPr>
                 <w:webHidden/>
+              </w:rPr>
+              <w:fldChar w:fldCharType="end"/>
+            </w:r>
+            <w:r>
+              <w:rPr>
+                <w:rStyle w:val="ListLabel105"/>
+                <w:vanish/>
+              </w:rPr>
+              <w:instrText> PAGEREF _Toc527071894 \h </w:instrText>
+            </w:r>
+            <w:r>
+              <w:rPr>
+                <w:rStyle w:val="ListLabel105"/>
+                <w:vanish/>
+              </w:rPr>
+              <w:fldChar w:fldCharType="separate"/>
+            </w:r>
+            <w:r>
+              <w:rPr>
+                <w:rStyle w:val="ListLabel105"/>
+                <w:vanish/>
+              </w:rPr>
+              <w:t>10</w:t>
+            </w:r>
+            <w:r>
+              <w:rPr>
+                <w:rStyle w:val="ListLabel105"/>
+                <w:vanish/>
               </w:rPr>
               <w:fldChar w:fldCharType="end"/>
             </w:r>
@@ -3731,15 +3888,42 @@
             </w:r>
             <w:r>
               <w:rPr>
-                <w:rStyle w:val="Enlacedelndice"/>
-                <w:vanish w:val="false"/>
-              </w:rPr>
-              <w:tab/>
-              <w:t>9</w:t>
+                <w:rStyle w:val="ListLabel105"/>
+                <w:vanish/>
+              </w:rPr>
+              <w:fldChar w:fldCharType="begin"/>
             </w:r>
             <w:r>
               <w:rPr>
                 <w:webHidden/>
+              </w:rPr>
+              <w:fldChar w:fldCharType="end"/>
+            </w:r>
+            <w:r>
+              <w:rPr>
+                <w:rStyle w:val="ListLabel105"/>
+                <w:vanish/>
+              </w:rPr>
+              <w:instrText> PAGEREF _Toc527071895 \h </w:instrText>
+            </w:r>
+            <w:r>
+              <w:rPr>
+                <w:rStyle w:val="ListLabel105"/>
+                <w:vanish/>
+              </w:rPr>
+              <w:fldChar w:fldCharType="separate"/>
+            </w:r>
+            <w:r>
+              <w:rPr>
+                <w:rStyle w:val="ListLabel105"/>
+                <w:vanish/>
+              </w:rPr>
+              <w:t>10</w:t>
+            </w:r>
+            <w:r>
+              <w:rPr>
+                <w:rStyle w:val="ListLabel105"/>
+                <w:vanish/>
               </w:rPr>
               <w:fldChar w:fldCharType="end"/>
             </w:r>
@@ -3783,7 +3967,6 @@
       <w:pPr>
         <w:pStyle w:val="Normal"/>
         <w:widowControl w:val="false"/>
-        <w:pBdr/>
         <w:spacing w:lineRule="auto" w:line="276" w:before="0" w:after="0"/>
         <w:rPr>
           <w:rFonts w:ascii="Calibri" w:hAnsi="Calibri" w:cs="Calibri" w:asciiTheme="majorHAnsi" w:cstheme="majorHAnsi" w:hAnsiTheme="majorHAnsi"/>
@@ -3904,7 +4087,6 @@
     <w:p>
       <w:pPr>
         <w:pStyle w:val="Normal"/>
-        <w:pBdr/>
         <w:spacing w:lineRule="auto" w:line="276" w:before="0" w:after="240"/>
         <w:ind w:left="567" w:hanging="0"/>
         <w:jc w:val="both"/>
@@ -3922,7 +4104,6 @@
     <w:p>
       <w:pPr>
         <w:pStyle w:val="Normal"/>
-        <w:pBdr/>
         <w:spacing w:lineRule="auto" w:line="276" w:before="0" w:after="240"/>
         <w:ind w:left="567" w:hanging="0"/>
         <w:jc w:val="both"/>
@@ -4197,8 +4378,7 @@
                 <w:ilvl w:val="0"/>
                 <w:numId w:val="3"/>
               </w:numPr>
-              <w:pBdr/>
-              <w:spacing w:lineRule="auto" w:line="254" w:before="0" w:after="0"/>
+              <w:spacing w:lineRule="auto" w:line="252" w:before="0" w:after="0"/>
               <w:contextualSpacing/>
               <w:jc w:val="both"/>
               <w:rPr>
@@ -4223,7 +4403,6 @@
                 <w:ilvl w:val="0"/>
                 <w:numId w:val="3"/>
               </w:numPr>
-              <w:pBdr/>
               <w:spacing w:lineRule="auto" w:line="240" w:before="0" w:after="0"/>
               <w:contextualSpacing/>
               <w:rPr>
@@ -4335,7 +4514,6 @@
                 <w:ilvl w:val="0"/>
                 <w:numId w:val="4"/>
               </w:numPr>
-              <w:pBdr/>
               <w:spacing w:lineRule="auto" w:line="240" w:before="0" w:after="0"/>
               <w:contextualSpacing/>
               <w:rPr>
@@ -4360,7 +4538,6 @@
                 <w:ilvl w:val="0"/>
                 <w:numId w:val="4"/>
               </w:numPr>
-              <w:pBdr/>
               <w:spacing w:lineRule="auto" w:line="240" w:before="0" w:after="0"/>
               <w:contextualSpacing/>
               <w:rPr>
@@ -4385,7 +4562,6 @@
                 <w:ilvl w:val="0"/>
                 <w:numId w:val="4"/>
               </w:numPr>
-              <w:pBdr/>
               <w:spacing w:lineRule="auto" w:line="240" w:before="0" w:after="0"/>
               <w:contextualSpacing/>
               <w:rPr>
@@ -4410,7 +4586,6 @@
                 <w:ilvl w:val="0"/>
                 <w:numId w:val="4"/>
               </w:numPr>
-              <w:pBdr/>
               <w:spacing w:lineRule="auto" w:line="240" w:before="0" w:after="0"/>
               <w:contextualSpacing/>
               <w:rPr>
@@ -4522,7 +4697,6 @@
                 <w:ilvl w:val="0"/>
                 <w:numId w:val="5"/>
               </w:numPr>
-              <w:pBdr/>
               <w:spacing w:lineRule="auto" w:line="240" w:before="0" w:after="0"/>
               <w:contextualSpacing/>
               <w:rPr>
@@ -4631,7 +4805,6 @@
                 <w:ilvl w:val="0"/>
                 <w:numId w:val="5"/>
               </w:numPr>
-              <w:pBdr/>
               <w:spacing w:lineRule="auto" w:line="240" w:before="0" w:after="0"/>
               <w:contextualSpacing/>
               <w:rPr>
@@ -4740,7 +4913,6 @@
                 <w:ilvl w:val="0"/>
                 <w:numId w:val="5"/>
               </w:numPr>
-              <w:pBdr/>
               <w:spacing w:lineRule="auto" w:line="240" w:before="0" w:after="0"/>
               <w:contextualSpacing/>
               <w:rPr>
@@ -5416,7 +5588,7 @@
       <w:r>
         <w:rPr/>
         <w:drawing>
-          <wp:inline distT="0" distB="0" distL="0" distR="9525">
+          <wp:inline distT="0" distB="0" distL="0" distR="0">
             <wp:extent cx="5591175" cy="3352800"/>
             <wp:effectExtent l="0" t="0" r="0" b="0"/>
             <wp:docPr id="1" name="Imagen 1" descr=""/>
@@ -5476,8 +5648,6 @@
       <w:r>
         <w:rPr/>
       </w:r>
-      <w:bookmarkStart w:id="29" w:name="_Toc517873452"/>
-      <w:bookmarkStart w:id="30" w:name="_Toc517873452"/>
     </w:p>
     <w:p>
       <w:pPr>
@@ -5557,7 +5727,7 @@
           <w:b/>
         </w:rPr>
       </w:pPr>
-      <w:bookmarkStart w:id="31" w:name="_Toc517873452"/>
+      <w:bookmarkStart w:id="29" w:name="_Toc517873452"/>
       <w:r>
         <w:rPr>
           <w:rFonts w:cs="Calibri" w:cstheme="majorHAnsi"/>
@@ -5565,7 +5735,7 @@
         </w:rPr>
         <w:t>Herramientas de control de versiones</w:t>
       </w:r>
-      <w:bookmarkEnd w:id="31"/>
+      <w:bookmarkEnd w:id="29"/>
     </w:p>
     <w:p>
       <w:pPr>
@@ -5588,7 +5758,6 @@
           <w:ilvl w:val="0"/>
           <w:numId w:val="2"/>
         </w:numPr>
-        <w:pBdr/>
         <w:spacing w:lineRule="auto" w:line="360" w:before="0" w:after="0"/>
         <w:contextualSpacing/>
         <w:jc w:val="both"/>
@@ -5627,7 +5796,6 @@
           <w:ilvl w:val="2"/>
           <w:numId w:val="2"/>
         </w:numPr>
-        <w:pBdr/>
         <w:spacing w:lineRule="auto" w:line="360" w:before="0" w:after="0"/>
         <w:ind w:left="1560" w:hanging="360"/>
         <w:contextualSpacing/>
@@ -5649,7 +5817,6 @@
           <w:ilvl w:val="2"/>
           <w:numId w:val="2"/>
         </w:numPr>
-        <w:pBdr/>
         <w:spacing w:lineRule="auto" w:line="360" w:before="0" w:after="0"/>
         <w:ind w:left="1560" w:hanging="360"/>
         <w:contextualSpacing/>
@@ -5671,7 +5838,6 @@
           <w:ilvl w:val="2"/>
           <w:numId w:val="2"/>
         </w:numPr>
-        <w:pBdr/>
         <w:spacing w:lineRule="auto" w:line="360" w:before="0" w:after="0"/>
         <w:ind w:left="709" w:hanging="360"/>
         <w:contextualSpacing/>
@@ -5828,7 +5994,7 @@
           <w:color w:val="000000"/>
         </w:rPr>
       </w:pPr>
-      <w:bookmarkStart w:id="32" w:name="_Toc527071892"/>
+      <w:bookmarkStart w:id="30" w:name="_Toc527071892"/>
       <w:r>
         <w:rPr>
           <w:rFonts w:cs="Calibri" w:cstheme="majorHAnsi"/>
@@ -5839,7 +6005,7 @@
         </w:rPr>
         <w:t>1.5 Calendario</w:t>
       </w:r>
-      <w:bookmarkEnd w:id="32"/>
+      <w:bookmarkEnd w:id="30"/>
     </w:p>
     <w:p>
       <w:pPr>
@@ -5858,9 +6024,9 @@
           <w:szCs w:val="24"/>
         </w:rPr>
       </w:r>
-      <w:bookmarkStart w:id="33" w:name="_17dp8vu"/>
-      <w:bookmarkStart w:id="34" w:name="_17dp8vu"/>
-      <w:bookmarkEnd w:id="34"/>
+      <w:bookmarkStart w:id="31" w:name="_17dp8vu"/>
+      <w:bookmarkStart w:id="32" w:name="_17dp8vu"/>
+      <w:bookmarkEnd w:id="32"/>
     </w:p>
     <w:p>
       <w:pPr>
@@ -5895,7 +6061,7 @@
         </w:tblBorders>
         <w:tblCellMar>
           <w:top w:w="0" w:type="dxa"/>
-          <w:left w:w="32" w:type="dxa"/>
+          <w:left w:w="31" w:type="dxa"/>
           <w:bottom w:w="0" w:type="dxa"/>
           <w:right w:w="40" w:type="dxa"/>
         </w:tblCellMar>
@@ -5904,8 +6070,8 @@
       <w:tblGrid>
         <w:gridCol w:w="359"/>
         <w:gridCol w:w="4783"/>
-        <w:gridCol w:w="1844"/>
-        <w:gridCol w:w="2125"/>
+        <w:gridCol w:w="1845"/>
+        <w:gridCol w:w="2124"/>
       </w:tblGrid>
       <w:tr>
         <w:trPr>
@@ -5988,7 +6154,7 @@
         </w:tc>
         <w:tc>
           <w:tcPr>
-            <w:tcW w:w="1844" w:type="dxa"/>
+            <w:tcW w:w="1845" w:type="dxa"/>
             <w:tcBorders>
               <w:top w:val="single" w:sz="6" w:space="0" w:color="CCCCCC"/>
               <w:left w:val="single" w:sz="6" w:space="0" w:color="CCCCCC"/>
@@ -6028,7 +6194,7 @@
         </w:tc>
         <w:tc>
           <w:tcPr>
-            <w:tcW w:w="2125" w:type="dxa"/>
+            <w:tcW w:w="2124" w:type="dxa"/>
             <w:tcBorders>
               <w:top w:val="single" w:sz="6" w:space="0" w:color="CCCCCC"/>
               <w:left w:val="single" w:sz="6" w:space="0" w:color="CCCCCC"/>
@@ -6146,7 +6312,7 @@
         </w:tc>
         <w:tc>
           <w:tcPr>
-            <w:tcW w:w="1844" w:type="dxa"/>
+            <w:tcW w:w="1845" w:type="dxa"/>
             <w:tcBorders>
               <w:top w:val="single" w:sz="6" w:space="0" w:color="CCCCCC"/>
               <w:left w:val="single" w:sz="6" w:space="0" w:color="CCCCCC"/>
@@ -6181,7 +6347,7 @@
         </w:tc>
         <w:tc>
           <w:tcPr>
-            <w:tcW w:w="2125" w:type="dxa"/>
+            <w:tcW w:w="2124" w:type="dxa"/>
             <w:tcBorders>
               <w:top w:val="single" w:sz="6" w:space="0" w:color="CCCCCC"/>
               <w:left w:val="single" w:sz="6" w:space="0" w:color="CCCCCC"/>
@@ -6292,7 +6458,7 @@
         </w:tc>
         <w:tc>
           <w:tcPr>
-            <w:tcW w:w="1844" w:type="dxa"/>
+            <w:tcW w:w="1845" w:type="dxa"/>
             <w:tcBorders>
               <w:top w:val="single" w:sz="6" w:space="0" w:color="CCCCCC"/>
               <w:left w:val="single" w:sz="6" w:space="0" w:color="CCCCCC"/>
@@ -6328,7 +6494,7 @@
         </w:tc>
         <w:tc>
           <w:tcPr>
-            <w:tcW w:w="2125" w:type="dxa"/>
+            <w:tcW w:w="2124" w:type="dxa"/>
             <w:tcBorders>
               <w:top w:val="single" w:sz="6" w:space="0" w:color="CCCCCC"/>
               <w:left w:val="single" w:sz="6" w:space="0" w:color="CCCCCC"/>
@@ -6439,7 +6605,7 @@
         </w:tc>
         <w:tc>
           <w:tcPr>
-            <w:tcW w:w="1844" w:type="dxa"/>
+            <w:tcW w:w="1845" w:type="dxa"/>
             <w:tcBorders>
               <w:top w:val="single" w:sz="6" w:space="0" w:color="CCCCCC"/>
               <w:left w:val="single" w:sz="6" w:space="0" w:color="CCCCCC"/>
@@ -6475,7 +6641,7 @@
         </w:tc>
         <w:tc>
           <w:tcPr>
-            <w:tcW w:w="2125" w:type="dxa"/>
+            <w:tcW w:w="2124" w:type="dxa"/>
             <w:tcBorders>
               <w:top w:val="single" w:sz="6" w:space="0" w:color="CCCCCC"/>
               <w:left w:val="single" w:sz="6" w:space="0" w:color="CCCCCC"/>
@@ -6586,7 +6752,7 @@
         </w:tc>
         <w:tc>
           <w:tcPr>
-            <w:tcW w:w="1844" w:type="dxa"/>
+            <w:tcW w:w="1845" w:type="dxa"/>
             <w:tcBorders>
               <w:top w:val="single" w:sz="6" w:space="0" w:color="CCCCCC"/>
               <w:left w:val="single" w:sz="6" w:space="0" w:color="CCCCCC"/>
@@ -6622,7 +6788,7 @@
         </w:tc>
         <w:tc>
           <w:tcPr>
-            <w:tcW w:w="2125" w:type="dxa"/>
+            <w:tcW w:w="2124" w:type="dxa"/>
             <w:tcBorders>
               <w:top w:val="single" w:sz="6" w:space="0" w:color="CCCCCC"/>
               <w:left w:val="single" w:sz="6" w:space="0" w:color="CCCCCC"/>
@@ -6733,7 +6899,7 @@
         </w:tc>
         <w:tc>
           <w:tcPr>
-            <w:tcW w:w="1844" w:type="dxa"/>
+            <w:tcW w:w="1845" w:type="dxa"/>
             <w:tcBorders>
               <w:top w:val="single" w:sz="6" w:space="0" w:color="CCCCCC"/>
               <w:left w:val="single" w:sz="6" w:space="0" w:color="CCCCCC"/>
@@ -6769,7 +6935,7 @@
         </w:tc>
         <w:tc>
           <w:tcPr>
-            <w:tcW w:w="2125" w:type="dxa"/>
+            <w:tcW w:w="2124" w:type="dxa"/>
             <w:tcBorders>
               <w:top w:val="single" w:sz="6" w:space="0" w:color="CCCCCC"/>
               <w:left w:val="single" w:sz="6" w:space="0" w:color="CCCCCC"/>
@@ -6880,7 +7046,7 @@
         </w:tc>
         <w:tc>
           <w:tcPr>
-            <w:tcW w:w="1844" w:type="dxa"/>
+            <w:tcW w:w="1845" w:type="dxa"/>
             <w:tcBorders>
               <w:top w:val="single" w:sz="6" w:space="0" w:color="CCCCCC"/>
               <w:left w:val="single" w:sz="6" w:space="0" w:color="CCCCCC"/>
@@ -6916,7 +7082,7 @@
         </w:tc>
         <w:tc>
           <w:tcPr>
-            <w:tcW w:w="2125" w:type="dxa"/>
+            <w:tcW w:w="2124" w:type="dxa"/>
             <w:tcBorders>
               <w:top w:val="single" w:sz="6" w:space="0" w:color="CCCCCC"/>
               <w:left w:val="single" w:sz="6" w:space="0" w:color="CCCCCC"/>
@@ -7029,7 +7195,7 @@
         </w:tc>
         <w:tc>
           <w:tcPr>
-            <w:tcW w:w="1844" w:type="dxa"/>
+            <w:tcW w:w="1845" w:type="dxa"/>
             <w:tcBorders>
               <w:top w:val="single" w:sz="6" w:space="0" w:color="CCCCCC"/>
               <w:left w:val="single" w:sz="6" w:space="0" w:color="CCCCCC"/>
@@ -7064,7 +7230,7 @@
         </w:tc>
         <w:tc>
           <w:tcPr>
-            <w:tcW w:w="2125" w:type="dxa"/>
+            <w:tcW w:w="2124" w:type="dxa"/>
             <w:tcBorders>
               <w:top w:val="single" w:sz="6" w:space="0" w:color="CCCCCC"/>
               <w:left w:val="single" w:sz="6" w:space="0" w:color="CCCCCC"/>
@@ -7175,7 +7341,7 @@
         </w:tc>
         <w:tc>
           <w:tcPr>
-            <w:tcW w:w="1844" w:type="dxa"/>
+            <w:tcW w:w="1845" w:type="dxa"/>
             <w:tcBorders>
               <w:top w:val="single" w:sz="6" w:space="0" w:color="CCCCCC"/>
               <w:left w:val="single" w:sz="6" w:space="0" w:color="CCCCCC"/>
@@ -7211,7 +7377,7 @@
         </w:tc>
         <w:tc>
           <w:tcPr>
-            <w:tcW w:w="2125" w:type="dxa"/>
+            <w:tcW w:w="2124" w:type="dxa"/>
             <w:tcBorders>
               <w:top w:val="single" w:sz="6" w:space="0" w:color="CCCCCC"/>
               <w:left w:val="single" w:sz="6" w:space="0" w:color="CCCCCC"/>
@@ -7322,7 +7488,7 @@
         </w:tc>
         <w:tc>
           <w:tcPr>
-            <w:tcW w:w="1844" w:type="dxa"/>
+            <w:tcW w:w="1845" w:type="dxa"/>
             <w:tcBorders>
               <w:top w:val="single" w:sz="6" w:space="0" w:color="CCCCCC"/>
               <w:left w:val="single" w:sz="6" w:space="0" w:color="CCCCCC"/>
@@ -7358,7 +7524,7 @@
         </w:tc>
         <w:tc>
           <w:tcPr>
-            <w:tcW w:w="2125" w:type="dxa"/>
+            <w:tcW w:w="2124" w:type="dxa"/>
             <w:tcBorders>
               <w:top w:val="single" w:sz="6" w:space="0" w:color="CCCCCC"/>
               <w:left w:val="single" w:sz="6" w:space="0" w:color="CCCCCC"/>
@@ -7469,7 +7635,7 @@
         </w:tc>
         <w:tc>
           <w:tcPr>
-            <w:tcW w:w="1844" w:type="dxa"/>
+            <w:tcW w:w="1845" w:type="dxa"/>
             <w:tcBorders>
               <w:top w:val="single" w:sz="6" w:space="0" w:color="CCCCCC"/>
               <w:left w:val="single" w:sz="6" w:space="0" w:color="CCCCCC"/>
@@ -7505,7 +7671,7 @@
         </w:tc>
         <w:tc>
           <w:tcPr>
-            <w:tcW w:w="2125" w:type="dxa"/>
+            <w:tcW w:w="2124" w:type="dxa"/>
             <w:tcBorders>
               <w:top w:val="single" w:sz="6" w:space="0" w:color="CCCCCC"/>
               <w:left w:val="single" w:sz="6" w:space="0" w:color="CCCCCC"/>
@@ -7617,7 +7783,7 @@
         </w:tc>
         <w:tc>
           <w:tcPr>
-            <w:tcW w:w="1844" w:type="dxa"/>
+            <w:tcW w:w="1845" w:type="dxa"/>
             <w:tcBorders>
               <w:top w:val="single" w:sz="6" w:space="0" w:color="CCCCCC"/>
               <w:left w:val="single" w:sz="6" w:space="0" w:color="CCCCCC"/>
@@ -7651,7 +7817,7 @@
         </w:tc>
         <w:tc>
           <w:tcPr>
-            <w:tcW w:w="2125" w:type="dxa"/>
+            <w:tcW w:w="2124" w:type="dxa"/>
             <w:tcBorders>
               <w:top w:val="single" w:sz="6" w:space="0" w:color="CCCCCC"/>
               <w:left w:val="single" w:sz="6" w:space="0" w:color="CCCCCC"/>
@@ -7761,7 +7927,7 @@
         </w:tc>
         <w:tc>
           <w:tcPr>
-            <w:tcW w:w="1844" w:type="dxa"/>
+            <w:tcW w:w="1845" w:type="dxa"/>
             <w:tcBorders>
               <w:top w:val="single" w:sz="6" w:space="0" w:color="CCCCCC"/>
               <w:left w:val="single" w:sz="6" w:space="0" w:color="CCCCCC"/>
@@ -7795,7 +7961,7 @@
         </w:tc>
         <w:tc>
           <w:tcPr>
-            <w:tcW w:w="2125" w:type="dxa"/>
+            <w:tcW w:w="2124" w:type="dxa"/>
             <w:tcBorders>
               <w:top w:val="single" w:sz="6" w:space="0" w:color="CCCCCC"/>
               <w:left w:val="single" w:sz="6" w:space="0" w:color="CCCCCC"/>
@@ -7905,7 +8071,7 @@
         </w:tc>
         <w:tc>
           <w:tcPr>
-            <w:tcW w:w="1844" w:type="dxa"/>
+            <w:tcW w:w="1845" w:type="dxa"/>
             <w:tcBorders>
               <w:top w:val="single" w:sz="6" w:space="0" w:color="CCCCCC"/>
               <w:left w:val="single" w:sz="6" w:space="0" w:color="CCCCCC"/>
@@ -7939,7 +8105,7 @@
         </w:tc>
         <w:tc>
           <w:tcPr>
-            <w:tcW w:w="2125" w:type="dxa"/>
+            <w:tcW w:w="2124" w:type="dxa"/>
             <w:tcBorders>
               <w:top w:val="single" w:sz="6" w:space="0" w:color="CCCCCC"/>
               <w:left w:val="single" w:sz="6" w:space="0" w:color="CCCCCC"/>
@@ -8049,7 +8215,7 @@
         </w:tc>
         <w:tc>
           <w:tcPr>
-            <w:tcW w:w="1844" w:type="dxa"/>
+            <w:tcW w:w="1845" w:type="dxa"/>
             <w:tcBorders>
               <w:top w:val="single" w:sz="6" w:space="0" w:color="CCCCCC"/>
               <w:left w:val="single" w:sz="6" w:space="0" w:color="CCCCCC"/>
@@ -8083,7 +8249,7 @@
         </w:tc>
         <w:tc>
           <w:tcPr>
-            <w:tcW w:w="2125" w:type="dxa"/>
+            <w:tcW w:w="2124" w:type="dxa"/>
             <w:tcBorders>
               <w:top w:val="single" w:sz="6" w:space="0" w:color="CCCCCC"/>
               <w:left w:val="single" w:sz="6" w:space="0" w:color="CCCCCC"/>
@@ -8137,7 +8303,6 @@
     <w:p>
       <w:pPr>
         <w:pStyle w:val="Ttulo2"/>
-        <w:pBdr/>
         <w:jc w:val="both"/>
         <w:rPr>
           <w:rFonts w:ascii="Calibri" w:hAnsi="Calibri" w:cs="Calibri" w:asciiTheme="majorHAnsi" w:cstheme="majorHAnsi" w:hAnsiTheme="majorHAnsi"/>
@@ -8187,7 +8352,7 @@
           <w:sz w:val="28"/>
         </w:rPr>
       </w:pPr>
-      <w:bookmarkStart w:id="35" w:name="_Toc527071893"/>
+      <w:bookmarkStart w:id="33" w:name="_Toc527071893"/>
       <w:r>
         <w:rPr>
           <w:rFonts w:cs="Calibri" w:cstheme="majorHAnsi"/>
@@ -8196,7 +8361,7 @@
         </w:rPr>
         <w:t>Identificación</w:t>
       </w:r>
-      <w:bookmarkEnd w:id="35"/>
+      <w:bookmarkEnd w:id="33"/>
     </w:p>
     <w:p>
       <w:pPr>
@@ -8210,7 +8375,7 @@
           <w:sz w:val="28"/>
         </w:rPr>
       </w:pPr>
-      <w:bookmarkStart w:id="36" w:name="_Toc527071894"/>
+      <w:bookmarkStart w:id="34" w:name="_Toc527071894"/>
       <w:r>
         <w:rPr>
           <w:rFonts w:cs="Calibri" w:cstheme="majorHAnsi"/>
@@ -8220,7 +8385,7 @@
         </w:rPr>
         <w:t>2.1 Lista de la clasificación del CI:</w:t>
       </w:r>
-      <w:bookmarkEnd w:id="36"/>
+      <w:bookmarkEnd w:id="34"/>
     </w:p>
     <w:p>
       <w:pPr>
@@ -8256,8 +8421,8 @@
         <w:tblLook w:noVBand="1" w:val="04a0" w:noHBand="0" w:lastColumn="0" w:firstColumn="1" w:lastRow="0" w:firstRow="1"/>
       </w:tblPr>
       <w:tblGrid>
-        <w:gridCol w:w="2057"/>
-        <w:gridCol w:w="1910"/>
+        <w:gridCol w:w="2056"/>
+        <w:gridCol w:w="1911"/>
         <w:gridCol w:w="1911"/>
         <w:gridCol w:w="2338"/>
       </w:tblGrid>
@@ -8268,7 +8433,7 @@
         </w:trPr>
         <w:tc>
           <w:tcPr>
-            <w:tcW w:w="2057" w:type="dxa"/>
+            <w:tcW w:w="2056" w:type="dxa"/>
             <w:cnfStyle w:val="001000000000" w:firstRow="0" w:lastRow="0" w:firstColumn="1" w:lastColumn="0" w:oddVBand="0" w:evenVBand="0" w:oddHBand="0" w:evenHBand="0" w:firstRowFirstColumn="0" w:firstRowLastColumn="0" w:lastRowFirstColumn="0" w:lastRowLastColumn="0"/>
             <w:tcBorders>
               <w:top w:val="single" w:sz="4" w:space="0" w:color="4F81BD"/>
@@ -8283,7 +8448,6 @@
           <w:p>
             <w:pPr>
               <w:pStyle w:val="ListParagraph"/>
-              <w:pBdr/>
               <w:tabs>
                 <w:tab w:val="center" w:pos="921" w:leader="none"/>
                 <w:tab w:val="right" w:pos="1842" w:leader="none"/>
@@ -8312,7 +8476,7 @@
         </w:tc>
         <w:tc>
           <w:tcPr>
-            <w:tcW w:w="1910" w:type="dxa"/>
+            <w:tcW w:w="1911" w:type="dxa"/>
             <w:tcBorders>
               <w:top w:val="single" w:sz="4" w:space="0" w:color="4F81BD"/>
               <w:left w:val="single" w:sz="4" w:space="0" w:color="4F81BD"/>
@@ -8326,7 +8490,6 @@
           <w:p>
             <w:pPr>
               <w:pStyle w:val="ListParagraph"/>
-              <w:pBdr/>
               <w:spacing w:lineRule="auto" w:line="240" w:before="0" w:after="0"/>
               <w:ind w:left="0" w:hanging="0"/>
               <w:contextualSpacing/>
@@ -8365,7 +8528,6 @@
           <w:p>
             <w:pPr>
               <w:pStyle w:val="ListParagraph"/>
-              <w:pBdr/>
               <w:spacing w:lineRule="auto" w:line="240" w:before="0" w:after="0"/>
               <w:ind w:left="0" w:hanging="0"/>
               <w:contextualSpacing/>
@@ -8404,7 +8566,6 @@
           <w:p>
             <w:pPr>
               <w:pStyle w:val="ListParagraph"/>
-              <w:pBdr/>
               <w:spacing w:lineRule="auto" w:line="240" w:before="0" w:after="0"/>
               <w:ind w:left="0" w:hanging="0"/>
               <w:contextualSpacing/>
@@ -8434,7 +8595,7 @@
         </w:trPr>
         <w:tc>
           <w:tcPr>
-            <w:tcW w:w="2057" w:type="dxa"/>
+            <w:tcW w:w="2056" w:type="dxa"/>
             <w:cnfStyle w:val="001000000000" w:firstRow="0" w:lastRow="0" w:firstColumn="1" w:lastColumn="0" w:oddVBand="0" w:evenVBand="0" w:oddHBand="0" w:evenHBand="0" w:firstRowFirstColumn="0" w:firstRowLastColumn="0" w:lastRowFirstColumn="0" w:lastRowLastColumn="0"/>
             <w:tcBorders/>
             <w:shd w:color="auto" w:fill="DBE5F1" w:themeFill="accent1" w:themeFillTint="33" w:val="clear"/>
@@ -8442,7 +8603,6 @@
           <w:p>
             <w:pPr>
               <w:pStyle w:val="ListParagraph"/>
-              <w:pBdr/>
               <w:spacing w:lineRule="auto" w:line="240" w:before="0" w:after="0"/>
               <w:ind w:left="0" w:hanging="0"/>
               <w:contextualSpacing/>
@@ -8463,14 +8623,13 @@
         </w:tc>
         <w:tc>
           <w:tcPr>
-            <w:tcW w:w="1910" w:type="dxa"/>
+            <w:tcW w:w="1911" w:type="dxa"/>
             <w:tcBorders/>
             <w:shd w:color="auto" w:fill="DBE5F1" w:themeFill="accent1" w:themeFillTint="33" w:val="clear"/>
           </w:tcPr>
           <w:p>
             <w:pPr>
               <w:pStyle w:val="ListParagraph"/>
-              <w:pBdr/>
               <w:spacing w:lineRule="auto" w:line="240" w:before="0" w:after="0"/>
               <w:ind w:left="0" w:hanging="0"/>
               <w:contextualSpacing/>
@@ -8492,7 +8651,6 @@
           <w:p>
             <w:pPr>
               <w:pStyle w:val="ListParagraph"/>
-              <w:pBdr/>
               <w:spacing w:lineRule="auto" w:line="240" w:before="0" w:after="0"/>
               <w:ind w:left="0" w:hanging="0"/>
               <w:contextualSpacing/>
@@ -8514,7 +8672,6 @@
           <w:p>
             <w:pPr>
               <w:pStyle w:val="ListParagraph"/>
-              <w:pBdr/>
               <w:spacing w:lineRule="auto" w:line="240" w:before="0" w:after="0"/>
               <w:ind w:left="0" w:hanging="0"/>
               <w:contextualSpacing/>
@@ -8532,7 +8689,7 @@
         <w:trPr/>
         <w:tc>
           <w:tcPr>
-            <w:tcW w:w="2057" w:type="dxa"/>
+            <w:tcW w:w="2056" w:type="dxa"/>
             <w:cnfStyle w:val="001000000000" w:firstRow="0" w:lastRow="0" w:firstColumn="1" w:lastColumn="0" w:oddVBand="0" w:evenVBand="0" w:oddHBand="0" w:evenHBand="0" w:firstRowFirstColumn="0" w:firstRowLastColumn="0" w:lastRowFirstColumn="0" w:lastRowLastColumn="0"/>
             <w:tcBorders/>
             <w:shd w:fill="auto" w:val="clear"/>
@@ -8540,7 +8697,6 @@
           <w:p>
             <w:pPr>
               <w:pStyle w:val="ListParagraph"/>
-              <w:pBdr/>
               <w:spacing w:lineRule="auto" w:line="240" w:before="0" w:after="0"/>
               <w:ind w:left="0" w:hanging="0"/>
               <w:contextualSpacing/>
@@ -8561,14 +8717,13 @@
         </w:tc>
         <w:tc>
           <w:tcPr>
-            <w:tcW w:w="1910" w:type="dxa"/>
+            <w:tcW w:w="1911" w:type="dxa"/>
             <w:tcBorders/>
             <w:shd w:fill="auto" w:val="clear"/>
           </w:tcPr>
           <w:p>
             <w:pPr>
               <w:pStyle w:val="ListParagraph"/>
-              <w:pBdr/>
               <w:spacing w:lineRule="auto" w:line="240" w:before="0" w:after="0"/>
               <w:ind w:left="0" w:hanging="0"/>
               <w:contextualSpacing/>
@@ -8590,7 +8745,6 @@
           <w:p>
             <w:pPr>
               <w:pStyle w:val="ListParagraph"/>
-              <w:pBdr/>
               <w:spacing w:lineRule="auto" w:line="240" w:before="0" w:after="0"/>
               <w:ind w:left="0" w:hanging="0"/>
               <w:contextualSpacing/>
@@ -8612,7 +8766,6 @@
           <w:p>
             <w:pPr>
               <w:pStyle w:val="ListParagraph"/>
-              <w:pBdr/>
               <w:spacing w:lineRule="auto" w:line="240" w:before="0" w:after="0"/>
               <w:ind w:left="0" w:hanging="0"/>
               <w:contextualSpacing/>
@@ -8632,7 +8785,7 @@
         </w:trPr>
         <w:tc>
           <w:tcPr>
-            <w:tcW w:w="2057" w:type="dxa"/>
+            <w:tcW w:w="2056" w:type="dxa"/>
             <w:cnfStyle w:val="001000000000" w:firstRow="0" w:lastRow="0" w:firstColumn="1" w:lastColumn="0" w:oddVBand="0" w:evenVBand="0" w:oddHBand="0" w:evenHBand="0" w:firstRowFirstColumn="0" w:firstRowLastColumn="0" w:lastRowFirstColumn="0" w:lastRowLastColumn="0"/>
             <w:tcBorders/>
             <w:shd w:color="auto" w:fill="DBE5F1" w:themeFill="accent1" w:themeFillTint="33" w:val="clear"/>
@@ -8640,7 +8793,6 @@
           <w:p>
             <w:pPr>
               <w:pStyle w:val="ListParagraph"/>
-              <w:pBdr/>
               <w:spacing w:lineRule="auto" w:line="240" w:before="0" w:after="0"/>
               <w:ind w:left="0" w:hanging="0"/>
               <w:contextualSpacing/>
@@ -8661,14 +8813,13 @@
         </w:tc>
         <w:tc>
           <w:tcPr>
-            <w:tcW w:w="1910" w:type="dxa"/>
+            <w:tcW w:w="1911" w:type="dxa"/>
             <w:tcBorders/>
             <w:shd w:color="auto" w:fill="DBE5F1" w:themeFill="accent1" w:themeFillTint="33" w:val="clear"/>
           </w:tcPr>
           <w:p>
             <w:pPr>
               <w:pStyle w:val="ListParagraph"/>
-              <w:pBdr/>
               <w:spacing w:lineRule="auto" w:line="240" w:before="0" w:after="0"/>
               <w:ind w:left="0" w:hanging="0"/>
               <w:contextualSpacing/>
@@ -8690,7 +8841,6 @@
           <w:p>
             <w:pPr>
               <w:pStyle w:val="ListParagraph"/>
-              <w:pBdr/>
               <w:spacing w:lineRule="auto" w:line="240" w:before="0" w:after="0"/>
               <w:ind w:left="0" w:hanging="0"/>
               <w:contextualSpacing/>
@@ -8712,7 +8862,6 @@
           <w:p>
             <w:pPr>
               <w:pStyle w:val="ListParagraph"/>
-              <w:pBdr/>
               <w:spacing w:lineRule="auto" w:line="240" w:before="0" w:after="0"/>
               <w:ind w:left="0" w:hanging="0"/>
               <w:contextualSpacing/>
@@ -8730,7 +8879,7 @@
         <w:trPr/>
         <w:tc>
           <w:tcPr>
-            <w:tcW w:w="2057" w:type="dxa"/>
+            <w:tcW w:w="2056" w:type="dxa"/>
             <w:cnfStyle w:val="001000000000" w:firstRow="0" w:lastRow="0" w:firstColumn="1" w:lastColumn="0" w:oddVBand="0" w:evenVBand="0" w:oddHBand="0" w:evenHBand="0" w:firstRowFirstColumn="0" w:firstRowLastColumn="0" w:lastRowFirstColumn="0" w:lastRowLastColumn="0"/>
             <w:tcBorders/>
             <w:shd w:fill="auto" w:val="clear"/>
@@ -8738,7 +8887,6 @@
           <w:p>
             <w:pPr>
               <w:pStyle w:val="ListParagraph"/>
-              <w:pBdr/>
               <w:spacing w:lineRule="auto" w:line="240" w:before="0" w:after="0"/>
               <w:ind w:left="0" w:hanging="0"/>
               <w:contextualSpacing/>
@@ -8759,14 +8907,13 @@
         </w:tc>
         <w:tc>
           <w:tcPr>
-            <w:tcW w:w="1910" w:type="dxa"/>
+            <w:tcW w:w="1911" w:type="dxa"/>
             <w:tcBorders/>
             <w:shd w:fill="auto" w:val="clear"/>
           </w:tcPr>
           <w:p>
             <w:pPr>
               <w:pStyle w:val="ListParagraph"/>
-              <w:pBdr/>
               <w:spacing w:lineRule="auto" w:line="240" w:before="0" w:after="0"/>
               <w:ind w:left="0" w:hanging="0"/>
               <w:contextualSpacing/>
@@ -8788,7 +8935,6 @@
           <w:p>
             <w:pPr>
               <w:pStyle w:val="ListParagraph"/>
-              <w:pBdr/>
               <w:spacing w:lineRule="auto" w:line="240" w:before="0" w:after="0"/>
               <w:ind w:left="0" w:hanging="0"/>
               <w:contextualSpacing/>
@@ -8810,7 +8956,6 @@
           <w:p>
             <w:pPr>
               <w:pStyle w:val="ListParagraph"/>
-              <w:pBdr/>
               <w:spacing w:lineRule="auto" w:line="240" w:before="0" w:after="0"/>
               <w:ind w:left="0" w:hanging="0"/>
               <w:contextualSpacing/>
@@ -8830,7 +8975,7 @@
         </w:trPr>
         <w:tc>
           <w:tcPr>
-            <w:tcW w:w="2057" w:type="dxa"/>
+            <w:tcW w:w="2056" w:type="dxa"/>
             <w:cnfStyle w:val="001000000000" w:firstRow="0" w:lastRow="0" w:firstColumn="1" w:lastColumn="0" w:oddVBand="0" w:evenVBand="0" w:oddHBand="0" w:evenHBand="0" w:firstRowFirstColumn="0" w:firstRowLastColumn="0" w:lastRowFirstColumn="0" w:lastRowLastColumn="0"/>
             <w:tcBorders/>
             <w:shd w:color="auto" w:fill="DBE5F1" w:themeFill="accent1" w:themeFillTint="33" w:val="clear"/>
@@ -8838,7 +8983,6 @@
           <w:p>
             <w:pPr>
               <w:pStyle w:val="ListParagraph"/>
-              <w:pBdr/>
               <w:spacing w:lineRule="auto" w:line="240" w:before="0" w:after="0"/>
               <w:ind w:left="0" w:hanging="0"/>
               <w:contextualSpacing/>
@@ -8859,14 +9003,13 @@
         </w:tc>
         <w:tc>
           <w:tcPr>
-            <w:tcW w:w="1910" w:type="dxa"/>
+            <w:tcW w:w="1911" w:type="dxa"/>
             <w:tcBorders/>
             <w:shd w:color="auto" w:fill="DBE5F1" w:themeFill="accent1" w:themeFillTint="33" w:val="clear"/>
           </w:tcPr>
           <w:p>
             <w:pPr>
               <w:pStyle w:val="ListParagraph"/>
-              <w:pBdr/>
               <w:spacing w:lineRule="auto" w:line="240" w:before="0" w:after="0"/>
               <w:ind w:left="0" w:hanging="0"/>
               <w:contextualSpacing/>
@@ -8888,7 +9031,6 @@
           <w:p>
             <w:pPr>
               <w:pStyle w:val="ListParagraph"/>
-              <w:pBdr/>
               <w:spacing w:lineRule="auto" w:line="240" w:before="0" w:after="0"/>
               <w:ind w:left="0" w:hanging="0"/>
               <w:contextualSpacing/>
@@ -8910,7 +9052,6 @@
           <w:p>
             <w:pPr>
               <w:pStyle w:val="ListParagraph"/>
-              <w:pBdr/>
               <w:spacing w:lineRule="auto" w:line="240" w:before="0" w:after="0"/>
               <w:ind w:left="0" w:hanging="0"/>
               <w:contextualSpacing/>
@@ -8928,7 +9069,7 @@
         <w:trPr/>
         <w:tc>
           <w:tcPr>
-            <w:tcW w:w="2057" w:type="dxa"/>
+            <w:tcW w:w="2056" w:type="dxa"/>
             <w:cnfStyle w:val="001000000000" w:firstRow="0" w:lastRow="0" w:firstColumn="1" w:lastColumn="0" w:oddVBand="0" w:evenVBand="0" w:oddHBand="0" w:evenHBand="0" w:firstRowFirstColumn="0" w:firstRowLastColumn="0" w:lastRowFirstColumn="0" w:lastRowLastColumn="0"/>
             <w:tcBorders/>
             <w:shd w:fill="auto" w:val="clear"/>
@@ -8936,7 +9077,6 @@
           <w:p>
             <w:pPr>
               <w:pStyle w:val="ListParagraph"/>
-              <w:pBdr/>
               <w:spacing w:lineRule="auto" w:line="240" w:before="0" w:after="0"/>
               <w:ind w:left="0" w:hanging="0"/>
               <w:contextualSpacing/>
@@ -8957,14 +9097,13 @@
         </w:tc>
         <w:tc>
           <w:tcPr>
-            <w:tcW w:w="1910" w:type="dxa"/>
+            <w:tcW w:w="1911" w:type="dxa"/>
             <w:tcBorders/>
             <w:shd w:fill="auto" w:val="clear"/>
           </w:tcPr>
           <w:p>
             <w:pPr>
               <w:pStyle w:val="ListParagraph"/>
-              <w:pBdr/>
               <w:spacing w:lineRule="auto" w:line="240" w:before="0" w:after="0"/>
               <w:ind w:left="0" w:hanging="0"/>
               <w:contextualSpacing/>
@@ -8986,7 +9125,6 @@
           <w:p>
             <w:pPr>
               <w:pStyle w:val="ListParagraph"/>
-              <w:pBdr/>
               <w:spacing w:lineRule="auto" w:line="240" w:before="0" w:after="0"/>
               <w:ind w:left="0" w:hanging="0"/>
               <w:contextualSpacing/>
@@ -9008,7 +9146,6 @@
           <w:p>
             <w:pPr>
               <w:pStyle w:val="ListParagraph"/>
-              <w:pBdr/>
               <w:spacing w:lineRule="auto" w:line="240" w:before="0" w:after="0"/>
               <w:ind w:left="0" w:hanging="0"/>
               <w:contextualSpacing/>
@@ -9028,7 +9165,7 @@
         </w:trPr>
         <w:tc>
           <w:tcPr>
-            <w:tcW w:w="2057" w:type="dxa"/>
+            <w:tcW w:w="2056" w:type="dxa"/>
             <w:cnfStyle w:val="001000000000" w:firstRow="0" w:lastRow="0" w:firstColumn="1" w:lastColumn="0" w:oddVBand="0" w:evenVBand="0" w:oddHBand="0" w:evenHBand="0" w:firstRowFirstColumn="0" w:firstRowLastColumn="0" w:lastRowFirstColumn="0" w:lastRowLastColumn="0"/>
             <w:tcBorders/>
             <w:shd w:color="auto" w:fill="DBE5F1" w:themeFill="accent1" w:themeFillTint="33" w:val="clear"/>
@@ -9036,7 +9173,6 @@
           <w:p>
             <w:pPr>
               <w:pStyle w:val="ListParagraph"/>
-              <w:pBdr/>
               <w:spacing w:lineRule="auto" w:line="240" w:before="0" w:after="0"/>
               <w:ind w:left="0" w:hanging="0"/>
               <w:contextualSpacing/>
@@ -9057,14 +9193,13 @@
         </w:tc>
         <w:tc>
           <w:tcPr>
-            <w:tcW w:w="1910" w:type="dxa"/>
+            <w:tcW w:w="1911" w:type="dxa"/>
             <w:tcBorders/>
             <w:shd w:color="auto" w:fill="DBE5F1" w:themeFill="accent1" w:themeFillTint="33" w:val="clear"/>
           </w:tcPr>
           <w:p>
             <w:pPr>
               <w:pStyle w:val="ListParagraph"/>
-              <w:pBdr/>
               <w:spacing w:lineRule="auto" w:line="240" w:before="0" w:after="0"/>
               <w:ind w:left="0" w:hanging="0"/>
               <w:contextualSpacing/>
@@ -9079,7 +9214,6 @@
           <w:p>
             <w:pPr>
               <w:pStyle w:val="ListParagraph"/>
-              <w:pBdr/>
               <w:spacing w:lineRule="auto" w:line="240" w:before="0" w:after="0"/>
               <w:ind w:left="0" w:hanging="0"/>
               <w:contextualSpacing/>
@@ -9101,7 +9235,6 @@
           <w:p>
             <w:pPr>
               <w:pStyle w:val="ListParagraph"/>
-              <w:pBdr/>
               <w:spacing w:lineRule="auto" w:line="240" w:before="0" w:after="0"/>
               <w:ind w:left="0" w:hanging="0"/>
               <w:contextualSpacing/>
@@ -9123,7 +9256,6 @@
           <w:p>
             <w:pPr>
               <w:pStyle w:val="ListParagraph"/>
-              <w:pBdr/>
               <w:spacing w:lineRule="auto" w:line="240" w:before="0" w:after="0"/>
               <w:ind w:left="0" w:hanging="0"/>
               <w:contextualSpacing/>
@@ -9141,7 +9273,7 @@
         <w:trPr/>
         <w:tc>
           <w:tcPr>
-            <w:tcW w:w="2057" w:type="dxa"/>
+            <w:tcW w:w="2056" w:type="dxa"/>
             <w:cnfStyle w:val="001000000000" w:firstRow="0" w:lastRow="0" w:firstColumn="1" w:lastColumn="0" w:oddVBand="0" w:evenVBand="0" w:oddHBand="0" w:evenHBand="0" w:firstRowFirstColumn="0" w:firstRowLastColumn="0" w:lastRowFirstColumn="0" w:lastRowLastColumn="0"/>
             <w:tcBorders/>
             <w:shd w:fill="auto" w:val="clear"/>
@@ -9149,7 +9281,6 @@
           <w:p>
             <w:pPr>
               <w:pStyle w:val="ListParagraph"/>
-              <w:pBdr/>
               <w:spacing w:lineRule="auto" w:line="240" w:before="0" w:after="0"/>
               <w:ind w:left="0" w:hanging="0"/>
               <w:contextualSpacing/>
@@ -9170,14 +9301,13 @@
         </w:tc>
         <w:tc>
           <w:tcPr>
-            <w:tcW w:w="1910" w:type="dxa"/>
+            <w:tcW w:w="1911" w:type="dxa"/>
             <w:tcBorders/>
             <w:shd w:fill="auto" w:val="clear"/>
           </w:tcPr>
           <w:p>
             <w:pPr>
               <w:pStyle w:val="ListParagraph"/>
-              <w:pBdr/>
               <w:spacing w:lineRule="auto" w:line="240" w:before="0" w:after="0"/>
               <w:ind w:left="0" w:hanging="0"/>
               <w:contextualSpacing/>
@@ -9199,7 +9329,6 @@
           <w:p>
             <w:pPr>
               <w:pStyle w:val="ListParagraph"/>
-              <w:pBdr/>
               <w:spacing w:lineRule="auto" w:line="240" w:before="0" w:after="0"/>
               <w:ind w:left="0" w:hanging="0"/>
               <w:contextualSpacing/>
@@ -9221,7 +9350,6 @@
           <w:p>
             <w:pPr>
               <w:pStyle w:val="ListParagraph"/>
-              <w:pBdr/>
               <w:spacing w:lineRule="auto" w:line="240" w:before="0" w:after="0"/>
               <w:ind w:left="0" w:hanging="0"/>
               <w:contextualSpacing/>
@@ -9241,7 +9369,7 @@
         </w:trPr>
         <w:tc>
           <w:tcPr>
-            <w:tcW w:w="2057" w:type="dxa"/>
+            <w:tcW w:w="2056" w:type="dxa"/>
             <w:cnfStyle w:val="001000000000" w:firstRow="0" w:lastRow="0" w:firstColumn="1" w:lastColumn="0" w:oddVBand="0" w:evenVBand="0" w:oddHBand="0" w:evenHBand="0" w:firstRowFirstColumn="0" w:firstRowLastColumn="0" w:lastRowFirstColumn="0" w:lastRowLastColumn="0"/>
             <w:tcBorders/>
             <w:shd w:color="auto" w:fill="DBE5F1" w:themeFill="accent1" w:themeFillTint="33" w:val="clear"/>
@@ -9249,7 +9377,6 @@
           <w:p>
             <w:pPr>
               <w:pStyle w:val="ListParagraph"/>
-              <w:pBdr/>
               <w:spacing w:lineRule="auto" w:line="240" w:before="0" w:after="0"/>
               <w:ind w:left="0" w:hanging="0"/>
               <w:contextualSpacing/>
@@ -9270,14 +9397,13 @@
         </w:tc>
         <w:tc>
           <w:tcPr>
-            <w:tcW w:w="1910" w:type="dxa"/>
+            <w:tcW w:w="1911" w:type="dxa"/>
             <w:tcBorders/>
             <w:shd w:color="auto" w:fill="DBE5F1" w:themeFill="accent1" w:themeFillTint="33" w:val="clear"/>
           </w:tcPr>
           <w:p>
             <w:pPr>
               <w:pStyle w:val="ListParagraph"/>
-              <w:pBdr/>
               <w:spacing w:lineRule="auto" w:line="240" w:before="0" w:after="0"/>
               <w:ind w:left="0" w:hanging="0"/>
               <w:contextualSpacing/>
@@ -9299,7 +9425,6 @@
           <w:p>
             <w:pPr>
               <w:pStyle w:val="ListParagraph"/>
-              <w:pBdr/>
               <w:spacing w:lineRule="auto" w:line="240" w:before="0" w:after="0"/>
               <w:ind w:left="0" w:hanging="0"/>
               <w:contextualSpacing/>
@@ -9321,7 +9446,6 @@
           <w:p>
             <w:pPr>
               <w:pStyle w:val="ListParagraph"/>
-              <w:pBdr/>
               <w:spacing w:lineRule="auto" w:line="240" w:before="0" w:after="0"/>
               <w:ind w:left="0" w:hanging="0"/>
               <w:contextualSpacing/>
@@ -9339,7 +9463,7 @@
         <w:trPr/>
         <w:tc>
           <w:tcPr>
-            <w:tcW w:w="2057" w:type="dxa"/>
+            <w:tcW w:w="2056" w:type="dxa"/>
             <w:cnfStyle w:val="001000000000" w:firstRow="0" w:lastRow="0" w:firstColumn="1" w:lastColumn="0" w:oddVBand="0" w:evenVBand="0" w:oddHBand="0" w:evenHBand="0" w:firstRowFirstColumn="0" w:firstRowLastColumn="0" w:lastRowFirstColumn="0" w:lastRowLastColumn="0"/>
             <w:tcBorders/>
             <w:shd w:fill="auto" w:val="clear"/>
@@ -9347,7 +9471,6 @@
           <w:p>
             <w:pPr>
               <w:pStyle w:val="ListParagraph"/>
-              <w:pBdr/>
               <w:spacing w:lineRule="auto" w:line="240" w:before="0" w:after="0"/>
               <w:ind w:left="0" w:hanging="0"/>
               <w:contextualSpacing/>
@@ -9368,14 +9491,13 @@
         </w:tc>
         <w:tc>
           <w:tcPr>
-            <w:tcW w:w="1910" w:type="dxa"/>
+            <w:tcW w:w="1911" w:type="dxa"/>
             <w:tcBorders/>
             <w:shd w:fill="auto" w:val="clear"/>
           </w:tcPr>
           <w:p>
             <w:pPr>
               <w:pStyle w:val="ListParagraph"/>
-              <w:pBdr/>
               <w:spacing w:lineRule="auto" w:line="240" w:before="0" w:after="0"/>
               <w:ind w:left="0" w:hanging="0"/>
               <w:contextualSpacing/>
@@ -9397,7 +9519,6 @@
           <w:p>
             <w:pPr>
               <w:pStyle w:val="ListParagraph"/>
-              <w:pBdr/>
               <w:spacing w:lineRule="auto" w:line="240" w:before="0" w:after="0"/>
               <w:ind w:left="0" w:hanging="0"/>
               <w:contextualSpacing/>
@@ -9419,7 +9540,6 @@
           <w:p>
             <w:pPr>
               <w:pStyle w:val="ListParagraph"/>
-              <w:pBdr/>
               <w:spacing w:lineRule="auto" w:line="240" w:before="0" w:after="0"/>
               <w:ind w:left="0" w:hanging="0"/>
               <w:contextualSpacing/>
@@ -9464,7 +9584,7 @@
           <w:sz w:val="28"/>
         </w:rPr>
       </w:pPr>
-      <w:bookmarkStart w:id="37" w:name="_Toc527071895"/>
+      <w:bookmarkStart w:id="35" w:name="_Toc527071895"/>
       <w:r>
         <w:rPr>
           <w:rFonts w:cs="Calibri" w:cstheme="majorHAnsi"/>
@@ -9474,7 +9594,7 @@
         </w:rPr>
         <w:t>2.2 Definición de la nomenclatura de los ítems:</w:t>
       </w:r>
-      <w:bookmarkEnd w:id="37"/>
+      <w:bookmarkEnd w:id="35"/>
     </w:p>
     <w:p>
       <w:pPr>
@@ -9562,8 +9682,8 @@
         </w:rPr>
         <w:t xml:space="preserve">Caso 2: </w:t>
       </w:r>
-      <w:bookmarkStart w:id="38" w:name="docs-internal-guid-fb600dc6-7fff-94c1-4f"/>
-      <w:bookmarkEnd w:id="38"/>
+      <w:bookmarkStart w:id="36" w:name="docs-internal-guid-fb600dc6-7fff-94c1-4f"/>
+      <w:bookmarkEnd w:id="36"/>
       <w:r>
         <w:rPr>
           <w:rFonts w:eastAsia="Times New Roman" w:cs="Calibri" w:cstheme="majorHAnsi"/>
@@ -9595,6 +9715,8 @@
         <w:rPr>
           <w:rFonts w:ascii="Arial" w:hAnsi="Arial"/>
           <w:b w:val="false"/>
+          <w:b w:val="false"/>
+          <w:i w:val="false"/>
           <w:i w:val="false"/>
           <w:caps w:val="false"/>
           <w:smallCaps w:val="false"/>
@@ -9640,17 +9762,8 @@
         </w:rPr>
       </w:pPr>
       <w:r>
-        <w:rPr/>
-      </w:r>
-    </w:p>
-    <w:p>
-      <w:pPr>
-        <w:pStyle w:val="Normal"/>
-        <w:spacing w:lineRule="auto" w:line="240" w:before="0" w:after="0"/>
-        <w:ind w:left="720" w:hanging="0"/>
-        <w:rPr>
-          <w:rFonts w:ascii="Calibri" w:hAnsi="Calibri" w:eastAsia="Times New Roman" w:cs="Calibri" w:asciiTheme="majorHAnsi" w:cstheme="majorHAnsi" w:hAnsiTheme="majorHAnsi"/>
-          <w:b/>
+        <w:rPr>
+          <w:rFonts w:eastAsia="Times New Roman" w:cs="Calibri" w:cstheme="majorHAnsi"/>
           <w:b/>
           <w:bCs/>
           <w:color w:val="000000"/>
@@ -9658,10 +9771,16 @@
           <w:szCs w:val="28"/>
           <w:lang w:eastAsia="es-PE"/>
         </w:rPr>
-      </w:pPr>
-      <w:r>
-        <w:rPr>
-          <w:rFonts w:eastAsia="Times New Roman" w:cs="Calibri" w:cstheme="majorHAnsi"/>
+      </w:r>
+    </w:p>
+    <w:p>
+      <w:pPr>
+        <w:pStyle w:val="Normal"/>
+        <w:spacing w:lineRule="auto" w:line="240" w:before="0" w:after="0"/>
+        <w:ind w:left="720" w:hanging="0"/>
+        <w:rPr>
+          <w:rFonts w:ascii="Calibri" w:hAnsi="Calibri" w:eastAsia="Times New Roman" w:cs="Calibri" w:asciiTheme="majorHAnsi" w:cstheme="majorHAnsi" w:hAnsiTheme="majorHAnsi"/>
+          <w:b/>
           <w:b/>
           <w:bCs/>
           <w:color w:val="000000"/>
@@ -9669,6 +9788,17 @@
           <w:szCs w:val="28"/>
           <w:lang w:eastAsia="es-PE"/>
         </w:rPr>
+      </w:pPr>
+      <w:r>
+        <w:rPr>
+          <w:rFonts w:eastAsia="Times New Roman" w:cs="Calibri" w:cstheme="majorHAnsi"/>
+          <w:b/>
+          <w:bCs/>
+          <w:color w:val="000000"/>
+          <w:sz w:val="28"/>
+          <w:szCs w:val="28"/>
+          <w:lang w:eastAsia="es-PE"/>
+        </w:rPr>
       </w:r>
     </w:p>
     <w:p>
@@ -9705,6 +9835,124 @@
           <w:sz w:val="28"/>
         </w:rPr>
         <w:t>Caso 4:</w:t>
+      </w:r>
+    </w:p>
+    <w:p>
+      <w:pPr>
+        <w:pStyle w:val="Cuerpodetexto"/>
+        <w:spacing w:before="0" w:after="160"/>
+        <w:ind w:left="720" w:hanging="0"/>
+        <w:rPr>
+          <w:rFonts w:ascii="Arial" w:hAnsi="Arial"/>
+          <w:b/>
+          <w:i w:val="false"/>
+          <w:caps w:val="false"/>
+          <w:smallCaps w:val="false"/>
+          <w:strike w:val="false"/>
+          <w:dstrike w:val="false"/>
+          <w:color w:val="000000"/>
+          <w:sz w:val="28"/>
+          <w:u w:val="none"/>
+          <w:effect w:val="none"/>
+        </w:rPr>
+      </w:pPr>
+      <w:bookmarkStart w:id="37" w:name="docs-internal-guid-578ff323-7fff-9bf4-60"/>
+      <w:bookmarkEnd w:id="37"/>
+      <w:r>
+        <w:rPr>
+          <w:rFonts w:cs="Calibri" w:ascii="Arial" w:hAnsi="Arial" w:cstheme="majorHAnsi"/>
+          <w:b/>
+          <w:i w:val="false"/>
+          <w:caps w:val="false"/>
+          <w:smallCaps w:val="false"/>
+          <w:strike w:val="false"/>
+          <w:dstrike w:val="false"/>
+          <w:color w:val="000000"/>
+          <w:sz w:val="28"/>
+          <w:u w:val="none"/>
+          <w:effect w:val="none"/>
+        </w:rPr>
+        <w:t>Se define la nomenclatura de los elementos de tipo soporte dada la siguiente formulación:</w:t>
+      </w:r>
+    </w:p>
+    <w:p>
+      <w:pPr>
+        <w:pStyle w:val="Cuerpodetexto"/>
+        <w:widowControl/>
+        <w:bidi w:val="0"/>
+        <w:spacing w:lineRule="auto" w:line="331" w:before="0" w:after="0"/>
+        <w:ind w:left="737" w:right="0" w:hanging="0"/>
+        <w:jc w:val="left"/>
+        <w:rPr>
+          <w:rFonts w:ascii="Arial" w:hAnsi="Arial"/>
+          <w:b w:val="false"/>
+          <w:i w:val="false"/>
+          <w:caps w:val="false"/>
+          <w:smallCaps w:val="false"/>
+          <w:strike w:val="false"/>
+          <w:dstrike w:val="false"/>
+          <w:color w:val="000000"/>
+          <w:sz w:val="28"/>
+          <w:u w:val="none"/>
+          <w:effect w:val="none"/>
+        </w:rPr>
+      </w:pPr>
+      <w:r>
+        <w:rPr>
+          <w:rFonts w:ascii="Arial" w:hAnsi="Arial"/>
+          <w:b w:val="false"/>
+          <w:i w:val="false"/>
+          <w:caps w:val="false"/>
+          <w:smallCaps w:val="false"/>
+          <w:strike w:val="false"/>
+          <w:dstrike w:val="false"/>
+          <w:color w:val="000000"/>
+          <w:sz w:val="28"/>
+          <w:u w:val="none"/>
+          <w:effect w:val="none"/>
+        </w:rPr>
+        <w:t>Acrónimo de proyecto + “_” + Acrónimo del elemento”_”+versión del elemento”.”+revisión del elemento</w:t>
+      </w:r>
+    </w:p>
+    <w:p>
+      <w:pPr>
+        <w:pStyle w:val="Normal"/>
+        <w:spacing w:before="0" w:after="160"/>
+        <w:ind w:left="720" w:hanging="0"/>
+        <w:rPr>
+          <w:rFonts w:cs="Calibri" w:cstheme="majorHAnsi"/>
+          <w:b/>
+          <w:b/>
+          <w:sz w:val="28"/>
+        </w:rPr>
+      </w:pPr>
+      <w:r>
+        <w:rPr/>
+      </w:r>
+    </w:p>
+    <w:p>
+      <w:pPr>
+        <w:sectPr>
+          <w:type w:val="continuous"/>
+          <w:pgSz w:w="11906" w:h="16838"/>
+          <w:pgMar w:left="1701" w:right="1701" w:header="708" w:top="1417" w:footer="708" w:bottom="1417" w:gutter="0"/>
+          <w:formProt w:val="false"/>
+          <w:textDirection w:val="lrTb"/>
+          <w:docGrid w:type="default" w:linePitch="100" w:charSpace="4096"/>
+        </w:sectPr>
+      </w:pPr>
+    </w:p>
+    <w:p>
+      <w:pPr>
+        <w:pStyle w:val="Normal"/>
+        <w:widowControl/>
+        <w:bidi w:val="0"/>
+        <w:spacing w:lineRule="auto" w:line="259" w:before="0" w:after="160"/>
+        <w:jc w:val="left"/>
+        <w:rPr/>
+      </w:pPr>
+      <w:r>
+        <w:rPr/>
       </w:r>
     </w:p>
     <w:p>
@@ -9737,7 +9985,6 @@
   <w:p>
     <w:pPr>
       <w:pStyle w:val="Normal"/>
-      <w:pBdr/>
       <w:tabs>
         <w:tab w:val="center" w:pos="4252" w:leader="none"/>
         <w:tab w:val="right" w:pos="8504" w:leader="none"/>
@@ -9757,7 +10004,6 @@
   <w:p>
     <w:pPr>
       <w:pStyle w:val="Normal"/>
-      <w:pBdr/>
       <w:tabs>
         <w:tab w:val="center" w:pos="4252" w:leader="none"/>
         <w:tab w:val="right" w:pos="8504" w:leader="none"/>
@@ -9781,7 +10027,6 @@
   <w:p>
     <w:pPr>
       <w:pStyle w:val="Normal"/>
-      <w:pBdr/>
       <w:tabs>
         <w:tab w:val="center" w:pos="4252" w:leader="none"/>
         <w:tab w:val="right" w:pos="8504" w:leader="none"/>
@@ -9813,6 +10058,7 @@
       </w:pPr>
       <w:rPr>
         <w:rFonts w:ascii="Wingdings" w:hAnsi="Wingdings" w:cs="Wingdings" w:hint="default"/>
+        <w:rFonts w:cs="Wingdings"/>
       </w:rPr>
     </w:lvl>
     <w:lvl w:ilvl="1">
@@ -9838,6 +10084,7 @@
       </w:pPr>
       <w:rPr>
         <w:rFonts w:ascii="Wingdings" w:hAnsi="Wingdings" w:cs="Wingdings" w:hint="default"/>
+        <w:rFonts w:cs="Wingdings"/>
       </w:rPr>
     </w:lvl>
     <w:lvl w:ilvl="3">
@@ -9850,6 +10097,7 @@
       </w:pPr>
       <w:rPr>
         <w:rFonts w:ascii="Symbol" w:hAnsi="Symbol" w:cs="Symbol" w:hint="default"/>
+        <w:rFonts w:cs="Symbol"/>
       </w:rPr>
     </w:lvl>
     <w:lvl w:ilvl="4">
@@ -9875,6 +10123,7 @@
       </w:pPr>
       <w:rPr>
         <w:rFonts w:ascii="Wingdings" w:hAnsi="Wingdings" w:cs="Wingdings" w:hint="default"/>
+        <w:rFonts w:cs="Wingdings"/>
       </w:rPr>
     </w:lvl>
     <w:lvl w:ilvl="6">
@@ -9887,6 +10136,7 @@
       </w:pPr>
       <w:rPr>
         <w:rFonts w:ascii="Symbol" w:hAnsi="Symbol" w:cs="Symbol" w:hint="default"/>
+        <w:rFonts w:cs="Symbol"/>
       </w:rPr>
     </w:lvl>
     <w:lvl w:ilvl="7">
@@ -9912,6 +10162,7 @@
       </w:pPr>
       <w:rPr>
         <w:rFonts w:ascii="Wingdings" w:hAnsi="Wingdings" w:cs="Wingdings" w:hint="default"/>
+        <w:rFonts w:cs="Wingdings"/>
       </w:rPr>
     </w:lvl>
   </w:abstractNum>
@@ -9926,6 +10177,7 @@
       </w:pPr>
       <w:rPr>
         <w:rFonts w:ascii="Wingdings" w:hAnsi="Wingdings" w:cs="Wingdings" w:hint="default"/>
+        <w:rFonts w:cs="Wingdings"/>
       </w:rPr>
     </w:lvl>
     <w:lvl w:ilvl="1">
@@ -9951,6 +10203,7 @@
       </w:pPr>
       <w:rPr>
         <w:rFonts w:ascii="Wingdings" w:hAnsi="Wingdings" w:cs="Wingdings" w:hint="default"/>
+        <w:rFonts w:cs="Wingdings"/>
       </w:rPr>
     </w:lvl>
     <w:lvl w:ilvl="3">
@@ -9963,6 +10216,7 @@
       </w:pPr>
       <w:rPr>
         <w:rFonts w:ascii="Symbol" w:hAnsi="Symbol" w:cs="Symbol" w:hint="default"/>
+        <w:rFonts w:cs="Symbol"/>
       </w:rPr>
     </w:lvl>
     <w:lvl w:ilvl="4">
@@ -9988,6 +10242,7 @@
       </w:pPr>
       <w:rPr>
         <w:rFonts w:ascii="Wingdings" w:hAnsi="Wingdings" w:cs="Wingdings" w:hint="default"/>
+        <w:rFonts w:cs="Wingdings"/>
       </w:rPr>
     </w:lvl>
     <w:lvl w:ilvl="6">
@@ -10000,6 +10255,7 @@
       </w:pPr>
       <w:rPr>
         <w:rFonts w:ascii="Symbol" w:hAnsi="Symbol" w:cs="Symbol" w:hint="default"/>
+        <w:rFonts w:cs="Symbol"/>
       </w:rPr>
     </w:lvl>
     <w:lvl w:ilvl="7">
@@ -10025,6 +10281,7 @@
       </w:pPr>
       <w:rPr>
         <w:rFonts w:ascii="Wingdings" w:hAnsi="Wingdings" w:cs="Wingdings" w:hint="default"/>
+        <w:rFonts w:cs="Wingdings"/>
       </w:rPr>
     </w:lvl>
   </w:abstractNum>
@@ -10039,6 +10296,8 @@
       </w:pPr>
       <w:rPr>
         <w:rFonts w:ascii="Symbol" w:hAnsi="Symbol" w:cs="Symbol" w:hint="default"/>
+        <w:sz w:val="24"/>
+        <w:rFonts w:cs="Symbol"/>
       </w:rPr>
     </w:lvl>
     <w:lvl w:ilvl="1">
@@ -10064,6 +10323,7 @@
       </w:pPr>
       <w:rPr>
         <w:rFonts w:ascii="Wingdings" w:hAnsi="Wingdings" w:cs="Wingdings" w:hint="default"/>
+        <w:rFonts w:cs="Wingdings"/>
       </w:rPr>
     </w:lvl>
     <w:lvl w:ilvl="3">
@@ -10076,6 +10336,7 @@
       </w:pPr>
       <w:rPr>
         <w:rFonts w:ascii="Symbol" w:hAnsi="Symbol" w:cs="Symbol" w:hint="default"/>
+        <w:rFonts w:cs="Symbol"/>
       </w:rPr>
     </w:lvl>
     <w:lvl w:ilvl="4">
@@ -10101,6 +10362,7 @@
       </w:pPr>
       <w:rPr>
         <w:rFonts w:ascii="Wingdings" w:hAnsi="Wingdings" w:cs="Wingdings" w:hint="default"/>
+        <w:rFonts w:cs="Wingdings"/>
       </w:rPr>
     </w:lvl>
     <w:lvl w:ilvl="6">
@@ -10113,6 +10375,7 @@
       </w:pPr>
       <w:rPr>
         <w:rFonts w:ascii="Symbol" w:hAnsi="Symbol" w:cs="Symbol" w:hint="default"/>
+        <w:rFonts w:cs="Symbol"/>
       </w:rPr>
     </w:lvl>
     <w:lvl w:ilvl="7">
@@ -10138,6 +10401,7 @@
       </w:pPr>
       <w:rPr>
         <w:rFonts w:ascii="Wingdings" w:hAnsi="Wingdings" w:cs="Wingdings" w:hint="default"/>
+        <w:rFonts w:cs="Wingdings"/>
       </w:rPr>
     </w:lvl>
   </w:abstractNum>
@@ -10152,6 +10416,8 @@
       </w:pPr>
       <w:rPr>
         <w:rFonts w:ascii="Symbol" w:hAnsi="Symbol" w:cs="Symbol" w:hint="default"/>
+        <w:sz w:val="24"/>
+        <w:rFonts w:cs="Symbol"/>
       </w:rPr>
     </w:lvl>
     <w:lvl w:ilvl="1">
@@ -10177,6 +10443,7 @@
       </w:pPr>
       <w:rPr>
         <w:rFonts w:ascii="Wingdings" w:hAnsi="Wingdings" w:cs="Wingdings" w:hint="default"/>
+        <w:rFonts w:cs="Wingdings"/>
       </w:rPr>
     </w:lvl>
     <w:lvl w:ilvl="3">
@@ -10189,6 +10456,7 @@
       </w:pPr>
       <w:rPr>
         <w:rFonts w:ascii="Symbol" w:hAnsi="Symbol" w:cs="Symbol" w:hint="default"/>
+        <w:rFonts w:cs="Symbol"/>
       </w:rPr>
     </w:lvl>
     <w:lvl w:ilvl="4">
@@ -10214,6 +10482,7 @@
       </w:pPr>
       <w:rPr>
         <w:rFonts w:ascii="Wingdings" w:hAnsi="Wingdings" w:cs="Wingdings" w:hint="default"/>
+        <w:rFonts w:cs="Wingdings"/>
       </w:rPr>
     </w:lvl>
     <w:lvl w:ilvl="6">
@@ -10226,6 +10495,7 @@
       </w:pPr>
       <w:rPr>
         <w:rFonts w:ascii="Symbol" w:hAnsi="Symbol" w:cs="Symbol" w:hint="default"/>
+        <w:rFonts w:cs="Symbol"/>
       </w:rPr>
     </w:lvl>
     <w:lvl w:ilvl="7">
@@ -10251,6 +10521,7 @@
       </w:pPr>
       <w:rPr>
         <w:rFonts w:ascii="Wingdings" w:hAnsi="Wingdings" w:cs="Wingdings" w:hint="default"/>
+        <w:rFonts w:cs="Wingdings"/>
       </w:rPr>
     </w:lvl>
   </w:abstractNum>
@@ -10265,6 +10536,9 @@
       </w:pPr>
       <w:rPr>
         <w:rFonts w:ascii="Symbol" w:hAnsi="Symbol" w:cs="Symbol" w:hint="default"/>
+        <w:sz w:val="24"/>
+        <w:b/>
+        <w:rFonts w:cs="Symbol"/>
       </w:rPr>
     </w:lvl>
     <w:lvl w:ilvl="1">
@@ -10290,6 +10564,7 @@
       </w:pPr>
       <w:rPr>
         <w:rFonts w:ascii="Wingdings" w:hAnsi="Wingdings" w:cs="Wingdings" w:hint="default"/>
+        <w:rFonts w:cs="Wingdings"/>
       </w:rPr>
     </w:lvl>
     <w:lvl w:ilvl="3">
@@ -10302,6 +10577,7 @@
       </w:pPr>
       <w:rPr>
         <w:rFonts w:ascii="Symbol" w:hAnsi="Symbol" w:cs="Symbol" w:hint="default"/>
+        <w:rFonts w:cs="Symbol"/>
       </w:rPr>
     </w:lvl>
     <w:lvl w:ilvl="4">
@@ -10327,6 +10603,7 @@
       </w:pPr>
       <w:rPr>
         <w:rFonts w:ascii="Wingdings" w:hAnsi="Wingdings" w:cs="Wingdings" w:hint="default"/>
+        <w:rFonts w:cs="Wingdings"/>
       </w:rPr>
     </w:lvl>
     <w:lvl w:ilvl="6">
@@ -10339,6 +10616,7 @@
       </w:pPr>
       <w:rPr>
         <w:rFonts w:ascii="Symbol" w:hAnsi="Symbol" w:cs="Symbol" w:hint="default"/>
+        <w:rFonts w:cs="Symbol"/>
       </w:rPr>
     </w:lvl>
     <w:lvl w:ilvl="7">
@@ -10364,6 +10642,7 @@
       </w:pPr>
       <w:rPr>
         <w:rFonts w:ascii="Wingdings" w:hAnsi="Wingdings" w:cs="Wingdings" w:hint="default"/>
+        <w:rFonts w:cs="Wingdings"/>
       </w:rPr>
     </w:lvl>
   </w:abstractNum>
@@ -10379,6 +10658,7 @@
       <w:rPr>
         <w:sz w:val="28"/>
         <w:b/>
+        <w:rFonts w:ascii="Calibri" w:hAnsi="Calibri"/>
       </w:rPr>
     </w:lvl>
     <w:lvl w:ilvl="1">
@@ -10392,6 +10672,7 @@
       <w:rPr>
         <w:sz w:val="28"/>
         <w:b/>
+        <w:rFonts w:ascii="Calibri" w:hAnsi="Calibri"/>
       </w:rPr>
     </w:lvl>
     <w:lvl w:ilvl="2">
@@ -10601,7 +10882,6 @@
     <w:rPrDefault>
       <w:rPr>
         <w:rFonts w:ascii="Calibri" w:hAnsi="Calibri" w:eastAsia="Calibri" w:cs="Calibri"/>
-        <w:sz w:val="22"/>
         <w:szCs w:val="22"/>
         <w:lang w:val="es-PE" w:eastAsia="es-ES_tradnl" w:bidi="ar-SA"/>
       </w:rPr>
@@ -11498,6 +11778,408 @@
     <w:qFormat/>
     <w:rPr/>
   </w:style>
+  <w:style w:type="character" w:styleId="ListLabel51">
+    <w:name w:val="ListLabel 51"/>
+    <w:qFormat/>
+    <w:rPr>
+      <w:rFonts w:cs="Wingdings"/>
+    </w:rPr>
+  </w:style>
+  <w:style w:type="character" w:styleId="ListLabel52">
+    <w:name w:val="ListLabel 52"/>
+    <w:qFormat/>
+    <w:rPr>
+      <w:rFonts w:cs="Courier New"/>
+    </w:rPr>
+  </w:style>
+  <w:style w:type="character" w:styleId="ListLabel53">
+    <w:name w:val="ListLabel 53"/>
+    <w:qFormat/>
+    <w:rPr>
+      <w:rFonts w:ascii="Calibri" w:hAnsi="Calibri" w:cs="Wingdings"/>
+    </w:rPr>
+  </w:style>
+  <w:style w:type="character" w:styleId="ListLabel54">
+    <w:name w:val="ListLabel 54"/>
+    <w:qFormat/>
+    <w:rPr>
+      <w:rFonts w:cs="Symbol"/>
+    </w:rPr>
+  </w:style>
+  <w:style w:type="character" w:styleId="ListLabel55">
+    <w:name w:val="ListLabel 55"/>
+    <w:qFormat/>
+    <w:rPr>
+      <w:rFonts w:cs="Courier New"/>
+    </w:rPr>
+  </w:style>
+  <w:style w:type="character" w:styleId="ListLabel56">
+    <w:name w:val="ListLabel 56"/>
+    <w:qFormat/>
+    <w:rPr>
+      <w:rFonts w:cs="Wingdings"/>
+    </w:rPr>
+  </w:style>
+  <w:style w:type="character" w:styleId="ListLabel57">
+    <w:name w:val="ListLabel 57"/>
+    <w:qFormat/>
+    <w:rPr>
+      <w:rFonts w:cs="Symbol"/>
+    </w:rPr>
+  </w:style>
+  <w:style w:type="character" w:styleId="ListLabel58">
+    <w:name w:val="ListLabel 58"/>
+    <w:qFormat/>
+    <w:rPr>
+      <w:rFonts w:cs="Courier New"/>
+    </w:rPr>
+  </w:style>
+  <w:style w:type="character" w:styleId="ListLabel59">
+    <w:name w:val="ListLabel 59"/>
+    <w:qFormat/>
+    <w:rPr>
+      <w:rFonts w:cs="Wingdings"/>
+    </w:rPr>
+  </w:style>
+  <w:style w:type="character" w:styleId="ListLabel60">
+    <w:name w:val="ListLabel 60"/>
+    <w:qFormat/>
+    <w:rPr>
+      <w:rFonts w:ascii="Calibri" w:hAnsi="Calibri" w:cs="Wingdings"/>
+    </w:rPr>
+  </w:style>
+  <w:style w:type="character" w:styleId="ListLabel61">
+    <w:name w:val="ListLabel 61"/>
+    <w:qFormat/>
+    <w:rPr>
+      <w:rFonts w:cs="Courier New"/>
+    </w:rPr>
+  </w:style>
+  <w:style w:type="character" w:styleId="ListLabel62">
+    <w:name w:val="ListLabel 62"/>
+    <w:qFormat/>
+    <w:rPr>
+      <w:rFonts w:ascii="Calibri" w:hAnsi="Calibri" w:cs="Wingdings"/>
+    </w:rPr>
+  </w:style>
+  <w:style w:type="character" w:styleId="ListLabel63">
+    <w:name w:val="ListLabel 63"/>
+    <w:qFormat/>
+    <w:rPr>
+      <w:rFonts w:cs="Symbol"/>
+    </w:rPr>
+  </w:style>
+  <w:style w:type="character" w:styleId="ListLabel64">
+    <w:name w:val="ListLabel 64"/>
+    <w:qFormat/>
+    <w:rPr>
+      <w:rFonts w:cs="Courier New"/>
+    </w:rPr>
+  </w:style>
+  <w:style w:type="character" w:styleId="ListLabel65">
+    <w:name w:val="ListLabel 65"/>
+    <w:qFormat/>
+    <w:rPr>
+      <w:rFonts w:cs="Wingdings"/>
+    </w:rPr>
+  </w:style>
+  <w:style w:type="character" w:styleId="ListLabel66">
+    <w:name w:val="ListLabel 66"/>
+    <w:qFormat/>
+    <w:rPr>
+      <w:rFonts w:cs="Symbol"/>
+    </w:rPr>
+  </w:style>
+  <w:style w:type="character" w:styleId="ListLabel67">
+    <w:name w:val="ListLabel 67"/>
+    <w:qFormat/>
+    <w:rPr>
+      <w:rFonts w:cs="Courier New"/>
+    </w:rPr>
+  </w:style>
+  <w:style w:type="character" w:styleId="ListLabel68">
+    <w:name w:val="ListLabel 68"/>
+    <w:qFormat/>
+    <w:rPr>
+      <w:rFonts w:cs="Wingdings"/>
+    </w:rPr>
+  </w:style>
+  <w:style w:type="character" w:styleId="ListLabel69">
+    <w:name w:val="ListLabel 69"/>
+    <w:qFormat/>
+    <w:rPr>
+      <w:rFonts w:ascii="Calibri" w:hAnsi="Calibri" w:cs="Symbol"/>
+      <w:sz w:val="24"/>
+    </w:rPr>
+  </w:style>
+  <w:style w:type="character" w:styleId="ListLabel70">
+    <w:name w:val="ListLabel 70"/>
+    <w:qFormat/>
+    <w:rPr>
+      <w:rFonts w:cs="Courier New"/>
+    </w:rPr>
+  </w:style>
+  <w:style w:type="character" w:styleId="ListLabel71">
+    <w:name w:val="ListLabel 71"/>
+    <w:qFormat/>
+    <w:rPr>
+      <w:rFonts w:cs="Wingdings"/>
+    </w:rPr>
+  </w:style>
+  <w:style w:type="character" w:styleId="ListLabel72">
+    <w:name w:val="ListLabel 72"/>
+    <w:qFormat/>
+    <w:rPr>
+      <w:rFonts w:cs="Symbol"/>
+    </w:rPr>
+  </w:style>
+  <w:style w:type="character" w:styleId="ListLabel73">
+    <w:name w:val="ListLabel 73"/>
+    <w:qFormat/>
+    <w:rPr>
+      <w:rFonts w:cs="Courier New"/>
+    </w:rPr>
+  </w:style>
+  <w:style w:type="character" w:styleId="ListLabel74">
+    <w:name w:val="ListLabel 74"/>
+    <w:qFormat/>
+    <w:rPr>
+      <w:rFonts w:cs="Wingdings"/>
+    </w:rPr>
+  </w:style>
+  <w:style w:type="character" w:styleId="ListLabel75">
+    <w:name w:val="ListLabel 75"/>
+    <w:qFormat/>
+    <w:rPr>
+      <w:rFonts w:cs="Symbol"/>
+    </w:rPr>
+  </w:style>
+  <w:style w:type="character" w:styleId="ListLabel76">
+    <w:name w:val="ListLabel 76"/>
+    <w:qFormat/>
+    <w:rPr>
+      <w:rFonts w:cs="Courier New"/>
+    </w:rPr>
+  </w:style>
+  <w:style w:type="character" w:styleId="ListLabel77">
+    <w:name w:val="ListLabel 77"/>
+    <w:qFormat/>
+    <w:rPr>
+      <w:rFonts w:cs="Wingdings"/>
+    </w:rPr>
+  </w:style>
+  <w:style w:type="character" w:styleId="ListLabel78">
+    <w:name w:val="ListLabel 78"/>
+    <w:qFormat/>
+    <w:rPr>
+      <w:rFonts w:ascii="Calibri" w:hAnsi="Calibri" w:cs="Symbol"/>
+      <w:sz w:val="24"/>
+    </w:rPr>
+  </w:style>
+  <w:style w:type="character" w:styleId="ListLabel79">
+    <w:name w:val="ListLabel 79"/>
+    <w:qFormat/>
+    <w:rPr>
+      <w:rFonts w:cs="Courier New"/>
+    </w:rPr>
+  </w:style>
+  <w:style w:type="character" w:styleId="ListLabel80">
+    <w:name w:val="ListLabel 80"/>
+    <w:qFormat/>
+    <w:rPr>
+      <w:rFonts w:cs="Wingdings"/>
+    </w:rPr>
+  </w:style>
+  <w:style w:type="character" w:styleId="ListLabel81">
+    <w:name w:val="ListLabel 81"/>
+    <w:qFormat/>
+    <w:rPr>
+      <w:rFonts w:cs="Symbol"/>
+    </w:rPr>
+  </w:style>
+  <w:style w:type="character" w:styleId="ListLabel82">
+    <w:name w:val="ListLabel 82"/>
+    <w:qFormat/>
+    <w:rPr>
+      <w:rFonts w:cs="Courier New"/>
+    </w:rPr>
+  </w:style>
+  <w:style w:type="character" w:styleId="ListLabel83">
+    <w:name w:val="ListLabel 83"/>
+    <w:qFormat/>
+    <w:rPr>
+      <w:rFonts w:cs="Wingdings"/>
+    </w:rPr>
+  </w:style>
+  <w:style w:type="character" w:styleId="ListLabel84">
+    <w:name w:val="ListLabel 84"/>
+    <w:qFormat/>
+    <w:rPr>
+      <w:rFonts w:cs="Symbol"/>
+    </w:rPr>
+  </w:style>
+  <w:style w:type="character" w:styleId="ListLabel85">
+    <w:name w:val="ListLabel 85"/>
+    <w:qFormat/>
+    <w:rPr>
+      <w:rFonts w:cs="Courier New"/>
+    </w:rPr>
+  </w:style>
+  <w:style w:type="character" w:styleId="ListLabel86">
+    <w:name w:val="ListLabel 86"/>
+    <w:qFormat/>
+    <w:rPr>
+      <w:rFonts w:cs="Wingdings"/>
+    </w:rPr>
+  </w:style>
+  <w:style w:type="character" w:styleId="ListLabel87">
+    <w:name w:val="ListLabel 87"/>
+    <w:qFormat/>
+    <w:rPr>
+      <w:rFonts w:ascii="Calibri" w:hAnsi="Calibri" w:cs="Symbol"/>
+      <w:b/>
+      <w:sz w:val="24"/>
+    </w:rPr>
+  </w:style>
+  <w:style w:type="character" w:styleId="ListLabel88">
+    <w:name w:val="ListLabel 88"/>
+    <w:qFormat/>
+    <w:rPr>
+      <w:rFonts w:ascii="Calibri" w:hAnsi="Calibri" w:cs="Courier New"/>
+    </w:rPr>
+  </w:style>
+  <w:style w:type="character" w:styleId="ListLabel89">
+    <w:name w:val="ListLabel 89"/>
+    <w:qFormat/>
+    <w:rPr>
+      <w:rFonts w:cs="Wingdings"/>
+    </w:rPr>
+  </w:style>
+  <w:style w:type="character" w:styleId="ListLabel90">
+    <w:name w:val="ListLabel 90"/>
+    <w:qFormat/>
+    <w:rPr>
+      <w:rFonts w:cs="Symbol"/>
+    </w:rPr>
+  </w:style>
+  <w:style w:type="character" w:styleId="ListLabel91">
+    <w:name w:val="ListLabel 91"/>
+    <w:qFormat/>
+    <w:rPr>
+      <w:rFonts w:cs="Courier New"/>
+    </w:rPr>
+  </w:style>
+  <w:style w:type="character" w:styleId="ListLabel92">
+    <w:name w:val="ListLabel 92"/>
+    <w:qFormat/>
+    <w:rPr>
+      <w:rFonts w:cs="Wingdings"/>
+    </w:rPr>
+  </w:style>
+  <w:style w:type="character" w:styleId="ListLabel93">
+    <w:name w:val="ListLabel 93"/>
+    <w:qFormat/>
+    <w:rPr>
+      <w:rFonts w:cs="Symbol"/>
+    </w:rPr>
+  </w:style>
+  <w:style w:type="character" w:styleId="ListLabel94">
+    <w:name w:val="ListLabel 94"/>
+    <w:qFormat/>
+    <w:rPr>
+      <w:rFonts w:cs="Courier New"/>
+    </w:rPr>
+  </w:style>
+  <w:style w:type="character" w:styleId="ListLabel95">
+    <w:name w:val="ListLabel 95"/>
+    <w:qFormat/>
+    <w:rPr>
+      <w:rFonts w:cs="Wingdings"/>
+    </w:rPr>
+  </w:style>
+  <w:style w:type="character" w:styleId="ListLabel96">
+    <w:name w:val="ListLabel 96"/>
+    <w:qFormat/>
+    <w:rPr>
+      <w:rFonts w:ascii="Calibri" w:hAnsi="Calibri"/>
+      <w:b/>
+      <w:sz w:val="28"/>
+    </w:rPr>
+  </w:style>
+  <w:style w:type="character" w:styleId="ListLabel97">
+    <w:name w:val="ListLabel 97"/>
+    <w:qFormat/>
+    <w:rPr>
+      <w:rFonts w:ascii="Calibri" w:hAnsi="Calibri"/>
+      <w:b/>
+      <w:sz w:val="28"/>
+    </w:rPr>
+  </w:style>
+  <w:style w:type="character" w:styleId="ListLabel98">
+    <w:name w:val="ListLabel 98"/>
+    <w:qFormat/>
+    <w:rPr>
+      <w:sz w:val="28"/>
+    </w:rPr>
+  </w:style>
+  <w:style w:type="character" w:styleId="ListLabel99">
+    <w:name w:val="ListLabel 99"/>
+    <w:qFormat/>
+    <w:rPr>
+      <w:sz w:val="28"/>
+    </w:rPr>
+  </w:style>
+  <w:style w:type="character" w:styleId="ListLabel100">
+    <w:name w:val="ListLabel 100"/>
+    <w:qFormat/>
+    <w:rPr>
+      <w:sz w:val="28"/>
+    </w:rPr>
+  </w:style>
+  <w:style w:type="character" w:styleId="ListLabel101">
+    <w:name w:val="ListLabel 101"/>
+    <w:qFormat/>
+    <w:rPr>
+      <w:sz w:val="28"/>
+    </w:rPr>
+  </w:style>
+  <w:style w:type="character" w:styleId="ListLabel102">
+    <w:name w:val="ListLabel 102"/>
+    <w:qFormat/>
+    <w:rPr>
+      <w:sz w:val="28"/>
+    </w:rPr>
+  </w:style>
+  <w:style w:type="character" w:styleId="ListLabel103">
+    <w:name w:val="ListLabel 103"/>
+    <w:qFormat/>
+    <w:rPr>
+      <w:sz w:val="28"/>
+    </w:rPr>
+  </w:style>
+  <w:style w:type="character" w:styleId="ListLabel104">
+    <w:name w:val="ListLabel 104"/>
+    <w:qFormat/>
+    <w:rPr>
+      <w:sz w:val="28"/>
+    </w:rPr>
+  </w:style>
+  <w:style w:type="character" w:styleId="ListLabel105">
+    <w:name w:val="ListLabel 105"/>
+    <w:qFormat/>
+    <w:rPr>
+      <w:rFonts w:cs="Calibri" w:cstheme="majorHAnsi"/>
+      <w:b/>
+    </w:rPr>
+  </w:style>
+  <w:style w:type="character" w:styleId="ListLabel106">
+    <w:name w:val="ListLabel 106"/>
+    <w:qFormat/>
+    <w:rPr>
+      <w:rFonts w:ascii="Cambria" w:hAnsi="Cambria" w:eastAsia="" w:cs="" w:asciiTheme="minorHAnsi" w:cstheme="minorBidi" w:eastAsiaTheme="minorEastAsia" w:hAnsiTheme="minorHAnsi"/>
+      <w:lang w:eastAsia="es-PE"/>
+    </w:rPr>
+  </w:style>
   <w:style w:type="paragraph" w:styleId="Ttulo">
     <w:name w:val="Título"/>
     <w:basedOn w:val="Normal"/>
@@ -11599,7 +12281,6 @@
     <w:qFormat/>
     <w:rsid w:val="00ef7ed6"/>
     <w:pPr>
-      <w:pBdr/>
       <w:spacing w:lineRule="auto" w:line="276" w:before="0" w:after="200"/>
       <w:ind w:left="720" w:hanging="0"/>
       <w:contextualSpacing/>

</xml_diff>

<commit_message>
PGC/Definicion de Nomenclatura correccion de casos
</commit_message>
<xml_diff>
--- a/Documentos/PGC.docx
+++ b/Documentos/PGC.docx
@@ -135,7 +135,7 @@
           <w:sz w:val="44"/>
           <w:szCs w:val="44"/>
         </w:rPr>
-        <w:t>5</w:t>
+        <w:t>6</w:t>
       </w:r>
     </w:p>
     <w:p>
@@ -3432,6 +3432,219 @@
               </w:rPr>
               <w:t>Definición de la nomenclatura de ítems-caso 1</w:t>
             </w:r>
+          </w:p>
+        </w:tc>
+        <w:tc>
+          <w:tcPr>
+            <w:tcW w:w="2285" w:type="dxa"/>
+            <w:tcBorders>
+              <w:top w:val="single" w:sz="6" w:space="0" w:color="00000A"/>
+              <w:left w:val="single" w:sz="6" w:space="0" w:color="00000A"/>
+              <w:bottom w:val="single" w:sz="6" w:space="0" w:color="00000A"/>
+              <w:right w:val="single" w:sz="6" w:space="0" w:color="00000A"/>
+            </w:tcBorders>
+            <w:shd w:val="clear" w:color="auto" w:fill="auto"/>
+            <w:tcMar>
+              <w:left w:w="107" w:type="dxa"/>
+            </w:tcMar>
+            <w:vAlign w:val="center"/>
+          </w:tcPr>
+          <w:p>
+            <w:pPr>
+              <w:keepLines/>
+              <w:widowControl w:val="0"/>
+              <w:pBdr>
+                <w:top w:val="nil"/>
+                <w:left w:val="nil"/>
+                <w:bottom w:val="nil"/>
+                <w:right w:val="nil"/>
+                <w:between w:val="nil"/>
+              </w:pBdr>
+              <w:spacing w:after="0"/>
+              <w:rPr>
+                <w:rFonts w:asciiTheme="majorHAnsi" w:hAnsiTheme="majorHAnsi" w:cstheme="majorHAnsi"/>
+                <w:color w:val="000000"/>
+                <w:sz w:val="20"/>
+                <w:szCs w:val="20"/>
+              </w:rPr>
+            </w:pPr>
+            <w:r>
+              <w:rPr>
+                <w:rFonts w:asciiTheme="majorHAnsi" w:hAnsiTheme="majorHAnsi" w:cstheme="majorHAnsi"/>
+                <w:color w:val="000000"/>
+                <w:sz w:val="20"/>
+                <w:szCs w:val="20"/>
+              </w:rPr>
+              <w:t>Juan Jhair Rodriguez Davila</w:t>
+            </w:r>
+          </w:p>
+        </w:tc>
+      </w:tr>
+      <w:tr>
+        <w:trPr>
+          <w:trHeight w:val="400"/>
+        </w:trPr>
+        <w:tc>
+          <w:tcPr>
+            <w:tcW w:w="1285" w:type="dxa"/>
+            <w:tcBorders>
+              <w:top w:val="single" w:sz="4" w:space="0" w:color="000000"/>
+              <w:left w:val="single" w:sz="6" w:space="0" w:color="00000A"/>
+              <w:bottom w:val="single" w:sz="4" w:space="0" w:color="000000"/>
+              <w:right w:val="single" w:sz="6" w:space="0" w:color="00000A"/>
+            </w:tcBorders>
+            <w:shd w:val="clear" w:color="auto" w:fill="auto"/>
+            <w:tcMar>
+              <w:left w:w="107" w:type="dxa"/>
+            </w:tcMar>
+            <w:vAlign w:val="center"/>
+          </w:tcPr>
+          <w:p>
+            <w:pPr>
+              <w:keepLines/>
+              <w:widowControl w:val="0"/>
+              <w:pBdr>
+                <w:top w:val="nil"/>
+                <w:left w:val="nil"/>
+                <w:bottom w:val="nil"/>
+                <w:right w:val="nil"/>
+                <w:between w:val="nil"/>
+              </w:pBdr>
+              <w:spacing w:after="0"/>
+              <w:jc w:val="center"/>
+              <w:rPr>
+                <w:rFonts w:asciiTheme="majorHAnsi" w:hAnsiTheme="majorHAnsi" w:cstheme="majorHAnsi"/>
+                <w:sz w:val="20"/>
+                <w:szCs w:val="20"/>
+              </w:rPr>
+            </w:pPr>
+            <w:r>
+              <w:rPr>
+                <w:rFonts w:asciiTheme="majorHAnsi" w:hAnsiTheme="majorHAnsi" w:cstheme="majorHAnsi"/>
+                <w:sz w:val="20"/>
+                <w:szCs w:val="20"/>
+              </w:rPr>
+              <w:t>1</w:t>
+            </w:r>
+            <w:r>
+              <w:rPr>
+                <w:rFonts w:asciiTheme="majorHAnsi" w:hAnsiTheme="majorHAnsi" w:cstheme="majorHAnsi"/>
+                <w:sz w:val="20"/>
+                <w:szCs w:val="20"/>
+              </w:rPr>
+              <w:t>9</w:t>
+            </w:r>
+            <w:r>
+              <w:rPr>
+                <w:rFonts w:asciiTheme="majorHAnsi" w:hAnsiTheme="majorHAnsi" w:cstheme="majorHAnsi"/>
+                <w:sz w:val="20"/>
+                <w:szCs w:val="20"/>
+              </w:rPr>
+              <w:t>/10/2018</w:t>
+            </w:r>
+          </w:p>
+        </w:tc>
+        <w:tc>
+          <w:tcPr>
+            <w:tcW w:w="966" w:type="dxa"/>
+            <w:tcBorders>
+              <w:top w:val="single" w:sz="4" w:space="0" w:color="000000"/>
+              <w:left w:val="single" w:sz="6" w:space="0" w:color="00000A"/>
+              <w:bottom w:val="single" w:sz="4" w:space="0" w:color="000000"/>
+              <w:right w:val="single" w:sz="6" w:space="0" w:color="00000A"/>
+            </w:tcBorders>
+            <w:shd w:val="clear" w:color="auto" w:fill="auto"/>
+            <w:tcMar>
+              <w:left w:w="107" w:type="dxa"/>
+            </w:tcMar>
+            <w:vAlign w:val="center"/>
+          </w:tcPr>
+          <w:p>
+            <w:pPr>
+              <w:keepLines/>
+              <w:widowControl w:val="0"/>
+              <w:pBdr>
+                <w:top w:val="nil"/>
+                <w:left w:val="nil"/>
+                <w:bottom w:val="nil"/>
+                <w:right w:val="nil"/>
+                <w:between w:val="nil"/>
+              </w:pBdr>
+              <w:spacing w:after="0"/>
+              <w:jc w:val="center"/>
+              <w:rPr>
+                <w:rFonts w:asciiTheme="majorHAnsi" w:hAnsiTheme="majorHAnsi" w:cstheme="majorHAnsi"/>
+                <w:color w:val="000000" w:themeColor="text1"/>
+                <w:sz w:val="20"/>
+                <w:szCs w:val="20"/>
+              </w:rPr>
+            </w:pPr>
+            <w:r>
+              <w:rPr>
+                <w:rFonts w:asciiTheme="majorHAnsi" w:hAnsiTheme="majorHAnsi" w:cstheme="majorHAnsi"/>
+                <w:color w:val="000000" w:themeColor="text1"/>
+                <w:sz w:val="20"/>
+                <w:szCs w:val="20"/>
+              </w:rPr>
+              <w:t>2.</w:t>
+            </w:r>
+            <w:r>
+              <w:rPr>
+                <w:rFonts w:asciiTheme="majorHAnsi" w:hAnsiTheme="majorHAnsi" w:cstheme="majorHAnsi"/>
+                <w:color w:val="000000" w:themeColor="text1"/>
+                <w:sz w:val="20"/>
+                <w:szCs w:val="20"/>
+              </w:rPr>
+              <w:t>6</w:t>
+            </w:r>
+          </w:p>
+        </w:tc>
+        <w:tc>
+          <w:tcPr>
+            <w:tcW w:w="4000" w:type="dxa"/>
+            <w:tcBorders>
+              <w:top w:val="single" w:sz="4" w:space="0" w:color="000000"/>
+              <w:left w:val="single" w:sz="6" w:space="0" w:color="00000A"/>
+              <w:bottom w:val="single" w:sz="4" w:space="0" w:color="000000"/>
+              <w:right w:val="single" w:sz="6" w:space="0" w:color="00000A"/>
+            </w:tcBorders>
+            <w:shd w:val="clear" w:color="auto" w:fill="auto"/>
+            <w:tcMar>
+              <w:left w:w="107" w:type="dxa"/>
+            </w:tcMar>
+            <w:vAlign w:val="center"/>
+          </w:tcPr>
+          <w:p>
+            <w:pPr>
+              <w:pStyle w:val="Ttulo2"/>
+              <w:jc w:val="both"/>
+              <w:rPr>
+                <w:rFonts w:asciiTheme="majorHAnsi" w:hAnsiTheme="majorHAnsi" w:cstheme="majorHAnsi"/>
+                <w:color w:val="auto"/>
+                <w:sz w:val="20"/>
+                <w:szCs w:val="20"/>
+              </w:rPr>
+            </w:pPr>
+            <w:r>
+              <w:rPr>
+                <w:rFonts w:asciiTheme="majorHAnsi" w:hAnsiTheme="majorHAnsi" w:cstheme="majorHAnsi"/>
+                <w:color w:val="auto"/>
+                <w:sz w:val="20"/>
+                <w:szCs w:val="20"/>
+              </w:rPr>
+              <w:t xml:space="preserve">Corrección casos de </w:t>
+            </w:r>
+            <w:proofErr w:type="spellStart"/>
+            <w:r>
+              <w:rPr>
+                <w:rFonts w:asciiTheme="majorHAnsi" w:hAnsiTheme="majorHAnsi" w:cstheme="majorHAnsi"/>
+                <w:color w:val="auto"/>
+                <w:sz w:val="20"/>
+                <w:szCs w:val="20"/>
+              </w:rPr>
+              <w:t>nomeclatura</w:t>
+            </w:r>
+            <w:proofErr w:type="spellEnd"/>
           </w:p>
         </w:tc>
         <w:tc>
@@ -9117,7 +9330,9 @@
         </w:rPr>
         <w:t>Lista de la clasificación del CI:</w:t>
       </w:r>
+      <w:bookmarkStart w:id="32" w:name="_GoBack"/>
       <w:bookmarkEnd w:id="31"/>
+      <w:bookmarkEnd w:id="32"/>
     </w:p>
     <w:p>
       <w:pPr>
@@ -9336,7 +9551,7 @@
               <w:cnfStyle w:val="000000100000" w:firstRow="0" w:lastRow="0" w:firstColumn="0" w:lastColumn="0" w:oddVBand="0" w:evenVBand="0" w:oddHBand="1" w:evenHBand="0" w:firstRowFirstColumn="0" w:firstRowLastColumn="0" w:lastRowFirstColumn="0" w:lastRowLastColumn="0"/>
             </w:pPr>
             <w:r>
-              <w:t>Sistema de taquilla</w:t>
+              <w:t>-</w:t>
             </w:r>
           </w:p>
         </w:tc>
@@ -9382,7 +9597,10 @@
               <w:cnfStyle w:val="000000000000" w:firstRow="0" w:lastRow="0" w:firstColumn="0" w:lastColumn="0" w:oddVBand="0" w:evenVBand="0" w:oddHBand="0" w:evenHBand="0" w:firstRowFirstColumn="0" w:firstRowLastColumn="0" w:lastRowFirstColumn="0" w:lastRowLastColumn="0"/>
             </w:pPr>
             <w:r>
-              <w:t>Especificación de requisitos</w:t>
+              <w:t xml:space="preserve">Documento de </w:t>
+            </w:r>
+            <w:r>
+              <w:t>negocio</w:t>
             </w:r>
           </w:p>
         </w:tc>
@@ -9404,7 +9622,7 @@
               <w:cnfStyle w:val="000000000000" w:firstRow="0" w:lastRow="0" w:firstColumn="0" w:lastColumn="0" w:oddVBand="0" w:evenVBand="0" w:oddHBand="0" w:evenHBand="0" w:firstRowFirstColumn="0" w:firstRowLastColumn="0" w:lastRowFirstColumn="0" w:lastRowLastColumn="0"/>
             </w:pPr>
             <w:r>
-              <w:t>Cliente</w:t>
+              <w:t>Proyecto</w:t>
             </w:r>
           </w:p>
         </w:tc>
@@ -9475,7 +9693,7 @@
               <w:cnfStyle w:val="000000100000" w:firstRow="0" w:lastRow="0" w:firstColumn="0" w:lastColumn="0" w:oddVBand="0" w:evenVBand="0" w:oddHBand="1" w:evenHBand="0" w:firstRowFirstColumn="0" w:firstRowLastColumn="0" w:lastRowFirstColumn="0" w:lastRowLastColumn="0"/>
             </w:pPr>
             <w:r>
-              <w:t>Documentos de diseño</w:t>
+              <w:t>Especificación de requisitos</w:t>
             </w:r>
           </w:p>
         </w:tc>
@@ -9497,7 +9715,7 @@
               <w:cnfStyle w:val="000000100000" w:firstRow="0" w:lastRow="0" w:firstColumn="0" w:lastColumn="0" w:oddVBand="0" w:evenVBand="0" w:oddHBand="1" w:evenHBand="0" w:firstRowFirstColumn="0" w:firstRowLastColumn="0" w:lastRowFirstColumn="0" w:lastRowLastColumn="0"/>
             </w:pPr>
             <w:r>
-              <w:t>Proyecto</w:t>
+              <w:t>Cliente</w:t>
             </w:r>
           </w:p>
         </w:tc>
@@ -9565,7 +9783,7 @@
               <w:cnfStyle w:val="000000000000" w:firstRow="0" w:lastRow="0" w:firstColumn="0" w:lastColumn="0" w:oddVBand="0" w:evenVBand="0" w:oddHBand="0" w:evenHBand="0" w:firstRowFirstColumn="0" w:firstRowLastColumn="0" w:lastRowFirstColumn="0" w:lastRowLastColumn="0"/>
             </w:pPr>
             <w:r>
-              <w:t>Documento de análisis</w:t>
+              <w:t>Documentos de diseño</w:t>
             </w:r>
           </w:p>
         </w:tc>
@@ -9658,7 +9876,7 @@
               <w:cnfStyle w:val="000000100000" w:firstRow="0" w:lastRow="0" w:firstColumn="0" w:lastColumn="0" w:oddVBand="0" w:evenVBand="0" w:oddHBand="1" w:evenHBand="0" w:firstRowFirstColumn="0" w:firstRowLastColumn="0" w:lastRowFirstColumn="0" w:lastRowLastColumn="0"/>
             </w:pPr>
             <w:r>
-              <w:t>Documento de manual de usuario</w:t>
+              <w:t>Documento de análisis</w:t>
             </w:r>
           </w:p>
         </w:tc>
@@ -9726,7 +9944,7 @@
               <w:ind w:left="0"/>
             </w:pPr>
             <w:r>
-              <w:t>Fuente</w:t>
+              <w:t>Evolución</w:t>
             </w:r>
           </w:p>
         </w:tc>
@@ -9748,7 +9966,7 @@
               <w:cnfStyle w:val="000000000000" w:firstRow="0" w:lastRow="0" w:firstColumn="0" w:lastColumn="0" w:oddVBand="0" w:evenVBand="0" w:oddHBand="0" w:evenHBand="0" w:firstRowFirstColumn="0" w:firstRowLastColumn="0" w:lastRowFirstColumn="0" w:lastRowLastColumn="0"/>
             </w:pPr>
             <w:r>
-              <w:t>Código fuente</w:t>
+              <w:t>Documento de manual de usuario</w:t>
             </w:r>
           </w:p>
         </w:tc>
@@ -9819,7 +10037,7 @@
               <w:ind w:left="0"/>
             </w:pPr>
             <w:r>
-              <w:t>Evolución</w:t>
+              <w:t>Fuente</w:t>
             </w:r>
           </w:p>
         </w:tc>
@@ -9841,9 +10059,14 @@
               <w:cnfStyle w:val="000000100000" w:firstRow="0" w:lastRow="0" w:firstColumn="0" w:lastColumn="0" w:oddVBand="0" w:evenVBand="0" w:oddHBand="1" w:evenHBand="0" w:firstRowFirstColumn="0" w:firstRowLastColumn="0" w:lastRowFirstColumn="0" w:lastRowLastColumn="0"/>
             </w:pPr>
             <w:r>
-              <w:t>Plan de instalación/</w:t>
-            </w:r>
-          </w:p>
+              <w:t>Código fuente</w:t>
+            </w:r>
+          </w:p>
+        </w:tc>
+        <w:tc>
+          <w:tcPr>
+            <w:tcW w:w="1911" w:type="dxa"/>
+          </w:tcPr>
           <w:p>
             <w:pPr>
               <w:pStyle w:val="Prrafodelista"/>
@@ -9858,13 +10081,13 @@
               <w:cnfStyle w:val="000000100000" w:firstRow="0" w:lastRow="0" w:firstColumn="0" w:lastColumn="0" w:oddVBand="0" w:evenVBand="0" w:oddHBand="1" w:evenHBand="0" w:firstRowFirstColumn="0" w:firstRowLastColumn="0" w:lastRowFirstColumn="0" w:lastRowLastColumn="0"/>
             </w:pPr>
             <w:r>
-              <w:t>mantenimiento</w:t>
-            </w:r>
-          </w:p>
-        </w:tc>
-        <w:tc>
-          <w:tcPr>
-            <w:tcW w:w="1911" w:type="dxa"/>
+              <w:t>Proyecto</w:t>
+            </w:r>
+          </w:p>
+        </w:tc>
+        <w:tc>
+          <w:tcPr>
+            <w:tcW w:w="2338" w:type="dxa"/>
           </w:tcPr>
           <w:p>
             <w:pPr>
@@ -9880,6 +10103,91 @@
               <w:cnfStyle w:val="000000100000" w:firstRow="0" w:lastRow="0" w:firstColumn="0" w:lastColumn="0" w:oddVBand="0" w:evenVBand="0" w:oddHBand="1" w:evenHBand="0" w:firstRowFirstColumn="0" w:firstRowLastColumn="0" w:lastRowFirstColumn="0" w:lastRowLastColumn="0"/>
             </w:pPr>
             <w:r>
+              <w:t>Sistema de taquilla</w:t>
+            </w:r>
+          </w:p>
+        </w:tc>
+      </w:tr>
+      <w:tr>
+        <w:tc>
+          <w:tcPr>
+            <w:cnfStyle w:val="001000000000" w:firstRow="0" w:lastRow="0" w:firstColumn="1" w:lastColumn="0" w:oddVBand="0" w:evenVBand="0" w:oddHBand="0" w:evenHBand="0" w:firstRowFirstColumn="0" w:firstRowLastColumn="0" w:lastRowFirstColumn="0" w:lastRowLastColumn="0"/>
+            <w:tcW w:w="2058" w:type="dxa"/>
+          </w:tcPr>
+          <w:p>
+            <w:pPr>
+              <w:pStyle w:val="Prrafodelista"/>
+              <w:pBdr>
+                <w:top w:val="none" w:sz="0" w:space="0" w:color="auto"/>
+                <w:left w:val="none" w:sz="0" w:space="0" w:color="auto"/>
+                <w:bottom w:val="none" w:sz="0" w:space="0" w:color="auto"/>
+                <w:right w:val="none" w:sz="0" w:space="0" w:color="auto"/>
+                <w:between w:val="none" w:sz="0" w:space="0" w:color="auto"/>
+              </w:pBdr>
+              <w:ind w:left="0"/>
+            </w:pPr>
+            <w:r>
+              <w:t>Evolución</w:t>
+            </w:r>
+          </w:p>
+        </w:tc>
+        <w:tc>
+          <w:tcPr>
+            <w:tcW w:w="1910" w:type="dxa"/>
+          </w:tcPr>
+          <w:p>
+            <w:pPr>
+              <w:pStyle w:val="Prrafodelista"/>
+              <w:pBdr>
+                <w:top w:val="none" w:sz="0" w:space="0" w:color="auto"/>
+                <w:left w:val="none" w:sz="0" w:space="0" w:color="auto"/>
+                <w:bottom w:val="none" w:sz="0" w:space="0" w:color="auto"/>
+                <w:right w:val="none" w:sz="0" w:space="0" w:color="auto"/>
+                <w:between w:val="none" w:sz="0" w:space="0" w:color="auto"/>
+              </w:pBdr>
+              <w:ind w:left="0"/>
+              <w:cnfStyle w:val="000000000000" w:firstRow="0" w:lastRow="0" w:firstColumn="0" w:lastColumn="0" w:oddVBand="0" w:evenVBand="0" w:oddHBand="0" w:evenHBand="0" w:firstRowFirstColumn="0" w:firstRowLastColumn="0" w:lastRowFirstColumn="0" w:lastRowLastColumn="0"/>
+            </w:pPr>
+            <w:r>
+              <w:t>Plan de instalación/</w:t>
+            </w:r>
+          </w:p>
+          <w:p>
+            <w:pPr>
+              <w:pStyle w:val="Prrafodelista"/>
+              <w:pBdr>
+                <w:top w:val="none" w:sz="0" w:space="0" w:color="auto"/>
+                <w:left w:val="none" w:sz="0" w:space="0" w:color="auto"/>
+                <w:bottom w:val="none" w:sz="0" w:space="0" w:color="auto"/>
+                <w:right w:val="none" w:sz="0" w:space="0" w:color="auto"/>
+                <w:between w:val="none" w:sz="0" w:space="0" w:color="auto"/>
+              </w:pBdr>
+              <w:ind w:left="0"/>
+              <w:cnfStyle w:val="000000000000" w:firstRow="0" w:lastRow="0" w:firstColumn="0" w:lastColumn="0" w:oddVBand="0" w:evenVBand="0" w:oddHBand="0" w:evenHBand="0" w:firstRowFirstColumn="0" w:firstRowLastColumn="0" w:lastRowFirstColumn="0" w:lastRowLastColumn="0"/>
+            </w:pPr>
+            <w:r>
+              <w:t>mantenimiento</w:t>
+            </w:r>
+          </w:p>
+        </w:tc>
+        <w:tc>
+          <w:tcPr>
+            <w:tcW w:w="1911" w:type="dxa"/>
+          </w:tcPr>
+          <w:p>
+            <w:pPr>
+              <w:pStyle w:val="Prrafodelista"/>
+              <w:pBdr>
+                <w:top w:val="none" w:sz="0" w:space="0" w:color="auto"/>
+                <w:left w:val="none" w:sz="0" w:space="0" w:color="auto"/>
+                <w:bottom w:val="none" w:sz="0" w:space="0" w:color="auto"/>
+                <w:right w:val="none" w:sz="0" w:space="0" w:color="auto"/>
+                <w:between w:val="none" w:sz="0" w:space="0" w:color="auto"/>
+              </w:pBdr>
+              <w:ind w:left="0"/>
+              <w:cnfStyle w:val="000000000000" w:firstRow="0" w:lastRow="0" w:firstColumn="0" w:lastColumn="0" w:oddVBand="0" w:evenVBand="0" w:oddHBand="0" w:evenHBand="0" w:firstRowFirstColumn="0" w:firstRowLastColumn="0" w:lastRowFirstColumn="0" w:lastRowLastColumn="0"/>
+            </w:pPr>
+            <w:r>
               <w:t>Proyecto</w:t>
             </w:r>
           </w:p>
@@ -9887,6 +10195,55 @@
         <w:tc>
           <w:tcPr>
             <w:tcW w:w="2338" w:type="dxa"/>
+          </w:tcPr>
+          <w:p>
+            <w:pPr>
+              <w:pStyle w:val="Prrafodelista"/>
+              <w:pBdr>
+                <w:top w:val="none" w:sz="0" w:space="0" w:color="auto"/>
+                <w:left w:val="none" w:sz="0" w:space="0" w:color="auto"/>
+                <w:bottom w:val="none" w:sz="0" w:space="0" w:color="auto"/>
+                <w:right w:val="none" w:sz="0" w:space="0" w:color="auto"/>
+                <w:between w:val="none" w:sz="0" w:space="0" w:color="auto"/>
+              </w:pBdr>
+              <w:ind w:left="0"/>
+              <w:cnfStyle w:val="000000000000" w:firstRow="0" w:lastRow="0" w:firstColumn="0" w:lastColumn="0" w:oddVBand="0" w:evenVBand="0" w:oddHBand="0" w:evenHBand="0" w:firstRowFirstColumn="0" w:firstRowLastColumn="0" w:lastRowFirstColumn="0" w:lastRowLastColumn="0"/>
+            </w:pPr>
+            <w:r>
+              <w:t>Sistema de taquilla</w:t>
+            </w:r>
+          </w:p>
+        </w:tc>
+      </w:tr>
+      <w:tr>
+        <w:trPr>
+          <w:cnfStyle w:val="000000100000" w:firstRow="0" w:lastRow="0" w:firstColumn="0" w:lastColumn="0" w:oddVBand="0" w:evenVBand="0" w:oddHBand="1" w:evenHBand="0" w:firstRowFirstColumn="0" w:firstRowLastColumn="0" w:lastRowFirstColumn="0" w:lastRowLastColumn="0"/>
+        </w:trPr>
+        <w:tc>
+          <w:tcPr>
+            <w:cnfStyle w:val="001000000000" w:firstRow="0" w:lastRow="0" w:firstColumn="1" w:lastColumn="0" w:oddVBand="0" w:evenVBand="0" w:oddHBand="0" w:evenHBand="0" w:firstRowFirstColumn="0" w:firstRowLastColumn="0" w:lastRowFirstColumn="0" w:lastRowLastColumn="0"/>
+            <w:tcW w:w="2058" w:type="dxa"/>
+          </w:tcPr>
+          <w:p>
+            <w:pPr>
+              <w:pStyle w:val="Prrafodelista"/>
+              <w:pBdr>
+                <w:top w:val="none" w:sz="0" w:space="0" w:color="auto"/>
+                <w:left w:val="none" w:sz="0" w:space="0" w:color="auto"/>
+                <w:bottom w:val="none" w:sz="0" w:space="0" w:color="auto"/>
+                <w:right w:val="none" w:sz="0" w:space="0" w:color="auto"/>
+                <w:between w:val="none" w:sz="0" w:space="0" w:color="auto"/>
+              </w:pBdr>
+              <w:ind w:left="0"/>
+            </w:pPr>
+            <w:r>
+              <w:t>Evolución</w:t>
+            </w:r>
+          </w:p>
+        </w:tc>
+        <w:tc>
+          <w:tcPr>
+            <w:tcW w:w="1910" w:type="dxa"/>
           </w:tcPr>
           <w:p>
             <w:pPr>
@@ -9902,16 +10259,13 @@
               <w:cnfStyle w:val="000000100000" w:firstRow="0" w:lastRow="0" w:firstColumn="0" w:lastColumn="0" w:oddVBand="0" w:evenVBand="0" w:oddHBand="1" w:evenHBand="0" w:firstRowFirstColumn="0" w:firstRowLastColumn="0" w:lastRowFirstColumn="0" w:lastRowLastColumn="0"/>
             </w:pPr>
             <w:r>
-              <w:t>Sistema de taquilla</w:t>
-            </w:r>
-          </w:p>
-        </w:tc>
-      </w:tr>
-      <w:tr>
-        <w:tc>
-          <w:tcPr>
-            <w:cnfStyle w:val="001000000000" w:firstRow="0" w:lastRow="0" w:firstColumn="1" w:lastColumn="0" w:oddVBand="0" w:evenVBand="0" w:oddHBand="0" w:evenHBand="0" w:firstRowFirstColumn="0" w:firstRowLastColumn="0" w:lastRowFirstColumn="0" w:lastRowLastColumn="0"/>
-            <w:tcW w:w="2058" w:type="dxa"/>
+              <w:t>Datos de pruebas y casos de pruebas</w:t>
+            </w:r>
+          </w:p>
+        </w:tc>
+        <w:tc>
+          <w:tcPr>
+            <w:tcW w:w="1911" w:type="dxa"/>
           </w:tcPr>
           <w:p>
             <w:pPr>
@@ -9924,9 +10278,56 @@
                 <w:between w:val="none" w:sz="0" w:space="0" w:color="auto"/>
               </w:pBdr>
               <w:ind w:left="0"/>
-            </w:pPr>
-            <w:r>
-              <w:t>Evolución</w:t>
+              <w:cnfStyle w:val="000000100000" w:firstRow="0" w:lastRow="0" w:firstColumn="0" w:lastColumn="0" w:oddVBand="0" w:evenVBand="0" w:oddHBand="1" w:evenHBand="0" w:firstRowFirstColumn="0" w:firstRowLastColumn="0" w:lastRowFirstColumn="0" w:lastRowLastColumn="0"/>
+            </w:pPr>
+            <w:r>
+              <w:t>Proyecto</w:t>
+            </w:r>
+          </w:p>
+        </w:tc>
+        <w:tc>
+          <w:tcPr>
+            <w:tcW w:w="2338" w:type="dxa"/>
+          </w:tcPr>
+          <w:p>
+            <w:pPr>
+              <w:pStyle w:val="Prrafodelista"/>
+              <w:pBdr>
+                <w:top w:val="none" w:sz="0" w:space="0" w:color="auto"/>
+                <w:left w:val="none" w:sz="0" w:space="0" w:color="auto"/>
+                <w:bottom w:val="none" w:sz="0" w:space="0" w:color="auto"/>
+                <w:right w:val="none" w:sz="0" w:space="0" w:color="auto"/>
+                <w:between w:val="none" w:sz="0" w:space="0" w:color="auto"/>
+              </w:pBdr>
+              <w:ind w:left="0"/>
+              <w:cnfStyle w:val="000000100000" w:firstRow="0" w:lastRow="0" w:firstColumn="0" w:lastColumn="0" w:oddVBand="0" w:evenVBand="0" w:oddHBand="1" w:evenHBand="0" w:firstRowFirstColumn="0" w:firstRowLastColumn="0" w:lastRowFirstColumn="0" w:lastRowLastColumn="0"/>
+            </w:pPr>
+            <w:r>
+              <w:t>Sistema de taquilla</w:t>
+            </w:r>
+          </w:p>
+        </w:tc>
+      </w:tr>
+      <w:tr>
+        <w:tc>
+          <w:tcPr>
+            <w:cnfStyle w:val="001000000000" w:firstRow="0" w:lastRow="0" w:firstColumn="1" w:lastColumn="0" w:oddVBand="0" w:evenVBand="0" w:oddHBand="0" w:evenHBand="0" w:firstRowFirstColumn="0" w:firstRowLastColumn="0" w:lastRowFirstColumn="0" w:lastRowLastColumn="0"/>
+            <w:tcW w:w="2058" w:type="dxa"/>
+          </w:tcPr>
+          <w:p>
+            <w:pPr>
+              <w:pStyle w:val="Prrafodelista"/>
+              <w:pBdr>
+                <w:top w:val="none" w:sz="0" w:space="0" w:color="auto"/>
+                <w:left w:val="none" w:sz="0" w:space="0" w:color="auto"/>
+                <w:bottom w:val="none" w:sz="0" w:space="0" w:color="auto"/>
+                <w:right w:val="none" w:sz="0" w:space="0" w:color="auto"/>
+                <w:between w:val="none" w:sz="0" w:space="0" w:color="auto"/>
+              </w:pBdr>
+              <w:ind w:left="0"/>
+            </w:pPr>
+            <w:r>
+              <w:t>Fuente</w:t>
             </w:r>
           </w:p>
         </w:tc>
@@ -9948,7 +10349,7 @@
               <w:cnfStyle w:val="000000000000" w:firstRow="0" w:lastRow="0" w:firstColumn="0" w:lastColumn="0" w:oddVBand="0" w:evenVBand="0" w:oddHBand="0" w:evenHBand="0" w:firstRowFirstColumn="0" w:firstRowLastColumn="0" w:lastRowFirstColumn="0" w:lastRowLastColumn="0"/>
             </w:pPr>
             <w:r>
-              <w:t>Datos de pruebas y casos de pruebas</w:t>
+              <w:t>Script de la base de datos</w:t>
             </w:r>
           </w:p>
         </w:tc>
@@ -10019,7 +10420,7 @@
               <w:ind w:left="0"/>
             </w:pPr>
             <w:r>
-              <w:t>Fuente</w:t>
+              <w:t>Evolución</w:t>
             </w:r>
           </w:p>
         </w:tc>
@@ -10041,7 +10442,7 @@
               <w:cnfStyle w:val="000000100000" w:firstRow="0" w:lastRow="0" w:firstColumn="0" w:lastColumn="0" w:oddVBand="0" w:evenVBand="0" w:oddHBand="1" w:evenHBand="0" w:firstRowFirstColumn="0" w:firstRowLastColumn="0" w:lastRowFirstColumn="0" w:lastRowLastColumn="0"/>
             </w:pPr>
             <w:r>
-              <w:t>Script de la base de datos</w:t>
+              <w:t>Informes de métricas</w:t>
             </w:r>
           </w:p>
         </w:tc>
@@ -10090,96 +10491,6 @@
           </w:p>
         </w:tc>
       </w:tr>
-      <w:tr>
-        <w:tc>
-          <w:tcPr>
-            <w:cnfStyle w:val="001000000000" w:firstRow="0" w:lastRow="0" w:firstColumn="1" w:lastColumn="0" w:oddVBand="0" w:evenVBand="0" w:oddHBand="0" w:evenHBand="0" w:firstRowFirstColumn="0" w:firstRowLastColumn="0" w:lastRowFirstColumn="0" w:lastRowLastColumn="0"/>
-            <w:tcW w:w="2058" w:type="dxa"/>
-          </w:tcPr>
-          <w:p>
-            <w:pPr>
-              <w:pStyle w:val="Prrafodelista"/>
-              <w:pBdr>
-                <w:top w:val="none" w:sz="0" w:space="0" w:color="auto"/>
-                <w:left w:val="none" w:sz="0" w:space="0" w:color="auto"/>
-                <w:bottom w:val="none" w:sz="0" w:space="0" w:color="auto"/>
-                <w:right w:val="none" w:sz="0" w:space="0" w:color="auto"/>
-                <w:between w:val="none" w:sz="0" w:space="0" w:color="auto"/>
-              </w:pBdr>
-              <w:ind w:left="0"/>
-            </w:pPr>
-            <w:r>
-              <w:t>Evolución</w:t>
-            </w:r>
-          </w:p>
-        </w:tc>
-        <w:tc>
-          <w:tcPr>
-            <w:tcW w:w="1910" w:type="dxa"/>
-          </w:tcPr>
-          <w:p>
-            <w:pPr>
-              <w:pStyle w:val="Prrafodelista"/>
-              <w:pBdr>
-                <w:top w:val="none" w:sz="0" w:space="0" w:color="auto"/>
-                <w:left w:val="none" w:sz="0" w:space="0" w:color="auto"/>
-                <w:bottom w:val="none" w:sz="0" w:space="0" w:color="auto"/>
-                <w:right w:val="none" w:sz="0" w:space="0" w:color="auto"/>
-                <w:between w:val="none" w:sz="0" w:space="0" w:color="auto"/>
-              </w:pBdr>
-              <w:ind w:left="0"/>
-              <w:cnfStyle w:val="000000000000" w:firstRow="0" w:lastRow="0" w:firstColumn="0" w:lastColumn="0" w:oddVBand="0" w:evenVBand="0" w:oddHBand="0" w:evenHBand="0" w:firstRowFirstColumn="0" w:firstRowLastColumn="0" w:lastRowFirstColumn="0" w:lastRowLastColumn="0"/>
-            </w:pPr>
-            <w:r>
-              <w:t>Informes de métricas</w:t>
-            </w:r>
-          </w:p>
-        </w:tc>
-        <w:tc>
-          <w:tcPr>
-            <w:tcW w:w="1911" w:type="dxa"/>
-          </w:tcPr>
-          <w:p>
-            <w:pPr>
-              <w:pStyle w:val="Prrafodelista"/>
-              <w:pBdr>
-                <w:top w:val="none" w:sz="0" w:space="0" w:color="auto"/>
-                <w:left w:val="none" w:sz="0" w:space="0" w:color="auto"/>
-                <w:bottom w:val="none" w:sz="0" w:space="0" w:color="auto"/>
-                <w:right w:val="none" w:sz="0" w:space="0" w:color="auto"/>
-                <w:between w:val="none" w:sz="0" w:space="0" w:color="auto"/>
-              </w:pBdr>
-              <w:ind w:left="0"/>
-              <w:cnfStyle w:val="000000000000" w:firstRow="0" w:lastRow="0" w:firstColumn="0" w:lastColumn="0" w:oddVBand="0" w:evenVBand="0" w:oddHBand="0" w:evenHBand="0" w:firstRowFirstColumn="0" w:firstRowLastColumn="0" w:lastRowFirstColumn="0" w:lastRowLastColumn="0"/>
-            </w:pPr>
-            <w:r>
-              <w:t>Proyecto</w:t>
-            </w:r>
-          </w:p>
-        </w:tc>
-        <w:tc>
-          <w:tcPr>
-            <w:tcW w:w="2338" w:type="dxa"/>
-          </w:tcPr>
-          <w:p>
-            <w:pPr>
-              <w:pStyle w:val="Prrafodelista"/>
-              <w:pBdr>
-                <w:top w:val="none" w:sz="0" w:space="0" w:color="auto"/>
-                <w:left w:val="none" w:sz="0" w:space="0" w:color="auto"/>
-                <w:bottom w:val="none" w:sz="0" w:space="0" w:color="auto"/>
-                <w:right w:val="none" w:sz="0" w:space="0" w:color="auto"/>
-                <w:between w:val="none" w:sz="0" w:space="0" w:color="auto"/>
-              </w:pBdr>
-              <w:ind w:left="0"/>
-              <w:cnfStyle w:val="000000000000" w:firstRow="0" w:lastRow="0" w:firstColumn="0" w:lastColumn="0" w:oddVBand="0" w:evenVBand="0" w:oddHBand="0" w:evenHBand="0" w:firstRowFirstColumn="0" w:firstRowLastColumn="0" w:lastRowFirstColumn="0" w:lastRowLastColumn="0"/>
-            </w:pPr>
-            <w:r>
-              <w:t>Sistema de taquilla</w:t>
-            </w:r>
-          </w:p>
-        </w:tc>
-      </w:tr>
     </w:tbl>
     <w:p>
       <w:pPr>
@@ -10201,7 +10512,7 @@
           <w:sz w:val="28"/>
         </w:rPr>
       </w:pPr>
-      <w:bookmarkStart w:id="32" w:name="_Toc527071895"/>
+      <w:bookmarkStart w:id="33" w:name="_Toc527071895"/>
       <w:r>
         <w:rPr>
           <w:rFonts w:asciiTheme="majorHAnsi" w:hAnsiTheme="majorHAnsi" w:cstheme="majorHAnsi"/>
@@ -10220,7 +10531,7 @@
         </w:rPr>
         <w:t>Definición de la nomenclatura de los ítems:</w:t>
       </w:r>
-      <w:bookmarkEnd w:id="32"/>
+      <w:bookmarkEnd w:id="33"/>
     </w:p>
     <w:p>
       <w:pPr>
@@ -10241,110 +10552,8 @@
     </w:p>
     <w:p>
       <w:pPr>
-        <w:pStyle w:val="NormalWeb"/>
-        <w:spacing w:before="0" w:beforeAutospacing="0" w:after="0" w:afterAutospacing="0"/>
-        <w:ind w:left="720"/>
-        <w:rPr>
-          <w:rFonts w:asciiTheme="majorHAnsi" w:hAnsiTheme="majorHAnsi" w:cstheme="majorHAnsi"/>
-          <w:b/>
-          <w:bCs/>
-          <w:color w:val="000000"/>
-          <w:sz w:val="28"/>
-          <w:szCs w:val="28"/>
-        </w:rPr>
-      </w:pPr>
-      <w:r>
-        <w:rPr>
-          <w:rFonts w:asciiTheme="majorHAnsi" w:hAnsiTheme="majorHAnsi" w:cstheme="majorHAnsi"/>
-          <w:b/>
-          <w:bCs/>
-          <w:color w:val="000000"/>
-          <w:sz w:val="28"/>
-          <w:szCs w:val="28"/>
-        </w:rPr>
-        <w:t>Caso 1:  </w:t>
-      </w:r>
-    </w:p>
-    <w:p>
-      <w:pPr>
-        <w:pStyle w:val="NormalWeb"/>
-        <w:spacing w:before="0" w:beforeAutospacing="0" w:after="0" w:afterAutospacing="0"/>
+        <w:spacing w:after="0" w:line="240" w:lineRule="auto"/>
         <w:ind w:left="1440"/>
-        <w:rPr>
-          <w:rFonts w:asciiTheme="majorHAnsi" w:hAnsiTheme="majorHAnsi" w:cstheme="majorHAnsi"/>
-          <w:bCs/>
-          <w:color w:val="000000"/>
-          <w:sz w:val="28"/>
-          <w:szCs w:val="28"/>
-        </w:rPr>
-      </w:pPr>
-      <w:r>
-        <w:rPr>
-          <w:rFonts w:asciiTheme="majorHAnsi" w:hAnsiTheme="majorHAnsi" w:cstheme="majorHAnsi"/>
-          <w:bCs/>
-          <w:color w:val="000000"/>
-          <w:sz w:val="28"/>
-          <w:szCs w:val="28"/>
-        </w:rPr>
-        <w:t>Se define la forma en la que debe representarse la nomenclatura de los elementos como planes y documentos que están sujetos a versionamiento y son de tipo evolutivo.</w:t>
-      </w:r>
-    </w:p>
-    <w:p>
-      <w:pPr>
-        <w:pStyle w:val="NormalWeb"/>
-        <w:spacing w:before="0" w:beforeAutospacing="0" w:after="0" w:afterAutospacing="0"/>
-        <w:ind w:left="720"/>
-        <w:rPr>
-          <w:rFonts w:asciiTheme="majorHAnsi" w:hAnsiTheme="majorHAnsi" w:cstheme="majorHAnsi"/>
-          <w:b/>
-          <w:bCs/>
-          <w:color w:val="000000"/>
-          <w:sz w:val="28"/>
-          <w:szCs w:val="28"/>
-        </w:rPr>
-      </w:pPr>
-    </w:p>
-    <w:p>
-      <w:pPr>
-        <w:pStyle w:val="NormalWeb"/>
-        <w:spacing w:before="0" w:beforeAutospacing="0" w:after="0" w:afterAutospacing="0"/>
-        <w:ind w:left="720" w:firstLine="720"/>
-        <w:rPr>
-          <w:rFonts w:asciiTheme="majorHAnsi" w:hAnsiTheme="majorHAnsi" w:cstheme="majorHAnsi"/>
-          <w:b/>
-          <w:bCs/>
-          <w:color w:val="1F497D" w:themeColor="text2"/>
-          <w:sz w:val="28"/>
-          <w:szCs w:val="28"/>
-        </w:rPr>
-      </w:pPr>
-      <w:r>
-        <w:rPr>
-          <w:rFonts w:asciiTheme="majorHAnsi" w:hAnsiTheme="majorHAnsi" w:cstheme="majorHAnsi"/>
-          <w:b/>
-          <w:color w:val="1F497D" w:themeColor="text2"/>
-          <w:sz w:val="28"/>
-          <w:szCs w:val="28"/>
-        </w:rPr>
-        <w:t>Acrónimo del proyecto + “_ “+ Acrónimo del elemento</w:t>
-      </w:r>
-    </w:p>
-    <w:p>
-      <w:pPr>
-        <w:spacing w:after="0" w:line="240" w:lineRule="auto"/>
-        <w:ind w:left="720"/>
-        <w:rPr>
-          <w:rFonts w:asciiTheme="majorHAnsi" w:eastAsia="Times New Roman" w:hAnsiTheme="majorHAnsi" w:cstheme="majorHAnsi"/>
-          <w:sz w:val="24"/>
-          <w:szCs w:val="24"/>
-          <w:lang w:eastAsia="es-PE"/>
-        </w:rPr>
-      </w:pPr>
-    </w:p>
-    <w:p>
-      <w:pPr>
-        <w:spacing w:after="0" w:line="240" w:lineRule="auto"/>
-        <w:ind w:left="720"/>
         <w:rPr>
           <w:rFonts w:asciiTheme="majorHAnsi" w:eastAsia="Times New Roman" w:hAnsiTheme="majorHAnsi" w:cstheme="majorHAnsi"/>
           <w:b/>
@@ -10371,7 +10580,15 @@
     <w:p>
       <w:pPr>
         <w:spacing w:after="0" w:line="240" w:lineRule="auto"/>
-        <w:ind w:left="720"/>
+        <w:ind w:left="1440"/>
+        <w:rPr>
+          <w:rFonts w:asciiTheme="majorHAnsi" w:eastAsia="Times New Roman" w:hAnsiTheme="majorHAnsi" w:cstheme="majorHAnsi"/>
+          <w:sz w:val="24"/>
+          <w:szCs w:val="24"/>
+          <w:lang w:eastAsia="es-PE"/>
+        </w:rPr>
+      </w:pPr>
+      <w:r>
         <w:rPr>
           <w:rFonts w:asciiTheme="majorHAnsi" w:eastAsia="Times New Roman" w:hAnsiTheme="majorHAnsi" w:cstheme="majorHAnsi"/>
           <w:b/>
@@ -10381,89 +10598,458 @@
           <w:szCs w:val="28"/>
           <w:lang w:eastAsia="es-PE"/>
         </w:rPr>
-      </w:pPr>
-    </w:p>
-    <w:p>
-      <w:pPr>
-        <w:ind w:left="720"/>
-        <w:rPr>
-          <w:rFonts w:asciiTheme="majorHAnsi" w:hAnsiTheme="majorHAnsi" w:cstheme="majorHAnsi"/>
-          <w:b/>
-          <w:sz w:val="28"/>
-        </w:rPr>
-      </w:pPr>
-    </w:p>
-    <w:p>
-      <w:pPr>
-        <w:ind w:left="720"/>
-        <w:rPr>
-          <w:rFonts w:asciiTheme="majorHAnsi" w:hAnsiTheme="majorHAnsi" w:cstheme="majorHAnsi"/>
-          <w:b/>
-          <w:sz w:val="28"/>
-        </w:rPr>
-      </w:pPr>
-    </w:p>
-    <w:p>
-      <w:pPr>
-        <w:ind w:left="720"/>
-        <w:rPr>
-          <w:rFonts w:asciiTheme="majorHAnsi" w:hAnsiTheme="majorHAnsi" w:cstheme="majorHAnsi"/>
-          <w:b/>
-          <w:sz w:val="28"/>
-        </w:rPr>
-      </w:pPr>
-      <w:r>
-        <w:rPr>
-          <w:rFonts w:asciiTheme="majorHAnsi" w:hAnsiTheme="majorHAnsi" w:cstheme="majorHAnsi"/>
-          <w:b/>
-          <w:sz w:val="28"/>
-        </w:rPr>
-        <w:lastRenderedPageBreak/>
-        <w:t>Caso 3:</w:t>
+        <w:t>En caso de que los elementos sean requerimientos funcionales pertenecientes a un proyecto.</w:t>
       </w:r>
     </w:p>
     <w:p>
       <w:pPr>
-        <w:pStyle w:val="NormalWeb"/>
-        <w:spacing w:before="0" w:beforeAutospacing="0" w:after="0" w:afterAutospacing="0"/>
+        <w:spacing w:after="0" w:line="240" w:lineRule="auto"/>
         <w:ind w:left="1440"/>
         <w:rPr>
-          <w:rFonts w:asciiTheme="majorHAnsi" w:hAnsiTheme="majorHAnsi" w:cstheme="majorHAnsi"/>
+          <w:rFonts w:asciiTheme="majorHAnsi" w:eastAsia="Times New Roman" w:hAnsiTheme="majorHAnsi" w:cstheme="majorHAnsi"/>
+          <w:sz w:val="24"/>
+          <w:szCs w:val="24"/>
+          <w:lang w:eastAsia="es-PE"/>
+        </w:rPr>
+      </w:pPr>
+      <w:r>
+        <w:rPr>
+          <w:rFonts w:asciiTheme="majorHAnsi" w:eastAsia="Times New Roman" w:hAnsiTheme="majorHAnsi" w:cstheme="majorHAnsi"/>
+          <w:noProof/>
+          <w:sz w:val="24"/>
+          <w:szCs w:val="24"/>
+          <w:lang w:eastAsia="es-PE"/>
+        </w:rPr>
+        <mc:AlternateContent>
+          <mc:Choice Requires="wps">
+            <w:drawing>
+              <wp:anchor distT="0" distB="0" distL="114300" distR="114300" simplePos="0" relativeHeight="251661312" behindDoc="0" locked="0" layoutInCell="1" allowOverlap="1" wp14:anchorId="1A767D3F" wp14:editId="4EAF9B00">
+                <wp:simplePos x="0" y="0"/>
+                <wp:positionH relativeFrom="column">
+                  <wp:posOffset>748665</wp:posOffset>
+                </wp:positionH>
+                <wp:positionV relativeFrom="paragraph">
+                  <wp:posOffset>122555</wp:posOffset>
+                </wp:positionV>
+                <wp:extent cx="4676775" cy="1019175"/>
+                <wp:effectExtent l="57150" t="19050" r="85725" b="104775"/>
+                <wp:wrapNone/>
+                <wp:docPr id="3" name="Rectángulo 3"/>
+                <wp:cNvGraphicFramePr/>
+                <a:graphic xmlns:a="http://schemas.openxmlformats.org/drawingml/2006/main">
+                  <a:graphicData uri="http://schemas.microsoft.com/office/word/2010/wordprocessingShape">
+                    <wps:wsp>
+                      <wps:cNvSpPr/>
+                      <wps:spPr>
+                        <a:xfrm>
+                          <a:off x="0" y="0"/>
+                          <a:ext cx="4676775" cy="1019175"/>
+                        </a:xfrm>
+                        <a:prstGeom prst="rect">
+                          <a:avLst/>
+                        </a:prstGeom>
+                        <a:noFill/>
+                      </wps:spPr>
+                      <wps:style>
+                        <a:lnRef idx="1">
+                          <a:schemeClr val="accent1"/>
+                        </a:lnRef>
+                        <a:fillRef idx="3">
+                          <a:schemeClr val="accent1"/>
+                        </a:fillRef>
+                        <a:effectRef idx="2">
+                          <a:schemeClr val="accent1"/>
+                        </a:effectRef>
+                        <a:fontRef idx="minor">
+                          <a:schemeClr val="lt1"/>
+                        </a:fontRef>
+                      </wps:style>
+                      <wps:bodyPr rot="0" spcFirstLastPara="0" vertOverflow="overflow" horzOverflow="overflow" vert="horz" wrap="square" lIns="91440" tIns="45720" rIns="91440" bIns="45720" numCol="1" spcCol="0" rtlCol="0" fromWordArt="0" anchor="ctr" anchorCtr="0" forceAA="0" compatLnSpc="1">
+                        <a:prstTxWarp prst="textNoShape">
+                          <a:avLst/>
+                        </a:prstTxWarp>
+                        <a:noAutofit/>
+                      </wps:bodyPr>
+                    </wps:wsp>
+                  </a:graphicData>
+                </a:graphic>
+                <wp14:sizeRelV relativeFrom="margin">
+                  <wp14:pctHeight>0</wp14:pctHeight>
+                </wp14:sizeRelV>
+              </wp:anchor>
+            </w:drawing>
+          </mc:Choice>
+          <mc:Fallback>
+            <w:pict>
+              <v:rect w14:anchorId="5431A0DE" id="Rectángulo 3" o:spid="_x0000_s1026" style="position:absolute;margin-left:58.95pt;margin-top:9.65pt;width:368.25pt;height:80.25pt;z-index:251661312;visibility:visible;mso-wrap-style:square;mso-height-percent:0;mso-wrap-distance-left:9pt;mso-wrap-distance-top:0;mso-wrap-distance-right:9pt;mso-wrap-distance-bottom:0;mso-position-horizontal:absolute;mso-position-horizontal-relative:text;mso-position-vertical:absolute;mso-position-vertical-relative:text;mso-height-percent:0;mso-height-relative:margin;v-text-anchor:middle" o:gfxdata="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" filled="f" strokecolor="#4579b8 [3044]">
+                <v:shadow on="t" color="black" opacity="22937f" origin=",.5" offset="0,.63889mm"/>
+              </v:rect>
+            </w:pict>
+          </mc:Fallback>
+        </mc:AlternateContent>
+      </w:r>
+    </w:p>
+    <w:p>
+      <w:pPr>
+        <w:spacing w:after="0" w:line="240" w:lineRule="auto"/>
+        <w:ind w:left="1440"/>
+        <w:rPr>
+          <w:rFonts w:asciiTheme="majorHAnsi" w:eastAsia="Times New Roman" w:hAnsiTheme="majorHAnsi" w:cstheme="majorHAnsi"/>
+          <w:color w:val="000000"/>
+          <w:sz w:val="28"/>
+          <w:szCs w:val="28"/>
+          <w:lang w:eastAsia="es-PE"/>
+        </w:rPr>
+      </w:pPr>
+      <w:r>
+        <w:rPr>
+          <w:rFonts w:asciiTheme="majorHAnsi" w:eastAsia="Times New Roman" w:hAnsiTheme="majorHAnsi" w:cstheme="majorHAnsi"/>
+          <w:color w:val="000000"/>
+          <w:sz w:val="28"/>
+          <w:szCs w:val="28"/>
+          <w:lang w:eastAsia="es-PE"/>
+        </w:rPr>
+        <w:t>Acrónimo del proyecto + “_ “+ “RF” +</w:t>
+      </w:r>
+      <w:r>
+        <w:rPr>
+          <w:rFonts w:asciiTheme="majorHAnsi" w:eastAsia="Times New Roman" w:hAnsiTheme="majorHAnsi" w:cstheme="majorHAnsi"/>
+          <w:color w:val="000000"/>
+          <w:sz w:val="28"/>
+          <w:szCs w:val="28"/>
+          <w:lang w:eastAsia="es-PE"/>
+        </w:rPr>
+        <w:t xml:space="preserve"> </w:t>
+      </w:r>
+      <w:r>
+        <w:rPr>
+          <w:rFonts w:asciiTheme="majorHAnsi" w:eastAsia="Times New Roman" w:hAnsiTheme="majorHAnsi" w:cstheme="majorHAnsi"/>
+          <w:color w:val="000000"/>
+          <w:sz w:val="28"/>
+          <w:szCs w:val="28"/>
+          <w:lang w:eastAsia="es-PE"/>
+        </w:rPr>
+        <w:t>“_ “+”</w:t>
+      </w:r>
+      <w:r>
+        <w:rPr>
+          <w:rFonts w:asciiTheme="majorHAnsi" w:eastAsia="Times New Roman" w:hAnsiTheme="majorHAnsi" w:cstheme="majorHAnsi"/>
+          <w:color w:val="000000"/>
+          <w:sz w:val="28"/>
+          <w:szCs w:val="28"/>
+          <w:lang w:eastAsia="es-PE"/>
+        </w:rPr>
+        <w:t xml:space="preserve"> </w:t>
+      </w:r>
+      <w:r>
+        <w:rPr>
+          <w:rFonts w:asciiTheme="majorHAnsi" w:eastAsia="Times New Roman" w:hAnsiTheme="majorHAnsi" w:cstheme="majorHAnsi"/>
+          <w:color w:val="000000"/>
+          <w:sz w:val="28"/>
+          <w:szCs w:val="28"/>
+          <w:lang w:eastAsia="es-PE"/>
+        </w:rPr>
+        <w:t>numeración de requerimiento”</w:t>
+      </w:r>
+      <w:r>
+        <w:rPr>
+          <w:rFonts w:asciiTheme="majorHAnsi" w:eastAsia="Times New Roman" w:hAnsiTheme="majorHAnsi" w:cstheme="majorHAnsi"/>
+          <w:color w:val="000000"/>
+          <w:sz w:val="28"/>
+          <w:szCs w:val="28"/>
+          <w:lang w:eastAsia="es-PE"/>
+        </w:rPr>
+        <w:t xml:space="preserve"> </w:t>
+      </w:r>
+      <w:proofErr w:type="gramStart"/>
+      <w:r>
+        <w:rPr>
+          <w:rFonts w:asciiTheme="majorHAnsi" w:eastAsia="Times New Roman" w:hAnsiTheme="majorHAnsi" w:cstheme="majorHAnsi"/>
+          <w:color w:val="000000"/>
+          <w:sz w:val="28"/>
+          <w:szCs w:val="28"/>
+          <w:lang w:eastAsia="es-PE"/>
+        </w:rPr>
+        <w:t>+</w:t>
+      </w:r>
+      <w:r>
+        <w:rPr>
+          <w:rFonts w:asciiTheme="majorHAnsi" w:eastAsia="Times New Roman" w:hAnsiTheme="majorHAnsi" w:cstheme="majorHAnsi"/>
+          <w:color w:val="000000"/>
+          <w:sz w:val="28"/>
+          <w:szCs w:val="28"/>
+          <w:lang w:eastAsia="es-PE"/>
+        </w:rPr>
+        <w:t xml:space="preserve"> </w:t>
+      </w:r>
+      <w:r>
+        <w:rPr>
+          <w:rFonts w:asciiTheme="majorHAnsi" w:eastAsia="Times New Roman" w:hAnsiTheme="majorHAnsi" w:cstheme="majorHAnsi"/>
+          <w:color w:val="000000"/>
+          <w:sz w:val="28"/>
+          <w:szCs w:val="28"/>
+          <w:lang w:eastAsia="es-PE"/>
+        </w:rPr>
+        <w:t>”</w:t>
+      </w:r>
+      <w:proofErr w:type="gramEnd"/>
+      <w:r>
+        <w:rPr>
+          <w:rFonts w:asciiTheme="majorHAnsi" w:eastAsia="Times New Roman" w:hAnsiTheme="majorHAnsi" w:cstheme="majorHAnsi"/>
+          <w:color w:val="000000"/>
+          <w:sz w:val="28"/>
+          <w:szCs w:val="28"/>
+          <w:lang w:eastAsia="es-PE"/>
+        </w:rPr>
+        <w:t>_”+  primera letra de las 2 primeras palabras del nombre de requerimiento.</w:t>
+      </w:r>
+    </w:p>
+    <w:p>
+      <w:pPr>
+        <w:spacing w:after="0" w:line="240" w:lineRule="auto"/>
+        <w:ind w:left="1440"/>
+        <w:rPr>
+          <w:rFonts w:asciiTheme="majorHAnsi" w:eastAsia="Times New Roman" w:hAnsiTheme="majorHAnsi" w:cstheme="majorHAnsi"/>
+          <w:sz w:val="24"/>
+          <w:szCs w:val="24"/>
+          <w:lang w:eastAsia="es-PE"/>
+        </w:rPr>
+      </w:pPr>
+    </w:p>
+    <w:p>
+      <w:pPr>
+        <w:spacing w:after="0" w:line="240" w:lineRule="auto"/>
+        <w:ind w:left="1440"/>
+        <w:rPr>
+          <w:rFonts w:asciiTheme="majorHAnsi" w:eastAsia="Times New Roman" w:hAnsiTheme="majorHAnsi" w:cstheme="majorHAnsi"/>
+          <w:sz w:val="24"/>
+          <w:szCs w:val="24"/>
+          <w:lang w:eastAsia="es-PE"/>
+        </w:rPr>
+      </w:pPr>
+    </w:p>
+    <w:p>
+      <w:pPr>
+        <w:spacing w:after="0" w:line="240" w:lineRule="auto"/>
+        <w:ind w:left="1440"/>
+        <w:rPr>
+          <w:rFonts w:asciiTheme="majorHAnsi" w:eastAsia="Times New Roman" w:hAnsiTheme="majorHAnsi" w:cstheme="majorHAnsi"/>
+          <w:sz w:val="24"/>
+          <w:szCs w:val="24"/>
+          <w:lang w:eastAsia="es-PE"/>
+        </w:rPr>
+      </w:pPr>
+      <w:r>
+        <w:rPr>
+          <w:rFonts w:asciiTheme="majorHAnsi" w:eastAsia="Times New Roman" w:hAnsiTheme="majorHAnsi" w:cstheme="majorHAnsi"/>
+          <w:color w:val="000000"/>
+          <w:sz w:val="28"/>
+          <w:szCs w:val="28"/>
+          <w:lang w:eastAsia="es-PE"/>
+        </w:rPr>
+        <w:t>Ejemplo:</w:t>
+      </w:r>
+    </w:p>
+    <w:p>
+      <w:pPr>
+        <w:spacing w:after="0" w:line="240" w:lineRule="auto"/>
+        <w:ind w:left="1440"/>
+        <w:rPr>
+          <w:rFonts w:asciiTheme="majorHAnsi" w:eastAsia="Times New Roman" w:hAnsiTheme="majorHAnsi" w:cstheme="majorHAnsi"/>
+          <w:sz w:val="24"/>
+          <w:szCs w:val="24"/>
+          <w:lang w:eastAsia="es-PE"/>
+        </w:rPr>
+      </w:pPr>
+      <w:r>
+        <w:rPr>
+          <w:rFonts w:asciiTheme="majorHAnsi" w:eastAsia="Times New Roman" w:hAnsiTheme="majorHAnsi" w:cstheme="majorHAnsi"/>
+          <w:color w:val="000000"/>
+          <w:sz w:val="28"/>
+          <w:szCs w:val="28"/>
+          <w:lang w:eastAsia="es-PE"/>
+        </w:rPr>
+        <w:lastRenderedPageBreak/>
+        <w:tab/>
+        <w:t>-</w:t>
+      </w:r>
+      <w:r>
+        <w:rPr>
+          <w:rFonts w:asciiTheme="majorHAnsi" w:eastAsia="Times New Roman" w:hAnsiTheme="majorHAnsi" w:cstheme="majorHAnsi"/>
+          <w:color w:val="000000"/>
+          <w:sz w:val="28"/>
+          <w:szCs w:val="28"/>
+          <w:lang w:eastAsia="es-PE"/>
+        </w:rPr>
+        <w:tab/>
+        <w:t>Requerimiento funcional mostrar reportes</w:t>
+      </w:r>
+    </w:p>
+    <w:p>
+      <w:pPr>
+        <w:spacing w:after="0" w:line="240" w:lineRule="auto"/>
+        <w:ind w:left="1440"/>
+        <w:rPr>
+          <w:rFonts w:asciiTheme="majorHAnsi" w:eastAsia="Times New Roman" w:hAnsiTheme="majorHAnsi" w:cstheme="majorHAnsi"/>
+          <w:sz w:val="24"/>
+          <w:szCs w:val="24"/>
+          <w:lang w:eastAsia="es-PE"/>
+        </w:rPr>
+      </w:pPr>
+      <w:r>
+        <w:rPr>
+          <w:rFonts w:asciiTheme="majorHAnsi" w:eastAsia="Times New Roman" w:hAnsiTheme="majorHAnsi" w:cstheme="majorHAnsi"/>
+          <w:color w:val="000000"/>
+          <w:sz w:val="28"/>
+          <w:szCs w:val="28"/>
+          <w:lang w:eastAsia="es-PE"/>
+        </w:rPr>
+        <w:tab/>
+      </w:r>
+      <w:r>
+        <w:rPr>
+          <w:rFonts w:asciiTheme="majorHAnsi" w:eastAsia="Times New Roman" w:hAnsiTheme="majorHAnsi" w:cstheme="majorHAnsi"/>
+          <w:color w:val="000000"/>
+          <w:sz w:val="28"/>
+          <w:szCs w:val="28"/>
+          <w:lang w:eastAsia="es-PE"/>
+        </w:rPr>
+        <w:tab/>
+      </w:r>
+      <w:r>
+        <w:rPr>
+          <w:rFonts w:asciiTheme="majorHAnsi" w:eastAsia="Times New Roman" w:hAnsiTheme="majorHAnsi" w:cstheme="majorHAnsi"/>
+          <w:color w:val="000000"/>
+          <w:sz w:val="28"/>
+          <w:szCs w:val="28"/>
+          <w:lang w:eastAsia="es-PE"/>
+        </w:rPr>
+        <w:tab/>
+        <w:t>STV_RF_MORE</w:t>
+      </w:r>
+    </w:p>
+    <w:p>
+      <w:pPr>
+        <w:spacing w:after="0" w:line="240" w:lineRule="auto"/>
+        <w:ind w:left="1440"/>
+        <w:rPr>
+          <w:rFonts w:asciiTheme="majorHAnsi" w:eastAsia="Times New Roman" w:hAnsiTheme="majorHAnsi" w:cstheme="majorHAnsi"/>
+          <w:sz w:val="24"/>
+          <w:szCs w:val="24"/>
+          <w:lang w:eastAsia="es-PE"/>
+        </w:rPr>
+      </w:pPr>
+      <w:r>
+        <w:rPr>
+          <w:rFonts w:asciiTheme="majorHAnsi" w:eastAsia="Times New Roman" w:hAnsiTheme="majorHAnsi" w:cstheme="majorHAnsi"/>
+          <w:color w:val="000000"/>
+          <w:sz w:val="28"/>
+          <w:szCs w:val="28"/>
+          <w:lang w:eastAsia="es-PE"/>
+        </w:rPr>
+        <w:tab/>
+        <w:t xml:space="preserve">- </w:t>
+      </w:r>
+      <w:r>
+        <w:rPr>
+          <w:rFonts w:asciiTheme="majorHAnsi" w:eastAsia="Times New Roman" w:hAnsiTheme="majorHAnsi" w:cstheme="majorHAnsi"/>
+          <w:color w:val="000000"/>
+          <w:sz w:val="28"/>
+          <w:szCs w:val="28"/>
+          <w:lang w:eastAsia="es-PE"/>
+        </w:rPr>
+        <w:tab/>
+        <w:t>Requerimiento funcional mostrar estadísticas</w:t>
+      </w:r>
+    </w:p>
+    <w:p>
+      <w:pPr>
+        <w:spacing w:after="0" w:line="240" w:lineRule="auto"/>
+        <w:ind w:left="1440"/>
+        <w:rPr>
+          <w:rFonts w:asciiTheme="majorHAnsi" w:eastAsia="Times New Roman" w:hAnsiTheme="majorHAnsi" w:cstheme="majorHAnsi"/>
+          <w:sz w:val="24"/>
+          <w:szCs w:val="24"/>
+          <w:lang w:eastAsia="es-PE"/>
+        </w:rPr>
+      </w:pPr>
+      <w:r>
+        <w:rPr>
+          <w:rFonts w:asciiTheme="majorHAnsi" w:eastAsia="Times New Roman" w:hAnsiTheme="majorHAnsi" w:cstheme="majorHAnsi"/>
+          <w:color w:val="000000"/>
+          <w:sz w:val="28"/>
+          <w:szCs w:val="28"/>
+          <w:lang w:eastAsia="es-PE"/>
+        </w:rPr>
+        <w:tab/>
+      </w:r>
+      <w:r>
+        <w:rPr>
+          <w:rFonts w:asciiTheme="majorHAnsi" w:eastAsia="Times New Roman" w:hAnsiTheme="majorHAnsi" w:cstheme="majorHAnsi"/>
+          <w:color w:val="000000"/>
+          <w:sz w:val="28"/>
+          <w:szCs w:val="28"/>
+          <w:lang w:eastAsia="es-PE"/>
+        </w:rPr>
+        <w:tab/>
+      </w:r>
+      <w:r>
+        <w:rPr>
+          <w:rFonts w:asciiTheme="majorHAnsi" w:eastAsia="Times New Roman" w:hAnsiTheme="majorHAnsi" w:cstheme="majorHAnsi"/>
+          <w:color w:val="000000"/>
+          <w:sz w:val="28"/>
+          <w:szCs w:val="28"/>
+          <w:lang w:eastAsia="es-PE"/>
+        </w:rPr>
+        <w:tab/>
+        <w:t>STV_RF_MOES</w:t>
+      </w:r>
+    </w:p>
+    <w:p>
+      <w:pPr>
+        <w:spacing w:after="0" w:line="240" w:lineRule="auto"/>
+        <w:ind w:left="1440"/>
+        <w:rPr>
+          <w:rFonts w:asciiTheme="majorHAnsi" w:eastAsia="Times New Roman" w:hAnsiTheme="majorHAnsi" w:cstheme="majorHAnsi"/>
+          <w:sz w:val="24"/>
+          <w:szCs w:val="24"/>
+          <w:lang w:eastAsia="es-PE"/>
+        </w:rPr>
+      </w:pPr>
+    </w:p>
+    <w:p>
+      <w:pPr>
+        <w:spacing w:after="0" w:line="240" w:lineRule="auto"/>
+        <w:ind w:left="1440"/>
+        <w:rPr>
+          <w:rFonts w:asciiTheme="majorHAnsi" w:eastAsia="Times New Roman" w:hAnsiTheme="majorHAnsi" w:cstheme="majorHAnsi"/>
+          <w:b/>
           <w:bCs/>
           <w:color w:val="000000"/>
           <w:sz w:val="28"/>
           <w:szCs w:val="28"/>
+          <w:lang w:eastAsia="es-PE"/>
         </w:rPr>
       </w:pPr>
       <w:r>
         <w:rPr>
-          <w:rFonts w:asciiTheme="majorHAnsi" w:hAnsiTheme="majorHAnsi" w:cstheme="majorHAnsi"/>
+          <w:rFonts w:asciiTheme="majorHAnsi" w:eastAsia="Times New Roman" w:hAnsiTheme="majorHAnsi" w:cstheme="majorHAnsi"/>
+          <w:b/>
           <w:bCs/>
           <w:color w:val="000000"/>
           <w:sz w:val="28"/>
           <w:szCs w:val="28"/>
-        </w:rPr>
-        <w:t>Se define la nomenclatura cuando los elementos sean casos de uso pertenecientes a un proyecto.</w:t>
+          <w:lang w:eastAsia="es-PE"/>
+        </w:rPr>
+        <w:t>Caso 3:  </w:t>
       </w:r>
     </w:p>
     <w:p>
       <w:pPr>
-        <w:pStyle w:val="NormalWeb"/>
-        <w:spacing w:before="0" w:beforeAutospacing="0" w:after="0" w:afterAutospacing="0"/>
-        <w:ind w:left="1440"/>
-        <w:rPr>
-          <w:rFonts w:asciiTheme="majorHAnsi" w:hAnsiTheme="majorHAnsi" w:cstheme="majorHAnsi"/>
-        </w:rPr>
-      </w:pPr>
-    </w:p>
-    <w:p>
-      <w:pPr>
         <w:spacing w:after="0" w:line="240" w:lineRule="auto"/>
         <w:ind w:left="1440"/>
         <w:rPr>
           <w:rFonts w:asciiTheme="majorHAnsi" w:eastAsia="Times New Roman" w:hAnsiTheme="majorHAnsi" w:cstheme="majorHAnsi"/>
-          <w:b/>
-          <w:color w:val="1F497D" w:themeColor="text2"/>
           <w:sz w:val="24"/>
           <w:szCs w:val="24"/>
           <w:lang w:eastAsia="es-PE"/>
@@ -10473,54 +11059,244 @@
         <w:rPr>
           <w:rFonts w:asciiTheme="majorHAnsi" w:eastAsia="Times New Roman" w:hAnsiTheme="majorHAnsi" w:cstheme="majorHAnsi"/>
           <w:b/>
-          <w:color w:val="1F497D" w:themeColor="text2"/>
+          <w:bCs/>
+          <w:color w:val="000000"/>
           <w:sz w:val="28"/>
           <w:szCs w:val="28"/>
           <w:lang w:eastAsia="es-PE"/>
         </w:rPr>
-        <w:t>Acrónimo del proyecto + “_ “+ “CU” + “_ “+ numerac</w:t>
+        <w:t>En caso de que los elementos sean casos de uso pertenecientes a un proyecto.</w:t>
       </w:r>
-      <w:bookmarkStart w:id="33" w:name="_GoBack"/>
-      <w:bookmarkEnd w:id="33"/>
+    </w:p>
+    <w:p>
+      <w:pPr>
+        <w:spacing w:after="240" w:line="240" w:lineRule="auto"/>
+        <w:ind w:left="1440"/>
+        <w:rPr>
+          <w:rFonts w:asciiTheme="majorHAnsi" w:eastAsia="Times New Roman" w:hAnsiTheme="majorHAnsi" w:cstheme="majorHAnsi"/>
+          <w:sz w:val="24"/>
+          <w:szCs w:val="24"/>
+          <w:lang w:eastAsia="es-PE"/>
+        </w:rPr>
+      </w:pPr>
       <w:r>
         <w:rPr>
           <w:rFonts w:asciiTheme="majorHAnsi" w:eastAsia="Times New Roman" w:hAnsiTheme="majorHAnsi" w:cstheme="majorHAnsi"/>
-          <w:b/>
-          <w:color w:val="1F497D" w:themeColor="text2"/>
+          <w:noProof/>
+          <w:sz w:val="24"/>
+          <w:szCs w:val="24"/>
+          <w:lang w:eastAsia="es-PE"/>
+        </w:rPr>
+        <mc:AlternateContent>
+          <mc:Choice Requires="wps">
+            <w:drawing>
+              <wp:anchor distT="0" distB="0" distL="114300" distR="114300" simplePos="0" relativeHeight="251659264" behindDoc="0" locked="0" layoutInCell="1" allowOverlap="1">
+                <wp:simplePos x="0" y="0"/>
+                <wp:positionH relativeFrom="column">
+                  <wp:posOffset>777240</wp:posOffset>
+                </wp:positionH>
+                <wp:positionV relativeFrom="paragraph">
+                  <wp:posOffset>208915</wp:posOffset>
+                </wp:positionV>
+                <wp:extent cx="4676775" cy="895350"/>
+                <wp:effectExtent l="57150" t="19050" r="85725" b="95250"/>
+                <wp:wrapNone/>
+                <wp:docPr id="2" name="Rectángulo 2"/>
+                <wp:cNvGraphicFramePr/>
+                <a:graphic xmlns:a="http://schemas.openxmlformats.org/drawingml/2006/main">
+                  <a:graphicData uri="http://schemas.microsoft.com/office/word/2010/wordprocessingShape">
+                    <wps:wsp>
+                      <wps:cNvSpPr/>
+                      <wps:spPr>
+                        <a:xfrm>
+                          <a:off x="0" y="0"/>
+                          <a:ext cx="4676775" cy="895350"/>
+                        </a:xfrm>
+                        <a:prstGeom prst="rect">
+                          <a:avLst/>
+                        </a:prstGeom>
+                        <a:noFill/>
+                      </wps:spPr>
+                      <wps:style>
+                        <a:lnRef idx="1">
+                          <a:schemeClr val="accent1"/>
+                        </a:lnRef>
+                        <a:fillRef idx="3">
+                          <a:schemeClr val="accent1"/>
+                        </a:fillRef>
+                        <a:effectRef idx="2">
+                          <a:schemeClr val="accent1"/>
+                        </a:effectRef>
+                        <a:fontRef idx="minor">
+                          <a:schemeClr val="lt1"/>
+                        </a:fontRef>
+                      </wps:style>
+                      <wps:bodyPr rot="0" spcFirstLastPara="0" vertOverflow="overflow" horzOverflow="overflow" vert="horz" wrap="square" lIns="91440" tIns="45720" rIns="91440" bIns="45720" numCol="1" spcCol="0" rtlCol="0" fromWordArt="0" anchor="ctr" anchorCtr="0" forceAA="0" compatLnSpc="1">
+                        <a:prstTxWarp prst="textNoShape">
+                          <a:avLst/>
+                        </a:prstTxWarp>
+                        <a:noAutofit/>
+                      </wps:bodyPr>
+                    </wps:wsp>
+                  </a:graphicData>
+                </a:graphic>
+              </wp:anchor>
+            </w:drawing>
+          </mc:Choice>
+          <mc:Fallback>
+            <w:pict>
+              <v:rect w14:anchorId="50B6A418" id="Rectángulo 2" o:spid="_x0000_s1026" style="position:absolute;margin-left:61.2pt;margin-top:16.45pt;width:368.25pt;height:70.5pt;z-index:251659264;visibility:visible;mso-wrap-style:square;mso-wrap-distance-left:9pt;mso-wrap-distance-top:0;mso-wrap-distance-right:9pt;mso-wrap-distance-bottom:0;mso-position-horizontal:absolute;mso-position-horizontal-relative:text;mso-position-vertical:absolute;mso-position-vertical-relative:text;v-text-anchor:middle" o:gfxdata="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" filled="f" strokecolor="#4579b8 [3044]">
+                <v:shadow on="t" color="black" opacity="22937f" origin=",.5" offset="0,.63889mm"/>
+              </v:rect>
+            </w:pict>
+          </mc:Fallback>
+        </mc:AlternateContent>
+      </w:r>
+    </w:p>
+    <w:p>
+      <w:pPr>
+        <w:spacing w:after="0" w:line="240" w:lineRule="auto"/>
+        <w:ind w:left="1440"/>
+        <w:rPr>
+          <w:rFonts w:asciiTheme="majorHAnsi" w:eastAsia="Times New Roman" w:hAnsiTheme="majorHAnsi" w:cstheme="majorHAnsi"/>
+          <w:sz w:val="24"/>
+          <w:szCs w:val="24"/>
+          <w:lang w:eastAsia="es-PE"/>
+        </w:rPr>
+      </w:pPr>
+      <w:r>
+        <w:rPr>
+          <w:rFonts w:asciiTheme="majorHAnsi" w:eastAsia="Times New Roman" w:hAnsiTheme="majorHAnsi" w:cstheme="majorHAnsi"/>
+          <w:color w:val="000000"/>
           <w:sz w:val="28"/>
           <w:szCs w:val="28"/>
           <w:lang w:eastAsia="es-PE"/>
         </w:rPr>
-        <w:t>ión del caso de uso + “_ “+2 primeras letras de las 2 primeras palabras del nombre del caso de uso.</w:t>
+        <w:t>Acrónimo del proyecto + “_ “+ “CU” + “_ “</w:t>
+      </w:r>
+      <w:r>
+        <w:rPr>
+          <w:rFonts w:asciiTheme="majorHAnsi" w:eastAsia="Times New Roman" w:hAnsiTheme="majorHAnsi" w:cstheme="majorHAnsi"/>
+          <w:color w:val="000000"/>
+          <w:sz w:val="28"/>
+          <w:szCs w:val="28"/>
+          <w:lang w:eastAsia="es-PE"/>
+        </w:rPr>
+        <w:t>+” numeración</w:t>
+      </w:r>
+      <w:r>
+        <w:rPr>
+          <w:rFonts w:asciiTheme="majorHAnsi" w:eastAsia="Times New Roman" w:hAnsiTheme="majorHAnsi" w:cstheme="majorHAnsi"/>
+          <w:color w:val="000000"/>
+          <w:sz w:val="28"/>
+          <w:szCs w:val="28"/>
+          <w:lang w:eastAsia="es-PE"/>
+        </w:rPr>
+        <w:t xml:space="preserve"> de caso de </w:t>
+      </w:r>
+      <w:proofErr w:type="gramStart"/>
+      <w:r>
+        <w:rPr>
+          <w:rFonts w:asciiTheme="majorHAnsi" w:eastAsia="Times New Roman" w:hAnsiTheme="majorHAnsi" w:cstheme="majorHAnsi"/>
+          <w:color w:val="000000"/>
+          <w:sz w:val="28"/>
+          <w:szCs w:val="28"/>
+          <w:lang w:eastAsia="es-PE"/>
+        </w:rPr>
+        <w:t>uso”+</w:t>
+      </w:r>
+      <w:proofErr w:type="gramEnd"/>
+      <w:r>
+        <w:rPr>
+          <w:rFonts w:asciiTheme="majorHAnsi" w:eastAsia="Times New Roman" w:hAnsiTheme="majorHAnsi" w:cstheme="majorHAnsi"/>
+          <w:color w:val="000000"/>
+          <w:sz w:val="28"/>
+          <w:szCs w:val="28"/>
+          <w:lang w:eastAsia="es-PE"/>
+        </w:rPr>
+        <w:t>”_”+primera letra de las 2 primeras palabras del nombre del caso de uso.</w:t>
       </w:r>
     </w:p>
     <w:p>
       <w:pPr>
-        <w:ind w:left="720"/>
+        <w:spacing w:after="0" w:line="240" w:lineRule="auto"/>
+        <w:ind w:left="1440"/>
+        <w:rPr>
+          <w:rFonts w:asciiTheme="majorHAnsi" w:eastAsia="Times New Roman" w:hAnsiTheme="majorHAnsi" w:cstheme="majorHAnsi"/>
+          <w:sz w:val="24"/>
+          <w:szCs w:val="24"/>
+          <w:lang w:eastAsia="es-PE"/>
+        </w:rPr>
+      </w:pPr>
+    </w:p>
+    <w:p>
+      <w:pPr>
+        <w:spacing w:after="0" w:line="240" w:lineRule="auto"/>
+        <w:ind w:left="1440"/>
+        <w:rPr>
+          <w:rFonts w:asciiTheme="majorHAnsi" w:eastAsia="Times New Roman" w:hAnsiTheme="majorHAnsi" w:cstheme="majorHAnsi"/>
+          <w:sz w:val="24"/>
+          <w:szCs w:val="24"/>
+          <w:lang w:eastAsia="es-PE"/>
+        </w:rPr>
+      </w:pPr>
+      <w:r>
+        <w:rPr>
+          <w:rFonts w:asciiTheme="majorHAnsi" w:eastAsia="Times New Roman" w:hAnsiTheme="majorHAnsi" w:cstheme="majorHAnsi"/>
+          <w:color w:val="000000"/>
+          <w:sz w:val="28"/>
+          <w:szCs w:val="28"/>
+          <w:lang w:eastAsia="es-PE"/>
+        </w:rPr>
+        <w:t>Ejemplo:</w:t>
+      </w:r>
+    </w:p>
+    <w:p>
+      <w:pPr>
+        <w:spacing w:after="0" w:line="240" w:lineRule="auto"/>
+        <w:ind w:left="1440"/>
+        <w:rPr>
+          <w:rFonts w:asciiTheme="majorHAnsi" w:eastAsia="Times New Roman" w:hAnsiTheme="majorHAnsi" w:cstheme="majorHAnsi"/>
+          <w:sz w:val="24"/>
+          <w:szCs w:val="24"/>
+          <w:lang w:eastAsia="es-PE"/>
+        </w:rPr>
+      </w:pPr>
+    </w:p>
+    <w:p>
+      <w:pPr>
+        <w:spacing w:after="0" w:line="240" w:lineRule="auto"/>
+        <w:ind w:left="1440"/>
+        <w:rPr>
+          <w:rFonts w:asciiTheme="majorHAnsi" w:eastAsia="Times New Roman" w:hAnsiTheme="majorHAnsi" w:cstheme="majorHAnsi"/>
+          <w:sz w:val="24"/>
+          <w:szCs w:val="24"/>
+          <w:lang w:eastAsia="es-PE"/>
+        </w:rPr>
+      </w:pPr>
+      <w:r>
+        <w:rPr>
+          <w:rFonts w:asciiTheme="majorHAnsi" w:eastAsia="Times New Roman" w:hAnsiTheme="majorHAnsi" w:cstheme="majorHAnsi"/>
+          <w:color w:val="000000"/>
+          <w:sz w:val="28"/>
+          <w:szCs w:val="28"/>
+          <w:lang w:eastAsia="es-PE"/>
+        </w:rPr>
+        <w:tab/>
+        <w:t>-Caso de uso gestión de usuarios    STV_CU_1_GU</w:t>
+      </w:r>
+    </w:p>
+    <w:p>
+      <w:pPr>
+        <w:pStyle w:val="NormalWeb"/>
+        <w:spacing w:before="0" w:beforeAutospacing="0" w:after="0" w:afterAutospacing="0"/>
+        <w:ind w:left="2160"/>
         <w:rPr>
           <w:rFonts w:asciiTheme="majorHAnsi" w:hAnsiTheme="majorHAnsi" w:cstheme="majorHAnsi"/>
           <w:b/>
           <w:sz w:val="28"/>
         </w:rPr>
       </w:pPr>
-    </w:p>
-    <w:p>
-      <w:pPr>
-        <w:ind w:left="720"/>
-        <w:rPr>
-          <w:rFonts w:asciiTheme="majorHAnsi" w:hAnsiTheme="majorHAnsi" w:cstheme="majorHAnsi"/>
-          <w:b/>
-          <w:sz w:val="28"/>
-        </w:rPr>
-      </w:pPr>
-      <w:r>
-        <w:rPr>
-          <w:rFonts w:asciiTheme="majorHAnsi" w:hAnsiTheme="majorHAnsi" w:cstheme="majorHAnsi"/>
-          <w:b/>
-          <w:sz w:val="28"/>
-        </w:rPr>
-        <w:t>Caso 4:</w:t>
-      </w:r>
     </w:p>
     <w:sectPr>
       <w:headerReference w:type="default" r:id="rId11"/>
@@ -13452,7 +14228,6 @@
     <w:name w:val="Normal (Web)"/>
     <w:basedOn w:val="Normal"/>
     <w:uiPriority w:val="99"/>
-    <w:semiHidden/>
     <w:unhideWhenUsed/>
     <w:rsid w:val="009D7E7D"/>
     <w:pPr>
@@ -13464,6 +14239,11 @@
       <w:szCs w:val="24"/>
       <w:lang w:eastAsia="es-PE"/>
     </w:rPr>
+  </w:style>
+  <w:style w:type="character" w:customStyle="1" w:styleId="apple-tab-span">
+    <w:name w:val="apple-tab-span"/>
+    <w:basedOn w:val="Fuentedeprrafopredeter"/>
+    <w:rsid w:val="00DC4652"/>
   </w:style>
 </w:styles>
 </file>
@@ -13793,7 +14573,7 @@
 </file>
 
 <file path=customXml/itemProps1.xml><?xml version="1.0" encoding="utf-8"?>
-<ds:datastoreItem xmlns:ds="http://schemas.openxmlformats.org/officeDocument/2006/customXml" ds:itemID="{EFF686A7-4D49-40B3-97F5-B86A7071FBDB}">
+<ds:datastoreItem xmlns:ds="http://schemas.openxmlformats.org/officeDocument/2006/customXml" ds:itemID="{AA1C9C09-70F0-4118-9C11-B0FF07200629}">
   <ds:schemaRefs>
     <ds:schemaRef ds:uri="http://schemas.openxmlformats.org/officeDocument/2006/bibliography"/>
   </ds:schemaRefs>

</xml_diff>

<commit_message>
PGC/Identificacion - caso 4 definicion de la nomenclatura de scripts de base de datos
</commit_message>
<xml_diff>
--- a/Documentos/PGC.docx
+++ b/Documentos/PGC.docx
@@ -1,6 +1,6 @@
 
 <file path=word/document.xml><?xml version="1.0" encoding="utf-8"?>
-<w:document xmlns:wpc="http://schemas.microsoft.com/office/word/2010/wordprocessingCanvas" xmlns:cx="http://schemas.microsoft.com/office/drawing/2014/chartex" xmlns:cx1="http://schemas.microsoft.com/office/drawing/2015/9/8/chartex" xmlns:cx2="http://schemas.microsoft.com/office/drawing/2015/10/21/chartex" xmlns:cx3="http://schemas.microsoft.com/office/drawing/2016/5/9/chartex" xmlns:cx4="http://schemas.microsoft.com/office/drawing/2016/5/10/chartex" xmlns:cx5="http://schemas.microsoft.com/office/drawing/2016/5/11/chartex" xmlns:cx6="http://schemas.microsoft.com/office/drawing/2016/5/12/chartex" xmlns:cx7="http://schemas.microsoft.com/office/drawing/2016/5/13/chartex" xmlns:cx8="http://schemas.microsoft.com/office/drawing/2016/5/14/chartex" xmlns:mc="http://schemas.openxmlformats.org/markup-compatibility/2006" xmlns:aink="http://schemas.microsoft.com/office/drawing/2016/ink" xmlns:am3d="http://schemas.microsoft.com/office/drawing/2017/model3d" xmlns:o="urn:schemas-microsoft-com:office:office" xmlns:r="http://schemas.openxmlformats.org/officeDocument/2006/relationships" xmlns:m="http://schemas.openxmlformats.org/officeDocument/2006/math" xmlns:v="urn:schemas-microsoft-com:vml" xmlns:wp14="http://schemas.microsoft.com/office/word/2010/wordprocessingDrawing" xmlns:wp="http://schemas.openxmlformats.org/drawingml/2006/wordprocessingDrawing" xmlns:w10="urn:schemas-microsoft-com:office:word" xmlns:w="http://schemas.openxmlformats.org/wordprocessingml/2006/main" xmlns:w14="http://schemas.microsoft.com/office/word/2010/wordml" xmlns:w15="http://schemas.microsoft.com/office/word/2012/wordml" xmlns:w16cid="http://schemas.microsoft.com/office/word/2016/wordml/cid" xmlns:w16se="http://schemas.microsoft.com/office/word/2015/wordml/symex" xmlns:wpg="http://schemas.microsoft.com/office/word/2010/wordprocessingGroup" xmlns:wpi="http://schemas.microsoft.com/office/word/2010/wordprocessingInk" xmlns:wne="http://schemas.microsoft.com/office/word/2006/wordml" xmlns:wps="http://schemas.microsoft.com/office/word/2010/wordprocessingShape" mc:Ignorable="w14 w15 w16se w16cid wp14">
+<w:document xmlns:wpc="http://schemas.microsoft.com/office/word/2010/wordprocessingCanvas" xmlns:mc="http://schemas.openxmlformats.org/markup-compatibility/2006" xmlns:o="urn:schemas-microsoft-com:office:office" xmlns:r="http://schemas.openxmlformats.org/officeDocument/2006/relationships" xmlns:m="http://schemas.openxmlformats.org/officeDocument/2006/math" xmlns:v="urn:schemas-microsoft-com:vml" xmlns:wp14="http://schemas.microsoft.com/office/word/2010/wordprocessingDrawing" xmlns:wp="http://schemas.openxmlformats.org/drawingml/2006/wordprocessingDrawing" xmlns:w10="urn:schemas-microsoft-com:office:word" xmlns:w="http://schemas.openxmlformats.org/wordprocessingml/2006/main" xmlns:w14="http://schemas.microsoft.com/office/word/2010/wordml" xmlns:w15="http://schemas.microsoft.com/office/word/2012/wordml" xmlns:wpg="http://schemas.microsoft.com/office/word/2010/wordprocessingGroup" xmlns:wpi="http://schemas.microsoft.com/office/word/2010/wordprocessingInk" xmlns:wne="http://schemas.microsoft.com/office/word/2006/wordml" xmlns:wps="http://schemas.microsoft.com/office/word/2010/wordprocessingShape" mc:Ignorable="w14 w15 wp14">
   <w:body>
     <w:p>
       <w:pPr>
@@ -3300,6 +3300,214 @@
               <w:t>Taipe</w:t>
             </w:r>
             <w:proofErr w:type="spellEnd"/>
+          </w:p>
+        </w:tc>
+      </w:tr>
+      <w:tr>
+        <w:trPr>
+          <w:trHeight w:val="400"/>
+        </w:trPr>
+        <w:tc>
+          <w:tcPr>
+            <w:tcW w:w="1285" w:type="dxa"/>
+            <w:tcBorders>
+              <w:top w:val="single" w:sz="4" w:space="0" w:color="000000"/>
+              <w:left w:val="single" w:sz="6" w:space="0" w:color="00000A"/>
+              <w:bottom w:val="single" w:sz="4" w:space="0" w:color="000000"/>
+              <w:right w:val="single" w:sz="6" w:space="0" w:color="00000A"/>
+            </w:tcBorders>
+            <w:shd w:val="clear" w:color="auto" w:fill="auto"/>
+            <w:tcMar>
+              <w:left w:w="107" w:type="dxa"/>
+            </w:tcMar>
+            <w:vAlign w:val="center"/>
+          </w:tcPr>
+          <w:p>
+            <w:pPr>
+              <w:keepLines/>
+              <w:widowControl w:val="0"/>
+              <w:pBdr>
+                <w:top w:val="nil"/>
+                <w:left w:val="nil"/>
+                <w:bottom w:val="nil"/>
+                <w:right w:val="nil"/>
+                <w:between w:val="nil"/>
+              </w:pBdr>
+              <w:spacing w:after="0"/>
+              <w:jc w:val="center"/>
+              <w:rPr>
+                <w:rFonts w:asciiTheme="majorHAnsi" w:hAnsiTheme="majorHAnsi" w:cstheme="majorHAnsi"/>
+                <w:sz w:val="20"/>
+                <w:szCs w:val="20"/>
+              </w:rPr>
+            </w:pPr>
+            <w:r>
+              <w:rPr>
+                <w:rFonts w:asciiTheme="majorHAnsi" w:hAnsiTheme="majorHAnsi" w:cstheme="majorHAnsi"/>
+                <w:sz w:val="20"/>
+                <w:szCs w:val="20"/>
+              </w:rPr>
+              <w:t>19/10/2018</w:t>
+            </w:r>
+          </w:p>
+        </w:tc>
+        <w:tc>
+          <w:tcPr>
+            <w:tcW w:w="966" w:type="dxa"/>
+            <w:tcBorders>
+              <w:top w:val="single" w:sz="4" w:space="0" w:color="000000"/>
+              <w:left w:val="single" w:sz="6" w:space="0" w:color="00000A"/>
+              <w:bottom w:val="single" w:sz="4" w:space="0" w:color="000000"/>
+              <w:right w:val="single" w:sz="6" w:space="0" w:color="00000A"/>
+            </w:tcBorders>
+            <w:shd w:val="clear" w:color="auto" w:fill="auto"/>
+            <w:tcMar>
+              <w:left w:w="107" w:type="dxa"/>
+            </w:tcMar>
+            <w:vAlign w:val="center"/>
+          </w:tcPr>
+          <w:p>
+            <w:pPr>
+              <w:keepLines/>
+              <w:widowControl w:val="0"/>
+              <w:pBdr>
+                <w:top w:val="nil"/>
+                <w:left w:val="nil"/>
+                <w:bottom w:val="nil"/>
+                <w:right w:val="nil"/>
+                <w:between w:val="nil"/>
+              </w:pBdr>
+              <w:spacing w:after="0"/>
+              <w:jc w:val="center"/>
+              <w:rPr>
+                <w:rFonts w:asciiTheme="majorHAnsi" w:hAnsiTheme="majorHAnsi" w:cstheme="majorHAnsi"/>
+                <w:color w:val="000000" w:themeColor="text1"/>
+                <w:sz w:val="20"/>
+                <w:szCs w:val="20"/>
+              </w:rPr>
+            </w:pPr>
+            <w:r>
+              <w:rPr>
+                <w:rFonts w:asciiTheme="majorHAnsi" w:hAnsiTheme="majorHAnsi" w:cstheme="majorHAnsi"/>
+                <w:color w:val="000000" w:themeColor="text1"/>
+                <w:sz w:val="20"/>
+                <w:szCs w:val="20"/>
+              </w:rPr>
+              <w:t>2.5</w:t>
+            </w:r>
+          </w:p>
+        </w:tc>
+        <w:tc>
+          <w:tcPr>
+            <w:tcW w:w="4000" w:type="dxa"/>
+            <w:tcBorders>
+              <w:top w:val="single" w:sz="4" w:space="0" w:color="000000"/>
+              <w:left w:val="single" w:sz="6" w:space="0" w:color="00000A"/>
+              <w:bottom w:val="single" w:sz="4" w:space="0" w:color="000000"/>
+              <w:right w:val="single" w:sz="6" w:space="0" w:color="00000A"/>
+            </w:tcBorders>
+            <w:shd w:val="clear" w:color="auto" w:fill="auto"/>
+            <w:tcMar>
+              <w:left w:w="107" w:type="dxa"/>
+            </w:tcMar>
+            <w:vAlign w:val="center"/>
+          </w:tcPr>
+          <w:p>
+            <w:pPr>
+              <w:pStyle w:val="Ttulo2"/>
+              <w:jc w:val="both"/>
+              <w:rPr>
+                <w:rFonts w:asciiTheme="majorHAnsi" w:hAnsiTheme="majorHAnsi" w:cstheme="majorHAnsi"/>
+                <w:color w:val="auto"/>
+                <w:sz w:val="20"/>
+                <w:szCs w:val="20"/>
+              </w:rPr>
+            </w:pPr>
+            <w:r>
+              <w:rPr>
+                <w:rFonts w:asciiTheme="majorHAnsi" w:hAnsiTheme="majorHAnsi" w:cstheme="majorHAnsi"/>
+                <w:color w:val="auto"/>
+                <w:sz w:val="20"/>
+                <w:szCs w:val="20"/>
+              </w:rPr>
+              <w:t xml:space="preserve">Caso 4 </w:t>
+            </w:r>
+            <w:proofErr w:type="gramStart"/>
+            <w:r>
+              <w:rPr>
+                <w:rFonts w:asciiTheme="majorHAnsi" w:hAnsiTheme="majorHAnsi" w:cstheme="majorHAnsi"/>
+                <w:color w:val="auto"/>
+                <w:sz w:val="20"/>
+                <w:szCs w:val="20"/>
+              </w:rPr>
+              <w:t>nomenclatura</w:t>
+            </w:r>
+            <w:proofErr w:type="gramEnd"/>
+            <w:r>
+              <w:rPr>
+                <w:rFonts w:asciiTheme="majorHAnsi" w:hAnsiTheme="majorHAnsi" w:cstheme="majorHAnsi"/>
+                <w:color w:val="auto"/>
+                <w:sz w:val="20"/>
+                <w:szCs w:val="20"/>
+              </w:rPr>
+              <w:t xml:space="preserve"> de scripts de base de datos</w:t>
+            </w:r>
+          </w:p>
+        </w:tc>
+        <w:tc>
+          <w:tcPr>
+            <w:tcW w:w="2285" w:type="dxa"/>
+            <w:tcBorders>
+              <w:top w:val="single" w:sz="6" w:space="0" w:color="00000A"/>
+              <w:left w:val="single" w:sz="6" w:space="0" w:color="00000A"/>
+              <w:bottom w:val="single" w:sz="6" w:space="0" w:color="00000A"/>
+              <w:right w:val="single" w:sz="6" w:space="0" w:color="00000A"/>
+            </w:tcBorders>
+            <w:shd w:val="clear" w:color="auto" w:fill="auto"/>
+            <w:tcMar>
+              <w:left w:w="107" w:type="dxa"/>
+            </w:tcMar>
+            <w:vAlign w:val="center"/>
+          </w:tcPr>
+          <w:p>
+            <w:pPr>
+              <w:keepLines/>
+              <w:widowControl w:val="0"/>
+              <w:pBdr>
+                <w:top w:val="nil"/>
+                <w:left w:val="nil"/>
+                <w:bottom w:val="nil"/>
+                <w:right w:val="nil"/>
+                <w:between w:val="nil"/>
+              </w:pBdr>
+              <w:spacing w:after="0"/>
+              <w:rPr>
+                <w:rFonts w:asciiTheme="majorHAnsi" w:hAnsiTheme="majorHAnsi" w:cstheme="majorHAnsi"/>
+                <w:color w:val="000000"/>
+                <w:sz w:val="20"/>
+                <w:szCs w:val="20"/>
+              </w:rPr>
+            </w:pPr>
+            <w:proofErr w:type="spellStart"/>
+            <w:r>
+              <w:rPr>
+                <w:rFonts w:asciiTheme="majorHAnsi" w:hAnsiTheme="majorHAnsi" w:cstheme="majorHAnsi"/>
+                <w:color w:val="000000"/>
+                <w:sz w:val="20"/>
+                <w:szCs w:val="20"/>
+              </w:rPr>
+              <w:t>Thalia</w:t>
+            </w:r>
+            <w:proofErr w:type="spellEnd"/>
+            <w:r>
+              <w:rPr>
+                <w:rFonts w:asciiTheme="majorHAnsi" w:hAnsiTheme="majorHAnsi" w:cstheme="majorHAnsi"/>
+                <w:color w:val="000000"/>
+                <w:sz w:val="20"/>
+                <w:szCs w:val="20"/>
+              </w:rPr>
+              <w:t xml:space="preserve"> Quiroz Guzmán</w:t>
+            </w:r>
           </w:p>
         </w:tc>
       </w:tr>
@@ -4171,8 +4379,6 @@
         </w:rPr>
         <w:br w:type="page"/>
       </w:r>
-      <w:bookmarkStart w:id="21" w:name="_GoBack"/>
-      <w:bookmarkEnd w:id="21"/>
     </w:p>
     <w:p>
       <w:pPr>
@@ -4212,7 +4418,7 @@
           <w:b/>
         </w:rPr>
       </w:pPr>
-      <w:bookmarkStart w:id="22" w:name="_Toc527071887"/>
+      <w:bookmarkStart w:id="21" w:name="_Toc527071887"/>
       <w:r>
         <w:rPr>
           <w:rFonts w:asciiTheme="majorHAnsi" w:hAnsiTheme="majorHAnsi" w:cstheme="majorHAnsi"/>
@@ -4223,7 +4429,7 @@
         <w:lastRenderedPageBreak/>
         <w:t>Plan de Gestión de la Configuración</w:t>
       </w:r>
-      <w:bookmarkEnd w:id="22"/>
+      <w:bookmarkEnd w:id="21"/>
     </w:p>
     <w:p/>
     <w:p>
@@ -4248,7 +4454,7 @@
         </w:rPr>
         <w:t xml:space="preserve"> </w:t>
       </w:r>
-      <w:bookmarkStart w:id="23" w:name="_Toc527071888"/>
+      <w:bookmarkStart w:id="22" w:name="_Toc527071888"/>
       <w:r>
         <w:rPr>
           <w:rFonts w:asciiTheme="majorHAnsi" w:hAnsiTheme="majorHAnsi" w:cstheme="majorHAnsi"/>
@@ -4258,7 +4464,7 @@
         </w:rPr>
         <w:t>Introducción</w:t>
       </w:r>
-      <w:bookmarkEnd w:id="23"/>
+      <w:bookmarkEnd w:id="22"/>
     </w:p>
     <w:p>
       <w:pPr>
@@ -4329,7 +4535,7 @@
           <w:rFonts w:asciiTheme="majorHAnsi" w:hAnsiTheme="majorHAnsi" w:cstheme="majorHAnsi"/>
         </w:rPr>
       </w:pPr>
-      <w:bookmarkStart w:id="24" w:name="_Hlk525601805"/>
+      <w:bookmarkStart w:id="23" w:name="_Hlk525601805"/>
       <w:r>
         <w:rPr>
           <w:rFonts w:asciiTheme="majorHAnsi" w:hAnsiTheme="majorHAnsi" w:cstheme="majorHAnsi"/>
@@ -4337,7 +4543,7 @@
         <w:t xml:space="preserve">Este documento tiene como finalidad tener un mapeo de los cambios que sucedan en el desarrollo para así poder actuar con respecto a ellos. </w:t>
       </w:r>
     </w:p>
-    <w:bookmarkEnd w:id="24"/>
+    <w:bookmarkEnd w:id="23"/>
     <w:p>
       <w:pPr>
         <w:ind w:firstLine="567"/>
@@ -4358,7 +4564,7 @@
           <w:szCs w:val="28"/>
         </w:rPr>
       </w:pPr>
-      <w:bookmarkStart w:id="25" w:name="_Toc527071889"/>
+      <w:bookmarkStart w:id="24" w:name="_Toc527071889"/>
       <w:r>
         <w:rPr>
           <w:rFonts w:asciiTheme="majorHAnsi" w:hAnsiTheme="majorHAnsi" w:cstheme="majorHAnsi"/>
@@ -4379,7 +4585,7 @@
         </w:rPr>
         <w:t>Roles, responsabilidades y cantidad</w:t>
       </w:r>
-      <w:bookmarkEnd w:id="25"/>
+      <w:bookmarkEnd w:id="24"/>
     </w:p>
     <w:p/>
     <w:tbl>
@@ -4930,6 +5136,7 @@
                 <w:color w:val="000000"/>
                 <w:lang w:eastAsia="es-PE"/>
               </w:rPr>
+              <w:lastRenderedPageBreak/>
               <w:t>Auditor de la configuración</w:t>
             </w:r>
           </w:p>
@@ -5304,7 +5511,7 @@
         </w:rPr>
         <w:tab/>
       </w:r>
-      <w:bookmarkStart w:id="26" w:name="_Toc527071890"/>
+      <w:bookmarkStart w:id="25" w:name="_Toc527071890"/>
       <w:r>
         <w:rPr>
           <w:rFonts w:asciiTheme="majorHAnsi" w:hAnsiTheme="majorHAnsi" w:cstheme="majorHAnsi"/>
@@ -5325,7 +5532,7 @@
         </w:rPr>
         <w:t>Políticas, directrices y procedimientos</w:t>
       </w:r>
-      <w:bookmarkEnd w:id="26"/>
+      <w:bookmarkEnd w:id="25"/>
     </w:p>
     <w:p>
       <w:pPr>
@@ -5851,7 +6058,7 @@
           <w:color w:val="000000"/>
         </w:rPr>
       </w:pPr>
-      <w:bookmarkStart w:id="27" w:name="_Toc527071891"/>
+      <w:bookmarkStart w:id="26" w:name="_Toc527071891"/>
       <w:r>
         <w:rPr>
           <w:rFonts w:asciiTheme="majorHAnsi" w:hAnsiTheme="majorHAnsi" w:cstheme="majorHAnsi"/>
@@ -5873,7 +6080,7 @@
         </w:rPr>
         <w:t>Herramientas, entorno e infraestructura</w:t>
       </w:r>
-      <w:bookmarkEnd w:id="27"/>
+      <w:bookmarkEnd w:id="26"/>
     </w:p>
     <w:p>
       <w:pPr>
@@ -5909,7 +6116,35 @@
         <w:rPr>
           <w:rFonts w:asciiTheme="majorHAnsi" w:hAnsiTheme="majorHAnsi" w:cstheme="majorHAnsi"/>
         </w:rPr>
-        <w:t xml:space="preserve"> como herramienta Git con interfaz gráfica y el Git </w:t>
+        <w:t xml:space="preserve"> como herramienta </w:t>
+      </w:r>
+      <w:proofErr w:type="spellStart"/>
+      <w:r>
+        <w:rPr>
+          <w:rFonts w:asciiTheme="majorHAnsi" w:hAnsiTheme="majorHAnsi" w:cstheme="majorHAnsi"/>
+        </w:rPr>
+        <w:t>Git</w:t>
+      </w:r>
+      <w:proofErr w:type="spellEnd"/>
+      <w:r>
+        <w:rPr>
+          <w:rFonts w:asciiTheme="majorHAnsi" w:hAnsiTheme="majorHAnsi" w:cstheme="majorHAnsi"/>
+        </w:rPr>
+        <w:t xml:space="preserve"> con interfaz gráfica y el </w:t>
+      </w:r>
+      <w:proofErr w:type="spellStart"/>
+      <w:r>
+        <w:rPr>
+          <w:rFonts w:asciiTheme="majorHAnsi" w:hAnsiTheme="majorHAnsi" w:cstheme="majorHAnsi"/>
+        </w:rPr>
+        <w:t>Git</w:t>
+      </w:r>
+      <w:proofErr w:type="spellEnd"/>
+      <w:r>
+        <w:rPr>
+          <w:rFonts w:asciiTheme="majorHAnsi" w:hAnsiTheme="majorHAnsi" w:cstheme="majorHAnsi"/>
+        </w:rPr>
+        <w:t xml:space="preserve"> </w:t>
       </w:r>
       <w:proofErr w:type="spellStart"/>
       <w:r>
@@ -5988,7 +6223,7 @@
         <w:rPr>
           <w:rFonts w:asciiTheme="majorHAnsi" w:hAnsiTheme="majorHAnsi" w:cstheme="majorHAnsi"/>
           <w:noProof/>
-          <w:lang w:eastAsia="es-PE"/>
+          <w:lang w:val="en-US" w:eastAsia="en-US"/>
         </w:rPr>
         <w:drawing>
           <wp:inline distT="0" distB="0" distL="0" distR="0" wp14:anchorId="05DA1AF8" wp14:editId="1B495DF5">
@@ -6036,7 +6271,7 @@
       </w:pPr>
     </w:p>
     <w:p>
-      <w:bookmarkStart w:id="28" w:name="_Toc517873452"/>
+      <w:bookmarkStart w:id="27" w:name="_Toc517873452"/>
     </w:p>
     <w:p>
       <w:pPr>
@@ -6090,7 +6325,7 @@
         <w:lastRenderedPageBreak/>
         <w:t>Herramientas de control de versiones</w:t>
       </w:r>
-      <w:bookmarkEnd w:id="28"/>
+      <w:bookmarkEnd w:id="27"/>
     </w:p>
     <w:p>
       <w:pPr>
@@ -6309,7 +6544,21 @@
         <w:rPr>
           <w:rFonts w:asciiTheme="majorHAnsi" w:eastAsia="Times New Roman" w:hAnsiTheme="majorHAnsi" w:cstheme="majorHAnsi"/>
         </w:rPr>
-        <w:t xml:space="preserve">, Android y documentación. Git </w:t>
+        <w:t xml:space="preserve">, Android y documentación. </w:t>
+      </w:r>
+      <w:proofErr w:type="spellStart"/>
+      <w:r>
+        <w:rPr>
+          <w:rFonts w:asciiTheme="majorHAnsi" w:eastAsia="Times New Roman" w:hAnsiTheme="majorHAnsi" w:cstheme="majorHAnsi"/>
+        </w:rPr>
+        <w:t>Git</w:t>
+      </w:r>
+      <w:proofErr w:type="spellEnd"/>
+      <w:r>
+        <w:rPr>
+          <w:rFonts w:asciiTheme="majorHAnsi" w:eastAsia="Times New Roman" w:hAnsiTheme="majorHAnsi" w:cstheme="majorHAnsi"/>
+        </w:rPr>
+        <w:t xml:space="preserve"> </w:t>
       </w:r>
       <w:proofErr w:type="spellStart"/>
       <w:r>
@@ -6430,7 +6679,7 @@
           <w:color w:val="000000"/>
         </w:rPr>
       </w:pPr>
-      <w:bookmarkStart w:id="29" w:name="_Toc527071892"/>
+      <w:bookmarkStart w:id="28" w:name="_Toc527071892"/>
       <w:r>
         <w:rPr>
           <w:rFonts w:asciiTheme="majorHAnsi" w:hAnsiTheme="majorHAnsi" w:cstheme="majorHAnsi"/>
@@ -6451,7 +6700,7 @@
         </w:rPr>
         <w:t>Calendario</w:t>
       </w:r>
-      <w:bookmarkEnd w:id="29"/>
+      <w:bookmarkEnd w:id="28"/>
     </w:p>
     <w:p>
       <w:pPr>
@@ -6462,8 +6711,8 @@
           <w:szCs w:val="24"/>
         </w:rPr>
       </w:pPr>
-      <w:bookmarkStart w:id="30" w:name="_17dp8vu" w:colFirst="0" w:colLast="0"/>
-      <w:bookmarkEnd w:id="30"/>
+      <w:bookmarkStart w:id="29" w:name="_17dp8vu" w:colFirst="0" w:colLast="0"/>
+      <w:bookmarkEnd w:id="29"/>
     </w:p>
     <w:p>
       <w:pPr>
@@ -8900,7 +9149,7 @@
           <w:sz w:val="28"/>
         </w:rPr>
       </w:pPr>
-      <w:bookmarkStart w:id="31" w:name="_Toc527071893"/>
+      <w:bookmarkStart w:id="30" w:name="_Toc527071893"/>
       <w:r>
         <w:rPr>
           <w:rFonts w:asciiTheme="majorHAnsi" w:hAnsiTheme="majorHAnsi" w:cstheme="majorHAnsi"/>
@@ -8909,43 +9158,43 @@
         </w:rPr>
         <w:lastRenderedPageBreak/>
         <w:t>Identificación</w:t>
+      </w:r>
+      <w:bookmarkEnd w:id="30"/>
+    </w:p>
+    <w:p>
+      <w:pPr>
+        <w:pStyle w:val="Ttulo2"/>
+        <w:ind w:firstLine="720"/>
+        <w:rPr>
+          <w:rFonts w:asciiTheme="majorHAnsi" w:hAnsiTheme="majorHAnsi" w:cstheme="majorHAnsi"/>
+          <w:b/>
+          <w:color w:val="000000" w:themeColor="text1"/>
+          <w:sz w:val="28"/>
+        </w:rPr>
+      </w:pPr>
+      <w:bookmarkStart w:id="31" w:name="_Toc527071894"/>
+      <w:r>
+        <w:rPr>
+          <w:rFonts w:asciiTheme="majorHAnsi" w:hAnsiTheme="majorHAnsi" w:cstheme="majorHAnsi"/>
+          <w:b/>
+          <w:color w:val="000000" w:themeColor="text1"/>
+          <w:sz w:val="28"/>
+        </w:rPr>
+        <w:t xml:space="preserve">2.1 </w:t>
+      </w:r>
+      <w:r>
+        <w:rPr>
+          <w:rFonts w:asciiTheme="majorHAnsi" w:hAnsiTheme="majorHAnsi" w:cstheme="majorHAnsi"/>
+          <w:b/>
+          <w:color w:val="000000" w:themeColor="text1"/>
+          <w:sz w:val="28"/>
+        </w:rPr>
+        <w:t>Lista de la clasificación del CI:</w:t>
       </w:r>
       <w:bookmarkEnd w:id="31"/>
     </w:p>
     <w:p>
       <w:pPr>
-        <w:pStyle w:val="Ttulo2"/>
-        <w:ind w:firstLine="720"/>
-        <w:rPr>
-          <w:rFonts w:asciiTheme="majorHAnsi" w:hAnsiTheme="majorHAnsi" w:cstheme="majorHAnsi"/>
-          <w:b/>
-          <w:color w:val="000000" w:themeColor="text1"/>
-          <w:sz w:val="28"/>
-        </w:rPr>
-      </w:pPr>
-      <w:bookmarkStart w:id="32" w:name="_Toc527071894"/>
-      <w:r>
-        <w:rPr>
-          <w:rFonts w:asciiTheme="majorHAnsi" w:hAnsiTheme="majorHAnsi" w:cstheme="majorHAnsi"/>
-          <w:b/>
-          <w:color w:val="000000" w:themeColor="text1"/>
-          <w:sz w:val="28"/>
-        </w:rPr>
-        <w:t xml:space="preserve">2.1 </w:t>
-      </w:r>
-      <w:r>
-        <w:rPr>
-          <w:rFonts w:asciiTheme="majorHAnsi" w:hAnsiTheme="majorHAnsi" w:cstheme="majorHAnsi"/>
-          <w:b/>
-          <w:color w:val="000000" w:themeColor="text1"/>
-          <w:sz w:val="28"/>
-        </w:rPr>
-        <w:t>Lista de la clasificación del CI:</w:t>
-      </w:r>
-      <w:bookmarkEnd w:id="32"/>
-    </w:p>
-    <w:p>
-      <w:pPr>
         <w:pStyle w:val="Prrafodelista"/>
         <w:ind w:left="1440"/>
         <w:rPr>
@@ -8957,7 +9206,7 @@
     </w:p>
     <w:tbl>
       <w:tblPr>
-        <w:tblStyle w:val="Tablaconcuadrcula4-nfasis1"/>
+        <w:tblStyle w:val="Tabladecuadrcula4-nfasis1"/>
         <w:tblW w:w="8217" w:type="dxa"/>
         <w:tblInd w:w="589" w:type="dxa"/>
         <w:tblLook w:val="04A0" w:firstRow="1" w:lastRow="0" w:firstColumn="1" w:lastColumn="0" w:noHBand="0" w:noVBand="1"/>
@@ -10026,7 +10275,7 @@
           <w:sz w:val="28"/>
         </w:rPr>
       </w:pPr>
-      <w:bookmarkStart w:id="33" w:name="_Toc527071895"/>
+      <w:bookmarkStart w:id="32" w:name="_Toc527071895"/>
       <w:r>
         <w:rPr>
           <w:rFonts w:asciiTheme="majorHAnsi" w:hAnsiTheme="majorHAnsi" w:cstheme="majorHAnsi"/>
@@ -10045,7 +10294,7 @@
         </w:rPr>
         <w:t>Definición de la nomenclatura de los ítems:</w:t>
       </w:r>
-      <w:bookmarkEnd w:id="33"/>
+      <w:bookmarkEnd w:id="32"/>
     </w:p>
     <w:p>
       <w:pPr>
@@ -10167,7 +10416,6 @@
         <w:ind w:left="720"/>
         <w:rPr>
           <w:rFonts w:asciiTheme="majorHAnsi" w:hAnsiTheme="majorHAnsi" w:cstheme="majorHAnsi"/>
-          <w:b/>
           <w:sz w:val="28"/>
         </w:rPr>
       </w:pPr>
@@ -10179,6 +10427,96 @@
         </w:rPr>
         <w:t>Caso 4:</w:t>
       </w:r>
+      <w:r>
+        <w:rPr>
+          <w:rFonts w:asciiTheme="majorHAnsi" w:hAnsiTheme="majorHAnsi" w:cstheme="majorHAnsi"/>
+          <w:b/>
+          <w:sz w:val="28"/>
+        </w:rPr>
+        <w:t xml:space="preserve"> </w:t>
+      </w:r>
+      <w:r>
+        <w:rPr>
+          <w:rFonts w:asciiTheme="majorHAnsi" w:hAnsiTheme="majorHAnsi" w:cstheme="majorHAnsi"/>
+          <w:sz w:val="28"/>
+        </w:rPr>
+        <w:t>En caso de que los elementos pertenecientes a un proyecto sean Scripts de Base de Datos</w:t>
+      </w:r>
+    </w:p>
+    <w:p>
+      <w:pPr>
+        <w:ind w:left="720"/>
+        <w:rPr>
+          <w:rFonts w:asciiTheme="majorHAnsi" w:hAnsiTheme="majorHAnsi" w:cstheme="majorHAnsi"/>
+          <w:sz w:val="28"/>
+        </w:rPr>
+      </w:pPr>
+      <w:r>
+        <w:rPr>
+          <w:rFonts w:asciiTheme="majorHAnsi" w:hAnsiTheme="majorHAnsi" w:cstheme="majorHAnsi"/>
+          <w:sz w:val="28"/>
+        </w:rPr>
+        <w:t>Acrónimo del proyecto + “SBD” + “Numeración del elemento”</w:t>
+      </w:r>
+    </w:p>
+    <w:p>
+      <w:pPr>
+        <w:ind w:left="720"/>
+        <w:rPr>
+          <w:rFonts w:asciiTheme="majorHAnsi" w:hAnsiTheme="majorHAnsi" w:cstheme="majorHAnsi"/>
+          <w:sz w:val="28"/>
+        </w:rPr>
+      </w:pPr>
+      <w:r>
+        <w:rPr>
+          <w:rFonts w:asciiTheme="majorHAnsi" w:hAnsiTheme="majorHAnsi" w:cstheme="majorHAnsi"/>
+          <w:sz w:val="28"/>
+        </w:rPr>
+        <w:t xml:space="preserve">Ejemplo: </w:t>
+      </w:r>
+    </w:p>
+    <w:p>
+      <w:pPr>
+        <w:pStyle w:val="Prrafodelista"/>
+        <w:numPr>
+          <w:ilvl w:val="0"/>
+          <w:numId w:val="18"/>
+        </w:numPr>
+        <w:rPr>
+          <w:rFonts w:asciiTheme="majorHAnsi" w:hAnsiTheme="majorHAnsi" w:cstheme="majorHAnsi"/>
+          <w:sz w:val="28"/>
+        </w:rPr>
+      </w:pPr>
+      <w:r>
+        <w:rPr>
+          <w:rFonts w:asciiTheme="majorHAnsi" w:hAnsiTheme="majorHAnsi" w:cstheme="majorHAnsi"/>
+          <w:sz w:val="28"/>
+        </w:rPr>
+        <w:t>STV_SBD_01</w:t>
+      </w:r>
+    </w:p>
+    <w:p>
+      <w:pPr>
+        <w:pStyle w:val="Prrafodelista"/>
+        <w:numPr>
+          <w:ilvl w:val="0"/>
+          <w:numId w:val="18"/>
+        </w:numPr>
+        <w:rPr>
+          <w:rFonts w:asciiTheme="majorHAnsi" w:hAnsiTheme="majorHAnsi" w:cstheme="majorHAnsi"/>
+          <w:sz w:val="28"/>
+        </w:rPr>
+      </w:pPr>
+      <w:r>
+        <w:rPr>
+          <w:rFonts w:asciiTheme="majorHAnsi" w:hAnsiTheme="majorHAnsi" w:cstheme="majorHAnsi"/>
+          <w:sz w:val="28"/>
+        </w:rPr>
+        <w:lastRenderedPageBreak/>
+        <w:t>STV_SBD_02</w:t>
+      </w:r>
+      <w:bookmarkStart w:id="33" w:name="_GoBack"/>
+      <w:bookmarkEnd w:id="33"/>
     </w:p>
     <w:sectPr>
       <w:headerReference w:type="default" r:id="rId11"/>
@@ -10193,7 +10531,7 @@
 </file>
 
 <file path=word/endnotes.xml><?xml version="1.0" encoding="utf-8"?>
-<w:endnotes xmlns:wpc="http://schemas.microsoft.com/office/word/2010/wordprocessingCanvas" xmlns:cx="http://schemas.microsoft.com/office/drawing/2014/chartex" xmlns:cx1="http://schemas.microsoft.com/office/drawing/2015/9/8/chartex" xmlns:cx2="http://schemas.microsoft.com/office/drawing/2015/10/21/chartex" xmlns:cx3="http://schemas.microsoft.com/office/drawing/2016/5/9/chartex" xmlns:cx4="http://schemas.microsoft.com/office/drawing/2016/5/10/chartex" xmlns:cx5="http://schemas.microsoft.com/office/drawing/2016/5/11/chartex" xmlns:cx6="http://schemas.microsoft.com/office/drawing/2016/5/12/chartex" xmlns:cx7="http://schemas.microsoft.com/office/drawing/2016/5/13/chartex" xmlns:cx8="http://schemas.microsoft.com/office/drawing/2016/5/14/chartex" xmlns:mc="http://schemas.openxmlformats.org/markup-compatibility/2006" xmlns:aink="http://schemas.microsoft.com/office/drawing/2016/ink" xmlns:am3d="http://schemas.microsoft.com/office/drawing/2017/model3d" xmlns:o="urn:schemas-microsoft-com:office:office" xmlns:r="http://schemas.openxmlformats.org/officeDocument/2006/relationships" xmlns:m="http://schemas.openxmlformats.org/officeDocument/2006/math" xmlns:v="urn:schemas-microsoft-com:vml" xmlns:wp14="http://schemas.microsoft.com/office/word/2010/wordprocessingDrawing" xmlns:wp="http://schemas.openxmlformats.org/drawingml/2006/wordprocessingDrawing" xmlns:w10="urn:schemas-microsoft-com:office:word" xmlns:w="http://schemas.openxmlformats.org/wordprocessingml/2006/main" xmlns:w14="http://schemas.microsoft.com/office/word/2010/wordml" xmlns:w15="http://schemas.microsoft.com/office/word/2012/wordml" xmlns:w16cid="http://schemas.microsoft.com/office/word/2016/wordml/cid" xmlns:w16se="http://schemas.microsoft.com/office/word/2015/wordml/symex" xmlns:wpg="http://schemas.microsoft.com/office/word/2010/wordprocessingGroup" xmlns:wpi="http://schemas.microsoft.com/office/word/2010/wordprocessingInk" xmlns:wne="http://schemas.microsoft.com/office/word/2006/wordml" xmlns:wps="http://schemas.microsoft.com/office/word/2010/wordprocessingShape" mc:Ignorable="w14 w15 w16se w16cid wp14">
+<w:endnotes xmlns:wpc="http://schemas.microsoft.com/office/word/2010/wordprocessingCanvas" xmlns:mc="http://schemas.openxmlformats.org/markup-compatibility/2006" xmlns:o="urn:schemas-microsoft-com:office:office" xmlns:r="http://schemas.openxmlformats.org/officeDocument/2006/relationships" xmlns:m="http://schemas.openxmlformats.org/officeDocument/2006/math" xmlns:v="urn:schemas-microsoft-com:vml" xmlns:wp14="http://schemas.microsoft.com/office/word/2010/wordprocessingDrawing" xmlns:wp="http://schemas.openxmlformats.org/drawingml/2006/wordprocessingDrawing" xmlns:w10="urn:schemas-microsoft-com:office:word" xmlns:w="http://schemas.openxmlformats.org/wordprocessingml/2006/main" xmlns:w14="http://schemas.microsoft.com/office/word/2010/wordml" xmlns:w15="http://schemas.microsoft.com/office/word/2012/wordml" xmlns:wpg="http://schemas.microsoft.com/office/word/2010/wordprocessingGroup" xmlns:wpi="http://schemas.microsoft.com/office/word/2010/wordprocessingInk" xmlns:wne="http://schemas.microsoft.com/office/word/2006/wordml" xmlns:wps="http://schemas.microsoft.com/office/word/2010/wordprocessingShape" mc:Ignorable="w14 w15 wp14">
   <w:endnote w:type="separator" w:id="-1">
     <w:p>
       <w:pPr>
@@ -10218,7 +10556,7 @@
 </file>
 
 <file path=word/footer1.xml><?xml version="1.0" encoding="utf-8"?>
-<w:ftr xmlns:wpc="http://schemas.microsoft.com/office/word/2010/wordprocessingCanvas" xmlns:cx="http://schemas.microsoft.com/office/drawing/2014/chartex" xmlns:cx1="http://schemas.microsoft.com/office/drawing/2015/9/8/chartex" xmlns:cx2="http://schemas.microsoft.com/office/drawing/2015/10/21/chartex" xmlns:cx3="http://schemas.microsoft.com/office/drawing/2016/5/9/chartex" xmlns:cx4="http://schemas.microsoft.com/office/drawing/2016/5/10/chartex" xmlns:cx5="http://schemas.microsoft.com/office/drawing/2016/5/11/chartex" xmlns:cx6="http://schemas.microsoft.com/office/drawing/2016/5/12/chartex" xmlns:cx7="http://schemas.microsoft.com/office/drawing/2016/5/13/chartex" xmlns:cx8="http://schemas.microsoft.com/office/drawing/2016/5/14/chartex" xmlns:mc="http://schemas.openxmlformats.org/markup-compatibility/2006" xmlns:aink="http://schemas.microsoft.com/office/drawing/2016/ink" xmlns:am3d="http://schemas.microsoft.com/office/drawing/2017/model3d" xmlns:o="urn:schemas-microsoft-com:office:office" xmlns:r="http://schemas.openxmlformats.org/officeDocument/2006/relationships" xmlns:m="http://schemas.openxmlformats.org/officeDocument/2006/math" xmlns:v="urn:schemas-microsoft-com:vml" xmlns:wp14="http://schemas.microsoft.com/office/word/2010/wordprocessingDrawing" xmlns:wp="http://schemas.openxmlformats.org/drawingml/2006/wordprocessingDrawing" xmlns:w10="urn:schemas-microsoft-com:office:word" xmlns:w="http://schemas.openxmlformats.org/wordprocessingml/2006/main" xmlns:w14="http://schemas.microsoft.com/office/word/2010/wordml" xmlns:w15="http://schemas.microsoft.com/office/word/2012/wordml" xmlns:w16cid="http://schemas.microsoft.com/office/word/2016/wordml/cid" xmlns:w16se="http://schemas.microsoft.com/office/word/2015/wordml/symex" xmlns:wpg="http://schemas.microsoft.com/office/word/2010/wordprocessingGroup" xmlns:wpi="http://schemas.microsoft.com/office/word/2010/wordprocessingInk" xmlns:wne="http://schemas.microsoft.com/office/word/2006/wordml" xmlns:wps="http://schemas.microsoft.com/office/word/2010/wordprocessingShape" mc:Ignorable="w14 w15 w16se w16cid wp14">
+<w:ftr xmlns:wpc="http://schemas.microsoft.com/office/word/2010/wordprocessingCanvas" xmlns:mc="http://schemas.openxmlformats.org/markup-compatibility/2006" xmlns:o="urn:schemas-microsoft-com:office:office" xmlns:r="http://schemas.openxmlformats.org/officeDocument/2006/relationships" xmlns:m="http://schemas.openxmlformats.org/officeDocument/2006/math" xmlns:v="urn:schemas-microsoft-com:vml" xmlns:wp14="http://schemas.microsoft.com/office/word/2010/wordprocessingDrawing" xmlns:wp="http://schemas.openxmlformats.org/drawingml/2006/wordprocessingDrawing" xmlns:w10="urn:schemas-microsoft-com:office:word" xmlns:w="http://schemas.openxmlformats.org/wordprocessingml/2006/main" xmlns:w14="http://schemas.microsoft.com/office/word/2010/wordml" xmlns:w15="http://schemas.microsoft.com/office/word/2012/wordml" xmlns:wpg="http://schemas.microsoft.com/office/word/2010/wordprocessingGroup" xmlns:wpi="http://schemas.microsoft.com/office/word/2010/wordprocessingInk" xmlns:wne="http://schemas.microsoft.com/office/word/2006/wordml" xmlns:wps="http://schemas.microsoft.com/office/word/2010/wordprocessingShape" mc:Ignorable="w14 w15 wp14">
   <w:p>
     <w:pPr>
       <w:pBdr>
@@ -10262,7 +10600,7 @@
 </file>
 
 <file path=word/footer2.xml><?xml version="1.0" encoding="utf-8"?>
-<w:ftr xmlns:wpc="http://schemas.microsoft.com/office/word/2010/wordprocessingCanvas" xmlns:cx="http://schemas.microsoft.com/office/drawing/2014/chartex" xmlns:cx1="http://schemas.microsoft.com/office/drawing/2015/9/8/chartex" xmlns:cx2="http://schemas.microsoft.com/office/drawing/2015/10/21/chartex" xmlns:cx3="http://schemas.microsoft.com/office/drawing/2016/5/9/chartex" xmlns:cx4="http://schemas.microsoft.com/office/drawing/2016/5/10/chartex" xmlns:cx5="http://schemas.microsoft.com/office/drawing/2016/5/11/chartex" xmlns:cx6="http://schemas.microsoft.com/office/drawing/2016/5/12/chartex" xmlns:cx7="http://schemas.microsoft.com/office/drawing/2016/5/13/chartex" xmlns:cx8="http://schemas.microsoft.com/office/drawing/2016/5/14/chartex" xmlns:mc="http://schemas.openxmlformats.org/markup-compatibility/2006" xmlns:aink="http://schemas.microsoft.com/office/drawing/2016/ink" xmlns:am3d="http://schemas.microsoft.com/office/drawing/2017/model3d" xmlns:o="urn:schemas-microsoft-com:office:office" xmlns:r="http://schemas.openxmlformats.org/officeDocument/2006/relationships" xmlns:m="http://schemas.openxmlformats.org/officeDocument/2006/math" xmlns:v="urn:schemas-microsoft-com:vml" xmlns:wp14="http://schemas.microsoft.com/office/word/2010/wordprocessingDrawing" xmlns:wp="http://schemas.openxmlformats.org/drawingml/2006/wordprocessingDrawing" xmlns:w10="urn:schemas-microsoft-com:office:word" xmlns:w="http://schemas.openxmlformats.org/wordprocessingml/2006/main" xmlns:w14="http://schemas.microsoft.com/office/word/2010/wordml" xmlns:w15="http://schemas.microsoft.com/office/word/2012/wordml" xmlns:w16cid="http://schemas.microsoft.com/office/word/2016/wordml/cid" xmlns:w16se="http://schemas.microsoft.com/office/word/2015/wordml/symex" xmlns:wpg="http://schemas.microsoft.com/office/word/2010/wordprocessingGroup" xmlns:wpi="http://schemas.microsoft.com/office/word/2010/wordprocessingInk" xmlns:wne="http://schemas.microsoft.com/office/word/2006/wordml" xmlns:wps="http://schemas.microsoft.com/office/word/2010/wordprocessingShape" mc:Ignorable="w14 w15 w16se w16cid wp14">
+<w:ftr xmlns:wpc="http://schemas.microsoft.com/office/word/2010/wordprocessingCanvas" xmlns:mc="http://schemas.openxmlformats.org/markup-compatibility/2006" xmlns:o="urn:schemas-microsoft-com:office:office" xmlns:r="http://schemas.openxmlformats.org/officeDocument/2006/relationships" xmlns:m="http://schemas.openxmlformats.org/officeDocument/2006/math" xmlns:v="urn:schemas-microsoft-com:vml" xmlns:wp14="http://schemas.microsoft.com/office/word/2010/wordprocessingDrawing" xmlns:wp="http://schemas.openxmlformats.org/drawingml/2006/wordprocessingDrawing" xmlns:w10="urn:schemas-microsoft-com:office:word" xmlns:w="http://schemas.openxmlformats.org/wordprocessingml/2006/main" xmlns:w14="http://schemas.microsoft.com/office/word/2010/wordml" xmlns:w15="http://schemas.microsoft.com/office/word/2012/wordml" xmlns:wpg="http://schemas.microsoft.com/office/word/2010/wordprocessingGroup" xmlns:wpi="http://schemas.microsoft.com/office/word/2010/wordprocessingInk" xmlns:wne="http://schemas.microsoft.com/office/word/2006/wordml" xmlns:wps="http://schemas.microsoft.com/office/word/2010/wordprocessingShape" mc:Ignorable="w14 w15 wp14">
   <w:p>
     <w:pPr>
       <w:pBdr>
@@ -10306,7 +10644,7 @@
 </file>
 
 <file path=word/footnotes.xml><?xml version="1.0" encoding="utf-8"?>
-<w:footnotes xmlns:wpc="http://schemas.microsoft.com/office/word/2010/wordprocessingCanvas" xmlns:cx="http://schemas.microsoft.com/office/drawing/2014/chartex" xmlns:cx1="http://schemas.microsoft.com/office/drawing/2015/9/8/chartex" xmlns:cx2="http://schemas.microsoft.com/office/drawing/2015/10/21/chartex" xmlns:cx3="http://schemas.microsoft.com/office/drawing/2016/5/9/chartex" xmlns:cx4="http://schemas.microsoft.com/office/drawing/2016/5/10/chartex" xmlns:cx5="http://schemas.microsoft.com/office/drawing/2016/5/11/chartex" xmlns:cx6="http://schemas.microsoft.com/office/drawing/2016/5/12/chartex" xmlns:cx7="http://schemas.microsoft.com/office/drawing/2016/5/13/chartex" xmlns:cx8="http://schemas.microsoft.com/office/drawing/2016/5/14/chartex" xmlns:mc="http://schemas.openxmlformats.org/markup-compatibility/2006" xmlns:aink="http://schemas.microsoft.com/office/drawing/2016/ink" xmlns:am3d="http://schemas.microsoft.com/office/drawing/2017/model3d" xmlns:o="urn:schemas-microsoft-com:office:office" xmlns:r="http://schemas.openxmlformats.org/officeDocument/2006/relationships" xmlns:m="http://schemas.openxmlformats.org/officeDocument/2006/math" xmlns:v="urn:schemas-microsoft-com:vml" xmlns:wp14="http://schemas.microsoft.com/office/word/2010/wordprocessingDrawing" xmlns:wp="http://schemas.openxmlformats.org/drawingml/2006/wordprocessingDrawing" xmlns:w10="urn:schemas-microsoft-com:office:word" xmlns:w="http://schemas.openxmlformats.org/wordprocessingml/2006/main" xmlns:w14="http://schemas.microsoft.com/office/word/2010/wordml" xmlns:w15="http://schemas.microsoft.com/office/word/2012/wordml" xmlns:w16cid="http://schemas.microsoft.com/office/word/2016/wordml/cid" xmlns:w16se="http://schemas.microsoft.com/office/word/2015/wordml/symex" xmlns:wpg="http://schemas.microsoft.com/office/word/2010/wordprocessingGroup" xmlns:wpi="http://schemas.microsoft.com/office/word/2010/wordprocessingInk" xmlns:wne="http://schemas.microsoft.com/office/word/2006/wordml" xmlns:wps="http://schemas.microsoft.com/office/word/2010/wordprocessingShape" mc:Ignorable="w14 w15 w16se w16cid wp14">
+<w:footnotes xmlns:wpc="http://schemas.microsoft.com/office/word/2010/wordprocessingCanvas" xmlns:mc="http://schemas.openxmlformats.org/markup-compatibility/2006" xmlns:o="urn:schemas-microsoft-com:office:office" xmlns:r="http://schemas.openxmlformats.org/officeDocument/2006/relationships" xmlns:m="http://schemas.openxmlformats.org/officeDocument/2006/math" xmlns:v="urn:schemas-microsoft-com:vml" xmlns:wp14="http://schemas.microsoft.com/office/word/2010/wordprocessingDrawing" xmlns:wp="http://schemas.openxmlformats.org/drawingml/2006/wordprocessingDrawing" xmlns:w10="urn:schemas-microsoft-com:office:word" xmlns:w="http://schemas.openxmlformats.org/wordprocessingml/2006/main" xmlns:w14="http://schemas.microsoft.com/office/word/2010/wordml" xmlns:w15="http://schemas.microsoft.com/office/word/2012/wordml" xmlns:wpg="http://schemas.microsoft.com/office/word/2010/wordprocessingGroup" xmlns:wpi="http://schemas.microsoft.com/office/word/2010/wordprocessingInk" xmlns:wne="http://schemas.microsoft.com/office/word/2006/wordml" xmlns:wps="http://schemas.microsoft.com/office/word/2010/wordprocessingShape" mc:Ignorable="w14 w15 wp14">
   <w:footnote w:type="separator" w:id="-1">
     <w:p>
       <w:pPr>
@@ -10331,7 +10669,7 @@
 </file>
 
 <file path=word/header1.xml><?xml version="1.0" encoding="utf-8"?>
-<w:hdr xmlns:wpc="http://schemas.microsoft.com/office/word/2010/wordprocessingCanvas" xmlns:cx="http://schemas.microsoft.com/office/drawing/2014/chartex" xmlns:cx1="http://schemas.microsoft.com/office/drawing/2015/9/8/chartex" xmlns:cx2="http://schemas.microsoft.com/office/drawing/2015/10/21/chartex" xmlns:cx3="http://schemas.microsoft.com/office/drawing/2016/5/9/chartex" xmlns:cx4="http://schemas.microsoft.com/office/drawing/2016/5/10/chartex" xmlns:cx5="http://schemas.microsoft.com/office/drawing/2016/5/11/chartex" xmlns:cx6="http://schemas.microsoft.com/office/drawing/2016/5/12/chartex" xmlns:cx7="http://schemas.microsoft.com/office/drawing/2016/5/13/chartex" xmlns:cx8="http://schemas.microsoft.com/office/drawing/2016/5/14/chartex" xmlns:mc="http://schemas.openxmlformats.org/markup-compatibility/2006" xmlns:aink="http://schemas.microsoft.com/office/drawing/2016/ink" xmlns:am3d="http://schemas.microsoft.com/office/drawing/2017/model3d" xmlns:o="urn:schemas-microsoft-com:office:office" xmlns:r="http://schemas.openxmlformats.org/officeDocument/2006/relationships" xmlns:m="http://schemas.openxmlformats.org/officeDocument/2006/math" xmlns:v="urn:schemas-microsoft-com:vml" xmlns:wp14="http://schemas.microsoft.com/office/word/2010/wordprocessingDrawing" xmlns:wp="http://schemas.openxmlformats.org/drawingml/2006/wordprocessingDrawing" xmlns:w10="urn:schemas-microsoft-com:office:word" xmlns:w="http://schemas.openxmlformats.org/wordprocessingml/2006/main" xmlns:w14="http://schemas.microsoft.com/office/word/2010/wordml" xmlns:w15="http://schemas.microsoft.com/office/word/2012/wordml" xmlns:w16cid="http://schemas.microsoft.com/office/word/2016/wordml/cid" xmlns:w16se="http://schemas.microsoft.com/office/word/2015/wordml/symex" xmlns:wpg="http://schemas.microsoft.com/office/word/2010/wordprocessingGroup" xmlns:wpi="http://schemas.microsoft.com/office/word/2010/wordprocessingInk" xmlns:wne="http://schemas.microsoft.com/office/word/2006/wordml" xmlns:wps="http://schemas.microsoft.com/office/word/2010/wordprocessingShape" mc:Ignorable="w14 w15 w16se w16cid wp14">
+<w:hdr xmlns:wpc="http://schemas.microsoft.com/office/word/2010/wordprocessingCanvas" xmlns:mc="http://schemas.openxmlformats.org/markup-compatibility/2006" xmlns:o="urn:schemas-microsoft-com:office:office" xmlns:r="http://schemas.openxmlformats.org/officeDocument/2006/relationships" xmlns:m="http://schemas.openxmlformats.org/officeDocument/2006/math" xmlns:v="urn:schemas-microsoft-com:vml" xmlns:wp14="http://schemas.microsoft.com/office/word/2010/wordprocessingDrawing" xmlns:wp="http://schemas.openxmlformats.org/drawingml/2006/wordprocessingDrawing" xmlns:w10="urn:schemas-microsoft-com:office:word" xmlns:w="http://schemas.openxmlformats.org/wordprocessingml/2006/main" xmlns:w14="http://schemas.microsoft.com/office/word/2010/wordml" xmlns:w15="http://schemas.microsoft.com/office/word/2012/wordml" xmlns:wpg="http://schemas.microsoft.com/office/word/2010/wordprocessingGroup" xmlns:wpi="http://schemas.microsoft.com/office/word/2010/wordprocessingInk" xmlns:wne="http://schemas.microsoft.com/office/word/2006/wordml" xmlns:wps="http://schemas.microsoft.com/office/word/2010/wordprocessingShape" mc:Ignorable="w14 w15 wp14">
   <w:p>
     <w:pPr>
       <w:pBdr>
@@ -10355,7 +10693,7 @@
 </file>
 
 <file path=word/header2.xml><?xml version="1.0" encoding="utf-8"?>
-<w:hdr xmlns:wpc="http://schemas.microsoft.com/office/word/2010/wordprocessingCanvas" xmlns:cx="http://schemas.microsoft.com/office/drawing/2014/chartex" xmlns:cx1="http://schemas.microsoft.com/office/drawing/2015/9/8/chartex" xmlns:cx2="http://schemas.microsoft.com/office/drawing/2015/10/21/chartex" xmlns:cx3="http://schemas.microsoft.com/office/drawing/2016/5/9/chartex" xmlns:cx4="http://schemas.microsoft.com/office/drawing/2016/5/10/chartex" xmlns:cx5="http://schemas.microsoft.com/office/drawing/2016/5/11/chartex" xmlns:cx6="http://schemas.microsoft.com/office/drawing/2016/5/12/chartex" xmlns:cx7="http://schemas.microsoft.com/office/drawing/2016/5/13/chartex" xmlns:cx8="http://schemas.microsoft.com/office/drawing/2016/5/14/chartex" xmlns:mc="http://schemas.openxmlformats.org/markup-compatibility/2006" xmlns:aink="http://schemas.microsoft.com/office/drawing/2016/ink" xmlns:am3d="http://schemas.microsoft.com/office/drawing/2017/model3d" xmlns:o="urn:schemas-microsoft-com:office:office" xmlns:r="http://schemas.openxmlformats.org/officeDocument/2006/relationships" xmlns:m="http://schemas.openxmlformats.org/officeDocument/2006/math" xmlns:v="urn:schemas-microsoft-com:vml" xmlns:wp14="http://schemas.microsoft.com/office/word/2010/wordprocessingDrawing" xmlns:wp="http://schemas.openxmlformats.org/drawingml/2006/wordprocessingDrawing" xmlns:w10="urn:schemas-microsoft-com:office:word" xmlns:w="http://schemas.openxmlformats.org/wordprocessingml/2006/main" xmlns:w14="http://schemas.microsoft.com/office/word/2010/wordml" xmlns:w15="http://schemas.microsoft.com/office/word/2012/wordml" xmlns:w16cid="http://schemas.microsoft.com/office/word/2016/wordml/cid" xmlns:w16se="http://schemas.microsoft.com/office/word/2015/wordml/symex" xmlns:wpg="http://schemas.microsoft.com/office/word/2010/wordprocessingGroup" xmlns:wpi="http://schemas.microsoft.com/office/word/2010/wordprocessingInk" xmlns:wne="http://schemas.microsoft.com/office/word/2006/wordml" xmlns:wps="http://schemas.microsoft.com/office/word/2010/wordprocessingShape" mc:Ignorable="w14 w15 w16se w16cid wp14">
+<w:hdr xmlns:wpc="http://schemas.microsoft.com/office/word/2010/wordprocessingCanvas" xmlns:mc="http://schemas.openxmlformats.org/markup-compatibility/2006" xmlns:o="urn:schemas-microsoft-com:office:office" xmlns:r="http://schemas.openxmlformats.org/officeDocument/2006/relationships" xmlns:m="http://schemas.openxmlformats.org/officeDocument/2006/math" xmlns:v="urn:schemas-microsoft-com:vml" xmlns:wp14="http://schemas.microsoft.com/office/word/2010/wordprocessingDrawing" xmlns:wp="http://schemas.openxmlformats.org/drawingml/2006/wordprocessingDrawing" xmlns:w10="urn:schemas-microsoft-com:office:word" xmlns:w="http://schemas.openxmlformats.org/wordprocessingml/2006/main" xmlns:w14="http://schemas.microsoft.com/office/word/2010/wordml" xmlns:w15="http://schemas.microsoft.com/office/word/2012/wordml" xmlns:wpg="http://schemas.microsoft.com/office/word/2010/wordprocessingGroup" xmlns:wpi="http://schemas.microsoft.com/office/word/2010/wordprocessingInk" xmlns:wne="http://schemas.microsoft.com/office/word/2006/wordml" xmlns:wps="http://schemas.microsoft.com/office/word/2010/wordprocessingShape" mc:Ignorable="w14 w15 wp14">
   <w:p>
     <w:pPr>
       <w:pBdr>
@@ -10379,8 +10717,8 @@
 </file>
 
 <file path=word/numbering.xml><?xml version="1.0" encoding="utf-8"?>
-<w:numbering xmlns:wpc="http://schemas.microsoft.com/office/word/2010/wordprocessingCanvas" xmlns:cx="http://schemas.microsoft.com/office/drawing/2014/chartex" xmlns:cx1="http://schemas.microsoft.com/office/drawing/2015/9/8/chartex" xmlns:cx2="http://schemas.microsoft.com/office/drawing/2015/10/21/chartex" xmlns:cx3="http://schemas.microsoft.com/office/drawing/2016/5/9/chartex" xmlns:cx4="http://schemas.microsoft.com/office/drawing/2016/5/10/chartex" xmlns:cx5="http://schemas.microsoft.com/office/drawing/2016/5/11/chartex" xmlns:cx6="http://schemas.microsoft.com/office/drawing/2016/5/12/chartex" xmlns:cx7="http://schemas.microsoft.com/office/drawing/2016/5/13/chartex" xmlns:cx8="http://schemas.microsoft.com/office/drawing/2016/5/14/chartex" xmlns:mc="http://schemas.openxmlformats.org/markup-compatibility/2006" xmlns:aink="http://schemas.microsoft.com/office/drawing/2016/ink" xmlns:am3d="http://schemas.microsoft.com/office/drawing/2017/model3d" xmlns:o="urn:schemas-microsoft-com:office:office" xmlns:r="http://schemas.openxmlformats.org/officeDocument/2006/relationships" xmlns:m="http://schemas.openxmlformats.org/officeDocument/2006/math" xmlns:v="urn:schemas-microsoft-com:vml" xmlns:wp14="http://schemas.microsoft.com/office/word/2010/wordprocessingDrawing" xmlns:wp="http://schemas.openxmlformats.org/drawingml/2006/wordprocessingDrawing" xmlns:w10="urn:schemas-microsoft-com:office:word" xmlns:w="http://schemas.openxmlformats.org/wordprocessingml/2006/main" xmlns:w14="http://schemas.microsoft.com/office/word/2010/wordml" xmlns:w15="http://schemas.microsoft.com/office/word/2012/wordml" xmlns:w16cid="http://schemas.microsoft.com/office/word/2016/wordml/cid" xmlns:w16se="http://schemas.microsoft.com/office/word/2015/wordml/symex" xmlns:wpg="http://schemas.microsoft.com/office/word/2010/wordprocessingGroup" xmlns:wpi="http://schemas.microsoft.com/office/word/2010/wordprocessingInk" xmlns:wne="http://schemas.microsoft.com/office/word/2006/wordml" xmlns:wps="http://schemas.microsoft.com/office/word/2010/wordprocessingShape" mc:Ignorable="w14 w15 w16se w16cid wp14">
-  <w:abstractNum w:abstractNumId="0" w15:restartNumberingAfterBreak="0">
+<w:numbering xmlns:wpc="http://schemas.microsoft.com/office/word/2010/wordprocessingCanvas" xmlns:mc="http://schemas.openxmlformats.org/markup-compatibility/2006" xmlns:o="urn:schemas-microsoft-com:office:office" xmlns:r="http://schemas.openxmlformats.org/officeDocument/2006/relationships" xmlns:m="http://schemas.openxmlformats.org/officeDocument/2006/math" xmlns:v="urn:schemas-microsoft-com:vml" xmlns:wp14="http://schemas.microsoft.com/office/word/2010/wordprocessingDrawing" xmlns:wp="http://schemas.openxmlformats.org/drawingml/2006/wordprocessingDrawing" xmlns:w10="urn:schemas-microsoft-com:office:word" xmlns:w="http://schemas.openxmlformats.org/wordprocessingml/2006/main" xmlns:w14="http://schemas.microsoft.com/office/word/2010/wordml" xmlns:w15="http://schemas.microsoft.com/office/word/2012/wordml" xmlns:wpg="http://schemas.microsoft.com/office/word/2010/wordprocessingGroup" xmlns:wpi="http://schemas.microsoft.com/office/word/2010/wordprocessingInk" xmlns:wne="http://schemas.microsoft.com/office/word/2006/wordml" xmlns:wps="http://schemas.microsoft.com/office/word/2010/wordprocessingShape" mc:Ignorable="w14 w15 wp14">
+  <w:abstractNum w:abstractNumId="0">
     <w:nsid w:val="06CA1250"/>
     <w:multiLevelType w:val="hybridMultilevel"/>
     <w:tmpl w:val="7C542088"/>
@@ -10493,7 +10831,7 @@
       </w:rPr>
     </w:lvl>
   </w:abstractNum>
-  <w:abstractNum w:abstractNumId="1" w15:restartNumberingAfterBreak="0">
+  <w:abstractNum w:abstractNumId="1">
     <w:nsid w:val="09BA61DF"/>
     <w:multiLevelType w:val="hybridMultilevel"/>
     <w:tmpl w:val="38EC2596"/>
@@ -10606,7 +10944,7 @@
       </w:rPr>
     </w:lvl>
   </w:abstractNum>
-  <w:abstractNum w:abstractNumId="2" w15:restartNumberingAfterBreak="0">
+  <w:abstractNum w:abstractNumId="2">
     <w:nsid w:val="16061ACB"/>
     <w:multiLevelType w:val="multilevel"/>
     <w:tmpl w:val="3CAC22CC"/>
@@ -10719,7 +11057,7 @@
       </w:rPr>
     </w:lvl>
   </w:abstractNum>
-  <w:abstractNum w:abstractNumId="3" w15:restartNumberingAfterBreak="0">
+  <w:abstractNum w:abstractNumId="3">
     <w:nsid w:val="1B4853CA"/>
     <w:multiLevelType w:val="multilevel"/>
     <w:tmpl w:val="6B5C0D52"/>
@@ -10809,7 +11147,7 @@
       </w:pPr>
     </w:lvl>
   </w:abstractNum>
-  <w:abstractNum w:abstractNumId="4" w15:restartNumberingAfterBreak="0">
+  <w:abstractNum w:abstractNumId="4">
     <w:nsid w:val="1D492E1A"/>
     <w:multiLevelType w:val="multilevel"/>
     <w:tmpl w:val="C8724F96"/>
@@ -10899,7 +11237,7 @@
       </w:pPr>
     </w:lvl>
   </w:abstractNum>
-  <w:abstractNum w:abstractNumId="5" w15:restartNumberingAfterBreak="0">
+  <w:abstractNum w:abstractNumId="5">
     <w:nsid w:val="1E2E09AF"/>
     <w:multiLevelType w:val="multilevel"/>
     <w:tmpl w:val="3C5044AC"/>
@@ -11012,7 +11350,7 @@
       </w:rPr>
     </w:lvl>
   </w:abstractNum>
-  <w:abstractNum w:abstractNumId="6" w15:restartNumberingAfterBreak="0">
+  <w:abstractNum w:abstractNumId="6">
     <w:nsid w:val="2CB71475"/>
     <w:multiLevelType w:val="multilevel"/>
     <w:tmpl w:val="0A2CB6C6"/>
@@ -11125,7 +11463,7 @@
       </w:rPr>
     </w:lvl>
   </w:abstractNum>
-  <w:abstractNum w:abstractNumId="7" w15:restartNumberingAfterBreak="0">
+  <w:abstractNum w:abstractNumId="7">
     <w:nsid w:val="31F54E99"/>
     <w:multiLevelType w:val="multilevel"/>
     <w:tmpl w:val="280A001F"/>
@@ -11211,7 +11549,7 @@
       </w:pPr>
     </w:lvl>
   </w:abstractNum>
-  <w:abstractNum w:abstractNumId="8" w15:restartNumberingAfterBreak="0">
+  <w:abstractNum w:abstractNumId="8">
     <w:nsid w:val="32F46833"/>
     <w:multiLevelType w:val="multilevel"/>
     <w:tmpl w:val="4EAA3922"/>
@@ -11324,7 +11662,7 @@
       </w:rPr>
     </w:lvl>
   </w:abstractNum>
-  <w:abstractNum w:abstractNumId="9" w15:restartNumberingAfterBreak="0">
+  <w:abstractNum w:abstractNumId="9">
     <w:nsid w:val="3D07002D"/>
     <w:multiLevelType w:val="hybridMultilevel"/>
     <w:tmpl w:val="C664692A"/>
@@ -11437,7 +11775,7 @@
       </w:rPr>
     </w:lvl>
   </w:abstractNum>
-  <w:abstractNum w:abstractNumId="10" w15:restartNumberingAfterBreak="0">
+  <w:abstractNum w:abstractNumId="10">
     <w:nsid w:val="4229520A"/>
     <w:multiLevelType w:val="hybridMultilevel"/>
     <w:tmpl w:val="A9BC0F46"/>
@@ -11550,7 +11888,120 @@
       </w:rPr>
     </w:lvl>
   </w:abstractNum>
-  <w:abstractNum w:abstractNumId="11" w15:restartNumberingAfterBreak="0">
+  <w:abstractNum w:abstractNumId="11">
+    <w:nsid w:val="45F05D3C"/>
+    <w:multiLevelType w:val="hybridMultilevel"/>
+    <w:tmpl w:val="3D80E574"/>
+    <w:lvl w:ilvl="0" w:tplc="04090001">
+      <w:start w:val="1"/>
+      <w:numFmt w:val="bullet"/>
+      <w:lvlText w:val=""/>
+      <w:lvlJc w:val="left"/>
+      <w:pPr>
+        <w:ind w:left="1440" w:hanging="360"/>
+      </w:pPr>
+      <w:rPr>
+        <w:rFonts w:ascii="Symbol" w:hAnsi="Symbol" w:hint="default"/>
+      </w:rPr>
+    </w:lvl>
+    <w:lvl w:ilvl="1" w:tplc="04090003" w:tentative="1">
+      <w:start w:val="1"/>
+      <w:numFmt w:val="bullet"/>
+      <w:lvlText w:val="o"/>
+      <w:lvlJc w:val="left"/>
+      <w:pPr>
+        <w:ind w:left="2160" w:hanging="360"/>
+      </w:pPr>
+      <w:rPr>
+        <w:rFonts w:ascii="Courier New" w:hAnsi="Courier New" w:cs="Courier New" w:hint="default"/>
+      </w:rPr>
+    </w:lvl>
+    <w:lvl w:ilvl="2" w:tplc="04090005" w:tentative="1">
+      <w:start w:val="1"/>
+      <w:numFmt w:val="bullet"/>
+      <w:lvlText w:val=""/>
+      <w:lvlJc w:val="left"/>
+      <w:pPr>
+        <w:ind w:left="2880" w:hanging="360"/>
+      </w:pPr>
+      <w:rPr>
+        <w:rFonts w:ascii="Wingdings" w:hAnsi="Wingdings" w:hint="default"/>
+      </w:rPr>
+    </w:lvl>
+    <w:lvl w:ilvl="3" w:tplc="04090001" w:tentative="1">
+      <w:start w:val="1"/>
+      <w:numFmt w:val="bullet"/>
+      <w:lvlText w:val=""/>
+      <w:lvlJc w:val="left"/>
+      <w:pPr>
+        <w:ind w:left="3600" w:hanging="360"/>
+      </w:pPr>
+      <w:rPr>
+        <w:rFonts w:ascii="Symbol" w:hAnsi="Symbol" w:hint="default"/>
+      </w:rPr>
+    </w:lvl>
+    <w:lvl w:ilvl="4" w:tplc="04090003" w:tentative="1">
+      <w:start w:val="1"/>
+      <w:numFmt w:val="bullet"/>
+      <w:lvlText w:val="o"/>
+      <w:lvlJc w:val="left"/>
+      <w:pPr>
+        <w:ind w:left="4320" w:hanging="360"/>
+      </w:pPr>
+      <w:rPr>
+        <w:rFonts w:ascii="Courier New" w:hAnsi="Courier New" w:cs="Courier New" w:hint="default"/>
+      </w:rPr>
+    </w:lvl>
+    <w:lvl w:ilvl="5" w:tplc="04090005" w:tentative="1">
+      <w:start w:val="1"/>
+      <w:numFmt w:val="bullet"/>
+      <w:lvlText w:val=""/>
+      <w:lvlJc w:val="left"/>
+      <w:pPr>
+        <w:ind w:left="5040" w:hanging="360"/>
+      </w:pPr>
+      <w:rPr>
+        <w:rFonts w:ascii="Wingdings" w:hAnsi="Wingdings" w:hint="default"/>
+      </w:rPr>
+    </w:lvl>
+    <w:lvl w:ilvl="6" w:tplc="04090001" w:tentative="1">
+      <w:start w:val="1"/>
+      <w:numFmt w:val="bullet"/>
+      <w:lvlText w:val=""/>
+      <w:lvlJc w:val="left"/>
+      <w:pPr>
+        <w:ind w:left="5760" w:hanging="360"/>
+      </w:pPr>
+      <w:rPr>
+        <w:rFonts w:ascii="Symbol" w:hAnsi="Symbol" w:hint="default"/>
+      </w:rPr>
+    </w:lvl>
+    <w:lvl w:ilvl="7" w:tplc="04090003" w:tentative="1">
+      <w:start w:val="1"/>
+      <w:numFmt w:val="bullet"/>
+      <w:lvlText w:val="o"/>
+      <w:lvlJc w:val="left"/>
+      <w:pPr>
+        <w:ind w:left="6480" w:hanging="360"/>
+      </w:pPr>
+      <w:rPr>
+        <w:rFonts w:ascii="Courier New" w:hAnsi="Courier New" w:cs="Courier New" w:hint="default"/>
+      </w:rPr>
+    </w:lvl>
+    <w:lvl w:ilvl="8" w:tplc="04090005" w:tentative="1">
+      <w:start w:val="1"/>
+      <w:numFmt w:val="bullet"/>
+      <w:lvlText w:val=""/>
+      <w:lvlJc w:val="left"/>
+      <w:pPr>
+        <w:ind w:left="7200" w:hanging="360"/>
+      </w:pPr>
+      <w:rPr>
+        <w:rFonts w:ascii="Wingdings" w:hAnsi="Wingdings" w:hint="default"/>
+      </w:rPr>
+    </w:lvl>
+  </w:abstractNum>
+  <w:abstractNum w:abstractNumId="12">
     <w:nsid w:val="4EC8263E"/>
     <w:multiLevelType w:val="multilevel"/>
     <w:tmpl w:val="D7345C8E"/>
@@ -11671,7 +12122,7 @@
       </w:rPr>
     </w:lvl>
   </w:abstractNum>
-  <w:abstractNum w:abstractNumId="12" w15:restartNumberingAfterBreak="0">
+  <w:abstractNum w:abstractNumId="13">
     <w:nsid w:val="547001BB"/>
     <w:multiLevelType w:val="hybridMultilevel"/>
     <w:tmpl w:val="0FB4CA76"/>
@@ -11784,7 +12235,7 @@
       </w:rPr>
     </w:lvl>
   </w:abstractNum>
-  <w:abstractNum w:abstractNumId="13" w15:restartNumberingAfterBreak="0">
+  <w:abstractNum w:abstractNumId="14">
     <w:nsid w:val="561C473E"/>
     <w:multiLevelType w:val="hybridMultilevel"/>
     <w:tmpl w:val="C59EE28E"/>
@@ -11897,7 +12348,7 @@
       </w:rPr>
     </w:lvl>
   </w:abstractNum>
-  <w:abstractNum w:abstractNumId="14" w15:restartNumberingAfterBreak="0">
+  <w:abstractNum w:abstractNumId="15">
     <w:nsid w:val="5B4C3100"/>
     <w:multiLevelType w:val="multilevel"/>
     <w:tmpl w:val="A5148E5A"/>
@@ -12027,7 +12478,7 @@
       </w:rPr>
     </w:lvl>
   </w:abstractNum>
-  <w:abstractNum w:abstractNumId="15" w15:restartNumberingAfterBreak="0">
+  <w:abstractNum w:abstractNumId="16">
     <w:nsid w:val="778E4D87"/>
     <w:multiLevelType w:val="multilevel"/>
     <w:tmpl w:val="A5148E5A"/>
@@ -12157,7 +12608,7 @@
       </w:rPr>
     </w:lvl>
   </w:abstractNum>
-  <w:abstractNum w:abstractNumId="16" w15:restartNumberingAfterBreak="0">
+  <w:abstractNum w:abstractNumId="17">
     <w:nsid w:val="7EF84684"/>
     <w:multiLevelType w:val="hybridMultilevel"/>
     <w:tmpl w:val="070E247C"/>
@@ -12280,10 +12731,10 @@
     <w:abstractNumId w:val="4"/>
   </w:num>
   <w:num w:numId="4">
-    <w:abstractNumId w:val="12"/>
+    <w:abstractNumId w:val="13"/>
   </w:num>
   <w:num w:numId="5">
-    <w:abstractNumId w:val="13"/>
+    <w:abstractNumId w:val="14"/>
   </w:num>
   <w:num w:numId="6">
     <w:abstractNumId w:val="9"/>
@@ -12298,19 +12749,19 @@
     <w:abstractNumId w:val="0"/>
   </w:num>
   <w:num w:numId="10">
-    <w:abstractNumId w:val="16"/>
+    <w:abstractNumId w:val="17"/>
   </w:num>
   <w:num w:numId="11">
-    <w:abstractNumId w:val="11"/>
+    <w:abstractNumId w:val="12"/>
   </w:num>
   <w:num w:numId="12">
-    <w:abstractNumId w:val="14"/>
+    <w:abstractNumId w:val="15"/>
   </w:num>
   <w:num w:numId="13">
     <w:abstractNumId w:val="7"/>
   </w:num>
   <w:num w:numId="14">
-    <w:abstractNumId w:val="15"/>
+    <w:abstractNumId w:val="16"/>
   </w:num>
   <w:num w:numId="15">
     <w:abstractNumId w:val="6"/>
@@ -12321,11 +12772,14 @@
   <w:num w:numId="17">
     <w:abstractNumId w:val="5"/>
   </w:num>
+  <w:num w:numId="18">
+    <w:abstractNumId w:val="11"/>
+  </w:num>
 </w:numbering>
 </file>
 
 <file path=word/styles.xml><?xml version="1.0" encoding="utf-8"?>
-<w:styles xmlns:mc="http://schemas.openxmlformats.org/markup-compatibility/2006" xmlns:r="http://schemas.openxmlformats.org/officeDocument/2006/relationships" xmlns:w="http://schemas.openxmlformats.org/wordprocessingml/2006/main" xmlns:w14="http://schemas.microsoft.com/office/word/2010/wordml" xmlns:w15="http://schemas.microsoft.com/office/word/2012/wordml" xmlns:w16cid="http://schemas.microsoft.com/office/word/2016/wordml/cid" xmlns:w16se="http://schemas.microsoft.com/office/word/2015/wordml/symex" mc:Ignorable="w14 w15 w16se w16cid">
+<w:styles xmlns:mc="http://schemas.openxmlformats.org/markup-compatibility/2006" xmlns:r="http://schemas.openxmlformats.org/officeDocument/2006/relationships" xmlns:w="http://schemas.openxmlformats.org/wordprocessingml/2006/main" xmlns:w14="http://schemas.microsoft.com/office/word/2010/wordml" xmlns:w15="http://schemas.microsoft.com/office/word/2012/wordml" mc:Ignorable="w14 w15">
   <w:docDefaults>
     <w:rPrDefault>
       <w:rPr>
@@ -12341,7 +12795,7 @@
       </w:pPr>
     </w:pPrDefault>
   </w:docDefaults>
-  <w:latentStyles w:defLockedState="0" w:defUIPriority="99" w:defSemiHidden="0" w:defUnhideWhenUsed="0" w:defQFormat="0" w:count="375">
+  <w:latentStyles w:defLockedState="0" w:defUIPriority="99" w:defSemiHidden="0" w:defUnhideWhenUsed="0" w:defQFormat="0" w:count="371">
     <w:lsdException w:name="Normal" w:uiPriority="0" w:qFormat="1"/>
     <w:lsdException w:name="heading 1" w:uiPriority="9" w:qFormat="1"/>
     <w:lsdException w:name="heading 2" w:semiHidden="1" w:uiPriority="9" w:unhideWhenUsed="1" w:qFormat="1"/>
@@ -12713,10 +13167,6 @@
     <w:lsdException w:name="List Table 5 Dark Accent 6" w:uiPriority="50"/>
     <w:lsdException w:name="List Table 6 Colorful Accent 6" w:uiPriority="51"/>
     <w:lsdException w:name="List Table 7 Colorful Accent 6" w:uiPriority="52"/>
-    <w:lsdException w:name="Mention" w:semiHidden="1" w:unhideWhenUsed="1"/>
-    <w:lsdException w:name="Smart Hyperlink" w:semiHidden="1" w:unhideWhenUsed="1"/>
-    <w:lsdException w:name="Hashtag" w:semiHidden="1" w:unhideWhenUsed="1"/>
-    <w:lsdException w:name="Unresolved Mention" w:semiHidden="1" w:unhideWhenUsed="1"/>
   </w:latentStyles>
   <w:style w:type="paragraph" w:default="1" w:styleId="Normal">
     <w:name w:val="Normal"/>
@@ -12875,7 +13325,7 @@
       </w:tblCellMar>
     </w:tblPr>
   </w:style>
-  <w:style w:type="paragraph" w:styleId="Ttulo">
+  <w:style w:type="paragraph" w:styleId="Puesto">
     <w:name w:val="Title"/>
     <w:basedOn w:val="Normal"/>
     <w:next w:val="Normal"/>
@@ -12994,7 +13444,7 @@
       <w:u w:val="single"/>
     </w:rPr>
   </w:style>
-  <w:style w:type="paragraph" w:styleId="TtuloTDC">
+  <w:style w:type="paragraph" w:styleId="TtulodeTDC">
     <w:name w:val="TOC Heading"/>
     <w:basedOn w:val="Ttulo1"/>
     <w:next w:val="Normal"/>
@@ -13030,7 +13480,7 @@
       </w:tblBorders>
     </w:tblPr>
   </w:style>
-  <w:style w:type="table" w:styleId="Tablaconcuadrcula4-nfasis1">
+  <w:style w:type="table" w:styleId="Tabladecuadrcula4-nfasis1">
     <w:name w:val="Grid Table 4 Accent 1"/>
     <w:basedOn w:val="Tablanormal"/>
     <w:uiPriority w:val="49"/>
@@ -13451,7 +13901,7 @@
 </file>
 
 <file path=customXml/itemProps1.xml><?xml version="1.0" encoding="utf-8"?>
-<ds:datastoreItem xmlns:ds="http://schemas.openxmlformats.org/officeDocument/2006/customXml" ds:itemID="{FCC52EE8-6BEA-4A7F-BACF-1754D15B6E5B}">
+<ds:datastoreItem xmlns:ds="http://schemas.openxmlformats.org/officeDocument/2006/customXml" ds:itemID="{46CBA11D-550D-4736-8370-3D2F8BD9890E}">
   <ds:schemaRefs>
     <ds:schemaRef ds:uri="http://schemas.openxmlformats.org/officeDocument/2006/bibliography"/>
   </ds:schemaRefs>

</xml_diff>

<commit_message>
PGC/Control Definición de Librería de Línea Base
</commit_message>
<xml_diff>
--- a/Documentos/PGC.docx
+++ b/Documentos/PGC.docx
@@ -135,7 +135,7 @@
           <w:sz w:val="44"/>
           <w:szCs w:val="44"/>
         </w:rPr>
-        <w:t>5</w:t>
+        <w:t>6</w:t>
       </w:r>
     </w:p>
     <w:p>
@@ -3432,7 +3432,6 @@
               </w:rPr>
               <w:t xml:space="preserve">Caso 4 </w:t>
             </w:r>
-            <w:proofErr w:type="gramStart"/>
             <w:r>
               <w:rPr>
                 <w:rFonts w:asciiTheme="majorHAnsi" w:hAnsiTheme="majorHAnsi" w:cstheme="majorHAnsi"/>
@@ -3440,9 +3439,8 @@
                 <w:sz w:val="20"/>
                 <w:szCs w:val="20"/>
               </w:rPr>
-              <w:t>nomenclatura</w:t>
-            </w:r>
-            <w:proofErr w:type="gramEnd"/>
+              <w:t>nomenclaturas</w:t>
+            </w:r>
             <w:r>
               <w:rPr>
                 <w:rFonts w:asciiTheme="majorHAnsi" w:hAnsiTheme="majorHAnsi" w:cstheme="majorHAnsi"/>
@@ -3451,6 +3449,196 @@
                 <w:szCs w:val="20"/>
               </w:rPr>
               <w:t xml:space="preserve"> de scripts de base de datos</w:t>
+            </w:r>
+          </w:p>
+        </w:tc>
+        <w:tc>
+          <w:tcPr>
+            <w:tcW w:w="2285" w:type="dxa"/>
+            <w:tcBorders>
+              <w:top w:val="single" w:sz="6" w:space="0" w:color="00000A"/>
+              <w:left w:val="single" w:sz="6" w:space="0" w:color="00000A"/>
+              <w:bottom w:val="single" w:sz="6" w:space="0" w:color="00000A"/>
+              <w:right w:val="single" w:sz="6" w:space="0" w:color="00000A"/>
+            </w:tcBorders>
+            <w:shd w:val="clear" w:color="auto" w:fill="auto"/>
+            <w:tcMar>
+              <w:left w:w="107" w:type="dxa"/>
+            </w:tcMar>
+            <w:vAlign w:val="center"/>
+          </w:tcPr>
+          <w:p>
+            <w:pPr>
+              <w:keepLines/>
+              <w:widowControl w:val="0"/>
+              <w:pBdr>
+                <w:top w:val="nil"/>
+                <w:left w:val="nil"/>
+                <w:bottom w:val="nil"/>
+                <w:right w:val="nil"/>
+                <w:between w:val="nil"/>
+              </w:pBdr>
+              <w:spacing w:after="0"/>
+              <w:rPr>
+                <w:rFonts w:asciiTheme="majorHAnsi" w:hAnsiTheme="majorHAnsi" w:cstheme="majorHAnsi"/>
+                <w:color w:val="000000"/>
+                <w:sz w:val="20"/>
+                <w:szCs w:val="20"/>
+              </w:rPr>
+            </w:pPr>
+            <w:proofErr w:type="spellStart"/>
+            <w:r>
+              <w:rPr>
+                <w:rFonts w:asciiTheme="majorHAnsi" w:hAnsiTheme="majorHAnsi" w:cstheme="majorHAnsi"/>
+                <w:color w:val="000000"/>
+                <w:sz w:val="20"/>
+                <w:szCs w:val="20"/>
+              </w:rPr>
+              <w:t>Thalia</w:t>
+            </w:r>
+            <w:proofErr w:type="spellEnd"/>
+            <w:r>
+              <w:rPr>
+                <w:rFonts w:asciiTheme="majorHAnsi" w:hAnsiTheme="majorHAnsi" w:cstheme="majorHAnsi"/>
+                <w:color w:val="000000"/>
+                <w:sz w:val="20"/>
+                <w:szCs w:val="20"/>
+              </w:rPr>
+              <w:t xml:space="preserve"> Quiroz Guzmán</w:t>
+            </w:r>
+          </w:p>
+        </w:tc>
+      </w:tr>
+      <w:tr>
+        <w:trPr>
+          <w:trHeight w:val="400"/>
+        </w:trPr>
+        <w:tc>
+          <w:tcPr>
+            <w:tcW w:w="1285" w:type="dxa"/>
+            <w:tcBorders>
+              <w:top w:val="single" w:sz="4" w:space="0" w:color="000000"/>
+              <w:left w:val="single" w:sz="6" w:space="0" w:color="00000A"/>
+              <w:bottom w:val="single" w:sz="4" w:space="0" w:color="000000"/>
+              <w:right w:val="single" w:sz="6" w:space="0" w:color="00000A"/>
+            </w:tcBorders>
+            <w:shd w:val="clear" w:color="auto" w:fill="auto"/>
+            <w:tcMar>
+              <w:left w:w="107" w:type="dxa"/>
+            </w:tcMar>
+            <w:vAlign w:val="center"/>
+          </w:tcPr>
+          <w:p>
+            <w:pPr>
+              <w:keepLines/>
+              <w:widowControl w:val="0"/>
+              <w:pBdr>
+                <w:top w:val="nil"/>
+                <w:left w:val="nil"/>
+                <w:bottom w:val="nil"/>
+                <w:right w:val="nil"/>
+                <w:between w:val="nil"/>
+              </w:pBdr>
+              <w:spacing w:after="0"/>
+              <w:jc w:val="center"/>
+              <w:rPr>
+                <w:rFonts w:asciiTheme="majorHAnsi" w:hAnsiTheme="majorHAnsi" w:cstheme="majorHAnsi"/>
+                <w:sz w:val="20"/>
+                <w:szCs w:val="20"/>
+              </w:rPr>
+            </w:pPr>
+            <w:r>
+              <w:rPr>
+                <w:rFonts w:asciiTheme="majorHAnsi" w:hAnsiTheme="majorHAnsi" w:cstheme="majorHAnsi"/>
+                <w:sz w:val="20"/>
+                <w:szCs w:val="20"/>
+              </w:rPr>
+              <w:t>19/10/2018</w:t>
+            </w:r>
+          </w:p>
+        </w:tc>
+        <w:tc>
+          <w:tcPr>
+            <w:tcW w:w="966" w:type="dxa"/>
+            <w:tcBorders>
+              <w:top w:val="single" w:sz="4" w:space="0" w:color="000000"/>
+              <w:left w:val="single" w:sz="6" w:space="0" w:color="00000A"/>
+              <w:bottom w:val="single" w:sz="4" w:space="0" w:color="000000"/>
+              <w:right w:val="single" w:sz="6" w:space="0" w:color="00000A"/>
+            </w:tcBorders>
+            <w:shd w:val="clear" w:color="auto" w:fill="auto"/>
+            <w:tcMar>
+              <w:left w:w="107" w:type="dxa"/>
+            </w:tcMar>
+            <w:vAlign w:val="center"/>
+          </w:tcPr>
+          <w:p>
+            <w:pPr>
+              <w:keepLines/>
+              <w:widowControl w:val="0"/>
+              <w:pBdr>
+                <w:top w:val="nil"/>
+                <w:left w:val="nil"/>
+                <w:bottom w:val="nil"/>
+                <w:right w:val="nil"/>
+                <w:between w:val="nil"/>
+              </w:pBdr>
+              <w:spacing w:after="0"/>
+              <w:jc w:val="center"/>
+              <w:rPr>
+                <w:rFonts w:asciiTheme="majorHAnsi" w:hAnsiTheme="majorHAnsi" w:cstheme="majorHAnsi"/>
+                <w:color w:val="000000" w:themeColor="text1"/>
+                <w:sz w:val="20"/>
+                <w:szCs w:val="20"/>
+              </w:rPr>
+            </w:pPr>
+            <w:r>
+              <w:rPr>
+                <w:rFonts w:asciiTheme="majorHAnsi" w:hAnsiTheme="majorHAnsi" w:cstheme="majorHAnsi"/>
+                <w:color w:val="000000" w:themeColor="text1"/>
+                <w:sz w:val="20"/>
+                <w:szCs w:val="20"/>
+              </w:rPr>
+              <w:t>2.6</w:t>
+            </w:r>
+          </w:p>
+        </w:tc>
+        <w:tc>
+          <w:tcPr>
+            <w:tcW w:w="4000" w:type="dxa"/>
+            <w:tcBorders>
+              <w:top w:val="single" w:sz="4" w:space="0" w:color="000000"/>
+              <w:left w:val="single" w:sz="6" w:space="0" w:color="00000A"/>
+              <w:bottom w:val="single" w:sz="4" w:space="0" w:color="000000"/>
+              <w:right w:val="single" w:sz="6" w:space="0" w:color="00000A"/>
+            </w:tcBorders>
+            <w:shd w:val="clear" w:color="auto" w:fill="auto"/>
+            <w:tcMar>
+              <w:left w:w="107" w:type="dxa"/>
+            </w:tcMar>
+            <w:vAlign w:val="center"/>
+          </w:tcPr>
+          <w:p>
+            <w:pPr>
+              <w:pStyle w:val="Ttulo2"/>
+              <w:jc w:val="both"/>
+              <w:rPr>
+                <w:rFonts w:asciiTheme="majorHAnsi" w:hAnsiTheme="majorHAnsi" w:cstheme="majorHAnsi"/>
+                <w:color w:val="auto"/>
+                <w:sz w:val="20"/>
+                <w:szCs w:val="20"/>
+              </w:rPr>
+            </w:pPr>
+            <w:bookmarkStart w:id="21" w:name="_GoBack"/>
+            <w:bookmarkEnd w:id="21"/>
+            <w:r>
+              <w:rPr>
+                <w:rFonts w:asciiTheme="majorHAnsi" w:hAnsiTheme="majorHAnsi" w:cstheme="majorHAnsi"/>
+                <w:color w:val="auto"/>
+                <w:sz w:val="20"/>
+                <w:szCs w:val="20"/>
+              </w:rPr>
+              <w:t>Definición de Librería de Línea Base</w:t>
             </w:r>
           </w:p>
         </w:tc>
@@ -4418,7 +4606,7 @@
           <w:b/>
         </w:rPr>
       </w:pPr>
-      <w:bookmarkStart w:id="21" w:name="_Toc527071887"/>
+      <w:bookmarkStart w:id="22" w:name="_Toc527071887"/>
       <w:r>
         <w:rPr>
           <w:rFonts w:asciiTheme="majorHAnsi" w:hAnsiTheme="majorHAnsi" w:cstheme="majorHAnsi"/>
@@ -4429,7 +4617,7 @@
         <w:lastRenderedPageBreak/>
         <w:t>Plan de Gestión de la Configuración</w:t>
       </w:r>
-      <w:bookmarkEnd w:id="21"/>
+      <w:bookmarkEnd w:id="22"/>
     </w:p>
     <w:p/>
     <w:p>
@@ -4454,7 +4642,7 @@
         </w:rPr>
         <w:t xml:space="preserve"> </w:t>
       </w:r>
-      <w:bookmarkStart w:id="22" w:name="_Toc527071888"/>
+      <w:bookmarkStart w:id="23" w:name="_Toc527071888"/>
       <w:r>
         <w:rPr>
           <w:rFonts w:asciiTheme="majorHAnsi" w:hAnsiTheme="majorHAnsi" w:cstheme="majorHAnsi"/>
@@ -4464,7 +4652,7 @@
         </w:rPr>
         <w:t>Introducción</w:t>
       </w:r>
-      <w:bookmarkEnd w:id="22"/>
+      <w:bookmarkEnd w:id="23"/>
     </w:p>
     <w:p>
       <w:pPr>
@@ -4535,7 +4723,7 @@
           <w:rFonts w:asciiTheme="majorHAnsi" w:hAnsiTheme="majorHAnsi" w:cstheme="majorHAnsi"/>
         </w:rPr>
       </w:pPr>
-      <w:bookmarkStart w:id="23" w:name="_Hlk525601805"/>
+      <w:bookmarkStart w:id="24" w:name="_Hlk525601805"/>
       <w:r>
         <w:rPr>
           <w:rFonts w:asciiTheme="majorHAnsi" w:hAnsiTheme="majorHAnsi" w:cstheme="majorHAnsi"/>
@@ -4543,7 +4731,7 @@
         <w:t xml:space="preserve">Este documento tiene como finalidad tener un mapeo de los cambios que sucedan en el desarrollo para así poder actuar con respecto a ellos. </w:t>
       </w:r>
     </w:p>
-    <w:bookmarkEnd w:id="23"/>
+    <w:bookmarkEnd w:id="24"/>
     <w:p>
       <w:pPr>
         <w:ind w:firstLine="567"/>
@@ -4564,7 +4752,7 @@
           <w:szCs w:val="28"/>
         </w:rPr>
       </w:pPr>
-      <w:bookmarkStart w:id="24" w:name="_Toc527071889"/>
+      <w:bookmarkStart w:id="25" w:name="_Toc527071889"/>
       <w:r>
         <w:rPr>
           <w:rFonts w:asciiTheme="majorHAnsi" w:hAnsiTheme="majorHAnsi" w:cstheme="majorHAnsi"/>
@@ -4585,7 +4773,7 @@
         </w:rPr>
         <w:t>Roles, responsabilidades y cantidad</w:t>
       </w:r>
-      <w:bookmarkEnd w:id="24"/>
+      <w:bookmarkEnd w:id="25"/>
     </w:p>
     <w:p/>
     <w:tbl>
@@ -5511,7 +5699,7 @@
         </w:rPr>
         <w:tab/>
       </w:r>
-      <w:bookmarkStart w:id="25" w:name="_Toc527071890"/>
+      <w:bookmarkStart w:id="26" w:name="_Toc527071890"/>
       <w:r>
         <w:rPr>
           <w:rFonts w:asciiTheme="majorHAnsi" w:hAnsiTheme="majorHAnsi" w:cstheme="majorHAnsi"/>
@@ -5532,7 +5720,7 @@
         </w:rPr>
         <w:t>Políticas, directrices y procedimientos</w:t>
       </w:r>
-      <w:bookmarkEnd w:id="25"/>
+      <w:bookmarkEnd w:id="26"/>
     </w:p>
     <w:p>
       <w:pPr>
@@ -6058,7 +6246,7 @@
           <w:color w:val="000000"/>
         </w:rPr>
       </w:pPr>
-      <w:bookmarkStart w:id="26" w:name="_Toc527071891"/>
+      <w:bookmarkStart w:id="27" w:name="_Toc527071891"/>
       <w:r>
         <w:rPr>
           <w:rFonts w:asciiTheme="majorHAnsi" w:hAnsiTheme="majorHAnsi" w:cstheme="majorHAnsi"/>
@@ -6080,7 +6268,7 @@
         </w:rPr>
         <w:t>Herramientas, entorno e infraestructura</w:t>
       </w:r>
-      <w:bookmarkEnd w:id="26"/>
+      <w:bookmarkEnd w:id="27"/>
     </w:p>
     <w:p>
       <w:pPr>
@@ -6271,7 +6459,7 @@
       </w:pPr>
     </w:p>
     <w:p>
-      <w:bookmarkStart w:id="27" w:name="_Toc517873452"/>
+      <w:bookmarkStart w:id="28" w:name="_Toc517873452"/>
     </w:p>
     <w:p>
       <w:pPr>
@@ -6325,7 +6513,7 @@
         <w:lastRenderedPageBreak/>
         <w:t>Herramientas de control de versiones</w:t>
       </w:r>
-      <w:bookmarkEnd w:id="27"/>
+      <w:bookmarkEnd w:id="28"/>
     </w:p>
     <w:p>
       <w:pPr>
@@ -6679,7 +6867,7 @@
           <w:color w:val="000000"/>
         </w:rPr>
       </w:pPr>
-      <w:bookmarkStart w:id="28" w:name="_Toc527071892"/>
+      <w:bookmarkStart w:id="29" w:name="_Toc527071892"/>
       <w:r>
         <w:rPr>
           <w:rFonts w:asciiTheme="majorHAnsi" w:hAnsiTheme="majorHAnsi" w:cstheme="majorHAnsi"/>
@@ -6700,7 +6888,7 @@
         </w:rPr>
         <w:t>Calendario</w:t>
       </w:r>
-      <w:bookmarkEnd w:id="28"/>
+      <w:bookmarkEnd w:id="29"/>
     </w:p>
     <w:p>
       <w:pPr>
@@ -6711,8 +6899,8 @@
           <w:szCs w:val="24"/>
         </w:rPr>
       </w:pPr>
-      <w:bookmarkStart w:id="29" w:name="_17dp8vu" w:colFirst="0" w:colLast="0"/>
-      <w:bookmarkEnd w:id="29"/>
+      <w:bookmarkStart w:id="30" w:name="_17dp8vu" w:colFirst="0" w:colLast="0"/>
+      <w:bookmarkEnd w:id="30"/>
     </w:p>
     <w:p>
       <w:pPr>
@@ -9149,7 +9337,7 @@
           <w:sz w:val="28"/>
         </w:rPr>
       </w:pPr>
-      <w:bookmarkStart w:id="30" w:name="_Toc527071893"/>
+      <w:bookmarkStart w:id="31" w:name="_Toc527071893"/>
       <w:r>
         <w:rPr>
           <w:rFonts w:asciiTheme="majorHAnsi" w:hAnsiTheme="majorHAnsi" w:cstheme="majorHAnsi"/>
@@ -9159,7 +9347,7 @@
         <w:lastRenderedPageBreak/>
         <w:t>Identificación</w:t>
       </w:r>
-      <w:bookmarkEnd w:id="30"/>
+      <w:bookmarkEnd w:id="31"/>
     </w:p>
     <w:p>
       <w:pPr>
@@ -9172,7 +9360,7 @@
           <w:sz w:val="28"/>
         </w:rPr>
       </w:pPr>
-      <w:bookmarkStart w:id="31" w:name="_Toc527071894"/>
+      <w:bookmarkStart w:id="32" w:name="_Toc527071894"/>
       <w:r>
         <w:rPr>
           <w:rFonts w:asciiTheme="majorHAnsi" w:hAnsiTheme="majorHAnsi" w:cstheme="majorHAnsi"/>
@@ -9191,7 +9379,7 @@
         </w:rPr>
         <w:t>Lista de la clasificación del CI:</w:t>
       </w:r>
-      <w:bookmarkEnd w:id="31"/>
+      <w:bookmarkEnd w:id="32"/>
     </w:p>
     <w:p>
       <w:pPr>
@@ -10275,7 +10463,7 @@
           <w:sz w:val="28"/>
         </w:rPr>
       </w:pPr>
-      <w:bookmarkStart w:id="32" w:name="_Toc527071895"/>
+      <w:bookmarkStart w:id="33" w:name="_Toc527071895"/>
       <w:r>
         <w:rPr>
           <w:rFonts w:asciiTheme="majorHAnsi" w:hAnsiTheme="majorHAnsi" w:cstheme="majorHAnsi"/>
@@ -10294,7 +10482,7 @@
         </w:rPr>
         <w:t>Definición de la nomenclatura de los ítems:</w:t>
       </w:r>
-      <w:bookmarkEnd w:id="32"/>
+      <w:bookmarkEnd w:id="33"/>
     </w:p>
     <w:p>
       <w:pPr>
@@ -10515,8 +10703,816 @@
         <w:lastRenderedPageBreak/>
         <w:t>STV_SBD_02</w:t>
       </w:r>
-      <w:bookmarkStart w:id="33" w:name="_GoBack"/>
-      <w:bookmarkEnd w:id="33"/>
+    </w:p>
+    <w:p>
+      <w:pPr>
+        <w:rPr>
+          <w:rFonts w:asciiTheme="majorHAnsi" w:hAnsiTheme="majorHAnsi" w:cstheme="majorHAnsi"/>
+          <w:sz w:val="28"/>
+        </w:rPr>
+      </w:pPr>
+    </w:p>
+    <w:p>
+      <w:pPr>
+        <w:spacing w:after="0" w:line="240" w:lineRule="auto"/>
+        <w:rPr>
+          <w:rFonts w:asciiTheme="majorHAnsi" w:eastAsia="Times New Roman" w:hAnsiTheme="majorHAnsi" w:cstheme="majorHAnsi"/>
+          <w:b/>
+          <w:color w:val="000000"/>
+          <w:lang w:eastAsia="es-PE"/>
+        </w:rPr>
+      </w:pPr>
+      <w:r>
+        <w:rPr>
+          <w:rFonts w:asciiTheme="majorHAnsi" w:eastAsia="Times New Roman" w:hAnsiTheme="majorHAnsi" w:cstheme="majorHAnsi"/>
+          <w:b/>
+          <w:color w:val="000000"/>
+          <w:lang w:eastAsia="es-PE"/>
+        </w:rPr>
+        <w:t>Librería de Desarrollo</w:t>
+      </w:r>
+    </w:p>
+    <w:p>
+      <w:pPr>
+        <w:spacing w:after="0" w:line="240" w:lineRule="auto"/>
+        <w:rPr>
+          <w:rFonts w:asciiTheme="majorHAnsi" w:eastAsia="Times New Roman" w:hAnsiTheme="majorHAnsi" w:cstheme="majorHAnsi"/>
+          <w:b/>
+          <w:sz w:val="24"/>
+          <w:szCs w:val="24"/>
+          <w:lang w:eastAsia="es-PE"/>
+        </w:rPr>
+      </w:pPr>
+    </w:p>
+    <w:p>
+      <w:pPr>
+        <w:numPr>
+          <w:ilvl w:val="0"/>
+          <w:numId w:val="19"/>
+        </w:numPr>
+        <w:spacing w:after="0" w:line="240" w:lineRule="auto"/>
+        <w:textAlignment w:val="baseline"/>
+        <w:rPr>
+          <w:rFonts w:asciiTheme="majorHAnsi" w:eastAsia="Times New Roman" w:hAnsiTheme="majorHAnsi" w:cstheme="majorHAnsi"/>
+          <w:color w:val="000000"/>
+          <w:lang w:eastAsia="es-PE"/>
+        </w:rPr>
+      </w:pPr>
+      <w:r>
+        <w:rPr>
+          <w:rFonts w:asciiTheme="majorHAnsi" w:eastAsia="Times New Roman" w:hAnsiTheme="majorHAnsi" w:cstheme="majorHAnsi"/>
+          <w:color w:val="000000"/>
+          <w:lang w:eastAsia="es-PE"/>
+        </w:rPr>
+        <w:t>Responsables:</w:t>
+      </w:r>
+    </w:p>
+    <w:p>
+      <w:pPr>
+        <w:numPr>
+          <w:ilvl w:val="1"/>
+          <w:numId w:val="19"/>
+        </w:numPr>
+        <w:spacing w:after="0" w:line="240" w:lineRule="auto"/>
+        <w:textAlignment w:val="baseline"/>
+        <w:rPr>
+          <w:rFonts w:asciiTheme="majorHAnsi" w:eastAsia="Times New Roman" w:hAnsiTheme="majorHAnsi" w:cstheme="majorHAnsi"/>
+          <w:color w:val="000000"/>
+          <w:lang w:eastAsia="es-PE"/>
+        </w:rPr>
+      </w:pPr>
+      <w:r>
+        <w:rPr>
+          <w:rFonts w:asciiTheme="majorHAnsi" w:eastAsia="Times New Roman" w:hAnsiTheme="majorHAnsi" w:cstheme="majorHAnsi"/>
+          <w:color w:val="000000"/>
+          <w:lang w:eastAsia="es-PE"/>
+        </w:rPr>
+        <w:t>Gerente de la Configuración</w:t>
+      </w:r>
+    </w:p>
+    <w:p>
+      <w:pPr>
+        <w:numPr>
+          <w:ilvl w:val="0"/>
+          <w:numId w:val="19"/>
+        </w:numPr>
+        <w:spacing w:after="0" w:line="240" w:lineRule="auto"/>
+        <w:textAlignment w:val="baseline"/>
+        <w:rPr>
+          <w:rFonts w:asciiTheme="majorHAnsi" w:eastAsia="Times New Roman" w:hAnsiTheme="majorHAnsi" w:cstheme="majorHAnsi"/>
+          <w:color w:val="000000"/>
+          <w:lang w:eastAsia="es-PE"/>
+        </w:rPr>
+      </w:pPr>
+      <w:r>
+        <w:rPr>
+          <w:rFonts w:asciiTheme="majorHAnsi" w:eastAsia="Times New Roman" w:hAnsiTheme="majorHAnsi" w:cstheme="majorHAnsi"/>
+          <w:color w:val="000000"/>
+          <w:lang w:eastAsia="es-PE"/>
+        </w:rPr>
+        <w:t>Actividades:</w:t>
+      </w:r>
+    </w:p>
+    <w:p>
+      <w:pPr>
+        <w:numPr>
+          <w:ilvl w:val="1"/>
+          <w:numId w:val="19"/>
+        </w:numPr>
+        <w:spacing w:after="0" w:line="240" w:lineRule="auto"/>
+        <w:textAlignment w:val="baseline"/>
+        <w:rPr>
+          <w:rFonts w:asciiTheme="majorHAnsi" w:eastAsia="Times New Roman" w:hAnsiTheme="majorHAnsi" w:cstheme="majorHAnsi"/>
+          <w:color w:val="000000"/>
+          <w:lang w:eastAsia="es-PE"/>
+        </w:rPr>
+      </w:pPr>
+      <w:r>
+        <w:rPr>
+          <w:rFonts w:asciiTheme="majorHAnsi" w:eastAsia="Times New Roman" w:hAnsiTheme="majorHAnsi" w:cstheme="majorHAnsi"/>
+          <w:color w:val="000000"/>
+          <w:lang w:eastAsia="es-PE"/>
+        </w:rPr>
+        <w:t>Mantener actualizadas las líneas bases establecidas durante el transcurso y desarrollo del proyecto</w:t>
+      </w:r>
+    </w:p>
+    <w:p>
+      <w:pPr>
+        <w:pStyle w:val="Prrafodelista"/>
+        <w:numPr>
+          <w:ilvl w:val="0"/>
+          <w:numId w:val="19"/>
+        </w:numPr>
+        <w:pBdr>
+          <w:top w:val="none" w:sz="0" w:space="0" w:color="auto"/>
+          <w:left w:val="none" w:sz="0" w:space="0" w:color="auto"/>
+          <w:bottom w:val="none" w:sz="0" w:space="0" w:color="auto"/>
+          <w:right w:val="none" w:sz="0" w:space="0" w:color="auto"/>
+          <w:between w:val="none" w:sz="0" w:space="0" w:color="auto"/>
+        </w:pBdr>
+        <w:spacing w:after="0" w:line="240" w:lineRule="auto"/>
+        <w:textAlignment w:val="baseline"/>
+        <w:rPr>
+          <w:rFonts w:asciiTheme="majorHAnsi" w:eastAsia="Times New Roman" w:hAnsiTheme="majorHAnsi" w:cstheme="majorHAnsi"/>
+        </w:rPr>
+      </w:pPr>
+      <w:r>
+        <w:rPr>
+          <w:rFonts w:asciiTheme="majorHAnsi" w:eastAsia="Times New Roman" w:hAnsiTheme="majorHAnsi" w:cstheme="majorHAnsi"/>
+        </w:rPr>
+        <w:t>Contenido</w:t>
+      </w:r>
+    </w:p>
+    <w:p>
+      <w:pPr>
+        <w:pStyle w:val="Prrafodelista"/>
+        <w:numPr>
+          <w:ilvl w:val="1"/>
+          <w:numId w:val="19"/>
+        </w:numPr>
+        <w:pBdr>
+          <w:top w:val="none" w:sz="0" w:space="0" w:color="auto"/>
+          <w:left w:val="none" w:sz="0" w:space="0" w:color="auto"/>
+          <w:bottom w:val="none" w:sz="0" w:space="0" w:color="auto"/>
+          <w:right w:val="none" w:sz="0" w:space="0" w:color="auto"/>
+          <w:between w:val="none" w:sz="0" w:space="0" w:color="auto"/>
+        </w:pBdr>
+        <w:spacing w:after="0" w:line="240" w:lineRule="auto"/>
+        <w:textAlignment w:val="baseline"/>
+        <w:rPr>
+          <w:rFonts w:asciiTheme="majorHAnsi" w:eastAsia="Times New Roman" w:hAnsiTheme="majorHAnsi" w:cstheme="majorHAnsi"/>
+        </w:rPr>
+      </w:pPr>
+      <w:r>
+        <w:rPr>
+          <w:rFonts w:asciiTheme="majorHAnsi" w:eastAsia="Times New Roman" w:hAnsiTheme="majorHAnsi" w:cstheme="majorHAnsi"/>
+        </w:rPr>
+        <w:t xml:space="preserve"> </w:t>
+      </w:r>
+      <w:r>
+        <w:rPr>
+          <w:rFonts w:asciiTheme="majorHAnsi" w:eastAsia="Times New Roman" w:hAnsiTheme="majorHAnsi" w:cstheme="majorHAnsi"/>
+        </w:rPr>
+        <w:t>Línea base de negocio</w:t>
+      </w:r>
+      <w:r>
+        <w:rPr>
+          <w:rFonts w:asciiTheme="majorHAnsi" w:eastAsia="Times New Roman" w:hAnsiTheme="majorHAnsi" w:cstheme="majorHAnsi"/>
+        </w:rPr>
+        <w:t xml:space="preserve"> </w:t>
+      </w:r>
+    </w:p>
+    <w:p>
+      <w:pPr>
+        <w:numPr>
+          <w:ilvl w:val="1"/>
+          <w:numId w:val="19"/>
+        </w:numPr>
+        <w:spacing w:after="0" w:line="240" w:lineRule="auto"/>
+        <w:textAlignment w:val="baseline"/>
+        <w:rPr>
+          <w:rFonts w:asciiTheme="majorHAnsi" w:eastAsia="Times New Roman" w:hAnsiTheme="majorHAnsi" w:cstheme="majorHAnsi"/>
+          <w:color w:val="000000"/>
+          <w:lang w:eastAsia="es-PE"/>
+        </w:rPr>
+      </w:pPr>
+      <w:r>
+        <w:rPr>
+          <w:rFonts w:asciiTheme="majorHAnsi" w:eastAsia="Times New Roman" w:hAnsiTheme="majorHAnsi" w:cstheme="majorHAnsi"/>
+          <w:color w:val="000000"/>
+          <w:lang w:eastAsia="es-PE"/>
+        </w:rPr>
+        <w:t xml:space="preserve"> </w:t>
+      </w:r>
+      <w:r>
+        <w:rPr>
+          <w:rFonts w:asciiTheme="majorHAnsi" w:eastAsia="Times New Roman" w:hAnsiTheme="majorHAnsi" w:cstheme="majorHAnsi"/>
+          <w:color w:val="000000"/>
+          <w:lang w:eastAsia="es-PE"/>
+        </w:rPr>
+        <w:t>Línea base de análisis</w:t>
+      </w:r>
+    </w:p>
+    <w:p>
+      <w:pPr>
+        <w:numPr>
+          <w:ilvl w:val="1"/>
+          <w:numId w:val="19"/>
+        </w:numPr>
+        <w:spacing w:after="0" w:line="240" w:lineRule="auto"/>
+        <w:textAlignment w:val="baseline"/>
+        <w:rPr>
+          <w:rFonts w:asciiTheme="majorHAnsi" w:eastAsia="Times New Roman" w:hAnsiTheme="majorHAnsi" w:cstheme="majorHAnsi"/>
+          <w:color w:val="000000"/>
+          <w:lang w:eastAsia="es-PE"/>
+        </w:rPr>
+      </w:pPr>
+      <w:r>
+        <w:rPr>
+          <w:rFonts w:asciiTheme="majorHAnsi" w:eastAsia="Times New Roman" w:hAnsiTheme="majorHAnsi" w:cstheme="majorHAnsi"/>
+          <w:color w:val="000000"/>
+          <w:lang w:eastAsia="es-PE"/>
+        </w:rPr>
+        <w:t xml:space="preserve"> </w:t>
+      </w:r>
+      <w:r>
+        <w:rPr>
+          <w:rFonts w:asciiTheme="majorHAnsi" w:eastAsia="Times New Roman" w:hAnsiTheme="majorHAnsi" w:cstheme="majorHAnsi"/>
+          <w:color w:val="000000"/>
+          <w:lang w:eastAsia="es-PE"/>
+        </w:rPr>
+        <w:t>Línea base de diseño</w:t>
+      </w:r>
+    </w:p>
+    <w:p>
+      <w:pPr>
+        <w:numPr>
+          <w:ilvl w:val="1"/>
+          <w:numId w:val="19"/>
+        </w:numPr>
+        <w:spacing w:after="0" w:line="240" w:lineRule="auto"/>
+        <w:textAlignment w:val="baseline"/>
+        <w:rPr>
+          <w:rFonts w:asciiTheme="majorHAnsi" w:eastAsia="Times New Roman" w:hAnsiTheme="majorHAnsi" w:cstheme="majorHAnsi"/>
+          <w:color w:val="000000"/>
+          <w:lang w:eastAsia="es-PE"/>
+        </w:rPr>
+      </w:pPr>
+      <w:r>
+        <w:rPr>
+          <w:rFonts w:asciiTheme="majorHAnsi" w:eastAsia="Times New Roman" w:hAnsiTheme="majorHAnsi" w:cstheme="majorHAnsi"/>
+          <w:color w:val="000000"/>
+          <w:lang w:eastAsia="es-PE"/>
+        </w:rPr>
+        <w:t xml:space="preserve"> Línea base de desarrollo del sistema</w:t>
+      </w:r>
+    </w:p>
+    <w:p>
+      <w:pPr>
+        <w:numPr>
+          <w:ilvl w:val="1"/>
+          <w:numId w:val="19"/>
+        </w:numPr>
+        <w:spacing w:after="0" w:line="240" w:lineRule="auto"/>
+        <w:textAlignment w:val="baseline"/>
+        <w:rPr>
+          <w:rFonts w:asciiTheme="majorHAnsi" w:eastAsia="Times New Roman" w:hAnsiTheme="majorHAnsi" w:cstheme="majorHAnsi"/>
+          <w:color w:val="000000"/>
+          <w:lang w:eastAsia="es-PE"/>
+        </w:rPr>
+      </w:pPr>
+      <w:r>
+        <w:rPr>
+          <w:rFonts w:asciiTheme="majorHAnsi" w:eastAsia="Times New Roman" w:hAnsiTheme="majorHAnsi" w:cstheme="majorHAnsi"/>
+          <w:color w:val="000000"/>
+          <w:lang w:eastAsia="es-PE"/>
+        </w:rPr>
+        <w:t xml:space="preserve"> </w:t>
+      </w:r>
+      <w:r>
+        <w:rPr>
+          <w:rFonts w:asciiTheme="majorHAnsi" w:eastAsia="Times New Roman" w:hAnsiTheme="majorHAnsi" w:cstheme="majorHAnsi"/>
+          <w:color w:val="000000"/>
+          <w:lang w:eastAsia="es-PE"/>
+        </w:rPr>
+        <w:t>Línea base de pruebas</w:t>
+      </w:r>
+    </w:p>
+    <w:p>
+      <w:pPr>
+        <w:numPr>
+          <w:ilvl w:val="1"/>
+          <w:numId w:val="19"/>
+        </w:numPr>
+        <w:spacing w:after="0" w:line="240" w:lineRule="auto"/>
+        <w:textAlignment w:val="baseline"/>
+        <w:rPr>
+          <w:rFonts w:asciiTheme="majorHAnsi" w:eastAsia="Times New Roman" w:hAnsiTheme="majorHAnsi" w:cstheme="majorHAnsi"/>
+          <w:color w:val="000000"/>
+          <w:lang w:eastAsia="es-PE"/>
+        </w:rPr>
+      </w:pPr>
+      <w:r>
+        <w:rPr>
+          <w:rFonts w:asciiTheme="majorHAnsi" w:eastAsia="Times New Roman" w:hAnsiTheme="majorHAnsi" w:cstheme="majorHAnsi"/>
+          <w:color w:val="000000"/>
+          <w:lang w:eastAsia="es-PE"/>
+        </w:rPr>
+        <w:t xml:space="preserve"> </w:t>
+      </w:r>
+      <w:r>
+        <w:rPr>
+          <w:rFonts w:asciiTheme="majorHAnsi" w:eastAsia="Times New Roman" w:hAnsiTheme="majorHAnsi" w:cstheme="majorHAnsi"/>
+          <w:color w:val="000000"/>
+          <w:lang w:eastAsia="es-PE"/>
+        </w:rPr>
+        <w:t>Línea base de producción</w:t>
+      </w:r>
+    </w:p>
+    <w:p>
+      <w:pPr>
+        <w:spacing w:after="0" w:line="240" w:lineRule="auto"/>
+        <w:rPr>
+          <w:rFonts w:asciiTheme="majorHAnsi" w:eastAsia="Times New Roman" w:hAnsiTheme="majorHAnsi" w:cstheme="majorHAnsi"/>
+          <w:sz w:val="24"/>
+          <w:szCs w:val="24"/>
+          <w:lang w:eastAsia="es-PE"/>
+        </w:rPr>
+      </w:pPr>
+    </w:p>
+    <w:p>
+      <w:pPr>
+        <w:numPr>
+          <w:ilvl w:val="0"/>
+          <w:numId w:val="20"/>
+        </w:numPr>
+        <w:spacing w:after="0" w:line="240" w:lineRule="auto"/>
+        <w:textAlignment w:val="baseline"/>
+        <w:rPr>
+          <w:rFonts w:asciiTheme="majorHAnsi" w:eastAsia="Times New Roman" w:hAnsiTheme="majorHAnsi" w:cstheme="majorHAnsi"/>
+          <w:color w:val="000000"/>
+          <w:lang w:eastAsia="es-PE"/>
+        </w:rPr>
+      </w:pPr>
+      <w:r>
+        <w:rPr>
+          <w:rFonts w:asciiTheme="majorHAnsi" w:eastAsia="Times New Roman" w:hAnsiTheme="majorHAnsi" w:cstheme="majorHAnsi"/>
+          <w:color w:val="000000"/>
+          <w:lang w:eastAsia="es-PE"/>
+        </w:rPr>
+        <w:t>Accesos</w:t>
+      </w:r>
+    </w:p>
+    <w:p>
+      <w:pPr>
+        <w:spacing w:after="0" w:line="240" w:lineRule="auto"/>
+        <w:rPr>
+          <w:rFonts w:asciiTheme="majorHAnsi" w:eastAsia="Times New Roman" w:hAnsiTheme="majorHAnsi" w:cstheme="majorHAnsi"/>
+          <w:sz w:val="24"/>
+          <w:szCs w:val="24"/>
+          <w:lang w:eastAsia="es-PE"/>
+        </w:rPr>
+      </w:pPr>
+    </w:p>
+    <w:tbl>
+      <w:tblPr>
+        <w:tblStyle w:val="Tabladecuadrcula4-nfasis1"/>
+        <w:tblW w:w="6374" w:type="dxa"/>
+        <w:tblInd w:w="1059" w:type="dxa"/>
+        <w:tblLook w:val="04A0" w:firstRow="1" w:lastRow="0" w:firstColumn="1" w:lastColumn="0" w:noHBand="0" w:noVBand="1"/>
+      </w:tblPr>
+      <w:tblGrid>
+        <w:gridCol w:w="3256"/>
+        <w:gridCol w:w="3118"/>
+      </w:tblGrid>
+      <w:tr>
+        <w:trPr>
+          <w:cnfStyle w:val="100000000000" w:firstRow="1" w:lastRow="0" w:firstColumn="0" w:lastColumn="0" w:oddVBand="0" w:evenVBand="0" w:oddHBand="0" w:evenHBand="0" w:firstRowFirstColumn="0" w:firstRowLastColumn="0" w:lastRowFirstColumn="0" w:lastRowLastColumn="0"/>
+        </w:trPr>
+        <w:tc>
+          <w:tcPr>
+            <w:cnfStyle w:val="001000000000" w:firstRow="0" w:lastRow="0" w:firstColumn="1" w:lastColumn="0" w:oddVBand="0" w:evenVBand="0" w:oddHBand="0" w:evenHBand="0" w:firstRowFirstColumn="0" w:firstRowLastColumn="0" w:lastRowFirstColumn="0" w:lastRowLastColumn="0"/>
+            <w:tcW w:w="3256" w:type="dxa"/>
+            <w:hideMark/>
+          </w:tcPr>
+          <w:p>
+            <w:pPr>
+              <w:jc w:val="center"/>
+              <w:rPr>
+                <w:rFonts w:asciiTheme="majorHAnsi" w:eastAsia="Times New Roman" w:hAnsiTheme="majorHAnsi" w:cstheme="majorHAnsi"/>
+                <w:sz w:val="24"/>
+                <w:szCs w:val="24"/>
+                <w:lang w:eastAsia="es-PE"/>
+              </w:rPr>
+            </w:pPr>
+            <w:r>
+              <w:rPr>
+                <w:rFonts w:asciiTheme="majorHAnsi" w:eastAsia="Times New Roman" w:hAnsiTheme="majorHAnsi" w:cstheme="majorHAnsi"/>
+                <w:color w:val="000000"/>
+                <w:lang w:eastAsia="es-PE"/>
+              </w:rPr>
+              <w:t>Rol</w:t>
+            </w:r>
+          </w:p>
+        </w:tc>
+        <w:tc>
+          <w:tcPr>
+            <w:tcW w:w="3118" w:type="dxa"/>
+            <w:hideMark/>
+          </w:tcPr>
+          <w:p>
+            <w:pPr>
+              <w:jc w:val="center"/>
+              <w:cnfStyle w:val="100000000000" w:firstRow="1" w:lastRow="0" w:firstColumn="0" w:lastColumn="0" w:oddVBand="0" w:evenVBand="0" w:oddHBand="0" w:evenHBand="0" w:firstRowFirstColumn="0" w:firstRowLastColumn="0" w:lastRowFirstColumn="0" w:lastRowLastColumn="0"/>
+              <w:rPr>
+                <w:rFonts w:asciiTheme="majorHAnsi" w:eastAsia="Times New Roman" w:hAnsiTheme="majorHAnsi" w:cstheme="majorHAnsi"/>
+                <w:sz w:val="24"/>
+                <w:szCs w:val="24"/>
+                <w:lang w:eastAsia="es-PE"/>
+              </w:rPr>
+            </w:pPr>
+            <w:r>
+              <w:rPr>
+                <w:rFonts w:asciiTheme="majorHAnsi" w:eastAsia="Times New Roman" w:hAnsiTheme="majorHAnsi" w:cstheme="majorHAnsi"/>
+                <w:color w:val="000000"/>
+                <w:lang w:eastAsia="es-PE"/>
+              </w:rPr>
+              <w:t>Tipo de acceso</w:t>
+            </w:r>
+          </w:p>
+        </w:tc>
+      </w:tr>
+      <w:tr>
+        <w:trPr>
+          <w:cnfStyle w:val="000000100000" w:firstRow="0" w:lastRow="0" w:firstColumn="0" w:lastColumn="0" w:oddVBand="0" w:evenVBand="0" w:oddHBand="1" w:evenHBand="0" w:firstRowFirstColumn="0" w:firstRowLastColumn="0" w:lastRowFirstColumn="0" w:lastRowLastColumn="0"/>
+        </w:trPr>
+        <w:tc>
+          <w:tcPr>
+            <w:cnfStyle w:val="001000000000" w:firstRow="0" w:lastRow="0" w:firstColumn="1" w:lastColumn="0" w:oddVBand="0" w:evenVBand="0" w:oddHBand="0" w:evenHBand="0" w:firstRowFirstColumn="0" w:firstRowLastColumn="0" w:lastRowFirstColumn="0" w:lastRowLastColumn="0"/>
+            <w:tcW w:w="3256" w:type="dxa"/>
+            <w:hideMark/>
+          </w:tcPr>
+          <w:p>
+            <w:pPr>
+              <w:rPr>
+                <w:rFonts w:asciiTheme="majorHAnsi" w:eastAsia="Times New Roman" w:hAnsiTheme="majorHAnsi" w:cstheme="majorHAnsi"/>
+                <w:sz w:val="24"/>
+                <w:szCs w:val="24"/>
+                <w:lang w:eastAsia="es-PE"/>
+              </w:rPr>
+            </w:pPr>
+            <w:r>
+              <w:rPr>
+                <w:rFonts w:asciiTheme="majorHAnsi" w:eastAsia="Times New Roman" w:hAnsiTheme="majorHAnsi" w:cstheme="majorHAnsi"/>
+                <w:color w:val="000000"/>
+                <w:lang w:eastAsia="es-PE"/>
+              </w:rPr>
+              <w:t>Gerente de la configuración</w:t>
+            </w:r>
+          </w:p>
+        </w:tc>
+        <w:tc>
+          <w:tcPr>
+            <w:tcW w:w="3118" w:type="dxa"/>
+            <w:hideMark/>
+          </w:tcPr>
+          <w:p>
+            <w:pPr>
+              <w:numPr>
+                <w:ilvl w:val="0"/>
+                <w:numId w:val="21"/>
+              </w:numPr>
+              <w:textAlignment w:val="baseline"/>
+              <w:cnfStyle w:val="000000100000" w:firstRow="0" w:lastRow="0" w:firstColumn="0" w:lastColumn="0" w:oddVBand="0" w:evenVBand="0" w:oddHBand="1" w:evenHBand="0" w:firstRowFirstColumn="0" w:firstRowLastColumn="0" w:lastRowFirstColumn="0" w:lastRowLastColumn="0"/>
+              <w:rPr>
+                <w:rFonts w:asciiTheme="majorHAnsi" w:eastAsia="Times New Roman" w:hAnsiTheme="majorHAnsi" w:cstheme="majorHAnsi"/>
+                <w:color w:val="000000"/>
+                <w:lang w:eastAsia="es-PE"/>
+              </w:rPr>
+            </w:pPr>
+            <w:r>
+              <w:rPr>
+                <w:rFonts w:asciiTheme="majorHAnsi" w:eastAsia="Times New Roman" w:hAnsiTheme="majorHAnsi" w:cstheme="majorHAnsi"/>
+                <w:color w:val="000000"/>
+                <w:lang w:eastAsia="es-PE"/>
+              </w:rPr>
+              <w:t>Escribir</w:t>
+            </w:r>
+          </w:p>
+          <w:p>
+            <w:pPr>
+              <w:numPr>
+                <w:ilvl w:val="0"/>
+                <w:numId w:val="21"/>
+              </w:numPr>
+              <w:textAlignment w:val="baseline"/>
+              <w:cnfStyle w:val="000000100000" w:firstRow="0" w:lastRow="0" w:firstColumn="0" w:lastColumn="0" w:oddVBand="0" w:evenVBand="0" w:oddHBand="1" w:evenHBand="0" w:firstRowFirstColumn="0" w:firstRowLastColumn="0" w:lastRowFirstColumn="0" w:lastRowLastColumn="0"/>
+              <w:rPr>
+                <w:rFonts w:asciiTheme="majorHAnsi" w:eastAsia="Times New Roman" w:hAnsiTheme="majorHAnsi" w:cstheme="majorHAnsi"/>
+                <w:color w:val="000000"/>
+                <w:lang w:eastAsia="es-PE"/>
+              </w:rPr>
+            </w:pPr>
+            <w:r>
+              <w:rPr>
+                <w:rFonts w:asciiTheme="majorHAnsi" w:eastAsia="Times New Roman" w:hAnsiTheme="majorHAnsi" w:cstheme="majorHAnsi"/>
+                <w:color w:val="000000"/>
+                <w:lang w:eastAsia="es-PE"/>
+              </w:rPr>
+              <w:t>Leer</w:t>
+            </w:r>
+          </w:p>
+          <w:p>
+            <w:pPr>
+              <w:numPr>
+                <w:ilvl w:val="0"/>
+                <w:numId w:val="21"/>
+              </w:numPr>
+              <w:textAlignment w:val="baseline"/>
+              <w:cnfStyle w:val="000000100000" w:firstRow="0" w:lastRow="0" w:firstColumn="0" w:lastColumn="0" w:oddVBand="0" w:evenVBand="0" w:oddHBand="1" w:evenHBand="0" w:firstRowFirstColumn="0" w:firstRowLastColumn="0" w:lastRowFirstColumn="0" w:lastRowLastColumn="0"/>
+              <w:rPr>
+                <w:rFonts w:asciiTheme="majorHAnsi" w:eastAsia="Times New Roman" w:hAnsiTheme="majorHAnsi" w:cstheme="majorHAnsi"/>
+                <w:color w:val="000000"/>
+                <w:lang w:eastAsia="es-PE"/>
+              </w:rPr>
+            </w:pPr>
+            <w:r>
+              <w:rPr>
+                <w:rFonts w:asciiTheme="majorHAnsi" w:eastAsia="Times New Roman" w:hAnsiTheme="majorHAnsi" w:cstheme="majorHAnsi"/>
+                <w:color w:val="000000"/>
+                <w:lang w:eastAsia="es-PE"/>
+              </w:rPr>
+              <w:t>Ejecutar</w:t>
+            </w:r>
+          </w:p>
+          <w:p>
+            <w:pPr>
+              <w:numPr>
+                <w:ilvl w:val="0"/>
+                <w:numId w:val="21"/>
+              </w:numPr>
+              <w:textAlignment w:val="baseline"/>
+              <w:cnfStyle w:val="000000100000" w:firstRow="0" w:lastRow="0" w:firstColumn="0" w:lastColumn="0" w:oddVBand="0" w:evenVBand="0" w:oddHBand="1" w:evenHBand="0" w:firstRowFirstColumn="0" w:firstRowLastColumn="0" w:lastRowFirstColumn="0" w:lastRowLastColumn="0"/>
+              <w:rPr>
+                <w:rFonts w:asciiTheme="majorHAnsi" w:eastAsia="Times New Roman" w:hAnsiTheme="majorHAnsi" w:cstheme="majorHAnsi"/>
+                <w:color w:val="000000"/>
+                <w:lang w:eastAsia="es-PE"/>
+              </w:rPr>
+            </w:pPr>
+            <w:r>
+              <w:rPr>
+                <w:rFonts w:asciiTheme="majorHAnsi" w:eastAsia="Times New Roman" w:hAnsiTheme="majorHAnsi" w:cstheme="majorHAnsi"/>
+                <w:color w:val="000000"/>
+                <w:lang w:eastAsia="es-PE"/>
+              </w:rPr>
+              <w:t>Eliminar</w:t>
+            </w:r>
+          </w:p>
+        </w:tc>
+      </w:tr>
+      <w:tr>
+        <w:tc>
+          <w:tcPr>
+            <w:cnfStyle w:val="001000000000" w:firstRow="0" w:lastRow="0" w:firstColumn="1" w:lastColumn="0" w:oddVBand="0" w:evenVBand="0" w:oddHBand="0" w:evenHBand="0" w:firstRowFirstColumn="0" w:firstRowLastColumn="0" w:lastRowFirstColumn="0" w:lastRowLastColumn="0"/>
+            <w:tcW w:w="3256" w:type="dxa"/>
+            <w:hideMark/>
+          </w:tcPr>
+          <w:p>
+            <w:pPr>
+              <w:rPr>
+                <w:rFonts w:asciiTheme="majorHAnsi" w:eastAsia="Times New Roman" w:hAnsiTheme="majorHAnsi" w:cstheme="majorHAnsi"/>
+                <w:sz w:val="24"/>
+                <w:szCs w:val="24"/>
+                <w:lang w:eastAsia="es-PE"/>
+              </w:rPr>
+            </w:pPr>
+            <w:r>
+              <w:rPr>
+                <w:rFonts w:asciiTheme="majorHAnsi" w:eastAsia="Times New Roman" w:hAnsiTheme="majorHAnsi" w:cstheme="majorHAnsi"/>
+                <w:color w:val="000000"/>
+                <w:lang w:eastAsia="es-PE"/>
+              </w:rPr>
+              <w:t>Gerente de proyectos</w:t>
+            </w:r>
+          </w:p>
+        </w:tc>
+        <w:tc>
+          <w:tcPr>
+            <w:tcW w:w="3118" w:type="dxa"/>
+            <w:hideMark/>
+          </w:tcPr>
+          <w:p>
+            <w:pPr>
+              <w:numPr>
+                <w:ilvl w:val="0"/>
+                <w:numId w:val="22"/>
+              </w:numPr>
+              <w:textAlignment w:val="baseline"/>
+              <w:cnfStyle w:val="000000000000" w:firstRow="0" w:lastRow="0" w:firstColumn="0" w:lastColumn="0" w:oddVBand="0" w:evenVBand="0" w:oddHBand="0" w:evenHBand="0" w:firstRowFirstColumn="0" w:firstRowLastColumn="0" w:lastRowFirstColumn="0" w:lastRowLastColumn="0"/>
+              <w:rPr>
+                <w:rFonts w:asciiTheme="majorHAnsi" w:eastAsia="Times New Roman" w:hAnsiTheme="majorHAnsi" w:cstheme="majorHAnsi"/>
+                <w:color w:val="000000"/>
+                <w:lang w:eastAsia="es-PE"/>
+              </w:rPr>
+            </w:pPr>
+            <w:r>
+              <w:rPr>
+                <w:rFonts w:asciiTheme="majorHAnsi" w:eastAsia="Times New Roman" w:hAnsiTheme="majorHAnsi" w:cstheme="majorHAnsi"/>
+                <w:color w:val="000000"/>
+                <w:lang w:eastAsia="es-PE"/>
+              </w:rPr>
+              <w:t>Escribir</w:t>
+            </w:r>
+          </w:p>
+          <w:p>
+            <w:pPr>
+              <w:numPr>
+                <w:ilvl w:val="0"/>
+                <w:numId w:val="22"/>
+              </w:numPr>
+              <w:textAlignment w:val="baseline"/>
+              <w:cnfStyle w:val="000000000000" w:firstRow="0" w:lastRow="0" w:firstColumn="0" w:lastColumn="0" w:oddVBand="0" w:evenVBand="0" w:oddHBand="0" w:evenHBand="0" w:firstRowFirstColumn="0" w:firstRowLastColumn="0" w:lastRowFirstColumn="0" w:lastRowLastColumn="0"/>
+              <w:rPr>
+                <w:rFonts w:asciiTheme="majorHAnsi" w:eastAsia="Times New Roman" w:hAnsiTheme="majorHAnsi" w:cstheme="majorHAnsi"/>
+                <w:color w:val="000000"/>
+                <w:lang w:eastAsia="es-PE"/>
+              </w:rPr>
+            </w:pPr>
+            <w:r>
+              <w:rPr>
+                <w:rFonts w:asciiTheme="majorHAnsi" w:eastAsia="Times New Roman" w:hAnsiTheme="majorHAnsi" w:cstheme="majorHAnsi"/>
+                <w:color w:val="000000"/>
+                <w:lang w:eastAsia="es-PE"/>
+              </w:rPr>
+              <w:t>Leer</w:t>
+            </w:r>
+          </w:p>
+          <w:p>
+            <w:pPr>
+              <w:numPr>
+                <w:ilvl w:val="0"/>
+                <w:numId w:val="22"/>
+              </w:numPr>
+              <w:textAlignment w:val="baseline"/>
+              <w:cnfStyle w:val="000000000000" w:firstRow="0" w:lastRow="0" w:firstColumn="0" w:lastColumn="0" w:oddVBand="0" w:evenVBand="0" w:oddHBand="0" w:evenHBand="0" w:firstRowFirstColumn="0" w:firstRowLastColumn="0" w:lastRowFirstColumn="0" w:lastRowLastColumn="0"/>
+              <w:rPr>
+                <w:rFonts w:asciiTheme="majorHAnsi" w:eastAsia="Times New Roman" w:hAnsiTheme="majorHAnsi" w:cstheme="majorHAnsi"/>
+                <w:color w:val="000000"/>
+                <w:lang w:eastAsia="es-PE"/>
+              </w:rPr>
+            </w:pPr>
+            <w:r>
+              <w:rPr>
+                <w:rFonts w:asciiTheme="majorHAnsi" w:eastAsia="Times New Roman" w:hAnsiTheme="majorHAnsi" w:cstheme="majorHAnsi"/>
+                <w:color w:val="000000"/>
+                <w:lang w:eastAsia="es-PE"/>
+              </w:rPr>
+              <w:t>Ejecutar (previa autorización del Gerente de la Configuración)</w:t>
+            </w:r>
+          </w:p>
+          <w:p>
+            <w:pPr>
+              <w:numPr>
+                <w:ilvl w:val="0"/>
+                <w:numId w:val="22"/>
+              </w:numPr>
+              <w:textAlignment w:val="baseline"/>
+              <w:cnfStyle w:val="000000000000" w:firstRow="0" w:lastRow="0" w:firstColumn="0" w:lastColumn="0" w:oddVBand="0" w:evenVBand="0" w:oddHBand="0" w:evenHBand="0" w:firstRowFirstColumn="0" w:firstRowLastColumn="0" w:lastRowFirstColumn="0" w:lastRowLastColumn="0"/>
+              <w:rPr>
+                <w:rFonts w:asciiTheme="majorHAnsi" w:eastAsia="Times New Roman" w:hAnsiTheme="majorHAnsi" w:cstheme="majorHAnsi"/>
+                <w:color w:val="000000"/>
+                <w:lang w:eastAsia="es-PE"/>
+              </w:rPr>
+            </w:pPr>
+            <w:r>
+              <w:rPr>
+                <w:rFonts w:asciiTheme="majorHAnsi" w:eastAsia="Times New Roman" w:hAnsiTheme="majorHAnsi" w:cstheme="majorHAnsi"/>
+                <w:color w:val="000000"/>
+                <w:lang w:eastAsia="es-PE"/>
+              </w:rPr>
+              <w:t>E</w:t>
+            </w:r>
+            <w:r>
+              <w:rPr>
+                <w:rFonts w:asciiTheme="majorHAnsi" w:eastAsia="Times New Roman" w:hAnsiTheme="majorHAnsi" w:cstheme="majorHAnsi"/>
+                <w:color w:val="000000"/>
+                <w:lang w:eastAsia="es-PE"/>
+              </w:rPr>
+              <w:t>liminar</w:t>
+            </w:r>
+          </w:p>
+        </w:tc>
+      </w:tr>
+      <w:tr>
+        <w:trPr>
+          <w:cnfStyle w:val="000000100000" w:firstRow="0" w:lastRow="0" w:firstColumn="0" w:lastColumn="0" w:oddVBand="0" w:evenVBand="0" w:oddHBand="1" w:evenHBand="0" w:firstRowFirstColumn="0" w:firstRowLastColumn="0" w:lastRowFirstColumn="0" w:lastRowLastColumn="0"/>
+        </w:trPr>
+        <w:tc>
+          <w:tcPr>
+            <w:cnfStyle w:val="001000000000" w:firstRow="0" w:lastRow="0" w:firstColumn="1" w:lastColumn="0" w:oddVBand="0" w:evenVBand="0" w:oddHBand="0" w:evenHBand="0" w:firstRowFirstColumn="0" w:firstRowLastColumn="0" w:lastRowFirstColumn="0" w:lastRowLastColumn="0"/>
+            <w:tcW w:w="3256" w:type="dxa"/>
+            <w:hideMark/>
+          </w:tcPr>
+          <w:p>
+            <w:pPr>
+              <w:rPr>
+                <w:rFonts w:asciiTheme="majorHAnsi" w:eastAsia="Times New Roman" w:hAnsiTheme="majorHAnsi" w:cstheme="majorHAnsi"/>
+                <w:sz w:val="24"/>
+                <w:szCs w:val="24"/>
+                <w:lang w:eastAsia="es-PE"/>
+              </w:rPr>
+            </w:pPr>
+            <w:r>
+              <w:rPr>
+                <w:rFonts w:asciiTheme="majorHAnsi" w:eastAsia="Times New Roman" w:hAnsiTheme="majorHAnsi" w:cstheme="majorHAnsi"/>
+                <w:color w:val="000000"/>
+                <w:lang w:eastAsia="es-PE"/>
+              </w:rPr>
+              <w:t>Desarrolladores</w:t>
+            </w:r>
+          </w:p>
+        </w:tc>
+        <w:tc>
+          <w:tcPr>
+            <w:tcW w:w="3118" w:type="dxa"/>
+            <w:hideMark/>
+          </w:tcPr>
+          <w:p>
+            <w:pPr>
+              <w:numPr>
+                <w:ilvl w:val="0"/>
+                <w:numId w:val="23"/>
+              </w:numPr>
+              <w:textAlignment w:val="baseline"/>
+              <w:cnfStyle w:val="000000100000" w:firstRow="0" w:lastRow="0" w:firstColumn="0" w:lastColumn="0" w:oddVBand="0" w:evenVBand="0" w:oddHBand="1" w:evenHBand="0" w:firstRowFirstColumn="0" w:firstRowLastColumn="0" w:lastRowFirstColumn="0" w:lastRowLastColumn="0"/>
+              <w:rPr>
+                <w:rFonts w:asciiTheme="majorHAnsi" w:eastAsia="Times New Roman" w:hAnsiTheme="majorHAnsi" w:cstheme="majorHAnsi"/>
+                <w:color w:val="000000"/>
+                <w:lang w:eastAsia="es-PE"/>
+              </w:rPr>
+            </w:pPr>
+            <w:r>
+              <w:rPr>
+                <w:rFonts w:asciiTheme="majorHAnsi" w:eastAsia="Times New Roman" w:hAnsiTheme="majorHAnsi" w:cstheme="majorHAnsi"/>
+                <w:color w:val="000000"/>
+                <w:lang w:eastAsia="es-PE"/>
+              </w:rPr>
+              <w:t>Leer</w:t>
+            </w:r>
+          </w:p>
+          <w:p>
+            <w:pPr>
+              <w:numPr>
+                <w:ilvl w:val="0"/>
+                <w:numId w:val="23"/>
+              </w:numPr>
+              <w:textAlignment w:val="baseline"/>
+              <w:cnfStyle w:val="000000100000" w:firstRow="0" w:lastRow="0" w:firstColumn="0" w:lastColumn="0" w:oddVBand="0" w:evenVBand="0" w:oddHBand="1" w:evenHBand="0" w:firstRowFirstColumn="0" w:firstRowLastColumn="0" w:lastRowFirstColumn="0" w:lastRowLastColumn="0"/>
+              <w:rPr>
+                <w:rFonts w:asciiTheme="majorHAnsi" w:eastAsia="Times New Roman" w:hAnsiTheme="majorHAnsi" w:cstheme="majorHAnsi"/>
+                <w:color w:val="000000"/>
+                <w:lang w:eastAsia="es-PE"/>
+              </w:rPr>
+            </w:pPr>
+            <w:r>
+              <w:rPr>
+                <w:rFonts w:asciiTheme="majorHAnsi" w:eastAsia="Times New Roman" w:hAnsiTheme="majorHAnsi" w:cstheme="majorHAnsi"/>
+                <w:color w:val="000000"/>
+                <w:lang w:eastAsia="es-PE"/>
+              </w:rPr>
+              <w:t>Ejecutar</w:t>
+            </w:r>
+          </w:p>
+        </w:tc>
+      </w:tr>
+    </w:tbl>
+    <w:p>
+      <w:pPr>
+        <w:rPr>
+          <w:rFonts w:asciiTheme="majorHAnsi" w:hAnsiTheme="majorHAnsi" w:cstheme="majorHAnsi"/>
+          <w:sz w:val="28"/>
+        </w:rPr>
+      </w:pPr>
     </w:p>
     <w:sectPr>
       <w:headerReference w:type="default" r:id="rId11"/>
@@ -11351,6 +12347,155 @@
     </w:lvl>
   </w:abstractNum>
   <w:abstractNum w:abstractNumId="6">
+    <w:nsid w:val="23971425"/>
+    <w:multiLevelType w:val="multilevel"/>
+    <w:tmpl w:val="206062FE"/>
+    <w:lvl w:ilvl="0">
+      <w:start w:val="1"/>
+      <w:numFmt w:val="bullet"/>
+      <w:lvlText w:val=""/>
+      <w:lvlJc w:val="left"/>
+      <w:pPr>
+        <w:tabs>
+          <w:tab w:val="num" w:pos="720"/>
+        </w:tabs>
+        <w:ind w:left="720" w:hanging="360"/>
+      </w:pPr>
+      <w:rPr>
+        <w:rFonts w:ascii="Symbol" w:hAnsi="Symbol" w:hint="default"/>
+        <w:sz w:val="20"/>
+      </w:rPr>
+    </w:lvl>
+    <w:lvl w:ilvl="1" w:tentative="1">
+      <w:start w:val="1"/>
+      <w:numFmt w:val="bullet"/>
+      <w:lvlText w:val="o"/>
+      <w:lvlJc w:val="left"/>
+      <w:pPr>
+        <w:tabs>
+          <w:tab w:val="num" w:pos="1440"/>
+        </w:tabs>
+        <w:ind w:left="1440" w:hanging="360"/>
+      </w:pPr>
+      <w:rPr>
+        <w:rFonts w:ascii="Courier New" w:hAnsi="Courier New" w:hint="default"/>
+        <w:sz w:val="20"/>
+      </w:rPr>
+    </w:lvl>
+    <w:lvl w:ilvl="2" w:tentative="1">
+      <w:start w:val="1"/>
+      <w:numFmt w:val="bullet"/>
+      <w:lvlText w:val=""/>
+      <w:lvlJc w:val="left"/>
+      <w:pPr>
+        <w:tabs>
+          <w:tab w:val="num" w:pos="2160"/>
+        </w:tabs>
+        <w:ind w:left="2160" w:hanging="360"/>
+      </w:pPr>
+      <w:rPr>
+        <w:rFonts w:ascii="Wingdings" w:hAnsi="Wingdings" w:hint="default"/>
+        <w:sz w:val="20"/>
+      </w:rPr>
+    </w:lvl>
+    <w:lvl w:ilvl="3" w:tentative="1">
+      <w:start w:val="1"/>
+      <w:numFmt w:val="bullet"/>
+      <w:lvlText w:val=""/>
+      <w:lvlJc w:val="left"/>
+      <w:pPr>
+        <w:tabs>
+          <w:tab w:val="num" w:pos="2880"/>
+        </w:tabs>
+        <w:ind w:left="2880" w:hanging="360"/>
+      </w:pPr>
+      <w:rPr>
+        <w:rFonts w:ascii="Wingdings" w:hAnsi="Wingdings" w:hint="default"/>
+        <w:sz w:val="20"/>
+      </w:rPr>
+    </w:lvl>
+    <w:lvl w:ilvl="4" w:tentative="1">
+      <w:start w:val="1"/>
+      <w:numFmt w:val="bullet"/>
+      <w:lvlText w:val=""/>
+      <w:lvlJc w:val="left"/>
+      <w:pPr>
+        <w:tabs>
+          <w:tab w:val="num" w:pos="3600"/>
+        </w:tabs>
+        <w:ind w:left="3600" w:hanging="360"/>
+      </w:pPr>
+      <w:rPr>
+        <w:rFonts w:ascii="Wingdings" w:hAnsi="Wingdings" w:hint="default"/>
+        <w:sz w:val="20"/>
+      </w:rPr>
+    </w:lvl>
+    <w:lvl w:ilvl="5" w:tentative="1">
+      <w:start w:val="1"/>
+      <w:numFmt w:val="bullet"/>
+      <w:lvlText w:val=""/>
+      <w:lvlJc w:val="left"/>
+      <w:pPr>
+        <w:tabs>
+          <w:tab w:val="num" w:pos="4320"/>
+        </w:tabs>
+        <w:ind w:left="4320" w:hanging="360"/>
+      </w:pPr>
+      <w:rPr>
+        <w:rFonts w:ascii="Wingdings" w:hAnsi="Wingdings" w:hint="default"/>
+        <w:sz w:val="20"/>
+      </w:rPr>
+    </w:lvl>
+    <w:lvl w:ilvl="6" w:tentative="1">
+      <w:start w:val="1"/>
+      <w:numFmt w:val="bullet"/>
+      <w:lvlText w:val=""/>
+      <w:lvlJc w:val="left"/>
+      <w:pPr>
+        <w:tabs>
+          <w:tab w:val="num" w:pos="5040"/>
+        </w:tabs>
+        <w:ind w:left="5040" w:hanging="360"/>
+      </w:pPr>
+      <w:rPr>
+        <w:rFonts w:ascii="Wingdings" w:hAnsi="Wingdings" w:hint="default"/>
+        <w:sz w:val="20"/>
+      </w:rPr>
+    </w:lvl>
+    <w:lvl w:ilvl="7" w:tentative="1">
+      <w:start w:val="1"/>
+      <w:numFmt w:val="bullet"/>
+      <w:lvlText w:val=""/>
+      <w:lvlJc w:val="left"/>
+      <w:pPr>
+        <w:tabs>
+          <w:tab w:val="num" w:pos="5760"/>
+        </w:tabs>
+        <w:ind w:left="5760" w:hanging="360"/>
+      </w:pPr>
+      <w:rPr>
+        <w:rFonts w:ascii="Wingdings" w:hAnsi="Wingdings" w:hint="default"/>
+        <w:sz w:val="20"/>
+      </w:rPr>
+    </w:lvl>
+    <w:lvl w:ilvl="8" w:tentative="1">
+      <w:start w:val="1"/>
+      <w:numFmt w:val="bullet"/>
+      <w:lvlText w:val=""/>
+      <w:lvlJc w:val="left"/>
+      <w:pPr>
+        <w:tabs>
+          <w:tab w:val="num" w:pos="6480"/>
+        </w:tabs>
+        <w:ind w:left="6480" w:hanging="360"/>
+      </w:pPr>
+      <w:rPr>
+        <w:rFonts w:ascii="Wingdings" w:hAnsi="Wingdings" w:hint="default"/>
+        <w:sz w:val="20"/>
+      </w:rPr>
+    </w:lvl>
+  </w:abstractNum>
+  <w:abstractNum w:abstractNumId="7">
     <w:nsid w:val="2CB71475"/>
     <w:multiLevelType w:val="multilevel"/>
     <w:tmpl w:val="0A2CB6C6"/>
@@ -11463,7 +12608,156 @@
       </w:rPr>
     </w:lvl>
   </w:abstractNum>
-  <w:abstractNum w:abstractNumId="7">
+  <w:abstractNum w:abstractNumId="8">
+    <w:nsid w:val="2F7D05D6"/>
+    <w:multiLevelType w:val="multilevel"/>
+    <w:tmpl w:val="0E8EA194"/>
+    <w:lvl w:ilvl="0">
+      <w:start w:val="1"/>
+      <w:numFmt w:val="bullet"/>
+      <w:lvlText w:val=""/>
+      <w:lvlJc w:val="left"/>
+      <w:pPr>
+        <w:tabs>
+          <w:tab w:val="num" w:pos="720"/>
+        </w:tabs>
+        <w:ind w:left="720" w:hanging="360"/>
+      </w:pPr>
+      <w:rPr>
+        <w:rFonts w:ascii="Symbol" w:hAnsi="Symbol" w:hint="default"/>
+        <w:sz w:val="20"/>
+      </w:rPr>
+    </w:lvl>
+    <w:lvl w:ilvl="1" w:tentative="1">
+      <w:start w:val="1"/>
+      <w:numFmt w:val="bullet"/>
+      <w:lvlText w:val="o"/>
+      <w:lvlJc w:val="left"/>
+      <w:pPr>
+        <w:tabs>
+          <w:tab w:val="num" w:pos="1440"/>
+        </w:tabs>
+        <w:ind w:left="1440" w:hanging="360"/>
+      </w:pPr>
+      <w:rPr>
+        <w:rFonts w:ascii="Courier New" w:hAnsi="Courier New" w:hint="default"/>
+        <w:sz w:val="20"/>
+      </w:rPr>
+    </w:lvl>
+    <w:lvl w:ilvl="2" w:tentative="1">
+      <w:start w:val="1"/>
+      <w:numFmt w:val="bullet"/>
+      <w:lvlText w:val=""/>
+      <w:lvlJc w:val="left"/>
+      <w:pPr>
+        <w:tabs>
+          <w:tab w:val="num" w:pos="2160"/>
+        </w:tabs>
+        <w:ind w:left="2160" w:hanging="360"/>
+      </w:pPr>
+      <w:rPr>
+        <w:rFonts w:ascii="Wingdings" w:hAnsi="Wingdings" w:hint="default"/>
+        <w:sz w:val="20"/>
+      </w:rPr>
+    </w:lvl>
+    <w:lvl w:ilvl="3" w:tentative="1">
+      <w:start w:val="1"/>
+      <w:numFmt w:val="bullet"/>
+      <w:lvlText w:val=""/>
+      <w:lvlJc w:val="left"/>
+      <w:pPr>
+        <w:tabs>
+          <w:tab w:val="num" w:pos="2880"/>
+        </w:tabs>
+        <w:ind w:left="2880" w:hanging="360"/>
+      </w:pPr>
+      <w:rPr>
+        <w:rFonts w:ascii="Wingdings" w:hAnsi="Wingdings" w:hint="default"/>
+        <w:sz w:val="20"/>
+      </w:rPr>
+    </w:lvl>
+    <w:lvl w:ilvl="4" w:tentative="1">
+      <w:start w:val="1"/>
+      <w:numFmt w:val="bullet"/>
+      <w:lvlText w:val=""/>
+      <w:lvlJc w:val="left"/>
+      <w:pPr>
+        <w:tabs>
+          <w:tab w:val="num" w:pos="3600"/>
+        </w:tabs>
+        <w:ind w:left="3600" w:hanging="360"/>
+      </w:pPr>
+      <w:rPr>
+        <w:rFonts w:ascii="Wingdings" w:hAnsi="Wingdings" w:hint="default"/>
+        <w:sz w:val="20"/>
+      </w:rPr>
+    </w:lvl>
+    <w:lvl w:ilvl="5" w:tentative="1">
+      <w:start w:val="1"/>
+      <w:numFmt w:val="bullet"/>
+      <w:lvlText w:val=""/>
+      <w:lvlJc w:val="left"/>
+      <w:pPr>
+        <w:tabs>
+          <w:tab w:val="num" w:pos="4320"/>
+        </w:tabs>
+        <w:ind w:left="4320" w:hanging="360"/>
+      </w:pPr>
+      <w:rPr>
+        <w:rFonts w:ascii="Wingdings" w:hAnsi="Wingdings" w:hint="default"/>
+        <w:sz w:val="20"/>
+      </w:rPr>
+    </w:lvl>
+    <w:lvl w:ilvl="6" w:tentative="1">
+      <w:start w:val="1"/>
+      <w:numFmt w:val="bullet"/>
+      <w:lvlText w:val=""/>
+      <w:lvlJc w:val="left"/>
+      <w:pPr>
+        <w:tabs>
+          <w:tab w:val="num" w:pos="5040"/>
+        </w:tabs>
+        <w:ind w:left="5040" w:hanging="360"/>
+      </w:pPr>
+      <w:rPr>
+        <w:rFonts w:ascii="Wingdings" w:hAnsi="Wingdings" w:hint="default"/>
+        <w:sz w:val="20"/>
+      </w:rPr>
+    </w:lvl>
+    <w:lvl w:ilvl="7" w:tentative="1">
+      <w:start w:val="1"/>
+      <w:numFmt w:val="bullet"/>
+      <w:lvlText w:val=""/>
+      <w:lvlJc w:val="left"/>
+      <w:pPr>
+        <w:tabs>
+          <w:tab w:val="num" w:pos="5760"/>
+        </w:tabs>
+        <w:ind w:left="5760" w:hanging="360"/>
+      </w:pPr>
+      <w:rPr>
+        <w:rFonts w:ascii="Wingdings" w:hAnsi="Wingdings" w:hint="default"/>
+        <w:sz w:val="20"/>
+      </w:rPr>
+    </w:lvl>
+    <w:lvl w:ilvl="8" w:tentative="1">
+      <w:start w:val="1"/>
+      <w:numFmt w:val="bullet"/>
+      <w:lvlText w:val=""/>
+      <w:lvlJc w:val="left"/>
+      <w:pPr>
+        <w:tabs>
+          <w:tab w:val="num" w:pos="6480"/>
+        </w:tabs>
+        <w:ind w:left="6480" w:hanging="360"/>
+      </w:pPr>
+      <w:rPr>
+        <w:rFonts w:ascii="Wingdings" w:hAnsi="Wingdings" w:hint="default"/>
+        <w:sz w:val="20"/>
+      </w:rPr>
+    </w:lvl>
+  </w:abstractNum>
+  <w:abstractNum w:abstractNumId="9">
     <w:nsid w:val="31F54E99"/>
     <w:multiLevelType w:val="multilevel"/>
     <w:tmpl w:val="280A001F"/>
@@ -11549,7 +12843,7 @@
       </w:pPr>
     </w:lvl>
   </w:abstractNum>
-  <w:abstractNum w:abstractNumId="8">
+  <w:abstractNum w:abstractNumId="10">
     <w:nsid w:val="32F46833"/>
     <w:multiLevelType w:val="multilevel"/>
     <w:tmpl w:val="4EAA3922"/>
@@ -11662,7 +12956,7 @@
       </w:rPr>
     </w:lvl>
   </w:abstractNum>
-  <w:abstractNum w:abstractNumId="9">
+  <w:abstractNum w:abstractNumId="11">
     <w:nsid w:val="3D07002D"/>
     <w:multiLevelType w:val="hybridMultilevel"/>
     <w:tmpl w:val="C664692A"/>
@@ -11775,7 +13069,156 @@
       </w:rPr>
     </w:lvl>
   </w:abstractNum>
-  <w:abstractNum w:abstractNumId="10">
+  <w:abstractNum w:abstractNumId="12">
+    <w:nsid w:val="3D830353"/>
+    <w:multiLevelType w:val="multilevel"/>
+    <w:tmpl w:val="49F6D3E0"/>
+    <w:lvl w:ilvl="0">
+      <w:start w:val="1"/>
+      <w:numFmt w:val="bullet"/>
+      <w:lvlText w:val=""/>
+      <w:lvlJc w:val="left"/>
+      <w:pPr>
+        <w:tabs>
+          <w:tab w:val="num" w:pos="720"/>
+        </w:tabs>
+        <w:ind w:left="720" w:hanging="360"/>
+      </w:pPr>
+      <w:rPr>
+        <w:rFonts w:ascii="Symbol" w:hAnsi="Symbol" w:hint="default"/>
+        <w:sz w:val="20"/>
+      </w:rPr>
+    </w:lvl>
+    <w:lvl w:ilvl="1" w:tentative="1">
+      <w:start w:val="1"/>
+      <w:numFmt w:val="bullet"/>
+      <w:lvlText w:val="o"/>
+      <w:lvlJc w:val="left"/>
+      <w:pPr>
+        <w:tabs>
+          <w:tab w:val="num" w:pos="1440"/>
+        </w:tabs>
+        <w:ind w:left="1440" w:hanging="360"/>
+      </w:pPr>
+      <w:rPr>
+        <w:rFonts w:ascii="Courier New" w:hAnsi="Courier New" w:hint="default"/>
+        <w:sz w:val="20"/>
+      </w:rPr>
+    </w:lvl>
+    <w:lvl w:ilvl="2" w:tentative="1">
+      <w:start w:val="1"/>
+      <w:numFmt w:val="bullet"/>
+      <w:lvlText w:val=""/>
+      <w:lvlJc w:val="left"/>
+      <w:pPr>
+        <w:tabs>
+          <w:tab w:val="num" w:pos="2160"/>
+        </w:tabs>
+        <w:ind w:left="2160" w:hanging="360"/>
+      </w:pPr>
+      <w:rPr>
+        <w:rFonts w:ascii="Wingdings" w:hAnsi="Wingdings" w:hint="default"/>
+        <w:sz w:val="20"/>
+      </w:rPr>
+    </w:lvl>
+    <w:lvl w:ilvl="3" w:tentative="1">
+      <w:start w:val="1"/>
+      <w:numFmt w:val="bullet"/>
+      <w:lvlText w:val=""/>
+      <w:lvlJc w:val="left"/>
+      <w:pPr>
+        <w:tabs>
+          <w:tab w:val="num" w:pos="2880"/>
+        </w:tabs>
+        <w:ind w:left="2880" w:hanging="360"/>
+      </w:pPr>
+      <w:rPr>
+        <w:rFonts w:ascii="Wingdings" w:hAnsi="Wingdings" w:hint="default"/>
+        <w:sz w:val="20"/>
+      </w:rPr>
+    </w:lvl>
+    <w:lvl w:ilvl="4" w:tentative="1">
+      <w:start w:val="1"/>
+      <w:numFmt w:val="bullet"/>
+      <w:lvlText w:val=""/>
+      <w:lvlJc w:val="left"/>
+      <w:pPr>
+        <w:tabs>
+          <w:tab w:val="num" w:pos="3600"/>
+        </w:tabs>
+        <w:ind w:left="3600" w:hanging="360"/>
+      </w:pPr>
+      <w:rPr>
+        <w:rFonts w:ascii="Wingdings" w:hAnsi="Wingdings" w:hint="default"/>
+        <w:sz w:val="20"/>
+      </w:rPr>
+    </w:lvl>
+    <w:lvl w:ilvl="5" w:tentative="1">
+      <w:start w:val="1"/>
+      <w:numFmt w:val="bullet"/>
+      <w:lvlText w:val=""/>
+      <w:lvlJc w:val="left"/>
+      <w:pPr>
+        <w:tabs>
+          <w:tab w:val="num" w:pos="4320"/>
+        </w:tabs>
+        <w:ind w:left="4320" w:hanging="360"/>
+      </w:pPr>
+      <w:rPr>
+        <w:rFonts w:ascii="Wingdings" w:hAnsi="Wingdings" w:hint="default"/>
+        <w:sz w:val="20"/>
+      </w:rPr>
+    </w:lvl>
+    <w:lvl w:ilvl="6" w:tentative="1">
+      <w:start w:val="1"/>
+      <w:numFmt w:val="bullet"/>
+      <w:lvlText w:val=""/>
+      <w:lvlJc w:val="left"/>
+      <w:pPr>
+        <w:tabs>
+          <w:tab w:val="num" w:pos="5040"/>
+        </w:tabs>
+        <w:ind w:left="5040" w:hanging="360"/>
+      </w:pPr>
+      <w:rPr>
+        <w:rFonts w:ascii="Wingdings" w:hAnsi="Wingdings" w:hint="default"/>
+        <w:sz w:val="20"/>
+      </w:rPr>
+    </w:lvl>
+    <w:lvl w:ilvl="7" w:tentative="1">
+      <w:start w:val="1"/>
+      <w:numFmt w:val="bullet"/>
+      <w:lvlText w:val=""/>
+      <w:lvlJc w:val="left"/>
+      <w:pPr>
+        <w:tabs>
+          <w:tab w:val="num" w:pos="5760"/>
+        </w:tabs>
+        <w:ind w:left="5760" w:hanging="360"/>
+      </w:pPr>
+      <w:rPr>
+        <w:rFonts w:ascii="Wingdings" w:hAnsi="Wingdings" w:hint="default"/>
+        <w:sz w:val="20"/>
+      </w:rPr>
+    </w:lvl>
+    <w:lvl w:ilvl="8" w:tentative="1">
+      <w:start w:val="1"/>
+      <w:numFmt w:val="bullet"/>
+      <w:lvlText w:val=""/>
+      <w:lvlJc w:val="left"/>
+      <w:pPr>
+        <w:tabs>
+          <w:tab w:val="num" w:pos="6480"/>
+        </w:tabs>
+        <w:ind w:left="6480" w:hanging="360"/>
+      </w:pPr>
+      <w:rPr>
+        <w:rFonts w:ascii="Wingdings" w:hAnsi="Wingdings" w:hint="default"/>
+        <w:sz w:val="20"/>
+      </w:rPr>
+    </w:lvl>
+  </w:abstractNum>
+  <w:abstractNum w:abstractNumId="13">
     <w:nsid w:val="4229520A"/>
     <w:multiLevelType w:val="hybridMultilevel"/>
     <w:tmpl w:val="A9BC0F46"/>
@@ -11888,7 +13331,7 @@
       </w:rPr>
     </w:lvl>
   </w:abstractNum>
-  <w:abstractNum w:abstractNumId="11">
+  <w:abstractNum w:abstractNumId="14">
     <w:nsid w:val="45F05D3C"/>
     <w:multiLevelType w:val="hybridMultilevel"/>
     <w:tmpl w:val="3D80E574"/>
@@ -12001,7 +13444,7 @@
       </w:rPr>
     </w:lvl>
   </w:abstractNum>
-  <w:abstractNum w:abstractNumId="12">
+  <w:abstractNum w:abstractNumId="15">
     <w:nsid w:val="4EC8263E"/>
     <w:multiLevelType w:val="multilevel"/>
     <w:tmpl w:val="D7345C8E"/>
@@ -12122,7 +13565,7 @@
       </w:rPr>
     </w:lvl>
   </w:abstractNum>
-  <w:abstractNum w:abstractNumId="13">
+  <w:abstractNum w:abstractNumId="16">
     <w:nsid w:val="547001BB"/>
     <w:multiLevelType w:val="hybridMultilevel"/>
     <w:tmpl w:val="0FB4CA76"/>
@@ -12235,7 +13678,7 @@
       </w:rPr>
     </w:lvl>
   </w:abstractNum>
-  <w:abstractNum w:abstractNumId="14">
+  <w:abstractNum w:abstractNumId="17">
     <w:nsid w:val="561C473E"/>
     <w:multiLevelType w:val="hybridMultilevel"/>
     <w:tmpl w:val="C59EE28E"/>
@@ -12348,7 +13791,7 @@
       </w:rPr>
     </w:lvl>
   </w:abstractNum>
-  <w:abstractNum w:abstractNumId="15">
+  <w:abstractNum w:abstractNumId="18">
     <w:nsid w:val="5B4C3100"/>
     <w:multiLevelType w:val="multilevel"/>
     <w:tmpl w:val="A5148E5A"/>
@@ -12478,7 +13921,305 @@
       </w:rPr>
     </w:lvl>
   </w:abstractNum>
-  <w:abstractNum w:abstractNumId="16">
+  <w:abstractNum w:abstractNumId="19">
+    <w:nsid w:val="6AC73405"/>
+    <w:multiLevelType w:val="multilevel"/>
+    <w:tmpl w:val="E682A1B6"/>
+    <w:lvl w:ilvl="0">
+      <w:start w:val="1"/>
+      <w:numFmt w:val="bullet"/>
+      <w:lvlText w:val=""/>
+      <w:lvlJc w:val="left"/>
+      <w:pPr>
+        <w:tabs>
+          <w:tab w:val="num" w:pos="720"/>
+        </w:tabs>
+        <w:ind w:left="720" w:hanging="360"/>
+      </w:pPr>
+      <w:rPr>
+        <w:rFonts w:ascii="Symbol" w:hAnsi="Symbol" w:hint="default"/>
+        <w:sz w:val="20"/>
+      </w:rPr>
+    </w:lvl>
+    <w:lvl w:ilvl="1" w:tentative="1">
+      <w:start w:val="1"/>
+      <w:numFmt w:val="bullet"/>
+      <w:lvlText w:val="o"/>
+      <w:lvlJc w:val="left"/>
+      <w:pPr>
+        <w:tabs>
+          <w:tab w:val="num" w:pos="1440"/>
+        </w:tabs>
+        <w:ind w:left="1440" w:hanging="360"/>
+      </w:pPr>
+      <w:rPr>
+        <w:rFonts w:ascii="Courier New" w:hAnsi="Courier New" w:hint="default"/>
+        <w:sz w:val="20"/>
+      </w:rPr>
+    </w:lvl>
+    <w:lvl w:ilvl="2" w:tentative="1">
+      <w:start w:val="1"/>
+      <w:numFmt w:val="bullet"/>
+      <w:lvlText w:val=""/>
+      <w:lvlJc w:val="left"/>
+      <w:pPr>
+        <w:tabs>
+          <w:tab w:val="num" w:pos="2160"/>
+        </w:tabs>
+        <w:ind w:left="2160" w:hanging="360"/>
+      </w:pPr>
+      <w:rPr>
+        <w:rFonts w:ascii="Wingdings" w:hAnsi="Wingdings" w:hint="default"/>
+        <w:sz w:val="20"/>
+      </w:rPr>
+    </w:lvl>
+    <w:lvl w:ilvl="3" w:tentative="1">
+      <w:start w:val="1"/>
+      <w:numFmt w:val="bullet"/>
+      <w:lvlText w:val=""/>
+      <w:lvlJc w:val="left"/>
+      <w:pPr>
+        <w:tabs>
+          <w:tab w:val="num" w:pos="2880"/>
+        </w:tabs>
+        <w:ind w:left="2880" w:hanging="360"/>
+      </w:pPr>
+      <w:rPr>
+        <w:rFonts w:ascii="Wingdings" w:hAnsi="Wingdings" w:hint="default"/>
+        <w:sz w:val="20"/>
+      </w:rPr>
+    </w:lvl>
+    <w:lvl w:ilvl="4" w:tentative="1">
+      <w:start w:val="1"/>
+      <w:numFmt w:val="bullet"/>
+      <w:lvlText w:val=""/>
+      <w:lvlJc w:val="left"/>
+      <w:pPr>
+        <w:tabs>
+          <w:tab w:val="num" w:pos="3600"/>
+        </w:tabs>
+        <w:ind w:left="3600" w:hanging="360"/>
+      </w:pPr>
+      <w:rPr>
+        <w:rFonts w:ascii="Wingdings" w:hAnsi="Wingdings" w:hint="default"/>
+        <w:sz w:val="20"/>
+      </w:rPr>
+    </w:lvl>
+    <w:lvl w:ilvl="5" w:tentative="1">
+      <w:start w:val="1"/>
+      <w:numFmt w:val="bullet"/>
+      <w:lvlText w:val=""/>
+      <w:lvlJc w:val="left"/>
+      <w:pPr>
+        <w:tabs>
+          <w:tab w:val="num" w:pos="4320"/>
+        </w:tabs>
+        <w:ind w:left="4320" w:hanging="360"/>
+      </w:pPr>
+      <w:rPr>
+        <w:rFonts w:ascii="Wingdings" w:hAnsi="Wingdings" w:hint="default"/>
+        <w:sz w:val="20"/>
+      </w:rPr>
+    </w:lvl>
+    <w:lvl w:ilvl="6" w:tentative="1">
+      <w:start w:val="1"/>
+      <w:numFmt w:val="bullet"/>
+      <w:lvlText w:val=""/>
+      <w:lvlJc w:val="left"/>
+      <w:pPr>
+        <w:tabs>
+          <w:tab w:val="num" w:pos="5040"/>
+        </w:tabs>
+        <w:ind w:left="5040" w:hanging="360"/>
+      </w:pPr>
+      <w:rPr>
+        <w:rFonts w:ascii="Wingdings" w:hAnsi="Wingdings" w:hint="default"/>
+        <w:sz w:val="20"/>
+      </w:rPr>
+    </w:lvl>
+    <w:lvl w:ilvl="7" w:tentative="1">
+      <w:start w:val="1"/>
+      <w:numFmt w:val="bullet"/>
+      <w:lvlText w:val=""/>
+      <w:lvlJc w:val="left"/>
+      <w:pPr>
+        <w:tabs>
+          <w:tab w:val="num" w:pos="5760"/>
+        </w:tabs>
+        <w:ind w:left="5760" w:hanging="360"/>
+      </w:pPr>
+      <w:rPr>
+        <w:rFonts w:ascii="Wingdings" w:hAnsi="Wingdings" w:hint="default"/>
+        <w:sz w:val="20"/>
+      </w:rPr>
+    </w:lvl>
+    <w:lvl w:ilvl="8" w:tentative="1">
+      <w:start w:val="1"/>
+      <w:numFmt w:val="bullet"/>
+      <w:lvlText w:val=""/>
+      <w:lvlJc w:val="left"/>
+      <w:pPr>
+        <w:tabs>
+          <w:tab w:val="num" w:pos="6480"/>
+        </w:tabs>
+        <w:ind w:left="6480" w:hanging="360"/>
+      </w:pPr>
+      <w:rPr>
+        <w:rFonts w:ascii="Wingdings" w:hAnsi="Wingdings" w:hint="default"/>
+        <w:sz w:val="20"/>
+      </w:rPr>
+    </w:lvl>
+  </w:abstractNum>
+  <w:abstractNum w:abstractNumId="20">
+    <w:nsid w:val="752F59DF"/>
+    <w:multiLevelType w:val="multilevel"/>
+    <w:tmpl w:val="F36AB266"/>
+    <w:lvl w:ilvl="0">
+      <w:start w:val="1"/>
+      <w:numFmt w:val="bullet"/>
+      <w:lvlText w:val=""/>
+      <w:lvlJc w:val="left"/>
+      <w:pPr>
+        <w:tabs>
+          <w:tab w:val="num" w:pos="720"/>
+        </w:tabs>
+        <w:ind w:left="720" w:hanging="360"/>
+      </w:pPr>
+      <w:rPr>
+        <w:rFonts w:ascii="Symbol" w:hAnsi="Symbol" w:hint="default"/>
+        <w:sz w:val="20"/>
+      </w:rPr>
+    </w:lvl>
+    <w:lvl w:ilvl="1">
+      <w:start w:val="1"/>
+      <w:numFmt w:val="bullet"/>
+      <w:lvlText w:val="o"/>
+      <w:lvlJc w:val="left"/>
+      <w:pPr>
+        <w:tabs>
+          <w:tab w:val="num" w:pos="1440"/>
+        </w:tabs>
+        <w:ind w:left="1440" w:hanging="360"/>
+      </w:pPr>
+      <w:rPr>
+        <w:rFonts w:ascii="Courier New" w:hAnsi="Courier New" w:hint="default"/>
+        <w:sz w:val="20"/>
+      </w:rPr>
+    </w:lvl>
+    <w:lvl w:ilvl="2" w:tentative="1">
+      <w:start w:val="1"/>
+      <w:numFmt w:val="bullet"/>
+      <w:lvlText w:val=""/>
+      <w:lvlJc w:val="left"/>
+      <w:pPr>
+        <w:tabs>
+          <w:tab w:val="num" w:pos="2160"/>
+        </w:tabs>
+        <w:ind w:left="2160" w:hanging="360"/>
+      </w:pPr>
+      <w:rPr>
+        <w:rFonts w:ascii="Wingdings" w:hAnsi="Wingdings" w:hint="default"/>
+        <w:sz w:val="20"/>
+      </w:rPr>
+    </w:lvl>
+    <w:lvl w:ilvl="3" w:tentative="1">
+      <w:start w:val="1"/>
+      <w:numFmt w:val="bullet"/>
+      <w:lvlText w:val=""/>
+      <w:lvlJc w:val="left"/>
+      <w:pPr>
+        <w:tabs>
+          <w:tab w:val="num" w:pos="2880"/>
+        </w:tabs>
+        <w:ind w:left="2880" w:hanging="360"/>
+      </w:pPr>
+      <w:rPr>
+        <w:rFonts w:ascii="Wingdings" w:hAnsi="Wingdings" w:hint="default"/>
+        <w:sz w:val="20"/>
+      </w:rPr>
+    </w:lvl>
+    <w:lvl w:ilvl="4" w:tentative="1">
+      <w:start w:val="1"/>
+      <w:numFmt w:val="bullet"/>
+      <w:lvlText w:val=""/>
+      <w:lvlJc w:val="left"/>
+      <w:pPr>
+        <w:tabs>
+          <w:tab w:val="num" w:pos="3600"/>
+        </w:tabs>
+        <w:ind w:left="3600" w:hanging="360"/>
+      </w:pPr>
+      <w:rPr>
+        <w:rFonts w:ascii="Wingdings" w:hAnsi="Wingdings" w:hint="default"/>
+        <w:sz w:val="20"/>
+      </w:rPr>
+    </w:lvl>
+    <w:lvl w:ilvl="5" w:tentative="1">
+      <w:start w:val="1"/>
+      <w:numFmt w:val="bullet"/>
+      <w:lvlText w:val=""/>
+      <w:lvlJc w:val="left"/>
+      <w:pPr>
+        <w:tabs>
+          <w:tab w:val="num" w:pos="4320"/>
+        </w:tabs>
+        <w:ind w:left="4320" w:hanging="360"/>
+      </w:pPr>
+      <w:rPr>
+        <w:rFonts w:ascii="Wingdings" w:hAnsi="Wingdings" w:hint="default"/>
+        <w:sz w:val="20"/>
+      </w:rPr>
+    </w:lvl>
+    <w:lvl w:ilvl="6" w:tentative="1">
+      <w:start w:val="1"/>
+      <w:numFmt w:val="bullet"/>
+      <w:lvlText w:val=""/>
+      <w:lvlJc w:val="left"/>
+      <w:pPr>
+        <w:tabs>
+          <w:tab w:val="num" w:pos="5040"/>
+        </w:tabs>
+        <w:ind w:left="5040" w:hanging="360"/>
+      </w:pPr>
+      <w:rPr>
+        <w:rFonts w:ascii="Wingdings" w:hAnsi="Wingdings" w:hint="default"/>
+        <w:sz w:val="20"/>
+      </w:rPr>
+    </w:lvl>
+    <w:lvl w:ilvl="7" w:tentative="1">
+      <w:start w:val="1"/>
+      <w:numFmt w:val="bullet"/>
+      <w:lvlText w:val=""/>
+      <w:lvlJc w:val="left"/>
+      <w:pPr>
+        <w:tabs>
+          <w:tab w:val="num" w:pos="5760"/>
+        </w:tabs>
+        <w:ind w:left="5760" w:hanging="360"/>
+      </w:pPr>
+      <w:rPr>
+        <w:rFonts w:ascii="Wingdings" w:hAnsi="Wingdings" w:hint="default"/>
+        <w:sz w:val="20"/>
+      </w:rPr>
+    </w:lvl>
+    <w:lvl w:ilvl="8" w:tentative="1">
+      <w:start w:val="1"/>
+      <w:numFmt w:val="bullet"/>
+      <w:lvlText w:val=""/>
+      <w:lvlJc w:val="left"/>
+      <w:pPr>
+        <w:tabs>
+          <w:tab w:val="num" w:pos="6480"/>
+        </w:tabs>
+        <w:ind w:left="6480" w:hanging="360"/>
+      </w:pPr>
+      <w:rPr>
+        <w:rFonts w:ascii="Wingdings" w:hAnsi="Wingdings" w:hint="default"/>
+        <w:sz w:val="20"/>
+      </w:rPr>
+    </w:lvl>
+  </w:abstractNum>
+  <w:abstractNum w:abstractNumId="21">
     <w:nsid w:val="778E4D87"/>
     <w:multiLevelType w:val="multilevel"/>
     <w:tmpl w:val="A5148E5A"/>
@@ -12608,7 +14349,7 @@
       </w:rPr>
     </w:lvl>
   </w:abstractNum>
-  <w:abstractNum w:abstractNumId="17">
+  <w:abstractNum w:abstractNumId="22">
     <w:nsid w:val="7EF84684"/>
     <w:multiLevelType w:val="hybridMultilevel"/>
     <w:tmpl w:val="070E247C"/>
@@ -12725,22 +14466,22 @@
     <w:abstractNumId w:val="3"/>
   </w:num>
   <w:num w:numId="2">
-    <w:abstractNumId w:val="8"/>
+    <w:abstractNumId w:val="10"/>
   </w:num>
   <w:num w:numId="3">
     <w:abstractNumId w:val="4"/>
   </w:num>
   <w:num w:numId="4">
-    <w:abstractNumId w:val="13"/>
+    <w:abstractNumId w:val="16"/>
   </w:num>
   <w:num w:numId="5">
-    <w:abstractNumId w:val="14"/>
+    <w:abstractNumId w:val="17"/>
   </w:num>
   <w:num w:numId="6">
-    <w:abstractNumId w:val="9"/>
+    <w:abstractNumId w:val="11"/>
   </w:num>
   <w:num w:numId="7">
-    <w:abstractNumId w:val="10"/>
+    <w:abstractNumId w:val="13"/>
   </w:num>
   <w:num w:numId="8">
     <w:abstractNumId w:val="1"/>
@@ -12749,22 +14490,22 @@
     <w:abstractNumId w:val="0"/>
   </w:num>
   <w:num w:numId="10">
-    <w:abstractNumId w:val="17"/>
+    <w:abstractNumId w:val="22"/>
   </w:num>
   <w:num w:numId="11">
-    <w:abstractNumId w:val="12"/>
+    <w:abstractNumId w:val="15"/>
   </w:num>
   <w:num w:numId="12">
-    <w:abstractNumId w:val="15"/>
+    <w:abstractNumId w:val="18"/>
   </w:num>
   <w:num w:numId="13">
-    <w:abstractNumId w:val="7"/>
+    <w:abstractNumId w:val="9"/>
   </w:num>
   <w:num w:numId="14">
-    <w:abstractNumId w:val="16"/>
+    <w:abstractNumId w:val="21"/>
   </w:num>
   <w:num w:numId="15">
-    <w:abstractNumId w:val="6"/>
+    <w:abstractNumId w:val="7"/>
   </w:num>
   <w:num w:numId="16">
     <w:abstractNumId w:val="2"/>
@@ -12773,7 +14514,22 @@
     <w:abstractNumId w:val="5"/>
   </w:num>
   <w:num w:numId="18">
-    <w:abstractNumId w:val="11"/>
+    <w:abstractNumId w:val="14"/>
+  </w:num>
+  <w:num w:numId="19">
+    <w:abstractNumId w:val="20"/>
+  </w:num>
+  <w:num w:numId="20">
+    <w:abstractNumId w:val="12"/>
+  </w:num>
+  <w:num w:numId="21">
+    <w:abstractNumId w:val="19"/>
+  </w:num>
+  <w:num w:numId="22">
+    <w:abstractNumId w:val="8"/>
+  </w:num>
+  <w:num w:numId="23">
+    <w:abstractNumId w:val="6"/>
   </w:num>
 </w:numbering>
 </file>
@@ -13901,7 +15657,7 @@
 </file>
 
 <file path=customXml/itemProps1.xml><?xml version="1.0" encoding="utf-8"?>
-<ds:datastoreItem xmlns:ds="http://schemas.openxmlformats.org/officeDocument/2006/customXml" ds:itemID="{46CBA11D-550D-4736-8370-3D2F8BD9890E}">
+<ds:datastoreItem xmlns:ds="http://schemas.openxmlformats.org/officeDocument/2006/customXml" ds:itemID="{A3C912EE-E486-4676-B3CF-2C30C2B264C6}">
   <ds:schemaRefs>
     <ds:schemaRef ds:uri="http://schemas.openxmlformats.org/officeDocument/2006/bibliography"/>
   </ds:schemaRefs>

</xml_diff>

<commit_message>
Documento control de cambios, punto 5
</commit_message>
<xml_diff>
--- a/Documentos/PGC.docx
+++ b/Documentos/PGC.docx
@@ -125,8 +125,6 @@
         </w:rPr>
         <w:t>1</w:t>
       </w:r>
-      <w:bookmarkStart w:id="1" w:name="_GoBack"/>
-      <w:bookmarkEnd w:id="1"/>
     </w:p>
     <w:p>
       <w:pPr>
@@ -299,7 +297,6 @@
                 <v:path gradientshapeok="t" o:connecttype="rect"/>
               </v:shapetype>
               <v:shape id="Cuadro de texto 7" o:spid="_x0000_s1026" type="#_x0000_t202" style="position:absolute;margin-left:9.55pt;margin-top:20.25pt;width:389.3pt;height:173.3pt;z-index:251659264;visibility:visible;mso-wrap-style:square;mso-width-percent:0;mso-height-percent:0;mso-wrap-distance-left:9pt;mso-wrap-distance-top:0;mso-wrap-distance-right:9pt;mso-wrap-distance-bottom:0;mso-position-horizontal:absolute;mso-position-horizontal-relative:text;mso-position-vertical:absolute;mso-position-vertical-relative:text;mso-width-percent:0;mso-height-percent:0;mso-width-relative:margin;mso-height-relative:margin;v-text-anchor:top" o:gfxdata="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" filled="f" stroked="f">
-                <v:fill o:detectmouseclick="t"/>
                 <v:textbox>
                   <w:txbxContent>
                     <w:p>
@@ -456,8 +453,8 @@
           <w:szCs w:val="28"/>
         </w:rPr>
       </w:pPr>
-      <w:bookmarkStart w:id="2" w:name="_30j0zll"/>
-      <w:bookmarkEnd w:id="2"/>
+      <w:bookmarkStart w:id="1" w:name="_30j0zll"/>
+      <w:bookmarkEnd w:id="1"/>
       <w:r>
         <w:rPr>
           <w:rFonts w:ascii="Arial" w:hAnsi="Arial" w:cs="Arial"/>
@@ -1994,14 +1991,14 @@
                 <w:szCs w:val="20"/>
               </w:rPr>
             </w:pPr>
-            <w:bookmarkStart w:id="3" w:name="_Toc517873451"/>
-            <w:bookmarkStart w:id="4" w:name="_Toc525602505"/>
-            <w:bookmarkStart w:id="5" w:name="_Toc525602614"/>
-            <w:bookmarkStart w:id="6" w:name="_Toc527069770"/>
-            <w:bookmarkStart w:id="7" w:name="_Toc527071880"/>
-            <w:bookmarkStart w:id="8" w:name="_Toc527679085"/>
-            <w:bookmarkStart w:id="9" w:name="_Toc527679132"/>
-            <w:bookmarkStart w:id="10" w:name="_Toc527679743"/>
+            <w:bookmarkStart w:id="2" w:name="_Toc517873451"/>
+            <w:bookmarkStart w:id="3" w:name="_Toc525602505"/>
+            <w:bookmarkStart w:id="4" w:name="_Toc525602614"/>
+            <w:bookmarkStart w:id="5" w:name="_Toc527069770"/>
+            <w:bookmarkStart w:id="6" w:name="_Toc527071880"/>
+            <w:bookmarkStart w:id="7" w:name="_Toc527679085"/>
+            <w:bookmarkStart w:id="8" w:name="_Toc527679132"/>
+            <w:bookmarkStart w:id="9" w:name="_Toc527679743"/>
             <w:r>
               <w:rPr>
                 <w:rFonts w:ascii="Arial" w:hAnsi="Arial" w:cs="Arial"/>
@@ -2011,6 +2008,7 @@
               </w:rPr>
               <w:t>Herramientas, entorno e infraestructura</w:t>
             </w:r>
+            <w:bookmarkEnd w:id="2"/>
             <w:bookmarkEnd w:id="3"/>
             <w:bookmarkEnd w:id="4"/>
             <w:bookmarkEnd w:id="5"/>
@@ -2018,7 +2016,6 @@
             <w:bookmarkEnd w:id="7"/>
             <w:bookmarkEnd w:id="8"/>
             <w:bookmarkEnd w:id="9"/>
-            <w:bookmarkEnd w:id="10"/>
           </w:p>
           <w:p>
             <w:pPr>
@@ -2184,13 +2181,13 @@
                 <w:szCs w:val="20"/>
               </w:rPr>
             </w:pPr>
-            <w:bookmarkStart w:id="11" w:name="_Toc527679133"/>
-            <w:bookmarkStart w:id="12" w:name="_Toc527679086"/>
-            <w:bookmarkStart w:id="13" w:name="_Toc527071881"/>
-            <w:bookmarkStart w:id="14" w:name="_Toc527069771"/>
-            <w:bookmarkStart w:id="15" w:name="_Toc525602615"/>
-            <w:bookmarkStart w:id="16" w:name="_Toc525602506"/>
-            <w:bookmarkStart w:id="17" w:name="_Toc527679744"/>
+            <w:bookmarkStart w:id="10" w:name="_Toc527679133"/>
+            <w:bookmarkStart w:id="11" w:name="_Toc527679086"/>
+            <w:bookmarkStart w:id="12" w:name="_Toc527071881"/>
+            <w:bookmarkStart w:id="13" w:name="_Toc527069771"/>
+            <w:bookmarkStart w:id="14" w:name="_Toc525602615"/>
+            <w:bookmarkStart w:id="15" w:name="_Toc525602506"/>
+            <w:bookmarkStart w:id="16" w:name="_Toc527679744"/>
             <w:r>
               <w:rPr>
                 <w:rFonts w:ascii="Arial" w:hAnsi="Arial" w:cs="Arial"/>
@@ -2200,13 +2197,13 @@
               </w:rPr>
               <w:t>Introducción del Plan de Gestión de Configuración</w:t>
             </w:r>
+            <w:bookmarkEnd w:id="10"/>
             <w:bookmarkEnd w:id="11"/>
             <w:bookmarkEnd w:id="12"/>
             <w:bookmarkEnd w:id="13"/>
             <w:bookmarkEnd w:id="14"/>
             <w:bookmarkEnd w:id="15"/>
             <w:bookmarkEnd w:id="16"/>
-            <w:bookmarkEnd w:id="17"/>
           </w:p>
         </w:tc>
         <w:tc>
@@ -2341,11 +2338,11 @@
                 <w:szCs w:val="20"/>
               </w:rPr>
             </w:pPr>
-            <w:bookmarkStart w:id="18" w:name="_Toc527679134"/>
-            <w:bookmarkStart w:id="19" w:name="_Toc527679087"/>
-            <w:bookmarkStart w:id="20" w:name="_Toc527071882"/>
-            <w:bookmarkStart w:id="21" w:name="_Toc527069772"/>
-            <w:bookmarkStart w:id="22" w:name="_Toc527679745"/>
+            <w:bookmarkStart w:id="17" w:name="_Toc527679134"/>
+            <w:bookmarkStart w:id="18" w:name="_Toc527679087"/>
+            <w:bookmarkStart w:id="19" w:name="_Toc527071882"/>
+            <w:bookmarkStart w:id="20" w:name="_Toc527069772"/>
+            <w:bookmarkStart w:id="21" w:name="_Toc527679745"/>
             <w:r>
               <w:rPr>
                 <w:rFonts w:ascii="Arial" w:hAnsi="Arial" w:cs="Arial"/>
@@ -2355,11 +2352,11 @@
               </w:rPr>
               <w:t>Listado de clasificación de CI</w:t>
             </w:r>
+            <w:bookmarkEnd w:id="17"/>
             <w:bookmarkEnd w:id="18"/>
             <w:bookmarkEnd w:id="19"/>
             <w:bookmarkEnd w:id="20"/>
             <w:bookmarkEnd w:id="21"/>
-            <w:bookmarkEnd w:id="22"/>
           </w:p>
         </w:tc>
         <w:tc>
@@ -2506,11 +2503,11 @@
                 <w:szCs w:val="20"/>
               </w:rPr>
             </w:pPr>
-            <w:bookmarkStart w:id="23" w:name="_Toc527069773"/>
-            <w:bookmarkStart w:id="24" w:name="_Toc527071883"/>
-            <w:bookmarkStart w:id="25" w:name="_Toc527679088"/>
-            <w:bookmarkStart w:id="26" w:name="_Toc527679135"/>
-            <w:bookmarkStart w:id="27" w:name="_Toc527679746"/>
+            <w:bookmarkStart w:id="22" w:name="_Toc527069773"/>
+            <w:bookmarkStart w:id="23" w:name="_Toc527071883"/>
+            <w:bookmarkStart w:id="24" w:name="_Toc527679088"/>
+            <w:bookmarkStart w:id="25" w:name="_Toc527679135"/>
+            <w:bookmarkStart w:id="26" w:name="_Toc527679746"/>
             <w:r>
               <w:rPr>
                 <w:rFonts w:ascii="Arial" w:hAnsi="Arial" w:cs="Arial"/>
@@ -2520,11 +2517,11 @@
               </w:rPr>
               <w:t>Listado de clasificación de CI</w:t>
             </w:r>
+            <w:bookmarkEnd w:id="22"/>
             <w:bookmarkEnd w:id="23"/>
             <w:bookmarkEnd w:id="24"/>
             <w:bookmarkEnd w:id="25"/>
             <w:bookmarkEnd w:id="26"/>
-            <w:bookmarkEnd w:id="27"/>
           </w:p>
         </w:tc>
         <w:tc>
@@ -2671,11 +2668,11 @@
                 <w:szCs w:val="20"/>
               </w:rPr>
             </w:pPr>
-            <w:bookmarkStart w:id="28" w:name="_Toc527069774"/>
-            <w:bookmarkStart w:id="29" w:name="_Toc527071884"/>
-            <w:bookmarkStart w:id="30" w:name="_Toc527679089"/>
-            <w:bookmarkStart w:id="31" w:name="_Toc527679136"/>
-            <w:bookmarkStart w:id="32" w:name="_Toc527679747"/>
+            <w:bookmarkStart w:id="27" w:name="_Toc527069774"/>
+            <w:bookmarkStart w:id="28" w:name="_Toc527071884"/>
+            <w:bookmarkStart w:id="29" w:name="_Toc527679089"/>
+            <w:bookmarkStart w:id="30" w:name="_Toc527679136"/>
+            <w:bookmarkStart w:id="31" w:name="_Toc527679747"/>
             <w:r>
               <w:rPr>
                 <w:rFonts w:ascii="Arial" w:hAnsi="Arial" w:cs="Arial"/>
@@ -2685,11 +2682,11 @@
               </w:rPr>
               <w:t>Listado de clasificación de CI</w:t>
             </w:r>
+            <w:bookmarkEnd w:id="27"/>
             <w:bookmarkEnd w:id="28"/>
             <w:bookmarkEnd w:id="29"/>
             <w:bookmarkEnd w:id="30"/>
             <w:bookmarkEnd w:id="31"/>
-            <w:bookmarkEnd w:id="32"/>
           </w:p>
         </w:tc>
         <w:tc>
@@ -2834,11 +2831,11 @@
                 <w:szCs w:val="20"/>
               </w:rPr>
             </w:pPr>
-            <w:bookmarkStart w:id="33" w:name="_Toc527679090"/>
-            <w:bookmarkStart w:id="34" w:name="_Toc527679137"/>
-            <w:bookmarkStart w:id="35" w:name="_Toc527071885"/>
-            <w:bookmarkStart w:id="36" w:name="_Toc527069775"/>
-            <w:bookmarkStart w:id="37" w:name="_Toc527679748"/>
+            <w:bookmarkStart w:id="32" w:name="_Toc527679090"/>
+            <w:bookmarkStart w:id="33" w:name="_Toc527679137"/>
+            <w:bookmarkStart w:id="34" w:name="_Toc527071885"/>
+            <w:bookmarkStart w:id="35" w:name="_Toc527069775"/>
+            <w:bookmarkStart w:id="36" w:name="_Toc527679748"/>
             <w:r>
               <w:rPr>
                 <w:rFonts w:ascii="Arial" w:hAnsi="Arial" w:cs="Arial"/>
@@ -2848,11 +2845,11 @@
               </w:rPr>
               <w:t>Listado de clasificación de CI</w:t>
             </w:r>
+            <w:bookmarkEnd w:id="32"/>
             <w:bookmarkEnd w:id="33"/>
             <w:bookmarkEnd w:id="34"/>
             <w:bookmarkEnd w:id="35"/>
             <w:bookmarkEnd w:id="36"/>
-            <w:bookmarkEnd w:id="37"/>
           </w:p>
         </w:tc>
         <w:tc>
@@ -2988,11 +2985,11 @@
                 <w:szCs w:val="20"/>
               </w:rPr>
             </w:pPr>
-            <w:bookmarkStart w:id="38" w:name="_Toc527069776"/>
-            <w:bookmarkStart w:id="39" w:name="_Toc527071886"/>
-            <w:bookmarkStart w:id="40" w:name="_Toc527679091"/>
-            <w:bookmarkStart w:id="41" w:name="_Toc527679138"/>
-            <w:bookmarkStart w:id="42" w:name="_Toc527679749"/>
+            <w:bookmarkStart w:id="37" w:name="_Toc527069776"/>
+            <w:bookmarkStart w:id="38" w:name="_Toc527071886"/>
+            <w:bookmarkStart w:id="39" w:name="_Toc527679091"/>
+            <w:bookmarkStart w:id="40" w:name="_Toc527679138"/>
+            <w:bookmarkStart w:id="41" w:name="_Toc527679749"/>
             <w:r>
               <w:rPr>
                 <w:rFonts w:ascii="Arial" w:hAnsi="Arial" w:cs="Arial"/>
@@ -3002,11 +2999,11 @@
               </w:rPr>
               <w:t>Listado de clasificación de CI</w:t>
             </w:r>
+            <w:bookmarkEnd w:id="37"/>
             <w:bookmarkEnd w:id="38"/>
             <w:bookmarkEnd w:id="39"/>
             <w:bookmarkEnd w:id="40"/>
             <w:bookmarkEnd w:id="41"/>
-            <w:bookmarkEnd w:id="42"/>
           </w:p>
         </w:tc>
         <w:tc>
@@ -3142,9 +3139,9 @@
                 <w:szCs w:val="20"/>
               </w:rPr>
             </w:pPr>
-            <w:bookmarkStart w:id="43" w:name="_Toc527679092"/>
-            <w:bookmarkStart w:id="44" w:name="_Toc527679139"/>
-            <w:bookmarkStart w:id="45" w:name="_Toc527679750"/>
+            <w:bookmarkStart w:id="42" w:name="_Toc527679092"/>
+            <w:bookmarkStart w:id="43" w:name="_Toc527679139"/>
+            <w:bookmarkStart w:id="44" w:name="_Toc527679750"/>
             <w:r>
               <w:rPr>
                 <w:rFonts w:ascii="Arial" w:hAnsi="Arial" w:cs="Arial"/>
@@ -3154,9 +3151,9 @@
               </w:rPr>
               <w:t>Definición de la nomenclatura de ítems-caso 1</w:t>
             </w:r>
+            <w:bookmarkEnd w:id="42"/>
             <w:bookmarkEnd w:id="43"/>
             <w:bookmarkEnd w:id="44"/>
-            <w:bookmarkEnd w:id="45"/>
           </w:p>
         </w:tc>
         <w:tc>
@@ -3292,9 +3289,9 @@
                 <w:szCs w:val="20"/>
               </w:rPr>
             </w:pPr>
-            <w:bookmarkStart w:id="46" w:name="_Toc527679093"/>
-            <w:bookmarkStart w:id="47" w:name="_Toc527679140"/>
-            <w:bookmarkStart w:id="48" w:name="_Toc527679751"/>
+            <w:bookmarkStart w:id="45" w:name="_Toc527679093"/>
+            <w:bookmarkStart w:id="46" w:name="_Toc527679140"/>
+            <w:bookmarkStart w:id="47" w:name="_Toc527679751"/>
             <w:r>
               <w:rPr>
                 <w:rFonts w:ascii="Arial" w:hAnsi="Arial" w:cs="Arial"/>
@@ -3304,9 +3301,9 @@
               </w:rPr>
               <w:t xml:space="preserve">Corrección casos de </w:t>
             </w:r>
+            <w:bookmarkEnd w:id="45"/>
             <w:bookmarkEnd w:id="46"/>
             <w:bookmarkEnd w:id="47"/>
-            <w:bookmarkEnd w:id="48"/>
             <w:r>
               <w:rPr>
                 <w:rFonts w:ascii="Arial" w:hAnsi="Arial" w:cs="Arial"/>
@@ -5213,7 +5210,7 @@
           <w:b/>
         </w:rPr>
       </w:pPr>
-      <w:bookmarkStart w:id="49" w:name="_Toc527679752"/>
+      <w:bookmarkStart w:id="48" w:name="_Toc527679752"/>
       <w:r>
         <w:rPr>
           <w:rFonts w:ascii="Arial" w:hAnsi="Arial" w:cs="Arial"/>
@@ -5223,7 +5220,7 @@
         </w:rPr>
         <w:t>Plan de Gestión de la Configuración</w:t>
       </w:r>
-      <w:bookmarkEnd w:id="49"/>
+      <w:bookmarkEnd w:id="48"/>
     </w:p>
     <w:p>
       <w:pPr>
@@ -5254,7 +5251,7 @@
         </w:rPr>
         <w:t xml:space="preserve"> </w:t>
       </w:r>
-      <w:bookmarkStart w:id="50" w:name="_Toc527679753"/>
+      <w:bookmarkStart w:id="49" w:name="_Toc527679753"/>
       <w:r>
         <w:rPr>
           <w:rFonts w:ascii="Arial" w:hAnsi="Arial" w:cs="Arial"/>
@@ -5264,7 +5261,7 @@
         </w:rPr>
         <w:t>Introducción</w:t>
       </w:r>
-      <w:bookmarkEnd w:id="50"/>
+      <w:bookmarkEnd w:id="49"/>
     </w:p>
     <w:p>
       <w:pPr>
@@ -5327,8 +5324,8 @@
         </w:rPr>
         <w:t xml:space="preserve">Este documento tiene como finalidad tener un mapeo de los cambios que sucedan en el desarrollo para así poder actuar con respecto a ellos. </w:t>
       </w:r>
-      <w:bookmarkStart w:id="51" w:name="_Hlk525601805"/>
-      <w:bookmarkEnd w:id="51"/>
+      <w:bookmarkStart w:id="50" w:name="_Hlk525601805"/>
+      <w:bookmarkEnd w:id="50"/>
     </w:p>
     <w:p>
       <w:pPr>
@@ -5360,7 +5357,7 @@
         </w:rPr>
         <w:t xml:space="preserve">1.2 </w:t>
       </w:r>
-      <w:bookmarkStart w:id="52" w:name="_Toc527679754"/>
+      <w:bookmarkStart w:id="51" w:name="_Toc527679754"/>
       <w:r>
         <w:rPr>
           <w:rFonts w:ascii="Arial" w:hAnsi="Arial" w:cs="Arial"/>
@@ -5371,7 +5368,7 @@
         </w:rPr>
         <w:t>Roles, responsabilidades y cantidad</w:t>
       </w:r>
-      <w:bookmarkEnd w:id="52"/>
+      <w:bookmarkEnd w:id="51"/>
     </w:p>
     <w:p>
       <w:pPr>
@@ -6160,7 +6157,7 @@
         </w:rPr>
         <w:tab/>
       </w:r>
-      <w:bookmarkStart w:id="53" w:name="_Toc527679755"/>
+      <w:bookmarkStart w:id="52" w:name="_Toc527679755"/>
       <w:r>
         <w:rPr>
           <w:rFonts w:ascii="Arial" w:hAnsi="Arial" w:cs="Arial"/>
@@ -6171,7 +6168,7 @@
         </w:rPr>
         <w:t>1.3 Políticas, directrices y procedimientos</w:t>
       </w:r>
-      <w:bookmarkEnd w:id="53"/>
+      <w:bookmarkEnd w:id="52"/>
     </w:p>
     <w:p>
       <w:pPr>
@@ -6584,7 +6581,7 @@
           <w:color w:val="000000"/>
         </w:rPr>
       </w:pPr>
-      <w:bookmarkStart w:id="54" w:name="_Toc527679756"/>
+      <w:bookmarkStart w:id="53" w:name="_Toc527679756"/>
       <w:r>
         <w:rPr>
           <w:rFonts w:ascii="Arial" w:hAnsi="Arial" w:cs="Arial"/>
@@ -6596,7 +6593,7 @@
         <w:lastRenderedPageBreak/>
         <w:t>1.4 Herramientas, entorno e infraestructura</w:t>
       </w:r>
-      <w:bookmarkEnd w:id="54"/>
+      <w:bookmarkEnd w:id="53"/>
     </w:p>
     <w:p>
       <w:pPr>
@@ -6827,7 +6824,7 @@
           <w:b/>
         </w:rPr>
       </w:pPr>
-      <w:bookmarkStart w:id="55" w:name="_Toc517873452"/>
+      <w:bookmarkStart w:id="54" w:name="_Toc517873452"/>
       <w:r>
         <w:rPr>
           <w:rFonts w:ascii="Arial" w:hAnsi="Arial" w:cs="Arial"/>
@@ -6835,7 +6832,7 @@
         </w:rPr>
         <w:t>Herramientas de control de versiones</w:t>
       </w:r>
-      <w:bookmarkEnd w:id="55"/>
+      <w:bookmarkEnd w:id="54"/>
     </w:p>
     <w:p>
       <w:pPr>
@@ -7175,7 +7172,7 @@
           <w:color w:val="000000"/>
         </w:rPr>
       </w:pPr>
-      <w:bookmarkStart w:id="56" w:name="_Toc527679757"/>
+      <w:bookmarkStart w:id="55" w:name="_Toc527679757"/>
       <w:r>
         <w:rPr>
           <w:rFonts w:ascii="Arial" w:hAnsi="Arial" w:cs="Arial"/>
@@ -7186,17 +7183,17 @@
         </w:rPr>
         <w:t>1.5 Calendario</w:t>
       </w:r>
+      <w:bookmarkEnd w:id="55"/>
+    </w:p>
+    <w:p>
+      <w:pPr>
+        <w:jc w:val="center"/>
+        <w:rPr>
+          <w:rFonts w:ascii="Arial" w:hAnsi="Arial" w:cs="Arial"/>
+        </w:rPr>
+      </w:pPr>
+      <w:bookmarkStart w:id="56" w:name="_17dp8vu"/>
       <w:bookmarkEnd w:id="56"/>
-    </w:p>
-    <w:p>
-      <w:pPr>
-        <w:jc w:val="center"/>
-        <w:rPr>
-          <w:rFonts w:ascii="Arial" w:hAnsi="Arial" w:cs="Arial"/>
-        </w:rPr>
-      </w:pPr>
-      <w:bookmarkStart w:id="57" w:name="_17dp8vu"/>
-      <w:bookmarkEnd w:id="57"/>
     </w:p>
     <w:p>
       <w:pPr>
@@ -9234,7 +9231,7 @@
           <w:sz w:val="28"/>
         </w:rPr>
       </w:pPr>
-      <w:bookmarkStart w:id="58" w:name="_Toc527679758"/>
+      <w:bookmarkStart w:id="57" w:name="_Toc527679758"/>
       <w:r>
         <w:rPr>
           <w:rFonts w:ascii="Arial" w:hAnsi="Arial" w:cs="Arial"/>
@@ -9244,7 +9241,7 @@
         <w:lastRenderedPageBreak/>
         <w:t>Identificación</w:t>
       </w:r>
-      <w:bookmarkEnd w:id="58"/>
+      <w:bookmarkEnd w:id="57"/>
     </w:p>
     <w:p>
       <w:pPr>
@@ -9257,7 +9254,7 @@
           <w:sz w:val="28"/>
         </w:rPr>
       </w:pPr>
-      <w:bookmarkStart w:id="59" w:name="_Toc527679759"/>
+      <w:bookmarkStart w:id="58" w:name="_Toc527679759"/>
       <w:r>
         <w:rPr>
           <w:rFonts w:ascii="Arial" w:hAnsi="Arial" w:cs="Arial"/>
@@ -9267,7 +9264,7 @@
         </w:rPr>
         <w:t>2.1 Lista de la clasificación del CI:</w:t>
       </w:r>
-      <w:bookmarkEnd w:id="59"/>
+      <w:bookmarkEnd w:id="58"/>
     </w:p>
     <w:p>
       <w:pPr>
@@ -10567,7 +10564,7 @@
           <w:rFonts w:ascii="Arial" w:hAnsi="Arial" w:cs="Arial"/>
         </w:rPr>
       </w:pPr>
-      <w:bookmarkStart w:id="60" w:name="_Toc527679760"/>
+      <w:bookmarkStart w:id="59" w:name="_Toc527679760"/>
       <w:r>
         <w:rPr>
           <w:rFonts w:ascii="Arial" w:hAnsi="Arial" w:cs="Arial"/>
@@ -10577,7 +10574,7 @@
         </w:rPr>
         <w:t>2.2 Definición de la nomenclatura de los ítems:</w:t>
       </w:r>
-      <w:bookmarkEnd w:id="60"/>
+      <w:bookmarkEnd w:id="59"/>
     </w:p>
     <w:p>
       <w:pPr>
@@ -11796,6 +11793,523 @@
     <w:p>
       <w:pPr>
         <w:spacing w:after="0" w:line="240" w:lineRule="auto"/>
+        <w:rPr>
+          <w:rFonts w:ascii="Arial" w:hAnsi="Arial" w:cs="Arial"/>
+        </w:rPr>
+      </w:pPr>
+    </w:p>
+    <w:p>
+      <w:pPr>
+        <w:ind w:left="1440"/>
+        <w:rPr>
+          <w:rFonts w:ascii="Arial" w:hAnsi="Arial" w:cs="Arial"/>
+        </w:rPr>
+      </w:pPr>
+      <w:r>
+        <w:rPr>
+          <w:rFonts w:ascii="Arial" w:hAnsi="Arial" w:cs="Arial"/>
+          <w:b/>
+          <w:sz w:val="28"/>
+        </w:rPr>
+        <w:t xml:space="preserve">Caso </w:t>
+      </w:r>
+      <w:r>
+        <w:rPr>
+          <w:rFonts w:ascii="Arial" w:hAnsi="Arial" w:cs="Arial"/>
+          <w:b/>
+          <w:sz w:val="28"/>
+        </w:rPr>
+        <w:t>5</w:t>
+      </w:r>
+      <w:r>
+        <w:rPr>
+          <w:rFonts w:ascii="Arial" w:hAnsi="Arial" w:cs="Arial"/>
+          <w:b/>
+          <w:sz w:val="28"/>
+        </w:rPr>
+        <w:t xml:space="preserve">: </w:t>
+      </w:r>
+      <w:r>
+        <w:rPr>
+          <w:rFonts w:ascii="Arial" w:hAnsi="Arial" w:cs="Arial"/>
+          <w:sz w:val="28"/>
+        </w:rPr>
+        <w:t>En caso de que los elementos no son específicos a un proyecto único, son identificados únicamente por el acrónimo del documento.</w:t>
+      </w:r>
+    </w:p>
+    <w:p>
+      <w:pPr>
+        <w:ind w:left="720"/>
+        <w:rPr>
+          <w:rFonts w:ascii="Arial" w:hAnsi="Arial" w:cs="Arial"/>
+          <w:sz w:val="28"/>
+        </w:rPr>
+      </w:pPr>
+      <w:r>
+        <w:rPr>
+          <w:rFonts w:ascii="Arial" w:hAnsi="Arial" w:cs="Arial"/>
+          <w:noProof/>
+          <w:lang w:eastAsia="es-PE"/>
+        </w:rPr>
+        <mc:AlternateContent>
+          <mc:Choice Requires="wps">
+            <w:drawing>
+              <wp:anchor distT="0" distB="0" distL="114300" distR="114300" simplePos="0" relativeHeight="251661312" behindDoc="0" locked="0" layoutInCell="1" allowOverlap="1" wp14:anchorId="6559177F" wp14:editId="25E745E5">
+                <wp:simplePos x="0" y="0"/>
+                <wp:positionH relativeFrom="column">
+                  <wp:posOffset>2167890</wp:posOffset>
+                </wp:positionH>
+                <wp:positionV relativeFrom="paragraph">
+                  <wp:posOffset>222250</wp:posOffset>
+                </wp:positionV>
+                <wp:extent cx="2257425" cy="447675"/>
+                <wp:effectExtent l="57150" t="19050" r="85725" b="104775"/>
+                <wp:wrapNone/>
+                <wp:docPr id="8" name="Rectángulo 2"/>
+                <wp:cNvGraphicFramePr/>
+                <a:graphic xmlns:a="http://schemas.openxmlformats.org/drawingml/2006/main">
+                  <a:graphicData uri="http://schemas.microsoft.com/office/word/2010/wordprocessingShape">
+                    <wps:wsp>
+                      <wps:cNvSpPr/>
+                      <wps:spPr>
+                        <a:xfrm>
+                          <a:off x="0" y="0"/>
+                          <a:ext cx="2257425" cy="447675"/>
+                        </a:xfrm>
+                        <a:prstGeom prst="rect">
+                          <a:avLst/>
+                        </a:prstGeom>
+                        <a:noFill/>
+                        <a:ln>
+                          <a:solidFill>
+                            <a:srgbClr val="4A7EBB"/>
+                          </a:solidFill>
+                          <a:round/>
+                        </a:ln>
+                        <a:effectLst>
+                          <a:outerShdw blurRad="40000" dist="23000" dir="5400000" rotWithShape="0">
+                            <a:srgbClr val="000000">
+                              <a:alpha val="35000"/>
+                            </a:srgbClr>
+                          </a:outerShdw>
+                        </a:effectLst>
+                      </wps:spPr>
+                      <wps:style>
+                        <a:lnRef idx="1">
+                          <a:schemeClr val="accent1"/>
+                        </a:lnRef>
+                        <a:fillRef idx="3">
+                          <a:schemeClr val="accent1"/>
+                        </a:fillRef>
+                        <a:effectRef idx="2">
+                          <a:schemeClr val="accent1"/>
+                        </a:effectRef>
+                        <a:fontRef idx="minor"/>
+                      </wps:style>
+                      <wps:bodyPr/>
+                    </wps:wsp>
+                  </a:graphicData>
+                </a:graphic>
+                <wp14:sizeRelH relativeFrom="margin">
+                  <wp14:pctWidth>0</wp14:pctWidth>
+                </wp14:sizeRelH>
+              </wp:anchor>
+            </w:drawing>
+          </mc:Choice>
+          <mc:Fallback>
+            <w:pict>
+              <v:rect w14:anchorId="028D2E5A" id="Rectángulo 2" o:spid="_x0000_s1026" style="position:absolute;margin-left:170.7pt;margin-top:17.5pt;width:177.75pt;height:35.25pt;z-index:251661312;visibility:visible;mso-wrap-style:square;mso-width-percent:0;mso-wrap-distance-left:9pt;mso-wrap-distance-top:0;mso-wrap-distance-right:9pt;mso-wrap-distance-bottom:0;mso-position-horizontal:absolute;mso-position-horizontal-relative:text;mso-position-vertical:absolute;mso-position-vertical-relative:text;mso-width-percent:0;mso-width-relative:margin;v-text-anchor:top" o:gfxdata="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" filled="f" strokecolor="#4a7ebb">
+                <v:stroke joinstyle="round"/>
+                <v:shadow on="t" color="black" opacity="22937f" origin=",.5" offset="0,.63889mm"/>
+              </v:rect>
+            </w:pict>
+          </mc:Fallback>
+        </mc:AlternateContent>
+      </w:r>
+    </w:p>
+    <w:p>
+      <w:pPr>
+        <w:ind w:left="720"/>
+        <w:rPr>
+          <w:rFonts w:ascii="Arial" w:hAnsi="Arial" w:cs="Arial"/>
+        </w:rPr>
+      </w:pPr>
+      <w:r>
+        <w:rPr>
+          <w:rFonts w:ascii="Arial" w:hAnsi="Arial" w:cs="Arial"/>
+          <w:sz w:val="28"/>
+        </w:rPr>
+        <w:t xml:space="preserve">  </w:t>
+      </w:r>
+      <w:r>
+        <w:rPr>
+          <w:rFonts w:ascii="Arial" w:hAnsi="Arial" w:cs="Arial"/>
+          <w:sz w:val="28"/>
+        </w:rPr>
+        <w:tab/>
+      </w:r>
+      <w:r>
+        <w:rPr>
+          <w:rFonts w:ascii="Arial" w:hAnsi="Arial" w:cs="Arial"/>
+          <w:sz w:val="28"/>
+        </w:rPr>
+        <w:tab/>
+      </w:r>
+      <w:r>
+        <w:rPr>
+          <w:rFonts w:ascii="Arial" w:hAnsi="Arial" w:cs="Arial"/>
+          <w:sz w:val="28"/>
+        </w:rPr>
+        <w:tab/>
+      </w:r>
+      <w:r>
+        <w:rPr>
+          <w:rFonts w:ascii="Arial" w:hAnsi="Arial" w:cs="Arial"/>
+          <w:sz w:val="28"/>
+        </w:rPr>
+        <w:tab/>
+      </w:r>
+      <w:r>
+        <w:rPr>
+          <w:rFonts w:ascii="Arial" w:hAnsi="Arial" w:cs="Arial"/>
+          <w:sz w:val="28"/>
+        </w:rPr>
+        <w:t xml:space="preserve">Acrónimo del </w:t>
+      </w:r>
+      <w:r>
+        <w:rPr>
+          <w:rFonts w:ascii="Arial" w:hAnsi="Arial" w:cs="Arial"/>
+          <w:sz w:val="28"/>
+        </w:rPr>
+        <w:t>documento</w:t>
+      </w:r>
+      <w:r>
+        <w:rPr>
+          <w:rFonts w:ascii="Arial" w:hAnsi="Arial" w:cs="Arial"/>
+          <w:sz w:val="28"/>
+        </w:rPr>
+        <w:t xml:space="preserve"> </w:t>
+      </w:r>
+    </w:p>
+    <w:p>
+      <w:pPr>
+        <w:ind w:left="720"/>
+        <w:rPr>
+          <w:rFonts w:ascii="Arial" w:hAnsi="Arial" w:cs="Arial"/>
+        </w:rPr>
+      </w:pPr>
+      <w:r>
+        <w:rPr>
+          <w:rFonts w:ascii="Arial" w:hAnsi="Arial" w:cs="Arial"/>
+          <w:sz w:val="28"/>
+        </w:rPr>
+        <w:tab/>
+      </w:r>
+    </w:p>
+    <w:p>
+      <w:pPr>
+        <w:ind w:left="720"/>
+        <w:rPr>
+          <w:rFonts w:ascii="Arial" w:hAnsi="Arial" w:cs="Arial"/>
+        </w:rPr>
+      </w:pPr>
+      <w:r>
+        <w:rPr>
+          <w:rFonts w:ascii="Arial" w:hAnsi="Arial" w:cs="Arial"/>
+          <w:sz w:val="28"/>
+        </w:rPr>
+        <w:tab/>
+        <w:t xml:space="preserve">Ejemplo: </w:t>
+      </w:r>
+    </w:p>
+    <w:p>
+      <w:pPr>
+        <w:pStyle w:val="Prrafodelista"/>
+        <w:numPr>
+          <w:ilvl w:val="0"/>
+          <w:numId w:val="7"/>
+        </w:numPr>
+        <w:rPr>
+          <w:rFonts w:ascii="Arial" w:hAnsi="Arial" w:cs="Arial"/>
+        </w:rPr>
+      </w:pPr>
+      <w:r>
+        <w:rPr>
+          <w:rFonts w:ascii="Arial" w:hAnsi="Arial" w:cs="Arial"/>
+          <w:sz w:val="28"/>
+        </w:rPr>
+        <w:t>PGC</w:t>
+      </w:r>
+    </w:p>
+    <w:p>
+      <w:pPr>
+        <w:ind w:left="1440"/>
+        <w:rPr>
+          <w:rFonts w:ascii="Arial" w:hAnsi="Arial" w:cs="Arial"/>
+          <w:noProof/>
+          <w:lang w:eastAsia="es-PE"/>
+        </w:rPr>
+      </w:pPr>
+      <w:r>
+        <w:rPr>
+          <w:rFonts w:ascii="Arial" w:hAnsi="Arial" w:cs="Arial"/>
+          <w:b/>
+          <w:sz w:val="28"/>
+        </w:rPr>
+        <w:t xml:space="preserve">Caso </w:t>
+      </w:r>
+      <w:r>
+        <w:rPr>
+          <w:rFonts w:ascii="Arial" w:hAnsi="Arial" w:cs="Arial"/>
+          <w:b/>
+          <w:sz w:val="28"/>
+        </w:rPr>
+        <w:t>6</w:t>
+      </w:r>
+      <w:bookmarkStart w:id="60" w:name="_GoBack"/>
+      <w:bookmarkEnd w:id="60"/>
+      <w:r>
+        <w:rPr>
+          <w:rFonts w:ascii="Arial" w:hAnsi="Arial" w:cs="Arial"/>
+          <w:b/>
+          <w:sz w:val="28"/>
+        </w:rPr>
+        <w:t xml:space="preserve">: </w:t>
+      </w:r>
+      <w:r>
+        <w:rPr>
+          <w:rFonts w:ascii="Arial" w:hAnsi="Arial" w:cs="Arial"/>
+          <w:sz w:val="28"/>
+        </w:rPr>
+        <w:t>En caso de que los elementos no son específicos a un proyecto único y la nomenclatura se repite, se agregará las dos primeras letras de la última palabra</w:t>
+      </w:r>
+      <w:r>
+        <w:rPr>
+          <w:rFonts w:ascii="Arial" w:hAnsi="Arial" w:cs="Arial"/>
+          <w:noProof/>
+          <w:lang w:eastAsia="es-PE"/>
+        </w:rPr>
+        <w:t xml:space="preserve"> </w:t>
+      </w:r>
+    </w:p>
+    <w:p>
+      <w:pPr>
+        <w:ind w:left="1440"/>
+        <w:rPr>
+          <w:rFonts w:ascii="Arial" w:hAnsi="Arial" w:cs="Arial"/>
+          <w:sz w:val="28"/>
+        </w:rPr>
+      </w:pPr>
+      <w:r>
+        <w:rPr>
+          <w:rFonts w:ascii="Arial" w:hAnsi="Arial" w:cs="Arial"/>
+          <w:noProof/>
+          <w:lang w:eastAsia="es-PE"/>
+        </w:rPr>
+        <mc:AlternateContent>
+          <mc:Choice Requires="wps">
+            <w:drawing>
+              <wp:anchor distT="0" distB="0" distL="114300" distR="114300" simplePos="0" relativeHeight="251663360" behindDoc="0" locked="0" layoutInCell="1" allowOverlap="1" wp14:anchorId="277FCB3D" wp14:editId="6CA4AB17">
+                <wp:simplePos x="0" y="0"/>
+                <wp:positionH relativeFrom="margin">
+                  <wp:posOffset>1310640</wp:posOffset>
+                </wp:positionH>
+                <wp:positionV relativeFrom="paragraph">
+                  <wp:posOffset>234950</wp:posOffset>
+                </wp:positionV>
+                <wp:extent cx="3419475" cy="447675"/>
+                <wp:effectExtent l="57150" t="19050" r="85725" b="104775"/>
+                <wp:wrapNone/>
+                <wp:docPr id="9" name="Rectángulo 2"/>
+                <wp:cNvGraphicFramePr/>
+                <a:graphic xmlns:a="http://schemas.openxmlformats.org/drawingml/2006/main">
+                  <a:graphicData uri="http://schemas.microsoft.com/office/word/2010/wordprocessingShape">
+                    <wps:wsp>
+                      <wps:cNvSpPr/>
+                      <wps:spPr>
+                        <a:xfrm>
+                          <a:off x="0" y="0"/>
+                          <a:ext cx="3419475" cy="447675"/>
+                        </a:xfrm>
+                        <a:prstGeom prst="rect">
+                          <a:avLst/>
+                        </a:prstGeom>
+                        <a:noFill/>
+                        <a:ln>
+                          <a:solidFill>
+                            <a:srgbClr val="4A7EBB"/>
+                          </a:solidFill>
+                          <a:round/>
+                        </a:ln>
+                        <a:effectLst>
+                          <a:outerShdw blurRad="40000" dist="23000" dir="5400000" rotWithShape="0">
+                            <a:srgbClr val="000000">
+                              <a:alpha val="35000"/>
+                            </a:srgbClr>
+                          </a:outerShdw>
+                        </a:effectLst>
+                      </wps:spPr>
+                      <wps:style>
+                        <a:lnRef idx="1">
+                          <a:schemeClr val="accent1"/>
+                        </a:lnRef>
+                        <a:fillRef idx="3">
+                          <a:schemeClr val="accent1"/>
+                        </a:fillRef>
+                        <a:effectRef idx="2">
+                          <a:schemeClr val="accent1"/>
+                        </a:effectRef>
+                        <a:fontRef idx="minor"/>
+                      </wps:style>
+                      <wps:bodyPr/>
+                    </wps:wsp>
+                  </a:graphicData>
+                </a:graphic>
+                <wp14:sizeRelH relativeFrom="margin">
+                  <wp14:pctWidth>0</wp14:pctWidth>
+                </wp14:sizeRelH>
+              </wp:anchor>
+            </w:drawing>
+          </mc:Choice>
+          <mc:Fallback>
+            <w:pict>
+              <v:rect w14:anchorId="559CB702" id="Rectángulo 2" o:spid="_x0000_s1026" style="position:absolute;margin-left:103.2pt;margin-top:18.5pt;width:269.25pt;height:35.25pt;z-index:251663360;visibility:visible;mso-wrap-style:square;mso-width-percent:0;mso-wrap-distance-left:9pt;mso-wrap-distance-top:0;mso-wrap-distance-right:9pt;mso-wrap-distance-bottom:0;mso-position-horizontal:absolute;mso-position-horizontal-relative:margin;mso-position-vertical:absolute;mso-position-vertical-relative:text;mso-width-percent:0;mso-width-relative:margin;v-text-anchor:top" o:gfxdata="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" filled="f" strokecolor="#4a7ebb">
+                <v:stroke joinstyle="round"/>
+                <v:shadow on="t" color="black" opacity="22937f" origin=",.5" offset="0,.63889mm"/>
+                <w10:wrap anchorx="margin"/>
+              </v:rect>
+            </w:pict>
+          </mc:Fallback>
+        </mc:AlternateContent>
+      </w:r>
+    </w:p>
+    <w:p>
+      <w:pPr>
+        <w:ind w:left="720"/>
+        <w:rPr>
+          <w:rFonts w:ascii="Arial" w:hAnsi="Arial" w:cs="Arial"/>
+        </w:rPr>
+      </w:pPr>
+      <w:r>
+        <w:rPr>
+          <w:rFonts w:ascii="Arial" w:hAnsi="Arial" w:cs="Arial"/>
+          <w:sz w:val="28"/>
+        </w:rPr>
+        <w:t xml:space="preserve">  </w:t>
+      </w:r>
+      <w:r>
+        <w:rPr>
+          <w:rFonts w:ascii="Arial" w:hAnsi="Arial" w:cs="Arial"/>
+          <w:sz w:val="28"/>
+        </w:rPr>
+        <w:tab/>
+      </w:r>
+      <w:r>
+        <w:rPr>
+          <w:rFonts w:ascii="Arial" w:hAnsi="Arial" w:cs="Arial"/>
+          <w:sz w:val="28"/>
+        </w:rPr>
+        <w:tab/>
+      </w:r>
+      <w:r>
+        <w:rPr>
+          <w:rFonts w:ascii="Arial" w:hAnsi="Arial" w:cs="Arial"/>
+          <w:sz w:val="28"/>
+        </w:rPr>
+        <w:t xml:space="preserve">Acrónimo del </w:t>
+      </w:r>
+      <w:r>
+        <w:rPr>
+          <w:rFonts w:ascii="Arial" w:hAnsi="Arial" w:cs="Arial"/>
+          <w:sz w:val="28"/>
+        </w:rPr>
+        <w:t>documento</w:t>
+      </w:r>
+      <w:r>
+        <w:rPr>
+          <w:rFonts w:ascii="Arial" w:hAnsi="Arial" w:cs="Arial"/>
+          <w:sz w:val="28"/>
+        </w:rPr>
+        <w:t xml:space="preserve"> </w:t>
+      </w:r>
+      <w:r>
+        <w:rPr>
+          <w:rFonts w:ascii="Arial" w:hAnsi="Arial" w:cs="Arial"/>
+          <w:sz w:val="28"/>
+        </w:rPr>
+        <w:t>+ última palabra</w:t>
+      </w:r>
+    </w:p>
+    <w:p>
+      <w:pPr>
+        <w:ind w:left="720"/>
+        <w:rPr>
+          <w:rFonts w:ascii="Arial" w:hAnsi="Arial" w:cs="Arial"/>
+        </w:rPr>
+      </w:pPr>
+      <w:r>
+        <w:rPr>
+          <w:rFonts w:ascii="Arial" w:hAnsi="Arial" w:cs="Arial"/>
+          <w:sz w:val="28"/>
+        </w:rPr>
+        <w:tab/>
+      </w:r>
+    </w:p>
+    <w:p>
+      <w:pPr>
+        <w:ind w:left="720"/>
+        <w:rPr>
+          <w:rFonts w:ascii="Arial" w:hAnsi="Arial" w:cs="Arial"/>
+        </w:rPr>
+      </w:pPr>
+      <w:r>
+        <w:rPr>
+          <w:rFonts w:ascii="Arial" w:hAnsi="Arial" w:cs="Arial"/>
+          <w:sz w:val="28"/>
+        </w:rPr>
+        <w:tab/>
+        <w:t xml:space="preserve">Ejemplo: </w:t>
+      </w:r>
+    </w:p>
+    <w:p>
+      <w:pPr>
+        <w:pStyle w:val="Prrafodelista"/>
+        <w:numPr>
+          <w:ilvl w:val="0"/>
+          <w:numId w:val="7"/>
+        </w:numPr>
+        <w:rPr>
+          <w:rFonts w:ascii="Arial" w:hAnsi="Arial" w:cs="Arial"/>
+        </w:rPr>
+      </w:pPr>
+      <w:r>
+        <w:rPr>
+          <w:rFonts w:ascii="Arial" w:hAnsi="Arial" w:cs="Arial"/>
+          <w:sz w:val="28"/>
+        </w:rPr>
+        <w:t>PGCam</w:t>
+      </w:r>
+    </w:p>
+    <w:p>
+      <w:pPr>
+        <w:spacing w:after="0" w:line="240" w:lineRule="auto"/>
+        <w:rPr>
+          <w:rFonts w:ascii="Arial" w:hAnsi="Arial" w:cs="Arial"/>
+          <w:u w:val="single"/>
+        </w:rPr>
+      </w:pPr>
+    </w:p>
+    <w:p>
+      <w:pPr>
+        <w:spacing w:after="0" w:line="240" w:lineRule="auto"/>
+        <w:rPr>
+          <w:rFonts w:ascii="Arial" w:hAnsi="Arial" w:cs="Arial"/>
+        </w:rPr>
+      </w:pPr>
+    </w:p>
+    <w:p>
+      <w:pPr>
+        <w:spacing w:after="0" w:line="240" w:lineRule="auto"/>
         <w:ind w:left="1440"/>
         <w:rPr>
           <w:rFonts w:ascii="Arial" w:eastAsia="Times New Roman" w:hAnsi="Arial" w:cs="Arial"/>
@@ -12304,6 +12818,7 @@
               <w:rPr>
                 <w:rFonts w:ascii="Arial" w:hAnsi="Arial" w:cs="Arial"/>
               </w:rPr>
+              <w:lastRenderedPageBreak/>
               <w:t>Especificación de requisitos</w:t>
             </w:r>
             <w:bookmarkStart w:id="70" w:name="__UnoMark__1100_2409699469"/>
@@ -13463,7 +13978,6 @@
           <w:color w:val="000000" w:themeColor="text1"/>
           <w:sz w:val="28"/>
         </w:rPr>
-        <w:lastRenderedPageBreak/>
         <w:t xml:space="preserve"> </w:t>
       </w:r>
       <w:bookmarkStart w:id="83" w:name="_Toc527679763"/>
@@ -13945,6 +14459,7 @@
                 <w:color w:val="000000"/>
                 <w:lang w:eastAsia="es-PE"/>
               </w:rPr>
+              <w:lastRenderedPageBreak/>
               <w:t>Línea base de pruebas</w:t>
             </w:r>
           </w:p>
@@ -14267,7 +14782,6 @@
           <w:sz w:val="24"/>
           <w:lang w:eastAsia="es-PE"/>
         </w:rPr>
-        <w:lastRenderedPageBreak/>
         <w:t>Librería de Documentos:</w:t>
       </w:r>
     </w:p>
@@ -14659,6 +15173,7 @@
                 <w:rFonts w:ascii="Arial" w:eastAsia="Times New Roman" w:hAnsi="Arial" w:cs="Arial"/>
                 <w:lang w:eastAsia="es-PE"/>
               </w:rPr>
+              <w:lastRenderedPageBreak/>
               <w:t>Gerente de la configuración</w:t>
             </w:r>
           </w:p>
@@ -15808,6 +16323,7 @@
           <w:szCs w:val="24"/>
           <w:lang w:eastAsia="es-PE"/>
         </w:rPr>
+        <w:lastRenderedPageBreak/>
         <w:t>Esta librería tiene como propósito almacenar los archivos de las líneas base para una mejor gestión por cada proyecto que tenga la empresa a su cargo.</w:t>
       </w:r>
       <w:r>
@@ -23125,7 +23641,7 @@
 </file>
 
 <file path=customXml/itemProps1.xml><?xml version="1.0" encoding="utf-8"?>
-<ds:datastoreItem xmlns:ds="http://schemas.openxmlformats.org/officeDocument/2006/customXml" ds:itemID="{520CCEB6-FFBE-4C83-A26F-07FB7F9003FD}">
+<ds:datastoreItem xmlns:ds="http://schemas.openxmlformats.org/officeDocument/2006/customXml" ds:itemID="{D9E50DB9-E07C-4D75-B1C1-C92B5CDD6C30}">
   <ds:schemaRefs>
     <ds:schemaRef ds:uri="http://schemas.openxmlformats.org/officeDocument/2006/bibliography"/>
   </ds:schemaRefs>

</xml_diff>

<commit_message>
Modificación PGC y PGCambios
</commit_message>
<xml_diff>
--- a/Documentos/PGC.docx
+++ b/Documentos/PGC.docx
@@ -125,8 +125,6 @@
         </w:rPr>
         <w:t>1</w:t>
       </w:r>
-      <w:bookmarkStart w:id="1" w:name="_GoBack"/>
-      <w:bookmarkEnd w:id="1"/>
     </w:p>
     <w:p>
       <w:pPr>
@@ -299,7 +297,6 @@
                 <v:path gradientshapeok="t" o:connecttype="rect"/>
               </v:shapetype>
               <v:shape id="Cuadro de texto 7" o:spid="_x0000_s1026" type="#_x0000_t202" style="position:absolute;margin-left:9.55pt;margin-top:20.25pt;width:389.3pt;height:173.3pt;z-index:251659264;visibility:visible;mso-wrap-style:square;mso-width-percent:0;mso-height-percent:0;mso-wrap-distance-left:9pt;mso-wrap-distance-top:0;mso-wrap-distance-right:9pt;mso-wrap-distance-bottom:0;mso-position-horizontal:absolute;mso-position-horizontal-relative:text;mso-position-vertical:absolute;mso-position-vertical-relative:text;mso-width-percent:0;mso-height-percent:0;mso-width-relative:margin;mso-height-relative:margin;v-text-anchor:top" o:gfxdata="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" filled="f" stroked="f">
-                <v:fill o:detectmouseclick="t"/>
                 <v:textbox>
                   <w:txbxContent>
                     <w:p>
@@ -456,8 +453,8 @@
           <w:szCs w:val="28"/>
         </w:rPr>
       </w:pPr>
-      <w:bookmarkStart w:id="2" w:name="_30j0zll"/>
-      <w:bookmarkEnd w:id="2"/>
+      <w:bookmarkStart w:id="1" w:name="_30j0zll"/>
+      <w:bookmarkEnd w:id="1"/>
       <w:r>
         <w:rPr>
           <w:rFonts w:ascii="Arial" w:hAnsi="Arial" w:cs="Arial"/>
@@ -1994,14 +1991,14 @@
                 <w:szCs w:val="20"/>
               </w:rPr>
             </w:pPr>
-            <w:bookmarkStart w:id="3" w:name="_Toc517873451"/>
-            <w:bookmarkStart w:id="4" w:name="_Toc525602505"/>
-            <w:bookmarkStart w:id="5" w:name="_Toc525602614"/>
-            <w:bookmarkStart w:id="6" w:name="_Toc527069770"/>
-            <w:bookmarkStart w:id="7" w:name="_Toc527071880"/>
-            <w:bookmarkStart w:id="8" w:name="_Toc527679085"/>
-            <w:bookmarkStart w:id="9" w:name="_Toc527679132"/>
-            <w:bookmarkStart w:id="10" w:name="_Toc527679743"/>
+            <w:bookmarkStart w:id="2" w:name="_Toc517873451"/>
+            <w:bookmarkStart w:id="3" w:name="_Toc525602505"/>
+            <w:bookmarkStart w:id="4" w:name="_Toc525602614"/>
+            <w:bookmarkStart w:id="5" w:name="_Toc527069770"/>
+            <w:bookmarkStart w:id="6" w:name="_Toc527071880"/>
+            <w:bookmarkStart w:id="7" w:name="_Toc527679085"/>
+            <w:bookmarkStart w:id="8" w:name="_Toc527679132"/>
+            <w:bookmarkStart w:id="9" w:name="_Toc527679743"/>
             <w:r>
               <w:rPr>
                 <w:rFonts w:ascii="Arial" w:hAnsi="Arial" w:cs="Arial"/>
@@ -2011,6 +2008,7 @@
               </w:rPr>
               <w:t>Herramientas, entorno e infraestructura</w:t>
             </w:r>
+            <w:bookmarkEnd w:id="2"/>
             <w:bookmarkEnd w:id="3"/>
             <w:bookmarkEnd w:id="4"/>
             <w:bookmarkEnd w:id="5"/>
@@ -2018,7 +2016,6 @@
             <w:bookmarkEnd w:id="7"/>
             <w:bookmarkEnd w:id="8"/>
             <w:bookmarkEnd w:id="9"/>
-            <w:bookmarkEnd w:id="10"/>
           </w:p>
           <w:p>
             <w:pPr>
@@ -2184,13 +2181,13 @@
                 <w:szCs w:val="20"/>
               </w:rPr>
             </w:pPr>
-            <w:bookmarkStart w:id="11" w:name="_Toc527679133"/>
-            <w:bookmarkStart w:id="12" w:name="_Toc527679086"/>
-            <w:bookmarkStart w:id="13" w:name="_Toc527071881"/>
-            <w:bookmarkStart w:id="14" w:name="_Toc527069771"/>
-            <w:bookmarkStart w:id="15" w:name="_Toc525602615"/>
-            <w:bookmarkStart w:id="16" w:name="_Toc525602506"/>
-            <w:bookmarkStart w:id="17" w:name="_Toc527679744"/>
+            <w:bookmarkStart w:id="10" w:name="_Toc527679133"/>
+            <w:bookmarkStart w:id="11" w:name="_Toc527679086"/>
+            <w:bookmarkStart w:id="12" w:name="_Toc527071881"/>
+            <w:bookmarkStart w:id="13" w:name="_Toc527069771"/>
+            <w:bookmarkStart w:id="14" w:name="_Toc525602615"/>
+            <w:bookmarkStart w:id="15" w:name="_Toc525602506"/>
+            <w:bookmarkStart w:id="16" w:name="_Toc527679744"/>
             <w:r>
               <w:rPr>
                 <w:rFonts w:ascii="Arial" w:hAnsi="Arial" w:cs="Arial"/>
@@ -2200,13 +2197,13 @@
               </w:rPr>
               <w:t>Introducción del Plan de Gestión de Configuración</w:t>
             </w:r>
+            <w:bookmarkEnd w:id="10"/>
             <w:bookmarkEnd w:id="11"/>
             <w:bookmarkEnd w:id="12"/>
             <w:bookmarkEnd w:id="13"/>
             <w:bookmarkEnd w:id="14"/>
             <w:bookmarkEnd w:id="15"/>
             <w:bookmarkEnd w:id="16"/>
-            <w:bookmarkEnd w:id="17"/>
           </w:p>
         </w:tc>
         <w:tc>
@@ -2341,11 +2338,11 @@
                 <w:szCs w:val="20"/>
               </w:rPr>
             </w:pPr>
-            <w:bookmarkStart w:id="18" w:name="_Toc527679134"/>
-            <w:bookmarkStart w:id="19" w:name="_Toc527679087"/>
-            <w:bookmarkStart w:id="20" w:name="_Toc527071882"/>
-            <w:bookmarkStart w:id="21" w:name="_Toc527069772"/>
-            <w:bookmarkStart w:id="22" w:name="_Toc527679745"/>
+            <w:bookmarkStart w:id="17" w:name="_Toc527679134"/>
+            <w:bookmarkStart w:id="18" w:name="_Toc527679087"/>
+            <w:bookmarkStart w:id="19" w:name="_Toc527071882"/>
+            <w:bookmarkStart w:id="20" w:name="_Toc527069772"/>
+            <w:bookmarkStart w:id="21" w:name="_Toc527679745"/>
             <w:r>
               <w:rPr>
                 <w:rFonts w:ascii="Arial" w:hAnsi="Arial" w:cs="Arial"/>
@@ -2355,11 +2352,11 @@
               </w:rPr>
               <w:t>Listado de clasificación de CI</w:t>
             </w:r>
+            <w:bookmarkEnd w:id="17"/>
             <w:bookmarkEnd w:id="18"/>
             <w:bookmarkEnd w:id="19"/>
             <w:bookmarkEnd w:id="20"/>
             <w:bookmarkEnd w:id="21"/>
-            <w:bookmarkEnd w:id="22"/>
           </w:p>
         </w:tc>
         <w:tc>
@@ -2506,11 +2503,11 @@
                 <w:szCs w:val="20"/>
               </w:rPr>
             </w:pPr>
-            <w:bookmarkStart w:id="23" w:name="_Toc527069773"/>
-            <w:bookmarkStart w:id="24" w:name="_Toc527071883"/>
-            <w:bookmarkStart w:id="25" w:name="_Toc527679088"/>
-            <w:bookmarkStart w:id="26" w:name="_Toc527679135"/>
-            <w:bookmarkStart w:id="27" w:name="_Toc527679746"/>
+            <w:bookmarkStart w:id="22" w:name="_Toc527069773"/>
+            <w:bookmarkStart w:id="23" w:name="_Toc527071883"/>
+            <w:bookmarkStart w:id="24" w:name="_Toc527679088"/>
+            <w:bookmarkStart w:id="25" w:name="_Toc527679135"/>
+            <w:bookmarkStart w:id="26" w:name="_Toc527679746"/>
             <w:r>
               <w:rPr>
                 <w:rFonts w:ascii="Arial" w:hAnsi="Arial" w:cs="Arial"/>
@@ -2520,11 +2517,11 @@
               </w:rPr>
               <w:t>Listado de clasificación de CI</w:t>
             </w:r>
+            <w:bookmarkEnd w:id="22"/>
             <w:bookmarkEnd w:id="23"/>
             <w:bookmarkEnd w:id="24"/>
             <w:bookmarkEnd w:id="25"/>
             <w:bookmarkEnd w:id="26"/>
-            <w:bookmarkEnd w:id="27"/>
           </w:p>
         </w:tc>
         <w:tc>
@@ -2671,11 +2668,11 @@
                 <w:szCs w:val="20"/>
               </w:rPr>
             </w:pPr>
-            <w:bookmarkStart w:id="28" w:name="_Toc527069774"/>
-            <w:bookmarkStart w:id="29" w:name="_Toc527071884"/>
-            <w:bookmarkStart w:id="30" w:name="_Toc527679089"/>
-            <w:bookmarkStart w:id="31" w:name="_Toc527679136"/>
-            <w:bookmarkStart w:id="32" w:name="_Toc527679747"/>
+            <w:bookmarkStart w:id="27" w:name="_Toc527069774"/>
+            <w:bookmarkStart w:id="28" w:name="_Toc527071884"/>
+            <w:bookmarkStart w:id="29" w:name="_Toc527679089"/>
+            <w:bookmarkStart w:id="30" w:name="_Toc527679136"/>
+            <w:bookmarkStart w:id="31" w:name="_Toc527679747"/>
             <w:r>
               <w:rPr>
                 <w:rFonts w:ascii="Arial" w:hAnsi="Arial" w:cs="Arial"/>
@@ -2685,11 +2682,11 @@
               </w:rPr>
               <w:t>Listado de clasificación de CI</w:t>
             </w:r>
+            <w:bookmarkEnd w:id="27"/>
             <w:bookmarkEnd w:id="28"/>
             <w:bookmarkEnd w:id="29"/>
             <w:bookmarkEnd w:id="30"/>
             <w:bookmarkEnd w:id="31"/>
-            <w:bookmarkEnd w:id="32"/>
           </w:p>
         </w:tc>
         <w:tc>
@@ -2834,11 +2831,11 @@
                 <w:szCs w:val="20"/>
               </w:rPr>
             </w:pPr>
-            <w:bookmarkStart w:id="33" w:name="_Toc527679090"/>
-            <w:bookmarkStart w:id="34" w:name="_Toc527679137"/>
-            <w:bookmarkStart w:id="35" w:name="_Toc527071885"/>
-            <w:bookmarkStart w:id="36" w:name="_Toc527069775"/>
-            <w:bookmarkStart w:id="37" w:name="_Toc527679748"/>
+            <w:bookmarkStart w:id="32" w:name="_Toc527679090"/>
+            <w:bookmarkStart w:id="33" w:name="_Toc527679137"/>
+            <w:bookmarkStart w:id="34" w:name="_Toc527071885"/>
+            <w:bookmarkStart w:id="35" w:name="_Toc527069775"/>
+            <w:bookmarkStart w:id="36" w:name="_Toc527679748"/>
             <w:r>
               <w:rPr>
                 <w:rFonts w:ascii="Arial" w:hAnsi="Arial" w:cs="Arial"/>
@@ -2848,11 +2845,11 @@
               </w:rPr>
               <w:t>Listado de clasificación de CI</w:t>
             </w:r>
+            <w:bookmarkEnd w:id="32"/>
             <w:bookmarkEnd w:id="33"/>
             <w:bookmarkEnd w:id="34"/>
             <w:bookmarkEnd w:id="35"/>
             <w:bookmarkEnd w:id="36"/>
-            <w:bookmarkEnd w:id="37"/>
           </w:p>
         </w:tc>
         <w:tc>
@@ -2988,11 +2985,11 @@
                 <w:szCs w:val="20"/>
               </w:rPr>
             </w:pPr>
-            <w:bookmarkStart w:id="38" w:name="_Toc527069776"/>
-            <w:bookmarkStart w:id="39" w:name="_Toc527071886"/>
-            <w:bookmarkStart w:id="40" w:name="_Toc527679091"/>
-            <w:bookmarkStart w:id="41" w:name="_Toc527679138"/>
-            <w:bookmarkStart w:id="42" w:name="_Toc527679749"/>
+            <w:bookmarkStart w:id="37" w:name="_Toc527069776"/>
+            <w:bookmarkStart w:id="38" w:name="_Toc527071886"/>
+            <w:bookmarkStart w:id="39" w:name="_Toc527679091"/>
+            <w:bookmarkStart w:id="40" w:name="_Toc527679138"/>
+            <w:bookmarkStart w:id="41" w:name="_Toc527679749"/>
             <w:r>
               <w:rPr>
                 <w:rFonts w:ascii="Arial" w:hAnsi="Arial" w:cs="Arial"/>
@@ -3002,11 +2999,11 @@
               </w:rPr>
               <w:t>Listado de clasificación de CI</w:t>
             </w:r>
+            <w:bookmarkEnd w:id="37"/>
             <w:bookmarkEnd w:id="38"/>
             <w:bookmarkEnd w:id="39"/>
             <w:bookmarkEnd w:id="40"/>
             <w:bookmarkEnd w:id="41"/>
-            <w:bookmarkEnd w:id="42"/>
           </w:p>
         </w:tc>
         <w:tc>
@@ -3142,9 +3139,9 @@
                 <w:szCs w:val="20"/>
               </w:rPr>
             </w:pPr>
-            <w:bookmarkStart w:id="43" w:name="_Toc527679092"/>
-            <w:bookmarkStart w:id="44" w:name="_Toc527679139"/>
-            <w:bookmarkStart w:id="45" w:name="_Toc527679750"/>
+            <w:bookmarkStart w:id="42" w:name="_Toc527679092"/>
+            <w:bookmarkStart w:id="43" w:name="_Toc527679139"/>
+            <w:bookmarkStart w:id="44" w:name="_Toc527679750"/>
             <w:r>
               <w:rPr>
                 <w:rFonts w:ascii="Arial" w:hAnsi="Arial" w:cs="Arial"/>
@@ -3154,9 +3151,9 @@
               </w:rPr>
               <w:t>Definición de la nomenclatura de ítems-caso 1</w:t>
             </w:r>
+            <w:bookmarkEnd w:id="42"/>
             <w:bookmarkEnd w:id="43"/>
             <w:bookmarkEnd w:id="44"/>
-            <w:bookmarkEnd w:id="45"/>
           </w:p>
         </w:tc>
         <w:tc>
@@ -3292,9 +3289,9 @@
                 <w:szCs w:val="20"/>
               </w:rPr>
             </w:pPr>
-            <w:bookmarkStart w:id="46" w:name="_Toc527679093"/>
-            <w:bookmarkStart w:id="47" w:name="_Toc527679140"/>
-            <w:bookmarkStart w:id="48" w:name="_Toc527679751"/>
+            <w:bookmarkStart w:id="45" w:name="_Toc527679093"/>
+            <w:bookmarkStart w:id="46" w:name="_Toc527679140"/>
+            <w:bookmarkStart w:id="47" w:name="_Toc527679751"/>
             <w:r>
               <w:rPr>
                 <w:rFonts w:ascii="Arial" w:hAnsi="Arial" w:cs="Arial"/>
@@ -3304,9 +3301,9 @@
               </w:rPr>
               <w:t xml:space="preserve">Corrección casos de </w:t>
             </w:r>
+            <w:bookmarkEnd w:id="45"/>
             <w:bookmarkEnd w:id="46"/>
             <w:bookmarkEnd w:id="47"/>
-            <w:bookmarkEnd w:id="48"/>
             <w:r>
               <w:rPr>
                 <w:rFonts w:ascii="Arial" w:hAnsi="Arial" w:cs="Arial"/>
@@ -5213,7 +5210,7 @@
           <w:b/>
         </w:rPr>
       </w:pPr>
-      <w:bookmarkStart w:id="49" w:name="_Toc527679752"/>
+      <w:bookmarkStart w:id="48" w:name="_Toc527679752"/>
       <w:r>
         <w:rPr>
           <w:rFonts w:ascii="Arial" w:hAnsi="Arial" w:cs="Arial"/>
@@ -5223,7 +5220,7 @@
         </w:rPr>
         <w:t>Plan de Gestión de la Configuración</w:t>
       </w:r>
-      <w:bookmarkEnd w:id="49"/>
+      <w:bookmarkEnd w:id="48"/>
     </w:p>
     <w:p>
       <w:pPr>
@@ -5254,7 +5251,7 @@
         </w:rPr>
         <w:t xml:space="preserve"> </w:t>
       </w:r>
-      <w:bookmarkStart w:id="50" w:name="_Toc527679753"/>
+      <w:bookmarkStart w:id="49" w:name="_Toc527679753"/>
       <w:r>
         <w:rPr>
           <w:rFonts w:ascii="Arial" w:hAnsi="Arial" w:cs="Arial"/>
@@ -5264,7 +5261,7 @@
         </w:rPr>
         <w:t>Introducción</w:t>
       </w:r>
-      <w:bookmarkEnd w:id="50"/>
+      <w:bookmarkEnd w:id="49"/>
     </w:p>
     <w:p>
       <w:pPr>
@@ -5327,8 +5324,8 @@
         </w:rPr>
         <w:t xml:space="preserve">Este documento tiene como finalidad tener un mapeo de los cambios que sucedan en el desarrollo para así poder actuar con respecto a ellos. </w:t>
       </w:r>
-      <w:bookmarkStart w:id="51" w:name="_Hlk525601805"/>
-      <w:bookmarkEnd w:id="51"/>
+      <w:bookmarkStart w:id="50" w:name="_Hlk525601805"/>
+      <w:bookmarkEnd w:id="50"/>
     </w:p>
     <w:p>
       <w:pPr>
@@ -5360,7 +5357,7 @@
         </w:rPr>
         <w:t xml:space="preserve">1.2 </w:t>
       </w:r>
-      <w:bookmarkStart w:id="52" w:name="_Toc527679754"/>
+      <w:bookmarkStart w:id="51" w:name="_Toc527679754"/>
       <w:r>
         <w:rPr>
           <w:rFonts w:ascii="Arial" w:hAnsi="Arial" w:cs="Arial"/>
@@ -5371,7 +5368,7 @@
         </w:rPr>
         <w:t>Roles, responsabilidades y cantidad</w:t>
       </w:r>
-      <w:bookmarkEnd w:id="52"/>
+      <w:bookmarkEnd w:id="51"/>
     </w:p>
     <w:p>
       <w:pPr>
@@ -6160,7 +6157,7 @@
         </w:rPr>
         <w:tab/>
       </w:r>
-      <w:bookmarkStart w:id="53" w:name="_Toc527679755"/>
+      <w:bookmarkStart w:id="52" w:name="_Toc527679755"/>
       <w:r>
         <w:rPr>
           <w:rFonts w:ascii="Arial" w:hAnsi="Arial" w:cs="Arial"/>
@@ -6171,7 +6168,7 @@
         </w:rPr>
         <w:t>1.3 Políticas, directrices y procedimientos</w:t>
       </w:r>
-      <w:bookmarkEnd w:id="53"/>
+      <w:bookmarkEnd w:id="52"/>
     </w:p>
     <w:p>
       <w:pPr>
@@ -6584,7 +6581,7 @@
           <w:color w:val="000000"/>
         </w:rPr>
       </w:pPr>
-      <w:bookmarkStart w:id="54" w:name="_Toc527679756"/>
+      <w:bookmarkStart w:id="53" w:name="_Toc527679756"/>
       <w:r>
         <w:rPr>
           <w:rFonts w:ascii="Arial" w:hAnsi="Arial" w:cs="Arial"/>
@@ -6596,7 +6593,7 @@
         <w:lastRenderedPageBreak/>
         <w:t>1.4 Herramientas, entorno e infraestructura</w:t>
       </w:r>
-      <w:bookmarkEnd w:id="54"/>
+      <w:bookmarkEnd w:id="53"/>
     </w:p>
     <w:p>
       <w:pPr>
@@ -6827,7 +6824,7 @@
           <w:b/>
         </w:rPr>
       </w:pPr>
-      <w:bookmarkStart w:id="55" w:name="_Toc517873452"/>
+      <w:bookmarkStart w:id="54" w:name="_Toc517873452"/>
       <w:r>
         <w:rPr>
           <w:rFonts w:ascii="Arial" w:hAnsi="Arial" w:cs="Arial"/>
@@ -6835,7 +6832,7 @@
         </w:rPr>
         <w:t>Herramientas de control de versiones</w:t>
       </w:r>
-      <w:bookmarkEnd w:id="55"/>
+      <w:bookmarkEnd w:id="54"/>
     </w:p>
     <w:p>
       <w:pPr>
@@ -7175,7 +7172,7 @@
           <w:color w:val="000000"/>
         </w:rPr>
       </w:pPr>
-      <w:bookmarkStart w:id="56" w:name="_Toc527679757"/>
+      <w:bookmarkStart w:id="55" w:name="_Toc527679757"/>
       <w:r>
         <w:rPr>
           <w:rFonts w:ascii="Arial" w:hAnsi="Arial" w:cs="Arial"/>
@@ -7186,17 +7183,17 @@
         </w:rPr>
         <w:t>1.5 Calendario</w:t>
       </w:r>
+      <w:bookmarkEnd w:id="55"/>
+    </w:p>
+    <w:p>
+      <w:pPr>
+        <w:jc w:val="center"/>
+        <w:rPr>
+          <w:rFonts w:ascii="Arial" w:hAnsi="Arial" w:cs="Arial"/>
+        </w:rPr>
+      </w:pPr>
+      <w:bookmarkStart w:id="56" w:name="_17dp8vu"/>
       <w:bookmarkEnd w:id="56"/>
-    </w:p>
-    <w:p>
-      <w:pPr>
-        <w:jc w:val="center"/>
-        <w:rPr>
-          <w:rFonts w:ascii="Arial" w:hAnsi="Arial" w:cs="Arial"/>
-        </w:rPr>
-      </w:pPr>
-      <w:bookmarkStart w:id="57" w:name="_17dp8vu"/>
-      <w:bookmarkEnd w:id="57"/>
     </w:p>
     <w:p>
       <w:pPr>
@@ -9234,7 +9231,7 @@
           <w:sz w:val="28"/>
         </w:rPr>
       </w:pPr>
-      <w:bookmarkStart w:id="58" w:name="_Toc527679758"/>
+      <w:bookmarkStart w:id="57" w:name="_Toc527679758"/>
       <w:r>
         <w:rPr>
           <w:rFonts w:ascii="Arial" w:hAnsi="Arial" w:cs="Arial"/>
@@ -9244,7 +9241,7 @@
         <w:lastRenderedPageBreak/>
         <w:t>Identificación</w:t>
       </w:r>
-      <w:bookmarkEnd w:id="58"/>
+      <w:bookmarkEnd w:id="57"/>
     </w:p>
     <w:p>
       <w:pPr>
@@ -9257,7 +9254,7 @@
           <w:sz w:val="28"/>
         </w:rPr>
       </w:pPr>
-      <w:bookmarkStart w:id="59" w:name="_Toc527679759"/>
+      <w:bookmarkStart w:id="58" w:name="_Toc527679759"/>
       <w:r>
         <w:rPr>
           <w:rFonts w:ascii="Arial" w:hAnsi="Arial" w:cs="Arial"/>
@@ -9267,7 +9264,7 @@
         </w:rPr>
         <w:t>2.1 Lista de la clasificación del CI:</w:t>
       </w:r>
-      <w:bookmarkEnd w:id="59"/>
+      <w:bookmarkEnd w:id="58"/>
     </w:p>
     <w:p>
       <w:pPr>
@@ -10567,7 +10564,7 @@
           <w:rFonts w:ascii="Arial" w:hAnsi="Arial" w:cs="Arial"/>
         </w:rPr>
       </w:pPr>
-      <w:bookmarkStart w:id="60" w:name="_Toc527679760"/>
+      <w:bookmarkStart w:id="59" w:name="_Toc527679760"/>
       <w:r>
         <w:rPr>
           <w:rFonts w:ascii="Arial" w:hAnsi="Arial" w:cs="Arial"/>
@@ -10577,7 +10574,7 @@
         </w:rPr>
         <w:t>2.2 Definición de la nomenclatura de los ítems:</w:t>
       </w:r>
-      <w:bookmarkEnd w:id="60"/>
+      <w:bookmarkEnd w:id="59"/>
     </w:p>
     <w:p>
       <w:pPr>
@@ -11796,6 +11793,523 @@
     <w:p>
       <w:pPr>
         <w:spacing w:after="0" w:line="240" w:lineRule="auto"/>
+        <w:rPr>
+          <w:rFonts w:ascii="Arial" w:hAnsi="Arial" w:cs="Arial"/>
+        </w:rPr>
+      </w:pPr>
+    </w:p>
+    <w:p>
+      <w:pPr>
+        <w:ind w:left="1440"/>
+        <w:rPr>
+          <w:rFonts w:ascii="Arial" w:hAnsi="Arial" w:cs="Arial"/>
+        </w:rPr>
+      </w:pPr>
+      <w:r>
+        <w:rPr>
+          <w:rFonts w:ascii="Arial" w:hAnsi="Arial" w:cs="Arial"/>
+          <w:b/>
+          <w:sz w:val="28"/>
+        </w:rPr>
+        <w:t xml:space="preserve">Caso </w:t>
+      </w:r>
+      <w:r>
+        <w:rPr>
+          <w:rFonts w:ascii="Arial" w:hAnsi="Arial" w:cs="Arial"/>
+          <w:b/>
+          <w:sz w:val="28"/>
+        </w:rPr>
+        <w:t>5</w:t>
+      </w:r>
+      <w:r>
+        <w:rPr>
+          <w:rFonts w:ascii="Arial" w:hAnsi="Arial" w:cs="Arial"/>
+          <w:b/>
+          <w:sz w:val="28"/>
+        </w:rPr>
+        <w:t xml:space="preserve">: </w:t>
+      </w:r>
+      <w:r>
+        <w:rPr>
+          <w:rFonts w:ascii="Arial" w:hAnsi="Arial" w:cs="Arial"/>
+          <w:sz w:val="28"/>
+        </w:rPr>
+        <w:t>En caso de que los elementos no son específicos a un proyecto único, son identificados únicamente por el acrónimo del documento.</w:t>
+      </w:r>
+    </w:p>
+    <w:p>
+      <w:pPr>
+        <w:ind w:left="720"/>
+        <w:rPr>
+          <w:rFonts w:ascii="Arial" w:hAnsi="Arial" w:cs="Arial"/>
+          <w:sz w:val="28"/>
+        </w:rPr>
+      </w:pPr>
+      <w:r>
+        <w:rPr>
+          <w:rFonts w:ascii="Arial" w:hAnsi="Arial" w:cs="Arial"/>
+          <w:noProof/>
+          <w:lang w:eastAsia="es-PE"/>
+        </w:rPr>
+        <mc:AlternateContent>
+          <mc:Choice Requires="wps">
+            <w:drawing>
+              <wp:anchor distT="0" distB="0" distL="114300" distR="114300" simplePos="0" relativeHeight="251661312" behindDoc="0" locked="0" layoutInCell="1" allowOverlap="1" wp14:anchorId="6559177F" wp14:editId="25E745E5">
+                <wp:simplePos x="0" y="0"/>
+                <wp:positionH relativeFrom="column">
+                  <wp:posOffset>2167890</wp:posOffset>
+                </wp:positionH>
+                <wp:positionV relativeFrom="paragraph">
+                  <wp:posOffset>222250</wp:posOffset>
+                </wp:positionV>
+                <wp:extent cx="2257425" cy="447675"/>
+                <wp:effectExtent l="57150" t="19050" r="85725" b="104775"/>
+                <wp:wrapNone/>
+                <wp:docPr id="8" name="Rectángulo 2"/>
+                <wp:cNvGraphicFramePr/>
+                <a:graphic xmlns:a="http://schemas.openxmlformats.org/drawingml/2006/main">
+                  <a:graphicData uri="http://schemas.microsoft.com/office/word/2010/wordprocessingShape">
+                    <wps:wsp>
+                      <wps:cNvSpPr/>
+                      <wps:spPr>
+                        <a:xfrm>
+                          <a:off x="0" y="0"/>
+                          <a:ext cx="2257425" cy="447675"/>
+                        </a:xfrm>
+                        <a:prstGeom prst="rect">
+                          <a:avLst/>
+                        </a:prstGeom>
+                        <a:noFill/>
+                        <a:ln>
+                          <a:solidFill>
+                            <a:srgbClr val="4A7EBB"/>
+                          </a:solidFill>
+                          <a:round/>
+                        </a:ln>
+                        <a:effectLst>
+                          <a:outerShdw blurRad="40000" dist="23000" dir="5400000" rotWithShape="0">
+                            <a:srgbClr val="000000">
+                              <a:alpha val="35000"/>
+                            </a:srgbClr>
+                          </a:outerShdw>
+                        </a:effectLst>
+                      </wps:spPr>
+                      <wps:style>
+                        <a:lnRef idx="1">
+                          <a:schemeClr val="accent1"/>
+                        </a:lnRef>
+                        <a:fillRef idx="3">
+                          <a:schemeClr val="accent1"/>
+                        </a:fillRef>
+                        <a:effectRef idx="2">
+                          <a:schemeClr val="accent1"/>
+                        </a:effectRef>
+                        <a:fontRef idx="minor"/>
+                      </wps:style>
+                      <wps:bodyPr/>
+                    </wps:wsp>
+                  </a:graphicData>
+                </a:graphic>
+                <wp14:sizeRelH relativeFrom="margin">
+                  <wp14:pctWidth>0</wp14:pctWidth>
+                </wp14:sizeRelH>
+              </wp:anchor>
+            </w:drawing>
+          </mc:Choice>
+          <mc:Fallback>
+            <w:pict>
+              <v:rect w14:anchorId="028D2E5A" id="Rectángulo 2" o:spid="_x0000_s1026" style="position:absolute;margin-left:170.7pt;margin-top:17.5pt;width:177.75pt;height:35.25pt;z-index:251661312;visibility:visible;mso-wrap-style:square;mso-width-percent:0;mso-wrap-distance-left:9pt;mso-wrap-distance-top:0;mso-wrap-distance-right:9pt;mso-wrap-distance-bottom:0;mso-position-horizontal:absolute;mso-position-horizontal-relative:text;mso-position-vertical:absolute;mso-position-vertical-relative:text;mso-width-percent:0;mso-width-relative:margin;v-text-anchor:top" o:gfxdata="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" filled="f" strokecolor="#4a7ebb">
+                <v:stroke joinstyle="round"/>
+                <v:shadow on="t" color="black" opacity="22937f" origin=",.5" offset="0,.63889mm"/>
+              </v:rect>
+            </w:pict>
+          </mc:Fallback>
+        </mc:AlternateContent>
+      </w:r>
+    </w:p>
+    <w:p>
+      <w:pPr>
+        <w:ind w:left="720"/>
+        <w:rPr>
+          <w:rFonts w:ascii="Arial" w:hAnsi="Arial" w:cs="Arial"/>
+        </w:rPr>
+      </w:pPr>
+      <w:r>
+        <w:rPr>
+          <w:rFonts w:ascii="Arial" w:hAnsi="Arial" w:cs="Arial"/>
+          <w:sz w:val="28"/>
+        </w:rPr>
+        <w:t xml:space="preserve">  </w:t>
+      </w:r>
+      <w:r>
+        <w:rPr>
+          <w:rFonts w:ascii="Arial" w:hAnsi="Arial" w:cs="Arial"/>
+          <w:sz w:val="28"/>
+        </w:rPr>
+        <w:tab/>
+      </w:r>
+      <w:r>
+        <w:rPr>
+          <w:rFonts w:ascii="Arial" w:hAnsi="Arial" w:cs="Arial"/>
+          <w:sz w:val="28"/>
+        </w:rPr>
+        <w:tab/>
+      </w:r>
+      <w:r>
+        <w:rPr>
+          <w:rFonts w:ascii="Arial" w:hAnsi="Arial" w:cs="Arial"/>
+          <w:sz w:val="28"/>
+        </w:rPr>
+        <w:tab/>
+      </w:r>
+      <w:r>
+        <w:rPr>
+          <w:rFonts w:ascii="Arial" w:hAnsi="Arial" w:cs="Arial"/>
+          <w:sz w:val="28"/>
+        </w:rPr>
+        <w:tab/>
+      </w:r>
+      <w:r>
+        <w:rPr>
+          <w:rFonts w:ascii="Arial" w:hAnsi="Arial" w:cs="Arial"/>
+          <w:sz w:val="28"/>
+        </w:rPr>
+        <w:t xml:space="preserve">Acrónimo del </w:t>
+      </w:r>
+      <w:r>
+        <w:rPr>
+          <w:rFonts w:ascii="Arial" w:hAnsi="Arial" w:cs="Arial"/>
+          <w:sz w:val="28"/>
+        </w:rPr>
+        <w:t>documento</w:t>
+      </w:r>
+      <w:r>
+        <w:rPr>
+          <w:rFonts w:ascii="Arial" w:hAnsi="Arial" w:cs="Arial"/>
+          <w:sz w:val="28"/>
+        </w:rPr>
+        <w:t xml:space="preserve"> </w:t>
+      </w:r>
+    </w:p>
+    <w:p>
+      <w:pPr>
+        <w:ind w:left="720"/>
+        <w:rPr>
+          <w:rFonts w:ascii="Arial" w:hAnsi="Arial" w:cs="Arial"/>
+        </w:rPr>
+      </w:pPr>
+      <w:r>
+        <w:rPr>
+          <w:rFonts w:ascii="Arial" w:hAnsi="Arial" w:cs="Arial"/>
+          <w:sz w:val="28"/>
+        </w:rPr>
+        <w:tab/>
+      </w:r>
+    </w:p>
+    <w:p>
+      <w:pPr>
+        <w:ind w:left="720"/>
+        <w:rPr>
+          <w:rFonts w:ascii="Arial" w:hAnsi="Arial" w:cs="Arial"/>
+        </w:rPr>
+      </w:pPr>
+      <w:r>
+        <w:rPr>
+          <w:rFonts w:ascii="Arial" w:hAnsi="Arial" w:cs="Arial"/>
+          <w:sz w:val="28"/>
+        </w:rPr>
+        <w:tab/>
+        <w:t xml:space="preserve">Ejemplo: </w:t>
+      </w:r>
+    </w:p>
+    <w:p>
+      <w:pPr>
+        <w:pStyle w:val="Prrafodelista"/>
+        <w:numPr>
+          <w:ilvl w:val="0"/>
+          <w:numId w:val="7"/>
+        </w:numPr>
+        <w:rPr>
+          <w:rFonts w:ascii="Arial" w:hAnsi="Arial" w:cs="Arial"/>
+        </w:rPr>
+      </w:pPr>
+      <w:r>
+        <w:rPr>
+          <w:rFonts w:ascii="Arial" w:hAnsi="Arial" w:cs="Arial"/>
+          <w:sz w:val="28"/>
+        </w:rPr>
+        <w:t>PGC</w:t>
+      </w:r>
+    </w:p>
+    <w:p>
+      <w:pPr>
+        <w:ind w:left="1440"/>
+        <w:rPr>
+          <w:rFonts w:ascii="Arial" w:hAnsi="Arial" w:cs="Arial"/>
+          <w:noProof/>
+          <w:lang w:eastAsia="es-PE"/>
+        </w:rPr>
+      </w:pPr>
+      <w:r>
+        <w:rPr>
+          <w:rFonts w:ascii="Arial" w:hAnsi="Arial" w:cs="Arial"/>
+          <w:b/>
+          <w:sz w:val="28"/>
+        </w:rPr>
+        <w:t xml:space="preserve">Caso </w:t>
+      </w:r>
+      <w:r>
+        <w:rPr>
+          <w:rFonts w:ascii="Arial" w:hAnsi="Arial" w:cs="Arial"/>
+          <w:b/>
+          <w:sz w:val="28"/>
+        </w:rPr>
+        <w:t>6</w:t>
+      </w:r>
+      <w:bookmarkStart w:id="60" w:name="_GoBack"/>
+      <w:bookmarkEnd w:id="60"/>
+      <w:r>
+        <w:rPr>
+          <w:rFonts w:ascii="Arial" w:hAnsi="Arial" w:cs="Arial"/>
+          <w:b/>
+          <w:sz w:val="28"/>
+        </w:rPr>
+        <w:t xml:space="preserve">: </w:t>
+      </w:r>
+      <w:r>
+        <w:rPr>
+          <w:rFonts w:ascii="Arial" w:hAnsi="Arial" w:cs="Arial"/>
+          <w:sz w:val="28"/>
+        </w:rPr>
+        <w:t>En caso de que los elementos no son específicos a un proyecto único y la nomenclatura se repite, se agregará las dos primeras letras de la última palabra</w:t>
+      </w:r>
+      <w:r>
+        <w:rPr>
+          <w:rFonts w:ascii="Arial" w:hAnsi="Arial" w:cs="Arial"/>
+          <w:noProof/>
+          <w:lang w:eastAsia="es-PE"/>
+        </w:rPr>
+        <w:t xml:space="preserve"> </w:t>
+      </w:r>
+    </w:p>
+    <w:p>
+      <w:pPr>
+        <w:ind w:left="1440"/>
+        <w:rPr>
+          <w:rFonts w:ascii="Arial" w:hAnsi="Arial" w:cs="Arial"/>
+          <w:sz w:val="28"/>
+        </w:rPr>
+      </w:pPr>
+      <w:r>
+        <w:rPr>
+          <w:rFonts w:ascii="Arial" w:hAnsi="Arial" w:cs="Arial"/>
+          <w:noProof/>
+          <w:lang w:eastAsia="es-PE"/>
+        </w:rPr>
+        <mc:AlternateContent>
+          <mc:Choice Requires="wps">
+            <w:drawing>
+              <wp:anchor distT="0" distB="0" distL="114300" distR="114300" simplePos="0" relativeHeight="251663360" behindDoc="0" locked="0" layoutInCell="1" allowOverlap="1" wp14:anchorId="277FCB3D" wp14:editId="6CA4AB17">
+                <wp:simplePos x="0" y="0"/>
+                <wp:positionH relativeFrom="margin">
+                  <wp:posOffset>1310640</wp:posOffset>
+                </wp:positionH>
+                <wp:positionV relativeFrom="paragraph">
+                  <wp:posOffset>234950</wp:posOffset>
+                </wp:positionV>
+                <wp:extent cx="3419475" cy="447675"/>
+                <wp:effectExtent l="57150" t="19050" r="85725" b="104775"/>
+                <wp:wrapNone/>
+                <wp:docPr id="9" name="Rectángulo 2"/>
+                <wp:cNvGraphicFramePr/>
+                <a:graphic xmlns:a="http://schemas.openxmlformats.org/drawingml/2006/main">
+                  <a:graphicData uri="http://schemas.microsoft.com/office/word/2010/wordprocessingShape">
+                    <wps:wsp>
+                      <wps:cNvSpPr/>
+                      <wps:spPr>
+                        <a:xfrm>
+                          <a:off x="0" y="0"/>
+                          <a:ext cx="3419475" cy="447675"/>
+                        </a:xfrm>
+                        <a:prstGeom prst="rect">
+                          <a:avLst/>
+                        </a:prstGeom>
+                        <a:noFill/>
+                        <a:ln>
+                          <a:solidFill>
+                            <a:srgbClr val="4A7EBB"/>
+                          </a:solidFill>
+                          <a:round/>
+                        </a:ln>
+                        <a:effectLst>
+                          <a:outerShdw blurRad="40000" dist="23000" dir="5400000" rotWithShape="0">
+                            <a:srgbClr val="000000">
+                              <a:alpha val="35000"/>
+                            </a:srgbClr>
+                          </a:outerShdw>
+                        </a:effectLst>
+                      </wps:spPr>
+                      <wps:style>
+                        <a:lnRef idx="1">
+                          <a:schemeClr val="accent1"/>
+                        </a:lnRef>
+                        <a:fillRef idx="3">
+                          <a:schemeClr val="accent1"/>
+                        </a:fillRef>
+                        <a:effectRef idx="2">
+                          <a:schemeClr val="accent1"/>
+                        </a:effectRef>
+                        <a:fontRef idx="minor"/>
+                      </wps:style>
+                      <wps:bodyPr/>
+                    </wps:wsp>
+                  </a:graphicData>
+                </a:graphic>
+                <wp14:sizeRelH relativeFrom="margin">
+                  <wp14:pctWidth>0</wp14:pctWidth>
+                </wp14:sizeRelH>
+              </wp:anchor>
+            </w:drawing>
+          </mc:Choice>
+          <mc:Fallback>
+            <w:pict>
+              <v:rect w14:anchorId="559CB702" id="Rectángulo 2" o:spid="_x0000_s1026" style="position:absolute;margin-left:103.2pt;margin-top:18.5pt;width:269.25pt;height:35.25pt;z-index:251663360;visibility:visible;mso-wrap-style:square;mso-width-percent:0;mso-wrap-distance-left:9pt;mso-wrap-distance-top:0;mso-wrap-distance-right:9pt;mso-wrap-distance-bottom:0;mso-position-horizontal:absolute;mso-position-horizontal-relative:margin;mso-position-vertical:absolute;mso-position-vertical-relative:text;mso-width-percent:0;mso-width-relative:margin;v-text-anchor:top" o:gfxdata="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" filled="f" strokecolor="#4a7ebb">
+                <v:stroke joinstyle="round"/>
+                <v:shadow on="t" color="black" opacity="22937f" origin=",.5" offset="0,.63889mm"/>
+                <w10:wrap anchorx="margin"/>
+              </v:rect>
+            </w:pict>
+          </mc:Fallback>
+        </mc:AlternateContent>
+      </w:r>
+    </w:p>
+    <w:p>
+      <w:pPr>
+        <w:ind w:left="720"/>
+        <w:rPr>
+          <w:rFonts w:ascii="Arial" w:hAnsi="Arial" w:cs="Arial"/>
+        </w:rPr>
+      </w:pPr>
+      <w:r>
+        <w:rPr>
+          <w:rFonts w:ascii="Arial" w:hAnsi="Arial" w:cs="Arial"/>
+          <w:sz w:val="28"/>
+        </w:rPr>
+        <w:t xml:space="preserve">  </w:t>
+      </w:r>
+      <w:r>
+        <w:rPr>
+          <w:rFonts w:ascii="Arial" w:hAnsi="Arial" w:cs="Arial"/>
+          <w:sz w:val="28"/>
+        </w:rPr>
+        <w:tab/>
+      </w:r>
+      <w:r>
+        <w:rPr>
+          <w:rFonts w:ascii="Arial" w:hAnsi="Arial" w:cs="Arial"/>
+          <w:sz w:val="28"/>
+        </w:rPr>
+        <w:tab/>
+      </w:r>
+      <w:r>
+        <w:rPr>
+          <w:rFonts w:ascii="Arial" w:hAnsi="Arial" w:cs="Arial"/>
+          <w:sz w:val="28"/>
+        </w:rPr>
+        <w:t xml:space="preserve">Acrónimo del </w:t>
+      </w:r>
+      <w:r>
+        <w:rPr>
+          <w:rFonts w:ascii="Arial" w:hAnsi="Arial" w:cs="Arial"/>
+          <w:sz w:val="28"/>
+        </w:rPr>
+        <w:t>documento</w:t>
+      </w:r>
+      <w:r>
+        <w:rPr>
+          <w:rFonts w:ascii="Arial" w:hAnsi="Arial" w:cs="Arial"/>
+          <w:sz w:val="28"/>
+        </w:rPr>
+        <w:t xml:space="preserve"> </w:t>
+      </w:r>
+      <w:r>
+        <w:rPr>
+          <w:rFonts w:ascii="Arial" w:hAnsi="Arial" w:cs="Arial"/>
+          <w:sz w:val="28"/>
+        </w:rPr>
+        <w:t>+ última palabra</w:t>
+      </w:r>
+    </w:p>
+    <w:p>
+      <w:pPr>
+        <w:ind w:left="720"/>
+        <w:rPr>
+          <w:rFonts w:ascii="Arial" w:hAnsi="Arial" w:cs="Arial"/>
+        </w:rPr>
+      </w:pPr>
+      <w:r>
+        <w:rPr>
+          <w:rFonts w:ascii="Arial" w:hAnsi="Arial" w:cs="Arial"/>
+          <w:sz w:val="28"/>
+        </w:rPr>
+        <w:tab/>
+      </w:r>
+    </w:p>
+    <w:p>
+      <w:pPr>
+        <w:ind w:left="720"/>
+        <w:rPr>
+          <w:rFonts w:ascii="Arial" w:hAnsi="Arial" w:cs="Arial"/>
+        </w:rPr>
+      </w:pPr>
+      <w:r>
+        <w:rPr>
+          <w:rFonts w:ascii="Arial" w:hAnsi="Arial" w:cs="Arial"/>
+          <w:sz w:val="28"/>
+        </w:rPr>
+        <w:tab/>
+        <w:t xml:space="preserve">Ejemplo: </w:t>
+      </w:r>
+    </w:p>
+    <w:p>
+      <w:pPr>
+        <w:pStyle w:val="Prrafodelista"/>
+        <w:numPr>
+          <w:ilvl w:val="0"/>
+          <w:numId w:val="7"/>
+        </w:numPr>
+        <w:rPr>
+          <w:rFonts w:ascii="Arial" w:hAnsi="Arial" w:cs="Arial"/>
+        </w:rPr>
+      </w:pPr>
+      <w:r>
+        <w:rPr>
+          <w:rFonts w:ascii="Arial" w:hAnsi="Arial" w:cs="Arial"/>
+          <w:sz w:val="28"/>
+        </w:rPr>
+        <w:t>PGCam</w:t>
+      </w:r>
+    </w:p>
+    <w:p>
+      <w:pPr>
+        <w:spacing w:after="0" w:line="240" w:lineRule="auto"/>
+        <w:rPr>
+          <w:rFonts w:ascii="Arial" w:hAnsi="Arial" w:cs="Arial"/>
+          <w:u w:val="single"/>
+        </w:rPr>
+      </w:pPr>
+    </w:p>
+    <w:p>
+      <w:pPr>
+        <w:spacing w:after="0" w:line="240" w:lineRule="auto"/>
+        <w:rPr>
+          <w:rFonts w:ascii="Arial" w:hAnsi="Arial" w:cs="Arial"/>
+        </w:rPr>
+      </w:pPr>
+    </w:p>
+    <w:p>
+      <w:pPr>
+        <w:spacing w:after="0" w:line="240" w:lineRule="auto"/>
         <w:ind w:left="1440"/>
         <w:rPr>
           <w:rFonts w:ascii="Arial" w:eastAsia="Times New Roman" w:hAnsi="Arial" w:cs="Arial"/>
@@ -12304,6 +12818,7 @@
               <w:rPr>
                 <w:rFonts w:ascii="Arial" w:hAnsi="Arial" w:cs="Arial"/>
               </w:rPr>
+              <w:lastRenderedPageBreak/>
               <w:t>Especificación de requisitos</w:t>
             </w:r>
             <w:bookmarkStart w:id="70" w:name="__UnoMark__1100_2409699469"/>
@@ -13463,7 +13978,6 @@
           <w:color w:val="000000" w:themeColor="text1"/>
           <w:sz w:val="28"/>
         </w:rPr>
-        <w:lastRenderedPageBreak/>
         <w:t xml:space="preserve"> </w:t>
       </w:r>
       <w:bookmarkStart w:id="83" w:name="_Toc527679763"/>
@@ -13945,6 +14459,7 @@
                 <w:color w:val="000000"/>
                 <w:lang w:eastAsia="es-PE"/>
               </w:rPr>
+              <w:lastRenderedPageBreak/>
               <w:t>Línea base de pruebas</w:t>
             </w:r>
           </w:p>
@@ -14267,7 +14782,6 @@
           <w:sz w:val="24"/>
           <w:lang w:eastAsia="es-PE"/>
         </w:rPr>
-        <w:lastRenderedPageBreak/>
         <w:t>Librería de Documentos:</w:t>
       </w:r>
     </w:p>
@@ -14659,6 +15173,7 @@
                 <w:rFonts w:ascii="Arial" w:eastAsia="Times New Roman" w:hAnsi="Arial" w:cs="Arial"/>
                 <w:lang w:eastAsia="es-PE"/>
               </w:rPr>
+              <w:lastRenderedPageBreak/>
               <w:t>Gerente de la configuración</w:t>
             </w:r>
           </w:p>
@@ -15808,6 +16323,7 @@
           <w:szCs w:val="24"/>
           <w:lang w:eastAsia="es-PE"/>
         </w:rPr>
+        <w:lastRenderedPageBreak/>
         <w:t>Esta librería tiene como propósito almacenar los archivos de las líneas base para una mejor gestión por cada proyecto que tenga la empresa a su cargo.</w:t>
       </w:r>
       <w:r>
@@ -23125,7 +23641,7 @@
 </file>
 
 <file path=customXml/itemProps1.xml><?xml version="1.0" encoding="utf-8"?>
-<ds:datastoreItem xmlns:ds="http://schemas.openxmlformats.org/officeDocument/2006/customXml" ds:itemID="{520CCEB6-FFBE-4C83-A26F-07FB7F9003FD}">
+<ds:datastoreItem xmlns:ds="http://schemas.openxmlformats.org/officeDocument/2006/customXml" ds:itemID="{D9E50DB9-E07C-4D75-B1C1-C92B5CDD6C30}">
   <ds:schemaRefs>
     <ds:schemaRef ds:uri="http://schemas.openxmlformats.org/officeDocument/2006/bibliography"/>
   </ds:schemaRefs>

</xml_diff>

<commit_message>
Control de Gestion de cambios, nivel de usuario
</commit_message>
<xml_diff>
--- a/Documentos/PGC.docx
+++ b/Documentos/PGC.docx
@@ -1,6 +1,6 @@
 
 <file path=word/document.xml><?xml version="1.0" encoding="utf-8"?>
-<w:document xmlns:wpc="http://schemas.microsoft.com/office/word/2010/wordprocessingCanvas" xmlns:cx="http://schemas.microsoft.com/office/drawing/2014/chartex" xmlns:cx1="http://schemas.microsoft.com/office/drawing/2015/9/8/chartex" xmlns:cx2="http://schemas.microsoft.com/office/drawing/2015/10/21/chartex" xmlns:cx3="http://schemas.microsoft.com/office/drawing/2016/5/9/chartex" xmlns:cx4="http://schemas.microsoft.com/office/drawing/2016/5/10/chartex" xmlns:cx5="http://schemas.microsoft.com/office/drawing/2016/5/11/chartex" xmlns:cx6="http://schemas.microsoft.com/office/drawing/2016/5/12/chartex" xmlns:cx7="http://schemas.microsoft.com/office/drawing/2016/5/13/chartex" xmlns:cx8="http://schemas.microsoft.com/office/drawing/2016/5/14/chartex" xmlns:mc="http://schemas.openxmlformats.org/markup-compatibility/2006" xmlns:aink="http://schemas.microsoft.com/office/drawing/2016/ink" xmlns:am3d="http://schemas.microsoft.com/office/drawing/2017/model3d" xmlns:o="urn:schemas-microsoft-com:office:office" xmlns:r="http://schemas.openxmlformats.org/officeDocument/2006/relationships" xmlns:m="http://schemas.openxmlformats.org/officeDocument/2006/math" xmlns:v="urn:schemas-microsoft-com:vml" xmlns:wp14="http://schemas.microsoft.com/office/word/2010/wordprocessingDrawing" xmlns:wp="http://schemas.openxmlformats.org/drawingml/2006/wordprocessingDrawing" xmlns:w10="urn:schemas-microsoft-com:office:word" xmlns:w="http://schemas.openxmlformats.org/wordprocessingml/2006/main" xmlns:w14="http://schemas.microsoft.com/office/word/2010/wordml" xmlns:w15="http://schemas.microsoft.com/office/word/2012/wordml" xmlns:w16cid="http://schemas.microsoft.com/office/word/2016/wordml/cid" xmlns:w16se="http://schemas.microsoft.com/office/word/2015/wordml/symex" xmlns:wpg="http://schemas.microsoft.com/office/word/2010/wordprocessingGroup" xmlns:wpi="http://schemas.microsoft.com/office/word/2010/wordprocessingInk" xmlns:wne="http://schemas.microsoft.com/office/word/2006/wordml" xmlns:wps="http://schemas.microsoft.com/office/word/2010/wordprocessingShape" mc:Ignorable="w14 w15 w16se w16cid wp14">
+<w:document xmlns:wpc="http://schemas.microsoft.com/office/word/2010/wordprocessingCanvas" xmlns:cx="http://schemas.microsoft.com/office/drawing/2014/chartex" xmlns:mc="http://schemas.openxmlformats.org/markup-compatibility/2006" xmlns:o="urn:schemas-microsoft-com:office:office" xmlns:r="http://schemas.openxmlformats.org/officeDocument/2006/relationships" xmlns:m="http://schemas.openxmlformats.org/officeDocument/2006/math" xmlns:v="urn:schemas-microsoft-com:vml" xmlns:wp14="http://schemas.microsoft.com/office/word/2010/wordprocessingDrawing" xmlns:wp="http://schemas.openxmlformats.org/drawingml/2006/wordprocessingDrawing" xmlns:w10="urn:schemas-microsoft-com:office:word" xmlns:w="http://schemas.openxmlformats.org/wordprocessingml/2006/main" xmlns:w14="http://schemas.microsoft.com/office/word/2010/wordml" xmlns:w15="http://schemas.microsoft.com/office/word/2012/wordml" xmlns:w16se="http://schemas.microsoft.com/office/word/2015/wordml/symex" xmlns:wpg="http://schemas.microsoft.com/office/word/2010/wordprocessingGroup" xmlns:wpi="http://schemas.microsoft.com/office/word/2010/wordprocessingInk" xmlns:wne="http://schemas.microsoft.com/office/word/2006/wordml" xmlns:wps="http://schemas.microsoft.com/office/word/2010/wordprocessingShape" mc:Ignorable="w14 w15 w16se wp14">
   <w:body>
     <w:p>
       <w:pPr>
@@ -183,6 +183,7 @@
           <w:noProof/>
           <w:sz w:val="32"/>
           <w:szCs w:val="32"/>
+          <w:lang w:val="en-US" w:eastAsia="en-US"/>
         </w:rPr>
         <mc:AlternateContent>
           <mc:Choice Requires="wps">
@@ -273,7 +274,7 @@
               </wp:anchor>
             </w:drawing>
           </mc:Choice>
-          <mc:Fallback>
+          <mc:Fallback xmlns:w16cid="http://schemas.microsoft.com/office/word/2016/wordml/cid" xmlns:am3d="http://schemas.microsoft.com/office/drawing/2017/model3d" xmlns:aink="http://schemas.microsoft.com/office/drawing/2016/ink" xmlns:cx8="http://schemas.microsoft.com/office/drawing/2016/5/14/chartex" xmlns:cx7="http://schemas.microsoft.com/office/drawing/2016/5/13/chartex" xmlns:cx6="http://schemas.microsoft.com/office/drawing/2016/5/12/chartex" xmlns:cx5="http://schemas.microsoft.com/office/drawing/2016/5/11/chartex" xmlns:cx4="http://schemas.microsoft.com/office/drawing/2016/5/10/chartex" xmlns:cx3="http://schemas.microsoft.com/office/drawing/2016/5/9/chartex" xmlns:cx2="http://schemas.microsoft.com/office/drawing/2015/10/21/chartex" xmlns:cx1="http://schemas.microsoft.com/office/drawing/2015/9/8/chartex">
             <w:pict>
               <v:rect w14:anchorId="74A7600B" id="Cuadro de texto 7" o:spid="_x0000_s1026" style="position:absolute;margin-left:9.55pt;margin-top:20.25pt;width:389.35pt;height:173.35pt;z-index:7;visibility:visible;mso-wrap-style:square;mso-wrap-distance-left:9pt;mso-wrap-distance-top:0;mso-wrap-distance-right:9pt;mso-wrap-distance-bottom:0;mso-position-horizontal:absolute;mso-position-horizontal-relative:text;mso-position-vertical:absolute;mso-position-vertical-relative:text;v-text-anchor:top" o:gfxdata="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" filled="f" stroked="f">
                 <v:textbox>
@@ -4056,6 +4057,7 @@
           <w:sz w:val="32"/>
           <w:szCs w:val="32"/>
         </w:rPr>
+        <w:lastRenderedPageBreak/>
         <w:t>Índice</w:t>
       </w:r>
     </w:p>
@@ -4068,6 +4070,7 @@
           <w:docPartUnique/>
         </w:docPartObj>
       </w:sdtPr>
+      <w:sdtEndPr/>
       <w:sdtContent>
         <w:p>
           <w:pPr>
@@ -5233,6 +5236,7 @@
           <w:sz w:val="32"/>
           <w:szCs w:val="32"/>
         </w:rPr>
+        <w:lastRenderedPageBreak/>
         <w:t>Plan de Gestión de la Configuración</w:t>
       </w:r>
       <w:bookmarkEnd w:id="61"/>
@@ -5867,6 +5871,7 @@
                 <w:color w:val="000000"/>
                 <w:lang w:eastAsia="es-PE"/>
               </w:rPr>
+              <w:lastRenderedPageBreak/>
               <w:t>Auditor de la configuración</w:t>
             </w:r>
           </w:p>
@@ -6644,7 +6649,35 @@
         <w:rPr>
           <w:rFonts w:ascii="Arial" w:hAnsi="Arial" w:cs="Arial"/>
         </w:rPr>
-        <w:t xml:space="preserve"> como herramienta Git con interfaz gráfica y el Git </w:t>
+        <w:t xml:space="preserve"> como herramienta </w:t>
+      </w:r>
+      <w:proofErr w:type="spellStart"/>
+      <w:r>
+        <w:rPr>
+          <w:rFonts w:ascii="Arial" w:hAnsi="Arial" w:cs="Arial"/>
+        </w:rPr>
+        <w:t>Git</w:t>
+      </w:r>
+      <w:proofErr w:type="spellEnd"/>
+      <w:r>
+        <w:rPr>
+          <w:rFonts w:ascii="Arial" w:hAnsi="Arial" w:cs="Arial"/>
+        </w:rPr>
+        <w:t xml:space="preserve"> con interfaz gráfica y el </w:t>
+      </w:r>
+      <w:proofErr w:type="spellStart"/>
+      <w:r>
+        <w:rPr>
+          <w:rFonts w:ascii="Arial" w:hAnsi="Arial" w:cs="Arial"/>
+        </w:rPr>
+        <w:t>Git</w:t>
+      </w:r>
+      <w:proofErr w:type="spellEnd"/>
+      <w:r>
+        <w:rPr>
+          <w:rFonts w:ascii="Arial" w:hAnsi="Arial" w:cs="Arial"/>
+        </w:rPr>
+        <w:t xml:space="preserve"> </w:t>
       </w:r>
       <w:proofErr w:type="spellStart"/>
       <w:r>
@@ -6738,6 +6771,7 @@
       <w:r>
         <w:rPr>
           <w:noProof/>
+          <w:lang w:val="en-US" w:eastAsia="en-US"/>
         </w:rPr>
         <w:drawing>
           <wp:inline distT="0" distB="0" distL="0" distR="0">
@@ -7036,7 +7070,21 @@
         <w:rPr>
           <w:rFonts w:ascii="Arial" w:eastAsia="Times New Roman" w:hAnsi="Arial" w:cs="Arial"/>
         </w:rPr>
-        <w:t xml:space="preserve">, Android y documentación. Git </w:t>
+        <w:t xml:space="preserve">, Android y documentación. </w:t>
+      </w:r>
+      <w:proofErr w:type="spellStart"/>
+      <w:r>
+        <w:rPr>
+          <w:rFonts w:ascii="Arial" w:eastAsia="Times New Roman" w:hAnsi="Arial" w:cs="Arial"/>
+        </w:rPr>
+        <w:t>Git</w:t>
+      </w:r>
+      <w:proofErr w:type="spellEnd"/>
+      <w:r>
+        <w:rPr>
+          <w:rFonts w:ascii="Arial" w:eastAsia="Times New Roman" w:hAnsi="Arial" w:cs="Arial"/>
+        </w:rPr>
+        <w:t xml:space="preserve"> </w:t>
       </w:r>
       <w:proofErr w:type="spellStart"/>
       <w:r>
@@ -7050,21 +7098,7 @@
         <w:rPr>
           <w:rFonts w:ascii="Arial" w:eastAsia="Times New Roman" w:hAnsi="Arial" w:cs="Arial"/>
         </w:rPr>
-        <w:t xml:space="preserve"> es la herramienta para consola más utilizada por los desarrolladores de NN-</w:t>
-      </w:r>
-      <w:proofErr w:type="spellStart"/>
-      <w:r>
-        <w:rPr>
-          <w:rFonts w:ascii="Arial" w:eastAsia="Times New Roman" w:hAnsi="Arial" w:cs="Arial"/>
-        </w:rPr>
-        <w:t>Consulting</w:t>
-      </w:r>
-      <w:proofErr w:type="spellEnd"/>
-      <w:r>
-        <w:rPr>
-          <w:rFonts w:ascii="Arial" w:eastAsia="Times New Roman" w:hAnsi="Arial" w:cs="Arial"/>
-        </w:rPr>
-        <w:t>.</w:t>
+        <w:t xml:space="preserve"> es la herramienta para consola más utilizada por los desarrolladores de NN-Consulting.</w:t>
       </w:r>
     </w:p>
     <w:p>
@@ -7117,21 +7151,7 @@
         <w:rPr>
           <w:rFonts w:ascii="Arial" w:eastAsia="SimSun" w:hAnsi="Arial" w:cs="Arial"/>
         </w:rPr>
-        <w:t xml:space="preserve"> es un proveedor estadounidense de servidores virtuales privados, basado en la ciudad de Nueva York. La compañía alquila instalaciones de centros de cómputo existentes, incluyendo sitios como Nueva York, Toronto, Bangalore, Ámsterdam, San Francisco, Londres y Singapur. El servidor con el que cuenta NN-</w:t>
-      </w:r>
-      <w:proofErr w:type="spellStart"/>
-      <w:r>
-        <w:rPr>
-          <w:rFonts w:ascii="Arial" w:eastAsia="SimSun" w:hAnsi="Arial" w:cs="Arial"/>
-        </w:rPr>
-        <w:t>Consulting</w:t>
-      </w:r>
-      <w:proofErr w:type="spellEnd"/>
-      <w:r>
-        <w:rPr>
-          <w:rFonts w:ascii="Arial" w:eastAsia="SimSun" w:hAnsi="Arial" w:cs="Arial"/>
-        </w:rPr>
-        <w:t xml:space="preserve"> tiene las siguientes características: VPS Linux (Ubuntu 16.04) 1 CPU, 1GB RAM, 25 GB SSD.</w:t>
+        <w:t xml:space="preserve"> es un proveedor estadounidense de servidores virtuales privados, basado en la ciudad de Nueva York. La compañía alquila instalaciones de centros de cómputo existentes, incluyendo sitios como Nueva York, Toronto, Bangalore, Ámsterdam, San Francisco, Londres y Singapur. El servidor con el que cuenta NN-Consulting tiene las siguientes características: VPS Linux (Ubuntu 16.04) 1 CPU, 1GB RAM, 25 GB SSD.</w:t>
       </w:r>
     </w:p>
     <w:p>
@@ -9323,7 +9343,7 @@
     </w:p>
     <w:tbl>
       <w:tblPr>
-        <w:tblStyle w:val="Tablaconcuadrcula4-nfasis1"/>
+        <w:tblStyle w:val="Tabladecuadrcula4-nfasis1"/>
         <w:tblW w:w="8217" w:type="dxa"/>
         <w:tblInd w:w="589" w:type="dxa"/>
         <w:tblLook w:val="04A0" w:firstRow="1" w:lastRow="0" w:firstColumn="1" w:lastColumn="0" w:noHBand="0" w:noVBand="1"/>
@@ -10616,7 +10636,7 @@
           <w:noProof/>
           <w:sz w:val="24"/>
           <w:szCs w:val="24"/>
-          <w:lang w:eastAsia="es-PE"/>
+          <w:lang w:val="en-US" w:eastAsia="en-US"/>
         </w:rPr>
         <mc:AlternateContent>
           <mc:Choice Requires="wps">
@@ -10680,7 +10700,7 @@
               </wp:anchor>
             </w:drawing>
           </mc:Choice>
-          <mc:Fallback>
+          <mc:Fallback xmlns:w16cid="http://schemas.microsoft.com/office/word/2016/wordml/cid" xmlns:am3d="http://schemas.microsoft.com/office/drawing/2017/model3d" xmlns:aink="http://schemas.microsoft.com/office/drawing/2016/ink" xmlns:cx8="http://schemas.microsoft.com/office/drawing/2016/5/14/chartex" xmlns:cx7="http://schemas.microsoft.com/office/drawing/2016/5/13/chartex" xmlns:cx6="http://schemas.microsoft.com/office/drawing/2016/5/12/chartex" xmlns:cx5="http://schemas.microsoft.com/office/drawing/2016/5/11/chartex" xmlns:cx4="http://schemas.microsoft.com/office/drawing/2016/5/10/chartex" xmlns:cx3="http://schemas.microsoft.com/office/drawing/2016/5/9/chartex" xmlns:cx2="http://schemas.microsoft.com/office/drawing/2015/10/21/chartex" xmlns:cx1="http://schemas.microsoft.com/office/drawing/2015/9/8/chartex">
             <w:pict>
               <v:rect id="shape_0" ID="Rectángulo 3" stroked="t" style="position:absolute;margin-left:30.6pt;margin-top:9.5pt;width:368.3pt;height:43.55pt" wp14:anchorId="1A767D3F">
                 <w10:wrap type="none"/>
@@ -10949,7 +10969,7 @@
           <w:noProof/>
           <w:sz w:val="24"/>
           <w:szCs w:val="24"/>
-          <w:lang w:eastAsia="es-PE"/>
+          <w:lang w:val="en-US" w:eastAsia="en-US"/>
         </w:rPr>
         <mc:AlternateContent>
           <mc:Choice Requires="wps">
@@ -11013,7 +11033,7 @@
               </wp:anchor>
             </w:drawing>
           </mc:Choice>
-          <mc:Fallback>
+          <mc:Fallback xmlns:w16cid="http://schemas.microsoft.com/office/word/2016/wordml/cid" xmlns:am3d="http://schemas.microsoft.com/office/drawing/2017/model3d" xmlns:aink="http://schemas.microsoft.com/office/drawing/2016/ink" xmlns:cx8="http://schemas.microsoft.com/office/drawing/2016/5/14/chartex" xmlns:cx7="http://schemas.microsoft.com/office/drawing/2016/5/13/chartex" xmlns:cx6="http://schemas.microsoft.com/office/drawing/2016/5/12/chartex" xmlns:cx5="http://schemas.microsoft.com/office/drawing/2016/5/11/chartex" xmlns:cx4="http://schemas.microsoft.com/office/drawing/2016/5/10/chartex" xmlns:cx3="http://schemas.microsoft.com/office/drawing/2016/5/9/chartex" xmlns:cx2="http://schemas.microsoft.com/office/drawing/2015/10/21/chartex" xmlns:cx1="http://schemas.microsoft.com/office/drawing/2015/9/8/chartex">
             <w:pict>
               <v:rect id="shape_0" ID="Rectángulo 3" stroked="t" style="position:absolute;margin-left:58.95pt;margin-top:9.65pt;width:368.3pt;height:66.5pt" wp14:anchorId="1A767D3F">
                 <w10:wrap type="none"/>
@@ -11344,7 +11364,7 @@
           <w:noProof/>
           <w:sz w:val="24"/>
           <w:szCs w:val="24"/>
-          <w:lang w:eastAsia="es-PE"/>
+          <w:lang w:val="en-US" w:eastAsia="en-US"/>
         </w:rPr>
         <mc:AlternateContent>
           <mc:Choice Requires="wps">
@@ -11408,7 +11428,7 @@
               </wp:anchor>
             </w:drawing>
           </mc:Choice>
-          <mc:Fallback>
+          <mc:Fallback xmlns:w16cid="http://schemas.microsoft.com/office/word/2016/wordml/cid" xmlns:am3d="http://schemas.microsoft.com/office/drawing/2017/model3d" xmlns:aink="http://schemas.microsoft.com/office/drawing/2016/ink" xmlns:cx8="http://schemas.microsoft.com/office/drawing/2016/5/14/chartex" xmlns:cx7="http://schemas.microsoft.com/office/drawing/2016/5/13/chartex" xmlns:cx6="http://schemas.microsoft.com/office/drawing/2016/5/12/chartex" xmlns:cx5="http://schemas.microsoft.com/office/drawing/2016/5/11/chartex" xmlns:cx4="http://schemas.microsoft.com/office/drawing/2016/5/10/chartex" xmlns:cx3="http://schemas.microsoft.com/office/drawing/2016/5/9/chartex" xmlns:cx2="http://schemas.microsoft.com/office/drawing/2015/10/21/chartex" xmlns:cx1="http://schemas.microsoft.com/office/drawing/2015/9/8/chartex">
             <w:pict>
               <v:rect id="shape_0" ID="Rectángulo 2" stroked="t" style="position:absolute;margin-left:61.2pt;margin-top:16.45pt;width:368.3pt;height:70.55pt">
                 <w10:wrap type="none"/>
@@ -11614,6 +11634,7 @@
           <w:rFonts w:ascii="Arial" w:hAnsi="Arial" w:cs="Arial"/>
           <w:noProof/>
           <w:sz w:val="28"/>
+          <w:lang w:val="en-US" w:eastAsia="en-US"/>
         </w:rPr>
         <mc:AlternateContent>
           <mc:Choice Requires="wps">
@@ -11677,7 +11698,7 @@
               </wp:anchor>
             </w:drawing>
           </mc:Choice>
-          <mc:Fallback>
+          <mc:Fallback xmlns:w16cid="http://schemas.microsoft.com/office/word/2016/wordml/cid" xmlns:am3d="http://schemas.microsoft.com/office/drawing/2017/model3d" xmlns:aink="http://schemas.microsoft.com/office/drawing/2016/ink" xmlns:cx8="http://schemas.microsoft.com/office/drawing/2016/5/14/chartex" xmlns:cx7="http://schemas.microsoft.com/office/drawing/2016/5/13/chartex" xmlns:cx6="http://schemas.microsoft.com/office/drawing/2016/5/12/chartex" xmlns:cx5="http://schemas.microsoft.com/office/drawing/2016/5/11/chartex" xmlns:cx4="http://schemas.microsoft.com/office/drawing/2016/5/10/chartex" xmlns:cx3="http://schemas.microsoft.com/office/drawing/2016/5/9/chartex" xmlns:cx2="http://schemas.microsoft.com/office/drawing/2015/10/21/chartex" xmlns:cx1="http://schemas.microsoft.com/office/drawing/2015/9/8/chartex">
             <w:pict>
               <v:rect id="shape_0" ID="Rectángulo 2" stroked="t" style="position:absolute;margin-left:38.85pt;margin-top:17pt;width:409.35pt;height:35.2pt">
                 <w10:wrap type="none"/>
@@ -11822,6 +11843,7 @@
           <w:rFonts w:ascii="Arial" w:hAnsi="Arial" w:cs="Arial"/>
           <w:noProof/>
           <w:sz w:val="28"/>
+          <w:lang w:val="en-US" w:eastAsia="en-US"/>
         </w:rPr>
         <mc:AlternateContent>
           <mc:Choice Requires="wps">
@@ -11885,7 +11907,7 @@
               </wp:anchor>
             </w:drawing>
           </mc:Choice>
-          <mc:Fallback>
+          <mc:Fallback xmlns:w16cid="http://schemas.microsoft.com/office/word/2016/wordml/cid" xmlns:am3d="http://schemas.microsoft.com/office/drawing/2017/model3d" xmlns:aink="http://schemas.microsoft.com/office/drawing/2016/ink" xmlns:cx8="http://schemas.microsoft.com/office/drawing/2016/5/14/chartex" xmlns:cx7="http://schemas.microsoft.com/office/drawing/2016/5/13/chartex" xmlns:cx6="http://schemas.microsoft.com/office/drawing/2016/5/12/chartex" xmlns:cx5="http://schemas.microsoft.com/office/drawing/2016/5/11/chartex" xmlns:cx4="http://schemas.microsoft.com/office/drawing/2016/5/10/chartex" xmlns:cx3="http://schemas.microsoft.com/office/drawing/2016/5/9/chartex" xmlns:cx2="http://schemas.microsoft.com/office/drawing/2015/10/21/chartex" xmlns:cx1="http://schemas.microsoft.com/office/drawing/2015/9/8/chartex">
             <w:pict>
               <v:rect id="shape_0" ID="Rectángulo 2" stroked="t" style="position:absolute;margin-left:170.7pt;margin-top:17.5pt;width:177.7pt;height:35.2pt" wp14:anchorId="6559177F">
                 <w10:wrap type="none"/>
@@ -12036,6 +12058,7 @@
           <w:rFonts w:ascii="Arial" w:hAnsi="Arial" w:cs="Arial"/>
           <w:noProof/>
           <w:sz w:val="28"/>
+          <w:lang w:val="en-US" w:eastAsia="en-US"/>
         </w:rPr>
         <mc:AlternateContent>
           <mc:Choice Requires="wps">
@@ -12099,7 +12122,7 @@
               </wp:anchor>
             </w:drawing>
           </mc:Choice>
-          <mc:Fallback>
+          <mc:Fallback xmlns:w16cid="http://schemas.microsoft.com/office/word/2016/wordml/cid" xmlns:am3d="http://schemas.microsoft.com/office/drawing/2017/model3d" xmlns:aink="http://schemas.microsoft.com/office/drawing/2016/ink" xmlns:cx8="http://schemas.microsoft.com/office/drawing/2016/5/14/chartex" xmlns:cx7="http://schemas.microsoft.com/office/drawing/2016/5/13/chartex" xmlns:cx6="http://schemas.microsoft.com/office/drawing/2016/5/12/chartex" xmlns:cx5="http://schemas.microsoft.com/office/drawing/2016/5/11/chartex" xmlns:cx4="http://schemas.microsoft.com/office/drawing/2016/5/10/chartex" xmlns:cx3="http://schemas.microsoft.com/office/drawing/2016/5/9/chartex" xmlns:cx2="http://schemas.microsoft.com/office/drawing/2015/10/21/chartex" xmlns:cx1="http://schemas.microsoft.com/office/drawing/2015/9/8/chartex">
             <w:pict>
               <v:rect id="shape_0" ID="Rectángulo 2" stroked="t" style="position:absolute;margin-left:103.2pt;margin-top:18.5pt;width:269.2pt;height:35.2pt;mso-position-horizontal-relative:margin" wp14:anchorId="277FCB3D">
                 <w10:wrap type="none"/>
@@ -14292,7 +14315,7 @@
     </w:p>
     <w:tbl>
       <w:tblPr>
-        <w:tblStyle w:val="Tablaconcuadrcula4-nfasis1"/>
+        <w:tblStyle w:val="Tabladecuadrcula4-nfasis1"/>
         <w:tblW w:w="7625" w:type="dxa"/>
         <w:tblInd w:w="862" w:type="dxa"/>
         <w:tblLook w:val="04A0" w:firstRow="1" w:lastRow="0" w:firstColumn="1" w:lastColumn="0" w:noHBand="0" w:noVBand="1"/>
@@ -14912,6 +14935,7 @@
         <w:rPr>
           <w:rFonts w:ascii="Arial" w:hAnsi="Arial" w:cs="Arial"/>
           <w:noProof/>
+          <w:lang w:val="en-US" w:eastAsia="en-US"/>
         </w:rPr>
         <w:drawing>
           <wp:anchor distT="19050" distB="38100" distL="133350" distR="133350" simplePos="0" relativeHeight="4" behindDoc="0" locked="0" layoutInCell="1" allowOverlap="1">
@@ -15338,7 +15362,7 @@
     </w:p>
     <w:tbl>
       <w:tblPr>
-        <w:tblStyle w:val="Tablaconcuadrcula4-nfasis1"/>
+        <w:tblStyle w:val="Tabladecuadrcula4-nfasis1"/>
         <w:tblW w:w="6374" w:type="dxa"/>
         <w:tblInd w:w="1559" w:type="dxa"/>
         <w:tblLook w:val="04A0" w:firstRow="1" w:lastRow="0" w:firstColumn="1" w:lastColumn="0" w:noHBand="0" w:noVBand="1"/>
@@ -15373,7 +15397,6 @@
             <w:r>
               <w:rPr>
                 <w:rFonts w:ascii="Arial" w:eastAsia="Times New Roman" w:hAnsi="Arial" w:cs="Arial"/>
-                <w:color w:val="FFFFFF" w:themeColor="background1"/>
                 <w:lang w:eastAsia="es-PE"/>
               </w:rPr>
               <w:t>Rol</w:t>
@@ -15402,7 +15425,6 @@
             <w:r>
               <w:rPr>
                 <w:rFonts w:ascii="Arial" w:eastAsia="Times New Roman" w:hAnsi="Arial" w:cs="Arial"/>
-                <w:color w:val="FFFFFF" w:themeColor="background1"/>
                 <w:lang w:eastAsia="es-PE"/>
               </w:rPr>
               <w:t>Tipo de acceso</w:t>
@@ -15967,7 +15989,7 @@
     </w:p>
     <w:tbl>
       <w:tblPr>
-        <w:tblStyle w:val="Tablaconcuadrcula4-nfasis1"/>
+        <w:tblStyle w:val="Tabladecuadrcula4-nfasis1"/>
         <w:tblW w:w="6374" w:type="dxa"/>
         <w:tblInd w:w="2118" w:type="dxa"/>
         <w:tblLook w:val="04A0" w:firstRow="1" w:lastRow="0" w:firstColumn="1" w:lastColumn="0" w:noHBand="0" w:noVBand="1"/>
@@ -17355,6 +17377,7 @@
           <w:color w:val="000000" w:themeColor="text1"/>
           <w:sz w:val="28"/>
         </w:rPr>
+        <w:lastRenderedPageBreak/>
         <w:t xml:space="preserve">3.3 Ejemplos de solicitudes de cambio- a nivel usuario </w:t>
       </w:r>
     </w:p>
@@ -18629,10 +18652,10 @@
         <w:tblLook w:val="04A0" w:firstRow="1" w:lastRow="0" w:firstColumn="1" w:lastColumn="0" w:noHBand="0" w:noVBand="1"/>
       </w:tblPr>
       <w:tblGrid>
-        <w:gridCol w:w="1750"/>
-        <w:gridCol w:w="2379"/>
-        <w:gridCol w:w="2949"/>
-        <w:gridCol w:w="1406"/>
+        <w:gridCol w:w="1972"/>
+        <w:gridCol w:w="2465"/>
+        <w:gridCol w:w="2815"/>
+        <w:gridCol w:w="1232"/>
       </w:tblGrid>
       <w:tr>
         <w:trPr>
@@ -18753,6 +18776,16 @@
               </w:rPr>
               <w:t>Fecha:</w:t>
             </w:r>
+            <w:r>
+              <w:rPr>
+                <w:rFonts w:ascii="Arial" w:eastAsia="Times New Roman" w:hAnsi="Arial" w:cs="Arial"/>
+                <w:b/>
+                <w:bCs/>
+                <w:color w:val="000000"/>
+                <w:lang w:eastAsia="es-PE"/>
+              </w:rPr>
+              <w:t xml:space="preserve"> 19/11/2018</w:t>
+            </w:r>
           </w:p>
         </w:tc>
         <w:tc>
@@ -18826,6 +18859,19 @@
               </w:rPr>
               <w:t>Sistema:</w:t>
             </w:r>
+            <w:r>
+              <w:rPr>
+                <w:rFonts w:ascii="Arial" w:eastAsia="Times New Roman" w:hAnsi="Arial" w:cs="Arial"/>
+                <w:b/>
+                <w:bCs/>
+                <w:color w:val="000000"/>
+                <w:lang w:eastAsia="es-PE"/>
+              </w:rPr>
+              <w:t xml:space="preserve"> </w:t>
+            </w:r>
+            <w:r>
+              <w:t>STV- SISTEMA DE TAQUILLA VIRTUAL</w:t>
+            </w:r>
           </w:p>
         </w:tc>
         <w:tc>
@@ -18900,6 +18946,19 @@
               </w:rPr>
               <w:t>Fuente:</w:t>
             </w:r>
+            <w:r>
+              <w:rPr>
+                <w:rFonts w:ascii="Arial" w:eastAsia="Times New Roman" w:hAnsi="Arial" w:cs="Arial"/>
+                <w:b/>
+                <w:bCs/>
+                <w:color w:val="000000"/>
+                <w:lang w:eastAsia="es-PE"/>
+              </w:rPr>
+              <w:t xml:space="preserve">   </w:t>
+            </w:r>
+            <w:r>
+              <w:t>ALEX QUINO CRISPIN / ADMINISTRADOR</w:t>
+            </w:r>
           </w:p>
         </w:tc>
         <w:tc>
@@ -18974,6 +19033,19 @@
               </w:rPr>
               <w:t>Autor:</w:t>
             </w:r>
+            <w:r>
+              <w:rPr>
+                <w:rFonts w:ascii="Arial" w:eastAsia="Times New Roman" w:hAnsi="Arial" w:cs="Arial"/>
+                <w:b/>
+                <w:bCs/>
+                <w:color w:val="000000"/>
+                <w:lang w:eastAsia="es-PE"/>
+              </w:rPr>
+              <w:t xml:space="preserve"> </w:t>
+            </w:r>
+            <w:r>
+              <w:t>CESAR SALAZAR / JEFE COMERCIAL</w:t>
+            </w:r>
           </w:p>
         </w:tc>
         <w:tc>
@@ -19033,6 +19105,38 @@
             <w:pPr>
               <w:spacing w:after="0" w:line="240" w:lineRule="auto"/>
               <w:rPr>
+                <w:rFonts w:ascii="Arial" w:eastAsia="Times New Roman" w:hAnsi="Arial" w:cs="Arial"/>
+                <w:b/>
+                <w:bCs/>
+                <w:color w:val="000000"/>
+                <w:lang w:eastAsia="es-PE"/>
+              </w:rPr>
+            </w:pPr>
+            <w:r>
+              <w:rPr>
+                <w:rFonts w:ascii="Arial" w:eastAsia="Times New Roman" w:hAnsi="Arial" w:cs="Arial"/>
+                <w:b/>
+                <w:bCs/>
+                <w:color w:val="000000"/>
+                <w:lang w:eastAsia="es-PE"/>
+              </w:rPr>
+              <w:t>Descripción:</w:t>
+            </w:r>
+            <w:r>
+              <w:rPr>
+                <w:rFonts w:ascii="Arial" w:eastAsia="Times New Roman" w:hAnsi="Arial" w:cs="Arial"/>
+                <w:b/>
+                <w:bCs/>
+                <w:color w:val="000000"/>
+                <w:lang w:eastAsia="es-PE"/>
+              </w:rPr>
+              <w:t xml:space="preserve"> </w:t>
+            </w:r>
+          </w:p>
+          <w:p>
+            <w:pPr>
+              <w:spacing w:after="0" w:line="240" w:lineRule="auto"/>
+              <w:rPr>
                 <w:rFonts w:ascii="Times New Roman" w:eastAsia="Times New Roman" w:hAnsi="Times New Roman" w:cs="Times New Roman"/>
                 <w:sz w:val="24"/>
                 <w:szCs w:val="24"/>
@@ -19040,36 +19144,10 @@
               </w:rPr>
             </w:pPr>
             <w:r>
-              <w:rPr>
-                <w:rFonts w:ascii="Arial" w:eastAsia="Times New Roman" w:hAnsi="Arial" w:cs="Arial"/>
-                <w:b/>
-                <w:bCs/>
-                <w:color w:val="000000"/>
-                <w:lang w:eastAsia="es-PE"/>
-              </w:rPr>
-              <w:t>Descripción:</w:t>
-            </w:r>
-          </w:p>
-          <w:p>
-            <w:pPr>
-              <w:spacing w:after="0" w:line="240" w:lineRule="auto"/>
-              <w:rPr>
-                <w:rFonts w:ascii="Times New Roman" w:eastAsia="Times New Roman" w:hAnsi="Times New Roman" w:cs="Times New Roman"/>
-                <w:sz w:val="24"/>
-                <w:szCs w:val="24"/>
-                <w:lang w:eastAsia="es-PE"/>
-              </w:rPr>
-            </w:pPr>
-            <w:r>
-              <w:rPr>
-                <w:rFonts w:ascii="Arial" w:eastAsia="Times New Roman" w:hAnsi="Arial" w:cs="Arial"/>
-                <w:b/>
-                <w:bCs/>
-                <w:color w:val="000000"/>
-                <w:lang w:eastAsia="es-PE"/>
-              </w:rPr>
-              <w:t xml:space="preserve"> </w:t>
-            </w:r>
+              <w:t>Se desea agregar un módulo de descuentos, que se realizara solo por campañas a los clientes que sean regulares.</w:t>
+            </w:r>
+            <w:bookmarkStart w:id="103" w:name="_GoBack"/>
+            <w:bookmarkEnd w:id="103"/>
           </w:p>
           <w:p>
             <w:pPr>
@@ -19146,6 +19224,17 @@
                 <w:lang w:eastAsia="es-PE"/>
               </w:rPr>
               <w:t xml:space="preserve"> </w:t>
+            </w:r>
+            <w:r>
+              <w:t xml:space="preserve">Este módulo apoyara y/o beneficiara a los clientes, con la finalidad de que sigan afiliados y afiliar a </w:t>
+            </w:r>
+            <w:proofErr w:type="spellStart"/>
+            <w:r>
+              <w:t>mas</w:t>
+            </w:r>
+            <w:proofErr w:type="spellEnd"/>
+            <w:r>
+              <w:t xml:space="preserve"> clientes.</w:t>
             </w:r>
           </w:p>
         </w:tc>
@@ -20244,31 +20333,7 @@
           <w:sz w:val="24"/>
           <w:lang w:eastAsia="es-PE"/>
         </w:rPr>
-        <w:t>4.2 Reportes para el Estado (</w:t>
-      </w:r>
-      <w:proofErr w:type="gramStart"/>
-      <w:r>
-        <w:rPr>
-          <w:rFonts w:ascii="Arial" w:eastAsia="Times New Roman" w:hAnsi="Arial" w:cs="Arial"/>
-          <w:b/>
-          <w:bCs/>
-          <w:color w:val="000000"/>
-          <w:sz w:val="24"/>
-          <w:lang w:eastAsia="es-PE"/>
-        </w:rPr>
-        <w:t>Jefe</w:t>
-      </w:r>
-      <w:proofErr w:type="gramEnd"/>
-      <w:r>
-        <w:rPr>
-          <w:rFonts w:ascii="Arial" w:eastAsia="Times New Roman" w:hAnsi="Arial" w:cs="Arial"/>
-          <w:b/>
-          <w:bCs/>
-          <w:color w:val="000000"/>
-          <w:sz w:val="24"/>
-          <w:lang w:eastAsia="es-PE"/>
-        </w:rPr>
-        <w:t xml:space="preserve"> de proyecto)</w:t>
+        <w:t>4.2 Reportes para el Estado (Jefe de proyecto)</w:t>
       </w:r>
     </w:p>
     <w:tbl>
@@ -21388,8 +21453,6 @@
               </w:rPr>
               <w:t>A</w:t>
             </w:r>
-            <w:bookmarkStart w:id="103" w:name="_GoBack"/>
-            <w:bookmarkEnd w:id="103"/>
             <w:r>
               <w:rPr>
                 <w:rFonts w:ascii="Arial" w:eastAsia="Times New Roman" w:hAnsi="Arial" w:cs="Arial"/>
@@ -22087,7 +22150,7 @@
 </file>
 
 <file path=word/endnotes.xml><?xml version="1.0" encoding="utf-8"?>
-<w:endnotes xmlns:wpc="http://schemas.microsoft.com/office/word/2010/wordprocessingCanvas" xmlns:cx="http://schemas.microsoft.com/office/drawing/2014/chartex" xmlns:cx1="http://schemas.microsoft.com/office/drawing/2015/9/8/chartex" xmlns:cx2="http://schemas.microsoft.com/office/drawing/2015/10/21/chartex" xmlns:cx3="http://schemas.microsoft.com/office/drawing/2016/5/9/chartex" xmlns:cx4="http://schemas.microsoft.com/office/drawing/2016/5/10/chartex" xmlns:cx5="http://schemas.microsoft.com/office/drawing/2016/5/11/chartex" xmlns:cx6="http://schemas.microsoft.com/office/drawing/2016/5/12/chartex" xmlns:cx7="http://schemas.microsoft.com/office/drawing/2016/5/13/chartex" xmlns:cx8="http://schemas.microsoft.com/office/drawing/2016/5/14/chartex" xmlns:mc="http://schemas.openxmlformats.org/markup-compatibility/2006" xmlns:aink="http://schemas.microsoft.com/office/drawing/2016/ink" xmlns:am3d="http://schemas.microsoft.com/office/drawing/2017/model3d" xmlns:o="urn:schemas-microsoft-com:office:office" xmlns:r="http://schemas.openxmlformats.org/officeDocument/2006/relationships" xmlns:m="http://schemas.openxmlformats.org/officeDocument/2006/math" xmlns:v="urn:schemas-microsoft-com:vml" xmlns:wp14="http://schemas.microsoft.com/office/word/2010/wordprocessingDrawing" xmlns:wp="http://schemas.openxmlformats.org/drawingml/2006/wordprocessingDrawing" xmlns:w10="urn:schemas-microsoft-com:office:word" xmlns:w="http://schemas.openxmlformats.org/wordprocessingml/2006/main" xmlns:w14="http://schemas.microsoft.com/office/word/2010/wordml" xmlns:w15="http://schemas.microsoft.com/office/word/2012/wordml" xmlns:w16cid="http://schemas.microsoft.com/office/word/2016/wordml/cid" xmlns:w16se="http://schemas.microsoft.com/office/word/2015/wordml/symex" xmlns:wpg="http://schemas.microsoft.com/office/word/2010/wordprocessingGroup" xmlns:wpi="http://schemas.microsoft.com/office/word/2010/wordprocessingInk" xmlns:wne="http://schemas.microsoft.com/office/word/2006/wordml" xmlns:wps="http://schemas.microsoft.com/office/word/2010/wordprocessingShape" mc:Ignorable="w14 w15 w16se w16cid wp14">
+<w:endnotes xmlns:wpc="http://schemas.microsoft.com/office/word/2010/wordprocessingCanvas" xmlns:cx="http://schemas.microsoft.com/office/drawing/2014/chartex" xmlns:mc="http://schemas.openxmlformats.org/markup-compatibility/2006" xmlns:o="urn:schemas-microsoft-com:office:office" xmlns:r="http://schemas.openxmlformats.org/officeDocument/2006/relationships" xmlns:m="http://schemas.openxmlformats.org/officeDocument/2006/math" xmlns:v="urn:schemas-microsoft-com:vml" xmlns:wp14="http://schemas.microsoft.com/office/word/2010/wordprocessingDrawing" xmlns:wp="http://schemas.openxmlformats.org/drawingml/2006/wordprocessingDrawing" xmlns:w10="urn:schemas-microsoft-com:office:word" xmlns:w="http://schemas.openxmlformats.org/wordprocessingml/2006/main" xmlns:w14="http://schemas.microsoft.com/office/word/2010/wordml" xmlns:w15="http://schemas.microsoft.com/office/word/2012/wordml" xmlns:w16se="http://schemas.microsoft.com/office/word/2015/wordml/symex" xmlns:wpg="http://schemas.microsoft.com/office/word/2010/wordprocessingGroup" xmlns:wpi="http://schemas.microsoft.com/office/word/2010/wordprocessingInk" xmlns:wne="http://schemas.microsoft.com/office/word/2006/wordml" xmlns:wps="http://schemas.microsoft.com/office/word/2010/wordprocessingShape" mc:Ignorable="w14 w15 w16se wp14">
   <w:endnote w:type="separator" w:id="-1">
     <w:p>
       <w:pPr>
@@ -22112,7 +22175,7 @@
 </file>
 
 <file path=word/footer1.xml><?xml version="1.0" encoding="utf-8"?>
-<w:ftr xmlns:wpc="http://schemas.microsoft.com/office/word/2010/wordprocessingCanvas" xmlns:cx="http://schemas.microsoft.com/office/drawing/2014/chartex" xmlns:cx1="http://schemas.microsoft.com/office/drawing/2015/9/8/chartex" xmlns:cx2="http://schemas.microsoft.com/office/drawing/2015/10/21/chartex" xmlns:cx3="http://schemas.microsoft.com/office/drawing/2016/5/9/chartex" xmlns:cx4="http://schemas.microsoft.com/office/drawing/2016/5/10/chartex" xmlns:cx5="http://schemas.microsoft.com/office/drawing/2016/5/11/chartex" xmlns:cx6="http://schemas.microsoft.com/office/drawing/2016/5/12/chartex" xmlns:cx7="http://schemas.microsoft.com/office/drawing/2016/5/13/chartex" xmlns:cx8="http://schemas.microsoft.com/office/drawing/2016/5/14/chartex" xmlns:mc="http://schemas.openxmlformats.org/markup-compatibility/2006" xmlns:aink="http://schemas.microsoft.com/office/drawing/2016/ink" xmlns:am3d="http://schemas.microsoft.com/office/drawing/2017/model3d" xmlns:o="urn:schemas-microsoft-com:office:office" xmlns:r="http://schemas.openxmlformats.org/officeDocument/2006/relationships" xmlns:m="http://schemas.openxmlformats.org/officeDocument/2006/math" xmlns:v="urn:schemas-microsoft-com:vml" xmlns:wp14="http://schemas.microsoft.com/office/word/2010/wordprocessingDrawing" xmlns:wp="http://schemas.openxmlformats.org/drawingml/2006/wordprocessingDrawing" xmlns:w10="urn:schemas-microsoft-com:office:word" xmlns:w="http://schemas.openxmlformats.org/wordprocessingml/2006/main" xmlns:w14="http://schemas.microsoft.com/office/word/2010/wordml" xmlns:w15="http://schemas.microsoft.com/office/word/2012/wordml" xmlns:w16cid="http://schemas.microsoft.com/office/word/2016/wordml/cid" xmlns:w16se="http://schemas.microsoft.com/office/word/2015/wordml/symex" xmlns:wpg="http://schemas.microsoft.com/office/word/2010/wordprocessingGroup" xmlns:wpi="http://schemas.microsoft.com/office/word/2010/wordprocessingInk" xmlns:wne="http://schemas.microsoft.com/office/word/2006/wordml" xmlns:wps="http://schemas.microsoft.com/office/word/2010/wordprocessingShape" mc:Ignorable="w14 w15 w16se w16cid wp14">
+<w:ftr xmlns:wpc="http://schemas.microsoft.com/office/word/2010/wordprocessingCanvas" xmlns:cx="http://schemas.microsoft.com/office/drawing/2014/chartex" xmlns:mc="http://schemas.openxmlformats.org/markup-compatibility/2006" xmlns:o="urn:schemas-microsoft-com:office:office" xmlns:r="http://schemas.openxmlformats.org/officeDocument/2006/relationships" xmlns:m="http://schemas.openxmlformats.org/officeDocument/2006/math" xmlns:v="urn:schemas-microsoft-com:vml" xmlns:wp14="http://schemas.microsoft.com/office/word/2010/wordprocessingDrawing" xmlns:wp="http://schemas.openxmlformats.org/drawingml/2006/wordprocessingDrawing" xmlns:w10="urn:schemas-microsoft-com:office:word" xmlns:w="http://schemas.openxmlformats.org/wordprocessingml/2006/main" xmlns:w14="http://schemas.microsoft.com/office/word/2010/wordml" xmlns:w15="http://schemas.microsoft.com/office/word/2012/wordml" xmlns:w16se="http://schemas.microsoft.com/office/word/2015/wordml/symex" xmlns:wpg="http://schemas.microsoft.com/office/word/2010/wordprocessingGroup" xmlns:wpi="http://schemas.microsoft.com/office/word/2010/wordprocessingInk" xmlns:wne="http://schemas.microsoft.com/office/word/2006/wordml" xmlns:wps="http://schemas.microsoft.com/office/word/2010/wordprocessingShape" mc:Ignorable="w14 w15 w16se wp14">
   <w:p>
     <w:pPr>
       <w:tabs>
@@ -22142,7 +22205,7 @@
 </file>
 
 <file path=word/footnotes.xml><?xml version="1.0" encoding="utf-8"?>
-<w:footnotes xmlns:wpc="http://schemas.microsoft.com/office/word/2010/wordprocessingCanvas" xmlns:cx="http://schemas.microsoft.com/office/drawing/2014/chartex" xmlns:cx1="http://schemas.microsoft.com/office/drawing/2015/9/8/chartex" xmlns:cx2="http://schemas.microsoft.com/office/drawing/2015/10/21/chartex" xmlns:cx3="http://schemas.microsoft.com/office/drawing/2016/5/9/chartex" xmlns:cx4="http://schemas.microsoft.com/office/drawing/2016/5/10/chartex" xmlns:cx5="http://schemas.microsoft.com/office/drawing/2016/5/11/chartex" xmlns:cx6="http://schemas.microsoft.com/office/drawing/2016/5/12/chartex" xmlns:cx7="http://schemas.microsoft.com/office/drawing/2016/5/13/chartex" xmlns:cx8="http://schemas.microsoft.com/office/drawing/2016/5/14/chartex" xmlns:mc="http://schemas.openxmlformats.org/markup-compatibility/2006" xmlns:aink="http://schemas.microsoft.com/office/drawing/2016/ink" xmlns:am3d="http://schemas.microsoft.com/office/drawing/2017/model3d" xmlns:o="urn:schemas-microsoft-com:office:office" xmlns:r="http://schemas.openxmlformats.org/officeDocument/2006/relationships" xmlns:m="http://schemas.openxmlformats.org/officeDocument/2006/math" xmlns:v="urn:schemas-microsoft-com:vml" xmlns:wp14="http://schemas.microsoft.com/office/word/2010/wordprocessingDrawing" xmlns:wp="http://schemas.openxmlformats.org/drawingml/2006/wordprocessingDrawing" xmlns:w10="urn:schemas-microsoft-com:office:word" xmlns:w="http://schemas.openxmlformats.org/wordprocessingml/2006/main" xmlns:w14="http://schemas.microsoft.com/office/word/2010/wordml" xmlns:w15="http://schemas.microsoft.com/office/word/2012/wordml" xmlns:w16cid="http://schemas.microsoft.com/office/word/2016/wordml/cid" xmlns:w16se="http://schemas.microsoft.com/office/word/2015/wordml/symex" xmlns:wpg="http://schemas.microsoft.com/office/word/2010/wordprocessingGroup" xmlns:wpi="http://schemas.microsoft.com/office/word/2010/wordprocessingInk" xmlns:wne="http://schemas.microsoft.com/office/word/2006/wordml" xmlns:wps="http://schemas.microsoft.com/office/word/2010/wordprocessingShape" mc:Ignorable="w14 w15 w16se w16cid wp14">
+<w:footnotes xmlns:wpc="http://schemas.microsoft.com/office/word/2010/wordprocessingCanvas" xmlns:cx="http://schemas.microsoft.com/office/drawing/2014/chartex" xmlns:mc="http://schemas.openxmlformats.org/markup-compatibility/2006" xmlns:o="urn:schemas-microsoft-com:office:office" xmlns:r="http://schemas.openxmlformats.org/officeDocument/2006/relationships" xmlns:m="http://schemas.openxmlformats.org/officeDocument/2006/math" xmlns:v="urn:schemas-microsoft-com:vml" xmlns:wp14="http://schemas.microsoft.com/office/word/2010/wordprocessingDrawing" xmlns:wp="http://schemas.openxmlformats.org/drawingml/2006/wordprocessingDrawing" xmlns:w10="urn:schemas-microsoft-com:office:word" xmlns:w="http://schemas.openxmlformats.org/wordprocessingml/2006/main" xmlns:w14="http://schemas.microsoft.com/office/word/2010/wordml" xmlns:w15="http://schemas.microsoft.com/office/word/2012/wordml" xmlns:w16se="http://schemas.microsoft.com/office/word/2015/wordml/symex" xmlns:wpg="http://schemas.microsoft.com/office/word/2010/wordprocessingGroup" xmlns:wpi="http://schemas.microsoft.com/office/word/2010/wordprocessingInk" xmlns:wne="http://schemas.microsoft.com/office/word/2006/wordml" xmlns:wps="http://schemas.microsoft.com/office/word/2010/wordprocessingShape" mc:Ignorable="w14 w15 w16se wp14">
   <w:footnote w:type="separator" w:id="-1">
     <w:p>
       <w:pPr>
@@ -22167,7 +22230,7 @@
 </file>
 
 <file path=word/header1.xml><?xml version="1.0" encoding="utf-8"?>
-<w:hdr xmlns:wpc="http://schemas.microsoft.com/office/word/2010/wordprocessingCanvas" xmlns:cx="http://schemas.microsoft.com/office/drawing/2014/chartex" xmlns:cx1="http://schemas.microsoft.com/office/drawing/2015/9/8/chartex" xmlns:cx2="http://schemas.microsoft.com/office/drawing/2015/10/21/chartex" xmlns:cx3="http://schemas.microsoft.com/office/drawing/2016/5/9/chartex" xmlns:cx4="http://schemas.microsoft.com/office/drawing/2016/5/10/chartex" xmlns:cx5="http://schemas.microsoft.com/office/drawing/2016/5/11/chartex" xmlns:cx6="http://schemas.microsoft.com/office/drawing/2016/5/12/chartex" xmlns:cx7="http://schemas.microsoft.com/office/drawing/2016/5/13/chartex" xmlns:cx8="http://schemas.microsoft.com/office/drawing/2016/5/14/chartex" xmlns:mc="http://schemas.openxmlformats.org/markup-compatibility/2006" xmlns:aink="http://schemas.microsoft.com/office/drawing/2016/ink" xmlns:am3d="http://schemas.microsoft.com/office/drawing/2017/model3d" xmlns:o="urn:schemas-microsoft-com:office:office" xmlns:r="http://schemas.openxmlformats.org/officeDocument/2006/relationships" xmlns:m="http://schemas.openxmlformats.org/officeDocument/2006/math" xmlns:v="urn:schemas-microsoft-com:vml" xmlns:wp14="http://schemas.microsoft.com/office/word/2010/wordprocessingDrawing" xmlns:wp="http://schemas.openxmlformats.org/drawingml/2006/wordprocessingDrawing" xmlns:w10="urn:schemas-microsoft-com:office:word" xmlns:w="http://schemas.openxmlformats.org/wordprocessingml/2006/main" xmlns:w14="http://schemas.microsoft.com/office/word/2010/wordml" xmlns:w15="http://schemas.microsoft.com/office/word/2012/wordml" xmlns:w16cid="http://schemas.microsoft.com/office/word/2016/wordml/cid" xmlns:w16se="http://schemas.microsoft.com/office/word/2015/wordml/symex" xmlns:wpg="http://schemas.microsoft.com/office/word/2010/wordprocessingGroup" xmlns:wpi="http://schemas.microsoft.com/office/word/2010/wordprocessingInk" xmlns:wne="http://schemas.microsoft.com/office/word/2006/wordml" xmlns:wps="http://schemas.microsoft.com/office/word/2010/wordprocessingShape" mc:Ignorable="w14 w15 w16se w16cid wp14">
+<w:hdr xmlns:wpc="http://schemas.microsoft.com/office/word/2010/wordprocessingCanvas" xmlns:cx="http://schemas.microsoft.com/office/drawing/2014/chartex" xmlns:mc="http://schemas.openxmlformats.org/markup-compatibility/2006" xmlns:o="urn:schemas-microsoft-com:office:office" xmlns:r="http://schemas.openxmlformats.org/officeDocument/2006/relationships" xmlns:m="http://schemas.openxmlformats.org/officeDocument/2006/math" xmlns:v="urn:schemas-microsoft-com:vml" xmlns:wp14="http://schemas.microsoft.com/office/word/2010/wordprocessingDrawing" xmlns:wp="http://schemas.openxmlformats.org/drawingml/2006/wordprocessingDrawing" xmlns:w10="urn:schemas-microsoft-com:office:word" xmlns:w="http://schemas.openxmlformats.org/wordprocessingml/2006/main" xmlns:w14="http://schemas.microsoft.com/office/word/2010/wordml" xmlns:w15="http://schemas.microsoft.com/office/word/2012/wordml" xmlns:w16se="http://schemas.microsoft.com/office/word/2015/wordml/symex" xmlns:wpg="http://schemas.microsoft.com/office/word/2010/wordprocessingGroup" xmlns:wpi="http://schemas.microsoft.com/office/word/2010/wordprocessingInk" xmlns:wne="http://schemas.microsoft.com/office/word/2006/wordml" xmlns:wps="http://schemas.microsoft.com/office/word/2010/wordprocessingShape" mc:Ignorable="w14 w15 w16se wp14">
   <w:p>
     <w:pPr>
       <w:tabs>
@@ -22184,7 +22247,7 @@
 </file>
 
 <file path=word/numbering.xml><?xml version="1.0" encoding="utf-8"?>
-<w:numbering xmlns:wpc="http://schemas.microsoft.com/office/word/2010/wordprocessingCanvas" xmlns:cx="http://schemas.microsoft.com/office/drawing/2014/chartex" xmlns:cx1="http://schemas.microsoft.com/office/drawing/2015/9/8/chartex" xmlns:cx2="http://schemas.microsoft.com/office/drawing/2015/10/21/chartex" xmlns:cx3="http://schemas.microsoft.com/office/drawing/2016/5/9/chartex" xmlns:cx4="http://schemas.microsoft.com/office/drawing/2016/5/10/chartex" xmlns:cx5="http://schemas.microsoft.com/office/drawing/2016/5/11/chartex" xmlns:cx6="http://schemas.microsoft.com/office/drawing/2016/5/12/chartex" xmlns:cx7="http://schemas.microsoft.com/office/drawing/2016/5/13/chartex" xmlns:cx8="http://schemas.microsoft.com/office/drawing/2016/5/14/chartex" xmlns:mc="http://schemas.openxmlformats.org/markup-compatibility/2006" xmlns:aink="http://schemas.microsoft.com/office/drawing/2016/ink" xmlns:am3d="http://schemas.microsoft.com/office/drawing/2017/model3d" xmlns:o="urn:schemas-microsoft-com:office:office" xmlns:r="http://schemas.openxmlformats.org/officeDocument/2006/relationships" xmlns:m="http://schemas.openxmlformats.org/officeDocument/2006/math" xmlns:v="urn:schemas-microsoft-com:vml" xmlns:wp14="http://schemas.microsoft.com/office/word/2010/wordprocessingDrawing" xmlns:wp="http://schemas.openxmlformats.org/drawingml/2006/wordprocessingDrawing" xmlns:w10="urn:schemas-microsoft-com:office:word" xmlns:w="http://schemas.openxmlformats.org/wordprocessingml/2006/main" xmlns:w14="http://schemas.microsoft.com/office/word/2010/wordml" xmlns:w15="http://schemas.microsoft.com/office/word/2012/wordml" xmlns:w16cid="http://schemas.microsoft.com/office/word/2016/wordml/cid" xmlns:w16se="http://schemas.microsoft.com/office/word/2015/wordml/symex" xmlns:wpg="http://schemas.microsoft.com/office/word/2010/wordprocessingGroup" xmlns:wpi="http://schemas.microsoft.com/office/word/2010/wordprocessingInk" xmlns:wne="http://schemas.microsoft.com/office/word/2006/wordml" xmlns:wps="http://schemas.microsoft.com/office/word/2010/wordprocessingShape" mc:Ignorable="w14 w15 w16se w16cid wp14">
+<w:numbering xmlns:wpc="http://schemas.microsoft.com/office/word/2010/wordprocessingCanvas" xmlns:cx="http://schemas.microsoft.com/office/drawing/2014/chartex" xmlns:mc="http://schemas.openxmlformats.org/markup-compatibility/2006" xmlns:o="urn:schemas-microsoft-com:office:office" xmlns:r="http://schemas.openxmlformats.org/officeDocument/2006/relationships" xmlns:m="http://schemas.openxmlformats.org/officeDocument/2006/math" xmlns:v="urn:schemas-microsoft-com:vml" xmlns:wp14="http://schemas.microsoft.com/office/word/2010/wordprocessingDrawing" xmlns:wp="http://schemas.openxmlformats.org/drawingml/2006/wordprocessingDrawing" xmlns:w10="urn:schemas-microsoft-com:office:word" xmlns:w="http://schemas.openxmlformats.org/wordprocessingml/2006/main" xmlns:w14="http://schemas.microsoft.com/office/word/2010/wordml" xmlns:w15="http://schemas.microsoft.com/office/word/2012/wordml" xmlns:w16se="http://schemas.microsoft.com/office/word/2015/wordml/symex" xmlns:wpg="http://schemas.microsoft.com/office/word/2010/wordprocessingGroup" xmlns:wpi="http://schemas.microsoft.com/office/word/2010/wordprocessingInk" xmlns:wne="http://schemas.microsoft.com/office/word/2006/wordml" xmlns:wps="http://schemas.microsoft.com/office/word/2010/wordprocessingShape" mc:Ignorable="w14 w15 w16se wp14">
   <w:abstractNum w:abstractNumId="0" w15:restartNumberingAfterBreak="0">
     <w:nsid w:val="01CE59C0"/>
     <w:multiLevelType w:val="multilevel"/>
@@ -24602,7 +24665,7 @@
 </file>
 
 <file path=word/styles.xml><?xml version="1.0" encoding="utf-8"?>
-<w:styles xmlns:mc="http://schemas.openxmlformats.org/markup-compatibility/2006" xmlns:r="http://schemas.openxmlformats.org/officeDocument/2006/relationships" xmlns:w="http://schemas.openxmlformats.org/wordprocessingml/2006/main" xmlns:w14="http://schemas.microsoft.com/office/word/2010/wordml" xmlns:w15="http://schemas.microsoft.com/office/word/2012/wordml" xmlns:w16cid="http://schemas.microsoft.com/office/word/2016/wordml/cid" xmlns:w16se="http://schemas.microsoft.com/office/word/2015/wordml/symex" mc:Ignorable="w14 w15 w16se w16cid">
+<w:styles xmlns:mc="http://schemas.openxmlformats.org/markup-compatibility/2006" xmlns:r="http://schemas.openxmlformats.org/officeDocument/2006/relationships" xmlns:w="http://schemas.openxmlformats.org/wordprocessingml/2006/main" xmlns:w14="http://schemas.microsoft.com/office/word/2010/wordml" xmlns:w15="http://schemas.microsoft.com/office/word/2012/wordml" xmlns:w16se="http://schemas.microsoft.com/office/word/2015/wordml/symex" mc:Ignorable="w14 w15 w16se">
   <w:docDefaults>
     <w:rPrDefault>
       <w:rPr>
@@ -24613,7 +24676,7 @@
     </w:rPrDefault>
     <w:pPrDefault/>
   </w:docDefaults>
-  <w:latentStyles w:defLockedState="0" w:defUIPriority="99" w:defSemiHidden="0" w:defUnhideWhenUsed="0" w:defQFormat="0" w:count="375">
+  <w:latentStyles w:defLockedState="0" w:defUIPriority="99" w:defSemiHidden="0" w:defUnhideWhenUsed="0" w:defQFormat="0" w:count="371">
     <w:lsdException w:name="Normal" w:uiPriority="0" w:qFormat="1"/>
     <w:lsdException w:name="heading 1" w:uiPriority="9" w:qFormat="1"/>
     <w:lsdException w:name="heading 2" w:semiHidden="1" w:uiPriority="9" w:unhideWhenUsed="1" w:qFormat="1"/>
@@ -24985,10 +25048,6 @@
     <w:lsdException w:name="List Table 5 Dark Accent 6" w:uiPriority="50"/>
     <w:lsdException w:name="List Table 6 Colorful Accent 6" w:uiPriority="51"/>
     <w:lsdException w:name="List Table 7 Colorful Accent 6" w:uiPriority="52"/>
-    <w:lsdException w:name="Mention" w:semiHidden="1" w:unhideWhenUsed="1"/>
-    <w:lsdException w:name="Smart Hyperlink" w:semiHidden="1" w:unhideWhenUsed="1"/>
-    <w:lsdException w:name="Hashtag" w:semiHidden="1" w:unhideWhenUsed="1"/>
-    <w:lsdException w:name="Unresolved Mention" w:semiHidden="1" w:unhideWhenUsed="1"/>
   </w:latentStyles>
   <w:style w:type="paragraph" w:default="1" w:styleId="Normal">
     <w:name w:val="Normal"/>
@@ -29114,7 +29173,7 @@
       </w:tblBorders>
     </w:tblPr>
   </w:style>
-  <w:style w:type="table" w:styleId="Tablaconcuadrcula4-nfasis1">
+  <w:style w:type="table" w:styleId="Tabladecuadrcula4-nfasis1">
     <w:name w:val="Grid Table 4 Accent 1"/>
     <w:basedOn w:val="Tablanormal"/>
     <w:uiPriority w:val="49"/>
@@ -29515,7 +29574,7 @@
 </file>
 
 <file path=customXml/itemProps1.xml><?xml version="1.0" encoding="utf-8"?>
-<ds:datastoreItem xmlns:ds="http://schemas.openxmlformats.org/officeDocument/2006/customXml" ds:itemID="{25189A99-10E2-4752-BAE1-AFD11BE88A05}">
+<ds:datastoreItem xmlns:ds="http://schemas.openxmlformats.org/officeDocument/2006/customXml" ds:itemID="{2444788A-C69E-4681-AF9A-AFAB197713D7}">
   <ds:schemaRefs>
     <ds:schemaRef ds:uri="http://schemas.openxmlformats.org/officeDocument/2006/bibliography"/>
   </ds:schemaRefs>

</xml_diff>